<commit_message>
update first few ppgs of intro
</commit_message>
<xml_diff>
--- a/individual_chapters/Chapter_4-Sex_markers.docx
+++ b/individual_chapters/Chapter_4-Sex_markers.docx
@@ -2,10 +2,17 @@
 <file path=word/document.xml><?xml version="1.0" encoding="utf-8"?>
 <w:document xmlns:wpc="http://schemas.microsoft.com/office/word/2010/wordprocessingCanvas" xmlns:cx="http://schemas.microsoft.com/office/drawing/2014/chartex" xmlns:cx1="http://schemas.microsoft.com/office/drawing/2015/9/8/chartex" xmlns:cx2="http://schemas.microsoft.com/office/drawing/2015/10/21/chartex" xmlns:cx3="http://schemas.microsoft.com/office/drawing/2016/5/9/chartex" xmlns:cx4="http://schemas.microsoft.com/office/drawing/2016/5/10/chartex" xmlns:cx5="http://schemas.microsoft.com/office/drawing/2016/5/11/chartex" xmlns:cx6="http://schemas.microsoft.com/office/drawing/2016/5/12/chartex" xmlns:cx7="http://schemas.microsoft.com/office/drawing/2016/5/13/chartex" xmlns:cx8="http://schemas.microsoft.com/office/drawing/2016/5/14/chartex" xmlns:mc="http://schemas.openxmlformats.org/markup-compatibility/2006" xmlns:aink="http://schemas.microsoft.com/office/drawing/2016/ink" xmlns:am3d="http://schemas.microsoft.com/office/drawing/2017/model3d" xmlns:o="urn:schemas-microsoft-com:office:office" xmlns:r="http://schemas.openxmlformats.org/officeDocument/2006/relationships" xmlns:m="http://schemas.openxmlformats.org/officeDocument/2006/math" xmlns:v="urn:schemas-microsoft-com:vml" xmlns:wp14="http://schemas.microsoft.com/office/word/2010/wordprocessingDrawing" xmlns:wp="http://schemas.openxmlformats.org/drawingml/2006/wordprocessingDrawing" xmlns:w10="urn:schemas-microsoft-com:office:word" xmlns:w="http://schemas.openxmlformats.org/wordprocessingml/2006/main" xmlns:w14="http://schemas.microsoft.com/office/word/2010/wordml" xmlns:w15="http://schemas.microsoft.com/office/word/2012/wordml" xmlns:w16cex="http://schemas.microsoft.com/office/word/2018/wordml/cex" xmlns:w16cid="http://schemas.microsoft.com/office/word/2016/wordml/cid" xmlns:w16="http://schemas.microsoft.com/office/word/2018/wordml" xmlns:w16sdtdh="http://schemas.microsoft.com/office/word/2020/wordml/sdtdatahash" xmlns:w16se="http://schemas.microsoft.com/office/word/2015/wordml/symex" xmlns:wpg="http://schemas.microsoft.com/office/word/2010/wordprocessingGroup" xmlns:wpi="http://schemas.microsoft.com/office/word/2010/wordprocessingInk" xmlns:wne="http://schemas.microsoft.com/office/word/2006/wordml" xmlns:wps="http://schemas.microsoft.com/office/word/2010/wordprocessingShape" mc:Ignorable="w14 w15 w16se w16cid w16 w16cex w16sdtdh wp14">
   <w:body>
-    <w:bookmarkStart w:id="0" w:name="_Toc113273221" w:displacedByCustomXml="next"/>
-    <w:bookmarkStart w:id="1" w:name="_Toc113123182" w:displacedByCustomXml="next"/>
+    <w:bookmarkStart w:id="0" w:name="_Toc113123182" w:displacedByCustomXml="next"/>
+    <w:bookmarkStart w:id="1" w:name="_Toc113273221" w:displacedByCustomXml="next"/>
     <w:sdt>
       <w:sdtPr>
+        <w:rPr>
+          <w:rFonts w:asciiTheme="minorHAnsi" w:eastAsiaTheme="minorHAnsi" w:hAnsiTheme="minorHAnsi"/>
+          <w:smallCaps w:val="0"/>
+          <w:spacing w:val="0"/>
+          <w:sz w:val="24"/>
+          <w:szCs w:val="24"/>
+        </w:rPr>
         <w:id w:val="-977759640"/>
         <w:docPartObj>
           <w:docPartGallery w:val="Table of Contents"/>
@@ -14,14 +21,9 @@
       </w:sdtPr>
       <w:sdtEndPr>
         <w:rPr>
-          <w:rFonts w:asciiTheme="minorHAnsi" w:eastAsiaTheme="minorHAnsi" w:hAnsiTheme="minorHAnsi"/>
           <w:b/>
           <w:bCs/>
-          <w:smallCaps w:val="0"/>
           <w:noProof/>
-          <w:spacing w:val="0"/>
-          <w:sz w:val="24"/>
-          <w:szCs w:val="24"/>
         </w:rPr>
       </w:sdtEndPr>
       <w:sdtContent>
@@ -40,6 +42,11 @@
               <w:tab w:val="right" w:leader="dot" w:pos="9350"/>
             </w:tabs>
             <w:rPr>
+              <w:rFonts w:eastAsiaTheme="minorEastAsia" w:cstheme="minorBidi"/>
+              <w:b w:val="0"/>
+              <w:bCs w:val="0"/>
+              <w:i w:val="0"/>
+              <w:iCs w:val="0"/>
               <w:noProof/>
             </w:rPr>
           </w:pPr>
@@ -60,7 +67,7 @@
             </w:rPr>
             <w:fldChar w:fldCharType="separate"/>
           </w:r>
-          <w:hyperlink w:anchor="_Toc113355006" w:history="1">
+          <w:hyperlink w:anchor="_Toc113440558" w:history="1">
             <w:r>
               <w:rPr>
                 <w:rStyle w:val="Hyperlink"/>
@@ -87,7 +94,7 @@
                 <w:noProof/>
                 <w:webHidden/>
               </w:rPr>
-              <w:instrText xml:space="preserve"> PAGEREF _Toc113355006 \h </w:instrText>
+              <w:instrText xml:space="preserve"> PAGEREF _Toc113440558 \h </w:instrText>
             </w:r>
             <w:r>
               <w:rPr>
@@ -125,10 +132,15 @@
               <w:tab w:val="right" w:leader="dot" w:pos="9350"/>
             </w:tabs>
             <w:rPr>
+              <w:rFonts w:eastAsiaTheme="minorEastAsia" w:cstheme="minorBidi"/>
+              <w:b w:val="0"/>
+              <w:bCs w:val="0"/>
               <w:noProof/>
+              <w:sz w:val="24"/>
+              <w:szCs w:val="24"/>
             </w:rPr>
           </w:pPr>
-          <w:hyperlink w:anchor="_Toc113355007" w:history="1">
+          <w:hyperlink w:anchor="_Toc113440559" w:history="1">
             <w:r>
               <w:rPr>
                 <w:rStyle w:val="Hyperlink"/>
@@ -156,7 +168,7 @@
                 <w:noProof/>
                 <w:webHidden/>
               </w:rPr>
-              <w:instrText xml:space="preserve"> PAGEREF _Toc113355007 \h </w:instrText>
+              <w:instrText xml:space="preserve"> PAGEREF _Toc113440559 \h </w:instrText>
             </w:r>
             <w:r>
               <w:rPr>
@@ -194,10 +206,15 @@
               <w:tab w:val="right" w:leader="dot" w:pos="9350"/>
             </w:tabs>
             <w:rPr>
+              <w:rFonts w:eastAsiaTheme="minorEastAsia" w:cstheme="minorBidi"/>
+              <w:b w:val="0"/>
+              <w:bCs w:val="0"/>
               <w:noProof/>
+              <w:sz w:val="24"/>
+              <w:szCs w:val="24"/>
             </w:rPr>
           </w:pPr>
-          <w:hyperlink w:anchor="_Toc113355008" w:history="1">
+          <w:hyperlink w:anchor="_Toc113440560" w:history="1">
             <w:r>
               <w:rPr>
                 <w:rStyle w:val="Hyperlink"/>
@@ -225,7 +242,7 @@
                 <w:noProof/>
                 <w:webHidden/>
               </w:rPr>
-              <w:instrText xml:space="preserve"> PAGEREF _Toc113355008 \h </w:instrText>
+              <w:instrText xml:space="preserve"> PAGEREF _Toc113440560 \h </w:instrText>
             </w:r>
             <w:r>
               <w:rPr>
@@ -245,7 +262,7 @@
                 <w:noProof/>
                 <w:webHidden/>
               </w:rPr>
-              <w:t>1</w:t>
+              <w:t>2</w:t>
             </w:r>
             <w:r>
               <w:rPr>
@@ -263,10 +280,13 @@
               <w:tab w:val="right" w:leader="dot" w:pos="9350"/>
             </w:tabs>
             <w:rPr>
+              <w:rFonts w:eastAsiaTheme="minorEastAsia" w:cstheme="minorBidi"/>
               <w:noProof/>
+              <w:sz w:val="24"/>
+              <w:szCs w:val="24"/>
             </w:rPr>
           </w:pPr>
-          <w:hyperlink w:anchor="_Toc113355009" w:history="1">
+          <w:hyperlink w:anchor="_Toc113440561" w:history="1">
             <w:r>
               <w:rPr>
                 <w:rStyle w:val="Hyperlink"/>
@@ -294,7 +314,7 @@
                 <w:noProof/>
                 <w:webHidden/>
               </w:rPr>
-              <w:instrText xml:space="preserve"> PAGEREF _Toc113355009 \h </w:instrText>
+              <w:instrText xml:space="preserve"> PAGEREF _Toc113440561 \h </w:instrText>
             </w:r>
             <w:r>
               <w:rPr>
@@ -314,7 +334,7 @@
                 <w:noProof/>
                 <w:webHidden/>
               </w:rPr>
-              <w:t>1</w:t>
+              <w:t>2</w:t>
             </w:r>
             <w:r>
               <w:rPr>
@@ -332,10 +352,13 @@
               <w:tab w:val="right" w:leader="dot" w:pos="9350"/>
             </w:tabs>
             <w:rPr>
+              <w:rFonts w:eastAsiaTheme="minorEastAsia" w:cstheme="minorBidi"/>
               <w:noProof/>
+              <w:sz w:val="24"/>
+              <w:szCs w:val="24"/>
             </w:rPr>
           </w:pPr>
-          <w:hyperlink w:anchor="_Toc113355010" w:history="1">
+          <w:hyperlink w:anchor="_Toc113440562" w:history="1">
             <w:r>
               <w:rPr>
                 <w:rStyle w:val="Hyperlink"/>
@@ -363,7 +386,7 @@
                 <w:noProof/>
                 <w:webHidden/>
               </w:rPr>
-              <w:instrText xml:space="preserve"> PAGEREF _Toc113355010 \h </w:instrText>
+              <w:instrText xml:space="preserve"> PAGEREF _Toc113440562 \h </w:instrText>
             </w:r>
             <w:r>
               <w:rPr>
@@ -383,7 +406,7 @@
                 <w:noProof/>
                 <w:webHidden/>
               </w:rPr>
-              <w:t>2</w:t>
+              <w:t>3</w:t>
             </w:r>
             <w:r>
               <w:rPr>
@@ -401,10 +424,13 @@
               <w:tab w:val="right" w:leader="dot" w:pos="9350"/>
             </w:tabs>
             <w:rPr>
+              <w:rFonts w:eastAsiaTheme="minorEastAsia" w:cstheme="minorBidi"/>
               <w:noProof/>
+              <w:sz w:val="24"/>
+              <w:szCs w:val="24"/>
             </w:rPr>
           </w:pPr>
-          <w:hyperlink w:anchor="_Toc113355011" w:history="1">
+          <w:hyperlink w:anchor="_Toc113440563" w:history="1">
             <w:r>
               <w:rPr>
                 <w:rStyle w:val="Hyperlink"/>
@@ -432,7 +458,7 @@
                 <w:noProof/>
                 <w:webHidden/>
               </w:rPr>
-              <w:instrText xml:space="preserve"> PAGEREF _Toc113355011 \h </w:instrText>
+              <w:instrText xml:space="preserve"> PAGEREF _Toc113440563 \h </w:instrText>
             </w:r>
             <w:r>
               <w:rPr>
@@ -452,7 +478,7 @@
                 <w:noProof/>
                 <w:webHidden/>
               </w:rPr>
-              <w:t>2</w:t>
+              <w:t>3</w:t>
             </w:r>
             <w:r>
               <w:rPr>
@@ -470,10 +496,13 @@
               <w:tab w:val="right" w:leader="dot" w:pos="9350"/>
             </w:tabs>
             <w:rPr>
+              <w:rFonts w:eastAsiaTheme="minorEastAsia" w:cstheme="minorBidi"/>
               <w:noProof/>
+              <w:sz w:val="24"/>
+              <w:szCs w:val="24"/>
             </w:rPr>
           </w:pPr>
-          <w:hyperlink w:anchor="_Toc113355012" w:history="1">
+          <w:hyperlink w:anchor="_Toc113440564" w:history="1">
             <w:r>
               <w:rPr>
                 <w:rStyle w:val="Hyperlink"/>
@@ -501,7 +530,7 @@
                 <w:noProof/>
                 <w:webHidden/>
               </w:rPr>
-              <w:instrText xml:space="preserve"> PAGEREF _Toc113355012 \h </w:instrText>
+              <w:instrText xml:space="preserve"> PAGEREF _Toc113440564 \h </w:instrText>
             </w:r>
             <w:r>
               <w:rPr>
@@ -539,10 +568,15 @@
               <w:tab w:val="right" w:leader="dot" w:pos="9350"/>
             </w:tabs>
             <w:rPr>
+              <w:rFonts w:eastAsiaTheme="minorEastAsia" w:cstheme="minorBidi"/>
+              <w:b w:val="0"/>
+              <w:bCs w:val="0"/>
               <w:noProof/>
+              <w:sz w:val="24"/>
+              <w:szCs w:val="24"/>
             </w:rPr>
           </w:pPr>
-          <w:hyperlink w:anchor="_Toc113355013" w:history="1">
+          <w:hyperlink w:anchor="_Toc113440565" w:history="1">
             <w:r>
               <w:rPr>
                 <w:rStyle w:val="Hyperlink"/>
@@ -570,7 +604,7 @@
                 <w:noProof/>
                 <w:webHidden/>
               </w:rPr>
-              <w:instrText xml:space="preserve"> PAGEREF _Toc113355013 \h </w:instrText>
+              <w:instrText xml:space="preserve"> PAGEREF _Toc113440565 \h </w:instrText>
             </w:r>
             <w:r>
               <w:rPr>
@@ -590,7 +624,7 @@
                 <w:noProof/>
                 <w:webHidden/>
               </w:rPr>
-              <w:t>3</w:t>
+              <w:t>4</w:t>
             </w:r>
             <w:r>
               <w:rPr>
@@ -608,10 +642,13 @@
               <w:tab w:val="right" w:leader="dot" w:pos="9350"/>
             </w:tabs>
             <w:rPr>
+              <w:rFonts w:eastAsiaTheme="minorEastAsia" w:cstheme="minorBidi"/>
               <w:noProof/>
+              <w:sz w:val="24"/>
+              <w:szCs w:val="24"/>
             </w:rPr>
           </w:pPr>
-          <w:hyperlink w:anchor="_Toc113355014" w:history="1">
+          <w:hyperlink w:anchor="_Toc113440566" w:history="1">
             <w:r>
               <w:rPr>
                 <w:rStyle w:val="Hyperlink"/>
@@ -639,7 +676,7 @@
                 <w:noProof/>
                 <w:webHidden/>
               </w:rPr>
-              <w:instrText xml:space="preserve"> PAGEREF _Toc113355014 \h </w:instrText>
+              <w:instrText xml:space="preserve"> PAGEREF _Toc113440566 \h </w:instrText>
             </w:r>
             <w:r>
               <w:rPr>
@@ -659,7 +696,7 @@
                 <w:noProof/>
                 <w:webHidden/>
               </w:rPr>
-              <w:t>3</w:t>
+              <w:t>4</w:t>
             </w:r>
             <w:r>
               <w:rPr>
@@ -677,10 +714,13 @@
               <w:tab w:val="right" w:leader="dot" w:pos="9350"/>
             </w:tabs>
             <w:rPr>
+              <w:rFonts w:eastAsiaTheme="minorEastAsia" w:cstheme="minorBidi"/>
               <w:noProof/>
+              <w:sz w:val="24"/>
+              <w:szCs w:val="24"/>
             </w:rPr>
           </w:pPr>
-          <w:hyperlink w:anchor="_Toc113355015" w:history="1">
+          <w:hyperlink w:anchor="_Toc113440567" w:history="1">
             <w:r>
               <w:rPr>
                 <w:rStyle w:val="Hyperlink"/>
@@ -708,7 +748,7 @@
                 <w:noProof/>
                 <w:webHidden/>
               </w:rPr>
-              <w:instrText xml:space="preserve"> PAGEREF _Toc113355015 \h </w:instrText>
+              <w:instrText xml:space="preserve"> PAGEREF _Toc113440567 \h </w:instrText>
             </w:r>
             <w:r>
               <w:rPr>
@@ -728,7 +768,7 @@
                 <w:noProof/>
                 <w:webHidden/>
               </w:rPr>
-              <w:t>3</w:t>
+              <w:t>4</w:t>
             </w:r>
             <w:r>
               <w:rPr>
@@ -746,10 +786,13 @@
               <w:tab w:val="right" w:leader="dot" w:pos="9350"/>
             </w:tabs>
             <w:rPr>
+              <w:rFonts w:eastAsiaTheme="minorEastAsia" w:cstheme="minorBidi"/>
               <w:noProof/>
+              <w:sz w:val="24"/>
+              <w:szCs w:val="24"/>
             </w:rPr>
           </w:pPr>
-          <w:hyperlink w:anchor="_Toc113355016" w:history="1">
+          <w:hyperlink w:anchor="_Toc113440568" w:history="1">
             <w:r>
               <w:rPr>
                 <w:rStyle w:val="Hyperlink"/>
@@ -777,7 +820,7 @@
                 <w:noProof/>
                 <w:webHidden/>
               </w:rPr>
-              <w:instrText xml:space="preserve"> PAGEREF _Toc113355016 \h </w:instrText>
+              <w:instrText xml:space="preserve"> PAGEREF _Toc113440568 \h </w:instrText>
             </w:r>
             <w:r>
               <w:rPr>
@@ -797,7 +840,7 @@
                 <w:noProof/>
                 <w:webHidden/>
               </w:rPr>
-              <w:t>4</w:t>
+              <w:t>5</w:t>
             </w:r>
             <w:r>
               <w:rPr>
@@ -815,10 +858,13 @@
               <w:tab w:val="right" w:leader="dot" w:pos="9350"/>
             </w:tabs>
             <w:rPr>
+              <w:rFonts w:eastAsiaTheme="minorEastAsia" w:cstheme="minorBidi"/>
               <w:noProof/>
+              <w:sz w:val="24"/>
+              <w:szCs w:val="24"/>
             </w:rPr>
           </w:pPr>
-          <w:hyperlink w:anchor="_Toc113355017" w:history="1">
+          <w:hyperlink w:anchor="_Toc113440569" w:history="1">
             <w:r>
               <w:rPr>
                 <w:rStyle w:val="Hyperlink"/>
@@ -846,7 +892,7 @@
                 <w:noProof/>
                 <w:webHidden/>
               </w:rPr>
-              <w:instrText xml:space="preserve"> PAGEREF _Toc113355017 \h </w:instrText>
+              <w:instrText xml:space="preserve"> PAGEREF _Toc113440569 \h </w:instrText>
             </w:r>
             <w:r>
               <w:rPr>
@@ -866,7 +912,7 @@
                 <w:noProof/>
                 <w:webHidden/>
               </w:rPr>
-              <w:t>4</w:t>
+              <w:t>5</w:t>
             </w:r>
             <w:r>
               <w:rPr>
@@ -884,10 +930,15 @@
               <w:tab w:val="right" w:leader="dot" w:pos="9350"/>
             </w:tabs>
             <w:rPr>
+              <w:rFonts w:eastAsiaTheme="minorEastAsia" w:cstheme="minorBidi"/>
+              <w:b w:val="0"/>
+              <w:bCs w:val="0"/>
               <w:noProof/>
+              <w:sz w:val="24"/>
+              <w:szCs w:val="24"/>
             </w:rPr>
           </w:pPr>
-          <w:hyperlink w:anchor="_Toc113355018" w:history="1">
+          <w:hyperlink w:anchor="_Toc113440570" w:history="1">
             <w:r>
               <w:rPr>
                 <w:rStyle w:val="Hyperlink"/>
@@ -915,7 +966,7 @@
                 <w:noProof/>
                 <w:webHidden/>
               </w:rPr>
-              <w:instrText xml:space="preserve"> PAGEREF _Toc113355018 \h </w:instrText>
+              <w:instrText xml:space="preserve"> PAGEREF _Toc113440570 \h </w:instrText>
             </w:r>
             <w:r>
               <w:rPr>
@@ -935,7 +986,81 @@
                 <w:noProof/>
                 <w:webHidden/>
               </w:rPr>
-              <w:t>4</w:t>
+              <w:t>5</w:t>
+            </w:r>
+            <w:r>
+              <w:rPr>
+                <w:noProof/>
+                <w:webHidden/>
+              </w:rPr>
+              <w:fldChar w:fldCharType="end"/>
+            </w:r>
+          </w:hyperlink>
+        </w:p>
+        <w:p>
+          <w:pPr>
+            <w:pStyle w:val="TOC2"/>
+            <w:tabs>
+              <w:tab w:val="right" w:leader="dot" w:pos="9350"/>
+            </w:tabs>
+            <w:rPr>
+              <w:rFonts w:eastAsiaTheme="minorEastAsia" w:cstheme="minorBidi"/>
+              <w:b w:val="0"/>
+              <w:bCs w:val="0"/>
+              <w:noProof/>
+              <w:sz w:val="24"/>
+              <w:szCs w:val="24"/>
+            </w:rPr>
+          </w:pPr>
+          <w:hyperlink w:anchor="_Toc113440571" w:history="1">
+            <w:r>
+              <w:rPr>
+                <w:rStyle w:val="Hyperlink"/>
+                <w:rFonts w:asciiTheme="majorHAnsi" w:hAnsiTheme="majorHAnsi" w:cstheme="majorHAnsi"/>
+                <w:noProof/>
+              </w:rPr>
+              <w:t>Tables &amp; Figures</w:t>
+            </w:r>
+            <w:r>
+              <w:rPr>
+                <w:noProof/>
+                <w:webHidden/>
+              </w:rPr>
+              <w:tab/>
+            </w:r>
+            <w:r>
+              <w:rPr>
+                <w:noProof/>
+                <w:webHidden/>
+              </w:rPr>
+              <w:fldChar w:fldCharType="begin"/>
+            </w:r>
+            <w:r>
+              <w:rPr>
+                <w:noProof/>
+                <w:webHidden/>
+              </w:rPr>
+              <w:instrText xml:space="preserve"> PAGEREF _Toc113440571 \h </w:instrText>
+            </w:r>
+            <w:r>
+              <w:rPr>
+                <w:noProof/>
+                <w:webHidden/>
+              </w:rPr>
+            </w:r>
+            <w:r>
+              <w:rPr>
+                <w:noProof/>
+                <w:webHidden/>
+              </w:rPr>
+              <w:fldChar w:fldCharType="separate"/>
+            </w:r>
+            <w:r>
+              <w:rPr>
+                <w:noProof/>
+                <w:webHidden/>
+              </w:rPr>
+              <w:t>7</w:t>
             </w:r>
             <w:r>
               <w:rPr>
@@ -964,14 +1089,7 @@
         <w:spacing w:line="240" w:lineRule="auto"/>
         <w:outlineLvl w:val="0"/>
       </w:pPr>
-    </w:p>
-    <w:p>
-      <w:pPr>
-        <w:pStyle w:val="TOCHeading"/>
-        <w:spacing w:line="240" w:lineRule="auto"/>
-        <w:outlineLvl w:val="0"/>
-      </w:pPr>
-      <w:bookmarkStart w:id="2" w:name="_Toc113355006"/>
+      <w:bookmarkStart w:id="2" w:name="_Toc113440558"/>
       <w:r>
         <w:t xml:space="preserve">Chapter </w:t>
       </w:r>
@@ -1002,7 +1120,7 @@
       </w:pPr>
       <w:bookmarkStart w:id="3" w:name="_Toc113123183"/>
       <w:bookmarkStart w:id="4" w:name="_Toc113273222"/>
-      <w:bookmarkStart w:id="5" w:name="_Toc113355007"/>
+      <w:bookmarkStart w:id="5" w:name="_Toc113440559"/>
       <w:r>
         <w:rPr>
           <w:rFonts w:asciiTheme="majorHAnsi" w:hAnsiTheme="majorHAnsi" w:cstheme="majorHAnsi"/>
@@ -1030,7 +1148,34 @@
           <w:iCs/>
           <w:color w:val="00000A"/>
         </w:rPr>
-        <w:t>Sex determination in fish is a highly variable trait</w:t>
+        <w:t xml:space="preserve">Sex determination in fish is a highly variable </w:t>
+      </w:r>
+      <w:r>
+        <w:rPr>
+          <w:rFonts w:asciiTheme="majorHAnsi" w:hAnsiTheme="majorHAnsi" w:cstheme="majorHAnsi"/>
+          <w:bCs/>
+          <w:iCs/>
+          <w:color w:val="00000A"/>
+        </w:rPr>
+        <w:t xml:space="preserve">and often plastic </w:t>
+      </w:r>
+      <w:r>
+        <w:rPr>
+          <w:rFonts w:asciiTheme="majorHAnsi" w:hAnsiTheme="majorHAnsi" w:cstheme="majorHAnsi"/>
+          <w:bCs/>
+          <w:iCs/>
+          <w:color w:val="00000A"/>
+        </w:rPr>
+        <w:t>trait</w:t>
+      </w:r>
+      <w:r>
+        <w:rPr>
+          <w:rFonts w:asciiTheme="majorHAnsi" w:hAnsiTheme="majorHAnsi" w:cstheme="majorHAnsi"/>
+          <w:bCs/>
+          <w:iCs/>
+          <w:color w:val="00000A"/>
+        </w:rPr>
+        <w:t xml:space="preserve"> </w:t>
       </w:r>
       <w:r>
         <w:rPr>
@@ -1046,7 +1191,7 @@
           <w:iCs/>
           <w:color w:val="00000A"/>
         </w:rPr>
-        <w:instrText xml:space="preserve"> ADDIN ZOTERO_ITEM CSL_CITATION {"citationID":"wPloLTt3","properties":{"formattedCitation":"\\super 67\\nosupersub{}","plainCitation":"67","noteIndex":0},"citationItems":[{"id":"YezxCNvE/iDzqSzdk","uris":["http://www.mendeley.com/documents/?uuid=56b7b82a-2bfd-4eaa-ae1f-6d641aa6b290"],"uri":["http://www.mendeley.com/documents/?uuid=56b7b82a-2bfd-4eaa-ae1f-6d641aa6b290"],"itemData":{"DOI":"10.1038/sj.hdy.6800635","ISSN":"0018067X","abstract":"Teleost fish, which roughly make up half of the extant vertebrate species, exhibit an amazing level of biodiversity affecting their morphology, ecology and behaviour as well as many other aspects of their biology. This huge variability makes fish extremely attractive for the study of many biological questions, particularly of those related to evolution. New insights gained from different teleost species and sequencing projects have recently revealed several peculiar features of fish genomes that might have played a role in fish evolution and speciation. There is now substantial evidence that a round of tetraploidization/rediploidization has taken place during the early evolution of the ray-finned fish lineage, and that hundreds of duplicate pairs generated by this event have been maintained over hundreds of millions of years of evolution. Differential loss or subfunction partitioning of such gene duplicates might have been involved in the generation of fish variability. In contrast to mammalian genomes, teleost genomes also contain multiple families of active transposable elements, which might have played a role in speciation by affecting hybrid sterility and viability. Finally, the amazing diversity of sex determination systems and the plasticity of sex chromosomes observed in teleost might have been involved in both pre- and postmating reproductive isolation. Comparison of data generated by current and future genome projects as well as complementary studies in other species will allow one to approach the molecular and evolutionary mechanisms underlying genome diversity in fish, and will certainly significantly contribute to our understanding of gene evolution and function in humans and other vertebrates.","author":[{"dropping-particle":"","family":"Volff","given":"J. N.","non-dropping-particle":"","parse-names":false,"suffix":""}],"container-title":"Heredity","id":"ITEM-1","issue":"3","issued":{"date-parts":[["2005"]]},"page":"280-294","title":"Genome evolution and biodiversity in teleost fish","type":"article-journal","volume":"94"}}],"schema":"https://github.com/citation-style-language/schema/raw/master/csl-citation.json"} </w:instrText>
+        <w:instrText xml:space="preserve"> ADDIN ZOTERO_ITEM CSL_CITATION {"citationID":"b0QVqwNu","properties":{"formattedCitation":"(Kobayashi et al., 2013; Nakamura et al., 1998; Volff, 2005)","plainCitation":"(Kobayashi et al., 2013; Nakamura et al., 1998; Volff, 2005)","noteIndex":0},"citationItems":[{"id":615,"uris":["http://zotero.org/users/local/3tku6QP0/items/P9PTRC7I"],"itemData":{"id":615,"type":"article-journal","abstract":"Among vertebrates, fishes show an exceptional range of reproductive strategies regarding the expression of their sexuality. Fish sexualities were categorized into gonochorism, synchronous/sequential hermaphrodite, or unisexual reproduction. In gonochoristic fishes, sex is determined genetically or by environmental factors. After sex determination, the gonads are differentiated into ovary or testis, with the sex remaining fixed for the entire life cycle. In contrast, some sequential hermaphrodite fishes can change their sex from male to female (protandrous), female to male (protogynous), or serially (bi-directional sex change) in their life cycle. In many cases, sex change is cued by social factors such as the disappearance of a male or female from a group. This unique diversity in fishes provides an ideal animal model to investigate sex determination and differentiation in vertebrates. This review first discusses genetic-orientated sex determination mechanisms. Then, we address the gonadal sex differentiation process in a gonochoristic fish, using an example of the Nile tilapia. Finally, we discuss various types of sex change that occur in hermaphrodite fishes.","container-title":"Sexual Development","DOI":"10.1159/000342009","ISSN":"1661-5425, 1661-5433","issue":"1-3","journalAbbreviation":"Sex Dev","language":"en","page":"115-125","source":"DOI.org (Crossref)","title":"Diversity and Plasticity of Sex Determination and Differentiation in Fishes","volume":"7","author":[{"family":"Kobayashi","given":"Y."},{"family":"Nagahama","given":"Y."},{"family":"Nakamura","given":"M."}],"issued":{"date-parts":[["2013"]]}}},{"id":437,"uris":["http://zotero.org/users/local/3tku6QP0/items/ZYLD8CMZ"],"itemData":{"id":437,"type":"article-journal","container-title":"Journal of Experimental Zoology","page":"362-372","title":"Gonadal sex differentiation in teleost fish","volume":"281","author":[{"family":"Nakamura","given":"Masaru"},{"family":"Kobayashi","given":"Tohru"},{"family":"Chang","given":"Xiao-tian"}],"issued":{"date-parts":[["1998"]]}}},{"id":"vrfIOilL/98p1DwIi","uris":["http://www.mendeley.com/documents/?uuid=56b7b82a-2bfd-4eaa-ae1f-6d641aa6b290"],"itemData":{"DOI":"10.1038/sj.hdy.6800635","ISSN":"0018067X","abstract":"Teleost fish, which roughly make up half of the extant vertebrate species, exhibit an amazing level of biodiversity affecting their morphology, ecology and behaviour as well as many other aspects of their biology. This huge variability makes fish extremely attractive for the study of many biological questions, particularly of those related to evolution. New insights gained from different teleost species and sequencing projects have recently revealed several peculiar features of fish genomes that might have played a role in fish evolution and speciation. There is now substantial evidence that a round of tetraploidization/rediploidization has taken place during the early evolution of the ray-finned fish lineage, and that hundreds of duplicate pairs generated by this event have been maintained over hundreds of millions of years of evolution. Differential loss or subfunction partitioning of such gene duplicates might have been involved in the generation of fish variability. In contrast to mammalian genomes, teleost genomes also contain multiple families of active transposable elements, which might have played a role in speciation by affecting hybrid sterility and viability. Finally, the amazing diversity of sex determination systems and the plasticity of sex chromosomes observed in teleost might have been involved in both pre- and postmating reproductive isolation. Comparison of data generated by current and future genome projects as well as complementary studies in other species will allow one to approach the molecular and evolutionary mechanisms underlying genome diversity in fish, and will certainly significantly contribute to our understanding of gene evolution and function in humans and other vertebrates.","author":[{"dropping-particle":"","family":"Volff","given":"J. N.","non-dropping-particle":"","parse-names":false,"suffix":""}],"container-title":"Heredity","id":"ITEM-1","issue":"3","issued":{"date-parts":[["2005"]]},"page":"280-294","title":"Genome evolution and biodiversity in teleost fish","type":"article-journal","volume":"94"}}],"schema":"https://github.com/citation-style-language/schema/raw/master/csl-citation.json"} </w:instrText>
       </w:r>
       <w:r>
         <w:rPr>
@@ -1061,9 +1206,24 @@
         <w:rPr>
           <w:rFonts w:asciiTheme="majorHAnsi" w:hAnsiTheme="majorHAnsi" w:cstheme="majorHAnsi"/>
           <w:color w:val="00000A"/>
-          <w:vertAlign w:val="superscript"/>
-        </w:rPr>
-        <w:t>67</w:t>
+        </w:rPr>
+        <w:t xml:space="preserve">(Kobayashi et al., 2013; Nakamura et al., 1998; </w:t>
+      </w:r>
+      <w:proofErr w:type="spellStart"/>
+      <w:r>
+        <w:rPr>
+          <w:rFonts w:asciiTheme="majorHAnsi" w:hAnsiTheme="majorHAnsi" w:cstheme="majorHAnsi"/>
+          <w:color w:val="00000A"/>
+        </w:rPr>
+        <w:t>Volff</w:t>
+      </w:r>
+      <w:proofErr w:type="spellEnd"/>
+      <w:r>
+        <w:rPr>
+          <w:rFonts w:asciiTheme="majorHAnsi" w:hAnsiTheme="majorHAnsi" w:cstheme="majorHAnsi"/>
+          <w:color w:val="00000A"/>
+        </w:rPr>
+        <w:t>, 2005)</w:t>
       </w:r>
       <w:r>
         <w:rPr>
@@ -1079,7 +1239,52 @@
           <w:iCs/>
           <w:color w:val="00000A"/>
         </w:rPr>
-        <w:t xml:space="preserve"> and understanding its mechanisms is crucial for understanding both the biology of a species and for gaining insight into the evolution of sex chromosomes and genetic mechanisms underlying sex determination</w:t>
+        <w:t xml:space="preserve"> and understanding its mechanisms is </w:t>
+      </w:r>
+      <w:r>
+        <w:rPr>
+          <w:rFonts w:asciiTheme="majorHAnsi" w:hAnsiTheme="majorHAnsi" w:cstheme="majorHAnsi"/>
+          <w:bCs/>
+          <w:iCs/>
+          <w:color w:val="00000A"/>
+        </w:rPr>
+        <w:t>essential</w:t>
+      </w:r>
+      <w:r>
+        <w:rPr>
+          <w:rFonts w:asciiTheme="majorHAnsi" w:hAnsiTheme="majorHAnsi" w:cstheme="majorHAnsi"/>
+          <w:bCs/>
+          <w:iCs/>
+          <w:color w:val="00000A"/>
+        </w:rPr>
+        <w:t xml:space="preserve"> for understanding the biology of a species</w:t>
+      </w:r>
+      <w:r>
+        <w:rPr>
+          <w:rFonts w:asciiTheme="majorHAnsi" w:hAnsiTheme="majorHAnsi" w:cstheme="majorHAnsi"/>
+          <w:bCs/>
+          <w:iCs/>
+          <w:color w:val="00000A"/>
+        </w:rPr>
+        <w:t>,</w:t>
+      </w:r>
+      <w:r>
+        <w:rPr>
+          <w:rFonts w:asciiTheme="majorHAnsi" w:hAnsiTheme="majorHAnsi" w:cstheme="majorHAnsi"/>
+          <w:bCs/>
+          <w:iCs/>
+          <w:color w:val="00000A"/>
+        </w:rPr>
+        <w:t xml:space="preserve"> and for gaining insight into the evolution of sex chromosomes and genetic mechanisms underlying sex determination</w:t>
+      </w:r>
+      <w:r>
+        <w:rPr>
+          <w:rFonts w:asciiTheme="majorHAnsi" w:hAnsiTheme="majorHAnsi" w:cstheme="majorHAnsi"/>
+          <w:bCs/>
+          <w:iCs/>
+          <w:color w:val="00000A"/>
+        </w:rPr>
+        <w:t xml:space="preserve"> </w:t>
       </w:r>
       <w:r>
         <w:rPr>
@@ -1095,7 +1300,7 @@
           <w:iCs/>
           <w:color w:val="00000A"/>
         </w:rPr>
-        <w:instrText xml:space="preserve"> ADDIN ZOTERO_ITEM CSL_CITATION {"citationID":"fw2QppLM","properties":{"formattedCitation":"\\super 68\\nosupersub{}","plainCitation":"68","noteIndex":0},"citationItems":[{"id":"YezxCNvE/7pZcB3UY","uris":["http://www.mendeley.com/documents/?uuid=bf62f766-0bdc-4713-80eb-0c79ca8ca548"],"uri":["http://www.mendeley.com/documents/?uuid=bf62f766-0bdc-4713-80eb-0c79ca8ca548"],"itemData":{"DOI":"10.1007/s11427-014-4797-9","ISSN":"16747305","abstract":"Aquaculture has made an enormous contribution to the world food production, especially to the sustainable supply of animal proteins. The utility of diverse reproduction strategies in fish, such as the exploiting use of unisexual gynogenesis, has created a typical case of fish genetic breeding. A number of fish species show substantial sexual dimorphism that is closely linked to multiple economic traits including growth rate and body size, and the efficient development of sex-linked genetic markers and sex control biotechnologies has provided significant approaches to increase the production and value for commercial purposes. Along with the rapid development of genomics and molecular genetic techniques, the genetic basis of sexual dimorphism has been gradually deciphered, and great progress has been made in the mechanisms of fish sex determination and identification of sex-determining genes. This review summarizes the progress to provide some directive and objective thinking for further research in this field.","author":[{"dropping-particle":"","family":"Mei","given":"Jie","non-dropping-particle":"","parse-names":false,"suffix":""},{"dropping-particle":"","family":"Gui","given":"Jian Fang","non-dropping-particle":"","parse-names":false,"suffix":""}],"container-title":"Science China Life Sciences","id":"ITEM-1","issue":"2","issued":{"date-parts":[["2015"]]},"page":"124-136","title":"Genetic basis and biotechnological manipulation of sexual dimorphism and sex determination in fish","type":"article-journal","volume":"58"}}],"schema":"https://github.com/citation-style-language/schema/raw/master/csl-citation.json"} </w:instrText>
+        <w:instrText xml:space="preserve"> ADDIN ZOTERO_ITEM CSL_CITATION {"citationID":"fw2QppLM","properties":{"formattedCitation":"(Mei &amp; Gui, 2015)","plainCitation":"(Mei &amp; Gui, 2015)","noteIndex":0},"citationItems":[{"id":"vrfIOilL/skFvlDaH","uris":["http://www.mendeley.com/documents/?uuid=bf62f766-0bdc-4713-80eb-0c79ca8ca548"],"itemData":{"DOI":"10.1007/s11427-014-4797-9","ISSN":"16747305","abstract":"Aquaculture has made an enormous contribution to the world food production, especially to the sustainable supply of animal proteins. The utility of diverse reproduction strategies in fish, such as the exploiting use of unisexual gynogenesis, has created a typical case of fish genetic breeding. A number of fish species show substantial sexual dimorphism that is closely linked to multiple economic traits including growth rate and body size, and the efficient development of sex-linked genetic markers and sex control biotechnologies has provided significant approaches to increase the production and value for commercial purposes. Along with the rapid development of genomics and molecular genetic techniques, the genetic basis of sexual dimorphism has been gradually deciphered, and great progress has been made in the mechanisms of fish sex determination and identification of sex-determining genes. This review summarizes the progress to provide some directive and objective thinking for further research in this field.","author":[{"dropping-particle":"","family":"Mei","given":"Jie","non-dropping-particle":"","parse-names":false,"suffix":""},{"dropping-particle":"","family":"Gui","given":"Jian Fang","non-dropping-particle":"","parse-names":false,"suffix":""}],"container-title":"Science China Life Sciences","id":"ITEM-1","issue":"2","issued":{"date-parts":[["2015"]]},"page":"124-136","title":"Genetic basis and biotechnological manipulation of sexual dimorphism and sex determination in fish","type":"article-journal","volume":"58"}}],"schema":"https://github.com/citation-style-language/schema/raw/master/csl-citation.json"} </w:instrText>
       </w:r>
       <w:r>
         <w:rPr>
@@ -1110,9 +1315,24 @@
         <w:rPr>
           <w:rFonts w:asciiTheme="majorHAnsi" w:hAnsiTheme="majorHAnsi" w:cstheme="majorHAnsi"/>
           <w:color w:val="00000A"/>
-          <w:vertAlign w:val="superscript"/>
-        </w:rPr>
-        <w:t>68</w:t>
+        </w:rPr>
+        <w:t xml:space="preserve">(Mei &amp; </w:t>
+      </w:r>
+      <w:proofErr w:type="spellStart"/>
+      <w:r>
+        <w:rPr>
+          <w:rFonts w:asciiTheme="majorHAnsi" w:hAnsiTheme="majorHAnsi" w:cstheme="majorHAnsi"/>
+          <w:color w:val="00000A"/>
+        </w:rPr>
+        <w:t>Gui</w:t>
+      </w:r>
+      <w:proofErr w:type="spellEnd"/>
+      <w:r>
+        <w:rPr>
+          <w:rFonts w:asciiTheme="majorHAnsi" w:hAnsiTheme="majorHAnsi" w:cstheme="majorHAnsi"/>
+          <w:color w:val="00000A"/>
+        </w:rPr>
+        <w:t>, 2015)</w:t>
       </w:r>
       <w:r>
         <w:rPr>
@@ -1128,7 +1348,34 @@
           <w:iCs/>
           <w:color w:val="00000A"/>
         </w:rPr>
-        <w:t>. Fish represent the most diverse group of vertebrates on earth with over 30,000 described species</w:t>
+        <w:t>. Fish represent the</w:t>
+      </w:r>
+      <w:r>
+        <w:rPr>
+          <w:rFonts w:asciiTheme="majorHAnsi" w:hAnsiTheme="majorHAnsi" w:cstheme="majorHAnsi"/>
+          <w:bCs/>
+          <w:iCs/>
+          <w:color w:val="00000A"/>
+        </w:rPr>
+        <w:t xml:space="preserve"> oldest and</w:t>
+      </w:r>
+      <w:r>
+        <w:rPr>
+          <w:rFonts w:asciiTheme="majorHAnsi" w:hAnsiTheme="majorHAnsi" w:cstheme="majorHAnsi"/>
+          <w:bCs/>
+          <w:iCs/>
+          <w:color w:val="00000A"/>
+        </w:rPr>
+        <w:t xml:space="preserve"> most diverse group of vertebrates on earth with over 30,000 described species</w:t>
+      </w:r>
+      <w:r>
+        <w:rPr>
+          <w:rFonts w:asciiTheme="majorHAnsi" w:hAnsiTheme="majorHAnsi" w:cstheme="majorHAnsi"/>
+          <w:bCs/>
+          <w:iCs/>
+          <w:color w:val="00000A"/>
+        </w:rPr>
+        <w:t xml:space="preserve"> </w:t>
       </w:r>
       <w:r>
         <w:rPr>
@@ -1144,7 +1391,7 @@
           <w:iCs/>
           <w:color w:val="00000A"/>
         </w:rPr>
-        <w:instrText xml:space="preserve"> ADDIN ZOTERO_ITEM CSL_CITATION {"citationID":"hYf8P09Z","properties":{"formattedCitation":"\\super 69\\nosupersub{}","plainCitation":"69","noteIndex":0},"citationItems":[{"id":"YezxCNvE/3c2EkZn9","uris":["http://www.mendeley.com/documents/?uuid=15be4d65-07bf-4803-90e6-835556babe79"],"uri":["http://www.mendeley.com/documents/?uuid=15be4d65-07bf-4803-90e6-835556babe79"],"itemData":{"ISBN":"9781118342336","author":[{"dropping-particle":"","family":"Nelson","given":"Joseph S.","non-dropping-particle":"","parse-names":false,"suffix":""},{"dropping-particle":"","family":"Grande","given":"Terry C.","non-dropping-particle":"","parse-names":false,"suffix":""},{"dropping-particle":"","family":"Wilson","given":"Mark V. H.","non-dropping-particle":"","parse-names":false,"suffix":""}],"edition":"5th","id":"ITEM-1","issued":{"date-parts":[["2016"]]},"publisher":"John Wiley &amp; Sons","publisher-place":"Hoboken, New Jersey","title":"Fishes of the World","type":"book"}}],"schema":"https://github.com/citation-style-language/schema/raw/master/csl-citation.json"} </w:instrText>
+        <w:instrText xml:space="preserve"> ADDIN ZOTERO_ITEM CSL_CITATION {"citationID":"aQMj26sz","properties":{"formattedCitation":"(Carroll, 1997; Long, 2011; Nelson et al., 2016)","plainCitation":"(Carroll, 1997; Long, 2011; Nelson et al., 2016)","noteIndex":0},"citationItems":[{"id":603,"uris":["http://zotero.org/users/local/3tku6QP0/items/2HFK96Z2"],"itemData":{"id":603,"type":"book","edition":"7","event-place":"New York, NY, USA","ISBN":"978-0-7167-1822-2","publisher":"W.H. Freeman and Company","publisher-place":"New York, NY, USA","title":"Vertebrate Paleontology and Evolution","author":[{"family":"Carroll","given":"Robert L."}],"issued":{"date-parts":[["1997"]]}}},{"id":602,"uris":["http://zotero.org/users/local/3tku6QP0/items/7HLKCG3C"],"itemData":{"id":602,"type":"book","abstract":"This work traces the evolutionary history of fishes over the course of 500 million years, from armoured fishes and monster sharks to fishes with arms that breathe air. It describes the discovery of fossil remains and explains the techniques used in their interpretation.","edition":"2","ISBN":"978-0-8018-4992-3","publisher":"Johns Hopkins University Press","title":"The Rise of Fishes: 500 Million Years of Evolution","author":[{"family":"Long","given":"John A."}],"issued":{"date-parts":[["2011"]]}}},{"id":"vrfIOilL/CZmqLa8r","uris":["http://www.mendeley.com/documents/?uuid=15be4d65-07bf-4803-90e6-835556babe79"],"itemData":{"ISBN":"9781118342336","author":[{"dropping-particle":"","family":"Nelson","given":"Joseph S.","non-dropping-particle":"","parse-names":false,"suffix":""},{"dropping-particle":"","family":"Grande","given":"Terry C.","non-dropping-particle":"","parse-names":false,"suffix":""},{"dropping-particle":"","family":"Wilson","given":"Mark V. H.","non-dropping-particle":"","parse-names":false,"suffix":""}],"edition":"5th","id":"ITEM-1","issued":{"date-parts":[["2016"]]},"publisher":"John Wiley &amp; Sons","publisher-place":"Hoboken, New Jersey","title":"Fishes of the World","type":"book"}}],"schema":"https://github.com/citation-style-language/schema/raw/master/csl-citation.json"} </w:instrText>
       </w:r>
       <w:r>
         <w:rPr>
@@ -1159,9 +1406,8 @@
         <w:rPr>
           <w:rFonts w:asciiTheme="majorHAnsi" w:hAnsiTheme="majorHAnsi" w:cstheme="majorHAnsi"/>
           <w:color w:val="00000A"/>
-          <w:vertAlign w:val="superscript"/>
-        </w:rPr>
-        <w:t>69</w:t>
+        </w:rPr>
+        <w:t>(Carroll, 1997; Long, 2011; Nelson et al., 2016)</w:t>
       </w:r>
       <w:r>
         <w:rPr>
@@ -1182,6 +1428,15 @@
       <w:r>
         <w:rPr>
           <w:rFonts w:asciiTheme="majorHAnsi" w:hAnsiTheme="majorHAnsi" w:cstheme="majorHAnsi"/>
+          <w:bCs/>
+          <w:iCs/>
+          <w:color w:val="00000A"/>
+        </w:rPr>
+        <w:t xml:space="preserve"> </w:t>
+      </w:r>
+      <w:r>
+        <w:rPr>
+          <w:rFonts w:asciiTheme="majorHAnsi" w:hAnsiTheme="majorHAnsi" w:cstheme="majorHAnsi"/>
           <w:color w:val="00000A"/>
         </w:rPr>
         <w:fldChar w:fldCharType="begin"/>
@@ -1193,7 +1448,7 @@
           <w:iCs/>
           <w:color w:val="00000A"/>
         </w:rPr>
-        <w:instrText xml:space="preserve"> ADDIN ZOTERO_ITEM CSL_CITATION {"citationID":"u3JVdqnL","properties":{"formattedCitation":"\\super 70\\uc0\\u8211{}73\\nosupersub{}","plainCitation":"70–73","noteIndex":0},"citationItems":[{"id":"YezxCNvE/wfblbVdc","uris":["http://www.mendeley.com/documents/?uuid=195dc493-418d-4e6d-89aa-e5ebfed03d1f"],"uri":["http://www.mendeley.com/documents/?uuid=195dc493-418d-4e6d-89aa-e5ebfed03d1f"],"itemData":{"DOI":"10.1007/s10695-006-7590-2","ISBN":"1069500675902","ISSN":"09201742","abstract":"We have used various genetic and molecular approaches to investigate the mechanisms of sex determination and gonadal sex differentiation in fish. DMY was identified as the sex-determining gene of medaka. In tilapia, endogenous estrogens act as natural inducers of ovarian differentiation, while DMRT1 may be important for testicular differentiation. The roles of these regulators in sex determination and gonadal sex differentiation were ascertained using a gene or hormonal blockade strategy.","author":[{"dropping-particle":"","family":"Nagahama","given":"Y.","non-dropping-particle":"","parse-names":false,"suffix":""}],"container-title":"Fish Physiology and Biochemistry","id":"ITEM-1","issued":{"date-parts":[["2005"]]},"page":"105-109","title":"Molecular mechanisms of sex determination and gonadal sex differentiation in fish","type":"article-journal","volume":"31"}},{"id":"YezxCNvE/2t1Pv9UF","uris":["http://www.mendeley.com/documents/?uuid=aa8e43cc-6d00-4ef8-a00c-76b26ae61859"],"uri":["http://www.mendeley.com/documents/?uuid=aa8e43cc-6d00-4ef8-a00c-76b26ae61859"],"itemData":{"DOI":"10.1007/978-3-0348-7781-7_9","abstract":"This paper reviews current knowledge concerning the endocrine and environmental regulation of gonadal sex differentiation in gonochoristic fish. In gonochoristic fish, although potentially active around this period, the hypothalamo-pituitary axis is probably not involved in triggering sex differentiation. Although steroids and steroidogenic enzymes are probably not the initial triggers of sex differentiation, new data, including molecular approaches, have confirmed that they are key physiological steps in the regulation of this process. Environmental factors can strongly influence sex differentiation in gonochoristic fish. The most important environmental determinant of sex would appear to be temperature. Interactions between environmental factors and genotype have been suggested for gonochoristic fish.","author":[{"dropping-particle":"","family":"Baroiller","given":"Jean-François","non-dropping-particle":"","parse-names":false,"suffix":""},{"dropping-particle":"","family":"Guiguen","given":"Yann","non-dropping-particle":"","parse-names":false,"suffix":""},{"dropping-particle":"","family":"Fostier","given":"A","non-dropping-particle":"","parse-names":false,"suffix":""}],"container-title":"Cellular and Molecular Life Sciences","id":"ITEM-2","issued":{"date-parts":[["1999"]]},"page":"910-931","title":"Endocrine and environmental aspects of sex differentiation in fish","type":"article-journal","volume":"55"}},{"id":"YezxCNvE/ZimL3AgY","uris":["http://www.mendeley.com/documents/?uuid=31f7b719-a731-4e93-8b61-431457911517"],"uri":["http://www.mendeley.com/documents/?uuid=31f7b719-a731-4e93-8b61-431457911517"],"itemData":{"DOI":"10.1002/dvdy.23927","ISSN":"10588388","abstract":"Although the molecular mechanisms underlying many developmental events are conserved across vertebrate taxa, the lability at the top of the sex-determining (SD) cascade has been evident from the fact that four master SD genes have been identified: mammalian Sry; chicken DMRT1; medaka Dmy; and Xenopus laevis DM-W. This diversity is thought to be associated with the turnover of sex chromosomes, which is likely to be more frequent in fishes and other poikilotherms than in therian mammals and birds. Recently, four novel candidates for vertebrate SD genes were reported, all of them in fishes. These include amhy in the Patagonian pejerrey, Gsdf in Oryzias luzonensis, Amhr2 in fugu and sdY in rainbow trout. These studies provide a good opportunity to infer patterns from the seemingly chaotic picture of sex determination systems. Here, we review recent advances in our understanding of the master SD genes in fishes.","author":[{"dropping-particle":"","family":"Kikuchi","given":"Kiyoshi","non-dropping-particle":"","parse-names":false,"suffix":""},{"dropping-particle":"","family":"Hamaguchi","given":"Satoshi","non-dropping-particle":"","parse-names":false,"suffix":""}],"container-title":"Developmental Dynamics","id":"ITEM-4","issue":"4","issued":{"date-parts":[["2013"]]},"page":"339-353","title":"Novel sex-determining genes in fish and sex chromosome evolution","type":"article-journal","volume":"242"}},{"id":437,"uris":["http://zotero.org/users/local/3tku6QP0/items/ZYLD8CMZ"],"uri":["http://zotero.org/users/local/3tku6QP0/items/ZYLD8CMZ"],"itemData":{"id":437,"type":"article-journal","container-title":"Journal of Experimental Zoology","page":"362-372","title":"Gonadal sex differentiation in teleost fish","volume":"281","author":[{"family":"Nakamura","given":"Masaru"},{"family":"Kobayashi","given":"Tohru"},{"family":"Chang","given":"Xiao-tian"}],"issued":{"date-parts":[["1998"]]}}}],"schema":"https://github.com/citation-style-language/schema/raw/master/csl-citation.json"} </w:instrText>
+        <w:instrText xml:space="preserve"> ADDIN ZOTERO_ITEM CSL_CITATION {"citationID":"u3JVdqnL","properties":{"formattedCitation":"(Baroiller et al., 1999; Kikuchi &amp; Hamaguchi, 2013; Nagahama, 2005; Nakamura et al., 1998)","plainCitation":"(Baroiller et al., 1999; Kikuchi &amp; Hamaguchi, 2013; Nagahama, 2005; Nakamura et al., 1998)","noteIndex":0},"citationItems":[{"id":"vrfIOilL/DGdugVPo","uris":["http://www.mendeley.com/documents/?uuid=195dc493-418d-4e6d-89aa-e5ebfed03d1f"],"itemData":{"DOI":"10.1007/s10695-006-7590-2","ISBN":"1069500675902","ISSN":"09201742","abstract":"We have used various genetic and molecular approaches to investigate the mechanisms of sex determination and gonadal sex differentiation in fish. DMY was identified as the sex-determining gene of medaka. In tilapia, endogenous estrogens act as natural inducers of ovarian differentiation, while DMRT1 may be important for testicular differentiation. The roles of these regulators in sex determination and gonadal sex differentiation were ascertained using a gene or hormonal blockade strategy.","author":[{"dropping-particle":"","family":"Nagahama","given":"Y.","non-dropping-particle":"","parse-names":false,"suffix":""}],"container-title":"Fish Physiology and Biochemistry","id":"ITEM-1","issued":{"date-parts":[["2005"]]},"page":"105-109","title":"Molecular mechanisms of sex determination and gonadal sex differentiation in fish","type":"article-journal","volume":"31"}},{"id":"vrfIOilL/R2jA9riB","uris":["http://www.mendeley.com/documents/?uuid=aa8e43cc-6d00-4ef8-a00c-76b26ae61859"],"itemData":{"DOI":"10.1007/978-3-0348-7781-7_9","abstract":"This paper reviews current knowledge concerning the endocrine and environmental regulation of gonadal sex differentiation in gonochoristic fish. In gonochoristic fish, although potentially active around this period, the hypothalamo-pituitary axis is probably not involved in triggering sex differentiation. Although steroids and steroidogenic enzymes are probably not the initial triggers of sex differentiation, new data, including molecular approaches, have confirmed that they are key physiological steps in the regulation of this process. Environmental factors can strongly influence sex differentiation in gonochoristic fish. The most important environmental determinant of sex would appear to be temperature. Interactions between environmental factors and genotype have been suggested for gonochoristic fish.","author":[{"dropping-particle":"","family":"Baroiller","given":"Jean-François","non-dropping-particle":"","parse-names":false,"suffix":""},{"dropping-particle":"","family":"Guiguen","given":"Yann","non-dropping-particle":"","parse-names":false,"suffix":""},{"dropping-particle":"","family":"Fostier","given":"A","non-dropping-particle":"","parse-names":false,"suffix":""}],"container-title":"Cellular and Molecular Life Sciences","id":"ITEM-2","issued":{"date-parts":[["1999"]]},"page":"910-931","title":"Endocrine and environmental aspects of sex differentiation in fish","type":"article-journal","volume":"55"}},{"id":"vrfIOilL/HJH6t71B","uris":["http://www.mendeley.com/documents/?uuid=31f7b719-a731-4e93-8b61-431457911517"],"itemData":{"DOI":"10.1002/dvdy.23927","ISSN":"10588388","abstract":"Although the molecular mechanisms underlying many developmental events are conserved across vertebrate taxa, the lability at the top of the sex-determining (SD) cascade has been evident from the fact that four master SD genes have been identified: mammalian Sry; chicken DMRT1; medaka Dmy; and Xenopus laevis DM-W. This diversity is thought to be associated with the turnover of sex chromosomes, which is likely to be more frequent in fishes and other poikilotherms than in therian mammals and birds. Recently, four novel candidates for vertebrate SD genes were reported, all of them in fishes. These include amhy in the Patagonian pejerrey, Gsdf in Oryzias luzonensis, Amhr2 in fugu and sdY in rainbow trout. These studies provide a good opportunity to infer patterns from the seemingly chaotic picture of sex determination systems. Here, we review recent advances in our understanding of the master SD genes in fishes.","author":[{"dropping-particle":"","family":"Kikuchi","given":"Kiyoshi","non-dropping-particle":"","parse-names":false,"suffix":""},{"dropping-particle":"","family":"Hamaguchi","given":"Satoshi","non-dropping-particle":"","parse-names":false,"suffix":""}],"container-title":"Developmental Dynamics","id":"ITEM-4","issue":"4","issued":{"date-parts":[["2013"]]},"page":"339-353","title":"Novel sex-determining genes in fish and sex chromosome evolution","type":"article-journal","volume":"242"}},{"id":437,"uris":["http://zotero.org/users/local/3tku6QP0/items/ZYLD8CMZ"],"itemData":{"id":437,"type":"article-journal","container-title":"Journal of Experimental Zoology","page":"362-372","title":"Gonadal sex differentiation in teleost fish","volume":"281","author":[{"family":"Nakamura","given":"Masaru"},{"family":"Kobayashi","given":"Tohru"},{"family":"Chang","given":"Xiao-tian"}],"issued":{"date-parts":[["1998"]]}}}],"schema":"https://github.com/citation-style-language/schema/raw/master/csl-citation.json"} </w:instrText>
       </w:r>
       <w:r>
         <w:rPr>
@@ -1208,9 +1463,40 @@
         <w:rPr>
           <w:rFonts w:asciiTheme="majorHAnsi" w:hAnsiTheme="majorHAnsi" w:cstheme="majorHAnsi"/>
           <w:color w:val="00000A"/>
-          <w:vertAlign w:val="superscript"/>
-        </w:rPr>
-        <w:t>70–73</w:t>
+        </w:rPr>
+        <w:t>(</w:t>
+      </w:r>
+      <w:proofErr w:type="spellStart"/>
+      <w:r>
+        <w:rPr>
+          <w:rFonts w:asciiTheme="majorHAnsi" w:hAnsiTheme="majorHAnsi" w:cstheme="majorHAnsi"/>
+          <w:color w:val="00000A"/>
+        </w:rPr>
+        <w:t>Baroiller</w:t>
+      </w:r>
+      <w:proofErr w:type="spellEnd"/>
+      <w:r>
+        <w:rPr>
+          <w:rFonts w:asciiTheme="majorHAnsi" w:hAnsiTheme="majorHAnsi" w:cstheme="majorHAnsi"/>
+          <w:color w:val="00000A"/>
+        </w:rPr>
+        <w:t xml:space="preserve"> et al., 1999; Kikuchi &amp; Hamaguchi, 2013; </w:t>
+      </w:r>
+      <w:proofErr w:type="spellStart"/>
+      <w:r>
+        <w:rPr>
+          <w:rFonts w:asciiTheme="majorHAnsi" w:hAnsiTheme="majorHAnsi" w:cstheme="majorHAnsi"/>
+          <w:color w:val="00000A"/>
+        </w:rPr>
+        <w:t>Nagahama</w:t>
+      </w:r>
+      <w:proofErr w:type="spellEnd"/>
+      <w:r>
+        <w:rPr>
+          <w:rFonts w:asciiTheme="majorHAnsi" w:hAnsiTheme="majorHAnsi" w:cstheme="majorHAnsi"/>
+          <w:color w:val="00000A"/>
+        </w:rPr>
+        <w:t>, 2005; Nakamura et al., 1998)</w:t>
       </w:r>
       <w:r>
         <w:rPr>
@@ -1231,6 +1517,15 @@
       <w:r>
         <w:rPr>
           <w:rFonts w:asciiTheme="majorHAnsi" w:hAnsiTheme="majorHAnsi" w:cstheme="majorHAnsi"/>
+          <w:bCs/>
+          <w:iCs/>
+          <w:color w:val="00000A"/>
+        </w:rPr>
+        <w:t xml:space="preserve"> </w:t>
+      </w:r>
+      <w:r>
+        <w:rPr>
+          <w:rFonts w:asciiTheme="majorHAnsi" w:hAnsiTheme="majorHAnsi" w:cstheme="majorHAnsi"/>
           <w:color w:val="00000A"/>
         </w:rPr>
         <w:fldChar w:fldCharType="begin"/>
@@ -1242,7 +1537,7 @@
           <w:iCs/>
           <w:color w:val="00000A"/>
         </w:rPr>
-        <w:instrText xml:space="preserve"> ADDIN ZOTERO_ITEM CSL_CITATION {"citationID":"B7FTBGOW","properties":{"formattedCitation":"\\super 67,74\\uc0\\u8211{}76\\nosupersub{}","plainCitation":"67,74–76","noteIndex":0},"citationItems":[{"id":"YezxCNvE/6IcgplPe","uris":["http://www.mendeley.com/documents/?uuid=8b73779d-f525-48e0-ba64-b1dbd7428d63"],"uri":["http://www.mendeley.com/documents/?uuid=8b73779d-f525-48e0-ba64-b1dbd7428d63"],"itemData":{"author":[{"dropping-particle":"","family":"Conover","given":"David O","non-dropping-particle":"","parse-names":false,"suffix":""},{"dropping-particle":"","family":"Kynard","given":"Boyd E","non-dropping-particle":"","parse-names":false,"suffix":""}],"id":"ITEM-1","issue":"4507","issued":{"date-parts":[["2013"]]},"page":"577-579","title":"Environmental Sex Determination : Interaction of Temperature and Genotype in a Fish Environmental Sex Determinaffon : Interaction of Temperature and Genotype in a Fish","type":"article-journal","volume":"213"}},{"id":"YezxCNvE/73qvEkmx","uris":["http://www.mendeley.com/documents/?uuid=a30ee487-33a4-4c79-8bfa-367738cec317"],"uri":["http://www.mendeley.com/documents/?uuid=a30ee487-33a4-4c79-8bfa-367738cec317"],"itemData":{"DOI":"10.1016/S0044-8486(02)00057-1","ISBN":"0044-8486","ISSN":"00448486","abstract":"A great deal of information is known regarding the process of sex differentiation in fish, and the mechanisms involved in primary sex determination are now beginning to be defined. A range of gonadal differentiation types have been described for fish, including gonochoristic species possessing purely ovarian or testicular tissues, as well as hermaphroditic species that can initially mature either as males (protandrous) or females (protogynous). Sex determination in fish is a very flexible process with respect to evolutionary patterns observed among genera and families, and within individuals is subject to modification by external factors. These influences can affect the fate of both somatic and germ cells within the primordial gonad, and include the action of genetic, environmental (e.g. temperature), behavioural, and physiological factors. Exogenous sex steroids administered at the time of sex determination can strongly influence the course of sex differentiation in fish, suggesting that they play a critical role in assignment of gonad determination as well as subsequent differentiation. Detailed information is available from fish systems describing the production of sex steroids, as well as the enzymes involved in steroid production. Both estradiol and the maturation hormone 17α, 20β-dihydroxy-4-pregnen-3-one (17α, 20β-DP) are produced by a two-step process involving different cell layers in the gonad, and have effects on the differentiation of gonadal and nongonadal tissues. Gonadal development and differentiation in some fish is also controlled by hormones from the pituitary gland (gonadotropins) that are regulated by release hormones (GnRH) and other neuroendocrine and gonadal factors. Genetic determination of sex in fish can involve monogenic or polygenic systems, with factors located on the autosomes or on sex chromosomes. In the latter case, both male (XY) and female (ZW) heterogametic systems have been described, as well as many subtle variations on these themes. Sex chromosomes are found in approximately 10% of fish species examined, and sex-linked phenotypic traits, and protein and molecular genetic markers have been identified in several fish systems. Some species of fish reproduce gynogenetically, producing all-female populations. Several gene families known to be involved in sex determination in other vertebrates have recently been shown to be similarly involved in fish, suggesting conservation of sex determination pathways. The lability o…","author":[{"dropping-particle":"","family":"Devlin","given":"Robert H.","non-dropping-particle":"","parse-names":false,"suffix":""},{"dropping-particle":"","family":"Nagahama","given":"Yoshitaka","non-dropping-particle":"","parse-names":false,"suffix":""}],"container-title":"Aquaculture","id":"ITEM-2","issue":"3-4","issued":{"date-parts":[["2002"]]},"page":"191-364","title":"Sex determination and sex differentiation in fish: An overview of genetic, physiological, and environmental influences","type":"article-journal","volume":"208"}},{"id":"YezxCNvE/pHJvt0pg","uris":["http://www.mendeley.com/documents/?uuid=ca7bd1e9-8e27-4fa2-9b33-fd6639fafc12"],"uri":["http://www.mendeley.com/documents/?uuid=ca7bd1e9-8e27-4fa2-9b33-fd6639fafc12"],"itemData":{"DOI":"10.1159/000223071","ISSN":"16615425","abstract":"Sex determination, due to the obvious association with re- production and Darwinian fitness, has been traditionally as- sumed to be a relatively conserved trait. However, research on teleost fishes has shown that this need not be the case, as these animals display a remarkable diversity in the ways that they determine sex. These different mechanisms, which include constitutive genetic mechanisms on sex chromo- somes, polygenic constitutive mechanisms, environmental influences, hermaphroditism, and unisexuality have each originated numerous independent times in the teleosts. The evolutionary lability of sex determination, and the corre- sponding rapid rate of turn-over among different modes, makes the teleost clade an excellent model with which to test theories regarding the evolution of sex determining ad- aptations. Much of the plasticity in sex determination likely results from the dynamic teleost genome, and recent ad- vances in fish genetics and genomics have revealed the role of gene and genome duplication in fostering emergence and turn-over of sex determining mechanisms.","author":[{"dropping-particle":"","family":"Mank","given":"J. E.","non-dropping-particle":"","parse-names":false,"suffix":""},{"dropping-particle":"","family":"Avise","given":"J. C.","non-dropping-particle":"","parse-names":false,"suffix":""}],"container-title":"Sexual Development","id":"ITEM-3","issue":"2-3","issued":{"date-parts":[["2009"]]},"page":"60-67","title":"Evolutionary diversity and turn-over of sex determination in teleost fishes","type":"article-journal","volume":"3"}},{"id":"YezxCNvE/iDzqSzdk","uris":["http://www.mendeley.com/documents/?uuid=56b7b82a-2bfd-4eaa-ae1f-6d641aa6b290"],"uri":["http://www.mendeley.com/documents/?uuid=56b7b82a-2bfd-4eaa-ae1f-6d641aa6b290"],"itemData":{"DOI":"10.1038/sj.hdy.6800635","ISSN":"0018067X","abstract":"Teleost fish, which roughly make up half of the extant vertebrate species, exhibit an amazing level of biodiversity affecting their morphology, ecology and behaviour as well as many other aspects of their biology. This huge variability makes fish extremely attractive for the study of many biological questions, particularly of those related to evolution. New insights gained from different teleost species and sequencing projects have recently revealed several peculiar features of fish genomes that might have played a role in fish evolution and speciation. There is now substantial evidence that a round of tetraploidization/rediploidization has taken place during the early evolution of the ray-finned fish lineage, and that hundreds of duplicate pairs generated by this event have been maintained over hundreds of millions of years of evolution. Differential loss or subfunction partitioning of such gene duplicates might have been involved in the generation of fish variability. In contrast to mammalian genomes, teleost genomes also contain multiple families of active transposable elements, which might have played a role in speciation by affecting hybrid sterility and viability. Finally, the amazing diversity of sex determination systems and the plasticity of sex chromosomes observed in teleost might have been involved in both pre- and postmating reproductive isolation. Comparison of data generated by current and future genome projects as well as complementary studies in other species will allow one to approach the molecular and evolutionary mechanisms underlying genome diversity in fish, and will certainly significantly contribute to our understanding of gene evolution and function in humans and other vertebrates.","author":[{"dropping-particle":"","family":"Volff","given":"J. N.","non-dropping-particle":"","parse-names":false,"suffix":""}],"container-title":"Heredity","id":"ITEM-4","issue":"3","issued":{"date-parts":[["2005"]]},"page":"280-294","title":"Genome evolution and biodiversity in teleost fish","type":"article-journal","volume":"94"}}],"schema":"https://github.com/citation-style-language/schema/raw/master/csl-citation.json"} </w:instrText>
+        <w:instrText xml:space="preserve"> ADDIN ZOTERO_ITEM CSL_CITATION {"citationID":"B7FTBGOW","properties":{"formattedCitation":"(Conover &amp; Kynard, 2013; Devlin &amp; Nagahama, 2002; Mank &amp; Avise, 2009; Volff, 2005)","plainCitation":"(Conover &amp; Kynard, 2013; Devlin &amp; Nagahama, 2002; Mank &amp; Avise, 2009; Volff, 2005)","noteIndex":0},"citationItems":[{"id":"vrfIOilL/mK4We0aQ","uris":["http://www.mendeley.com/documents/?uuid=8b73779d-f525-48e0-ba64-b1dbd7428d63"],"itemData":{"author":[{"dropping-particle":"","family":"Conover","given":"David O","non-dropping-particle":"","parse-names":false,"suffix":""},{"dropping-particle":"","family":"Kynard","given":"Boyd E","non-dropping-particle":"","parse-names":false,"suffix":""}],"id":"ITEM-1","issue":"4507","issued":{"date-parts":[["2013"]]},"page":"577-579","title":"Environmental Sex Determination : Interaction of Temperature and Genotype in a Fish Environmental Sex Determinaffon : Interaction of Temperature and Genotype in a Fish","type":"article-journal","volume":"213"}},{"id":"vrfIOilL/F3z5pLxT","uris":["http://www.mendeley.com/documents/?uuid=a30ee487-33a4-4c79-8bfa-367738cec317"],"itemData":{"DOI":"10.1016/S0044-8486(02)00057-1","ISBN":"0044-8486","ISSN":"00448486","abstract":"A great deal of information is known regarding the process of sex differentiation in fish, and the mechanisms involved in primary sex determination are now beginning to be defined. A range of gonadal differentiation types have been described for fish, including gonochoristic species possessing purely ovarian or testicular tissues, as well as hermaphroditic species that can initially mature either as males (protandrous) or females (protogynous). Sex determination in fish is a very flexible process with respect to evolutionary patterns observed among genera and families, and within individuals is subject to modification by external factors. These influences can affect the fate of both somatic and germ cells within the primordial gonad, and include the action of genetic, environmental (e.g. temperature), behavioural, and physiological factors. Exogenous sex steroids administered at the time of sex determination can strongly influence the course of sex differentiation in fish, suggesting that they play a critical role in assignment of gonad determination as well as subsequent differentiation. Detailed information is available from fish systems describing the production of sex steroids, as well as the enzymes involved in steroid production. Both estradiol and the maturation hormone 17α, 20β-dihydroxy-4-pregnen-3-one (17α, 20β-DP) are produced by a two-step process involving different cell layers in the gonad, and have effects on the differentiation of gonadal and nongonadal tissues. Gonadal development and differentiation in some fish is also controlled by hormones from the pituitary gland (gonadotropins) that are regulated by release hormones (GnRH) and other neuroendocrine and gonadal factors. Genetic determination of sex in fish can involve monogenic or polygenic systems, with factors located on the autosomes or on sex chromosomes. In the latter case, both male (XY) and female (ZW) heterogametic systems have been described, as well as many subtle variations on these themes. Sex chromosomes are found in approximately 10% of fish species examined, and sex-linked phenotypic traits, and protein and molecular genetic markers have been identified in several fish systems. Some species of fish reproduce gynogenetically, producing all-female populations. Several gene families known to be involved in sex determination in other vertebrates have recently been shown to be similarly involved in fish, suggesting conservation of sex determination pathways. The lability o…","author":[{"dropping-particle":"","family":"Devlin","given":"Robert H.","non-dropping-particle":"","parse-names":false,"suffix":""},{"dropping-particle":"","family":"Nagahama","given":"Yoshitaka","non-dropping-particle":"","parse-names":false,"suffix":""}],"container-title":"Aquaculture","id":"ITEM-2","issue":"3-4","issued":{"date-parts":[["2002"]]},"page":"191-364","title":"Sex determination and sex differentiation in fish: An overview of genetic, physiological, and environmental influences","type":"article-journal","volume":"208"}},{"id":"vrfIOilL/H92Hrg4y","uris":["http://www.mendeley.com/documents/?uuid=ca7bd1e9-8e27-4fa2-9b33-fd6639fafc12"],"itemData":{"DOI":"10.1159/000223071","ISSN":"16615425","abstract":"Sex determination, due to the obvious association with re- production and Darwinian fitness, has been traditionally as- sumed to be a relatively conserved trait. However, research on teleost fishes has shown that this need not be the case, as these animals display a remarkable diversity in the ways that they determine sex. These different mechanisms, which include constitutive genetic mechanisms on sex chromo- somes, polygenic constitutive mechanisms, environmental influences, hermaphroditism, and unisexuality have each originated numerous independent times in the teleosts. The evolutionary lability of sex determination, and the corre- sponding rapid rate of turn-over among different modes, makes the teleost clade an excellent model with which to test theories regarding the evolution of sex determining ad- aptations. Much of the plasticity in sex determination likely results from the dynamic teleost genome, and recent ad- vances in fish genetics and genomics have revealed the role of gene and genome duplication in fostering emergence and turn-over of sex determining mechanisms.","author":[{"dropping-particle":"","family":"Mank","given":"J. E.","non-dropping-particle":"","parse-names":false,"suffix":""},{"dropping-particle":"","family":"Avise","given":"J. C.","non-dropping-particle":"","parse-names":false,"suffix":""}],"container-title":"Sexual Development","id":"ITEM-3","issue":"2-3","issued":{"date-parts":[["2009"]]},"page":"60-67","title":"Evolutionary diversity and turn-over of sex determination in teleost fishes","type":"article-journal","volume":"3"}},{"id":"vrfIOilL/98p1DwIi","uris":["http://www.mendeley.com/documents/?uuid=56b7b82a-2bfd-4eaa-ae1f-6d641aa6b290"],"itemData":{"DOI":"10.1038/sj.hdy.6800635","ISSN":"0018067X","abstract":"Teleost fish, which roughly make up half of the extant vertebrate species, exhibit an amazing level of biodiversity affecting their morphology, ecology and behaviour as well as many other aspects of their biology. This huge variability makes fish extremely attractive for the study of many biological questions, particularly of those related to evolution. New insights gained from different teleost species and sequencing projects have recently revealed several peculiar features of fish genomes that might have played a role in fish evolution and speciation. There is now substantial evidence that a round of tetraploidization/rediploidization has taken place during the early evolution of the ray-finned fish lineage, and that hundreds of duplicate pairs generated by this event have been maintained over hundreds of millions of years of evolution. Differential loss or subfunction partitioning of such gene duplicates might have been involved in the generation of fish variability. In contrast to mammalian genomes, teleost genomes also contain multiple families of active transposable elements, which might have played a role in speciation by affecting hybrid sterility and viability. Finally, the amazing diversity of sex determination systems and the plasticity of sex chromosomes observed in teleost might have been involved in both pre- and postmating reproductive isolation. Comparison of data generated by current and future genome projects as well as complementary studies in other species will allow one to approach the molecular and evolutionary mechanisms underlying genome diversity in fish, and will certainly significantly contribute to our understanding of gene evolution and function in humans and other vertebrates.","author":[{"dropping-particle":"","family":"Volff","given":"J. N.","non-dropping-particle":"","parse-names":false,"suffix":""}],"container-title":"Heredity","id":"ITEM-4","issue":"3","issued":{"date-parts":[["2005"]]},"page":"280-294","title":"Genome evolution and biodiversity in teleost fish","type":"article-journal","volume":"94"}}],"schema":"https://github.com/citation-style-language/schema/raw/master/csl-citation.json"} </w:instrText>
       </w:r>
       <w:r>
         <w:rPr>
@@ -1257,9 +1552,72 @@
         <w:rPr>
           <w:rFonts w:asciiTheme="majorHAnsi" w:hAnsiTheme="majorHAnsi" w:cstheme="majorHAnsi"/>
           <w:color w:val="00000A"/>
-          <w:vertAlign w:val="superscript"/>
-        </w:rPr>
-        <w:t>67,74–76</w:t>
+        </w:rPr>
+        <w:t xml:space="preserve">(Conover &amp; Kynard, 2013; Devlin &amp; </w:t>
+      </w:r>
+      <w:proofErr w:type="spellStart"/>
+      <w:r>
+        <w:rPr>
+          <w:rFonts w:asciiTheme="majorHAnsi" w:hAnsiTheme="majorHAnsi" w:cstheme="majorHAnsi"/>
+          <w:color w:val="00000A"/>
+        </w:rPr>
+        <w:t>Nagahama</w:t>
+      </w:r>
+      <w:proofErr w:type="spellEnd"/>
+      <w:r>
+        <w:rPr>
+          <w:rFonts w:asciiTheme="majorHAnsi" w:hAnsiTheme="majorHAnsi" w:cstheme="majorHAnsi"/>
+          <w:color w:val="00000A"/>
+        </w:rPr>
+        <w:t xml:space="preserve">, 2002; </w:t>
+      </w:r>
+      <w:proofErr w:type="spellStart"/>
+      <w:r>
+        <w:rPr>
+          <w:rFonts w:asciiTheme="majorHAnsi" w:hAnsiTheme="majorHAnsi" w:cstheme="majorHAnsi"/>
+          <w:color w:val="00000A"/>
+        </w:rPr>
+        <w:t>Mank</w:t>
+      </w:r>
+      <w:proofErr w:type="spellEnd"/>
+      <w:r>
+        <w:rPr>
+          <w:rFonts w:asciiTheme="majorHAnsi" w:hAnsiTheme="majorHAnsi" w:cstheme="majorHAnsi"/>
+          <w:color w:val="00000A"/>
+        </w:rPr>
+        <w:t xml:space="preserve"> &amp; </w:t>
+      </w:r>
+      <w:proofErr w:type="spellStart"/>
+      <w:r>
+        <w:rPr>
+          <w:rFonts w:asciiTheme="majorHAnsi" w:hAnsiTheme="majorHAnsi" w:cstheme="majorHAnsi"/>
+          <w:color w:val="00000A"/>
+        </w:rPr>
+        <w:t>Avise</w:t>
+      </w:r>
+      <w:proofErr w:type="spellEnd"/>
+      <w:r>
+        <w:rPr>
+          <w:rFonts w:asciiTheme="majorHAnsi" w:hAnsiTheme="majorHAnsi" w:cstheme="majorHAnsi"/>
+          <w:color w:val="00000A"/>
+        </w:rPr>
+        <w:t xml:space="preserve">, 2009; </w:t>
+      </w:r>
+      <w:proofErr w:type="spellStart"/>
+      <w:r>
+        <w:rPr>
+          <w:rFonts w:asciiTheme="majorHAnsi" w:hAnsiTheme="majorHAnsi" w:cstheme="majorHAnsi"/>
+          <w:color w:val="00000A"/>
+        </w:rPr>
+        <w:t>Volff</w:t>
+      </w:r>
+      <w:proofErr w:type="spellEnd"/>
+      <w:r>
+        <w:rPr>
+          <w:rFonts w:asciiTheme="majorHAnsi" w:hAnsiTheme="majorHAnsi" w:cstheme="majorHAnsi"/>
+          <w:color w:val="00000A"/>
+        </w:rPr>
+        <w:t>, 2005)</w:t>
       </w:r>
       <w:r>
         <w:rPr>
@@ -1275,7 +1633,70 @@
           <w:iCs/>
           <w:color w:val="00000A"/>
         </w:rPr>
-        <w:t>. Delta smelt are born the sex they will be throughout their entire life cycle and do not appear to have environmental regulation of sex determination which suggests sex may be determined genetically. In teleost fishes, endogenous genetic sex determination mechanisms can occur at the chromosomal level, where heterogametic males (XY) or females (ZW) exist, or mechanisms can be at the genic level where single or multiple genes influence sex determination</w:t>
+        <w:t xml:space="preserve">. Delta smelt are born the sex they will be throughout their entire life cycle and do not appear to have environmental regulation of sex determination which suggests sex may be determined genetically. </w:t>
+      </w:r>
+      <w:r>
+        <w:rPr>
+          <w:rFonts w:asciiTheme="majorHAnsi" w:hAnsiTheme="majorHAnsi" w:cstheme="majorHAnsi"/>
+          <w:bCs/>
+          <w:iCs/>
+          <w:color w:val="00000A"/>
+        </w:rPr>
+        <w:t>Within</w:t>
+      </w:r>
+      <w:r>
+        <w:rPr>
+          <w:rFonts w:asciiTheme="majorHAnsi" w:hAnsiTheme="majorHAnsi" w:cstheme="majorHAnsi"/>
+          <w:bCs/>
+          <w:iCs/>
+          <w:color w:val="00000A"/>
+        </w:rPr>
+        <w:t xml:space="preserve"> teleost fishes, endogenous genetic sex determination mechanisms can occur at the chromosomal level, where heterogametic males (XY) or females (ZW) exist, or mechanisms can </w:t>
+      </w:r>
+      <w:r>
+        <w:rPr>
+          <w:rFonts w:asciiTheme="majorHAnsi" w:hAnsiTheme="majorHAnsi" w:cstheme="majorHAnsi"/>
+          <w:bCs/>
+          <w:iCs/>
+          <w:color w:val="00000A"/>
+        </w:rPr>
+        <w:t>occur</w:t>
+      </w:r>
+      <w:r>
+        <w:rPr>
+          <w:rFonts w:asciiTheme="majorHAnsi" w:hAnsiTheme="majorHAnsi" w:cstheme="majorHAnsi"/>
+          <w:bCs/>
+          <w:iCs/>
+          <w:color w:val="00000A"/>
+        </w:rPr>
+        <w:t xml:space="preserve"> at the genic level where single or multiple genes</w:t>
+      </w:r>
+      <w:r>
+        <w:rPr>
+          <w:rFonts w:asciiTheme="majorHAnsi" w:hAnsiTheme="majorHAnsi" w:cstheme="majorHAnsi"/>
+          <w:bCs/>
+          <w:iCs/>
+          <w:color w:val="00000A"/>
+        </w:rPr>
+        <w:t xml:space="preserve"> or regions</w:t>
+      </w:r>
+      <w:r>
+        <w:rPr>
+          <w:rFonts w:asciiTheme="majorHAnsi" w:hAnsiTheme="majorHAnsi" w:cstheme="majorHAnsi"/>
+          <w:bCs/>
+          <w:iCs/>
+          <w:color w:val="00000A"/>
+        </w:rPr>
+        <w:t xml:space="preserve"> influence sex determination</w:t>
+      </w:r>
+      <w:r>
+        <w:rPr>
+          <w:rFonts w:asciiTheme="majorHAnsi" w:hAnsiTheme="majorHAnsi" w:cstheme="majorHAnsi"/>
+          <w:bCs/>
+          <w:iCs/>
+          <w:color w:val="00000A"/>
+        </w:rPr>
+        <w:t xml:space="preserve"> </w:t>
       </w:r>
       <w:r>
         <w:rPr>
@@ -1291,7 +1712,7 @@
           <w:iCs/>
           <w:color w:val="00000A"/>
         </w:rPr>
-        <w:instrText xml:space="preserve"> ADDIN ZOTERO_ITEM CSL_CITATION {"citationID":"ucXRvtVg","properties":{"formattedCitation":"\\super 75\\nosupersub{}","plainCitation":"75","noteIndex":0},"citationItems":[{"id":"YezxCNvE/73qvEkmx","uris":["http://www.mendeley.com/documents/?uuid=a30ee487-33a4-4c79-8bfa-367738cec317"],"uri":["http://www.mendeley.com/documents/?uuid=a30ee487-33a4-4c79-8bfa-367738cec317"],"itemData":{"DOI":"10.1016/S0044-8486(02)00057-1","ISBN":"0044-8486","ISSN":"00448486","abstract":"A great deal of information is known regarding the process of sex differentiation in fish, and the mechanisms involved in primary sex determination are now beginning to be defined. A range of gonadal differentiation types have been described for fish, including gonochoristic species possessing purely ovarian or testicular tissues, as well as hermaphroditic species that can initially mature either as males (protandrous) or females (protogynous). Sex determination in fish is a very flexible process with respect to evolutionary patterns observed among genera and families, and within individuals is subject to modification by external factors. These influences can affect the fate of both somatic and germ cells within the primordial gonad, and include the action of genetic, environmental (e.g. temperature), behavioural, and physiological factors. Exogenous sex steroids administered at the time of sex determination can strongly influence the course of sex differentiation in fish, suggesting that they play a critical role in assignment of gonad determination as well as subsequent differentiation. Detailed information is available from fish systems describing the production of sex steroids, as well as the enzymes involved in steroid production. Both estradiol and the maturation hormone 17α, 20β-dihydroxy-4-pregnen-3-one (17α, 20β-DP) are produced by a two-step process involving different cell layers in the gonad, and have effects on the differentiation of gonadal and nongonadal tissues. Gonadal development and differentiation in some fish is also controlled by hormones from the pituitary gland (gonadotropins) that are regulated by release hormones (GnRH) and other neuroendocrine and gonadal factors. Genetic determination of sex in fish can involve monogenic or polygenic systems, with factors located on the autosomes or on sex chromosomes. In the latter case, both male (XY) and female (ZW) heterogametic systems have been described, as well as many subtle variations on these themes. Sex chromosomes are found in approximately 10% of fish species examined, and sex-linked phenotypic traits, and protein and molecular genetic markers have been identified in several fish systems. Some species of fish reproduce gynogenetically, producing all-female populations. Several gene families known to be involved in sex determination in other vertebrates have recently been shown to be similarly involved in fish, suggesting conservation of sex determination pathways. The lability o…","author":[{"dropping-particle":"","family":"Devlin","given":"Robert H.","non-dropping-particle":"","parse-names":false,"suffix":""},{"dropping-particle":"","family":"Nagahama","given":"Yoshitaka","non-dropping-particle":"","parse-names":false,"suffix":""}],"container-title":"Aquaculture","id":"ITEM-1","issue":"3-4","issued":{"date-parts":[["2002"]]},"page":"191-364","title":"Sex determination and sex differentiation in fish: An overview of genetic, physiological, and environmental influences","type":"article-journal","volume":"208"}}],"schema":"https://github.com/citation-style-language/schema/raw/master/csl-citation.json"} </w:instrText>
+        <w:instrText xml:space="preserve"> ADDIN ZOTERO_ITEM CSL_CITATION {"citationID":"ucXRvtVg","properties":{"formattedCitation":"(Devlin &amp; Nagahama, 2002)","plainCitation":"(Devlin &amp; Nagahama, 2002)","noteIndex":0},"citationItems":[{"id":"vrfIOilL/F3z5pLxT","uris":["http://www.mendeley.com/documents/?uuid=a30ee487-33a4-4c79-8bfa-367738cec317"],"itemData":{"DOI":"10.1016/S0044-8486(02)00057-1","ISBN":"0044-8486","ISSN":"00448486","abstract":"A great deal of information is known regarding the process of sex differentiation in fish, and the mechanisms involved in primary sex determination are now beginning to be defined. A range of gonadal differentiation types have been described for fish, including gonochoristic species possessing purely ovarian or testicular tissues, as well as hermaphroditic species that can initially mature either as males (protandrous) or females (protogynous). Sex determination in fish is a very flexible process with respect to evolutionary patterns observed among genera and families, and within individuals is subject to modification by external factors. These influences can affect the fate of both somatic and germ cells within the primordial gonad, and include the action of genetic, environmental (e.g. temperature), behavioural, and physiological factors. Exogenous sex steroids administered at the time of sex determination can strongly influence the course of sex differentiation in fish, suggesting that they play a critical role in assignment of gonad determination as well as subsequent differentiation. Detailed information is available from fish systems describing the production of sex steroids, as well as the enzymes involved in steroid production. Both estradiol and the maturation hormone 17α, 20β-dihydroxy-4-pregnen-3-one (17α, 20β-DP) are produced by a two-step process involving different cell layers in the gonad, and have effects on the differentiation of gonadal and nongonadal tissues. Gonadal development and differentiation in some fish is also controlled by hormones from the pituitary gland (gonadotropins) that are regulated by release hormones (GnRH) and other neuroendocrine and gonadal factors. Genetic determination of sex in fish can involve monogenic or polygenic systems, with factors located on the autosomes or on sex chromosomes. In the latter case, both male (XY) and female (ZW) heterogametic systems have been described, as well as many subtle variations on these themes. Sex chromosomes are found in approximately 10% of fish species examined, and sex-linked phenotypic traits, and protein and molecular genetic markers have been identified in several fish systems. Some species of fish reproduce gynogenetically, producing all-female populations. Several gene families known to be involved in sex determination in other vertebrates have recently been shown to be similarly involved in fish, suggesting conservation of sex determination pathways. The lability o…","author":[{"dropping-particle":"","family":"Devlin","given":"Robert H.","non-dropping-particle":"","parse-names":false,"suffix":""},{"dropping-particle":"","family":"Nagahama","given":"Yoshitaka","non-dropping-particle":"","parse-names":false,"suffix":""}],"container-title":"Aquaculture","id":"ITEM-1","issue":"3-4","issued":{"date-parts":[["2002"]]},"page":"191-364","title":"Sex determination and sex differentiation in fish: An overview of genetic, physiological, and environmental influences","type":"article-journal","volume":"208"}}],"schema":"https://github.com/citation-style-language/schema/raw/master/csl-citation.json"} </w:instrText>
       </w:r>
       <w:r>
         <w:rPr>
@@ -1306,9 +1727,24 @@
         <w:rPr>
           <w:rFonts w:asciiTheme="majorHAnsi" w:hAnsiTheme="majorHAnsi" w:cstheme="majorHAnsi"/>
           <w:color w:val="00000A"/>
-          <w:vertAlign w:val="superscript"/>
-        </w:rPr>
-        <w:t>75</w:t>
+        </w:rPr>
+        <w:t xml:space="preserve">(Devlin &amp; </w:t>
+      </w:r>
+      <w:proofErr w:type="spellStart"/>
+      <w:r>
+        <w:rPr>
+          <w:rFonts w:asciiTheme="majorHAnsi" w:hAnsiTheme="majorHAnsi" w:cstheme="majorHAnsi"/>
+          <w:color w:val="00000A"/>
+        </w:rPr>
+        <w:t>Nagahama</w:t>
+      </w:r>
+      <w:proofErr w:type="spellEnd"/>
+      <w:r>
+        <w:rPr>
+          <w:rFonts w:asciiTheme="majorHAnsi" w:hAnsiTheme="majorHAnsi" w:cstheme="majorHAnsi"/>
+          <w:color w:val="00000A"/>
+        </w:rPr>
+        <w:t>, 2002)</w:t>
       </w:r>
       <w:r>
         <w:rPr>
@@ -1324,43 +1760,289 @@
           <w:iCs/>
           <w:color w:val="00000A"/>
         </w:rPr>
-        <w:t>. While clarifying the mechanism of sex determination in delta smelt will increase our biological knowledge, it will also allow us to identify and develop diagnostic markers for the practical management of the species.</w:t>
-      </w:r>
-    </w:p>
-    <w:p>
-      <w:pPr>
-        <w:rPr>
-          <w:rFonts w:asciiTheme="majorHAnsi" w:hAnsiTheme="majorHAnsi" w:cstheme="majorHAnsi"/>
-          <w:bCs/>
-          <w:iCs/>
-          <w:color w:val="00000A"/>
-        </w:rPr>
-      </w:pPr>
-    </w:p>
-    <w:p>
-      <w:pPr>
-        <w:rPr>
-          <w:rFonts w:asciiTheme="majorHAnsi" w:hAnsiTheme="majorHAnsi" w:cstheme="majorHAnsi"/>
-          <w:bCs/>
-          <w:iCs/>
-          <w:color w:val="00000A"/>
-        </w:rPr>
-      </w:pPr>
-      <w:r>
-        <w:rPr>
-          <w:rFonts w:asciiTheme="majorHAnsi" w:hAnsiTheme="majorHAnsi" w:cstheme="majorHAnsi"/>
-          <w:bCs/>
-          <w:iCs/>
-          <w:color w:val="00000A"/>
-        </w:rPr>
-        <w:t>The ability to non-invasively identify sex in delta smelt will assist in management of the captive colony and develop knowledge of the biology of wild delta smelt. Currently, wild fish can only be sexed by the expression of gametes from ripe adult fish or through dissection, both of which sacrifice the life of the fish or gametes. When sex is identified by expression, pressure is put on the abdomen of fish until eggs (in females) or running milt (in males) are excreted</w:t>
-      </w:r>
-      <w:r>
-        <w:rPr>
-          <w:rFonts w:asciiTheme="majorHAnsi" w:hAnsiTheme="majorHAnsi" w:cstheme="majorHAnsi"/>
-          <w:bCs/>
-          <w:iCs/>
-          <w:color w:val="00000A"/>
+        <w:t xml:space="preserve">. </w:t>
+      </w:r>
+      <w:r>
+        <w:rPr>
+          <w:rFonts w:asciiTheme="majorHAnsi" w:hAnsiTheme="majorHAnsi" w:cstheme="majorHAnsi"/>
+          <w:bCs/>
+          <w:iCs/>
+          <w:color w:val="00000A"/>
+        </w:rPr>
+        <w:t>Clarifying</w:t>
+      </w:r>
+      <w:r>
+        <w:rPr>
+          <w:rFonts w:asciiTheme="majorHAnsi" w:hAnsiTheme="majorHAnsi" w:cstheme="majorHAnsi"/>
+          <w:bCs/>
+          <w:iCs/>
+          <w:color w:val="00000A"/>
+        </w:rPr>
+        <w:t xml:space="preserve"> the mechanism of sex determination in delta smelt will </w:t>
+      </w:r>
+      <w:r>
+        <w:rPr>
+          <w:rFonts w:asciiTheme="majorHAnsi" w:hAnsiTheme="majorHAnsi" w:cstheme="majorHAnsi"/>
+          <w:bCs/>
+          <w:iCs/>
+          <w:color w:val="00000A"/>
+        </w:rPr>
+        <w:t xml:space="preserve">contribute to the </w:t>
+      </w:r>
+      <w:r>
+        <w:rPr>
+          <w:rFonts w:asciiTheme="majorHAnsi" w:hAnsiTheme="majorHAnsi" w:cstheme="majorHAnsi"/>
+          <w:bCs/>
+          <w:iCs/>
+          <w:color w:val="00000A"/>
+        </w:rPr>
+        <w:t xml:space="preserve">scientific body of knowledge </w:t>
+      </w:r>
+      <w:r>
+        <w:rPr>
+          <w:rFonts w:asciiTheme="majorHAnsi" w:hAnsiTheme="majorHAnsi" w:cstheme="majorHAnsi"/>
+          <w:bCs/>
+          <w:iCs/>
+          <w:color w:val="00000A"/>
+        </w:rPr>
+        <w:t>for understanding</w:t>
+      </w:r>
+      <w:r>
+        <w:rPr>
+          <w:rFonts w:asciiTheme="majorHAnsi" w:hAnsiTheme="majorHAnsi" w:cstheme="majorHAnsi"/>
+          <w:bCs/>
+          <w:iCs/>
+          <w:color w:val="00000A"/>
+        </w:rPr>
+        <w:t xml:space="preserve"> biological </w:t>
+      </w:r>
+      <w:proofErr w:type="gramStart"/>
+      <w:r>
+        <w:rPr>
+          <w:rFonts w:asciiTheme="majorHAnsi" w:hAnsiTheme="majorHAnsi" w:cstheme="majorHAnsi"/>
+          <w:bCs/>
+          <w:iCs/>
+          <w:color w:val="00000A"/>
+        </w:rPr>
+        <w:t>variation</w:t>
+      </w:r>
+      <w:r>
+        <w:rPr>
+          <w:rFonts w:asciiTheme="majorHAnsi" w:hAnsiTheme="majorHAnsi" w:cstheme="majorHAnsi"/>
+          <w:bCs/>
+          <w:iCs/>
+          <w:color w:val="00000A"/>
+        </w:rPr>
+        <w:t>, and</w:t>
+      </w:r>
+      <w:proofErr w:type="gramEnd"/>
+      <w:r>
+        <w:rPr>
+          <w:rFonts w:asciiTheme="majorHAnsi" w:hAnsiTheme="majorHAnsi" w:cstheme="majorHAnsi"/>
+          <w:bCs/>
+          <w:iCs/>
+          <w:color w:val="00000A"/>
+        </w:rPr>
+        <w:t xml:space="preserve"> allow</w:t>
+      </w:r>
+      <w:r>
+        <w:rPr>
+          <w:rFonts w:asciiTheme="majorHAnsi" w:hAnsiTheme="majorHAnsi" w:cstheme="majorHAnsi"/>
+          <w:bCs/>
+          <w:iCs/>
+          <w:color w:val="00000A"/>
+        </w:rPr>
+        <w:t xml:space="preserve"> </w:t>
+      </w:r>
+      <w:r>
+        <w:rPr>
+          <w:rFonts w:asciiTheme="majorHAnsi" w:hAnsiTheme="majorHAnsi" w:cstheme="majorHAnsi"/>
+          <w:bCs/>
+          <w:iCs/>
+          <w:color w:val="00000A"/>
+        </w:rPr>
+        <w:t>managers to</w:t>
+      </w:r>
+      <w:r>
+        <w:rPr>
+          <w:rFonts w:asciiTheme="majorHAnsi" w:hAnsiTheme="majorHAnsi" w:cstheme="majorHAnsi"/>
+          <w:bCs/>
+          <w:iCs/>
+          <w:color w:val="00000A"/>
+        </w:rPr>
+        <w:t xml:space="preserve"> identify and develop diagnostic </w:t>
+      </w:r>
+      <w:r>
+        <w:rPr>
+          <w:rFonts w:asciiTheme="majorHAnsi" w:hAnsiTheme="majorHAnsi" w:cstheme="majorHAnsi"/>
+          <w:bCs/>
+          <w:iCs/>
+          <w:color w:val="00000A"/>
+        </w:rPr>
+        <w:t xml:space="preserve">non-lethal </w:t>
+      </w:r>
+      <w:r>
+        <w:rPr>
+          <w:rFonts w:asciiTheme="majorHAnsi" w:hAnsiTheme="majorHAnsi" w:cstheme="majorHAnsi"/>
+          <w:bCs/>
+          <w:iCs/>
+          <w:color w:val="00000A"/>
+        </w:rPr>
+        <w:t xml:space="preserve">markers for the practical management of </w:t>
+      </w:r>
+      <w:r>
+        <w:rPr>
+          <w:rFonts w:asciiTheme="majorHAnsi" w:hAnsiTheme="majorHAnsi" w:cstheme="majorHAnsi"/>
+          <w:bCs/>
+          <w:iCs/>
+          <w:color w:val="00000A"/>
+        </w:rPr>
+        <w:t>an</w:t>
+      </w:r>
+      <w:r>
+        <w:rPr>
+          <w:rFonts w:asciiTheme="majorHAnsi" w:hAnsiTheme="majorHAnsi" w:cstheme="majorHAnsi"/>
+          <w:bCs/>
+          <w:iCs/>
+          <w:color w:val="00000A"/>
+        </w:rPr>
+        <w:t xml:space="preserve"> </w:t>
+      </w:r>
+      <w:r>
+        <w:rPr>
+          <w:rFonts w:asciiTheme="majorHAnsi" w:hAnsiTheme="majorHAnsi" w:cstheme="majorHAnsi"/>
+          <w:bCs/>
+          <w:iCs/>
+          <w:color w:val="00000A"/>
+        </w:rPr>
+        <w:t xml:space="preserve">endangered </w:t>
+      </w:r>
+      <w:r>
+        <w:rPr>
+          <w:rFonts w:asciiTheme="majorHAnsi" w:hAnsiTheme="majorHAnsi" w:cstheme="majorHAnsi"/>
+          <w:bCs/>
+          <w:iCs/>
+          <w:color w:val="00000A"/>
+        </w:rPr>
+        <w:t>species</w:t>
+      </w:r>
+      <w:r>
+        <w:rPr>
+          <w:rFonts w:asciiTheme="majorHAnsi" w:hAnsiTheme="majorHAnsi" w:cstheme="majorHAnsi"/>
+          <w:bCs/>
+          <w:iCs/>
+          <w:color w:val="00000A"/>
+        </w:rPr>
+        <w:t xml:space="preserve"> declining towards extinction</w:t>
+      </w:r>
+      <w:r>
+        <w:rPr>
+          <w:rFonts w:asciiTheme="majorHAnsi" w:hAnsiTheme="majorHAnsi" w:cstheme="majorHAnsi"/>
+          <w:bCs/>
+          <w:iCs/>
+          <w:color w:val="00000A"/>
+        </w:rPr>
+        <w:t>.</w:t>
+      </w:r>
+    </w:p>
+    <w:p>
+      <w:pPr>
+        <w:rPr>
+          <w:rFonts w:asciiTheme="majorHAnsi" w:hAnsiTheme="majorHAnsi" w:cstheme="majorHAnsi"/>
+          <w:bCs/>
+          <w:iCs/>
+          <w:color w:val="00000A"/>
+        </w:rPr>
+      </w:pPr>
+    </w:p>
+    <w:p>
+      <w:pPr>
+        <w:rPr>
+          <w:rFonts w:asciiTheme="majorHAnsi" w:hAnsiTheme="majorHAnsi" w:cstheme="majorHAnsi"/>
+          <w:bCs/>
+          <w:iCs/>
+          <w:color w:val="00000A"/>
+        </w:rPr>
+      </w:pPr>
+      <w:r>
+        <w:rPr>
+          <w:rFonts w:asciiTheme="majorHAnsi" w:hAnsiTheme="majorHAnsi" w:cstheme="majorHAnsi"/>
+          <w:bCs/>
+          <w:iCs/>
+          <w:color w:val="00000A"/>
+        </w:rPr>
+        <w:lastRenderedPageBreak/>
+        <w:t xml:space="preserve">Sex-ratio bias </w:t>
+      </w:r>
+      <w:r>
+        <w:rPr>
+          <w:rFonts w:asciiTheme="majorHAnsi" w:hAnsiTheme="majorHAnsi" w:cstheme="majorHAnsi"/>
+          <w:bCs/>
+          <w:iCs/>
+        </w:rPr>
+        <w:t xml:space="preserve">within populations </w:t>
+      </w:r>
+      <w:r>
+        <w:rPr>
+          <w:rFonts w:asciiTheme="majorHAnsi" w:hAnsiTheme="majorHAnsi" w:cstheme="majorHAnsi"/>
+          <w:bCs/>
+          <w:iCs/>
+        </w:rPr>
+        <w:t xml:space="preserve">can occur at </w:t>
+      </w:r>
+      <w:r>
+        <w:rPr>
+          <w:rFonts w:asciiTheme="majorHAnsi" w:hAnsiTheme="majorHAnsi" w:cstheme="majorHAnsi"/>
+          <w:bCs/>
+          <w:iCs/>
+        </w:rPr>
+        <w:t>all</w:t>
+      </w:r>
+      <w:r>
+        <w:rPr>
+          <w:rFonts w:asciiTheme="majorHAnsi" w:hAnsiTheme="majorHAnsi" w:cstheme="majorHAnsi"/>
+          <w:bCs/>
+          <w:iCs/>
+        </w:rPr>
+        <w:t xml:space="preserve"> stage</w:t>
+      </w:r>
+      <w:r>
+        <w:rPr>
+          <w:rFonts w:asciiTheme="majorHAnsi" w:hAnsiTheme="majorHAnsi" w:cstheme="majorHAnsi"/>
+          <w:bCs/>
+          <w:iCs/>
+        </w:rPr>
+        <w:t>s</w:t>
+      </w:r>
+      <w:r>
+        <w:rPr>
+          <w:rFonts w:asciiTheme="majorHAnsi" w:hAnsiTheme="majorHAnsi" w:cstheme="majorHAnsi"/>
+          <w:bCs/>
+          <w:iCs/>
+        </w:rPr>
+        <w:t xml:space="preserve"> of life for reasons such as </w:t>
+      </w:r>
+      <w:r>
+        <w:rPr>
+          <w:rFonts w:asciiTheme="majorHAnsi" w:hAnsiTheme="majorHAnsi" w:cstheme="majorHAnsi"/>
+          <w:bCs/>
+          <w:iCs/>
+        </w:rPr>
+        <w:t>environmental</w:t>
+      </w:r>
+      <w:r>
+        <w:rPr>
+          <w:rFonts w:asciiTheme="majorHAnsi" w:hAnsiTheme="majorHAnsi" w:cstheme="majorHAnsi"/>
+          <w:bCs/>
+          <w:iCs/>
+        </w:rPr>
+        <w:t xml:space="preserve"> conditions </w:t>
+      </w:r>
+      <w:r>
+        <w:rPr>
+          <w:rFonts w:asciiTheme="majorHAnsi" w:hAnsiTheme="majorHAnsi" w:cstheme="majorHAnsi"/>
+          <w:bCs/>
+          <w:iCs/>
         </w:rPr>
         <w:fldChar w:fldCharType="begin"/>
       </w:r>
@@ -1369,31 +2051,31 @@
           <w:rFonts w:asciiTheme="majorHAnsi" w:hAnsiTheme="majorHAnsi" w:cstheme="majorHAnsi"/>
           <w:bCs/>
           <w:iCs/>
-          <w:color w:val="00000A"/>
-        </w:rPr>
-        <w:instrText xml:space="preserve"> ADDIN ZOTERO_ITEM CSL_CITATION {"citationID":"xYk2ePRW","properties":{"formattedCitation":"\\super 63\\nosupersub{}","plainCitation":"63","noteIndex":0},"citationItems":[{"id":463,"uris":["http://zotero.org/users/local/3tku6QP0/items/IAFSSLBH"],"uri":["http://zotero.org/users/local/3tku6QP0/items/IAFSSLBH"],"itemData":{"id":463,"type":"article-journal","abstract":"In response to Federal listing of the Delta Smelt Hypomesus transpacificus as a threatened species in 1993, intensive fish culture techniques were developed to provide a supply of fish for research activities. The Delta Smelt was listed as endangered by the state of California in 2009, and several agencies worked quickly to develop a captive refuge population under genetic management. Captive 2-year-old wild-origin Delta Smelt served as the founding population in 2008. Each year, 250 genetically selected, single pair crosses are made in vitro, and the resultant full-sibling families are combined to rear in multifamily groups. Typically, eight families are reared together from egg to adult stage, with 80% or more of the initial families represented at the adult stage. Multifamily rearing provides an efficient way of achieving a breeding population of 500 in a smaller facility. Juvenile survival increased from 18% in 2009 to 39% in 2010, as facilities and methodologies improved. Growth rate also increased significantly from 2009 to 2010 (from 0.19 to 0.25mm/d). Subdermal alphanumeric tags identified individuals and allowed spawning of select individuals to preserve genetic diversity in the refuge population. Group marking, by adipose fin clip, provided efficiencies in time and space. Tagging and genetic analyses enabled in vitro spawning of recommended pair crosses each year. At present, we recommend completing the majority of spawning from February to mid-May and continuing to augment the refuge population with wild fish each year. The refuge population provides one type of safeguard against species extinction and provides an example for endangered fish culture. Received March 16, 2012; accepted November 18, 2012","container-title":"North American Journal of Aquaculture","DOI":"10.1080/15222055.2012.751942","issue":"2","page":"186-196","title":"Aquaculture methods for a genetically managed population of endangered delta smelt","volume":"75","author":[{"family":"Lindberg","given":"Joan C."},{"family":"Tigan","given":"Galen"},{"family":"Ellison","given":"Luke"},{"family":"Rettinghouse","given":"Theresa"},{"family":"Nagel","given":"Meredith M."},{"family":"Fisch","given":"Kathleen M."}],"issued":{"date-parts":[["2013"]]}}}],"schema":"https://github.com/citation-style-language/schema/raw/master/csl-citation.json"} </w:instrText>
-      </w:r>
-      <w:r>
-        <w:rPr>
-          <w:rFonts w:asciiTheme="majorHAnsi" w:hAnsiTheme="majorHAnsi" w:cstheme="majorHAnsi"/>
-          <w:bCs/>
-          <w:iCs/>
-          <w:color w:val="00000A"/>
+        </w:rPr>
+        <w:instrText xml:space="preserve"> ADDIN ZOTERO_ITEM CSL_CITATION {"citationID":"aeJirIHY","properties":{"formattedCitation":"(Korpelainen, 1990)","plainCitation":"(Korpelainen, 1990)","noteIndex":0},"citationItems":[{"id":627,"uris":["http://zotero.org/users/local/3tku6QP0/items/EN3DY5W9"],"itemData":{"id":627,"type":"article-journal","container-title":"Biological Reviews","DOI":"10.1111/j.1469-185X.1990.tb01187.x","ISSN":"1464-7931, 1469-185X","issue":"2","journalAbbreviation":"Biological Reviews","language":"en","page":"147-184","source":"DOI.org (Crossref)","title":"SEX RATIOS AND CONDITIONS REQUIRED FOR ENVIRONMENTAL SEX DETERMINATION IN ANIMALS","volume":"65","author":[{"family":"Korpelainen","given":"Helena"}],"issued":{"date-parts":[["1990",5]]}}}],"schema":"https://github.com/citation-style-language/schema/raw/master/csl-citation.json"} </w:instrText>
+      </w:r>
+      <w:r>
+        <w:rPr>
+          <w:rFonts w:asciiTheme="majorHAnsi" w:hAnsiTheme="majorHAnsi" w:cstheme="majorHAnsi"/>
+          <w:bCs/>
+          <w:iCs/>
         </w:rPr>
         <w:fldChar w:fldCharType="separate"/>
       </w:r>
       <w:r>
         <w:rPr>
           <w:rFonts w:asciiTheme="majorHAnsi" w:hAnsiTheme="majorHAnsi" w:cstheme="majorHAnsi"/>
-          <w:color w:val="00000A"/>
-          <w:vertAlign w:val="superscript"/>
-        </w:rPr>
-        <w:t>63</w:t>
-      </w:r>
-      <w:r>
-        <w:rPr>
-          <w:rFonts w:asciiTheme="majorHAnsi" w:hAnsiTheme="majorHAnsi" w:cstheme="majorHAnsi"/>
-          <w:color w:val="00000A"/>
+          <w:bCs/>
+          <w:iCs/>
+          <w:noProof/>
+        </w:rPr>
+        <w:t>(Korpelainen, 1990)</w:t>
+      </w:r>
+      <w:r>
+        <w:rPr>
+          <w:rFonts w:asciiTheme="majorHAnsi" w:hAnsiTheme="majorHAnsi" w:cstheme="majorHAnsi"/>
+          <w:bCs/>
+          <w:iCs/>
         </w:rPr>
         <w:fldChar w:fldCharType="end"/>
       </w:r>
@@ -1402,24 +2084,22 @@
           <w:rFonts w:asciiTheme="majorHAnsi" w:hAnsiTheme="majorHAnsi" w:cstheme="majorHAnsi"/>
           <w:bCs/>
           <w:iCs/>
-          <w:color w:val="00000A"/>
-        </w:rPr>
-        <w:t xml:space="preserve">. Because </w:t>
-      </w:r>
-      <w:r>
-        <w:rPr>
-          <w:rFonts w:asciiTheme="majorHAnsi" w:hAnsiTheme="majorHAnsi" w:cstheme="majorHAnsi"/>
-          <w:bCs/>
-          <w:iCs/>
-          <w:color w:val="00000A"/>
-        </w:rPr>
-        <w:lastRenderedPageBreak/>
-        <w:t>sexual identification of wild fish depends on the physiological status of an individual fish, only about two-thirds of wild adult delta smelt sampled can be sexed (Hammock pers. comm.). Knowledge of the genetic underpinnings of sex determination in fishes is a vital asset to the better management of captive populations, basic knowledge of life history characteristics of the species, ecological surveys and management regarding population metrics, species modeling, demographic inference, and sex-based survival</w:t>
-      </w:r>
-      <w:r>
-        <w:rPr>
-          <w:rFonts w:asciiTheme="majorHAnsi" w:hAnsiTheme="majorHAnsi" w:cstheme="majorHAnsi"/>
-          <w:color w:val="00000A"/>
+        </w:rPr>
+        <w:t>,</w:t>
+      </w:r>
+      <w:r>
+        <w:rPr>
+          <w:rFonts w:asciiTheme="majorHAnsi" w:hAnsiTheme="majorHAnsi" w:cstheme="majorHAnsi"/>
+          <w:bCs/>
+          <w:iCs/>
+        </w:rPr>
+        <w:t xml:space="preserve"> temperature changes </w:t>
+      </w:r>
+      <w:r>
+        <w:rPr>
+          <w:rFonts w:asciiTheme="majorHAnsi" w:hAnsiTheme="majorHAnsi" w:cstheme="majorHAnsi"/>
+          <w:bCs/>
+          <w:iCs/>
         </w:rPr>
         <w:fldChar w:fldCharType="begin"/>
       </w:r>
@@ -1428,31 +2108,84 @@
           <w:rFonts w:asciiTheme="majorHAnsi" w:hAnsiTheme="majorHAnsi" w:cstheme="majorHAnsi"/>
           <w:bCs/>
           <w:iCs/>
-          <w:color w:val="00000A"/>
-        </w:rPr>
-        <w:instrText xml:space="preserve"> ADDIN ZOTERO_ITEM CSL_CITATION {"citationID":"hi9xMhX1","properties":{"formattedCitation":"\\super 77\\nosupersub{}","plainCitation":"77","noteIndex":0},"citationItems":[{"id":"YezxCNvE/6s1Xr7is","uris":["http://www.mendeley.com/documents/?uuid=3af4d83b-2c36-4da1-8342-03a91ca7e55d"],"uri":["http://www.mendeley.com/documents/?uuid=3af4d83b-2c36-4da1-8342-03a91ca7e55d"],"itemData":{"DOI":"10.3389/fgene.2014.00340","ISSN":"16648021","abstract":"Controlling the sex ratio is essential in finfish farming. A balanced sex ratio is usually good for broodstock management, since it enables to develop appropriate breeding schemes. However, in some species the production of monosex populations is desirable because the existence of sexual dimorphism, primarily in growth or first time of sexual maturation, but also in color or shape, can render one sex more valuable. The knowledge of the genetic architecture of sex determination (SD) is convenient for controlling sex ratio and for the implementation of breeding programs. Unlike mammals and birds, which show highly conserved master genes that control a conserved genetic network responsible for gonad differentiation (GD), a huge diversity of SD mechanisms has been reported in fish. Despite theory predictions, more than one gene is in many cases involved in fish SD and genetic differences have been observed in the GD network. Environmental factors also play a relevant role and epigenetic mechanisms are becoming increasingly recognized for the establishment and maintenance of the GD pathways. Although major genetic factors are frequently involved in fish SD, these observations strongly suggest that SD in this group resembles a complex trait. Accordingly, the application of quantitative genetics combined with genomic tools is desirable to address its study and in fact, when applied, it has frequently demonstrated a multigene trait interacting with environmental factors in model and cultured fish species. This scenario has notable implications for aquaculture and, depending upon the species, from chromosome manipulation or environmental control techniques up to classical selection or marker assisted selection programs, are being applied. In this review, we selected four relevant species or fish groups to illustrate this diversity and hence the technologies that can be used by the industry for the control of sex ratio: turbot and European sea bass, two reference species of the European aquaculture, and salmonids and tilapia, representing the fish for which there are well established breeding programs.","author":[{"dropping-particle":"","family":"Martínez","given":"Paulino","non-dropping-particle":"","parse-names":false,"suffix":""},{"dropping-particle":"","family":"Viñas","given":"Ana M.","non-dropping-particle":"","parse-names":false,"suffix":""},{"dropping-particle":"","family":"Sánchez","given":"Laura","non-dropping-particle":"","parse-names":false,"suffix":""},{"dropping-particle":"","family":"Díaz","given":"Noelia","non-dropping-particle":"","parse-names":false,"suffix":""},{"dropping-particle":"","family":"Ribas","given":"Laia","non-dropping-particle":"","parse-names":false,"suffix":""},{"dropping-particle":"","family":"Piferrer","given":"Francesc","non-dropping-particle":"","parse-names":false,"suffix":""}],"container-title":"Frontiers in Genetics","id":"ITEM-1","issue":"SEP","issued":{"date-parts":[["2014"]]},"page":"1-13","title":"Genetic architecture of sex determination in fish: Applications to sex ratio control in aquaculture","type":"article-journal","volume":"5"}}],"schema":"https://github.com/citation-style-language/schema/raw/master/csl-citation.json"} </w:instrText>
-      </w:r>
-      <w:r>
-        <w:rPr>
-          <w:rFonts w:asciiTheme="majorHAnsi" w:hAnsiTheme="majorHAnsi" w:cstheme="majorHAnsi"/>
-          <w:bCs/>
-          <w:iCs/>
-          <w:color w:val="00000A"/>
+        </w:rPr>
+        <w:instrText xml:space="preserve"> ADDIN ZOTERO_ITEM CSL_CITATION {"citationID":"jYO7lRep","properties":{"formattedCitation":"(Baroiller &amp; D\\uc0\\u8217{}Cotta, 2016; Geffroy &amp; Wedekind, 2020)","plainCitation":"(Baroiller &amp; D’Cotta, 2016; Geffroy &amp; Wedekind, 2020)","noteIndex":0},"citationItems":[{"id":617,"uris":["http://zotero.org/users/local/3tku6QP0/items/LK9TRZGZ"],"itemData":{"id":617,"type":"article-journal","container-title":"Sexual Development","language":"en","page":"242-266","source":"Zotero","title":"The Reversible Sex of Gonochoristic Fish: Insights and Consequences","volume":"10","author":[{"family":"Baroiller","given":"Jean-François"},{"family":"D’Cotta","given":"Helena"}],"issued":{"date-parts":[["2016"]]}}},{"id":613,"uris":["http://zotero.org/users/local/3tku6QP0/items/FEMDWU4Z"],"itemData":{"id":613,"type":"article-journal","abstract":"In fishes, sex is determined by genetics, the environment or an interaction of both. Temperature is among the most important environmental factors that can affect sex determination. As a consequence, changes in temperature at critical developmental stages can induce biases in primary sex ratios in some species. However, early sex ratios can also be biased by sex-specific tolerances to environmental stresses that may, in some cases, be amplified by changes in water temperature. Sex-specific reactions to environmental stress have been observed at early larval stages before gonad formation starts. It is therefore necessary to distinguish between temperature effects on sex determination, generally acting through the stress axis or epigenetic mechanisms, and temperature effects on sex-specific mortality. Both are likely to affect sex ratios and hence population dynamics. Moreover, in cases where temperature effects on sex determination lead to genotype–phenotype mismatches, long-term effects on population dynamics are possible, for example temperature-induced masculinization potentially leading to the loss of Y chromosomes or feminization to male-biased operational sex ratios in future generations. To date, most studies under controlled conditions conclude that if temperature affects sex ratios, elevated temperatures mostly lead to a male bias. The few studies that have been performed on wild populations seem to confirm this general trend. Recent findings suggest that transgenerational plasticity could mitigate the effects of warming on sex ratios in some populations.","container-title":"Journal of Fish Biology","DOI":"10.1111/jfb.14429","ISSN":"0022-1112, 1095-8649","issue":"3","journalAbbreviation":"J Fish Biol","language":"en","page":"596-606","source":"DOI.org (Crossref)","title":"Effects of global warming on sex ratios in fishes","volume":"97","author":[{"family":"Geffroy","given":"Benjamin"},{"family":"Wedekind","given":"Claus"}],"issued":{"date-parts":[["2020",9]]}}}],"schema":"https://github.com/citation-style-language/schema/raw/master/csl-citation.json"} </w:instrText>
+      </w:r>
+      <w:r>
+        <w:rPr>
+          <w:rFonts w:asciiTheme="majorHAnsi" w:hAnsiTheme="majorHAnsi" w:cstheme="majorHAnsi"/>
+          <w:bCs/>
+          <w:iCs/>
         </w:rPr>
         <w:fldChar w:fldCharType="separate"/>
       </w:r>
       <w:r>
         <w:rPr>
-          <w:rFonts w:asciiTheme="majorHAnsi" w:hAnsiTheme="majorHAnsi" w:cstheme="majorHAnsi"/>
-          <w:color w:val="00000A"/>
-          <w:vertAlign w:val="superscript"/>
-        </w:rPr>
-        <w:t>77</w:t>
-      </w:r>
-      <w:r>
-        <w:rPr>
-          <w:rFonts w:asciiTheme="majorHAnsi" w:hAnsiTheme="majorHAnsi" w:cstheme="majorHAnsi"/>
-          <w:color w:val="00000A"/>
+          <w:rFonts w:ascii="Calibri Light" w:hAnsiTheme="majorHAnsi" w:cs="Calibri Light"/>
+        </w:rPr>
+        <w:t>(</w:t>
+      </w:r>
+      <w:proofErr w:type="spellStart"/>
+      <w:r>
+        <w:rPr>
+          <w:rFonts w:ascii="Calibri Light" w:hAnsiTheme="majorHAnsi" w:cs="Calibri Light"/>
+        </w:rPr>
+        <w:t>Baroiller</w:t>
+      </w:r>
+      <w:proofErr w:type="spellEnd"/>
+      <w:r>
+        <w:rPr>
+          <w:rFonts w:ascii="Calibri Light" w:hAnsiTheme="majorHAnsi" w:cs="Calibri Light"/>
+        </w:rPr>
+        <w:t xml:space="preserve"> &amp; </w:t>
+      </w:r>
+      <w:proofErr w:type="spellStart"/>
+      <w:r>
+        <w:rPr>
+          <w:rFonts w:ascii="Calibri Light" w:hAnsiTheme="majorHAnsi" w:cs="Calibri Light"/>
+        </w:rPr>
+        <w:t>D’Cotta</w:t>
+      </w:r>
+      <w:proofErr w:type="spellEnd"/>
+      <w:r>
+        <w:rPr>
+          <w:rFonts w:ascii="Calibri Light" w:hAnsiTheme="majorHAnsi" w:cs="Calibri Light"/>
+        </w:rPr>
+        <w:t xml:space="preserve">, 2016; </w:t>
+      </w:r>
+      <w:proofErr w:type="spellStart"/>
+      <w:r>
+        <w:rPr>
+          <w:rFonts w:ascii="Calibri Light" w:hAnsiTheme="majorHAnsi" w:cs="Calibri Light"/>
+        </w:rPr>
+        <w:t>Geffroy</w:t>
+      </w:r>
+      <w:proofErr w:type="spellEnd"/>
+      <w:r>
+        <w:rPr>
+          <w:rFonts w:ascii="Calibri Light" w:hAnsiTheme="majorHAnsi" w:cs="Calibri Light"/>
+        </w:rPr>
+        <w:t xml:space="preserve"> &amp; </w:t>
+      </w:r>
+      <w:proofErr w:type="spellStart"/>
+      <w:r>
+        <w:rPr>
+          <w:rFonts w:ascii="Calibri Light" w:hAnsiTheme="majorHAnsi" w:cs="Calibri Light"/>
+        </w:rPr>
+        <w:t>Wedekind</w:t>
+      </w:r>
+      <w:proofErr w:type="spellEnd"/>
+      <w:r>
+        <w:rPr>
+          <w:rFonts w:ascii="Calibri Light" w:hAnsiTheme="majorHAnsi" w:cs="Calibri Light"/>
+        </w:rPr>
+        <w:t>, 2020)</w:t>
+      </w:r>
+      <w:r>
+        <w:rPr>
+          <w:rFonts w:asciiTheme="majorHAnsi" w:hAnsiTheme="majorHAnsi" w:cstheme="majorHAnsi"/>
+          <w:bCs/>
+          <w:iCs/>
         </w:rPr>
         <w:fldChar w:fldCharType="end"/>
       </w:r>
@@ -1461,33 +2194,781 @@
           <w:rFonts w:asciiTheme="majorHAnsi" w:hAnsiTheme="majorHAnsi" w:cstheme="majorHAnsi"/>
           <w:bCs/>
           <w:iCs/>
+        </w:rPr>
+        <w:t xml:space="preserve">, </w:t>
+      </w:r>
+      <w:r>
+        <w:rPr>
+          <w:rFonts w:asciiTheme="majorHAnsi" w:hAnsiTheme="majorHAnsi" w:cstheme="majorHAnsi"/>
+          <w:bCs/>
+          <w:iCs/>
+        </w:rPr>
+        <w:t>dispersal patterns</w:t>
+      </w:r>
+      <w:r>
+        <w:rPr>
+          <w:rFonts w:asciiTheme="majorHAnsi" w:hAnsiTheme="majorHAnsi" w:cstheme="majorHAnsi"/>
+          <w:bCs/>
+          <w:iCs/>
+        </w:rPr>
+        <w:t xml:space="preserve"> </w:t>
+      </w:r>
+      <w:r>
+        <w:rPr>
+          <w:rFonts w:asciiTheme="majorHAnsi" w:hAnsiTheme="majorHAnsi" w:cstheme="majorHAnsi"/>
+          <w:bCs/>
+          <w:iCs/>
+        </w:rPr>
+        <w:fldChar w:fldCharType="begin"/>
+      </w:r>
+      <w:r>
+        <w:rPr>
+          <w:rFonts w:asciiTheme="majorHAnsi" w:hAnsiTheme="majorHAnsi" w:cstheme="majorHAnsi"/>
+          <w:bCs/>
+          <w:iCs/>
+        </w:rPr>
+        <w:instrText xml:space="preserve"> ADDIN ZOTERO_ITEM CSL_CITATION {"citationID":"xsiYKZt2","properties":{"formattedCitation":"(Hutchings &amp; Gerber, 2002)","plainCitation":"(Hutchings &amp; Gerber, 2002)","noteIndex":0},"citationItems":[{"id":619,"uris":["http://zotero.org/users/local/3tku6QP0/items/34RXDYER"],"itemData":{"id":619,"type":"article-journal","container-title":"Proceedings of the Royal Society B: Biological Sciences","DOI":"10.1098/rspb.2002.2176","language":"en","page":"2487-2493","source":"Zotero","title":"Sex–biased dispersal in a salmonid fish","volume":"269","author":[{"family":"Hutchings","given":"Jeffrey A"},{"family":"Gerber","given":"Leah"}],"issued":{"date-parts":[["2002"]]}}}],"schema":"https://github.com/citation-style-language/schema/raw/master/csl-citation.json"} </w:instrText>
+      </w:r>
+      <w:r>
+        <w:rPr>
+          <w:rFonts w:asciiTheme="majorHAnsi" w:hAnsiTheme="majorHAnsi" w:cstheme="majorHAnsi"/>
+          <w:bCs/>
+          <w:iCs/>
+        </w:rPr>
+        <w:fldChar w:fldCharType="separate"/>
+      </w:r>
+      <w:r>
+        <w:rPr>
+          <w:rFonts w:asciiTheme="majorHAnsi" w:hAnsiTheme="majorHAnsi" w:cstheme="majorHAnsi"/>
+          <w:bCs/>
+          <w:iCs/>
+          <w:noProof/>
+        </w:rPr>
+        <w:t>(Hutchings &amp; Gerber, 2002)</w:t>
+      </w:r>
+      <w:r>
+        <w:rPr>
+          <w:rFonts w:asciiTheme="majorHAnsi" w:hAnsiTheme="majorHAnsi" w:cstheme="majorHAnsi"/>
+          <w:bCs/>
+          <w:iCs/>
+        </w:rPr>
+        <w:fldChar w:fldCharType="end"/>
+      </w:r>
+      <w:r>
+        <w:rPr>
+          <w:rFonts w:asciiTheme="majorHAnsi" w:hAnsiTheme="majorHAnsi" w:cstheme="majorHAnsi"/>
+          <w:bCs/>
+          <w:iCs/>
+        </w:rPr>
+        <w:t xml:space="preserve">, </w:t>
+      </w:r>
+      <w:r>
+        <w:rPr>
+          <w:rFonts w:asciiTheme="majorHAnsi" w:hAnsiTheme="majorHAnsi" w:cstheme="majorHAnsi"/>
+          <w:bCs/>
+          <w:iCs/>
+        </w:rPr>
+        <w:t>parental condition</w:t>
+      </w:r>
+      <w:r>
+        <w:rPr>
+          <w:rFonts w:asciiTheme="majorHAnsi" w:hAnsiTheme="majorHAnsi" w:cstheme="majorHAnsi"/>
+          <w:bCs/>
+          <w:iCs/>
+        </w:rPr>
+        <w:t xml:space="preserve"> </w:t>
+      </w:r>
+      <w:r>
+        <w:rPr>
+          <w:rFonts w:asciiTheme="majorHAnsi" w:hAnsiTheme="majorHAnsi" w:cstheme="majorHAnsi"/>
+          <w:bCs/>
+          <w:iCs/>
+        </w:rPr>
+        <w:fldChar w:fldCharType="begin"/>
+      </w:r>
+      <w:r>
+        <w:rPr>
+          <w:rFonts w:asciiTheme="majorHAnsi" w:hAnsiTheme="majorHAnsi" w:cstheme="majorHAnsi"/>
+          <w:bCs/>
+          <w:iCs/>
+        </w:rPr>
+        <w:instrText xml:space="preserve"> ADDIN ZOTERO_ITEM CSL_CITATION {"citationID":"ydEqm5lg","properties":{"formattedCitation":"(Trivers &amp; Willard, 1973)","plainCitation":"(Trivers &amp; Willard, 1973)","noteIndex":0},"citationItems":[{"id":622,"uris":["http://zotero.org/users/local/3tku6QP0/items/U4TX9ZEE"],"itemData":{"id":622,"type":"article-journal","abstract":"Theory and data suggest that a male in good condition at the end of the period of parental investment is expected to outreproduce a sister in similar condition, while she is expected to outreproduce him if both are in poor condition. Accordingly, natural selection should favor parental ability to adjust the sex ratio of offspring produced according to parental ability to invest. Data from mammals support the model: As maternal condition declines, the adult female tends to produce a lower ratio of males to females.","container-title":"Science","DOI":"10.1126/science.179.4068.90","issue":"4068","note":"_eprint: https://www.science.org/doi/pdf/10.1126/science.179.4068.90","page":"90-92","title":"Natural Selection of Parental Ability to Vary the Sex Ratio of Offspring","volume":"179","author":[{"family":"Trivers","given":"Robert L."},{"family":"Willard","given":"Dan E."}],"issued":{"date-parts":[["1973"]]}}}],"schema":"https://github.com/citation-style-language/schema/raw/master/csl-citation.json"} </w:instrText>
+      </w:r>
+      <w:r>
+        <w:rPr>
+          <w:rFonts w:asciiTheme="majorHAnsi" w:hAnsiTheme="majorHAnsi" w:cstheme="majorHAnsi"/>
+          <w:bCs/>
+          <w:iCs/>
+        </w:rPr>
+        <w:fldChar w:fldCharType="separate"/>
+      </w:r>
+      <w:r>
+        <w:rPr>
+          <w:rFonts w:asciiTheme="majorHAnsi" w:hAnsiTheme="majorHAnsi" w:cstheme="majorHAnsi"/>
+          <w:bCs/>
+          <w:iCs/>
+          <w:noProof/>
+        </w:rPr>
+        <w:t>(Trivers &amp; Willard, 1973)</w:t>
+      </w:r>
+      <w:r>
+        <w:rPr>
+          <w:rFonts w:asciiTheme="majorHAnsi" w:hAnsiTheme="majorHAnsi" w:cstheme="majorHAnsi"/>
+          <w:bCs/>
+          <w:iCs/>
+        </w:rPr>
+        <w:fldChar w:fldCharType="end"/>
+      </w:r>
+      <w:r>
+        <w:rPr>
+          <w:rFonts w:asciiTheme="majorHAnsi" w:hAnsiTheme="majorHAnsi" w:cstheme="majorHAnsi"/>
+          <w:bCs/>
+          <w:iCs/>
+        </w:rPr>
+        <w:t xml:space="preserve">, </w:t>
+      </w:r>
+      <w:r>
+        <w:rPr>
+          <w:rFonts w:asciiTheme="majorHAnsi" w:hAnsiTheme="majorHAnsi" w:cstheme="majorHAnsi"/>
+          <w:bCs/>
+          <w:iCs/>
+        </w:rPr>
+        <w:t xml:space="preserve">and </w:t>
+      </w:r>
+      <w:r>
+        <w:rPr>
+          <w:rFonts w:asciiTheme="majorHAnsi" w:hAnsiTheme="majorHAnsi" w:cstheme="majorHAnsi"/>
+          <w:bCs/>
+          <w:iCs/>
+        </w:rPr>
+        <w:t>anthropogenic harvesting</w:t>
+      </w:r>
+      <w:r>
+        <w:rPr>
+          <w:rFonts w:asciiTheme="majorHAnsi" w:hAnsiTheme="majorHAnsi" w:cstheme="majorHAnsi"/>
+          <w:bCs/>
+          <w:iCs/>
+        </w:rPr>
+        <w:t xml:space="preserve"> </w:t>
+      </w:r>
+      <w:r>
+        <w:rPr>
+          <w:rFonts w:asciiTheme="majorHAnsi" w:hAnsiTheme="majorHAnsi" w:cstheme="majorHAnsi"/>
+          <w:bCs/>
+          <w:iCs/>
+        </w:rPr>
+        <w:fldChar w:fldCharType="begin"/>
+      </w:r>
+      <w:r>
+        <w:rPr>
+          <w:rFonts w:asciiTheme="majorHAnsi" w:hAnsiTheme="majorHAnsi" w:cstheme="majorHAnsi"/>
+          <w:bCs/>
+          <w:iCs/>
+        </w:rPr>
+        <w:instrText xml:space="preserve"> ADDIN ZOTERO_ITEM CSL_CITATION {"citationID":"3O9g0AgP","properties":{"formattedCitation":"(Robertson et al., 2006)","plainCitation":"(Robertson et al., 2006)","noteIndex":0},"citationItems":[{"id":625,"uris":["http://zotero.org/users/local/3tku6QP0/items/88CRIY73"],"itemData":{"id":625,"type":"article-journal","abstract":"Supplementary feeding is often a key tool in the intensive management of captive and threatened species. Although it can increase such parameters as breeding frequency and individual survival, supplementary feeding may produce undesirable side effects that increase overall extinction risk. Recent attempts to increase breeding frequency and success in the kakapo\n              Strigops habroptilus\n              using supplementary feeding inadvertently resulted in highly male-biased chick sex ratios. Here, we describe how the inclusion of sex allocation theory has remedied this conservation dilemma. Our study is the first to manipulate chick sex ratios in an endangered species by altering maternal condition and highlights the importance of incorporating evolutionary theory into modern conservation practice.","container-title":"Biology Letters","DOI":"10.1098/rsbl.2005.0430","ISSN":"1744-9561, 1744-957X","issue":"2","journalAbbreviation":"Biol. Lett.","language":"en","page":"229-231","source":"DOI.org (Crossref)","title":"Sex allocation theory aids species conservation","volume":"2","author":[{"family":"Robertson","given":"Bruce C"},{"family":"Elliott","given":"Graeme P"},{"family":"Eason","given":"Daryl K"},{"family":"Clout","given":"Mick N"},{"family":"Gemmell","given":"Neil J"}],"issued":{"date-parts":[["2006",6,22]]}}}],"schema":"https://github.com/citation-style-language/schema/raw/master/csl-citation.json"} </w:instrText>
+      </w:r>
+      <w:r>
+        <w:rPr>
+          <w:rFonts w:asciiTheme="majorHAnsi" w:hAnsiTheme="majorHAnsi" w:cstheme="majorHAnsi"/>
+          <w:bCs/>
+          <w:iCs/>
+        </w:rPr>
+        <w:fldChar w:fldCharType="separate"/>
+      </w:r>
+      <w:r>
+        <w:rPr>
+          <w:rFonts w:asciiTheme="majorHAnsi" w:hAnsiTheme="majorHAnsi" w:cstheme="majorHAnsi"/>
+          <w:bCs/>
+          <w:iCs/>
+          <w:noProof/>
+        </w:rPr>
+        <w:t>(Robertson et al., 2006)</w:t>
+      </w:r>
+      <w:r>
+        <w:rPr>
+          <w:rFonts w:asciiTheme="majorHAnsi" w:hAnsiTheme="majorHAnsi" w:cstheme="majorHAnsi"/>
+          <w:bCs/>
+          <w:iCs/>
+        </w:rPr>
+        <w:fldChar w:fldCharType="end"/>
+      </w:r>
+      <w:r>
+        <w:rPr>
+          <w:rFonts w:asciiTheme="majorHAnsi" w:hAnsiTheme="majorHAnsi" w:cstheme="majorHAnsi"/>
+          <w:bCs/>
+          <w:iCs/>
+        </w:rPr>
+        <w:t xml:space="preserve"> to name a few</w:t>
+      </w:r>
+      <w:r>
+        <w:rPr>
+          <w:rFonts w:asciiTheme="majorHAnsi" w:hAnsiTheme="majorHAnsi" w:cstheme="majorHAnsi"/>
+          <w:bCs/>
+          <w:iCs/>
+        </w:rPr>
+        <w:t>. Additionally</w:t>
+      </w:r>
+      <w:r>
+        <w:rPr>
+          <w:rFonts w:asciiTheme="majorHAnsi" w:hAnsiTheme="majorHAnsi" w:cstheme="majorHAnsi"/>
+          <w:bCs/>
+          <w:iCs/>
+          <w:color w:val="00000A"/>
+        </w:rPr>
+        <w:t>, s</w:t>
+      </w:r>
+      <w:r>
+        <w:rPr>
+          <w:rFonts w:asciiTheme="majorHAnsi" w:hAnsiTheme="majorHAnsi" w:cstheme="majorHAnsi"/>
+          <w:bCs/>
+          <w:iCs/>
+          <w:color w:val="00000A"/>
+        </w:rPr>
+        <w:t xml:space="preserve">ex-ratio bias within small, isolated populations can arise through demographic stochasticity and contribute to an increased risk of extinction of a species </w:t>
+      </w:r>
+      <w:r>
+        <w:rPr>
+          <w:rFonts w:asciiTheme="majorHAnsi" w:hAnsiTheme="majorHAnsi" w:cstheme="majorHAnsi"/>
+          <w:bCs/>
+          <w:iCs/>
+          <w:color w:val="00000A"/>
+        </w:rPr>
+        <w:fldChar w:fldCharType="begin"/>
+      </w:r>
+      <w:r>
+        <w:rPr>
+          <w:rFonts w:asciiTheme="majorHAnsi" w:hAnsiTheme="majorHAnsi" w:cstheme="majorHAnsi"/>
+          <w:bCs/>
+          <w:iCs/>
+          <w:color w:val="00000A"/>
+        </w:rPr>
+        <w:instrText xml:space="preserve"> ADDIN ZOTERO_ITEM CSL_CITATION {"citationID":"oJqlr6JL","properties":{"formattedCitation":"(Lande, 1993)","plainCitation":"(Lande, 1993)","noteIndex":0},"citationItems":[{"id":605,"uris":["http://zotero.org/users/local/3tku6QP0/items/YTDZSYWW"],"itemData":{"id":605,"type":"article-journal","abstract":"Stochastic factors affecting the demography of a single population are analyzed to determine the relative risks of extinction from demographic stochasticity, environmental stochasticity, and random catastrophes. Relative risks are assessed by comparing asymptotic scaling relationships describing how the average time to extinction, T, increases with the carrying capacity of a population, K, under each stochastic factor alone. Stochastic factors are added to a simple model of exponential growth up to K. A critical parameter affecting the extinction dynamics is $$\\tilde r,$$ the long-run growth rate of a population below K, including stochastic factors. If r̃ is positive, with demographic stochasticity T increases asymptotically as a nearly exponential function of K, and with either environmental stochasticity or random catastrophes T increases asymptotically as a power of K. If r̃ is negative, under any stochastic demographic factor, T increases asymptotically with the logarithm of K. Thus, for sufficiently large populations, the risk of extinction from demographic stochasticity is less important than that from either environmental stochasticity or random catastrophes. The relative risks of extinction from environmental stochasticity and random catastrophes depend on the mean and environmental variance of population growth rate, and the magnitude and frequency of catastrophes. Contrary to previous assertions in the literature, a population of modest size subject to environmental stochasticity or random catastrophes can persist for a long time, if r̃ is substantially positive.","container-title":"The American Naturalist","DOI":"10.1086/285580","issue":"6","note":"_eprint: https://doi.org/10.1086/285580\nPMID: 29519140","page":"911-927","title":"Risks of Population Extinction from Demographic and Environmental Stochasticity and Random Catastrophes","volume":"142","author":[{"family":"Lande","given":"Russell"}],"issued":{"date-parts":[["1993"]]}}}],"schema":"https://github.com/citation-style-language/schema/raw/master/csl-citation.json"} </w:instrText>
+      </w:r>
+      <w:r>
+        <w:rPr>
+          <w:rFonts w:asciiTheme="majorHAnsi" w:hAnsiTheme="majorHAnsi" w:cstheme="majorHAnsi"/>
+          <w:bCs/>
+          <w:iCs/>
+          <w:color w:val="00000A"/>
+        </w:rPr>
+        <w:fldChar w:fldCharType="separate"/>
+      </w:r>
+      <w:r>
+        <w:rPr>
+          <w:rFonts w:asciiTheme="majorHAnsi" w:hAnsiTheme="majorHAnsi" w:cstheme="majorHAnsi"/>
+          <w:bCs/>
+          <w:iCs/>
+          <w:noProof/>
+          <w:color w:val="00000A"/>
+        </w:rPr>
+        <w:t>(Lande, 1993)</w:t>
+      </w:r>
+      <w:r>
+        <w:rPr>
+          <w:rFonts w:asciiTheme="majorHAnsi" w:hAnsiTheme="majorHAnsi" w:cstheme="majorHAnsi"/>
+          <w:bCs/>
+          <w:iCs/>
+          <w:color w:val="00000A"/>
+        </w:rPr>
+        <w:fldChar w:fldCharType="end"/>
+      </w:r>
+      <w:r>
+        <w:rPr>
+          <w:rFonts w:asciiTheme="majorHAnsi" w:hAnsiTheme="majorHAnsi" w:cstheme="majorHAnsi"/>
+          <w:bCs/>
+          <w:iCs/>
+          <w:color w:val="00000A"/>
+        </w:rPr>
+        <w:t xml:space="preserve">. </w:t>
+      </w:r>
+      <w:r>
+        <w:rPr>
+          <w:rFonts w:asciiTheme="majorHAnsi" w:hAnsiTheme="majorHAnsi" w:cstheme="majorHAnsi"/>
+          <w:bCs/>
+          <w:iCs/>
+          <w:color w:val="00000A"/>
+        </w:rPr>
+        <w:t>Once wild sex-ratios are understood</w:t>
+      </w:r>
+      <w:r>
+        <w:rPr>
+          <w:rFonts w:asciiTheme="majorHAnsi" w:hAnsiTheme="majorHAnsi" w:cstheme="majorHAnsi"/>
+          <w:bCs/>
+          <w:iCs/>
+          <w:color w:val="00000A"/>
+        </w:rPr>
+        <w:t xml:space="preserve">, breeding programs controlling sex </w:t>
+      </w:r>
+      <w:r>
+        <w:rPr>
+          <w:rFonts w:asciiTheme="majorHAnsi" w:hAnsiTheme="majorHAnsi" w:cstheme="majorHAnsi"/>
+          <w:bCs/>
+          <w:iCs/>
+          <w:color w:val="00000A"/>
+        </w:rPr>
+        <w:t xml:space="preserve">can reduce </w:t>
+      </w:r>
+      <w:r>
+        <w:rPr>
+          <w:rFonts w:asciiTheme="majorHAnsi" w:hAnsiTheme="majorHAnsi" w:cstheme="majorHAnsi"/>
+          <w:bCs/>
+          <w:iCs/>
+          <w:color w:val="00000A"/>
+        </w:rPr>
+        <w:t xml:space="preserve">the loss of genetic diversity within </w:t>
+      </w:r>
+      <w:r>
+        <w:rPr>
+          <w:rFonts w:asciiTheme="majorHAnsi" w:hAnsiTheme="majorHAnsi" w:cstheme="majorHAnsi"/>
+          <w:bCs/>
+          <w:iCs/>
+          <w:color w:val="00000A"/>
+        </w:rPr>
+        <w:t xml:space="preserve">vulnerable </w:t>
+      </w:r>
+      <w:r>
+        <w:rPr>
+          <w:rFonts w:asciiTheme="majorHAnsi" w:hAnsiTheme="majorHAnsi" w:cstheme="majorHAnsi"/>
+          <w:bCs/>
+          <w:iCs/>
+          <w:color w:val="00000A"/>
+        </w:rPr>
+        <w:t xml:space="preserve">populations </w:t>
+      </w:r>
+      <w:r>
+        <w:rPr>
+          <w:rFonts w:asciiTheme="majorHAnsi" w:hAnsiTheme="majorHAnsi" w:cstheme="majorHAnsi"/>
+          <w:bCs/>
+          <w:iCs/>
+          <w:color w:val="00000A"/>
+        </w:rPr>
+        <w:fldChar w:fldCharType="begin"/>
+      </w:r>
+      <w:r>
+        <w:rPr>
+          <w:rFonts w:asciiTheme="majorHAnsi" w:hAnsiTheme="majorHAnsi" w:cstheme="majorHAnsi"/>
+          <w:bCs/>
+          <w:iCs/>
+          <w:color w:val="00000A"/>
+        </w:rPr>
+        <w:instrText xml:space="preserve"> ADDIN ZOTERO_ITEM CSL_CITATION {"citationID":"nnLK5XyK","properties":{"formattedCitation":"(Wedekind, 2002)","plainCitation":"(Wedekind, 2002)","noteIndex":0},"citationItems":[{"id":611,"uris":["http://zotero.org/users/local/3tku6QP0/items/IG9PZSW6"],"itemData":{"id":611,"type":"article-journal","abstract":"Manipulating family sex ratio is often possible, either through non-invasive methods like changing sex-determining ecological or social factors, or through more invasive methods such as hormone treatment of embryos or sperm sexing prior to using assisted reproductive technologies. If the number of available eggs limits population growth, the production of relatively more daughters than sons may eventually lead to increased population growth in terms of absolute numbers. However, any deviation of the effective sex ratio from equality increases the rate of inbreeding and the loss of genetic variance in the next generation. I show here that there is a range of female biased sex ratios where increased population growth outweighs the effect of an enhanced inbreeding rate during the ﬁrst generation or the ﬁrst few generations after the start of a sex ratio manipulation programme. This is especially so in small and declining populations, where some sex ratio manipulations not only increase the effective population number Ne, but also shift the population quickly into population numbers that are safe against the Allee effect. Consequently, an optimal sex ratio manipulation with respect to the genetic quality of a population means sending an endangered population ﬁrst through a genetic bottleneck to achieve increased Ne, and hence decreased rates of inbreeding, in the long run.","container-title":"Animal Conservation","DOI":"10.1017/S1367943002001026","language":"en","page":"13-20","source":"Zotero","title":"Manipulating sex ratios for conservation: short‐term risks and long‐term benefits","volume":"5","author":[{"family":"Wedekind","given":"C"}],"issued":{"date-parts":[["2002"]]}}}],"schema":"https://github.com/citation-style-language/schema/raw/master/csl-citation.json"} </w:instrText>
+      </w:r>
+      <w:r>
+        <w:rPr>
+          <w:rFonts w:asciiTheme="majorHAnsi" w:hAnsiTheme="majorHAnsi" w:cstheme="majorHAnsi"/>
+          <w:bCs/>
+          <w:iCs/>
+          <w:color w:val="00000A"/>
+        </w:rPr>
+        <w:fldChar w:fldCharType="separate"/>
+      </w:r>
+      <w:r>
+        <w:rPr>
+          <w:rFonts w:asciiTheme="majorHAnsi" w:hAnsiTheme="majorHAnsi" w:cstheme="majorHAnsi"/>
+          <w:bCs/>
+          <w:iCs/>
+          <w:noProof/>
+          <w:color w:val="00000A"/>
+        </w:rPr>
+        <w:t>(Wedekind, 2002)</w:t>
+      </w:r>
+      <w:r>
+        <w:rPr>
+          <w:rFonts w:asciiTheme="majorHAnsi" w:hAnsiTheme="majorHAnsi" w:cstheme="majorHAnsi"/>
+          <w:bCs/>
+          <w:iCs/>
+          <w:color w:val="00000A"/>
+        </w:rPr>
+        <w:fldChar w:fldCharType="end"/>
+      </w:r>
+      <w:r>
+        <w:rPr>
+          <w:rFonts w:asciiTheme="majorHAnsi" w:hAnsiTheme="majorHAnsi" w:cstheme="majorHAnsi"/>
+          <w:bCs/>
+          <w:iCs/>
           <w:color w:val="00000A"/>
         </w:rPr>
         <w:t>.</w:t>
       </w:r>
-    </w:p>
-    <w:p>
-      <w:pPr>
-        <w:rPr>
-          <w:rFonts w:asciiTheme="majorHAnsi" w:hAnsiTheme="majorHAnsi" w:cstheme="majorHAnsi"/>
-          <w:bCs/>
-          <w:iCs/>
-          <w:color w:val="00000A"/>
-        </w:rPr>
-      </w:pPr>
-    </w:p>
-    <w:p>
-      <w:pPr>
-        <w:rPr>
-          <w:rFonts w:asciiTheme="majorHAnsi" w:hAnsiTheme="majorHAnsi" w:cstheme="majorHAnsi"/>
-          <w:color w:val="00000A"/>
+      <w:r>
+        <w:rPr>
+          <w:rFonts w:asciiTheme="majorHAnsi" w:hAnsiTheme="majorHAnsi" w:cstheme="majorHAnsi"/>
+          <w:bCs/>
+          <w:iCs/>
+          <w:color w:val="00000A"/>
+        </w:rPr>
+        <w:t xml:space="preserve"> Skewed sex ratios can have discrete consequences within populations</w:t>
+      </w:r>
+      <w:r>
+        <w:rPr>
+          <w:rFonts w:asciiTheme="majorHAnsi" w:hAnsiTheme="majorHAnsi" w:cstheme="majorHAnsi"/>
+          <w:bCs/>
+          <w:iCs/>
+          <w:color w:val="00000A"/>
+        </w:rPr>
+        <w:t>. Of most concern, male sex-bias within wild populations, especially small populations, can result in lead to positive feedback loops where populations can</w:t>
+      </w:r>
+      <w:r>
+        <w:rPr>
+          <w:rFonts w:asciiTheme="majorHAnsi" w:hAnsiTheme="majorHAnsi" w:cstheme="majorHAnsi"/>
+          <w:bCs/>
+          <w:iCs/>
+          <w:color w:val="00000A"/>
+        </w:rPr>
+        <w:t xml:space="preserve"> no longer </w:t>
+      </w:r>
+      <w:r>
+        <w:rPr>
+          <w:rFonts w:asciiTheme="majorHAnsi" w:hAnsiTheme="majorHAnsi" w:cstheme="majorHAnsi"/>
+          <w:bCs/>
+          <w:iCs/>
+          <w:color w:val="00000A"/>
+        </w:rPr>
+        <w:t xml:space="preserve">meet minimum viability thresholds </w:t>
+      </w:r>
+      <w:r>
+        <w:rPr>
+          <w:rFonts w:asciiTheme="majorHAnsi" w:hAnsiTheme="majorHAnsi" w:cstheme="majorHAnsi"/>
+          <w:bCs/>
+          <w:iCs/>
+          <w:color w:val="00000A"/>
+        </w:rPr>
+        <w:t>and</w:t>
+      </w:r>
+      <w:r>
+        <w:rPr>
+          <w:rFonts w:asciiTheme="majorHAnsi" w:hAnsiTheme="majorHAnsi" w:cstheme="majorHAnsi"/>
+          <w:bCs/>
+          <w:iCs/>
+          <w:color w:val="00000A"/>
+        </w:rPr>
+        <w:t xml:space="preserve"> enter extinction vortexes </w:t>
+      </w:r>
+      <w:r>
+        <w:rPr>
+          <w:rFonts w:asciiTheme="majorHAnsi" w:hAnsiTheme="majorHAnsi" w:cstheme="majorHAnsi"/>
+          <w:bCs/>
+          <w:iCs/>
+          <w:color w:val="00000A"/>
+        </w:rPr>
+        <w:fldChar w:fldCharType="begin"/>
+      </w:r>
+      <w:r>
+        <w:rPr>
+          <w:rFonts w:asciiTheme="majorHAnsi" w:hAnsiTheme="majorHAnsi" w:cstheme="majorHAnsi"/>
+          <w:bCs/>
+          <w:iCs/>
+          <w:color w:val="00000A"/>
+        </w:rPr>
+        <w:instrText xml:space="preserve"> ADDIN ZOTERO_ITEM CSL_CITATION {"citationID":"tuaOsEcr","properties":{"formattedCitation":"(M. E. Gilpin &amp; Soule, 1986; Rankin et al., 2011)","plainCitation":"(M. E. Gilpin &amp; Soule, 1986; Rankin et al., 2011)","noteIndex":0},"citationItems":[{"id":629,"uris":["http://zotero.org/users/local/3tku6QP0/items/87HKJZN8"],"itemData":{"id":629,"type":"chapter","container-title":"Minimum viable populations : Processes of species extinction","event-place":"Cambridge, England","ISBN":"978-0-511-62340-0","publisher":"Cambridge University Press","publisher-place":"Cambridge, England","title":"Viable Populations for Conservation","author":[{"family":"Gilpin","given":"Michael E"},{"family":"Soule","given":"Michael E"}],"issued":{"date-parts":[["1986"]]}}},{"id":631,"uris":["http://zotero.org/users/local/3tku6QP0/items/2W8WB4DM"],"itemData":{"id":631,"type":"article-journal","abstract":"It is widely understood that the costs and beneﬁts of mating can affect the fecundity and survival of individuals. Sexual conﬂict may have profound consequences for populations as a result of the negative effects it causes males and females to have on one another’s ﬁtness. Here we present a model describing the evolution of sexual conﬂict, in which males inﬂict a direct cost on female ﬁtness. We show that these costs can drive the entire population to extinction. To males, females are an essential but ﬁnite resource over which they have to compete. Population extinction owing to sexual conﬂict can therefore be seen as an evolutionary tragedy of the commons. Our model shows that a positive feedback between harassment and the operational sex ratio is responsible for the demise of females and, thus, for population extinction. We further show that the evolution of female resistance to counter harassment can prevent a tragedy of the commons. Our ﬁndings not only demonstrate that sexual conﬂict can drive a population to extinction but also highlight how simple mechanisms, such as harassment costs to males and females and the coevolution between harassment and resistance, can help avert a tragedy of the commons caused by sexual conﬂict.","container-title":"The American Naturalist","DOI":"10.1086/659947","ISSN":"0003-0147, 1537-5323","issue":"6","journalAbbreviation":"The American Naturalist","language":"en","page":"780-791","source":"DOI.org (Crossref)","title":"Sexual Conflict and the Tragedy of the Commons","volume":"177","author":[{"family":"Rankin","given":"Daniel J."},{"family":"Dieckmann","given":"Ulf"},{"family":"Kokko","given":"Hanna"}],"issued":{"date-parts":[["2011",6]]}}}],"schema":"https://github.com/citation-style-language/schema/raw/master/csl-citation.json"} </w:instrText>
+      </w:r>
+      <w:r>
+        <w:rPr>
+          <w:rFonts w:asciiTheme="majorHAnsi" w:hAnsiTheme="majorHAnsi" w:cstheme="majorHAnsi"/>
+          <w:bCs/>
+          <w:iCs/>
+          <w:color w:val="00000A"/>
+        </w:rPr>
+        <w:fldChar w:fldCharType="separate"/>
+      </w:r>
+      <w:r>
+        <w:rPr>
+          <w:rFonts w:asciiTheme="majorHAnsi" w:hAnsiTheme="majorHAnsi" w:cstheme="majorHAnsi"/>
+          <w:bCs/>
+          <w:iCs/>
+          <w:noProof/>
+          <w:color w:val="00000A"/>
+        </w:rPr>
+        <w:t>(M. E. Gilpin &amp; Soule, 1986; Rankin et al., 2011)</w:t>
+      </w:r>
+      <w:r>
+        <w:rPr>
+          <w:rFonts w:asciiTheme="majorHAnsi" w:hAnsiTheme="majorHAnsi" w:cstheme="majorHAnsi"/>
+          <w:bCs/>
+          <w:iCs/>
+          <w:color w:val="00000A"/>
+        </w:rPr>
+        <w:fldChar w:fldCharType="end"/>
+      </w:r>
+      <w:r>
+        <w:rPr>
+          <w:rFonts w:asciiTheme="majorHAnsi" w:hAnsiTheme="majorHAnsi" w:cstheme="majorHAnsi"/>
+          <w:bCs/>
+          <w:iCs/>
+          <w:color w:val="00000A"/>
+        </w:rPr>
+        <w:t>.</w:t>
+      </w:r>
+      <w:r>
+        <w:rPr>
+          <w:rFonts w:asciiTheme="majorHAnsi" w:hAnsiTheme="majorHAnsi" w:cstheme="majorHAnsi"/>
+          <w:bCs/>
+          <w:iCs/>
+          <w:color w:val="00000A"/>
+        </w:rPr>
+        <w:t xml:space="preserve"> Knowing population demographic information </w:t>
+      </w:r>
+      <w:r>
+        <w:rPr>
+          <w:rFonts w:asciiTheme="majorHAnsi" w:hAnsiTheme="majorHAnsi" w:cstheme="majorHAnsi"/>
+          <w:bCs/>
+          <w:iCs/>
+          <w:color w:val="00000A"/>
+        </w:rPr>
+        <w:t>within delta smelt will lead to informed management decisions to best support recovery efforts within the imperiled fish.</w:t>
+      </w:r>
+    </w:p>
+    <w:p>
+      <w:pPr>
+        <w:rPr>
+          <w:rFonts w:asciiTheme="majorHAnsi" w:hAnsiTheme="majorHAnsi" w:cstheme="majorHAnsi"/>
+          <w:bCs/>
+          <w:iCs/>
+          <w:color w:val="00000A"/>
+        </w:rPr>
+      </w:pPr>
+    </w:p>
+    <w:p>
+      <w:pPr>
+        <w:rPr>
+          <w:rFonts w:asciiTheme="majorHAnsi" w:hAnsiTheme="majorHAnsi" w:cstheme="majorHAnsi"/>
+          <w:bCs/>
+          <w:iCs/>
+          <w:color w:val="00000A"/>
+        </w:rPr>
+      </w:pPr>
+      <w:proofErr w:type="spellStart"/>
+      <w:r>
+        <w:rPr>
+          <w:rFonts w:asciiTheme="majorHAnsi" w:hAnsiTheme="majorHAnsi" w:cstheme="majorHAnsi"/>
+          <w:bCs/>
+          <w:iCs/>
+          <w:color w:val="00000A"/>
+        </w:rPr>
+        <w:t>tktktk</w:t>
+      </w:r>
+      <w:proofErr w:type="spellEnd"/>
+      <w:r>
+        <w:rPr>
+          <w:rFonts w:asciiTheme="majorHAnsi" w:hAnsiTheme="majorHAnsi" w:cstheme="majorHAnsi"/>
+          <w:bCs/>
+          <w:iCs/>
+          <w:color w:val="00000A"/>
+        </w:rPr>
+        <w:t xml:space="preserve"> SEX DETERMINATION VARIATION IN TELEOST FISH</w:t>
+      </w:r>
+    </w:p>
+    <w:p>
+      <w:pPr>
+        <w:rPr>
+          <w:rFonts w:asciiTheme="majorHAnsi" w:hAnsiTheme="majorHAnsi" w:cstheme="majorHAnsi"/>
+          <w:bCs/>
+          <w:iCs/>
+          <w:color w:val="00000A"/>
+        </w:rPr>
+      </w:pPr>
+      <w:r>
+        <w:rPr>
+          <w:rFonts w:asciiTheme="majorHAnsi" w:hAnsiTheme="majorHAnsi" w:cstheme="majorHAnsi"/>
+          <w:bCs/>
+          <w:iCs/>
+          <w:color w:val="00000A"/>
+        </w:rPr>
+        <w:t>The ability to</w:t>
+      </w:r>
+      <w:r>
+        <w:rPr>
+          <w:rFonts w:asciiTheme="majorHAnsi" w:hAnsiTheme="majorHAnsi" w:cstheme="majorHAnsi"/>
+          <w:bCs/>
+          <w:iCs/>
+          <w:color w:val="00000A"/>
+        </w:rPr>
+        <w:t xml:space="preserve"> determine sex through genetics and</w:t>
+      </w:r>
+      <w:r>
+        <w:rPr>
+          <w:rFonts w:asciiTheme="majorHAnsi" w:hAnsiTheme="majorHAnsi" w:cstheme="majorHAnsi"/>
+          <w:bCs/>
+          <w:iCs/>
+          <w:color w:val="00000A"/>
+        </w:rPr>
+        <w:t xml:space="preserve"> non-invasively </w:t>
+      </w:r>
+      <w:r>
+        <w:rPr>
+          <w:rFonts w:asciiTheme="majorHAnsi" w:hAnsiTheme="majorHAnsi" w:cstheme="majorHAnsi"/>
+          <w:bCs/>
+          <w:iCs/>
+          <w:color w:val="00000A"/>
+        </w:rPr>
+        <w:t xml:space="preserve">capture population level demographic information </w:t>
+      </w:r>
+      <w:r>
+        <w:rPr>
+          <w:rFonts w:asciiTheme="majorHAnsi" w:hAnsiTheme="majorHAnsi" w:cstheme="majorHAnsi"/>
+          <w:bCs/>
+          <w:iCs/>
+          <w:color w:val="00000A"/>
+        </w:rPr>
+        <w:t xml:space="preserve">in delta smelt </w:t>
+      </w:r>
+      <w:r>
+        <w:rPr>
+          <w:rFonts w:asciiTheme="majorHAnsi" w:hAnsiTheme="majorHAnsi" w:cstheme="majorHAnsi"/>
+          <w:bCs/>
+          <w:iCs/>
+          <w:color w:val="00000A"/>
+        </w:rPr>
+        <w:t xml:space="preserve">would mark a large step forward in management of the species both in the wild and in captivity. Within the wild population, understanding the sex ratios without culling or relying on gametic expression in fish would allow ecologists to understand if sex-bias is contributing to an extinction vortex that increasingly small and isolated populations, such as that of delta smelt, are particularly susceptible to. </w:t>
+      </w:r>
+    </w:p>
+    <w:p>
+      <w:pPr>
+        <w:rPr>
+          <w:rFonts w:asciiTheme="majorHAnsi" w:hAnsiTheme="majorHAnsi" w:cstheme="majorHAnsi"/>
+          <w:bCs/>
+          <w:iCs/>
+        </w:rPr>
+      </w:pPr>
+      <w:r>
+        <w:rPr>
+          <w:rFonts w:asciiTheme="majorHAnsi" w:hAnsiTheme="majorHAnsi" w:cstheme="majorHAnsi"/>
+          <w:bCs/>
+          <w:iCs/>
+          <w:color w:val="00000A"/>
+        </w:rPr>
+        <w:t xml:space="preserve">will assist in </w:t>
+      </w:r>
+      <w:r>
+        <w:rPr>
+          <w:rFonts w:asciiTheme="majorHAnsi" w:hAnsiTheme="majorHAnsi" w:cstheme="majorHAnsi"/>
+          <w:bCs/>
+          <w:iCs/>
+        </w:rPr>
+        <w:t>management of the captive colony and develop knowledge of the biology of wild delta smelt. Currently, wild fish can only be sexed by the expression of gametes from ripe adult fish or through dissection, both of which sacrifice the life of the fish or gametes. When sex is identified by expression, pressure is put on the abdomen of fish until eggs (in females) or running milt (in males) are excreted</w:t>
+      </w:r>
+      <w:r>
+        <w:rPr>
+          <w:rFonts w:asciiTheme="majorHAnsi" w:hAnsiTheme="majorHAnsi" w:cstheme="majorHAnsi"/>
+          <w:bCs/>
+          <w:iCs/>
+        </w:rPr>
+        <w:t xml:space="preserve"> </w:t>
+      </w:r>
+      <w:r>
+        <w:rPr>
+          <w:rFonts w:asciiTheme="majorHAnsi" w:hAnsiTheme="majorHAnsi" w:cstheme="majorHAnsi"/>
+          <w:bCs/>
+          <w:iCs/>
+        </w:rPr>
+        <w:fldChar w:fldCharType="begin"/>
+      </w:r>
+      <w:r>
+        <w:rPr>
+          <w:rFonts w:asciiTheme="majorHAnsi" w:hAnsiTheme="majorHAnsi" w:cstheme="majorHAnsi"/>
+          <w:bCs/>
+          <w:iCs/>
+        </w:rPr>
+        <w:instrText xml:space="preserve"> ADDIN ZOTERO_ITEM CSL_CITATION {"citationID":"xYk2ePRW","properties":{"formattedCitation":"(Lindberg et al., 2013)","plainCitation":"(Lindberg et al., 2013)","noteIndex":0},"citationItems":[{"id":463,"uris":["http://zotero.org/users/local/3tku6QP0/items/IAFSSLBH"],"itemData":{"id":463,"type":"article-journal","abstract":"In response to Federal listing of the Delta Smelt Hypomesus transpacificus as a threatened species in 1993, intensive fish culture techniques were developed to provide a supply of fish for research activities. The Delta Smelt was listed as endangered by the state of California in 2009, and several agencies worked quickly to develop a captive refuge population under genetic management. Captive 2-year-old wild-origin Delta Smelt served as the founding population in 2008. Each year, 250 genetically selected, single pair crosses are made in vitro, and the resultant full-sibling families are combined to rear in multifamily groups. Typically, eight families are reared together from egg to adult stage, with 80% or more of the initial families represented at the adult stage. Multifamily rearing provides an efficient way of achieving a breeding population of 500 in a smaller facility. Juvenile survival increased from 18% in 2009 to 39% in 2010, as facilities and methodologies improved. Growth rate also increased significantly from 2009 to 2010 (from 0.19 to 0.25mm/d). Subdermal alphanumeric tags identified individuals and allowed spawning of select individuals to preserve genetic diversity in the refuge population. Group marking, by adipose fin clip, provided efficiencies in time and space. Tagging and genetic analyses enabled in vitro spawning of recommended pair crosses each year. At present, we recommend completing the majority of spawning from February to mid-May and continuing to augment the refuge population with wild fish each year. The refuge population provides one type of safeguard against species extinction and provides an example for endangered fish culture. Received March 16, 2012; accepted November 18, 2012","container-title":"North American Journal of Aquaculture","DOI":"10.1080/15222055.2012.751942","issue":"2","page":"186-196","title":"Aquaculture methods for a genetically managed population of endangered delta smelt","volume":"75","author":[{"family":"Lindberg","given":"Joan C."},{"family":"Tigan","given":"Galen"},{"family":"Ellison","given":"Luke"},{"family":"Rettinghouse","given":"Theresa"},{"family":"Nagel","given":"Meredith M."},{"family":"Fisch","given":"Kathleen M."}],"issued":{"date-parts":[["2013"]]}}}],"schema":"https://github.com/citation-style-language/schema/raw/master/csl-citation.json"} </w:instrText>
+      </w:r>
+      <w:r>
+        <w:rPr>
+          <w:rFonts w:asciiTheme="majorHAnsi" w:hAnsiTheme="majorHAnsi" w:cstheme="majorHAnsi"/>
+          <w:bCs/>
+          <w:iCs/>
+        </w:rPr>
+        <w:fldChar w:fldCharType="separate"/>
+      </w:r>
+      <w:r>
+        <w:rPr>
+          <w:rFonts w:asciiTheme="majorHAnsi" w:hAnsiTheme="majorHAnsi" w:cstheme="majorHAnsi"/>
+        </w:rPr>
+        <w:t>(Lindberg et al., 2013)</w:t>
+      </w:r>
+      <w:r>
+        <w:rPr>
+          <w:rFonts w:asciiTheme="majorHAnsi" w:hAnsiTheme="majorHAnsi" w:cstheme="majorHAnsi"/>
+        </w:rPr>
+        <w:fldChar w:fldCharType="end"/>
+      </w:r>
+      <w:r>
+        <w:rPr>
+          <w:rFonts w:asciiTheme="majorHAnsi" w:hAnsiTheme="majorHAnsi" w:cstheme="majorHAnsi"/>
+          <w:bCs/>
+          <w:iCs/>
+        </w:rPr>
+        <w:t>. Because sexual identification of wild fish depends on the physiological status of an individual fish, only about two-thirds of wild adult delta smelt sampled can be sexed (Hammock pers. comm.). Knowledge of the genetic underpinnings of sex determination in fishes is a vital asset to the better management of captive populations, basic knowledge of life history characteristics of the species, ecological surveys and management regarding population metrics, species modeling, demographic inference, and sex-based survival</w:t>
+      </w:r>
+      <w:r>
+        <w:rPr>
+          <w:rFonts w:asciiTheme="majorHAnsi" w:hAnsiTheme="majorHAnsi" w:cstheme="majorHAnsi"/>
+          <w:bCs/>
+          <w:iCs/>
+        </w:rPr>
+        <w:t xml:space="preserve"> </w:t>
+      </w:r>
+      <w:r>
+        <w:rPr>
+          <w:rFonts w:asciiTheme="majorHAnsi" w:hAnsiTheme="majorHAnsi" w:cstheme="majorHAnsi"/>
+        </w:rPr>
+        <w:fldChar w:fldCharType="begin"/>
+      </w:r>
+      <w:r>
+        <w:rPr>
+          <w:rFonts w:asciiTheme="majorHAnsi" w:hAnsiTheme="majorHAnsi" w:cstheme="majorHAnsi"/>
+          <w:bCs/>
+          <w:iCs/>
+        </w:rPr>
+        <w:instrText xml:space="preserve"> ADDIN ZOTERO_ITEM CSL_CITATION {"citationID":"hi9xMhX1","properties":{"formattedCitation":"(Mart\\uc0\\u237{}nez et al., 2014)","plainCitation":"(Martínez et al., 2014)","noteIndex":0},"citationItems":[{"id":"vrfIOilL/9usXbBET","uris":["http://www.mendeley.com/documents/?uuid=3af4d83b-2c36-4da1-8342-03a91ca7e55d"],"itemData":{"DOI":"10.3389/fgene.2014.00340","ISSN":"16648021","abstract":"Controlling the sex ratio is essential in finfish farming. A balanced sex ratio is usually good for broodstock management, since it enables to develop appropriate breeding schemes. However, in some species the production of monosex populations is desirable because the existence of sexual dimorphism, primarily in growth or first time of sexual maturation, but also in color or shape, can render one sex more valuable. The knowledge of the genetic architecture of sex determination (SD) is convenient for controlling sex ratio and for the implementation of breeding programs. Unlike mammals and birds, which show highly conserved master genes that control a conserved genetic network responsible for gonad differentiation (GD), a huge diversity of SD mechanisms has been reported in fish. Despite theory predictions, more than one gene is in many cases involved in fish SD and genetic differences have been observed in the GD network. Environmental factors also play a relevant role and epigenetic mechanisms are becoming increasingly recognized for the establishment and maintenance of the GD pathways. Although major genetic factors are frequently involved in fish SD, these observations strongly suggest that SD in this group resembles a complex trait. Accordingly, the application of quantitative genetics combined with genomic tools is desirable to address its study and in fact, when applied, it has frequently demonstrated a multigene trait interacting with environmental factors in model and cultured fish species. This scenario has notable implications for aquaculture and, depending upon the species, from chromosome manipulation or environmental control techniques up to classical selection or marker assisted selection programs, are being applied. In this review, we selected four relevant species or fish groups to illustrate this diversity and hence the technologies that can be used by the industry for the control of sex ratio: turbot and European sea bass, two reference species of the European aquaculture, and salmonids and tilapia, representing the fish for which there are well established breeding programs.","author":[{"dropping-particle":"","family":"Martínez","given":"Paulino","non-dropping-particle":"","parse-names":false,"suffix":""},{"dropping-particle":"","family":"Viñas","given":"Ana M.","non-dropping-particle":"","parse-names":false,"suffix":""},{"dropping-particle":"","family":"Sánchez","given":"Laura","non-dropping-particle":"","parse-names":false,"suffix":""},{"dropping-particle":"","family":"Díaz","given":"Noelia","non-dropping-particle":"","parse-names":false,"suffix":""},{"dropping-particle":"","family":"Ribas","given":"Laia","non-dropping-particle":"","parse-names":false,"suffix":""},{"dropping-particle":"","family":"Piferrer","given":"Francesc","non-dropping-particle":"","parse-names":false,"suffix":""}],"container-title":"Frontiers in Genetics","id":"ITEM-1","issue":"SEP","issued":{"date-parts":[["2014"]]},"page":"1-13","title":"Genetic architecture of sex determination in fish: Applications to sex ratio control in aquaculture","type":"article-journal","volume":"5"}}],"schema":"https://github.com/citation-style-language/schema/raw/master/csl-citation.json"} </w:instrText>
+      </w:r>
+      <w:r>
+        <w:rPr>
+          <w:rFonts w:asciiTheme="majorHAnsi" w:hAnsiTheme="majorHAnsi" w:cstheme="majorHAnsi"/>
+          <w:bCs/>
+          <w:iCs/>
+        </w:rPr>
+        <w:fldChar w:fldCharType="separate"/>
+      </w:r>
+      <w:r>
+        <w:rPr>
+          <w:rFonts w:ascii="Calibri Light" w:hAnsiTheme="majorHAnsi" w:cs="Calibri Light"/>
+        </w:rPr>
+        <w:t>(Martínez et al., 2014)</w:t>
+      </w:r>
+      <w:r>
+        <w:rPr>
+          <w:rFonts w:asciiTheme="majorHAnsi" w:hAnsiTheme="majorHAnsi" w:cstheme="majorHAnsi"/>
+        </w:rPr>
+        <w:fldChar w:fldCharType="end"/>
+      </w:r>
+      <w:r>
+        <w:rPr>
+          <w:rFonts w:asciiTheme="majorHAnsi" w:hAnsiTheme="majorHAnsi" w:cstheme="majorHAnsi"/>
+          <w:bCs/>
+          <w:iCs/>
+        </w:rPr>
+        <w:t>.</w:t>
+      </w:r>
+    </w:p>
+    <w:p>
+      <w:pPr>
+        <w:rPr>
+          <w:rFonts w:asciiTheme="majorHAnsi" w:hAnsiTheme="majorHAnsi" w:cstheme="majorHAnsi"/>
+          <w:bCs/>
+          <w:iCs/>
+        </w:rPr>
+      </w:pPr>
+    </w:p>
+    <w:p>
+      <w:pPr>
+        <w:rPr>
+          <w:rFonts w:asciiTheme="majorHAnsi" w:hAnsiTheme="majorHAnsi" w:cstheme="majorHAnsi"/>
         </w:rPr>
       </w:pPr>
       <w:proofErr w:type="gramStart"/>
       <w:r>
         <w:rPr>
           <w:rFonts w:asciiTheme="majorHAnsi" w:hAnsiTheme="majorHAnsi" w:cstheme="majorHAnsi"/>
-          <w:color w:val="00000A"/>
         </w:rPr>
         <w:t>In order to</w:t>
       </w:r>
@@ -1495,7 +2976,6 @@
       <w:r>
         <w:rPr>
           <w:rFonts w:asciiTheme="majorHAnsi" w:hAnsiTheme="majorHAnsi" w:cstheme="majorHAnsi"/>
-          <w:color w:val="00000A"/>
         </w:rPr>
         <w:t xml:space="preserve"> non-invasively identify the sex of wild and captive delta smelt, we sought to identify potential candidate allele(s) which could be used as genetic diagnostics for classifications of sex</w:t>
       </w:r>
@@ -1504,7 +2984,6 @@
       <w:pPr>
         <w:rPr>
           <w:rFonts w:asciiTheme="majorHAnsi" w:hAnsiTheme="majorHAnsi" w:cstheme="majorHAnsi"/>
-          <w:color w:val="00000A"/>
         </w:rPr>
       </w:pPr>
     </w:p>
@@ -1519,7 +2998,7 @@
       </w:pPr>
       <w:bookmarkStart w:id="6" w:name="_Toc113123184"/>
       <w:bookmarkStart w:id="7" w:name="_Toc113273223"/>
-      <w:bookmarkStart w:id="8" w:name="_Toc113355008"/>
+      <w:bookmarkStart w:id="8" w:name="_Toc113440560"/>
       <w:r>
         <w:rPr>
           <w:rFonts w:asciiTheme="majorHAnsi" w:hAnsiTheme="majorHAnsi" w:cstheme="majorHAnsi"/>
@@ -1544,7 +3023,7 @@
       </w:pPr>
       <w:bookmarkStart w:id="9" w:name="_Toc113123185"/>
       <w:bookmarkStart w:id="10" w:name="_Toc113273224"/>
-      <w:bookmarkStart w:id="11" w:name="_Toc113355009"/>
+      <w:bookmarkStart w:id="11" w:name="_Toc113440561"/>
       <w:r>
         <w:rPr>
           <w:rFonts w:asciiTheme="majorHAnsi" w:hAnsiTheme="majorHAnsi" w:cstheme="majorHAnsi"/>
@@ -1582,6 +3061,7 @@
         <w:rPr>
           <w:rFonts w:asciiTheme="majorHAnsi" w:hAnsiTheme="majorHAnsi" w:cstheme="majorHAnsi"/>
         </w:rPr>
+        <w:lastRenderedPageBreak/>
         <w:t>DNEasy</w:t>
       </w:r>
       <w:proofErr w:type="spellEnd"/>
@@ -1693,7 +3173,7 @@
         <w:rPr>
           <w:rFonts w:asciiTheme="majorHAnsi" w:hAnsiTheme="majorHAnsi" w:cstheme="majorHAnsi"/>
         </w:rPr>
-        <w:instrText xml:space="preserve"> ADDIN ZOTERO_ITEM CSL_CITATION {"citationID":"2SW9t8I5","properties":{"formattedCitation":"\\super 52\\nosupersub{}","plainCitation":"52","noteIndex":0},"citationItems":[{"id":"YezxCNvE/7l6edmuf","uris":["http://www.mendeley.com/documents/?uuid=108c1601-9e2f-4f7b-81a8-b381c49c5d30"],"uri":["http://www.mendeley.com/documents/?uuid=108c1601-9e2f-4f7b-81a8-b381c49c5d30"],"itemData":{"DOI":"10.1534/genetics.115.183665","ISBN":"8013186628","ISSN":"19432631","PMID":"26715661","abstract":"Massively parallel sequencing has revolutionized many areas of biology, but sequencing large amounts of DNA in many individuals is cost-prohibitive and unnecessary for many studies. Genomic complexity reduction techniques such as sequence capture and restriction enzyme-based methods enable the analysis of many more individuals per unit cost. Despite their utility, current complexity reduction methods have limitations, especially when large numbers of individuals are analyzed. Here we develop a much improved restriction site-associated DNA (RAD) sequencing protocol and a new method called Rapture ( R: AD c APTURE: ). The new RAD protocol improves versatility by separating RAD tag isolation and sequencing library preparation into two distinct steps. This protocol also recovers more unique (nonclonal) RAD fragments, which improves both standard RAD and Rapture analysis. Rapture then uses an in-solution capture of chosen RAD tags to target sequencing reads to desired loci. Rapture combines the benefits of both RAD and sequence capture, i.e., very inexpensive and rapid library preparation for many individuals as well as high specificity in the number and location of genomic loci analyzed. Our results demonstrate that Rapture is a rapid and flexible technology capable of analyzing a very large number of individuals with minimal sequencing and library preparation cost. The methods presented here should improve the efficiency of genetic analysis for many aspects of agricultural, environmental, and biomedical science.","author":[{"dropping-particle":"","family":"Ali","given":"Omar A.","non-dropping-particle":"","parse-names":false,"suffix":""},{"dropping-particle":"","family":"O’Rourke","given":"Sean M.","non-dropping-particle":"","parse-names":false,"suffix":""},{"dropping-particle":"","family":"Amish","given":"Stephen J.","non-dropping-particle":"","parse-names":false,"suffix":""},{"dropping-particle":"","family":"Meek","given":"Mariah H.","non-dropping-particle":"","parse-names":false,"suffix":""},{"dropping-particle":"","family":"Luikart","given":"Gordon","non-dropping-particle":"","parse-names":false,"suffix":""},{"dropping-particle":"","family":"Jeffres","given":"Carson","non-dropping-particle":"","parse-names":false,"suffix":""},{"dropping-particle":"","family":"Miller","given":"Michael R.","non-dropping-particle":"","parse-names":false,"suffix":""}],"container-title":"Genetics","id":"ptErfmMn/jEDgCDZq","issue":"2","issued":{"date-parts":[["2016"]]},"page":"389-400","title":"Rad capture (Rapture): Flexible and efficient sequence-based genotyping","type":"article-journal","volume":"202"}}],"schema":"https://github.com/citation-style-language/schema/raw/master/csl-citation.json"} </w:instrText>
+        <w:instrText xml:space="preserve"> ADDIN ZOTERO_ITEM CSL_CITATION {"citationID":"2SW9t8I5","properties":{"formattedCitation":"(Ali et al., 2016)","plainCitation":"(Ali et al., 2016)","noteIndex":0},"citationItems":[{"id":"vrfIOilL/bp6rzzsb","uris":["http://www.mendeley.com/documents/?uuid=108c1601-9e2f-4f7b-81a8-b381c49c5d30"],"itemData":{"DOI":"10.1534/genetics.115.183665","ISBN":"8013186628","ISSN":"19432631","PMID":"26715661","abstract":"Massively parallel sequencing has revolutionized many areas of biology, but sequencing large amounts of DNA in many individuals is cost-prohibitive and unnecessary for many studies. Genomic complexity reduction techniques such as sequence capture and restriction enzyme-based methods enable the analysis of many more individuals per unit cost. Despite their utility, current complexity reduction methods have limitations, especially when large numbers of individuals are analyzed. Here we develop a much improved restriction site-associated DNA (RAD) sequencing protocol and a new method called Rapture ( R: AD c APTURE: ). The new RAD protocol improves versatility by separating RAD tag isolation and sequencing library preparation into two distinct steps. This protocol also recovers more unique (nonclonal) RAD fragments, which improves both standard RAD and Rapture analysis. Rapture then uses an in-solution capture of chosen RAD tags to target sequencing reads to desired loci. Rapture combines the benefits of both RAD and sequence capture, i.e., very inexpensive and rapid library preparation for many individuals as well as high specificity in the number and location of genomic loci analyzed. Our results demonstrate that Rapture is a rapid and flexible technology capable of analyzing a very large number of individuals with minimal sequencing and library preparation cost. The methods presented here should improve the efficiency of genetic analysis for many aspects of agricultural, environmental, and biomedical science.","author":[{"dropping-particle":"","family":"Ali","given":"Omar A.","non-dropping-particle":"","parse-names":false,"suffix":""},{"dropping-particle":"","family":"O’Rourke","given":"Sean M.","non-dropping-particle":"","parse-names":false,"suffix":""},{"dropping-particle":"","family":"Amish","given":"Stephen J.","non-dropping-particle":"","parse-names":false,"suffix":""},{"dropping-particle":"","family":"Meek","given":"Mariah H.","non-dropping-particle":"","parse-names":false,"suffix":""},{"dropping-particle":"","family":"Luikart","given":"Gordon","non-dropping-particle":"","parse-names":false,"suffix":""},{"dropping-particle":"","family":"Jeffres","given":"Carson","non-dropping-particle":"","parse-names":false,"suffix":""},{"dropping-particle":"","family":"Miller","given":"Michael R.","non-dropping-particle":"","parse-names":false,"suffix":""}],"container-title":"Genetics","id":"ptErfmMn/jEDgCDZq","issue":"2","issued":{"date-parts":[["2016"]]},"page":"389-400","title":"Rad capture (Rapture): Flexible and efficient sequence-based genotyping","type":"article-journal","volume":"202"}}],"schema":"https://github.com/citation-style-language/schema/raw/master/csl-citation.json"} </w:instrText>
       </w:r>
       <w:r>
         <w:rPr>
@@ -1704,9 +3184,8 @@
       <w:r>
         <w:rPr>
           <w:rFonts w:asciiTheme="majorHAnsi" w:hAnsiTheme="majorHAnsi" w:cstheme="majorHAnsi"/>
-          <w:vertAlign w:val="superscript"/>
-        </w:rPr>
-        <w:t>52</w:t>
+        </w:rPr>
+        <w:t>(Ali et al., 2016)</w:t>
       </w:r>
       <w:r>
         <w:rPr>
@@ -1753,7 +3232,7 @@
           <w:szCs w:val="24"/>
         </w:rPr>
       </w:pPr>
-      <w:bookmarkStart w:id="12" w:name="_Toc113355010"/>
+      <w:bookmarkStart w:id="12" w:name="_Toc113440562"/>
       <w:r>
         <w:rPr>
           <w:rFonts w:asciiTheme="majorHAnsi" w:hAnsiTheme="majorHAnsi" w:cstheme="majorHAnsi"/>
@@ -1786,7 +3265,7 @@
         <w:rPr>
           <w:rFonts w:asciiTheme="majorHAnsi" w:hAnsiTheme="majorHAnsi" w:cstheme="majorHAnsi"/>
         </w:rPr>
-        <w:instrText xml:space="preserve"> ADDIN ZOTERO_ITEM CSL_CITATION {"citationID":"BASK10z8","properties":{"formattedCitation":"\\super 53\\nosupersub{}","plainCitation":"53","noteIndex":0},"citationItems":[{"id":"YezxCNvE/jS0hNRxf","uris":["http://www.mendeley.com/documents/?uuid=46f586f0-ecac-4bdd-8896-3541f7bbbfd8"],"uri":["http://www.mendeley.com/documents/?uuid=46f586f0-ecac-4bdd-8896-3541f7bbbfd8"],"itemData":{"DOI":"10.1186/s12859-014-0356-4","ISBN":"9783319072111","ISSN":"14712105","PMID":"25420514","abstract":"BACKGROUND: High-throughput DNA sequencing technologies are generating vast amounts of data. Fast, flexible and memory efficient implementations are needed in order to facilitate analyses of thousands of samples simultaneously. RESULTS: We present a multithreaded program suite called ANGSD. This program can calculate various summary statistics, and perform association mapping and population genetic analyses utilizing the full information in next generation sequencing data by working directly on the raw sequencing data or by using genotype likelihoods. CONCLUSIONS: The open source c/c++ program ANGSD is available at http://www.popgen.dk/angsd . The program is tested and validated on GNU/Linux systems. The program facilitates multiple input formats including BAM and imputed beagle genotype probability files. The program allow the user to choose between combinations of existing methods and can perform analysis that is not implemented elsewhere.","author":[{"dropping-particle":"","family":"Korneliussen","given":"Thorfinn Sand","non-dropping-particle":"","parse-names":false,"suffix":""},{"dropping-particle":"","family":"Albrechtsen","given":"Anders","non-dropping-particle":"","parse-names":false,"suffix":""},{"dropping-particle":"","family":"Nielsen","given":"Rasmus","non-dropping-particle":"","parse-names":false,"suffix":""}],"container-title":"BMC Bioinformatics","id":"ITEM-1","issue":"1","issued":{"date-parts":[["2014"]]},"page":"1-13","title":"ANGSD: Analysis of Next Generation Sequencing Data","type":"article-journal","volume":"15"}}],"schema":"https://github.com/citation-style-language/schema/raw/master/csl-citation.json"} </w:instrText>
+        <w:instrText xml:space="preserve"> ADDIN ZOTERO_ITEM CSL_CITATION {"citationID":"BASK10z8","properties":{"formattedCitation":"(Korneliussen et al., 2014)","plainCitation":"(Korneliussen et al., 2014)","noteIndex":0},"citationItems":[{"id":"vrfIOilL/DaLslGSD","uris":["http://www.mendeley.com/documents/?uuid=46f586f0-ecac-4bdd-8896-3541f7bbbfd8"],"itemData":{"DOI":"10.1186/s12859-014-0356-4","ISBN":"9783319072111","ISSN":"14712105","PMID":"25420514","abstract":"BACKGROUND: High-throughput DNA sequencing technologies are generating vast amounts of data. Fast, flexible and memory efficient implementations are needed in order to facilitate analyses of thousands of samples simultaneously. RESULTS: We present a multithreaded program suite called ANGSD. This program can calculate various summary statistics, and perform association mapping and population genetic analyses utilizing the full information in next generation sequencing data by working directly on the raw sequencing data or by using genotype likelihoods. CONCLUSIONS: The open source c/c++ program ANGSD is available at http://www.popgen.dk/angsd . The program is tested and validated on GNU/Linux systems. The program facilitates multiple input formats including BAM and imputed beagle genotype probability files. The program allow the user to choose between combinations of existing methods and can perform analysis that is not implemented elsewhere.","author":[{"dropping-particle":"","family":"Korneliussen","given":"Thorfinn Sand","non-dropping-particle":"","parse-names":false,"suffix":""},{"dropping-particle":"","family":"Albrechtsen","given":"Anders","non-dropping-particle":"","parse-names":false,"suffix":""},{"dropping-particle":"","family":"Nielsen","given":"Rasmus","non-dropping-particle":"","parse-names":false,"suffix":""}],"container-title":"BMC Bioinformatics","id":"ITEM-1","issue":"1","issued":{"date-parts":[["2014"]]},"page":"1-13","title":"ANGSD: Analysis of Next Generation Sequencing Data","type":"article-journal","volume":"15"}}],"schema":"https://github.com/citation-style-language/schema/raw/master/csl-citation.json"} </w:instrText>
       </w:r>
       <w:r>
         <w:rPr>
@@ -1797,9 +3276,22 @@
       <w:r>
         <w:rPr>
           <w:rFonts w:asciiTheme="majorHAnsi" w:hAnsiTheme="majorHAnsi" w:cstheme="majorHAnsi"/>
-          <w:vertAlign w:val="superscript"/>
-        </w:rPr>
-        <w:t>53</w:t>
+        </w:rPr>
+        <w:t>(</w:t>
+      </w:r>
+      <w:proofErr w:type="spellStart"/>
+      <w:r>
+        <w:rPr>
+          <w:rFonts w:asciiTheme="majorHAnsi" w:hAnsiTheme="majorHAnsi" w:cstheme="majorHAnsi"/>
+        </w:rPr>
+        <w:t>Korneliussen</w:t>
+      </w:r>
+      <w:proofErr w:type="spellEnd"/>
+      <w:r>
+        <w:rPr>
+          <w:rFonts w:asciiTheme="majorHAnsi" w:hAnsiTheme="majorHAnsi" w:cstheme="majorHAnsi"/>
+        </w:rPr>
+        <w:t xml:space="preserve"> et al., 2014)</w:t>
       </w:r>
       <w:r>
         <w:rPr>
@@ -1913,7 +3405,7 @@
           <w:szCs w:val="24"/>
         </w:rPr>
       </w:pPr>
-      <w:bookmarkStart w:id="13" w:name="_Toc113355011"/>
+      <w:bookmarkStart w:id="13" w:name="_Toc113440563"/>
       <w:r>
         <w:rPr>
           <w:rFonts w:asciiTheme="majorHAnsi" w:hAnsiTheme="majorHAnsi" w:cstheme="majorHAnsi"/>
@@ -1934,7 +3426,6 @@
         <w:rPr>
           <w:rFonts w:asciiTheme="majorHAnsi" w:hAnsiTheme="majorHAnsi" w:cstheme="majorHAnsi"/>
         </w:rPr>
-        <w:lastRenderedPageBreak/>
         <w:t>If sex determination in delta smelt is caused by chromosomal differences, it would be expected that the heterogametic sex (e.g., XY) would have roughly half the sequencing depth (</w:t>
       </w:r>
       <w:r>
@@ -2014,7 +3505,7 @@
           <w:szCs w:val="24"/>
         </w:rPr>
       </w:pPr>
-      <w:bookmarkStart w:id="14" w:name="_Toc113355012"/>
+      <w:bookmarkStart w:id="14" w:name="_Toc113440564"/>
       <w:r>
         <w:rPr>
           <w:rFonts w:asciiTheme="majorHAnsi" w:hAnsiTheme="majorHAnsi" w:cstheme="majorHAnsi"/>
@@ -2038,7 +3529,21 @@
         <w:rPr>
           <w:rFonts w:asciiTheme="majorHAnsi" w:hAnsiTheme="majorHAnsi" w:cstheme="majorHAnsi"/>
         </w:rPr>
-        <w:t>In our k-mer (where k is equal to a specified sequence length) analysis we sought to identify unique differences of sequence content in males versus females. To do this, we used 10X Genomics linked-read data from one male and one female. First, we used the software sourmash</w:t>
+        <w:t xml:space="preserve">In our k-mer (where k is equal to a specified sequence length) analysis we sought to identify unique differences of sequence content in males versus females. To do this, we used 10X Genomics linked-read data from one male and one female. First, we used the software </w:t>
+      </w:r>
+      <w:proofErr w:type="spellStart"/>
+      <w:r>
+        <w:rPr>
+          <w:rFonts w:asciiTheme="majorHAnsi" w:hAnsiTheme="majorHAnsi" w:cstheme="majorHAnsi"/>
+        </w:rPr>
+        <w:t>sourmash</w:t>
+      </w:r>
+      <w:proofErr w:type="spellEnd"/>
+      <w:r>
+        <w:rPr>
+          <w:rFonts w:asciiTheme="majorHAnsi" w:hAnsiTheme="majorHAnsi" w:cstheme="majorHAnsi"/>
+        </w:rPr>
+        <w:t xml:space="preserve"> </w:t>
       </w:r>
       <w:r>
         <w:rPr>
@@ -2050,7 +3555,7 @@
         <w:rPr>
           <w:rFonts w:asciiTheme="majorHAnsi" w:hAnsiTheme="majorHAnsi" w:cstheme="majorHAnsi"/>
         </w:rPr>
-        <w:instrText xml:space="preserve"> ADDIN ZOTERO_ITEM CSL_CITATION {"citationID":"PMuEi7NF","properties":{"formattedCitation":"\\super 78\\nosupersub{}","plainCitation":"78","noteIndex":0},"citationItems":[{"id":508,"uris":["http://zotero.org/users/local/3tku6QP0/items/K5M8IMDZ"],"uri":["http://zotero.org/users/local/3tku6QP0/items/K5M8IMDZ"],"itemData":{"id":508,"type":"article-journal","container-title":"The Journal of Open Source Software","DOI":"10.21105/joss.00027","ISSN":"2475-9066","issue":"5","journalAbbreviation":"JOSS","language":"en","page":"27","source":"DOI.org (Crossref)","title":"sourmash: a library for MinHash sketching of DNA","title-short":"sourmash","volume":"1","author":[{"family":"Titus Brown","given":"C."},{"family":"Irber","given":"Luiz"}],"issued":{"date-parts":[["2016",9,14]]}}}],"schema":"https://github.com/citation-style-language/schema/raw/master/csl-citation.json"} </w:instrText>
+        <w:instrText xml:space="preserve"> ADDIN ZOTERO_ITEM CSL_CITATION {"citationID":"PMuEi7NF","properties":{"formattedCitation":"(Brown &amp; Irber, 2016)","plainCitation":"(Brown &amp; Irber, 2016)","noteIndex":0},"citationItems":[{"id":508,"uris":["http://zotero.org/users/local/3tku6QP0/items/K5M8IMDZ"],"itemData":{"id":508,"type":"article-journal","container-title":"The Journal of Open Source Software","DOI":"10.21105/joss.00027","ISSN":"2475-9066","issue":"5","journalAbbreviation":"JOSS","language":"en","page":"27","source":"DOI.org (Crossref)","title":"sourmash: a library for MinHash sketching of DNA","title-short":"sourmash","volume":"1","author":[{"family":"Brown","given":"C. Titus"},{"family":"Irber","given":"Luiz"}],"issued":{"date-parts":[["2016",9,14]]}}}],"schema":"https://github.com/citation-style-language/schema/raw/master/csl-citation.json"} </w:instrText>
       </w:r>
       <w:r>
         <w:rPr>
@@ -2061,9 +3566,22 @@
       <w:r>
         <w:rPr>
           <w:rFonts w:asciiTheme="majorHAnsi" w:hAnsiTheme="majorHAnsi" w:cstheme="majorHAnsi"/>
-          <w:vertAlign w:val="superscript"/>
-        </w:rPr>
-        <w:t>78</w:t>
+        </w:rPr>
+        <w:t xml:space="preserve">(Brown &amp; </w:t>
+      </w:r>
+      <w:proofErr w:type="spellStart"/>
+      <w:r>
+        <w:rPr>
+          <w:rFonts w:asciiTheme="majorHAnsi" w:hAnsiTheme="majorHAnsi" w:cstheme="majorHAnsi"/>
+        </w:rPr>
+        <w:t>Irber</w:t>
+      </w:r>
+      <w:proofErr w:type="spellEnd"/>
+      <w:r>
+        <w:rPr>
+          <w:rFonts w:asciiTheme="majorHAnsi" w:hAnsiTheme="majorHAnsi" w:cstheme="majorHAnsi"/>
+        </w:rPr>
+        <w:t>, 2016)</w:t>
       </w:r>
       <w:r>
         <w:rPr>
@@ -2187,14 +3705,7 @@
         <w:rPr>
           <w:rFonts w:asciiTheme="majorHAnsi" w:hAnsiTheme="majorHAnsi" w:cstheme="majorHAnsi"/>
         </w:rPr>
-        <w:t xml:space="preserve">all </w:t>
-      </w:r>
-      <w:r>
-        <w:rPr>
-          <w:rFonts w:asciiTheme="majorHAnsi" w:hAnsiTheme="majorHAnsi" w:cstheme="majorHAnsi"/>
-        </w:rPr>
-        <w:lastRenderedPageBreak/>
-        <w:t>of</w:t>
+        <w:t>all of</w:t>
       </w:r>
       <w:proofErr w:type="gramEnd"/>
       <w:r>
@@ -2229,21 +3740,7 @@
         <w:rPr>
           <w:rFonts w:asciiTheme="majorHAnsi" w:hAnsiTheme="majorHAnsi" w:cstheme="majorHAnsi"/>
         </w:rPr>
-        <w:t xml:space="preserve"> scripts. After we obtained depth information across </w:t>
-      </w:r>
-      <w:proofErr w:type="gramStart"/>
-      <w:r>
-        <w:rPr>
-          <w:rFonts w:asciiTheme="majorHAnsi" w:hAnsiTheme="majorHAnsi" w:cstheme="majorHAnsi"/>
-        </w:rPr>
-        <w:t>all of</w:t>
-      </w:r>
-      <w:proofErr w:type="gramEnd"/>
-      <w:r>
-        <w:rPr>
-          <w:rFonts w:asciiTheme="majorHAnsi" w:hAnsiTheme="majorHAnsi" w:cstheme="majorHAnsi"/>
-        </w:rPr>
-        <w:t xml:space="preserve"> the putative Y regions, we ran the same depth analysis as above.</w:t>
+        <w:t xml:space="preserve"> scripts. After we obtained depth information across all putative Y regions, we ran the same depth analysis as above.</w:t>
       </w:r>
     </w:p>
     <w:p>
@@ -2265,7 +3762,7 @@
           <w:szCs w:val="24"/>
         </w:rPr>
       </w:pPr>
-      <w:bookmarkStart w:id="15" w:name="_Toc113355013"/>
+      <w:bookmarkStart w:id="15" w:name="_Toc113440565"/>
       <w:r>
         <w:rPr>
           <w:rFonts w:asciiTheme="majorHAnsi" w:hAnsiTheme="majorHAnsi" w:cstheme="majorHAnsi"/>
@@ -2286,7 +3783,7 @@
           <w:szCs w:val="24"/>
         </w:rPr>
       </w:pPr>
-      <w:bookmarkStart w:id="16" w:name="_Toc113355014"/>
+      <w:bookmarkStart w:id="16" w:name="_Toc113440566"/>
       <w:r>
         <w:rPr>
           <w:rFonts w:asciiTheme="majorHAnsi" w:hAnsiTheme="majorHAnsi" w:cstheme="majorHAnsi"/>
@@ -2336,7 +3833,7 @@
           <w:szCs w:val="24"/>
         </w:rPr>
       </w:pPr>
-      <w:bookmarkStart w:id="17" w:name="_Toc113355015"/>
+      <w:bookmarkStart w:id="17" w:name="_Toc113440567"/>
       <w:r>
         <w:rPr>
           <w:rFonts w:asciiTheme="majorHAnsi" w:hAnsiTheme="majorHAnsi" w:cstheme="majorHAnsi"/>
@@ -2357,7 +3854,14 @@
         <w:rPr>
           <w:rFonts w:asciiTheme="majorHAnsi" w:hAnsiTheme="majorHAnsi" w:cstheme="majorHAnsi"/>
         </w:rPr>
-        <w:t>We analyzed 848,444 and 922,975 loci spread across the male and female genome assemblies, respectively. These loci correspond to a Bonferroni corrected p-value cutoff of 5.893141e-08 in loci found within the male reference genome and 5.417265e-08 in loci analyzed within the female reference genome. No significant association in sex was found using the female reference genome. Two loci located in the male reference genome on Chromosome 5 were significantly associated with sex in delta smelt (Figure 15). The two SNPs most associated with sex in delta smelt had LRT scores of 37.854854 and 35.802804 which correspond to p-values of 7.621e-10 and 2.183e-9, respectively. Despite being highly associated with sex the genotypes at these loci were not diagnostic of sex (Table 10).</w:t>
+        <w:t xml:space="preserve">We analyzed 848,444 and 922,975 loci spread across the male and female genome assemblies, respectively. These loci correspond to a Bonferroni corrected p-value cutoff of 5.893141e-08 in loci found within the male reference genome and 5.417265e-08 in loci analyzed within the female reference genome. No significant association in sex was found using the female reference genome. Two loci located in the male reference genome on Chromosome 5 were significantly </w:t>
+      </w:r>
+      <w:r>
+        <w:rPr>
+          <w:rFonts w:asciiTheme="majorHAnsi" w:hAnsiTheme="majorHAnsi" w:cstheme="majorHAnsi"/>
+        </w:rPr>
+        <w:lastRenderedPageBreak/>
+        <w:t>associated with sex in delta smelt (Figure 15). The two SNPs most associated with sex in delta smelt had LRT scores of 37.854854 and 35.802804 which correspond to p-values of 7.621e-10 and 2.183e-9, respectively. Despite being highly associated with sex the genotypes at these loci were not diagnostic of sex (Table 10).</w:t>
       </w:r>
     </w:p>
     <w:p>
@@ -2378,7 +3882,7 @@
           <w:szCs w:val="24"/>
         </w:rPr>
       </w:pPr>
-      <w:bookmarkStart w:id="18" w:name="_Toc113355016"/>
+      <w:bookmarkStart w:id="18" w:name="_Toc113440568"/>
       <w:r>
         <w:rPr>
           <w:rFonts w:asciiTheme="majorHAnsi" w:hAnsiTheme="majorHAnsi" w:cstheme="majorHAnsi"/>
@@ -2434,22 +3938,14 @@
           <w:szCs w:val="24"/>
         </w:rPr>
       </w:pPr>
-      <w:bookmarkStart w:id="19" w:name="_Toc113355017"/>
+      <w:bookmarkStart w:id="19" w:name="_Toc113440569"/>
       <w:r>
         <w:rPr>
           <w:rFonts w:asciiTheme="majorHAnsi" w:hAnsiTheme="majorHAnsi" w:cstheme="majorHAnsi"/>
           <w:sz w:val="24"/>
           <w:szCs w:val="24"/>
         </w:rPr>
-        <w:t>K-mer</w:t>
-      </w:r>
-      <w:r>
-        <w:rPr>
-          <w:rFonts w:asciiTheme="majorHAnsi" w:hAnsiTheme="majorHAnsi" w:cstheme="majorHAnsi"/>
-          <w:sz w:val="24"/>
-          <w:szCs w:val="24"/>
-        </w:rPr>
-        <w:t xml:space="preserve"> analysis</w:t>
+        <w:t>K-mer analysis</w:t>
       </w:r>
       <w:bookmarkEnd w:id="19"/>
     </w:p>
@@ -2511,7 +4007,7 @@
           <w:szCs w:val="24"/>
         </w:rPr>
       </w:pPr>
-      <w:bookmarkStart w:id="20" w:name="_Toc113355018"/>
+      <w:bookmarkStart w:id="20" w:name="_Toc113440570"/>
       <w:r>
         <w:rPr>
           <w:rFonts w:asciiTheme="majorHAnsi" w:hAnsiTheme="majorHAnsi" w:cstheme="majorHAnsi"/>
@@ -2535,14 +4031,7 @@
         <w:rPr>
           <w:rFonts w:asciiTheme="majorHAnsi" w:hAnsiTheme="majorHAnsi" w:cstheme="majorHAnsi"/>
         </w:rPr>
-        <w:t xml:space="preserve">Our study thoroughly probed the genome and two RAD sequencing data sets in multiple ways to identify sex-specific markers, but we did not find diagnostic SNPs. This means that delta smelt </w:t>
-      </w:r>
-      <w:r>
-        <w:rPr>
-          <w:rFonts w:asciiTheme="majorHAnsi" w:hAnsiTheme="majorHAnsi" w:cstheme="majorHAnsi"/>
-        </w:rPr>
-        <w:lastRenderedPageBreak/>
-        <w:t xml:space="preserve">may not have straightforward chromosomal sex-determination, though we cannot yet completely rule it out. While we did not find diagnostic SNPs, we did find paths forward for further analysis that may result in understanding delta smelt sex determination. For example, we found candidate loci via GWAS using our RAD sequencing dataset </w:t>
+        <w:t xml:space="preserve">Our study thoroughly probed the genome and two RAD sequencing data sets in multiple ways to identify sex-specific markers, but we did not find diagnostic SNPs. This means that delta smelt may not have straightforward chromosomal sex-determination, though we cannot yet completely rule it out. While we did not find diagnostic SNPs, we did find paths forward for further analysis that may result in understanding delta smelt sex determination. For example, we found candidate loci via GWAS using our RAD sequencing dataset </w:t>
       </w:r>
       <w:proofErr w:type="gramStart"/>
       <w:r>
@@ -2643,6 +4132,52 @@
       <w:pPr>
         <w:rPr>
           <w:rFonts w:ascii="Times New Roman" w:eastAsia="Times New Roman" w:hAnsi="Times New Roman" w:cs="Times New Roman"/>
+        </w:rPr>
+      </w:pPr>
+    </w:p>
+    <w:p>
+      <w:pPr>
+        <w:rPr>
+          <w:rFonts w:ascii="Times New Roman" w:eastAsia="Times New Roman" w:hAnsi="Times New Roman" w:cs="Times New Roman"/>
+        </w:rPr>
+      </w:pPr>
+      <w:r>
+        <w:rPr>
+          <w:rFonts w:ascii="Times New Roman" w:eastAsia="Times New Roman" w:hAnsi="Times New Roman" w:cs="Times New Roman"/>
+        </w:rPr>
+        <w:br w:type="page"/>
+      </w:r>
+    </w:p>
+    <w:p>
+      <w:pPr>
+        <w:rPr>
+          <w:rFonts w:ascii="Times New Roman" w:eastAsia="Times New Roman" w:hAnsi="Times New Roman" w:cs="Times New Roman"/>
+        </w:rPr>
+      </w:pPr>
+    </w:p>
+    <w:p>
+      <w:pPr>
+        <w:pStyle w:val="Header"/>
+        <w:outlineLvl w:val="1"/>
+        <w:rPr>
+          <w:rFonts w:asciiTheme="majorHAnsi" w:hAnsiTheme="majorHAnsi" w:cstheme="majorHAnsi"/>
+          <w:szCs w:val="24"/>
+        </w:rPr>
+      </w:pPr>
+      <w:bookmarkStart w:id="21" w:name="_Toc113440571"/>
+      <w:r>
+        <w:rPr>
+          <w:rFonts w:asciiTheme="majorHAnsi" w:hAnsiTheme="majorHAnsi" w:cstheme="majorHAnsi"/>
+          <w:szCs w:val="24"/>
+        </w:rPr>
+        <w:t>Tables &amp; Figures</w:t>
+      </w:r>
+      <w:bookmarkEnd w:id="21"/>
+    </w:p>
+    <w:p>
+      <w:pPr>
+        <w:rPr>
+          <w:rFonts w:asciiTheme="majorHAnsi" w:eastAsia="Times New Roman" w:hAnsiTheme="majorHAnsi" w:cstheme="majorHAnsi"/>
         </w:rPr>
       </w:pPr>
     </w:p>
@@ -2657,7 +4192,6 @@
           <w:rFonts w:asciiTheme="majorHAnsi" w:eastAsia="Times New Roman" w:hAnsiTheme="majorHAnsi" w:cstheme="majorHAnsi"/>
           <w:noProof/>
         </w:rPr>
-        <w:lastRenderedPageBreak/>
         <w:drawing>
           <wp:inline distT="0" distB="0" distL="0" distR="0" wp14:anchorId="46329C31" wp14:editId="1E9EE9C8">
             <wp:extent cx="6254052" cy="5116830"/>
@@ -2870,7 +4404,7 @@
           <w:rFonts w:asciiTheme="majorHAnsi" w:eastAsia="Times New Roman" w:hAnsiTheme="majorHAnsi" w:cstheme="majorHAnsi"/>
         </w:rPr>
       </w:pPr>
-      <w:commentRangeStart w:id="21"/>
+      <w:commentRangeStart w:id="22"/>
       <w:r>
         <w:rPr>
           <w:rFonts w:asciiTheme="majorHAnsi" w:eastAsia="Times New Roman" w:hAnsiTheme="majorHAnsi" w:cstheme="majorHAnsi"/>
@@ -2885,13 +4419,13 @@
         </w:rPr>
         <w:t xml:space="preserve">. </w:t>
       </w:r>
-      <w:commentRangeEnd w:id="21"/>
+      <w:commentRangeEnd w:id="22"/>
       <w:r>
         <w:rPr>
           <w:rStyle w:val="CommentReference"/>
           <w:rFonts w:asciiTheme="majorHAnsi" w:hAnsiTheme="majorHAnsi" w:cstheme="majorHAnsi"/>
         </w:rPr>
-        <w:commentReference w:id="21"/>
+        <w:commentReference w:id="22"/>
       </w:r>
       <w:r>
         <w:rPr>
@@ -2899,7 +4433,7 @@
         </w:rPr>
         <w:t xml:space="preserve">Histogram of male-only and female -only k-mer abundances of sequencing data. The male sequencing data appears to have </w:t>
       </w:r>
-      <w:ins w:id="22" w:author="Microsoft Office User" w:date="2021-06-24T14:42:00Z">
+      <w:ins w:id="23" w:author="Microsoft Office User" w:date="2021-06-24T14:42:00Z">
         <w:r>
           <w:rPr>
             <w:rFonts w:asciiTheme="majorHAnsi" w:eastAsia="Times New Roman" w:hAnsiTheme="majorHAnsi" w:cstheme="majorHAnsi"/>
@@ -2912,27 +4446,6 @@
           <w:rFonts w:asciiTheme="majorHAnsi" w:eastAsia="Times New Roman" w:hAnsiTheme="majorHAnsi" w:cstheme="majorHAnsi"/>
         </w:rPr>
         <w:t xml:space="preserve"> higher abundance k-mers</w:t>
-      </w:r>
-      <w:ins w:id="23" w:author="Microsoft Office User" w:date="2021-06-24T14:42:00Z">
-        <w:r>
-          <w:rPr>
-            <w:rFonts w:asciiTheme="majorHAnsi" w:eastAsia="Times New Roman" w:hAnsiTheme="majorHAnsi" w:cstheme="majorHAnsi"/>
-          </w:rPr>
-          <w:t>?</w:t>
-        </w:r>
-      </w:ins>
-      <w:r>
-        <w:rPr>
-          <w:rFonts w:asciiTheme="majorHAnsi" w:eastAsia="Times New Roman" w:hAnsiTheme="majorHAnsi" w:cstheme="majorHAnsi"/>
-        </w:rPr>
-        <w:t xml:space="preserve"> while the female sequencing data has more lower abundance k-</w:t>
-      </w:r>
-      <w:proofErr w:type="gramStart"/>
-      <w:r>
-        <w:rPr>
-          <w:rFonts w:asciiTheme="majorHAnsi" w:eastAsia="Times New Roman" w:hAnsiTheme="majorHAnsi" w:cstheme="majorHAnsi"/>
-        </w:rPr>
-        <w:t>mers</w:t>
       </w:r>
       <w:ins w:id="24" w:author="Microsoft Office User" w:date="2021-06-24T14:42:00Z">
         <w:r>
@@ -2946,6 +4459,27 @@
         <w:rPr>
           <w:rFonts w:asciiTheme="majorHAnsi" w:eastAsia="Times New Roman" w:hAnsiTheme="majorHAnsi" w:cstheme="majorHAnsi"/>
         </w:rPr>
+        <w:t xml:space="preserve"> while the female sequencing data has more lower abundance k-</w:t>
+      </w:r>
+      <w:proofErr w:type="gramStart"/>
+      <w:r>
+        <w:rPr>
+          <w:rFonts w:asciiTheme="majorHAnsi" w:eastAsia="Times New Roman" w:hAnsiTheme="majorHAnsi" w:cstheme="majorHAnsi"/>
+        </w:rPr>
+        <w:t>mers</w:t>
+      </w:r>
+      <w:ins w:id="25" w:author="Microsoft Office User" w:date="2021-06-24T14:42:00Z">
+        <w:r>
+          <w:rPr>
+            <w:rFonts w:asciiTheme="majorHAnsi" w:eastAsia="Times New Roman" w:hAnsiTheme="majorHAnsi" w:cstheme="majorHAnsi"/>
+          </w:rPr>
+          <w:t>?</w:t>
+        </w:r>
+      </w:ins>
+      <w:r>
+        <w:rPr>
+          <w:rFonts w:asciiTheme="majorHAnsi" w:eastAsia="Times New Roman" w:hAnsiTheme="majorHAnsi" w:cstheme="majorHAnsi"/>
+        </w:rPr>
         <w:t>.</w:t>
       </w:r>
       <w:proofErr w:type="gramEnd"/>
@@ -2955,20 +4489,20 @@
         </w:rPr>
         <w:t xml:space="preserve"> </w:t>
       </w:r>
-      <w:commentRangeStart w:id="25"/>
+      <w:commentRangeStart w:id="26"/>
       <w:r>
         <w:rPr>
           <w:rFonts w:asciiTheme="majorHAnsi" w:eastAsia="Times New Roman" w:hAnsiTheme="majorHAnsi" w:cstheme="majorHAnsi"/>
         </w:rPr>
         <w:t>Low abundance sex-specific k-mers are likely the result of sequencing errors, while the higher abundance male-only k-mer peak indicates the male sample contains real variation only contained within the male sample.</w:t>
       </w:r>
-      <w:commentRangeEnd w:id="25"/>
+      <w:commentRangeEnd w:id="26"/>
       <w:r>
         <w:rPr>
           <w:rStyle w:val="CommentReference"/>
           <w:rFonts w:asciiTheme="majorHAnsi" w:hAnsiTheme="majorHAnsi" w:cstheme="majorHAnsi"/>
         </w:rPr>
-        <w:commentReference w:id="25"/>
+        <w:commentReference w:id="26"/>
       </w:r>
     </w:p>
     <w:p>
@@ -3067,20 +4601,20 @@
         </w:rPr>
         <w:t xml:space="preserve"> All k-mer </w:t>
       </w:r>
-      <w:commentRangeStart w:id="26"/>
+      <w:commentRangeStart w:id="27"/>
       <w:r>
         <w:rPr>
           <w:rFonts w:asciiTheme="majorHAnsi" w:eastAsia="Times New Roman" w:hAnsiTheme="majorHAnsi" w:cstheme="majorHAnsi"/>
         </w:rPr>
         <w:t>abundances</w:t>
       </w:r>
-      <w:commentRangeEnd w:id="26"/>
+      <w:commentRangeEnd w:id="27"/>
       <w:r>
         <w:rPr>
           <w:rStyle w:val="CommentReference"/>
           <w:rFonts w:asciiTheme="majorHAnsi" w:hAnsiTheme="majorHAnsi" w:cstheme="majorHAnsi"/>
         </w:rPr>
-        <w:commentReference w:id="26"/>
+        <w:commentReference w:id="27"/>
       </w:r>
       <w:r>
         <w:rPr>
@@ -3163,7 +4697,7 @@
           <w:rFonts w:asciiTheme="majorHAnsi" w:eastAsia="Times New Roman" w:hAnsiTheme="majorHAnsi" w:cstheme="majorHAnsi"/>
         </w:rPr>
       </w:pPr>
-      <w:commentRangeStart w:id="27"/>
+      <w:commentRangeStart w:id="28"/>
       <w:r>
         <w:rPr>
           <w:rFonts w:asciiTheme="majorHAnsi" w:eastAsia="Times New Roman" w:hAnsiTheme="majorHAnsi" w:cstheme="majorHAnsi"/>
@@ -3172,13 +4706,13 @@
         </w:rPr>
         <w:t>Figure 18</w:t>
       </w:r>
-      <w:commentRangeEnd w:id="27"/>
+      <w:commentRangeEnd w:id="28"/>
       <w:r>
         <w:rPr>
           <w:rStyle w:val="CommentReference"/>
           <w:rFonts w:asciiTheme="majorHAnsi" w:hAnsiTheme="majorHAnsi" w:cstheme="majorHAnsi"/>
         </w:rPr>
-        <w:commentReference w:id="27"/>
+        <w:commentReference w:id="28"/>
       </w:r>
       <w:r>
         <w:rPr>
@@ -3194,20 +4728,20 @@
         </w:rPr>
         <w:t xml:space="preserve"> Male (x-axis) versus female (y-axis) median k-mer abundance on contigs with 5 or more </w:t>
       </w:r>
-      <w:commentRangeStart w:id="28"/>
+      <w:commentRangeStart w:id="29"/>
       <w:r>
         <w:rPr>
           <w:rFonts w:asciiTheme="majorHAnsi" w:eastAsia="Times New Roman" w:hAnsiTheme="majorHAnsi" w:cstheme="majorHAnsi"/>
         </w:rPr>
         <w:t>k-mers</w:t>
       </w:r>
-      <w:commentRangeEnd w:id="28"/>
+      <w:commentRangeEnd w:id="29"/>
       <w:r>
         <w:rPr>
           <w:rStyle w:val="CommentReference"/>
           <w:rFonts w:asciiTheme="majorHAnsi" w:hAnsiTheme="majorHAnsi" w:cstheme="majorHAnsi"/>
         </w:rPr>
-        <w:commentReference w:id="28"/>
+        <w:commentReference w:id="29"/>
       </w:r>
       <w:r>
         <w:rPr>
@@ -3235,7 +4769,7 @@
 
 <file path=word/comments.xml><?xml version="1.0" encoding="utf-8"?>
 <w:comments xmlns:wpc="http://schemas.microsoft.com/office/word/2010/wordprocessingCanvas" xmlns:cx="http://schemas.microsoft.com/office/drawing/2014/chartex" xmlns:cx1="http://schemas.microsoft.com/office/drawing/2015/9/8/chartex" xmlns:cx2="http://schemas.microsoft.com/office/drawing/2015/10/21/chartex" xmlns:cx3="http://schemas.microsoft.com/office/drawing/2016/5/9/chartex" xmlns:cx4="http://schemas.microsoft.com/office/drawing/2016/5/10/chartex" xmlns:cx5="http://schemas.microsoft.com/office/drawing/2016/5/11/chartex" xmlns:cx6="http://schemas.microsoft.com/office/drawing/2016/5/12/chartex" xmlns:cx7="http://schemas.microsoft.com/office/drawing/2016/5/13/chartex" xmlns:cx8="http://schemas.microsoft.com/office/drawing/2016/5/14/chartex" xmlns:mc="http://schemas.openxmlformats.org/markup-compatibility/2006" xmlns:aink="http://schemas.microsoft.com/office/drawing/2016/ink" xmlns:am3d="http://schemas.microsoft.com/office/drawing/2017/model3d" xmlns:o="urn:schemas-microsoft-com:office:office" xmlns:r="http://schemas.openxmlformats.org/officeDocument/2006/relationships" xmlns:m="http://schemas.openxmlformats.org/officeDocument/2006/math" xmlns:v="urn:schemas-microsoft-com:vml" xmlns:wp14="http://schemas.microsoft.com/office/word/2010/wordprocessingDrawing" xmlns:wp="http://schemas.openxmlformats.org/drawingml/2006/wordprocessingDrawing" xmlns:w10="urn:schemas-microsoft-com:office:word" xmlns:w="http://schemas.openxmlformats.org/wordprocessingml/2006/main" xmlns:w14="http://schemas.microsoft.com/office/word/2010/wordml" xmlns:w15="http://schemas.microsoft.com/office/word/2012/wordml" xmlns:w16cex="http://schemas.microsoft.com/office/word/2018/wordml/cex" xmlns:w16cid="http://schemas.microsoft.com/office/word/2016/wordml/cid" xmlns:w16="http://schemas.microsoft.com/office/word/2018/wordml" xmlns:w16sdtdh="http://schemas.microsoft.com/office/word/2020/wordml/sdtdatahash" xmlns:w16se="http://schemas.microsoft.com/office/word/2015/wordml/symex" xmlns:wpg="http://schemas.microsoft.com/office/word/2010/wordprocessingGroup" xmlns:wpi="http://schemas.microsoft.com/office/word/2010/wordprocessingInk" xmlns:wne="http://schemas.microsoft.com/office/word/2006/wordml" xmlns:wps="http://schemas.microsoft.com/office/word/2010/wordprocessingShape" mc:Ignorable="w14 w15 w16se w16cid w16 w16cex w16sdtdh wp14">
-  <w:comment w:id="21" w:author="Microsoft Office User" w:date="2021-06-24T14:48:00Z" w:initials="MOU">
+  <w:comment w:id="22" w:author="Microsoft Office User" w:date="2021-06-24T14:48:00Z" w:initials="MOU">
     <w:p>
       <w:pPr>
         <w:pStyle w:val="CommentText"/>
@@ -3259,7 +4793,7 @@
       </w:r>
     </w:p>
   </w:comment>
-  <w:comment w:id="25" w:author="Microsoft Office User" w:date="2021-06-24T14:42:00Z" w:initials="MOU">
+  <w:comment w:id="26" w:author="Microsoft Office User" w:date="2021-06-24T14:42:00Z" w:initials="MOU">
     <w:p>
       <w:pPr>
         <w:pStyle w:val="CommentText"/>
@@ -3283,7 +4817,7 @@
       </w:r>
     </w:p>
   </w:comment>
-  <w:comment w:id="26" w:author="Microsoft Office User" w:date="2021-06-24T14:43:00Z" w:initials="MOU">
+  <w:comment w:id="27" w:author="Microsoft Office User" w:date="2021-06-24T14:43:00Z" w:initials="MOU">
     <w:p>
       <w:pPr>
         <w:pStyle w:val="CommentText"/>
@@ -3304,50 +4838,50 @@
       <w:proofErr w:type="gramEnd"/>
       <w:r>
         <w:t xml:space="preserve"> have a lower abundance. Or is it the abundance across the ale and the female individuals?</w:t>
-      </w:r>
-    </w:p>
-  </w:comment>
-  <w:comment w:id="27" w:author="Microsoft Office User" w:date="2021-06-24T14:47:00Z" w:initials="MOU">
-    <w:p>
-      <w:pPr>
-        <w:pStyle w:val="CommentText"/>
-      </w:pPr>
-      <w:r>
-        <w:rPr>
-          <w:rStyle w:val="CommentReference"/>
-        </w:rPr>
-        <w:annotationRef/>
-      </w:r>
-      <w:r>
-        <w:t xml:space="preserve">I’d pick </w:t>
-      </w:r>
-      <w:proofErr w:type="spellStart"/>
-      <w:r>
-        <w:t>on</w:t>
-      </w:r>
-      <w:proofErr w:type="spellEnd"/>
-      <w:r>
-        <w:t xml:space="preserve"> of these three kmer figures and leave the rest out. They are </w:t>
-      </w:r>
-      <w:proofErr w:type="gramStart"/>
-      <w:r>
-        <w:t>pretty confusing</w:t>
-      </w:r>
-      <w:proofErr w:type="gramEnd"/>
-      <w:r>
-        <w:t xml:space="preserve"> and there is no way they are going to understand. In </w:t>
-      </w:r>
-      <w:proofErr w:type="gramStart"/>
-      <w:r>
-        <w:t>fact</w:t>
-      </w:r>
-      <w:proofErr w:type="gramEnd"/>
-      <w:r>
-        <w:t xml:space="preserve"> you could probably leave them all out. </w:t>
       </w:r>
     </w:p>
   </w:comment>
   <w:comment w:id="28" w:author="Microsoft Office User" w:date="2021-06-24T14:47:00Z" w:initials="MOU">
+    <w:p>
+      <w:pPr>
+        <w:pStyle w:val="CommentText"/>
+      </w:pPr>
+      <w:r>
+        <w:rPr>
+          <w:rStyle w:val="CommentReference"/>
+        </w:rPr>
+        <w:annotationRef/>
+      </w:r>
+      <w:r>
+        <w:t xml:space="preserve">I’d pick </w:t>
+      </w:r>
+      <w:proofErr w:type="spellStart"/>
+      <w:r>
+        <w:t>on</w:t>
+      </w:r>
+      <w:proofErr w:type="spellEnd"/>
+      <w:r>
+        <w:t xml:space="preserve"> of these three kmer figures and leave the rest out. They are </w:t>
+      </w:r>
+      <w:proofErr w:type="gramStart"/>
+      <w:r>
+        <w:t>pretty confusing</w:t>
+      </w:r>
+      <w:proofErr w:type="gramEnd"/>
+      <w:r>
+        <w:t xml:space="preserve"> and there is no way they are going to understand. In </w:t>
+      </w:r>
+      <w:proofErr w:type="gramStart"/>
+      <w:r>
+        <w:t>fact</w:t>
+      </w:r>
+      <w:proofErr w:type="gramEnd"/>
+      <w:r>
+        <w:t xml:space="preserve"> you could probably leave them all out. </w:t>
+      </w:r>
+    </w:p>
+  </w:comment>
+  <w:comment w:id="29" w:author="Microsoft Office User" w:date="2021-06-24T14:47:00Z" w:initials="MOU">
     <w:p>
       <w:pPr>
         <w:pStyle w:val="CommentText"/>
@@ -4159,6 +5693,7 @@
   <w:style w:type="character" w:default="1" w:styleId="DefaultParagraphFont">
     <w:name w:val="Default Paragraph Font"/>
     <w:uiPriority w:val="1"/>
+    <w:semiHidden/>
     <w:unhideWhenUsed/>
   </w:style>
   <w:style w:type="table" w:default="1" w:styleId="TableNormal">

</xml_diff>

<commit_message>
update sex marker results
</commit_message>
<xml_diff>
--- a/individual_chapters/Chapter_4-Sex_markers.docx
+++ b/individual_chapters/Chapter_4-Sex_markers.docx
@@ -2,8 +2,8 @@
 <file path=word/document.xml><?xml version="1.0" encoding="utf-8"?>
 <w:document xmlns:wpc="http://schemas.microsoft.com/office/word/2010/wordprocessingCanvas" xmlns:cx="http://schemas.microsoft.com/office/drawing/2014/chartex" xmlns:cx1="http://schemas.microsoft.com/office/drawing/2015/9/8/chartex" xmlns:cx2="http://schemas.microsoft.com/office/drawing/2015/10/21/chartex" xmlns:cx3="http://schemas.microsoft.com/office/drawing/2016/5/9/chartex" xmlns:cx4="http://schemas.microsoft.com/office/drawing/2016/5/10/chartex" xmlns:cx5="http://schemas.microsoft.com/office/drawing/2016/5/11/chartex" xmlns:cx6="http://schemas.microsoft.com/office/drawing/2016/5/12/chartex" xmlns:cx7="http://schemas.microsoft.com/office/drawing/2016/5/13/chartex" xmlns:cx8="http://schemas.microsoft.com/office/drawing/2016/5/14/chartex" xmlns:mc="http://schemas.openxmlformats.org/markup-compatibility/2006" xmlns:aink="http://schemas.microsoft.com/office/drawing/2016/ink" xmlns:am3d="http://schemas.microsoft.com/office/drawing/2017/model3d" xmlns:o="urn:schemas-microsoft-com:office:office" xmlns:r="http://schemas.openxmlformats.org/officeDocument/2006/relationships" xmlns:m="http://schemas.openxmlformats.org/officeDocument/2006/math" xmlns:v="urn:schemas-microsoft-com:vml" xmlns:wp14="http://schemas.microsoft.com/office/word/2010/wordprocessingDrawing" xmlns:wp="http://schemas.openxmlformats.org/drawingml/2006/wordprocessingDrawing" xmlns:w10="urn:schemas-microsoft-com:office:word" xmlns:w="http://schemas.openxmlformats.org/wordprocessingml/2006/main" xmlns:w14="http://schemas.microsoft.com/office/word/2010/wordml" xmlns:w15="http://schemas.microsoft.com/office/word/2012/wordml" xmlns:w16cex="http://schemas.microsoft.com/office/word/2018/wordml/cex" xmlns:w16cid="http://schemas.microsoft.com/office/word/2016/wordml/cid" xmlns:w16="http://schemas.microsoft.com/office/word/2018/wordml" xmlns:w16sdtdh="http://schemas.microsoft.com/office/word/2020/wordml/sdtdatahash" xmlns:w16se="http://schemas.microsoft.com/office/word/2015/wordml/symex" xmlns:wpg="http://schemas.microsoft.com/office/word/2010/wordprocessingGroup" xmlns:wpi="http://schemas.microsoft.com/office/word/2010/wordprocessingInk" xmlns:wne="http://schemas.microsoft.com/office/word/2006/wordml" xmlns:wps="http://schemas.microsoft.com/office/word/2010/wordprocessingShape" mc:Ignorable="w14 w15 w16se w16cid w16 w16cex w16sdtdh wp14">
   <w:body>
-    <w:bookmarkStart w:id="0" w:name="_Toc113123182" w:displacedByCustomXml="next"/>
-    <w:bookmarkStart w:id="1" w:name="_Toc113273221" w:displacedByCustomXml="next"/>
+    <w:bookmarkStart w:id="0" w:name="_Toc113273221" w:displacedByCustomXml="next"/>
+    <w:bookmarkStart w:id="1" w:name="_Toc113123182" w:displacedByCustomXml="next"/>
     <w:sdt>
       <w:sdtPr>
         <w:rPr>
@@ -1121,6 +1121,16 @@
       <w:bookmarkStart w:id="3" w:name="_Toc113123183"/>
       <w:bookmarkStart w:id="4" w:name="_Toc113273222"/>
       <w:bookmarkStart w:id="5" w:name="_Toc113440559"/>
+    </w:p>
+    <w:p>
+      <w:pPr>
+        <w:pStyle w:val="Header"/>
+        <w:outlineLvl w:val="1"/>
+        <w:rPr>
+          <w:rFonts w:asciiTheme="majorHAnsi" w:hAnsiTheme="majorHAnsi" w:cstheme="majorHAnsi"/>
+          <w:szCs w:val="24"/>
+        </w:rPr>
+      </w:pPr>
       <w:r>
         <w:rPr>
           <w:rFonts w:asciiTheme="majorHAnsi" w:hAnsiTheme="majorHAnsi" w:cstheme="majorHAnsi"/>
@@ -1207,23 +1217,7 @@
           <w:rFonts w:asciiTheme="majorHAnsi" w:hAnsiTheme="majorHAnsi" w:cstheme="majorHAnsi"/>
           <w:color w:val="00000A"/>
         </w:rPr>
-        <w:t xml:space="preserve">(Kobayashi et al., 2013; Nakamura et al., 1998; </w:t>
-      </w:r>
-      <w:proofErr w:type="spellStart"/>
-      <w:r>
-        <w:rPr>
-          <w:rFonts w:asciiTheme="majorHAnsi" w:hAnsiTheme="majorHAnsi" w:cstheme="majorHAnsi"/>
-          <w:color w:val="00000A"/>
-        </w:rPr>
-        <w:t>Volff</w:t>
-      </w:r>
-      <w:proofErr w:type="spellEnd"/>
-      <w:r>
-        <w:rPr>
-          <w:rFonts w:asciiTheme="majorHAnsi" w:hAnsiTheme="majorHAnsi" w:cstheme="majorHAnsi"/>
-          <w:color w:val="00000A"/>
-        </w:rPr>
-        <w:t>, 2005)</w:t>
+        <w:t>(Kobayashi et al., 2013; Nakamura et al., 1998; Volff, 2005)</w:t>
       </w:r>
       <w:r>
         <w:rPr>
@@ -1316,23 +1310,7 @@
           <w:rFonts w:asciiTheme="majorHAnsi" w:hAnsiTheme="majorHAnsi" w:cstheme="majorHAnsi"/>
           <w:color w:val="00000A"/>
         </w:rPr>
-        <w:t xml:space="preserve">(Mei &amp; </w:t>
-      </w:r>
-      <w:proofErr w:type="spellStart"/>
-      <w:r>
-        <w:rPr>
-          <w:rFonts w:asciiTheme="majorHAnsi" w:hAnsiTheme="majorHAnsi" w:cstheme="majorHAnsi"/>
-          <w:color w:val="00000A"/>
-        </w:rPr>
-        <w:t>Gui</w:t>
-      </w:r>
-      <w:proofErr w:type="spellEnd"/>
-      <w:r>
-        <w:rPr>
-          <w:rFonts w:asciiTheme="majorHAnsi" w:hAnsiTheme="majorHAnsi" w:cstheme="majorHAnsi"/>
-          <w:color w:val="00000A"/>
-        </w:rPr>
-        <w:t>, 2015)</w:t>
+        <w:t>(Mei &amp; Gui, 2015)</w:t>
       </w:r>
       <w:r>
         <w:rPr>
@@ -1464,39 +1442,7 @@
           <w:rFonts w:asciiTheme="majorHAnsi" w:hAnsiTheme="majorHAnsi" w:cstheme="majorHAnsi"/>
           <w:color w:val="00000A"/>
         </w:rPr>
-        <w:t>(</w:t>
-      </w:r>
-      <w:proofErr w:type="spellStart"/>
-      <w:r>
-        <w:rPr>
-          <w:rFonts w:asciiTheme="majorHAnsi" w:hAnsiTheme="majorHAnsi" w:cstheme="majorHAnsi"/>
-          <w:color w:val="00000A"/>
-        </w:rPr>
-        <w:t>Baroiller</w:t>
-      </w:r>
-      <w:proofErr w:type="spellEnd"/>
-      <w:r>
-        <w:rPr>
-          <w:rFonts w:asciiTheme="majorHAnsi" w:hAnsiTheme="majorHAnsi" w:cstheme="majorHAnsi"/>
-          <w:color w:val="00000A"/>
-        </w:rPr>
-        <w:t xml:space="preserve"> et al., 1999; Kikuchi &amp; Hamaguchi, 2013; </w:t>
-      </w:r>
-      <w:proofErr w:type="spellStart"/>
-      <w:r>
-        <w:rPr>
-          <w:rFonts w:asciiTheme="majorHAnsi" w:hAnsiTheme="majorHAnsi" w:cstheme="majorHAnsi"/>
-          <w:color w:val="00000A"/>
-        </w:rPr>
-        <w:t>Nagahama</w:t>
-      </w:r>
-      <w:proofErr w:type="spellEnd"/>
-      <w:r>
-        <w:rPr>
-          <w:rFonts w:asciiTheme="majorHAnsi" w:hAnsiTheme="majorHAnsi" w:cstheme="majorHAnsi"/>
-          <w:color w:val="00000A"/>
-        </w:rPr>
-        <w:t>, 2005; Nakamura et al., 1998)</w:t>
+        <w:t>(Baroiller et al., 1999; Kikuchi &amp; Hamaguchi, 2013; Nagahama, 2005; Nakamura et al., 1998)</w:t>
       </w:r>
       <w:r>
         <w:rPr>
@@ -1598,71 +1544,7 @@
           <w:rFonts w:asciiTheme="majorHAnsi" w:hAnsiTheme="majorHAnsi" w:cstheme="majorHAnsi"/>
           <w:color w:val="00000A"/>
         </w:rPr>
-        <w:t xml:space="preserve">(Conover &amp; Kynard, 2013; Devlin &amp; </w:t>
-      </w:r>
-      <w:proofErr w:type="spellStart"/>
-      <w:r>
-        <w:rPr>
-          <w:rFonts w:asciiTheme="majorHAnsi" w:hAnsiTheme="majorHAnsi" w:cstheme="majorHAnsi"/>
-          <w:color w:val="00000A"/>
-        </w:rPr>
-        <w:t>Nagahama</w:t>
-      </w:r>
-      <w:proofErr w:type="spellEnd"/>
-      <w:r>
-        <w:rPr>
-          <w:rFonts w:asciiTheme="majorHAnsi" w:hAnsiTheme="majorHAnsi" w:cstheme="majorHAnsi"/>
-          <w:color w:val="00000A"/>
-        </w:rPr>
-        <w:t xml:space="preserve">, 2002; </w:t>
-      </w:r>
-      <w:proofErr w:type="spellStart"/>
-      <w:r>
-        <w:rPr>
-          <w:rFonts w:asciiTheme="majorHAnsi" w:hAnsiTheme="majorHAnsi" w:cstheme="majorHAnsi"/>
-          <w:color w:val="00000A"/>
-        </w:rPr>
-        <w:t>Mank</w:t>
-      </w:r>
-      <w:proofErr w:type="spellEnd"/>
-      <w:r>
-        <w:rPr>
-          <w:rFonts w:asciiTheme="majorHAnsi" w:hAnsiTheme="majorHAnsi" w:cstheme="majorHAnsi"/>
-          <w:color w:val="00000A"/>
-        </w:rPr>
-        <w:t xml:space="preserve"> &amp; </w:t>
-      </w:r>
-      <w:proofErr w:type="spellStart"/>
-      <w:r>
-        <w:rPr>
-          <w:rFonts w:asciiTheme="majorHAnsi" w:hAnsiTheme="majorHAnsi" w:cstheme="majorHAnsi"/>
-          <w:color w:val="00000A"/>
-        </w:rPr>
-        <w:t>Avise</w:t>
-      </w:r>
-      <w:proofErr w:type="spellEnd"/>
-      <w:r>
-        <w:rPr>
-          <w:rFonts w:asciiTheme="majorHAnsi" w:hAnsiTheme="majorHAnsi" w:cstheme="majorHAnsi"/>
-          <w:color w:val="00000A"/>
-        </w:rPr>
-        <w:t xml:space="preserve">, 2009; </w:t>
-      </w:r>
-      <w:proofErr w:type="spellStart"/>
-      <w:r>
-        <w:rPr>
-          <w:rFonts w:asciiTheme="majorHAnsi" w:hAnsiTheme="majorHAnsi" w:cstheme="majorHAnsi"/>
-          <w:color w:val="00000A"/>
-        </w:rPr>
-        <w:t>Volff</w:t>
-      </w:r>
-      <w:proofErr w:type="spellEnd"/>
-      <w:r>
-        <w:rPr>
-          <w:rFonts w:asciiTheme="majorHAnsi" w:hAnsiTheme="majorHAnsi" w:cstheme="majorHAnsi"/>
-          <w:color w:val="00000A"/>
-        </w:rPr>
-        <w:t>, 2005)</w:t>
+        <w:t>(Conover &amp; Kynard, 2013; Devlin &amp; Nagahama, 2002; Mank &amp; Avise, 2009; Volff, 2005)</w:t>
       </w:r>
       <w:r>
         <w:rPr>
@@ -1773,23 +1655,7 @@
           <w:rFonts w:asciiTheme="majorHAnsi" w:hAnsiTheme="majorHAnsi" w:cstheme="majorHAnsi"/>
           <w:color w:val="00000A"/>
         </w:rPr>
-        <w:t xml:space="preserve">(Devlin &amp; </w:t>
-      </w:r>
-      <w:proofErr w:type="spellStart"/>
-      <w:r>
-        <w:rPr>
-          <w:rFonts w:asciiTheme="majorHAnsi" w:hAnsiTheme="majorHAnsi" w:cstheme="majorHAnsi"/>
-          <w:color w:val="00000A"/>
-        </w:rPr>
-        <w:t>Nagahama</w:t>
-      </w:r>
-      <w:proofErr w:type="spellEnd"/>
-      <w:r>
-        <w:rPr>
-          <w:rFonts w:asciiTheme="majorHAnsi" w:hAnsiTheme="majorHAnsi" w:cstheme="majorHAnsi"/>
-          <w:color w:val="00000A"/>
-        </w:rPr>
-        <w:t>, 2002)</w:t>
+        <w:t>(Devlin &amp; Nagahama, 2002)</w:t>
       </w:r>
       <w:r>
         <w:rPr>
@@ -2016,7 +1882,6 @@
           <w:iCs/>
           <w:color w:val="00000A"/>
         </w:rPr>
-        <w:lastRenderedPageBreak/>
         <w:t xml:space="preserve">Sex-ratio bias </w:t>
       </w:r>
       <w:r>
@@ -2168,63 +2033,7 @@
         <w:rPr>
           <w:rFonts w:ascii="Calibri Light" w:hAnsiTheme="majorHAnsi" w:cs="Calibri Light"/>
         </w:rPr>
-        <w:t>(</w:t>
-      </w:r>
-      <w:proofErr w:type="spellStart"/>
-      <w:r>
-        <w:rPr>
-          <w:rFonts w:ascii="Calibri Light" w:hAnsiTheme="majorHAnsi" w:cs="Calibri Light"/>
-        </w:rPr>
-        <w:t>Baroiller</w:t>
-      </w:r>
-      <w:proofErr w:type="spellEnd"/>
-      <w:r>
-        <w:rPr>
-          <w:rFonts w:ascii="Calibri Light" w:hAnsiTheme="majorHAnsi" w:cs="Calibri Light"/>
-        </w:rPr>
-        <w:t xml:space="preserve"> &amp; </w:t>
-      </w:r>
-      <w:proofErr w:type="spellStart"/>
-      <w:r>
-        <w:rPr>
-          <w:rFonts w:ascii="Calibri Light" w:hAnsiTheme="majorHAnsi" w:cs="Calibri Light"/>
-        </w:rPr>
-        <w:t>D’Cotta</w:t>
-      </w:r>
-      <w:proofErr w:type="spellEnd"/>
-      <w:r>
-        <w:rPr>
-          <w:rFonts w:ascii="Calibri Light" w:hAnsiTheme="majorHAnsi" w:cs="Calibri Light"/>
-        </w:rPr>
-        <w:t xml:space="preserve">, 2016; </w:t>
-      </w:r>
-      <w:proofErr w:type="spellStart"/>
-      <w:r>
-        <w:rPr>
-          <w:rFonts w:ascii="Calibri Light" w:hAnsiTheme="majorHAnsi" w:cs="Calibri Light"/>
-        </w:rPr>
-        <w:t>Geffroy</w:t>
-      </w:r>
-      <w:proofErr w:type="spellEnd"/>
-      <w:r>
-        <w:rPr>
-          <w:rFonts w:ascii="Calibri Light" w:hAnsiTheme="majorHAnsi" w:cs="Calibri Light"/>
-        </w:rPr>
-        <w:t xml:space="preserve"> &amp; </w:t>
-      </w:r>
-      <w:proofErr w:type="spellStart"/>
-      <w:r>
-        <w:rPr>
-          <w:rFonts w:ascii="Calibri Light" w:hAnsiTheme="majorHAnsi" w:cs="Calibri Light"/>
-        </w:rPr>
-        <w:t>Wedekind</w:t>
-      </w:r>
-      <w:proofErr w:type="spellEnd"/>
-      <w:r>
-        <w:rPr>
-          <w:rFonts w:ascii="Calibri Light" w:hAnsiTheme="majorHAnsi" w:cs="Calibri Light"/>
-        </w:rPr>
-        <w:t>, 2020)</w:t>
+        <w:t>(Baroiller &amp; D’Cotta, 2016; Geffroy &amp; Wedekind, 2020)</w:t>
       </w:r>
       <w:r>
         <w:rPr>
@@ -2460,16 +2269,7 @@
           <w:iCs/>
           <w:color w:val="00000A"/>
         </w:rPr>
-        <w:t>, s</w:t>
-      </w:r>
-      <w:r>
-        <w:rPr>
-          <w:rFonts w:asciiTheme="majorHAnsi" w:hAnsiTheme="majorHAnsi" w:cstheme="majorHAnsi"/>
-          <w:bCs/>
-          <w:iCs/>
-          <w:color w:val="00000A"/>
-        </w:rPr>
-        <w:t xml:space="preserve">ex-ratio bias within small, isolated populations can arise through demographic stochasticity and contribute to an increased risk of extinction of a species </w:t>
+        <w:t xml:space="preserve">, sex-ratio bias within small, isolated populations can arise through demographic stochasticity and contribute to an increased risk of extinction of a species </w:t>
       </w:r>
       <w:r>
         <w:rPr>
@@ -2984,7 +2784,25 @@
           <w:iCs/>
           <w:color w:val="00000A"/>
         </w:rPr>
-        <w:t>annual abundance and distribution sampling throughout the SFE at different stages of delta smelt development, k</w:t>
+        <w:t>annual abundance and distribution sampling throughout t</w:t>
+      </w:r>
+      <w:r>
+        <w:rPr>
+          <w:rFonts w:asciiTheme="majorHAnsi" w:hAnsiTheme="majorHAnsi" w:cstheme="majorHAnsi"/>
+          <w:bCs/>
+          <w:iCs/>
+          <w:color w:val="00000A"/>
+        </w:rPr>
+        <w:t>he San Francisco Estuary (SFE)</w:t>
+      </w:r>
+      <w:r>
+        <w:rPr>
+          <w:rFonts w:asciiTheme="majorHAnsi" w:hAnsiTheme="majorHAnsi" w:cstheme="majorHAnsi"/>
+          <w:bCs/>
+          <w:iCs/>
+          <w:color w:val="00000A"/>
+        </w:rPr>
+        <w:t xml:space="preserve"> at different stages of delta smelt development, k</w:t>
       </w:r>
       <w:r>
         <w:rPr>
@@ -3311,7 +3129,19 @@
         <w:rPr>
           <w:rFonts w:asciiTheme="majorHAnsi" w:hAnsiTheme="majorHAnsi" w:cstheme="majorHAnsi"/>
         </w:rPr>
-        <w:t>This chapter focuses on developing methods to</w:t>
+        <w:t xml:space="preserve">This chapter focuses on </w:t>
+      </w:r>
+      <w:r>
+        <w:rPr>
+          <w:rFonts w:asciiTheme="majorHAnsi" w:hAnsiTheme="majorHAnsi" w:cstheme="majorHAnsi"/>
+        </w:rPr>
+        <w:t>investigating</w:t>
+      </w:r>
+      <w:r>
+        <w:rPr>
+          <w:rFonts w:asciiTheme="majorHAnsi" w:hAnsiTheme="majorHAnsi" w:cstheme="majorHAnsi"/>
+        </w:rPr>
+        <w:t xml:space="preserve"> methods to</w:t>
       </w:r>
       <w:r>
         <w:rPr>
@@ -3329,7 +3159,19 @@
         <w:rPr>
           <w:rFonts w:asciiTheme="majorHAnsi" w:hAnsiTheme="majorHAnsi" w:cstheme="majorHAnsi"/>
         </w:rPr>
-        <w:t>e sought to identify potential candidate allele(s) which could be used as genetic diagnostics for classifications of sex</w:t>
+        <w:t xml:space="preserve">e sought to identify potential candidate </w:t>
+      </w:r>
+      <w:r>
+        <w:rPr>
+          <w:rFonts w:asciiTheme="majorHAnsi" w:hAnsiTheme="majorHAnsi" w:cstheme="majorHAnsi"/>
+        </w:rPr>
+        <w:t>loci</w:t>
+      </w:r>
+      <w:r>
+        <w:rPr>
+          <w:rFonts w:asciiTheme="majorHAnsi" w:hAnsiTheme="majorHAnsi" w:cstheme="majorHAnsi"/>
+        </w:rPr>
+        <w:t xml:space="preserve"> which could be used as genetic diagnostics for classifications of sex</w:t>
       </w:r>
       <w:r>
         <w:rPr>
@@ -3341,7 +3183,19 @@
         <w:rPr>
           <w:rFonts w:asciiTheme="majorHAnsi" w:hAnsiTheme="majorHAnsi" w:cstheme="majorHAnsi"/>
         </w:rPr>
-        <w:t>2) depth-analysis, and 3) k-mer analysis.</w:t>
+        <w:t>2) depth</w:t>
+      </w:r>
+      <w:r>
+        <w:rPr>
+          <w:rFonts w:asciiTheme="majorHAnsi" w:hAnsiTheme="majorHAnsi" w:cstheme="majorHAnsi"/>
+        </w:rPr>
+        <w:t xml:space="preserve"> </w:t>
+      </w:r>
+      <w:r>
+        <w:rPr>
+          <w:rFonts w:asciiTheme="majorHAnsi" w:hAnsiTheme="majorHAnsi" w:cstheme="majorHAnsi"/>
+        </w:rPr>
+        <w:t>analysis, and 3) k-mer analysis.</w:t>
       </w:r>
     </w:p>
     <w:p>
@@ -3419,7 +3273,79 @@
           <w:rFonts w:asciiTheme="majorHAnsi" w:hAnsiTheme="majorHAnsi" w:cstheme="majorHAnsi"/>
         </w:rPr>
         <w:lastRenderedPageBreak/>
-        <w:t xml:space="preserve">To identify a sex specific marker or markers for delta smelt, we sampled adipose fin clips from 24 female and 24 male captive-bred individuals taken from the FCCL and sexually identified each fish through either dissection or gametic expression. DNA was extracted using the Qiagen </w:t>
+        <w:t>We</w:t>
+      </w:r>
+      <w:r>
+        <w:rPr>
+          <w:rFonts w:asciiTheme="majorHAnsi" w:hAnsiTheme="majorHAnsi" w:cstheme="majorHAnsi"/>
+        </w:rPr>
+        <w:t xml:space="preserve"> sampled adipose fin clips from 24 female and 24 male captive-bred individuals </w:t>
+      </w:r>
+      <w:r>
+        <w:rPr>
+          <w:rFonts w:asciiTheme="majorHAnsi" w:hAnsiTheme="majorHAnsi" w:cstheme="majorHAnsi"/>
+        </w:rPr>
+        <w:t>reared within the captive colony at</w:t>
+      </w:r>
+      <w:r>
+        <w:rPr>
+          <w:rFonts w:asciiTheme="majorHAnsi" w:hAnsiTheme="majorHAnsi" w:cstheme="majorHAnsi"/>
+        </w:rPr>
+        <w:t xml:space="preserve"> the </w:t>
+      </w:r>
+      <w:r>
+        <w:rPr>
+          <w:rFonts w:asciiTheme="majorHAnsi" w:hAnsiTheme="majorHAnsi" w:cstheme="majorHAnsi"/>
+        </w:rPr>
+        <w:t>UC Davis Fish Conservation and Culture Laboratory (</w:t>
+      </w:r>
+      <w:r>
+        <w:rPr>
+          <w:rFonts w:asciiTheme="majorHAnsi" w:hAnsiTheme="majorHAnsi" w:cstheme="majorHAnsi"/>
+        </w:rPr>
+        <w:t>FCCL</w:t>
+      </w:r>
+      <w:r>
+        <w:rPr>
+          <w:rFonts w:asciiTheme="majorHAnsi" w:hAnsiTheme="majorHAnsi" w:cstheme="majorHAnsi"/>
+        </w:rPr>
+        <w:t>)</w:t>
+      </w:r>
+      <w:r>
+        <w:rPr>
+          <w:rFonts w:asciiTheme="majorHAnsi" w:hAnsiTheme="majorHAnsi" w:cstheme="majorHAnsi"/>
+        </w:rPr>
+        <w:t>. Each fish</w:t>
+      </w:r>
+      <w:r>
+        <w:rPr>
+          <w:rFonts w:asciiTheme="majorHAnsi" w:hAnsiTheme="majorHAnsi" w:cstheme="majorHAnsi"/>
+        </w:rPr>
+        <w:t xml:space="preserve"> was</w:t>
+      </w:r>
+      <w:r>
+        <w:rPr>
+          <w:rFonts w:asciiTheme="majorHAnsi" w:hAnsiTheme="majorHAnsi" w:cstheme="majorHAnsi"/>
+        </w:rPr>
+        <w:t xml:space="preserve"> sex</w:t>
+      </w:r>
+      <w:r>
+        <w:rPr>
+          <w:rFonts w:asciiTheme="majorHAnsi" w:hAnsiTheme="majorHAnsi" w:cstheme="majorHAnsi"/>
+        </w:rPr>
+        <w:t>ually</w:t>
+      </w:r>
+      <w:r>
+        <w:rPr>
+          <w:rFonts w:asciiTheme="majorHAnsi" w:hAnsiTheme="majorHAnsi" w:cstheme="majorHAnsi"/>
+        </w:rPr>
+        <w:t xml:space="preserve"> </w:t>
+      </w:r>
+      <w:r>
+        <w:rPr>
+          <w:rFonts w:asciiTheme="majorHAnsi" w:hAnsiTheme="majorHAnsi" w:cstheme="majorHAnsi"/>
+        </w:rPr>
+        <w:t xml:space="preserve">identified through dissection or gametic expression. DNA was extracted using the Qiagen </w:t>
       </w:r>
       <w:proofErr w:type="spellStart"/>
       <w:r>
@@ -3468,55 +3394,102 @@
           <w:u w:val="single"/>
         </w:rPr>
       </w:pPr>
-      <w:r>
-        <w:rPr>
-          <w:rFonts w:asciiTheme="majorHAnsi" w:hAnsiTheme="majorHAnsi" w:cstheme="majorHAnsi"/>
-        </w:rPr>
-        <w:t xml:space="preserve">Prior analyses that attempted to determine sex markers in delta smelt used the </w:t>
+      <w:proofErr w:type="spellStart"/>
+      <w:r>
+        <w:rPr>
+          <w:rFonts w:asciiTheme="majorHAnsi" w:hAnsiTheme="majorHAnsi" w:cstheme="majorHAnsi"/>
+        </w:rPr>
+        <w:t>Beause</w:t>
+      </w:r>
+      <w:proofErr w:type="spellEnd"/>
+      <w:r>
+        <w:rPr>
+          <w:rFonts w:asciiTheme="majorHAnsi" w:hAnsiTheme="majorHAnsi" w:cstheme="majorHAnsi"/>
+        </w:rPr>
+        <w:t xml:space="preserve"> prior analyses which attempted to identify sex markers using Restriction Site Associated sequencing (</w:t>
+      </w:r>
+      <w:proofErr w:type="gramStart"/>
+      <w:r>
+        <w:rPr>
+          <w:rFonts w:asciiTheme="majorHAnsi" w:hAnsiTheme="majorHAnsi" w:cstheme="majorHAnsi"/>
+        </w:rPr>
+        <w:t>RAD</w:t>
+      </w:r>
+      <w:r>
+        <w:rPr>
+          <w:rFonts w:asciiTheme="majorHAnsi" w:hAnsiTheme="majorHAnsi" w:cstheme="majorHAnsi"/>
+        </w:rPr>
+        <w:t>-</w:t>
+      </w:r>
+      <w:r>
+        <w:rPr>
+          <w:rFonts w:asciiTheme="majorHAnsi" w:hAnsiTheme="majorHAnsi" w:cstheme="majorHAnsi"/>
+        </w:rPr>
+        <w:t>seq</w:t>
+      </w:r>
+      <w:r>
+        <w:rPr>
+          <w:rFonts w:asciiTheme="majorHAnsi" w:hAnsiTheme="majorHAnsi" w:cstheme="majorHAnsi"/>
+        </w:rPr>
+        <w:t>uencing</w:t>
+      </w:r>
+      <w:proofErr w:type="gramEnd"/>
+      <w:r>
+        <w:rPr>
+          <w:rFonts w:asciiTheme="majorHAnsi" w:hAnsiTheme="majorHAnsi" w:cstheme="majorHAnsi"/>
+        </w:rPr>
+        <w:t xml:space="preserve">) with </w:t>
       </w:r>
       <w:r>
         <w:rPr>
           <w:rFonts w:asciiTheme="majorHAnsi" w:hAnsiTheme="majorHAnsi" w:cstheme="majorHAnsi"/>
           <w:i/>
-        </w:rPr>
-        <w:t xml:space="preserve">Sbf1 </w:t>
-      </w:r>
-      <w:r>
-        <w:rPr>
-          <w:rFonts w:asciiTheme="majorHAnsi" w:hAnsiTheme="majorHAnsi" w:cstheme="majorHAnsi"/>
-        </w:rPr>
-        <w:t xml:space="preserve">restriction enzyme, which cuts DNA approximately every 65,000 base pairs, but no sex markers were identified. For this library preparation we sought to maximize the number of restriction enzyme cut sites and acquire reads from more locations throughout the genome. To do this we digested extracted DNA using the </w:t>
+          <w:iCs/>
+        </w:rPr>
+        <w:t>Sbf1</w:t>
+      </w:r>
+      <w:r>
+        <w:rPr>
+          <w:rFonts w:asciiTheme="majorHAnsi" w:hAnsiTheme="majorHAnsi" w:cstheme="majorHAnsi"/>
+        </w:rPr>
+        <w:t xml:space="preserve"> restriction enzyme cut sites, we used the </w:t>
       </w:r>
       <w:r>
         <w:rPr>
           <w:rFonts w:asciiTheme="majorHAnsi" w:hAnsiTheme="majorHAnsi" w:cstheme="majorHAnsi"/>
           <w:i/>
-        </w:rPr>
-        <w:t xml:space="preserve">Pst1 </w:t>
-      </w:r>
-      <w:r>
-        <w:rPr>
-          <w:rFonts w:asciiTheme="majorHAnsi" w:hAnsiTheme="majorHAnsi" w:cstheme="majorHAnsi"/>
-        </w:rPr>
-        <w:t xml:space="preserve">restriction enzyme, which shears DNA sixteen times more often than the </w:t>
+          <w:iCs/>
+        </w:rPr>
+        <w:t>Pst1</w:t>
+      </w:r>
+      <w:r>
+        <w:rPr>
+          <w:rFonts w:asciiTheme="majorHAnsi" w:hAnsiTheme="majorHAnsi" w:cstheme="majorHAnsi"/>
+        </w:rPr>
+        <w:t xml:space="preserve"> restriction enzyme to increase the breadth of sampled sites.</w:t>
+      </w:r>
+      <w:r>
+        <w:rPr>
+          <w:rFonts w:asciiTheme="majorHAnsi" w:hAnsiTheme="majorHAnsi" w:cstheme="majorHAnsi"/>
+        </w:rPr>
+        <w:t xml:space="preserve"> RAD</w:t>
+      </w:r>
+      <w:r>
+        <w:rPr>
+          <w:rFonts w:asciiTheme="majorHAnsi" w:hAnsiTheme="majorHAnsi" w:cstheme="majorHAnsi"/>
+        </w:rPr>
+        <w:t>-</w:t>
+      </w:r>
+      <w:r>
+        <w:rPr>
+          <w:rFonts w:asciiTheme="majorHAnsi" w:hAnsiTheme="majorHAnsi" w:cstheme="majorHAnsi"/>
+        </w:rPr>
+        <w:t xml:space="preserve">sequencing libraries were prepared according to Ali </w:t>
       </w:r>
       <w:r>
         <w:rPr>
           <w:rFonts w:asciiTheme="majorHAnsi" w:hAnsiTheme="majorHAnsi" w:cstheme="majorHAnsi"/>
           <w:i/>
-        </w:rPr>
-        <w:t>Sbf1</w:t>
-      </w:r>
-      <w:r>
-        <w:rPr>
-          <w:rFonts w:asciiTheme="majorHAnsi" w:hAnsiTheme="majorHAnsi" w:cstheme="majorHAnsi"/>
-        </w:rPr>
-        <w:t xml:space="preserve"> restriction enzyme, or roughly once every 4,100 base pairs, providing more coverage of the genome than Sbf1. RAD sequencing libraries were prepared according to Ali </w:t>
-      </w:r>
-      <w:r>
-        <w:rPr>
-          <w:rFonts w:asciiTheme="majorHAnsi" w:hAnsiTheme="majorHAnsi" w:cstheme="majorHAnsi"/>
-          <w:i/>
           <w:iCs/>
         </w:rPr>
         <w:t>et al.</w:t>
@@ -3525,7 +3498,7 @@
         <w:rPr>
           <w:rFonts w:asciiTheme="majorHAnsi" w:hAnsiTheme="majorHAnsi" w:cstheme="majorHAnsi"/>
         </w:rPr>
-        <w:t xml:space="preserve"> (2016)</w:t>
+        <w:t xml:space="preserve"> </w:t>
       </w:r>
       <w:r>
         <w:rPr>
@@ -3549,7 +3522,13 @@
         <w:rPr>
           <w:rFonts w:asciiTheme="majorHAnsi" w:hAnsiTheme="majorHAnsi" w:cstheme="majorHAnsi"/>
         </w:rPr>
-        <w:t>(Ali et al., 2016)</w:t>
+        <w:t>(</w:t>
+      </w:r>
+      <w:r>
+        <w:rPr>
+          <w:rFonts w:asciiTheme="majorHAnsi" w:hAnsiTheme="majorHAnsi" w:cstheme="majorHAnsi"/>
+        </w:rPr>
+        <w:t>2016)</w:t>
       </w:r>
       <w:r>
         <w:rPr>
@@ -3617,7 +3596,85 @@
         <w:rPr>
           <w:rFonts w:asciiTheme="majorHAnsi" w:hAnsiTheme="majorHAnsi" w:cstheme="majorHAnsi"/>
         </w:rPr>
-        <w:t>We performed two rounds of a GWAS using the new male and female reference genomes. For each GWAS we first aligned raw RAD sequencing data from 24 male and 24 female sexed fish to the reference genome. Next, we looked for the association of an allele at any location in the genome with sex classification by carrying out a dominant model case-control GWAS in the program ANGSD</w:t>
+        <w:t xml:space="preserve">We performed two </w:t>
+      </w:r>
+      <w:r>
+        <w:rPr>
+          <w:rFonts w:asciiTheme="majorHAnsi" w:hAnsiTheme="majorHAnsi" w:cstheme="majorHAnsi"/>
+        </w:rPr>
+        <w:t xml:space="preserve">genome-wide association studies (GWAS) </w:t>
+      </w:r>
+      <w:r>
+        <w:rPr>
+          <w:rFonts w:asciiTheme="majorHAnsi" w:hAnsiTheme="majorHAnsi" w:cstheme="majorHAnsi"/>
+        </w:rPr>
+        <w:t>using the</w:t>
+      </w:r>
+      <w:r>
+        <w:rPr>
+          <w:rFonts w:asciiTheme="majorHAnsi" w:hAnsiTheme="majorHAnsi" w:cstheme="majorHAnsi"/>
+        </w:rPr>
+        <w:t xml:space="preserve"> either the</w:t>
+      </w:r>
+      <w:r>
+        <w:rPr>
+          <w:rFonts w:asciiTheme="majorHAnsi" w:hAnsiTheme="majorHAnsi" w:cstheme="majorHAnsi"/>
+        </w:rPr>
+        <w:t xml:space="preserve"> new male </w:t>
+      </w:r>
+      <w:r>
+        <w:rPr>
+          <w:rFonts w:asciiTheme="majorHAnsi" w:hAnsiTheme="majorHAnsi" w:cstheme="majorHAnsi"/>
+        </w:rPr>
+        <w:t>or</w:t>
+      </w:r>
+      <w:r>
+        <w:rPr>
+          <w:rFonts w:asciiTheme="majorHAnsi" w:hAnsiTheme="majorHAnsi" w:cstheme="majorHAnsi"/>
+        </w:rPr>
+        <w:t xml:space="preserve"> female </w:t>
+      </w:r>
+      <w:r>
+        <w:rPr>
+          <w:rFonts w:asciiTheme="majorHAnsi" w:hAnsiTheme="majorHAnsi" w:cstheme="majorHAnsi"/>
+        </w:rPr>
+        <w:t xml:space="preserve">assemblies as </w:t>
+      </w:r>
+      <w:r>
+        <w:rPr>
+          <w:rFonts w:asciiTheme="majorHAnsi" w:hAnsiTheme="majorHAnsi" w:cstheme="majorHAnsi"/>
+        </w:rPr>
+        <w:t>reference genomes. For each GWAS</w:t>
+      </w:r>
+      <w:r>
+        <w:rPr>
+          <w:rFonts w:asciiTheme="majorHAnsi" w:hAnsiTheme="majorHAnsi" w:cstheme="majorHAnsi"/>
+        </w:rPr>
+        <w:t>,</w:t>
+      </w:r>
+      <w:r>
+        <w:rPr>
+          <w:rFonts w:asciiTheme="majorHAnsi" w:hAnsiTheme="majorHAnsi" w:cstheme="majorHAnsi"/>
+        </w:rPr>
+        <w:t xml:space="preserve"> we aligned raw RAD sequencing data from 24 male and 24 female sexed fish to the reference genome</w:t>
+      </w:r>
+      <w:r>
+        <w:rPr>
+          <w:rFonts w:asciiTheme="majorHAnsi" w:hAnsiTheme="majorHAnsi" w:cstheme="majorHAnsi"/>
+        </w:rPr>
+        <w:t xml:space="preserve"> using bwa v</w:t>
+      </w:r>
+      <w:r>
+        <w:rPr>
+          <w:rFonts w:asciiTheme="majorHAnsi" w:hAnsiTheme="majorHAnsi" w:cstheme="majorHAnsi"/>
+        </w:rPr>
+        <w:t>0.7.17-r1188</w:t>
+      </w:r>
+      <w:r>
+        <w:rPr>
+          <w:rFonts w:asciiTheme="majorHAnsi" w:hAnsiTheme="majorHAnsi" w:cstheme="majorHAnsi"/>
+        </w:rPr>
+        <w:t xml:space="preserve"> </w:t>
       </w:r>
       <w:r>
         <w:rPr>
@@ -3629,6 +3686,181 @@
         <w:rPr>
           <w:rFonts w:asciiTheme="majorHAnsi" w:hAnsiTheme="majorHAnsi" w:cstheme="majorHAnsi"/>
         </w:rPr>
+        <w:instrText xml:space="preserve"> ADDIN ZOTERO_ITEM CSL_CITATION {"citationID":"kqib9fyq","properties":{"formattedCitation":"(Li &amp; Durbin, 2009)","plainCitation":"(Li &amp; Durbin, 2009)","noteIndex":0},"citationItems":[{"id":306,"uris":["http://zotero.org/users/local/3tku6QP0/items/HK34MEIV"],"itemData":{"id":306,"type":"article-journal","abstract":"MOTIVATION: The enormous amount of short reads generated by the new DNA sequencing technologies call for the development of fast and accurate read alignment programs. A first generation of hash table-based methods has been developed, including MAQ, which is accurate, feature rich and fast enough to align short reads from a single individual. However, MAQ does not support gapped alignment for single-end reads, which makes it unsuitable for alignment of longer reads where indels may occur frequently. The speed of MAQ is also a concern when the alignment is scaled up to the resequencing of hundreds of individuals.\\n\\nRESULTS: We implemented Burrows-Wheeler Alignment tool (BWA), a new read alignment package that is based on backward search with Burrows-Wheeler Transform (BWT), to efficiently align short sequencing reads against a large reference sequence such as the human genome, allowing mismatches and gaps. BWA supports both base space reads, e.g. from Illumina sequencing machines, and color space reads from AB SOLiD machines. Evaluations on both simulated and real data suggest that BWA is approximately 10-20x faster than MAQ, while achieving similar accuracy. In addition, BWA outputs alignment in the new standard SAM (Sequence Alignment/Map) format. Variant calling and other downstream analyses after the alignment can be achieved with the open source SAMtools software package.\\n\\nAVAILABILITY: http://maq.sourceforge.net.","container-title":"Bioinformatics","DOI":"10.1093/bioinformatics/btp324","ISSN":"1367-4811 (Electronic)\\r1367-4803 (Linking)","issue":"14","page":"1754-1760","title":"Fast and accurate short read alignment with Burrows-Wheeler transform","volume":"25","author":[{"family":"Li","given":"Heng"},{"family":"Durbin","given":"Richard"}],"issued":{"date-parts":[["2009"]]}}}],"schema":"https://github.com/citation-style-language/schema/raw/master/csl-citation.json"} </w:instrText>
+      </w:r>
+      <w:r>
+        <w:rPr>
+          <w:rFonts w:asciiTheme="majorHAnsi" w:hAnsiTheme="majorHAnsi" w:cstheme="majorHAnsi"/>
+        </w:rPr>
+        <w:fldChar w:fldCharType="separate"/>
+      </w:r>
+      <w:r>
+        <w:rPr>
+          <w:rFonts w:asciiTheme="majorHAnsi" w:hAnsiTheme="majorHAnsi" w:cstheme="majorHAnsi"/>
+          <w:noProof/>
+        </w:rPr>
+        <w:t>(Li &amp; Durbin, 2009)</w:t>
+      </w:r>
+      <w:r>
+        <w:rPr>
+          <w:rFonts w:asciiTheme="majorHAnsi" w:hAnsiTheme="majorHAnsi" w:cstheme="majorHAnsi"/>
+        </w:rPr>
+        <w:fldChar w:fldCharType="end"/>
+      </w:r>
+      <w:r>
+        <w:rPr>
+          <w:rFonts w:asciiTheme="majorHAnsi" w:hAnsiTheme="majorHAnsi" w:cstheme="majorHAnsi"/>
+        </w:rPr>
+        <w:t xml:space="preserve">. </w:t>
+      </w:r>
+      <w:r>
+        <w:rPr>
+          <w:rFonts w:asciiTheme="majorHAnsi" w:hAnsiTheme="majorHAnsi" w:cstheme="majorHAnsi"/>
+        </w:rPr>
+        <w:t xml:space="preserve">Next, we tested for </w:t>
+      </w:r>
+      <w:r>
+        <w:rPr>
+          <w:rFonts w:asciiTheme="majorHAnsi" w:hAnsiTheme="majorHAnsi" w:cstheme="majorHAnsi"/>
+        </w:rPr>
+        <w:t xml:space="preserve">case-control </w:t>
+      </w:r>
+      <w:r>
+        <w:rPr>
+          <w:rFonts w:asciiTheme="majorHAnsi" w:hAnsiTheme="majorHAnsi" w:cstheme="majorHAnsi"/>
+        </w:rPr>
+        <w:t>differences in allele frequencies</w:t>
+      </w:r>
+      <w:r>
+        <w:rPr>
+          <w:rFonts w:asciiTheme="majorHAnsi" w:hAnsiTheme="majorHAnsi" w:cstheme="majorHAnsi"/>
+        </w:rPr>
+        <w:t xml:space="preserve"> of genotype likelihoods spread throughout</w:t>
+      </w:r>
+      <w:r>
+        <w:rPr>
+          <w:rFonts w:asciiTheme="majorHAnsi" w:hAnsiTheme="majorHAnsi" w:cstheme="majorHAnsi"/>
+        </w:rPr>
+        <w:t xml:space="preserve">. To do this, we first used </w:t>
+      </w:r>
+      <w:r>
+        <w:rPr>
+          <w:rFonts w:asciiTheme="majorHAnsi" w:hAnsiTheme="majorHAnsi" w:cstheme="majorHAnsi"/>
+        </w:rPr>
+        <w:t>the male and female classifications into</w:t>
+      </w:r>
+      <w:r>
+        <w:rPr>
+          <w:rFonts w:asciiTheme="majorHAnsi" w:hAnsiTheme="majorHAnsi" w:cstheme="majorHAnsi"/>
+        </w:rPr>
+        <w:t xml:space="preserve"> control (0) or case (1)</w:t>
+      </w:r>
+      <w:r>
+        <w:rPr>
+          <w:rFonts w:asciiTheme="majorHAnsi" w:hAnsiTheme="majorHAnsi" w:cstheme="majorHAnsi"/>
+        </w:rPr>
+        <w:t>, respectively</w:t>
+      </w:r>
+      <w:r>
+        <w:rPr>
+          <w:rFonts w:asciiTheme="majorHAnsi" w:hAnsiTheme="majorHAnsi" w:cstheme="majorHAnsi"/>
+        </w:rPr>
+        <w:t>.</w:t>
+      </w:r>
+      <w:r>
+        <w:rPr>
+          <w:rFonts w:asciiTheme="majorHAnsi" w:hAnsiTheme="majorHAnsi" w:cstheme="majorHAnsi"/>
+        </w:rPr>
+        <w:t xml:space="preserve"> Next, we fed the case control status into</w:t>
+      </w:r>
+      <w:r>
+        <w:rPr>
+          <w:rFonts w:asciiTheme="majorHAnsi" w:hAnsiTheme="majorHAnsi" w:cstheme="majorHAnsi"/>
+        </w:rPr>
+        <w:t xml:space="preserve"> Dominant and Recessive model</w:t>
+      </w:r>
+      <w:r>
+        <w:rPr>
+          <w:rFonts w:asciiTheme="majorHAnsi" w:hAnsiTheme="majorHAnsi" w:cstheme="majorHAnsi"/>
+        </w:rPr>
+        <w:t xml:space="preserve"> association analys</w:t>
+      </w:r>
+      <w:r>
+        <w:rPr>
+          <w:rFonts w:asciiTheme="majorHAnsi" w:hAnsiTheme="majorHAnsi" w:cstheme="majorHAnsi"/>
+        </w:rPr>
+        <w:t>e</w:t>
+      </w:r>
+      <w:r>
+        <w:rPr>
+          <w:rFonts w:asciiTheme="majorHAnsi" w:hAnsiTheme="majorHAnsi" w:cstheme="majorHAnsi"/>
+        </w:rPr>
+        <w:t>s</w:t>
+      </w:r>
+      <w:r>
+        <w:rPr>
+          <w:rFonts w:asciiTheme="majorHAnsi" w:hAnsiTheme="majorHAnsi" w:cstheme="majorHAnsi"/>
+        </w:rPr>
+        <w:t xml:space="preserve"> </w:t>
+      </w:r>
+      <w:r>
+        <w:rPr>
+          <w:rFonts w:ascii="Courier" w:hAnsi="Courier" w:cstheme="majorHAnsi"/>
+        </w:rPr>
+        <w:t>(-model 2</w:t>
+      </w:r>
+      <w:r>
+        <w:rPr>
+          <w:rFonts w:asciiTheme="majorHAnsi" w:hAnsiTheme="majorHAnsi" w:cstheme="majorHAnsi"/>
+        </w:rPr>
+        <w:t xml:space="preserve"> or </w:t>
+      </w:r>
+      <w:r>
+        <w:rPr>
+          <w:rFonts w:ascii="Courier" w:hAnsi="Courier" w:cstheme="majorHAnsi"/>
+        </w:rPr>
+        <w:t>-model 3</w:t>
+      </w:r>
+      <w:r>
+        <w:rPr>
+          <w:rFonts w:asciiTheme="majorHAnsi" w:hAnsiTheme="majorHAnsi" w:cstheme="majorHAnsi"/>
+        </w:rPr>
+        <w:t>)</w:t>
+      </w:r>
+      <w:r>
+        <w:rPr>
+          <w:rFonts w:asciiTheme="majorHAnsi" w:hAnsiTheme="majorHAnsi" w:cstheme="majorHAnsi"/>
+        </w:rPr>
+        <w:t xml:space="preserve"> using ANGSD </w:t>
+      </w:r>
+      <w:r>
+        <w:rPr>
+          <w:rFonts w:asciiTheme="majorHAnsi" w:hAnsiTheme="majorHAnsi" w:cstheme="majorHAnsi"/>
+        </w:rPr>
+        <w:t>v</w:t>
+      </w:r>
+      <w:r>
+        <w:rPr>
+          <w:rFonts w:asciiTheme="majorHAnsi" w:hAnsiTheme="majorHAnsi" w:cstheme="majorHAnsi"/>
+        </w:rPr>
+        <w:t>0.921</w:t>
+      </w:r>
+      <w:r>
+        <w:rPr>
+          <w:rFonts w:asciiTheme="majorHAnsi" w:hAnsiTheme="majorHAnsi" w:cstheme="majorHAnsi"/>
+        </w:rPr>
+        <w:t xml:space="preserve"> </w:t>
+      </w:r>
+      <w:r>
+        <w:rPr>
+          <w:rFonts w:asciiTheme="majorHAnsi" w:hAnsiTheme="majorHAnsi" w:cstheme="majorHAnsi"/>
+        </w:rPr>
+        <w:fldChar w:fldCharType="begin"/>
+      </w:r>
+      <w:r>
+        <w:rPr>
+          <w:rFonts w:asciiTheme="majorHAnsi" w:hAnsiTheme="majorHAnsi" w:cstheme="majorHAnsi"/>
+        </w:rPr>
         <w:instrText xml:space="preserve"> ADDIN ZOTERO_ITEM CSL_CITATION {"citationID":"BASK10z8","properties":{"formattedCitation":"(Korneliussen et al., 2014)","plainCitation":"(Korneliussen et al., 2014)","noteIndex":0},"citationItems":[{"id":"vrfIOilL/DaLslGSD","uris":["http://www.mendeley.com/documents/?uuid=46f586f0-ecac-4bdd-8896-3541f7bbbfd8"],"itemData":{"DOI":"10.1186/s12859-014-0356-4","ISBN":"9783319072111","ISSN":"14712105","PMID":"25420514","abstract":"BACKGROUND: High-throughput DNA sequencing technologies are generating vast amounts of data. Fast, flexible and memory efficient implementations are needed in order to facilitate analyses of thousands of samples simultaneously. RESULTS: We present a multithreaded program suite called ANGSD. This program can calculate various summary statistics, and perform association mapping and population genetic analyses utilizing the full information in next generation sequencing data by working directly on the raw sequencing data or by using genotype likelihoods. CONCLUSIONS: The open source c/c++ program ANGSD is available at http://www.popgen.dk/angsd . The program is tested and validated on GNU/Linux systems. The program facilitates multiple input formats including BAM and imputed beagle genotype probability files. The program allow the user to choose between combinations of existing methods and can perform analysis that is not implemented elsewhere.","author":[{"dropping-particle":"","family":"Korneliussen","given":"Thorfinn Sand","non-dropping-particle":"","parse-names":false,"suffix":""},{"dropping-particle":"","family":"Albrechtsen","given":"Anders","non-dropping-particle":"","parse-names":false,"suffix":""},{"dropping-particle":"","family":"Nielsen","given":"Rasmus","non-dropping-particle":"","parse-names":false,"suffix":""}],"container-title":"BMC Bioinformatics","id":"ITEM-1","issue":"1","issued":{"date-parts":[["2014"]]},"page":"1-13","title":"ANGSD: Analysis of Next Generation Sequencing Data","type":"article-journal","volume":"15"}}],"schema":"https://github.com/citation-style-language/schema/raw/master/csl-citation.json"} </w:instrText>
       </w:r>
       <w:r>
@@ -3667,7 +3899,91 @@
         <w:rPr>
           <w:rFonts w:asciiTheme="majorHAnsi" w:hAnsiTheme="majorHAnsi" w:cstheme="majorHAnsi"/>
         </w:rPr>
-        <w:t xml:space="preserve"> using males or females as controls (0) and the opposite sex as cases (1). The goal for this GWAS was to find alleles associated with a particular sex. The association of a particular allele with sex category was reported as a likelihood ratio test (LRT) statistic and is chi square distributed with one degree of freedom. We applied a conservative significance cutoff with a Bonferroni corrected p-value of 0.05 using the formula </w:t>
+        <w:t xml:space="preserve"> </w:t>
+      </w:r>
+      <w:r>
+        <w:rPr>
+          <w:rFonts w:asciiTheme="majorHAnsi" w:hAnsiTheme="majorHAnsi" w:cstheme="majorHAnsi"/>
+        </w:rPr>
+        <w:t xml:space="preserve">with the following </w:t>
+      </w:r>
+      <w:r>
+        <w:rPr>
+          <w:rFonts w:asciiTheme="majorHAnsi" w:hAnsiTheme="majorHAnsi" w:cstheme="majorHAnsi"/>
+        </w:rPr>
+        <w:t xml:space="preserve">additional </w:t>
+      </w:r>
+      <w:r>
+        <w:rPr>
+          <w:rFonts w:asciiTheme="majorHAnsi" w:hAnsiTheme="majorHAnsi" w:cstheme="majorHAnsi"/>
+        </w:rPr>
+        <w:t xml:space="preserve">specifications </w:t>
+      </w:r>
+      <w:r>
+        <w:rPr>
+          <w:rFonts w:ascii="Courier" w:hAnsi="Courier" w:cstheme="majorHAnsi"/>
+        </w:rPr>
+        <w:t>-</w:t>
+      </w:r>
+      <w:proofErr w:type="spellStart"/>
+      <w:r>
+        <w:rPr>
+          <w:rFonts w:ascii="Courier" w:hAnsi="Courier" w:cstheme="majorHAnsi"/>
+        </w:rPr>
+        <w:t>doAsso</w:t>
+      </w:r>
+      <w:proofErr w:type="spellEnd"/>
+      <w:r>
+        <w:rPr>
+          <w:rFonts w:ascii="Courier" w:hAnsi="Courier" w:cstheme="majorHAnsi"/>
+        </w:rPr>
+        <w:t xml:space="preserve"> 1 -GL 1 -</w:t>
+      </w:r>
+      <w:proofErr w:type="spellStart"/>
+      <w:r>
+        <w:rPr>
+          <w:rFonts w:ascii="Courier" w:hAnsi="Courier" w:cstheme="majorHAnsi"/>
+        </w:rPr>
+        <w:t>doMajorMinor</w:t>
+      </w:r>
+      <w:proofErr w:type="spellEnd"/>
+      <w:r>
+        <w:rPr>
+          <w:rFonts w:ascii="Courier" w:hAnsi="Courier" w:cstheme="majorHAnsi"/>
+        </w:rPr>
+        <w:t xml:space="preserve"> 1 -</w:t>
+      </w:r>
+      <w:proofErr w:type="spellStart"/>
+      <w:r>
+        <w:rPr>
+          <w:rFonts w:ascii="Courier" w:hAnsi="Courier" w:cstheme="majorHAnsi"/>
+        </w:rPr>
+        <w:t>doMaf</w:t>
+      </w:r>
+      <w:proofErr w:type="spellEnd"/>
+      <w:r>
+        <w:rPr>
+          <w:rFonts w:ascii="Courier" w:hAnsi="Courier" w:cstheme="majorHAnsi"/>
+        </w:rPr>
+        <w:t xml:space="preserve"> 1 -SNP_pval 1e-6</w:t>
+      </w:r>
+      <w:r>
+        <w:rPr>
+          <w:rFonts w:asciiTheme="majorHAnsi" w:hAnsiTheme="majorHAnsi" w:cstheme="majorHAnsi"/>
+        </w:rPr>
+        <w:t xml:space="preserve">. </w:t>
+      </w:r>
+      <w:r>
+        <w:rPr>
+          <w:rFonts w:asciiTheme="majorHAnsi" w:hAnsiTheme="majorHAnsi" w:cstheme="majorHAnsi"/>
+        </w:rPr>
+        <w:t>Allelic a</w:t>
+      </w:r>
+      <w:r>
+        <w:rPr>
+          <w:rFonts w:asciiTheme="majorHAnsi" w:hAnsiTheme="majorHAnsi" w:cstheme="majorHAnsi"/>
+        </w:rPr>
+        <w:t xml:space="preserve">ssociation with sex category was reported as a likelihood ratio test (LRT) statistic and is chi square distributed with one degree of freedom. We applied a conservative significance cutoff with a Bonferroni corrected p-value of 0.05 using the formula </w:t>
       </w:r>
       <m:oMath>
         <m:r>
@@ -3769,14 +4085,300 @@
           <w:szCs w:val="24"/>
         </w:rPr>
       </w:pPr>
-      <w:bookmarkStart w:id="13" w:name="_Toc113440563"/>
       <w:r>
         <w:rPr>
           <w:rFonts w:asciiTheme="majorHAnsi" w:hAnsiTheme="majorHAnsi" w:cstheme="majorHAnsi"/>
           <w:sz w:val="24"/>
           <w:szCs w:val="24"/>
         </w:rPr>
-        <w:t>Genome-wide association study</w:t>
+        <w:t>Depth analysis</w:t>
+      </w:r>
+    </w:p>
+    <w:p>
+      <w:pPr>
+        <w:rPr>
+          <w:rFonts w:asciiTheme="majorHAnsi" w:hAnsiTheme="majorHAnsi" w:cstheme="majorHAnsi"/>
+        </w:rPr>
+      </w:pPr>
+      <w:r>
+        <w:rPr>
+          <w:rFonts w:asciiTheme="majorHAnsi" w:hAnsiTheme="majorHAnsi" w:cstheme="majorHAnsi"/>
+        </w:rPr>
+        <w:t xml:space="preserve">To test for a heterogametic sex, we </w:t>
+      </w:r>
+      <w:r>
+        <w:rPr>
+          <w:rFonts w:asciiTheme="majorHAnsi" w:hAnsiTheme="majorHAnsi" w:cstheme="majorHAnsi"/>
+        </w:rPr>
+        <w:t>look</w:t>
+      </w:r>
+      <w:r>
+        <w:rPr>
+          <w:rFonts w:asciiTheme="majorHAnsi" w:hAnsiTheme="majorHAnsi" w:cstheme="majorHAnsi"/>
+        </w:rPr>
+        <w:t>ed</w:t>
+      </w:r>
+      <w:r>
+        <w:rPr>
+          <w:rFonts w:asciiTheme="majorHAnsi" w:hAnsiTheme="majorHAnsi" w:cstheme="majorHAnsi"/>
+        </w:rPr>
+        <w:t xml:space="preserve"> for signs of sex specific sequencing depth differences, </w:t>
+      </w:r>
+      <w:r>
+        <w:rPr>
+          <w:rFonts w:asciiTheme="majorHAnsi" w:hAnsiTheme="majorHAnsi" w:cstheme="majorHAnsi"/>
+        </w:rPr>
+        <w:t>between</w:t>
+      </w:r>
+      <w:r>
+        <w:rPr>
+          <w:rFonts w:asciiTheme="majorHAnsi" w:hAnsiTheme="majorHAnsi" w:cstheme="majorHAnsi"/>
+        </w:rPr>
+        <w:t xml:space="preserve"> male and female </w:t>
+      </w:r>
+      <w:r>
+        <w:rPr>
+          <w:rFonts w:asciiTheme="majorHAnsi" w:hAnsiTheme="majorHAnsi" w:cstheme="majorHAnsi"/>
+        </w:rPr>
+        <w:t>RAD-sequencing data.</w:t>
+      </w:r>
+      <w:r>
+        <w:rPr>
+          <w:rFonts w:asciiTheme="majorHAnsi" w:hAnsiTheme="majorHAnsi" w:cstheme="majorHAnsi"/>
+        </w:rPr>
+        <w:t xml:space="preserve"> To </w:t>
+      </w:r>
+      <w:r>
+        <w:rPr>
+          <w:rFonts w:asciiTheme="majorHAnsi" w:hAnsiTheme="majorHAnsi" w:cstheme="majorHAnsi"/>
+        </w:rPr>
+        <w:t>test the possibility of having a male or female heterogametic sex,</w:t>
+      </w:r>
+      <w:r>
+        <w:rPr>
+          <w:rFonts w:asciiTheme="majorHAnsi" w:hAnsiTheme="majorHAnsi" w:cstheme="majorHAnsi"/>
+        </w:rPr>
+        <w:t xml:space="preserve"> we performed two experiments</w:t>
+      </w:r>
+      <w:r>
+        <w:rPr>
+          <w:rFonts w:asciiTheme="majorHAnsi" w:hAnsiTheme="majorHAnsi" w:cstheme="majorHAnsi"/>
+        </w:rPr>
+        <w:t xml:space="preserve"> –</w:t>
+      </w:r>
+      <w:r>
+        <w:rPr>
+          <w:rFonts w:asciiTheme="majorHAnsi" w:hAnsiTheme="majorHAnsi" w:cstheme="majorHAnsi"/>
+        </w:rPr>
+        <w:t xml:space="preserve"> </w:t>
+      </w:r>
+      <w:proofErr w:type="spellStart"/>
+      <w:r>
+        <w:rPr>
+          <w:rFonts w:asciiTheme="majorHAnsi" w:hAnsiTheme="majorHAnsi" w:cstheme="majorHAnsi"/>
+        </w:rPr>
+        <w:t>one</w:t>
+      </w:r>
+      <w:proofErr w:type="spellEnd"/>
+      <w:r>
+        <w:rPr>
+          <w:rFonts w:asciiTheme="majorHAnsi" w:hAnsiTheme="majorHAnsi" w:cstheme="majorHAnsi"/>
+        </w:rPr>
+        <w:t xml:space="preserve"> using the male genome as a reference and </w:t>
+      </w:r>
+      <w:r>
+        <w:rPr>
+          <w:rFonts w:asciiTheme="majorHAnsi" w:hAnsiTheme="majorHAnsi" w:cstheme="majorHAnsi"/>
+        </w:rPr>
+        <w:t>second</w:t>
+      </w:r>
+      <w:r>
+        <w:rPr>
+          <w:rFonts w:asciiTheme="majorHAnsi" w:hAnsiTheme="majorHAnsi" w:cstheme="majorHAnsi"/>
+        </w:rPr>
+        <w:t xml:space="preserve"> using the female genome as a reference. Each experiment used the 24 male and 24 female alignment files from the </w:t>
+      </w:r>
+      <w:r>
+        <w:rPr>
+          <w:rFonts w:asciiTheme="majorHAnsi" w:hAnsiTheme="majorHAnsi" w:cstheme="majorHAnsi"/>
+        </w:rPr>
+        <w:t>GWAS</w:t>
+      </w:r>
+      <w:r>
+        <w:rPr>
+          <w:rFonts w:asciiTheme="majorHAnsi" w:hAnsiTheme="majorHAnsi" w:cstheme="majorHAnsi"/>
+        </w:rPr>
+        <w:t xml:space="preserve">. First, we acquired the depth of aligned reads at each location in the reference genome using </w:t>
+      </w:r>
+      <w:proofErr w:type="spellStart"/>
+      <w:r>
+        <w:rPr>
+          <w:rFonts w:asciiTheme="majorHAnsi" w:hAnsiTheme="majorHAnsi" w:cstheme="majorHAnsi"/>
+        </w:rPr>
+        <w:t>samtools</w:t>
+      </w:r>
+      <w:proofErr w:type="spellEnd"/>
+      <w:r>
+        <w:rPr>
+          <w:rFonts w:asciiTheme="majorHAnsi" w:hAnsiTheme="majorHAnsi" w:cstheme="majorHAnsi"/>
+        </w:rPr>
+        <w:t xml:space="preserve"> v1.9 </w:t>
+      </w:r>
+      <w:r>
+        <w:rPr>
+          <w:rFonts w:asciiTheme="majorHAnsi" w:hAnsiTheme="majorHAnsi" w:cstheme="majorHAnsi"/>
+        </w:rPr>
+        <w:fldChar w:fldCharType="begin"/>
+      </w:r>
+      <w:r>
+        <w:rPr>
+          <w:rFonts w:asciiTheme="majorHAnsi" w:hAnsiTheme="majorHAnsi" w:cstheme="majorHAnsi"/>
+        </w:rPr>
+        <w:instrText xml:space="preserve"> ADDIN ZOTERO_ITEM CSL_CITATION {"citationID":"WUpsn2hS","properties":{"formattedCitation":"(Li et al., 2009)","plainCitation":"(Li et al., 2009)","noteIndex":0},"citationItems":[{"id":307,"uris":["http://zotero.org/users/local/3tku6QP0/items/3AY6NC6Y"],"itemData":{"id":307,"type":"article-journal","abstract":"SUMMARY: The Sequence Alignment/Map (SAM) format is a generic alignment format for storing read alignments against reference sequences, supporting short and long reads (up to 128 Mbp) produced by different sequencing platforms. It is flexible in style, compact in size, efficient in random access and is the format in which alignments from the 1000 Genomes Project are released. SAMtools implements various utilities for post-processing alignments in the SAM format, such as indexing, variant caller and alignment viewer, and thus provides universal tools for processing read alignments. AVAILABILITY: http://samtools.sourceforge.net.","container-title":"Bioinformatics","DOI":"10.1093/bioinformatics/btp352","ISSN":"1367-4803\\r1460-2059","issue":"16","page":"2078-2079","title":"The Sequence Alignment/Map format and SAMtools","volume":"25","author":[{"family":"Li","given":"Heng"},{"family":"Handsaker","given":"Bob"},{"family":"Wysoker","given":"Alec"},{"family":"Fennell","given":"Tim"},{"family":"Ruan","given":"Jue"},{"family":"Homer","given":"Nils"},{"family":"Marth","given":"Gabor"},{"family":"Abecasis","given":"Goncalo"},{"family":"Durbin","given":"Richard"}],"issued":{"date-parts":[["2009"]]}}}],"schema":"https://github.com/citation-style-language/schema/raw/master/csl-citation.json"} </w:instrText>
+      </w:r>
+      <w:r>
+        <w:rPr>
+          <w:rFonts w:asciiTheme="majorHAnsi" w:hAnsiTheme="majorHAnsi" w:cstheme="majorHAnsi"/>
+        </w:rPr>
+        <w:fldChar w:fldCharType="separate"/>
+      </w:r>
+      <w:r>
+        <w:rPr>
+          <w:rFonts w:asciiTheme="majorHAnsi" w:hAnsiTheme="majorHAnsi" w:cstheme="majorHAnsi"/>
+          <w:noProof/>
+        </w:rPr>
+        <w:t>(Li et al., 2009)</w:t>
+      </w:r>
+      <w:r>
+        <w:rPr>
+          <w:rFonts w:asciiTheme="majorHAnsi" w:hAnsiTheme="majorHAnsi" w:cstheme="majorHAnsi"/>
+        </w:rPr>
+        <w:fldChar w:fldCharType="end"/>
+      </w:r>
+      <w:r>
+        <w:rPr>
+          <w:rFonts w:asciiTheme="majorHAnsi" w:hAnsiTheme="majorHAnsi" w:cstheme="majorHAnsi"/>
+        </w:rPr>
+        <w:t xml:space="preserve">. Next, using custom bash and </w:t>
+      </w:r>
+      <w:proofErr w:type="spellStart"/>
+      <w:r>
+        <w:rPr>
+          <w:rFonts w:asciiTheme="majorHAnsi" w:hAnsiTheme="majorHAnsi" w:cstheme="majorHAnsi"/>
+        </w:rPr>
+        <w:t>perl</w:t>
+      </w:r>
+      <w:proofErr w:type="spellEnd"/>
+      <w:r>
+        <w:rPr>
+          <w:rFonts w:asciiTheme="majorHAnsi" w:hAnsiTheme="majorHAnsi" w:cstheme="majorHAnsi"/>
+        </w:rPr>
+        <w:t xml:space="preserve"> scripts</w:t>
+      </w:r>
+      <w:r>
+        <w:rPr>
+          <w:rFonts w:asciiTheme="majorHAnsi" w:hAnsiTheme="majorHAnsi" w:cstheme="majorHAnsi"/>
+        </w:rPr>
+        <w:t xml:space="preserve"> (</w:t>
+      </w:r>
+      <w:proofErr w:type="spellStart"/>
+      <w:r>
+        <w:rPr>
+          <w:rFonts w:asciiTheme="majorHAnsi" w:hAnsiTheme="majorHAnsi" w:cstheme="majorHAnsi"/>
+        </w:rPr>
+        <w:t>tk</w:t>
+      </w:r>
+      <w:proofErr w:type="spellEnd"/>
+      <w:r>
+        <w:rPr>
+          <w:rFonts w:asciiTheme="majorHAnsi" w:hAnsiTheme="majorHAnsi" w:cstheme="majorHAnsi"/>
+        </w:rPr>
+        <w:t xml:space="preserve"> INSERT GITHUB LINK 2 SCRIPTS)</w:t>
+      </w:r>
+      <w:r>
+        <w:rPr>
+          <w:rFonts w:asciiTheme="majorHAnsi" w:hAnsiTheme="majorHAnsi" w:cstheme="majorHAnsi"/>
+        </w:rPr>
+        <w:t xml:space="preserve"> we discarded </w:t>
+      </w:r>
+      <w:r>
+        <w:rPr>
+          <w:rFonts w:asciiTheme="majorHAnsi" w:hAnsiTheme="majorHAnsi" w:cstheme="majorHAnsi"/>
+        </w:rPr>
+        <w:t>loci</w:t>
+      </w:r>
+      <w:r>
+        <w:rPr>
+          <w:rFonts w:asciiTheme="majorHAnsi" w:hAnsiTheme="majorHAnsi" w:cstheme="majorHAnsi"/>
+        </w:rPr>
+        <w:t xml:space="preserve"> where </w:t>
+      </w:r>
+      <w:r>
+        <w:rPr>
+          <w:rFonts w:asciiTheme="majorHAnsi" w:hAnsiTheme="majorHAnsi" w:cstheme="majorHAnsi"/>
+        </w:rPr>
+        <w:t>neither</w:t>
+      </w:r>
+      <w:r>
+        <w:rPr>
+          <w:rFonts w:asciiTheme="majorHAnsi" w:hAnsiTheme="majorHAnsi" w:cstheme="majorHAnsi"/>
+        </w:rPr>
+        <w:t xml:space="preserve"> male or female RAD sequencing data aligned, </w:t>
+      </w:r>
+      <w:r>
+        <w:rPr>
+          <w:rFonts w:asciiTheme="majorHAnsi" w:hAnsiTheme="majorHAnsi" w:cstheme="majorHAnsi"/>
+        </w:rPr>
+        <w:t>then</w:t>
+      </w:r>
+      <w:r>
+        <w:rPr>
+          <w:rFonts w:asciiTheme="majorHAnsi" w:hAnsiTheme="majorHAnsi" w:cstheme="majorHAnsi"/>
+        </w:rPr>
+        <w:t xml:space="preserve"> we totaled the number of alignments</w:t>
+      </w:r>
+      <w:r>
+        <w:rPr>
+          <w:rFonts w:asciiTheme="majorHAnsi" w:hAnsiTheme="majorHAnsi" w:cstheme="majorHAnsi"/>
+        </w:rPr>
+        <w:t xml:space="preserve"> for each sex</w:t>
+      </w:r>
+      <w:r>
+        <w:rPr>
+          <w:rFonts w:asciiTheme="majorHAnsi" w:hAnsiTheme="majorHAnsi" w:cstheme="majorHAnsi"/>
+        </w:rPr>
+        <w:t xml:space="preserve"> and gathered the total coverage for each sex. Finally, we totaled the difference of coverage between male and females and sorted the output to look for locations in the genome where one sex had high and consistent coverage and the other sex had low or no coverage.</w:t>
+      </w:r>
+    </w:p>
+    <w:p>
+      <w:pPr>
+        <w:rPr>
+          <w:rFonts w:asciiTheme="majorHAnsi" w:hAnsiTheme="majorHAnsi" w:cstheme="majorHAnsi"/>
+          <w:b/>
+          <w:bCs/>
+          <w:u w:val="single"/>
+        </w:rPr>
+      </w:pPr>
+    </w:p>
+    <w:p>
+      <w:pPr>
+        <w:pStyle w:val="HTMLAddress"/>
+        <w:spacing w:line="240" w:lineRule="auto"/>
+        <w:outlineLvl w:val="2"/>
+        <w:rPr>
+          <w:rFonts w:asciiTheme="majorHAnsi" w:hAnsiTheme="majorHAnsi" w:cstheme="majorHAnsi"/>
+          <w:sz w:val="24"/>
+          <w:szCs w:val="24"/>
+        </w:rPr>
+      </w:pPr>
+      <w:bookmarkStart w:id="13" w:name="_Toc113440564"/>
+      <w:r>
+        <w:rPr>
+          <w:rFonts w:asciiTheme="majorHAnsi" w:hAnsiTheme="majorHAnsi" w:cstheme="majorHAnsi"/>
+          <w:sz w:val="24"/>
+          <w:szCs w:val="24"/>
+        </w:rPr>
+        <w:t>K-mer analysis</w:t>
       </w:r>
       <w:bookmarkEnd w:id="13"/>
     </w:p>
@@ -3790,80 +4392,492 @@
         <w:rPr>
           <w:rFonts w:asciiTheme="majorHAnsi" w:hAnsiTheme="majorHAnsi" w:cstheme="majorHAnsi"/>
         </w:rPr>
-        <w:t>If sex determination in delta smelt is caused by chromosomal differences, it would be expected that the heterogametic sex (e.g., XY) would have roughly half the sequencing depth (</w:t>
-      </w:r>
-      <w:r>
-        <w:rPr>
-          <w:rFonts w:asciiTheme="majorHAnsi" w:hAnsiTheme="majorHAnsi" w:cstheme="majorHAnsi"/>
-          <w:bCs/>
-        </w:rPr>
-        <w:t>the number of sequences that cover a given locus)</w:t>
-      </w:r>
-      <w:r>
-        <w:rPr>
-          <w:rFonts w:asciiTheme="majorHAnsi" w:hAnsiTheme="majorHAnsi" w:cstheme="majorHAnsi"/>
-        </w:rPr>
-        <w:t xml:space="preserve"> of the homogametic sex (e.g., XX) at the large region that determines sex in the fish. Additionally, the heterogametic sex would be expected to have novel sequence content. To look for signs of sex specific sequencing depth differences, we looked for male and female differences in the presence and depth of RAD markers spread throughout the genome. To do this we performed two experiments, one using the male genome as a reference and another using the female genome as a reference. Each experiment used the 24 male and 24 female alignment files from the </w:t>
-      </w:r>
-      <w:proofErr w:type="gramStart"/>
-      <w:r>
-        <w:rPr>
-          <w:rFonts w:asciiTheme="majorHAnsi" w:hAnsiTheme="majorHAnsi" w:cstheme="majorHAnsi"/>
-        </w:rPr>
-        <w:t>aforementioned GWAS</w:t>
-      </w:r>
-      <w:proofErr w:type="gramEnd"/>
-      <w:r>
-        <w:rPr>
-          <w:rFonts w:asciiTheme="majorHAnsi" w:hAnsiTheme="majorHAnsi" w:cstheme="majorHAnsi"/>
-        </w:rPr>
-        <w:t xml:space="preserve">. First, we acquired the depth of aligned reads at each location in the reference genome using </w:t>
+        <w:lastRenderedPageBreak/>
+        <w:t>W</w:t>
+      </w:r>
+      <w:r>
+        <w:rPr>
+          <w:rFonts w:asciiTheme="majorHAnsi" w:hAnsiTheme="majorHAnsi" w:cstheme="majorHAnsi"/>
+        </w:rPr>
+        <w:t>e</w:t>
+      </w:r>
+      <w:r>
+        <w:rPr>
+          <w:rFonts w:asciiTheme="majorHAnsi" w:hAnsiTheme="majorHAnsi" w:cstheme="majorHAnsi"/>
+        </w:rPr>
+        <w:t xml:space="preserve"> sought to identify unique differences of sequence content in males versus females</w:t>
+      </w:r>
+      <w:r>
+        <w:rPr>
+          <w:rFonts w:asciiTheme="majorHAnsi" w:hAnsiTheme="majorHAnsi" w:cstheme="majorHAnsi"/>
+        </w:rPr>
+        <w:t xml:space="preserve"> using a k-mer based approach</w:t>
+      </w:r>
+      <w:r>
+        <w:rPr>
+          <w:rFonts w:asciiTheme="majorHAnsi" w:hAnsiTheme="majorHAnsi" w:cstheme="majorHAnsi"/>
+        </w:rPr>
+        <w:t>. To do this, we</w:t>
+      </w:r>
+      <w:r>
+        <w:rPr>
+          <w:rFonts w:asciiTheme="majorHAnsi" w:hAnsiTheme="majorHAnsi" w:cstheme="majorHAnsi"/>
+        </w:rPr>
+        <w:t xml:space="preserve"> </w:t>
+      </w:r>
+      <w:r>
+        <w:rPr>
+          <w:rFonts w:asciiTheme="majorHAnsi" w:hAnsiTheme="majorHAnsi" w:cstheme="majorHAnsi"/>
+        </w:rPr>
+        <w:t xml:space="preserve">used </w:t>
+      </w:r>
+      <w:r>
+        <w:rPr>
+          <w:rFonts w:asciiTheme="majorHAnsi" w:hAnsiTheme="majorHAnsi" w:cstheme="majorHAnsi"/>
+        </w:rPr>
+        <w:t xml:space="preserve">the male and female individuals </w:t>
+      </w:r>
+      <w:r>
+        <w:rPr>
+          <w:rFonts w:asciiTheme="majorHAnsi" w:hAnsiTheme="majorHAnsi" w:cstheme="majorHAnsi"/>
+        </w:rPr>
+        <w:t>linked-read data</w:t>
+      </w:r>
+      <w:r>
+        <w:rPr>
+          <w:rFonts w:asciiTheme="majorHAnsi" w:hAnsiTheme="majorHAnsi" w:cstheme="majorHAnsi"/>
+        </w:rPr>
+        <w:t xml:space="preserve"> generated for our genome assemblies</w:t>
+      </w:r>
+      <w:r>
+        <w:rPr>
+          <w:rFonts w:asciiTheme="majorHAnsi" w:hAnsiTheme="majorHAnsi" w:cstheme="majorHAnsi"/>
+        </w:rPr>
+        <w:t xml:space="preserve"> </w:t>
+      </w:r>
+      <w:r>
+        <w:rPr>
+          <w:rFonts w:asciiTheme="majorHAnsi" w:hAnsiTheme="majorHAnsi" w:cstheme="majorHAnsi"/>
+        </w:rPr>
+        <w:t>to create sex-specific sequence signature files</w:t>
+      </w:r>
+      <w:r>
+        <w:rPr>
+          <w:rFonts w:asciiTheme="majorHAnsi" w:hAnsiTheme="majorHAnsi" w:cstheme="majorHAnsi"/>
+        </w:rPr>
+        <w:t xml:space="preserve">. </w:t>
+      </w:r>
+      <w:r>
+        <w:rPr>
+          <w:rFonts w:asciiTheme="majorHAnsi" w:hAnsiTheme="majorHAnsi" w:cstheme="majorHAnsi"/>
+        </w:rPr>
+        <w:t>For each sex</w:t>
+      </w:r>
+      <w:r>
+        <w:rPr>
+          <w:rFonts w:asciiTheme="majorHAnsi" w:hAnsiTheme="majorHAnsi" w:cstheme="majorHAnsi"/>
+        </w:rPr>
+        <w:t xml:space="preserve">, we </w:t>
+      </w:r>
+      <w:r>
+        <w:rPr>
+          <w:rFonts w:asciiTheme="majorHAnsi" w:hAnsiTheme="majorHAnsi" w:cstheme="majorHAnsi"/>
+        </w:rPr>
+        <w:t xml:space="preserve">created </w:t>
       </w:r>
       <w:proofErr w:type="spellStart"/>
       <w:r>
         <w:rPr>
           <w:rFonts w:asciiTheme="majorHAnsi" w:hAnsiTheme="majorHAnsi" w:cstheme="majorHAnsi"/>
         </w:rPr>
-        <w:t>samtools</w:t>
+        <w:t>MinHash</w:t>
       </w:r>
       <w:proofErr w:type="spellEnd"/>
       <w:r>
         <w:rPr>
           <w:rFonts w:asciiTheme="majorHAnsi" w:hAnsiTheme="majorHAnsi" w:cstheme="majorHAnsi"/>
         </w:rPr>
-        <w:t xml:space="preserve"> depth. Next, using custom bash and </w:t>
+        <w:t xml:space="preserve"> sketches of 17-mers sampled at a scaled rate of 1000</w:t>
+      </w:r>
+      <w:r>
+        <w:rPr>
+          <w:rFonts w:asciiTheme="majorHAnsi" w:hAnsiTheme="majorHAnsi" w:cstheme="majorHAnsi"/>
+        </w:rPr>
+        <w:t xml:space="preserve"> in</w:t>
+      </w:r>
+      <w:r>
+        <w:rPr>
+          <w:rFonts w:asciiTheme="majorHAnsi" w:hAnsiTheme="majorHAnsi" w:cstheme="majorHAnsi"/>
+        </w:rPr>
+        <w:t xml:space="preserve"> </w:t>
       </w:r>
       <w:proofErr w:type="spellStart"/>
       <w:r>
         <w:rPr>
           <w:rFonts w:asciiTheme="majorHAnsi" w:hAnsiTheme="majorHAnsi" w:cstheme="majorHAnsi"/>
         </w:rPr>
-        <w:t>perl</w:t>
+        <w:t>sourmash</w:t>
+      </w:r>
+      <w:r>
+        <w:rPr>
+          <w:rFonts w:asciiTheme="majorHAnsi" w:hAnsiTheme="majorHAnsi" w:cstheme="majorHAnsi"/>
+        </w:rPr>
+        <w:t xml:space="preserve"> </w:t>
+      </w:r>
+      <w:r>
+        <w:rPr>
+          <w:rFonts w:asciiTheme="majorHAnsi" w:hAnsiTheme="majorHAnsi" w:cstheme="majorHAnsi"/>
+        </w:rPr>
+        <w:t xml:space="preserve">v3.5.0 </w:t>
       </w:r>
       <w:proofErr w:type="spellEnd"/>
       <w:r>
         <w:rPr>
           <w:rFonts w:asciiTheme="majorHAnsi" w:hAnsiTheme="majorHAnsi" w:cstheme="majorHAnsi"/>
         </w:rPr>
-        <w:t xml:space="preserve"> scripts we discarded all genomic locations where no male or female RAD sequencing data aligned, and we totaled the number of male alignments and gathered the total coverage for </w:t>
-      </w:r>
-      <w:r>
-        <w:rPr>
-          <w:rFonts w:asciiTheme="majorHAnsi" w:hAnsiTheme="majorHAnsi" w:cstheme="majorHAnsi"/>
-        </w:rPr>
-        <w:lastRenderedPageBreak/>
-        <w:t>each sex. Finally, we totaled the difference of coverage between male and females and sorted the output to look for locations in the genome where one sex had high and consistent coverage and the other sex had low or no coverage.</w:t>
+        <w:fldChar w:fldCharType="begin"/>
+      </w:r>
+      <w:r>
+        <w:rPr>
+          <w:rFonts w:asciiTheme="majorHAnsi" w:hAnsiTheme="majorHAnsi" w:cstheme="majorHAnsi"/>
+        </w:rPr>
+        <w:instrText xml:space="preserve"> ADDIN ZOTERO_ITEM CSL_CITATION {"citationID":"PMuEi7NF","properties":{"formattedCitation":"(Brown &amp; Irber, 2016)","plainCitation":"(Brown &amp; Irber, 2016)","noteIndex":0},"citationItems":[{"id":508,"uris":["http://zotero.org/users/local/3tku6QP0/items/K5M8IMDZ"],"itemData":{"id":508,"type":"article-journal","container-title":"The Journal of Open Source Software","DOI":"10.21105/joss.00027","ISSN":"2475-9066","issue":"5","journalAbbreviation":"JOSS","language":"en","page":"27","source":"DOI.org (Crossref)","title":"sourmash: a library for MinHash sketching of DNA","title-short":"sourmash","volume":"1","author":[{"family":"Brown","given":"C. Titus"},{"family":"Irber","given":"Luiz"}],"issued":{"date-parts":[["2016",9,14]]}}}],"schema":"https://github.com/citation-style-language/schema/raw/master/csl-citation.json"} </w:instrText>
+      </w:r>
+      <w:r>
+        <w:rPr>
+          <w:rFonts w:asciiTheme="majorHAnsi" w:hAnsiTheme="majorHAnsi" w:cstheme="majorHAnsi"/>
+        </w:rPr>
+        <w:fldChar w:fldCharType="separate"/>
+      </w:r>
+      <w:r>
+        <w:rPr>
+          <w:rFonts w:asciiTheme="majorHAnsi" w:hAnsiTheme="majorHAnsi" w:cstheme="majorHAnsi"/>
+        </w:rPr>
+        <w:t xml:space="preserve">(Brown &amp; </w:t>
+      </w:r>
+      <w:proofErr w:type="spellStart"/>
+      <w:r>
+        <w:rPr>
+          <w:rFonts w:asciiTheme="majorHAnsi" w:hAnsiTheme="majorHAnsi" w:cstheme="majorHAnsi"/>
+        </w:rPr>
+        <w:t>Irber</w:t>
+      </w:r>
+      <w:proofErr w:type="spellEnd"/>
+      <w:r>
+        <w:rPr>
+          <w:rFonts w:asciiTheme="majorHAnsi" w:hAnsiTheme="majorHAnsi" w:cstheme="majorHAnsi"/>
+        </w:rPr>
+        <w:t>, 2016)</w:t>
+      </w:r>
+      <w:r>
+        <w:rPr>
+          <w:rFonts w:asciiTheme="majorHAnsi" w:hAnsiTheme="majorHAnsi" w:cstheme="majorHAnsi"/>
+        </w:rPr>
+        <w:fldChar w:fldCharType="end"/>
+      </w:r>
+      <w:r>
+        <w:rPr>
+          <w:rFonts w:asciiTheme="majorHAnsi" w:hAnsiTheme="majorHAnsi" w:cstheme="majorHAnsi"/>
+        </w:rPr>
+        <w:t xml:space="preserve">. </w:t>
+      </w:r>
+      <w:r>
+        <w:rPr>
+          <w:rFonts w:asciiTheme="majorHAnsi" w:hAnsiTheme="majorHAnsi" w:cstheme="majorHAnsi"/>
+        </w:rPr>
+        <w:t>Next, w</w:t>
+      </w:r>
+      <w:r>
+        <w:rPr>
+          <w:rFonts w:asciiTheme="majorHAnsi" w:hAnsiTheme="majorHAnsi" w:cstheme="majorHAnsi"/>
+        </w:rPr>
+        <w:t xml:space="preserve">e purged the signature files of low abundance k-mers (abundance &lt; 5) to eliminate k-mers </w:t>
+      </w:r>
+      <w:r>
+        <w:rPr>
+          <w:rFonts w:asciiTheme="majorHAnsi" w:hAnsiTheme="majorHAnsi" w:cstheme="majorHAnsi"/>
+        </w:rPr>
+        <w:t>likely to be the product of</w:t>
+      </w:r>
+      <w:r>
+        <w:rPr>
+          <w:rFonts w:asciiTheme="majorHAnsi" w:hAnsiTheme="majorHAnsi" w:cstheme="majorHAnsi"/>
+        </w:rPr>
+        <w:t xml:space="preserve"> sequencing errors</w:t>
+      </w:r>
+      <w:r>
+        <w:rPr>
+          <w:rFonts w:asciiTheme="majorHAnsi" w:hAnsiTheme="majorHAnsi" w:cstheme="majorHAnsi"/>
+        </w:rPr>
+        <w:t>. Then</w:t>
+      </w:r>
+      <w:r>
+        <w:rPr>
+          <w:rFonts w:asciiTheme="majorHAnsi" w:hAnsiTheme="majorHAnsi" w:cstheme="majorHAnsi"/>
+        </w:rPr>
+        <w:t xml:space="preserve"> </w:t>
+      </w:r>
+      <w:r>
+        <w:rPr>
+          <w:rFonts w:asciiTheme="majorHAnsi" w:hAnsiTheme="majorHAnsi" w:cstheme="majorHAnsi"/>
+        </w:rPr>
+        <w:t>we</w:t>
+      </w:r>
+      <w:r>
+        <w:rPr>
+          <w:rFonts w:asciiTheme="majorHAnsi" w:hAnsiTheme="majorHAnsi" w:cstheme="majorHAnsi"/>
+        </w:rPr>
+        <w:t xml:space="preserve"> discarded k-mers shared between male and females to leave only sex-specific k-mers. The resulting high abundance, single sex k-mers were used in our </w:t>
+      </w:r>
+      <w:r>
+        <w:rPr>
+          <w:rFonts w:asciiTheme="majorHAnsi" w:hAnsiTheme="majorHAnsi" w:cstheme="majorHAnsi"/>
+        </w:rPr>
+        <w:t xml:space="preserve">subsequent </w:t>
+      </w:r>
+      <w:r>
+        <w:rPr>
+          <w:rFonts w:asciiTheme="majorHAnsi" w:hAnsiTheme="majorHAnsi" w:cstheme="majorHAnsi"/>
+        </w:rPr>
+        <w:t>analys</w:t>
+      </w:r>
+      <w:r>
+        <w:rPr>
+          <w:rFonts w:asciiTheme="majorHAnsi" w:hAnsiTheme="majorHAnsi" w:cstheme="majorHAnsi"/>
+        </w:rPr>
+        <w:t>e</w:t>
+      </w:r>
+      <w:r>
+        <w:rPr>
+          <w:rFonts w:asciiTheme="majorHAnsi" w:hAnsiTheme="majorHAnsi" w:cstheme="majorHAnsi"/>
+        </w:rPr>
+        <w:t>s.</w:t>
+      </w:r>
+      <w:r>
+        <w:rPr>
+          <w:rFonts w:asciiTheme="majorHAnsi" w:hAnsiTheme="majorHAnsi" w:cstheme="majorHAnsi"/>
+        </w:rPr>
+        <w:br/>
       </w:r>
     </w:p>
     <w:p>
       <w:pPr>
         <w:rPr>
           <w:rFonts w:asciiTheme="majorHAnsi" w:hAnsiTheme="majorHAnsi" w:cstheme="majorHAnsi"/>
+        </w:rPr>
+      </w:pPr>
+      <w:r>
+        <w:rPr>
+          <w:rFonts w:asciiTheme="majorHAnsi" w:hAnsiTheme="majorHAnsi" w:cstheme="majorHAnsi"/>
+        </w:rPr>
+        <w:t xml:space="preserve">To </w:t>
+      </w:r>
+      <w:r>
+        <w:rPr>
+          <w:rFonts w:asciiTheme="majorHAnsi" w:hAnsiTheme="majorHAnsi" w:cstheme="majorHAnsi"/>
+        </w:rPr>
+        <w:t>determine if there were observable differences between sexes</w:t>
+      </w:r>
+      <w:r>
+        <w:rPr>
+          <w:rFonts w:asciiTheme="majorHAnsi" w:hAnsiTheme="majorHAnsi" w:cstheme="majorHAnsi"/>
+        </w:rPr>
+        <w:t>, we plotted and compared k-mer abundance for each sex</w:t>
+      </w:r>
+      <w:r>
+        <w:rPr>
+          <w:rFonts w:asciiTheme="majorHAnsi" w:hAnsiTheme="majorHAnsi" w:cstheme="majorHAnsi"/>
+        </w:rPr>
+        <w:t xml:space="preserve"> as</w:t>
+      </w:r>
+      <w:r>
+        <w:rPr>
+          <w:rFonts w:asciiTheme="majorHAnsi" w:hAnsiTheme="majorHAnsi" w:cstheme="majorHAnsi"/>
+        </w:rPr>
+        <w:t xml:space="preserve"> difference</w:t>
+      </w:r>
+      <w:r>
+        <w:rPr>
+          <w:rFonts w:asciiTheme="majorHAnsi" w:hAnsiTheme="majorHAnsi" w:cstheme="majorHAnsi"/>
+        </w:rPr>
+        <w:t>s</w:t>
+      </w:r>
+      <w:r>
+        <w:rPr>
+          <w:rFonts w:asciiTheme="majorHAnsi" w:hAnsiTheme="majorHAnsi" w:cstheme="majorHAnsi"/>
+        </w:rPr>
+        <w:t xml:space="preserve"> in k-mer abundance </w:t>
+      </w:r>
+      <w:r>
+        <w:rPr>
+          <w:rFonts w:asciiTheme="majorHAnsi" w:hAnsiTheme="majorHAnsi" w:cstheme="majorHAnsi"/>
+        </w:rPr>
+        <w:t>may</w:t>
+      </w:r>
+      <w:r>
+        <w:rPr>
+          <w:rFonts w:asciiTheme="majorHAnsi" w:hAnsiTheme="majorHAnsi" w:cstheme="majorHAnsi"/>
+        </w:rPr>
+        <w:t xml:space="preserve"> correspond to</w:t>
+      </w:r>
+      <w:r>
+        <w:rPr>
+          <w:rFonts w:asciiTheme="majorHAnsi" w:hAnsiTheme="majorHAnsi" w:cstheme="majorHAnsi"/>
+        </w:rPr>
+        <w:t xml:space="preserve"> candidate</w:t>
+      </w:r>
+      <w:r>
+        <w:rPr>
+          <w:rFonts w:asciiTheme="majorHAnsi" w:hAnsiTheme="majorHAnsi" w:cstheme="majorHAnsi"/>
+        </w:rPr>
+        <w:t xml:space="preserve"> sex determining regions within </w:t>
+      </w:r>
+      <w:r>
+        <w:rPr>
+          <w:rFonts w:asciiTheme="majorHAnsi" w:hAnsiTheme="majorHAnsi" w:cstheme="majorHAnsi"/>
+        </w:rPr>
+        <w:t>a particular</w:t>
+      </w:r>
+      <w:r>
+        <w:rPr>
+          <w:rFonts w:asciiTheme="majorHAnsi" w:hAnsiTheme="majorHAnsi" w:cstheme="majorHAnsi"/>
+        </w:rPr>
+        <w:t xml:space="preserve"> sex. Next, we extracted contigs containing five or more k-mers, correspond</w:t>
+      </w:r>
+      <w:r>
+        <w:rPr>
+          <w:rFonts w:asciiTheme="majorHAnsi" w:hAnsiTheme="majorHAnsi" w:cstheme="majorHAnsi"/>
+        </w:rPr>
+        <w:t>ing</w:t>
+      </w:r>
+      <w:r>
+        <w:rPr>
+          <w:rFonts w:asciiTheme="majorHAnsi" w:hAnsiTheme="majorHAnsi" w:cstheme="majorHAnsi"/>
+        </w:rPr>
+        <w:t xml:space="preserve"> to a contig length of roughly 5,000 bp. We then compared the abundance of male and female k-mers found within those contigs. After, we took the median abundance of k-mers within a contig to find its abundance in each sex. We compared the male contig abundance to the female contig abundance and isolated male-only contigs deemed “putative Y” sequences for further validation.</w:t>
+      </w:r>
+    </w:p>
+    <w:p>
+      <w:pPr>
+        <w:rPr>
+          <w:rFonts w:asciiTheme="majorHAnsi" w:hAnsiTheme="majorHAnsi" w:cstheme="majorHAnsi"/>
           <w:b/>
           <w:bCs/>
           <w:u w:val="single"/>
         </w:rPr>
       </w:pPr>
+    </w:p>
+    <w:p>
+      <w:pPr>
+        <w:rPr>
+          <w:rFonts w:asciiTheme="majorHAnsi" w:hAnsiTheme="majorHAnsi" w:cstheme="majorHAnsi"/>
+        </w:rPr>
+      </w:pPr>
+      <w:r>
+        <w:rPr>
+          <w:rFonts w:asciiTheme="majorHAnsi" w:hAnsiTheme="majorHAnsi" w:cstheme="majorHAnsi"/>
+        </w:rPr>
+        <w:t xml:space="preserve">To validate our results, we mapped RAD sequencing data to the putative Y sequences and ran a depth analysis. </w:t>
+      </w:r>
+      <w:proofErr w:type="gramStart"/>
+      <w:r>
+        <w:rPr>
+          <w:rFonts w:asciiTheme="majorHAnsi" w:hAnsiTheme="majorHAnsi" w:cstheme="majorHAnsi"/>
+        </w:rPr>
+        <w:t>In order to</w:t>
+      </w:r>
+      <w:proofErr w:type="gramEnd"/>
+      <w:r>
+        <w:rPr>
+          <w:rFonts w:asciiTheme="majorHAnsi" w:hAnsiTheme="majorHAnsi" w:cstheme="majorHAnsi"/>
+        </w:rPr>
+        <w:t xml:space="preserve"> ensure the putative Y reads were indeed mapping to one location in the genome, we performed a stringent end-to-end alignment of the putative Y sequencing data using bowtie2. Only reads that entirely aligned to regions in the genome were used in the subsequent analysis. To find depth locations, we aligned the RAD sequencing data to the male reference genome using </w:t>
+      </w:r>
+      <w:proofErr w:type="spellStart"/>
+      <w:r>
+        <w:rPr>
+          <w:rFonts w:asciiTheme="majorHAnsi" w:hAnsiTheme="majorHAnsi" w:cstheme="majorHAnsi"/>
+        </w:rPr>
+        <w:t>samtools</w:t>
+      </w:r>
+      <w:proofErr w:type="spellEnd"/>
+      <w:r>
+        <w:rPr>
+          <w:rFonts w:asciiTheme="majorHAnsi" w:hAnsiTheme="majorHAnsi" w:cstheme="majorHAnsi"/>
+        </w:rPr>
+        <w:t xml:space="preserve">. We then extracted RAD alignment depth information from </w:t>
+      </w:r>
+      <w:proofErr w:type="gramStart"/>
+      <w:r>
+        <w:rPr>
+          <w:rFonts w:asciiTheme="majorHAnsi" w:hAnsiTheme="majorHAnsi" w:cstheme="majorHAnsi"/>
+        </w:rPr>
+        <w:t>all of</w:t>
+      </w:r>
+      <w:proofErr w:type="gramEnd"/>
+      <w:r>
+        <w:rPr>
+          <w:rFonts w:asciiTheme="majorHAnsi" w:hAnsiTheme="majorHAnsi" w:cstheme="majorHAnsi"/>
+        </w:rPr>
+        <w:t xml:space="preserve"> the locations where the putative Y sequencing data had also aligned using the software </w:t>
+      </w:r>
+      <w:proofErr w:type="spellStart"/>
+      <w:r>
+        <w:rPr>
+          <w:rFonts w:asciiTheme="majorHAnsi" w:hAnsiTheme="majorHAnsi" w:cstheme="majorHAnsi"/>
+        </w:rPr>
+        <w:t>bedtools</w:t>
+      </w:r>
+      <w:proofErr w:type="spellEnd"/>
+      <w:r>
+        <w:rPr>
+          <w:rFonts w:asciiTheme="majorHAnsi" w:hAnsiTheme="majorHAnsi" w:cstheme="majorHAnsi"/>
+        </w:rPr>
+        <w:t xml:space="preserve"> and custom bash and </w:t>
+      </w:r>
+      <w:proofErr w:type="spellStart"/>
+      <w:r>
+        <w:rPr>
+          <w:rFonts w:asciiTheme="majorHAnsi" w:hAnsiTheme="majorHAnsi" w:cstheme="majorHAnsi"/>
+        </w:rPr>
+        <w:t>perl</w:t>
+      </w:r>
+      <w:proofErr w:type="spellEnd"/>
+      <w:r>
+        <w:rPr>
+          <w:rFonts w:asciiTheme="majorHAnsi" w:hAnsiTheme="majorHAnsi" w:cstheme="majorHAnsi"/>
+        </w:rPr>
+        <w:t xml:space="preserve"> scripts. After we obtained depth information across all putative Y regions, we ran the same depth analysis as above.</w:t>
+      </w:r>
+    </w:p>
+    <w:p>
+      <w:pPr>
+        <w:rPr>
+          <w:rFonts w:asciiTheme="majorHAnsi" w:hAnsiTheme="majorHAnsi" w:cstheme="majorHAnsi"/>
+          <w:b/>
+          <w:bCs/>
+          <w:u w:val="single"/>
+        </w:rPr>
+      </w:pPr>
+    </w:p>
+    <w:p>
+      <w:pPr>
+        <w:pStyle w:val="Header"/>
+        <w:outlineLvl w:val="1"/>
+        <w:rPr>
+          <w:rFonts w:asciiTheme="majorHAnsi" w:hAnsiTheme="majorHAnsi" w:cstheme="majorHAnsi"/>
+          <w:szCs w:val="24"/>
+        </w:rPr>
+      </w:pPr>
+      <w:bookmarkStart w:id="14" w:name="_Toc113440565"/>
+      <w:r>
+        <w:rPr>
+          <w:rFonts w:asciiTheme="majorHAnsi" w:hAnsiTheme="majorHAnsi" w:cstheme="majorHAnsi"/>
+          <w:szCs w:val="24"/>
+        </w:rPr>
+        <w:t>Results</w:t>
+      </w:r>
+      <w:bookmarkEnd w:id="14"/>
     </w:p>
     <w:p>
       <w:pPr>
@@ -3876,272 +4890,44 @@
           <w:szCs w:val="24"/>
         </w:rPr>
       </w:pPr>
-      <w:bookmarkStart w:id="14" w:name="_Toc113440564"/>
+      <w:bookmarkStart w:id="15" w:name="_Toc113440566"/>
       <w:r>
         <w:rPr>
           <w:rFonts w:asciiTheme="majorHAnsi" w:hAnsiTheme="majorHAnsi" w:cstheme="majorHAnsi"/>
           <w:sz w:val="24"/>
           <w:szCs w:val="24"/>
         </w:rPr>
-        <w:t>K-mer analysis</w:t>
-      </w:r>
-      <w:bookmarkEnd w:id="14"/>
+        <w:t>Sample collection &amp; DNA extraction</w:t>
+      </w:r>
+      <w:bookmarkEnd w:id="15"/>
+      <w:r>
+        <w:rPr>
+          <w:rFonts w:asciiTheme="majorHAnsi" w:hAnsiTheme="majorHAnsi" w:cstheme="majorHAnsi"/>
+          <w:sz w:val="24"/>
+          <w:szCs w:val="24"/>
+        </w:rPr>
+        <w:t xml:space="preserve"> </w:t>
+      </w:r>
     </w:p>
     <w:p>
       <w:pPr>
         <w:rPr>
           <w:rFonts w:asciiTheme="majorHAnsi" w:hAnsiTheme="majorHAnsi" w:cstheme="majorHAnsi"/>
-          <w:b/>
-          <w:bCs/>
-          <w:u w:val="single"/>
-        </w:rPr>
-      </w:pPr>
-      <w:r>
-        <w:rPr>
-          <w:rFonts w:asciiTheme="majorHAnsi" w:hAnsiTheme="majorHAnsi" w:cstheme="majorHAnsi"/>
-        </w:rPr>
-        <w:t xml:space="preserve">In our k-mer (where k is equal to a specified sequence length) analysis we sought to identify unique differences of sequence content in males versus females. To do this, we used 10X Genomics linked-read data from one male and one female. First, we used the software </w:t>
-      </w:r>
-      <w:proofErr w:type="spellStart"/>
-      <w:r>
-        <w:rPr>
-          <w:rFonts w:asciiTheme="majorHAnsi" w:hAnsiTheme="majorHAnsi" w:cstheme="majorHAnsi"/>
-        </w:rPr>
-        <w:t>sourmash</w:t>
-      </w:r>
-      <w:proofErr w:type="spellEnd"/>
-      <w:r>
-        <w:rPr>
-          <w:rFonts w:asciiTheme="majorHAnsi" w:hAnsiTheme="majorHAnsi" w:cstheme="majorHAnsi"/>
-        </w:rPr>
-        <w:t xml:space="preserve"> </w:t>
-      </w:r>
-      <w:r>
-        <w:rPr>
-          <w:rFonts w:asciiTheme="majorHAnsi" w:hAnsiTheme="majorHAnsi" w:cstheme="majorHAnsi"/>
-        </w:rPr>
-        <w:fldChar w:fldCharType="begin"/>
-      </w:r>
-      <w:r>
-        <w:rPr>
-          <w:rFonts w:asciiTheme="majorHAnsi" w:hAnsiTheme="majorHAnsi" w:cstheme="majorHAnsi"/>
-        </w:rPr>
-        <w:instrText xml:space="preserve"> ADDIN ZOTERO_ITEM CSL_CITATION {"citationID":"PMuEi7NF","properties":{"formattedCitation":"(Brown &amp; Irber, 2016)","plainCitation":"(Brown &amp; Irber, 2016)","noteIndex":0},"citationItems":[{"id":508,"uris":["http://zotero.org/users/local/3tku6QP0/items/K5M8IMDZ"],"itemData":{"id":508,"type":"article-journal","container-title":"The Journal of Open Source Software","DOI":"10.21105/joss.00027","ISSN":"2475-9066","issue":"5","journalAbbreviation":"JOSS","language":"en","page":"27","source":"DOI.org (Crossref)","title":"sourmash: a library for MinHash sketching of DNA","title-short":"sourmash","volume":"1","author":[{"family":"Brown","given":"C. Titus"},{"family":"Irber","given":"Luiz"}],"issued":{"date-parts":[["2016",9,14]]}}}],"schema":"https://github.com/citation-style-language/schema/raw/master/csl-citation.json"} </w:instrText>
-      </w:r>
-      <w:r>
-        <w:rPr>
-          <w:rFonts w:asciiTheme="majorHAnsi" w:hAnsiTheme="majorHAnsi" w:cstheme="majorHAnsi"/>
-        </w:rPr>
-        <w:fldChar w:fldCharType="separate"/>
-      </w:r>
-      <w:r>
-        <w:rPr>
-          <w:rFonts w:asciiTheme="majorHAnsi" w:hAnsiTheme="majorHAnsi" w:cstheme="majorHAnsi"/>
-        </w:rPr>
-        <w:t xml:space="preserve">(Brown &amp; </w:t>
-      </w:r>
-      <w:proofErr w:type="spellStart"/>
-      <w:r>
-        <w:rPr>
-          <w:rFonts w:asciiTheme="majorHAnsi" w:hAnsiTheme="majorHAnsi" w:cstheme="majorHAnsi"/>
-        </w:rPr>
-        <w:t>Irber</w:t>
-      </w:r>
-      <w:proofErr w:type="spellEnd"/>
-      <w:r>
-        <w:rPr>
-          <w:rFonts w:asciiTheme="majorHAnsi" w:hAnsiTheme="majorHAnsi" w:cstheme="majorHAnsi"/>
-        </w:rPr>
-        <w:t>, 2016)</w:t>
-      </w:r>
-      <w:r>
-        <w:rPr>
-          <w:rFonts w:asciiTheme="majorHAnsi" w:hAnsiTheme="majorHAnsi" w:cstheme="majorHAnsi"/>
-        </w:rPr>
-        <w:fldChar w:fldCharType="end"/>
-      </w:r>
-      <w:r>
-        <w:rPr>
-          <w:rFonts w:asciiTheme="majorHAnsi" w:hAnsiTheme="majorHAnsi" w:cstheme="majorHAnsi"/>
-        </w:rPr>
-        <w:t xml:space="preserve"> to create a signature of all k-mers belonging to each sex with </w:t>
-      </w:r>
-      <w:proofErr w:type="spellStart"/>
-      <w:r>
-        <w:rPr>
-          <w:rFonts w:asciiTheme="majorHAnsi" w:hAnsiTheme="majorHAnsi" w:cstheme="majorHAnsi"/>
-        </w:rPr>
-        <w:t>sourmash</w:t>
-      </w:r>
-      <w:proofErr w:type="spellEnd"/>
-      <w:r>
-        <w:rPr>
-          <w:rFonts w:asciiTheme="majorHAnsi" w:hAnsiTheme="majorHAnsi" w:cstheme="majorHAnsi"/>
-        </w:rPr>
-        <w:t xml:space="preserve"> compute -scaled 1000 to sample one k-mer from ever 1000 base pairs. The signature compute step was followed by </w:t>
-      </w:r>
-      <w:proofErr w:type="spellStart"/>
-      <w:r>
-        <w:rPr>
-          <w:rFonts w:asciiTheme="majorHAnsi" w:hAnsiTheme="majorHAnsi" w:cstheme="majorHAnsi"/>
-        </w:rPr>
-        <w:t>sourmash</w:t>
-      </w:r>
-      <w:proofErr w:type="spellEnd"/>
-      <w:r>
-        <w:rPr>
-          <w:rFonts w:asciiTheme="majorHAnsi" w:hAnsiTheme="majorHAnsi" w:cstheme="majorHAnsi"/>
-        </w:rPr>
-        <w:t xml:space="preserve"> signature merge to incorporate all data from the R1 and R2 files for each sex. We purged the signature files of low abundance k-mers (abundance &lt; 5) to eliminate k-mers that are more likely sequencing errors and discarded k-mers that were shared between male and females to leave only sex-specific k-mers. The resulting high abundance, single sex k-mers were used in our analysis. </w:t>
+        </w:rPr>
+      </w:pPr>
+      <w:r>
+        <w:rPr>
+          <w:rFonts w:asciiTheme="majorHAnsi" w:hAnsiTheme="majorHAnsi" w:cstheme="majorHAnsi"/>
+        </w:rPr>
+        <w:t>TKTK</w:t>
       </w:r>
     </w:p>
     <w:p>
       <w:pPr>
         <w:rPr>
           <w:rFonts w:asciiTheme="majorHAnsi" w:hAnsiTheme="majorHAnsi" w:cstheme="majorHAnsi"/>
-          <w:b/>
-          <w:bCs/>
-          <w:u w:val="single"/>
-        </w:rPr>
-      </w:pPr>
-    </w:p>
-    <w:p>
-      <w:pPr>
-        <w:rPr>
-          <w:rFonts w:asciiTheme="majorHAnsi" w:hAnsiTheme="majorHAnsi" w:cstheme="majorHAnsi"/>
-          <w:b/>
-          <w:bCs/>
-          <w:u w:val="single"/>
-        </w:rPr>
-      </w:pPr>
-      <w:r>
-        <w:rPr>
-          <w:rFonts w:asciiTheme="majorHAnsi" w:hAnsiTheme="majorHAnsi" w:cstheme="majorHAnsi"/>
-        </w:rPr>
-        <w:t>First, we plotted and compared k-mer abundance for each sex to determine if there were observable differences between sexes. A difference in k-mer abundance could correspond to a sex determining regions within one sex (i.e., sex chromosome). Next, we extracted contigs containing five or more k-mers, which corresponds to a contig length of roughly 5,000 bp. We then compared the abundance of male and female k-mers found within those contigs. After, we took the median abundance of k-mers within a contig to find its abundance in each sex. We compared the male contig abundance to the female contig abundance and isolated male-only contigs deemed “putative Y” sequences for further validation.</w:t>
-      </w:r>
-    </w:p>
-    <w:p>
-      <w:pPr>
-        <w:rPr>
-          <w:rFonts w:asciiTheme="majorHAnsi" w:hAnsiTheme="majorHAnsi" w:cstheme="majorHAnsi"/>
-          <w:b/>
-          <w:bCs/>
-          <w:u w:val="single"/>
-        </w:rPr>
-      </w:pPr>
-    </w:p>
-    <w:p>
-      <w:pPr>
-        <w:rPr>
-          <w:rFonts w:asciiTheme="majorHAnsi" w:hAnsiTheme="majorHAnsi" w:cstheme="majorHAnsi"/>
-        </w:rPr>
-      </w:pPr>
-      <w:r>
-        <w:rPr>
-          <w:rFonts w:asciiTheme="majorHAnsi" w:hAnsiTheme="majorHAnsi" w:cstheme="majorHAnsi"/>
-        </w:rPr>
-        <w:t xml:space="preserve">To validate our results, we mapped RAD sequencing data to the putative Y sequences and ran a depth analysis. </w:t>
-      </w:r>
-      <w:proofErr w:type="gramStart"/>
-      <w:r>
-        <w:rPr>
-          <w:rFonts w:asciiTheme="majorHAnsi" w:hAnsiTheme="majorHAnsi" w:cstheme="majorHAnsi"/>
-        </w:rPr>
-        <w:t>In order to</w:t>
-      </w:r>
-      <w:proofErr w:type="gramEnd"/>
-      <w:r>
-        <w:rPr>
-          <w:rFonts w:asciiTheme="majorHAnsi" w:hAnsiTheme="majorHAnsi" w:cstheme="majorHAnsi"/>
-        </w:rPr>
-        <w:t xml:space="preserve"> ensure the putative Y reads were indeed mapping to one location in the genome, we performed a stringent end-to-end alignment of the putative Y sequencing data using bowtie2. Only reads that entirely aligned to regions in the genome were used in the subsequent analysis. To find depth locations, we aligned the RAD sequencing data to the male reference genome using </w:t>
-      </w:r>
-      <w:proofErr w:type="spellStart"/>
-      <w:r>
-        <w:rPr>
-          <w:rFonts w:asciiTheme="majorHAnsi" w:hAnsiTheme="majorHAnsi" w:cstheme="majorHAnsi"/>
-        </w:rPr>
-        <w:t>samtools</w:t>
-      </w:r>
-      <w:proofErr w:type="spellEnd"/>
-      <w:r>
-        <w:rPr>
-          <w:rFonts w:asciiTheme="majorHAnsi" w:hAnsiTheme="majorHAnsi" w:cstheme="majorHAnsi"/>
-        </w:rPr>
-        <w:t xml:space="preserve">. We then extracted RAD alignment depth information from </w:t>
-      </w:r>
-      <w:proofErr w:type="gramStart"/>
-      <w:r>
-        <w:rPr>
-          <w:rFonts w:asciiTheme="majorHAnsi" w:hAnsiTheme="majorHAnsi" w:cstheme="majorHAnsi"/>
-        </w:rPr>
-        <w:t>all of</w:t>
-      </w:r>
-      <w:proofErr w:type="gramEnd"/>
-      <w:r>
-        <w:rPr>
-          <w:rFonts w:asciiTheme="majorHAnsi" w:hAnsiTheme="majorHAnsi" w:cstheme="majorHAnsi"/>
-        </w:rPr>
-        <w:t xml:space="preserve"> the locations where the putative Y sequencing data had also aligned using the software </w:t>
-      </w:r>
-      <w:proofErr w:type="spellStart"/>
-      <w:r>
-        <w:rPr>
-          <w:rFonts w:asciiTheme="majorHAnsi" w:hAnsiTheme="majorHAnsi" w:cstheme="majorHAnsi"/>
-        </w:rPr>
-        <w:t>bedtools</w:t>
-      </w:r>
-      <w:proofErr w:type="spellEnd"/>
-      <w:r>
-        <w:rPr>
-          <w:rFonts w:asciiTheme="majorHAnsi" w:hAnsiTheme="majorHAnsi" w:cstheme="majorHAnsi"/>
-        </w:rPr>
-        <w:t xml:space="preserve"> and custom bash and </w:t>
-      </w:r>
-      <w:proofErr w:type="spellStart"/>
-      <w:r>
-        <w:rPr>
-          <w:rFonts w:asciiTheme="majorHAnsi" w:hAnsiTheme="majorHAnsi" w:cstheme="majorHAnsi"/>
-        </w:rPr>
-        <w:t>perl</w:t>
-      </w:r>
-      <w:proofErr w:type="spellEnd"/>
-      <w:r>
-        <w:rPr>
-          <w:rFonts w:asciiTheme="majorHAnsi" w:hAnsiTheme="majorHAnsi" w:cstheme="majorHAnsi"/>
-        </w:rPr>
-        <w:t xml:space="preserve"> scripts. After we obtained depth information across all putative Y regions, we ran the same depth analysis as above.</w:t>
-      </w:r>
-    </w:p>
-    <w:p>
-      <w:pPr>
-        <w:rPr>
-          <w:rFonts w:asciiTheme="majorHAnsi" w:hAnsiTheme="majorHAnsi" w:cstheme="majorHAnsi"/>
-          <w:b/>
-          <w:bCs/>
-          <w:u w:val="single"/>
-        </w:rPr>
-      </w:pPr>
-    </w:p>
-    <w:p>
-      <w:pPr>
-        <w:pStyle w:val="Header"/>
-        <w:outlineLvl w:val="1"/>
-        <w:rPr>
-          <w:rFonts w:asciiTheme="majorHAnsi" w:hAnsiTheme="majorHAnsi" w:cstheme="majorHAnsi"/>
-          <w:szCs w:val="24"/>
-        </w:rPr>
-      </w:pPr>
-      <w:bookmarkStart w:id="15" w:name="_Toc113440565"/>
-      <w:r>
-        <w:rPr>
-          <w:rFonts w:asciiTheme="majorHAnsi" w:hAnsiTheme="majorHAnsi" w:cstheme="majorHAnsi"/>
-          <w:szCs w:val="24"/>
-        </w:rPr>
-        <w:t>Results</w:t>
-      </w:r>
-      <w:bookmarkEnd w:id="15"/>
+        </w:rPr>
+      </w:pPr>
     </w:p>
     <w:p>
       <w:pPr>
@@ -4154,24 +4940,16 @@
           <w:szCs w:val="24"/>
         </w:rPr>
       </w:pPr>
-      <w:bookmarkStart w:id="16" w:name="_Toc113440566"/>
+      <w:bookmarkStart w:id="16" w:name="_Toc113440567"/>
       <w:r>
         <w:rPr>
           <w:rFonts w:asciiTheme="majorHAnsi" w:hAnsiTheme="majorHAnsi" w:cstheme="majorHAnsi"/>
           <w:sz w:val="24"/>
           <w:szCs w:val="24"/>
         </w:rPr>
-        <w:t>Sample collection &amp; DNA extraction</w:t>
+        <w:t>Genome-wide association study</w:t>
       </w:r>
       <w:bookmarkEnd w:id="16"/>
-      <w:r>
-        <w:rPr>
-          <w:rFonts w:asciiTheme="majorHAnsi" w:hAnsiTheme="majorHAnsi" w:cstheme="majorHAnsi"/>
-          <w:sz w:val="24"/>
-          <w:szCs w:val="24"/>
-        </w:rPr>
-        <w:t xml:space="preserve"> </w:t>
-      </w:r>
     </w:p>
     <w:p>
       <w:pPr>
@@ -4183,7 +4961,80 @@
         <w:rPr>
           <w:rFonts w:asciiTheme="majorHAnsi" w:hAnsiTheme="majorHAnsi" w:cstheme="majorHAnsi"/>
         </w:rPr>
-        <w:t>TKTK</w:t>
+        <w:t xml:space="preserve">We analyzed 848,444 and 922,975 loci spread across the male and female genome assemblies, respectively. These loci correspond to a Bonferroni corrected p-value cutoff of 5.893141e-08 in loci found within the male reference genome and 5.417265e-08 in loci analyzed within the female reference genome. No significant association in sex was found using the female reference genome. Two loci located in the male reference genome on Chromosome 5 were significantly associated with sex in delta smelt (Figure 15). Two </w:t>
+      </w:r>
+      <w:r>
+        <w:rPr>
+          <w:rFonts w:asciiTheme="majorHAnsi" w:hAnsiTheme="majorHAnsi" w:cstheme="majorHAnsi"/>
+        </w:rPr>
+        <w:t>lg05_</w:t>
+      </w:r>
+      <w:r>
+        <w:t xml:space="preserve"> </w:t>
+      </w:r>
+      <w:r>
+        <w:rPr>
+          <w:rFonts w:asciiTheme="majorHAnsi" w:hAnsiTheme="majorHAnsi" w:cstheme="majorHAnsi"/>
+        </w:rPr>
+        <w:t>1885249</w:t>
+      </w:r>
+      <w:r>
+        <w:rPr>
+          <w:rFonts w:asciiTheme="majorHAnsi" w:hAnsiTheme="majorHAnsi" w:cstheme="majorHAnsi"/>
+        </w:rPr>
+        <w:t>G/A and lg05_</w:t>
+      </w:r>
+      <w:r>
+        <w:t xml:space="preserve"> </w:t>
+      </w:r>
+      <w:r>
+        <w:rPr>
+          <w:rFonts w:asciiTheme="majorHAnsi" w:hAnsiTheme="majorHAnsi" w:cstheme="majorHAnsi"/>
+        </w:rPr>
+        <w:t>1885251</w:t>
+      </w:r>
+      <w:r>
+        <w:rPr>
+          <w:rFonts w:asciiTheme="majorHAnsi" w:hAnsiTheme="majorHAnsi" w:cstheme="majorHAnsi"/>
+        </w:rPr>
+        <w:t>G/T located on Chromosome 5 were highly</w:t>
+      </w:r>
+      <w:r>
+        <w:rPr>
+          <w:rFonts w:asciiTheme="majorHAnsi" w:hAnsiTheme="majorHAnsi" w:cstheme="majorHAnsi"/>
+        </w:rPr>
+        <w:t xml:space="preserve"> associated with sex in delta smelt </w:t>
+      </w:r>
+      <w:r>
+        <w:rPr>
+          <w:rFonts w:asciiTheme="majorHAnsi" w:hAnsiTheme="majorHAnsi" w:cstheme="majorHAnsi"/>
+        </w:rPr>
+        <w:t>and had</w:t>
+      </w:r>
+      <w:r>
+        <w:rPr>
+          <w:rFonts w:asciiTheme="majorHAnsi" w:hAnsiTheme="majorHAnsi" w:cstheme="majorHAnsi"/>
+        </w:rPr>
+        <w:t xml:space="preserve"> LRT scores of 37.854854 and 35.802804</w:t>
+      </w:r>
+      <w:r>
+        <w:rPr>
+          <w:rFonts w:asciiTheme="majorHAnsi" w:hAnsiTheme="majorHAnsi" w:cstheme="majorHAnsi"/>
+        </w:rPr>
+        <w:t>, corresponding</w:t>
+      </w:r>
+      <w:r>
+        <w:rPr>
+          <w:rFonts w:asciiTheme="majorHAnsi" w:hAnsiTheme="majorHAnsi" w:cstheme="majorHAnsi"/>
+        </w:rPr>
+        <w:t xml:space="preserve"> to p-values of 7.621e-10 and 2.183e-9, respectively. </w:t>
+      </w:r>
+      <w:r>
+        <w:rPr>
+          <w:rFonts w:asciiTheme="majorHAnsi" w:hAnsiTheme="majorHAnsi" w:cstheme="majorHAnsi"/>
+        </w:rPr>
+        <w:lastRenderedPageBreak/>
+        <w:t>Despite being highly associated with sex the genotypes at these loci were not diagnostic of sex (Table 10).</w:t>
       </w:r>
     </w:p>
     <w:p>
@@ -4204,14 +5055,14 @@
           <w:szCs w:val="24"/>
         </w:rPr>
       </w:pPr>
-      <w:bookmarkStart w:id="17" w:name="_Toc113440567"/>
+      <w:bookmarkStart w:id="17" w:name="_Toc113440568"/>
       <w:r>
         <w:rPr>
           <w:rFonts w:asciiTheme="majorHAnsi" w:hAnsiTheme="majorHAnsi" w:cstheme="majorHAnsi"/>
           <w:sz w:val="24"/>
           <w:szCs w:val="24"/>
         </w:rPr>
-        <w:t>Genome-wide association study</w:t>
+        <w:t>Depth analysis</w:t>
       </w:r>
       <w:bookmarkEnd w:id="17"/>
     </w:p>
@@ -4225,14 +5076,421 @@
         <w:rPr>
           <w:rFonts w:asciiTheme="majorHAnsi" w:hAnsiTheme="majorHAnsi" w:cstheme="majorHAnsi"/>
         </w:rPr>
-        <w:t xml:space="preserve">We analyzed 848,444 and 922,975 loci spread across the male and female genome assemblies, respectively. These loci correspond to a Bonferroni corrected p-value cutoff of 5.893141e-08 in </w:t>
-      </w:r>
-      <w:r>
-        <w:rPr>
-          <w:rFonts w:asciiTheme="majorHAnsi" w:hAnsiTheme="majorHAnsi" w:cstheme="majorHAnsi"/>
-        </w:rPr>
-        <w:lastRenderedPageBreak/>
-        <w:t>loci found within the male reference genome and 5.417265e-08 in loci analyzed within the female reference genome. No significant association in sex was found using the female reference genome. Two loci located in the male reference genome on Chromosome 5 were significantly associated with sex in delta smelt (Figure 15). The two SNPs most associated with sex in delta smelt had LRT scores of 37.854854 and 35.802804 which correspond to p-values of 7.621e-10 and 2.183e-9, respectively. Despite being highly associated with sex the genotypes at these loci were not diagnostic of sex (Table 10).</w:t>
+        <w:t xml:space="preserve">After removal of reads which did not align, we carried out a depth analyses using </w:t>
+      </w:r>
+      <w:r>
+        <w:rPr>
+          <w:rFonts w:asciiTheme="majorHAnsi" w:hAnsiTheme="majorHAnsi" w:cstheme="majorHAnsi"/>
+        </w:rPr>
+        <w:t>92</w:t>
+      </w:r>
+      <w:r>
+        <w:rPr>
+          <w:rFonts w:asciiTheme="majorHAnsi" w:hAnsiTheme="majorHAnsi" w:cstheme="majorHAnsi"/>
+        </w:rPr>
+        <w:t>,</w:t>
+      </w:r>
+      <w:r>
+        <w:rPr>
+          <w:rFonts w:asciiTheme="majorHAnsi" w:hAnsiTheme="majorHAnsi" w:cstheme="majorHAnsi"/>
+        </w:rPr>
+        <w:t>808</w:t>
+      </w:r>
+      <w:r>
+        <w:rPr>
+          <w:rFonts w:asciiTheme="majorHAnsi" w:hAnsiTheme="majorHAnsi" w:cstheme="majorHAnsi"/>
+        </w:rPr>
+        <w:t xml:space="preserve"> and </w:t>
+      </w:r>
+      <w:r>
+        <w:rPr>
+          <w:rFonts w:asciiTheme="majorHAnsi" w:hAnsiTheme="majorHAnsi" w:cstheme="majorHAnsi"/>
+        </w:rPr>
+        <w:t>92</w:t>
+      </w:r>
+      <w:r>
+        <w:rPr>
+          <w:rFonts w:asciiTheme="majorHAnsi" w:hAnsiTheme="majorHAnsi" w:cstheme="majorHAnsi"/>
+        </w:rPr>
+        <w:t>,</w:t>
+      </w:r>
+      <w:r>
+        <w:rPr>
+          <w:rFonts w:asciiTheme="majorHAnsi" w:hAnsiTheme="majorHAnsi" w:cstheme="majorHAnsi"/>
+        </w:rPr>
+        <w:t>735</w:t>
+      </w:r>
+      <w:r>
+        <w:rPr>
+          <w:rFonts w:asciiTheme="majorHAnsi" w:hAnsiTheme="majorHAnsi" w:cstheme="majorHAnsi"/>
+        </w:rPr>
+        <w:t xml:space="preserve"> loci which aligned to the female and male genome, respectively. In both analyses we</w:t>
+      </w:r>
+      <w:r>
+        <w:rPr>
+          <w:rFonts w:asciiTheme="majorHAnsi" w:hAnsiTheme="majorHAnsi" w:cstheme="majorHAnsi"/>
+        </w:rPr>
+        <w:t xml:space="preserve"> found no large areas correspond</w:t>
+      </w:r>
+      <w:r>
+        <w:rPr>
+          <w:rFonts w:asciiTheme="majorHAnsi" w:hAnsiTheme="majorHAnsi" w:cstheme="majorHAnsi"/>
+        </w:rPr>
+        <w:t>ing</w:t>
+      </w:r>
+      <w:r>
+        <w:rPr>
+          <w:rFonts w:asciiTheme="majorHAnsi" w:hAnsiTheme="majorHAnsi" w:cstheme="majorHAnsi"/>
+        </w:rPr>
+        <w:t xml:space="preserve"> to one </w:t>
+      </w:r>
+      <w:r>
+        <w:rPr>
+          <w:rFonts w:asciiTheme="majorHAnsi" w:hAnsiTheme="majorHAnsi" w:cstheme="majorHAnsi"/>
+        </w:rPr>
+        <w:t>sex</w:t>
+      </w:r>
+      <w:r>
+        <w:rPr>
+          <w:rFonts w:asciiTheme="majorHAnsi" w:hAnsiTheme="majorHAnsi" w:cstheme="majorHAnsi"/>
+        </w:rPr>
+        <w:t xml:space="preserve"> having higher</w:t>
+      </w:r>
+      <w:r>
+        <w:rPr>
+          <w:rFonts w:asciiTheme="majorHAnsi" w:hAnsiTheme="majorHAnsi" w:cstheme="majorHAnsi"/>
+        </w:rPr>
+        <w:t xml:space="preserve"> or lower</w:t>
+      </w:r>
+      <w:r>
+        <w:rPr>
+          <w:rFonts w:asciiTheme="majorHAnsi" w:hAnsiTheme="majorHAnsi" w:cstheme="majorHAnsi"/>
+        </w:rPr>
+        <w:t xml:space="preserve"> depth of coverage compared to the other sex</w:t>
+      </w:r>
+      <w:r>
+        <w:rPr>
+          <w:rFonts w:asciiTheme="majorHAnsi" w:hAnsiTheme="majorHAnsi" w:cstheme="majorHAnsi"/>
+        </w:rPr>
+        <w:t xml:space="preserve"> indicating </w:t>
+      </w:r>
+    </w:p>
+    <w:p>
+      <w:pPr>
+        <w:rPr>
+          <w:rFonts w:asciiTheme="majorHAnsi" w:hAnsiTheme="majorHAnsi" w:cstheme="majorHAnsi"/>
+        </w:rPr>
+      </w:pPr>
+    </w:p>
+    <w:p>
+      <w:pPr>
+        <w:rPr>
+          <w:rFonts w:asciiTheme="majorHAnsi" w:hAnsiTheme="majorHAnsi" w:cstheme="majorHAnsi"/>
+        </w:rPr>
+      </w:pPr>
+      <w:r>
+        <w:rPr>
+          <w:rFonts w:asciiTheme="majorHAnsi" w:hAnsiTheme="majorHAnsi" w:cstheme="majorHAnsi"/>
+        </w:rPr>
+        <w:t xml:space="preserve"> </w:t>
+      </w:r>
+      <w:r>
+        <w:rPr>
+          <w:rFonts w:asciiTheme="majorHAnsi" w:hAnsiTheme="majorHAnsi" w:cstheme="majorHAnsi"/>
+        </w:rPr>
+        <w:t xml:space="preserve">and </w:t>
+      </w:r>
+      <w:proofErr w:type="gramStart"/>
+      <w:r>
+        <w:rPr>
+          <w:rFonts w:asciiTheme="majorHAnsi" w:hAnsiTheme="majorHAnsi" w:cstheme="majorHAnsi"/>
+        </w:rPr>
+        <w:t>therefore</w:t>
+      </w:r>
+      <w:proofErr w:type="gramEnd"/>
+      <w:r>
+        <w:rPr>
+          <w:rFonts w:asciiTheme="majorHAnsi" w:hAnsiTheme="majorHAnsi" w:cstheme="majorHAnsi"/>
+        </w:rPr>
+        <w:t xml:space="preserve"> did not identify any sex-specific loci in this analysis. </w:t>
+      </w:r>
+    </w:p>
+    <w:p>
+      <w:pPr>
+        <w:rPr>
+          <w:rFonts w:asciiTheme="majorHAnsi" w:hAnsiTheme="majorHAnsi" w:cstheme="majorHAnsi"/>
+        </w:rPr>
+      </w:pPr>
+    </w:p>
+    <w:p>
+      <w:pPr>
+        <w:rPr>
+          <w:rFonts w:asciiTheme="majorHAnsi" w:hAnsiTheme="majorHAnsi" w:cstheme="majorHAnsi"/>
+        </w:rPr>
+      </w:pPr>
+      <w:r>
+        <w:rPr>
+          <w:rFonts w:asciiTheme="majorHAnsi" w:hAnsiTheme="majorHAnsi" w:cstheme="majorHAnsi"/>
+        </w:rPr>
+        <w:t xml:space="preserve">To test for a heterogametic sex, we </w:t>
+      </w:r>
+      <w:r>
+        <w:rPr>
+          <w:rFonts w:asciiTheme="majorHAnsi" w:hAnsiTheme="majorHAnsi" w:cstheme="majorHAnsi"/>
+        </w:rPr>
+        <w:t>look</w:t>
+      </w:r>
+      <w:r>
+        <w:rPr>
+          <w:rFonts w:asciiTheme="majorHAnsi" w:hAnsiTheme="majorHAnsi" w:cstheme="majorHAnsi"/>
+        </w:rPr>
+        <w:t>ed</w:t>
+      </w:r>
+      <w:r>
+        <w:rPr>
+          <w:rFonts w:asciiTheme="majorHAnsi" w:hAnsiTheme="majorHAnsi" w:cstheme="majorHAnsi"/>
+        </w:rPr>
+        <w:t xml:space="preserve"> for signs of sex specific sequencing depth differences, </w:t>
+      </w:r>
+      <w:r>
+        <w:rPr>
+          <w:rFonts w:asciiTheme="majorHAnsi" w:hAnsiTheme="majorHAnsi" w:cstheme="majorHAnsi"/>
+        </w:rPr>
+        <w:t>between</w:t>
+      </w:r>
+      <w:r>
+        <w:rPr>
+          <w:rFonts w:asciiTheme="majorHAnsi" w:hAnsiTheme="majorHAnsi" w:cstheme="majorHAnsi"/>
+        </w:rPr>
+        <w:t xml:space="preserve"> male and female </w:t>
+      </w:r>
+      <w:r>
+        <w:rPr>
+          <w:rFonts w:asciiTheme="majorHAnsi" w:hAnsiTheme="majorHAnsi" w:cstheme="majorHAnsi"/>
+        </w:rPr>
+        <w:t>RAD-sequencing data.</w:t>
+      </w:r>
+      <w:r>
+        <w:rPr>
+          <w:rFonts w:asciiTheme="majorHAnsi" w:hAnsiTheme="majorHAnsi" w:cstheme="majorHAnsi"/>
+        </w:rPr>
+        <w:t xml:space="preserve"> To </w:t>
+      </w:r>
+      <w:r>
+        <w:rPr>
+          <w:rFonts w:asciiTheme="majorHAnsi" w:hAnsiTheme="majorHAnsi" w:cstheme="majorHAnsi"/>
+        </w:rPr>
+        <w:t>test the possibility of having a male or female heterogametic sex,</w:t>
+      </w:r>
+      <w:r>
+        <w:rPr>
+          <w:rFonts w:asciiTheme="majorHAnsi" w:hAnsiTheme="majorHAnsi" w:cstheme="majorHAnsi"/>
+        </w:rPr>
+        <w:t xml:space="preserve"> we performed two experiments</w:t>
+      </w:r>
+      <w:r>
+        <w:rPr>
+          <w:rFonts w:asciiTheme="majorHAnsi" w:hAnsiTheme="majorHAnsi" w:cstheme="majorHAnsi"/>
+        </w:rPr>
+        <w:t xml:space="preserve"> –</w:t>
+      </w:r>
+      <w:r>
+        <w:rPr>
+          <w:rFonts w:asciiTheme="majorHAnsi" w:hAnsiTheme="majorHAnsi" w:cstheme="majorHAnsi"/>
+        </w:rPr>
+        <w:t xml:space="preserve"> one using the male genome as a reference and </w:t>
+      </w:r>
+      <w:r>
+        <w:rPr>
+          <w:rFonts w:asciiTheme="majorHAnsi" w:hAnsiTheme="majorHAnsi" w:cstheme="majorHAnsi"/>
+        </w:rPr>
+        <w:t>second</w:t>
+      </w:r>
+      <w:r>
+        <w:rPr>
+          <w:rFonts w:asciiTheme="majorHAnsi" w:hAnsiTheme="majorHAnsi" w:cstheme="majorHAnsi"/>
+        </w:rPr>
+        <w:t xml:space="preserve"> using the female genome as a reference. Each experiment used the 24 male and 24 female alignment files from the GWAS. First, we acquired the depth of aligned reads at each location in the reference genome using </w:t>
+      </w:r>
+      <w:proofErr w:type="spellStart"/>
+      <w:r>
+        <w:rPr>
+          <w:rFonts w:asciiTheme="majorHAnsi" w:hAnsiTheme="majorHAnsi" w:cstheme="majorHAnsi"/>
+        </w:rPr>
+        <w:t>samtools</w:t>
+      </w:r>
+      <w:proofErr w:type="spellEnd"/>
+      <w:r>
+        <w:rPr>
+          <w:rFonts w:asciiTheme="majorHAnsi" w:hAnsiTheme="majorHAnsi" w:cstheme="majorHAnsi"/>
+        </w:rPr>
+        <w:t xml:space="preserve"> v1.9 </w:t>
+      </w:r>
+      <w:r>
+        <w:rPr>
+          <w:rFonts w:asciiTheme="majorHAnsi" w:hAnsiTheme="majorHAnsi" w:cstheme="majorHAnsi"/>
+        </w:rPr>
+        <w:fldChar w:fldCharType="begin"/>
+      </w:r>
+      <w:r>
+        <w:rPr>
+          <w:rFonts w:asciiTheme="majorHAnsi" w:hAnsiTheme="majorHAnsi" w:cstheme="majorHAnsi"/>
+        </w:rPr>
+        <w:instrText xml:space="preserve"> ADDIN ZOTERO_ITEM CSL_CITATION {"citationID":"WUpsn2hS","properties":{"formattedCitation":"(Li et al., 2009)","plainCitation":"(Li et al., 2009)","noteIndex":0},"citationItems":[{"id":307,"uris":["http://zotero.org/users/local/3tku6QP0/items/3AY6NC6Y"],"itemData":{"id":307,"type":"article-journal","abstract":"SUMMARY: The Sequence Alignment/Map (SAM) format is a generic alignment format for storing read alignments against reference sequences, supporting short and long reads (up to 128 Mbp) produced by different sequencing platforms. It is flexible in style, compact in size, efficient in random access and is the format in which alignments from the 1000 Genomes Project are released. SAMtools implements various utilities for post-processing alignments in the SAM format, such as indexing, variant caller and alignment viewer, and thus provides universal tools for processing read alignments. AVAILABILITY: http://samtools.sourceforge.net.","container-title":"Bioinformatics","DOI":"10.1093/bioinformatics/btp352","ISSN":"1367-4803\\r1460-2059","issue":"16","page":"2078-2079","title":"The Sequence Alignment/Map format and SAMtools","volume":"25","author":[{"family":"Li","given":"Heng"},{"family":"Handsaker","given":"Bob"},{"family":"Wysoker","given":"Alec"},{"family":"Fennell","given":"Tim"},{"family":"Ruan","given":"Jue"},{"family":"Homer","given":"Nils"},{"family":"Marth","given":"Gabor"},{"family":"Abecasis","given":"Goncalo"},{"family":"Durbin","given":"Richard"}],"issued":{"date-parts":[["2009"]]}}}],"schema":"https://github.com/citation-style-language/schema/raw/master/csl-citation.json"} </w:instrText>
+      </w:r>
+      <w:r>
+        <w:rPr>
+          <w:rFonts w:asciiTheme="majorHAnsi" w:hAnsiTheme="majorHAnsi" w:cstheme="majorHAnsi"/>
+        </w:rPr>
+        <w:fldChar w:fldCharType="separate"/>
+      </w:r>
+      <w:r>
+        <w:rPr>
+          <w:rFonts w:asciiTheme="majorHAnsi" w:hAnsiTheme="majorHAnsi" w:cstheme="majorHAnsi"/>
+          <w:noProof/>
+        </w:rPr>
+        <w:t>(Li et al., 2009)</w:t>
+      </w:r>
+      <w:r>
+        <w:rPr>
+          <w:rFonts w:asciiTheme="majorHAnsi" w:hAnsiTheme="majorHAnsi" w:cstheme="majorHAnsi"/>
+        </w:rPr>
+        <w:fldChar w:fldCharType="end"/>
+      </w:r>
+      <w:r>
+        <w:rPr>
+          <w:rFonts w:asciiTheme="majorHAnsi" w:hAnsiTheme="majorHAnsi" w:cstheme="majorHAnsi"/>
+        </w:rPr>
+        <w:t xml:space="preserve">. Next, using custom bash and </w:t>
+      </w:r>
+      <w:proofErr w:type="spellStart"/>
+      <w:r>
+        <w:rPr>
+          <w:rFonts w:asciiTheme="majorHAnsi" w:hAnsiTheme="majorHAnsi" w:cstheme="majorHAnsi"/>
+        </w:rPr>
+        <w:t>perl</w:t>
+      </w:r>
+      <w:proofErr w:type="spellEnd"/>
+      <w:r>
+        <w:rPr>
+          <w:rFonts w:asciiTheme="majorHAnsi" w:hAnsiTheme="majorHAnsi" w:cstheme="majorHAnsi"/>
+        </w:rPr>
+        <w:t xml:space="preserve"> scripts</w:t>
+      </w:r>
+      <w:r>
+        <w:rPr>
+          <w:rFonts w:asciiTheme="majorHAnsi" w:hAnsiTheme="majorHAnsi" w:cstheme="majorHAnsi"/>
+        </w:rPr>
+        <w:t xml:space="preserve"> (</w:t>
+      </w:r>
+      <w:proofErr w:type="spellStart"/>
+      <w:r>
+        <w:rPr>
+          <w:rFonts w:asciiTheme="majorHAnsi" w:hAnsiTheme="majorHAnsi" w:cstheme="majorHAnsi"/>
+        </w:rPr>
+        <w:t>tk</w:t>
+      </w:r>
+      <w:proofErr w:type="spellEnd"/>
+      <w:r>
+        <w:rPr>
+          <w:rFonts w:asciiTheme="majorHAnsi" w:hAnsiTheme="majorHAnsi" w:cstheme="majorHAnsi"/>
+        </w:rPr>
+        <w:t xml:space="preserve"> INSERT GITHUB LINK 2 SCRIPTS)</w:t>
+      </w:r>
+      <w:r>
+        <w:rPr>
+          <w:rFonts w:asciiTheme="majorHAnsi" w:hAnsiTheme="majorHAnsi" w:cstheme="majorHAnsi"/>
+        </w:rPr>
+        <w:t xml:space="preserve"> we discarded </w:t>
+      </w:r>
+      <w:r>
+        <w:rPr>
+          <w:rFonts w:asciiTheme="majorHAnsi" w:hAnsiTheme="majorHAnsi" w:cstheme="majorHAnsi"/>
+        </w:rPr>
+        <w:t>loci</w:t>
+      </w:r>
+      <w:r>
+        <w:rPr>
+          <w:rFonts w:asciiTheme="majorHAnsi" w:hAnsiTheme="majorHAnsi" w:cstheme="majorHAnsi"/>
+        </w:rPr>
+        <w:t xml:space="preserve"> where </w:t>
+      </w:r>
+      <w:r>
+        <w:rPr>
+          <w:rFonts w:asciiTheme="majorHAnsi" w:hAnsiTheme="majorHAnsi" w:cstheme="majorHAnsi"/>
+        </w:rPr>
+        <w:t>neither</w:t>
+      </w:r>
+      <w:r>
+        <w:rPr>
+          <w:rFonts w:asciiTheme="majorHAnsi" w:hAnsiTheme="majorHAnsi" w:cstheme="majorHAnsi"/>
+        </w:rPr>
+        <w:t xml:space="preserve"> male or female RAD sequencing data aligned, </w:t>
+      </w:r>
+      <w:r>
+        <w:rPr>
+          <w:rFonts w:asciiTheme="majorHAnsi" w:hAnsiTheme="majorHAnsi" w:cstheme="majorHAnsi"/>
+        </w:rPr>
+        <w:t>then</w:t>
+      </w:r>
+      <w:r>
+        <w:rPr>
+          <w:rFonts w:asciiTheme="majorHAnsi" w:hAnsiTheme="majorHAnsi" w:cstheme="majorHAnsi"/>
+        </w:rPr>
+        <w:t xml:space="preserve"> we totaled the number of alignments</w:t>
+      </w:r>
+      <w:r>
+        <w:rPr>
+          <w:rFonts w:asciiTheme="majorHAnsi" w:hAnsiTheme="majorHAnsi" w:cstheme="majorHAnsi"/>
+        </w:rPr>
+        <w:t xml:space="preserve"> for each sex</w:t>
+      </w:r>
+      <w:r>
+        <w:rPr>
+          <w:rFonts w:asciiTheme="majorHAnsi" w:hAnsiTheme="majorHAnsi" w:cstheme="majorHAnsi"/>
+        </w:rPr>
+        <w:t xml:space="preserve"> and gathered the total coverage for each sex. Finally, we totaled the difference of coverage between male and females and sorted the output to look for locations in the genome where one sex had high and consistent coverage and the other sex had low or no coverage.</w:t>
+      </w:r>
+    </w:p>
+    <w:p>
+      <w:pPr>
+        <w:rPr>
+          <w:rFonts w:asciiTheme="majorHAnsi" w:hAnsiTheme="majorHAnsi" w:cstheme="majorHAnsi"/>
+        </w:rPr>
+      </w:pPr>
+    </w:p>
+    <w:p>
+      <w:pPr>
+        <w:rPr>
+          <w:rFonts w:asciiTheme="majorHAnsi" w:hAnsiTheme="majorHAnsi" w:cstheme="majorHAnsi"/>
+        </w:rPr>
+      </w:pPr>
+    </w:p>
+    <w:p>
+      <w:pPr>
+        <w:rPr>
+          <w:rFonts w:asciiTheme="majorHAnsi" w:hAnsiTheme="majorHAnsi" w:cstheme="majorHAnsi"/>
+        </w:rPr>
+      </w:pPr>
+      <w:r>
+        <w:rPr>
+          <w:rFonts w:asciiTheme="majorHAnsi" w:hAnsiTheme="majorHAnsi" w:cstheme="majorHAnsi"/>
+        </w:rPr>
+        <w:t xml:space="preserve">**could be due to sex determining area </w:t>
+      </w:r>
+      <w:proofErr w:type="gramStart"/>
+      <w:r>
+        <w:rPr>
+          <w:rFonts w:asciiTheme="majorHAnsi" w:hAnsiTheme="majorHAnsi" w:cstheme="majorHAnsi"/>
+        </w:rPr>
+        <w:t>being located in</w:t>
+      </w:r>
+      <w:proofErr w:type="gramEnd"/>
+      <w:r>
+        <w:rPr>
+          <w:rFonts w:asciiTheme="majorHAnsi" w:hAnsiTheme="majorHAnsi" w:cstheme="majorHAnsi"/>
+        </w:rPr>
+        <w:t xml:space="preserve"> a region where markers did not sample or assemble</w:t>
       </w:r>
     </w:p>
     <w:p>
@@ -4253,14 +5511,14 @@
           <w:szCs w:val="24"/>
         </w:rPr>
       </w:pPr>
-      <w:bookmarkStart w:id="18" w:name="_Toc113440568"/>
+      <w:bookmarkStart w:id="18" w:name="_Toc113440569"/>
       <w:r>
         <w:rPr>
           <w:rFonts w:asciiTheme="majorHAnsi" w:hAnsiTheme="majorHAnsi" w:cstheme="majorHAnsi"/>
           <w:sz w:val="24"/>
           <w:szCs w:val="24"/>
         </w:rPr>
-        <w:t>Depth analysis</w:t>
+        <w:t>K-mer analysis</w:t>
       </w:r>
       <w:bookmarkEnd w:id="18"/>
     </w:p>
@@ -4268,109 +5526,53 @@
       <w:pPr>
         <w:rPr>
           <w:rFonts w:asciiTheme="majorHAnsi" w:hAnsiTheme="majorHAnsi" w:cstheme="majorHAnsi"/>
-        </w:rPr>
-      </w:pPr>
-      <w:r>
-        <w:rPr>
-          <w:rFonts w:asciiTheme="majorHAnsi" w:hAnsiTheme="majorHAnsi" w:cstheme="majorHAnsi"/>
-        </w:rPr>
-        <w:t xml:space="preserve">We found no large areas that corresponded to one </w:t>
-      </w:r>
-      <w:proofErr w:type="gramStart"/>
-      <w:r>
-        <w:rPr>
-          <w:rFonts w:asciiTheme="majorHAnsi" w:hAnsiTheme="majorHAnsi" w:cstheme="majorHAnsi"/>
-        </w:rPr>
-        <w:t>particular sex</w:t>
-      </w:r>
-      <w:proofErr w:type="gramEnd"/>
-      <w:r>
-        <w:rPr>
-          <w:rFonts w:asciiTheme="majorHAnsi" w:hAnsiTheme="majorHAnsi" w:cstheme="majorHAnsi"/>
-        </w:rPr>
-        <w:t xml:space="preserve"> having higher depth of coverage compared to the other sex and therefore did not identify any sex-specific loci in this analysis. </w:t>
+          <w:b/>
+          <w:bCs/>
+          <w:u w:val="single"/>
+        </w:rPr>
+      </w:pPr>
+      <w:r>
+        <w:rPr>
+          <w:rFonts w:asciiTheme="majorHAnsi" w:hAnsiTheme="majorHAnsi" w:cstheme="majorHAnsi"/>
+        </w:rPr>
+        <w:t>After abundance filtration, there were approximately 118,191,000 male-only k-mers and 494,251,000 female-only k-mers. There was a clear distinction between the distribution of male and female abundances, where males had more high abundance k-mers compared to females. Upon filtering k-mers for those found on long contigs (contigs containing 5 k-mers or more) there was a clear increase of male-specific k-mers at half the abundance of the main distribution of female and male k-mers. We found 44 contigs with k-mer mean abundance above 5 in the male sequencing data that had zero abundance in the female sequencing data.</w:t>
       </w:r>
     </w:p>
     <w:p>
       <w:pPr>
         <w:rPr>
           <w:rFonts w:asciiTheme="majorHAnsi" w:hAnsiTheme="majorHAnsi" w:cstheme="majorHAnsi"/>
+          <w:b/>
+          <w:bCs/>
+          <w:u w:val="single"/>
         </w:rPr>
       </w:pPr>
     </w:p>
     <w:p>
       <w:pPr>
-        <w:pStyle w:val="HTMLAddress"/>
-        <w:spacing w:line="240" w:lineRule="auto"/>
-        <w:outlineLvl w:val="2"/>
-        <w:rPr>
-          <w:rFonts w:asciiTheme="majorHAnsi" w:hAnsiTheme="majorHAnsi" w:cstheme="majorHAnsi"/>
-          <w:sz w:val="24"/>
-          <w:szCs w:val="24"/>
-        </w:rPr>
-      </w:pPr>
-      <w:bookmarkStart w:id="19" w:name="_Toc113440569"/>
-      <w:r>
-        <w:rPr>
-          <w:rFonts w:asciiTheme="majorHAnsi" w:hAnsiTheme="majorHAnsi" w:cstheme="majorHAnsi"/>
-          <w:sz w:val="24"/>
-          <w:szCs w:val="24"/>
-        </w:rPr>
-        <w:t>K-mer analysis</w:t>
-      </w:r>
-      <w:bookmarkEnd w:id="19"/>
+        <w:rPr>
+          <w:rFonts w:asciiTheme="majorHAnsi" w:hAnsiTheme="majorHAnsi" w:cstheme="majorHAnsi"/>
+          <w:b/>
+          <w:bCs/>
+          <w:u w:val="single"/>
+        </w:rPr>
+      </w:pPr>
+      <w:r>
+        <w:rPr>
+          <w:rFonts w:asciiTheme="majorHAnsi" w:hAnsiTheme="majorHAnsi" w:cstheme="majorHAnsi"/>
+        </w:rPr>
+        <w:t>We mapped the putative Y data back to the male reference genome and found the reads mapped to multiple regions within the genome (Table 11). However, we did not find a significant difference in male versus female read depth at locations across the putative Y regions.</w:t>
+      </w:r>
     </w:p>
     <w:p>
       <w:pPr>
         <w:rPr>
           <w:rFonts w:asciiTheme="majorHAnsi" w:hAnsiTheme="majorHAnsi" w:cstheme="majorHAnsi"/>
-          <w:b/>
-          <w:bCs/>
-          <w:u w:val="single"/>
-        </w:rPr>
-      </w:pPr>
-      <w:r>
-        <w:rPr>
-          <w:rFonts w:asciiTheme="majorHAnsi" w:hAnsiTheme="majorHAnsi" w:cstheme="majorHAnsi"/>
-        </w:rPr>
-        <w:t>After abundance filtration, there were approximately 118,191,000 male-only k-mers and 494,251,000 female-only k-mers. There was a clear distinction between the distribution of male and female abundances, where males had more high abundance k-mers compared to females. Upon filtering k-mers for those found on long contigs (contigs containing 5 k-mers or more) there was a clear increase of male-specific k-mers at half the abundance of the main distribution of female and male k-mers. We found 44 contigs with k-mer mean abundance above 5 in the male sequencing data that had zero abundance in the female sequencing data.</w:t>
-      </w:r>
+        </w:rPr>
+      </w:pPr>
     </w:p>
     <w:p>
       <w:pPr>
-        <w:rPr>
-          <w:rFonts w:asciiTheme="majorHAnsi" w:hAnsiTheme="majorHAnsi" w:cstheme="majorHAnsi"/>
-          <w:b/>
-          <w:bCs/>
-          <w:u w:val="single"/>
-        </w:rPr>
-      </w:pPr>
-    </w:p>
-    <w:p>
-      <w:pPr>
-        <w:rPr>
-          <w:rFonts w:asciiTheme="majorHAnsi" w:hAnsiTheme="majorHAnsi" w:cstheme="majorHAnsi"/>
-          <w:b/>
-          <w:bCs/>
-          <w:u w:val="single"/>
-        </w:rPr>
-      </w:pPr>
-      <w:r>
-        <w:rPr>
-          <w:rFonts w:asciiTheme="majorHAnsi" w:hAnsiTheme="majorHAnsi" w:cstheme="majorHAnsi"/>
-        </w:rPr>
-        <w:t>We mapped the putative Y data back to the male reference genome and found the reads mapped to multiple regions within the genome (Table 11). However, we did not find a significant difference in male versus female read depth at locations across the putative Y regions.</w:t>
-      </w:r>
-    </w:p>
-    <w:p>
-      <w:pPr>
-        <w:rPr>
-          <w:rFonts w:asciiTheme="majorHAnsi" w:hAnsiTheme="majorHAnsi" w:cstheme="majorHAnsi"/>
-        </w:rPr>
-      </w:pPr>
-    </w:p>
-    <w:p>
-      <w:pPr>
         <w:pStyle w:val="Header"/>
         <w:outlineLvl w:val="1"/>
         <w:rPr>
@@ -4378,7 +5580,7 @@
           <w:szCs w:val="24"/>
         </w:rPr>
       </w:pPr>
-      <w:bookmarkStart w:id="20" w:name="_Toc113440570"/>
+      <w:bookmarkStart w:id="19" w:name="_Toc113440570"/>
       <w:r>
         <w:rPr>
           <w:rFonts w:asciiTheme="majorHAnsi" w:hAnsiTheme="majorHAnsi" w:cstheme="majorHAnsi"/>
@@ -4386,7 +5588,7 @@
         </w:rPr>
         <w:t>Discussion &amp; Conclusion</w:t>
       </w:r>
-      <w:bookmarkEnd w:id="20"/>
+      <w:bookmarkEnd w:id="19"/>
     </w:p>
     <w:p/>
     <w:p>
@@ -4402,6 +5604,7 @@
         <w:rPr>
           <w:rFonts w:asciiTheme="majorHAnsi" w:hAnsiTheme="majorHAnsi" w:cstheme="majorHAnsi"/>
         </w:rPr>
+        <w:lastRenderedPageBreak/>
         <w:t xml:space="preserve">Our study thoroughly probed the genome and two RAD sequencing data sets in multiple ways to identify sex-specific markers, but we did not find diagnostic SNPs. This means that delta smelt may not have straightforward chromosomal sex-determination, though we cannot yet completely rule it out. While we did not find diagnostic SNPs, we did find paths forward for further analysis that may result in understanding delta smelt sex determination. For example, we found candidate loci via GWAS using our RAD sequencing dataset </w:t>
       </w:r>
       <w:proofErr w:type="gramStart"/>
@@ -4416,14 +5619,7 @@
         <w:rPr>
           <w:rFonts w:asciiTheme="majorHAnsi" w:hAnsiTheme="majorHAnsi" w:cstheme="majorHAnsi"/>
         </w:rPr>
-        <w:t xml:space="preserve"> via k-mer analysis using the linked-read sequencing data generated for the genome assembly. The GWAS found two markers on Chromosome 5 that were significantly associated with sex but did not have alleles diagnostic of sex. Interestingly, k-mer analysis detected DNA sequences only found within the male individual’s linked-read sequencing––one or more of these loci could contain a sex determining region or SNPs diagnostic of sex. The post k-mer analysis depth analysis showed that the observed increase in male specific k-mers at roughly 50% abundance of the normally distributed peak of the female k-mer abundance is consistent with the male sequencing data potentially having heterogametic (male sex-specific) regions in its genome (such as the 50:50 </w:t>
-      </w:r>
-      <w:r>
-        <w:rPr>
-          <w:rFonts w:asciiTheme="majorHAnsi" w:hAnsiTheme="majorHAnsi" w:cstheme="majorHAnsi"/>
-        </w:rPr>
-        <w:lastRenderedPageBreak/>
-        <w:t xml:space="preserve">ratio between Y chromosomes paired with X chromosomes in human males). However, we could not identify or confirm sex-specific markers with the RAD sequencing data generated for this project. </w:t>
+        <w:t xml:space="preserve"> via k-mer analysis using the linked-read sequencing data generated for the genome assembly. The GWAS found two markers on Chromosome 5 that were significantly associated with sex but did not have alleles diagnostic of sex. Interestingly, k-mer analysis detected DNA sequences only found within the male individual’s linked-read sequencing––one or more of these loci could contain a sex determining region or SNPs diagnostic of sex. The post k-mer analysis depth analysis showed that the observed increase in male specific k-mers at roughly 50% abundance of the normally distributed peak of the female k-mer abundance is consistent with the male sequencing data potentially having heterogametic (male sex-specific) regions in its genome (such as the 50:50 ratio between Y chromosomes paired with X chromosomes in human males). However, we could not identify or confirm sex-specific markers with the RAD sequencing data generated for this project. </w:t>
       </w:r>
     </w:p>
     <w:p>
@@ -4542,7 +5738,7 @@
           <w:szCs w:val="24"/>
         </w:rPr>
       </w:pPr>
-      <w:bookmarkStart w:id="21" w:name="_Toc113440571"/>
+      <w:bookmarkStart w:id="20" w:name="_Toc113440571"/>
       <w:r>
         <w:rPr>
           <w:rFonts w:asciiTheme="majorHAnsi" w:hAnsiTheme="majorHAnsi" w:cstheme="majorHAnsi"/>
@@ -4550,7 +5746,7 @@
         </w:rPr>
         <w:t>Tables &amp; Figures</w:t>
       </w:r>
-      <w:bookmarkEnd w:id="21"/>
+      <w:bookmarkEnd w:id="20"/>
     </w:p>
     <w:p>
       <w:pPr>
@@ -4782,7 +5978,7 @@
           <w:rFonts w:asciiTheme="majorHAnsi" w:eastAsia="Times New Roman" w:hAnsiTheme="majorHAnsi" w:cstheme="majorHAnsi"/>
         </w:rPr>
       </w:pPr>
-      <w:commentRangeStart w:id="22"/>
+      <w:commentRangeStart w:id="21"/>
       <w:r>
         <w:rPr>
           <w:rFonts w:asciiTheme="majorHAnsi" w:eastAsia="Times New Roman" w:hAnsiTheme="majorHAnsi" w:cstheme="majorHAnsi"/>
@@ -4797,13 +5993,13 @@
         </w:rPr>
         <w:t xml:space="preserve">. </w:t>
       </w:r>
-      <w:commentRangeEnd w:id="22"/>
+      <w:commentRangeEnd w:id="21"/>
       <w:r>
         <w:rPr>
           <w:rStyle w:val="CommentReference"/>
           <w:rFonts w:asciiTheme="majorHAnsi" w:hAnsiTheme="majorHAnsi" w:cstheme="majorHAnsi"/>
         </w:rPr>
-        <w:commentReference w:id="22"/>
+        <w:commentReference w:id="21"/>
       </w:r>
       <w:r>
         <w:rPr>
@@ -4811,7 +6007,7 @@
         </w:rPr>
         <w:t xml:space="preserve">Histogram of male-only and female -only k-mer abundances of sequencing data. The male sequencing data appears to have </w:t>
       </w:r>
-      <w:ins w:id="23" w:author="Microsoft Office User" w:date="2021-06-24T14:42:00Z">
+      <w:ins w:id="22" w:author="Microsoft Office User" w:date="2021-06-24T14:42:00Z">
         <w:r>
           <w:rPr>
             <w:rFonts w:asciiTheme="majorHAnsi" w:eastAsia="Times New Roman" w:hAnsiTheme="majorHAnsi" w:cstheme="majorHAnsi"/>
@@ -4824,6 +6020,27 @@
           <w:rFonts w:asciiTheme="majorHAnsi" w:eastAsia="Times New Roman" w:hAnsiTheme="majorHAnsi" w:cstheme="majorHAnsi"/>
         </w:rPr>
         <w:t xml:space="preserve"> higher abundance k-mers</w:t>
+      </w:r>
+      <w:ins w:id="23" w:author="Microsoft Office User" w:date="2021-06-24T14:42:00Z">
+        <w:r>
+          <w:rPr>
+            <w:rFonts w:asciiTheme="majorHAnsi" w:eastAsia="Times New Roman" w:hAnsiTheme="majorHAnsi" w:cstheme="majorHAnsi"/>
+          </w:rPr>
+          <w:t>?</w:t>
+        </w:r>
+      </w:ins>
+      <w:r>
+        <w:rPr>
+          <w:rFonts w:asciiTheme="majorHAnsi" w:eastAsia="Times New Roman" w:hAnsiTheme="majorHAnsi" w:cstheme="majorHAnsi"/>
+        </w:rPr>
+        <w:t xml:space="preserve"> while the female sequencing data has more lower abundance k-</w:t>
+      </w:r>
+      <w:proofErr w:type="gramStart"/>
+      <w:r>
+        <w:rPr>
+          <w:rFonts w:asciiTheme="majorHAnsi" w:eastAsia="Times New Roman" w:hAnsiTheme="majorHAnsi" w:cstheme="majorHAnsi"/>
+        </w:rPr>
+        <w:t>mers</w:t>
       </w:r>
       <w:ins w:id="24" w:author="Microsoft Office User" w:date="2021-06-24T14:42:00Z">
         <w:r>
@@ -4837,50 +6054,29 @@
         <w:rPr>
           <w:rFonts w:asciiTheme="majorHAnsi" w:eastAsia="Times New Roman" w:hAnsiTheme="majorHAnsi" w:cstheme="majorHAnsi"/>
         </w:rPr>
-        <w:t xml:space="preserve"> while the female sequencing data has more lower abundance k-</w:t>
-      </w:r>
-      <w:proofErr w:type="gramStart"/>
+        <w:t>.</w:t>
+      </w:r>
+      <w:proofErr w:type="gramEnd"/>
       <w:r>
         <w:rPr>
           <w:rFonts w:asciiTheme="majorHAnsi" w:eastAsia="Times New Roman" w:hAnsiTheme="majorHAnsi" w:cstheme="majorHAnsi"/>
         </w:rPr>
-        <w:t>mers</w:t>
-      </w:r>
-      <w:ins w:id="25" w:author="Microsoft Office User" w:date="2021-06-24T14:42:00Z">
-        <w:r>
-          <w:rPr>
-            <w:rFonts w:asciiTheme="majorHAnsi" w:eastAsia="Times New Roman" w:hAnsiTheme="majorHAnsi" w:cstheme="majorHAnsi"/>
-          </w:rPr>
-          <w:t>?</w:t>
-        </w:r>
-      </w:ins>
+        <w:t xml:space="preserve"> </w:t>
+      </w:r>
+      <w:commentRangeStart w:id="25"/>
       <w:r>
         <w:rPr>
           <w:rFonts w:asciiTheme="majorHAnsi" w:eastAsia="Times New Roman" w:hAnsiTheme="majorHAnsi" w:cstheme="majorHAnsi"/>
         </w:rPr>
-        <w:t>.</w:t>
-      </w:r>
-      <w:proofErr w:type="gramEnd"/>
-      <w:r>
-        <w:rPr>
-          <w:rFonts w:asciiTheme="majorHAnsi" w:eastAsia="Times New Roman" w:hAnsiTheme="majorHAnsi" w:cstheme="majorHAnsi"/>
-        </w:rPr>
-        <w:t xml:space="preserve"> </w:t>
-      </w:r>
-      <w:commentRangeStart w:id="26"/>
-      <w:r>
-        <w:rPr>
-          <w:rFonts w:asciiTheme="majorHAnsi" w:eastAsia="Times New Roman" w:hAnsiTheme="majorHAnsi" w:cstheme="majorHAnsi"/>
-        </w:rPr>
         <w:t>Low abundance sex-specific k-mers are likely the result of sequencing errors, while the higher abundance male-only k-mer peak indicates the male sample contains real variation only contained within the male sample.</w:t>
       </w:r>
-      <w:commentRangeEnd w:id="26"/>
+      <w:commentRangeEnd w:id="25"/>
       <w:r>
         <w:rPr>
           <w:rStyle w:val="CommentReference"/>
           <w:rFonts w:asciiTheme="majorHAnsi" w:hAnsiTheme="majorHAnsi" w:cstheme="majorHAnsi"/>
         </w:rPr>
-        <w:commentReference w:id="26"/>
+        <w:commentReference w:id="25"/>
       </w:r>
     </w:p>
     <w:p>
@@ -4979,20 +6175,20 @@
         </w:rPr>
         <w:t xml:space="preserve"> All k-mer </w:t>
       </w:r>
-      <w:commentRangeStart w:id="27"/>
+      <w:commentRangeStart w:id="26"/>
       <w:r>
         <w:rPr>
           <w:rFonts w:asciiTheme="majorHAnsi" w:eastAsia="Times New Roman" w:hAnsiTheme="majorHAnsi" w:cstheme="majorHAnsi"/>
         </w:rPr>
         <w:t>abundances</w:t>
       </w:r>
-      <w:commentRangeEnd w:id="27"/>
+      <w:commentRangeEnd w:id="26"/>
       <w:r>
         <w:rPr>
           <w:rStyle w:val="CommentReference"/>
           <w:rFonts w:asciiTheme="majorHAnsi" w:hAnsiTheme="majorHAnsi" w:cstheme="majorHAnsi"/>
         </w:rPr>
-        <w:commentReference w:id="27"/>
+        <w:commentReference w:id="26"/>
       </w:r>
       <w:r>
         <w:rPr>
@@ -5075,7 +6271,7 @@
           <w:rFonts w:asciiTheme="majorHAnsi" w:eastAsia="Times New Roman" w:hAnsiTheme="majorHAnsi" w:cstheme="majorHAnsi"/>
         </w:rPr>
       </w:pPr>
-      <w:commentRangeStart w:id="28"/>
+      <w:commentRangeStart w:id="27"/>
       <w:r>
         <w:rPr>
           <w:rFonts w:asciiTheme="majorHAnsi" w:eastAsia="Times New Roman" w:hAnsiTheme="majorHAnsi" w:cstheme="majorHAnsi"/>
@@ -5084,13 +6280,13 @@
         </w:rPr>
         <w:t>Figure 18</w:t>
       </w:r>
-      <w:commentRangeEnd w:id="28"/>
+      <w:commentRangeEnd w:id="27"/>
       <w:r>
         <w:rPr>
           <w:rStyle w:val="CommentReference"/>
           <w:rFonts w:asciiTheme="majorHAnsi" w:hAnsiTheme="majorHAnsi" w:cstheme="majorHAnsi"/>
         </w:rPr>
-        <w:commentReference w:id="28"/>
+        <w:commentReference w:id="27"/>
       </w:r>
       <w:r>
         <w:rPr>
@@ -5106,20 +6302,20 @@
         </w:rPr>
         <w:t xml:space="preserve"> Male (x-axis) versus female (y-axis) median k-mer abundance on contigs with 5 or more </w:t>
       </w:r>
-      <w:commentRangeStart w:id="29"/>
+      <w:commentRangeStart w:id="28"/>
       <w:r>
         <w:rPr>
           <w:rFonts w:asciiTheme="majorHAnsi" w:eastAsia="Times New Roman" w:hAnsiTheme="majorHAnsi" w:cstheme="majorHAnsi"/>
         </w:rPr>
         <w:t>k-mers</w:t>
       </w:r>
-      <w:commentRangeEnd w:id="29"/>
+      <w:commentRangeEnd w:id="28"/>
       <w:r>
         <w:rPr>
           <w:rStyle w:val="CommentReference"/>
           <w:rFonts w:asciiTheme="majorHAnsi" w:hAnsiTheme="majorHAnsi" w:cstheme="majorHAnsi"/>
         </w:rPr>
-        <w:commentReference w:id="29"/>
+        <w:commentReference w:id="28"/>
       </w:r>
       <w:r>
         <w:rPr>
@@ -5147,7 +6343,7 @@
 
 <file path=word/comments.xml><?xml version="1.0" encoding="utf-8"?>
 <w:comments xmlns:wpc="http://schemas.microsoft.com/office/word/2010/wordprocessingCanvas" xmlns:cx="http://schemas.microsoft.com/office/drawing/2014/chartex" xmlns:cx1="http://schemas.microsoft.com/office/drawing/2015/9/8/chartex" xmlns:cx2="http://schemas.microsoft.com/office/drawing/2015/10/21/chartex" xmlns:cx3="http://schemas.microsoft.com/office/drawing/2016/5/9/chartex" xmlns:cx4="http://schemas.microsoft.com/office/drawing/2016/5/10/chartex" xmlns:cx5="http://schemas.microsoft.com/office/drawing/2016/5/11/chartex" xmlns:cx6="http://schemas.microsoft.com/office/drawing/2016/5/12/chartex" xmlns:cx7="http://schemas.microsoft.com/office/drawing/2016/5/13/chartex" xmlns:cx8="http://schemas.microsoft.com/office/drawing/2016/5/14/chartex" xmlns:mc="http://schemas.openxmlformats.org/markup-compatibility/2006" xmlns:aink="http://schemas.microsoft.com/office/drawing/2016/ink" xmlns:am3d="http://schemas.microsoft.com/office/drawing/2017/model3d" xmlns:o="urn:schemas-microsoft-com:office:office" xmlns:r="http://schemas.openxmlformats.org/officeDocument/2006/relationships" xmlns:m="http://schemas.openxmlformats.org/officeDocument/2006/math" xmlns:v="urn:schemas-microsoft-com:vml" xmlns:wp14="http://schemas.microsoft.com/office/word/2010/wordprocessingDrawing" xmlns:wp="http://schemas.openxmlformats.org/drawingml/2006/wordprocessingDrawing" xmlns:w10="urn:schemas-microsoft-com:office:word" xmlns:w="http://schemas.openxmlformats.org/wordprocessingml/2006/main" xmlns:w14="http://schemas.microsoft.com/office/word/2010/wordml" xmlns:w15="http://schemas.microsoft.com/office/word/2012/wordml" xmlns:w16cex="http://schemas.microsoft.com/office/word/2018/wordml/cex" xmlns:w16cid="http://schemas.microsoft.com/office/word/2016/wordml/cid" xmlns:w16="http://schemas.microsoft.com/office/word/2018/wordml" xmlns:w16sdtdh="http://schemas.microsoft.com/office/word/2020/wordml/sdtdatahash" xmlns:w16se="http://schemas.microsoft.com/office/word/2015/wordml/symex" xmlns:wpg="http://schemas.microsoft.com/office/word/2010/wordprocessingGroup" xmlns:wpi="http://schemas.microsoft.com/office/word/2010/wordprocessingInk" xmlns:wne="http://schemas.microsoft.com/office/word/2006/wordml" xmlns:wps="http://schemas.microsoft.com/office/word/2010/wordprocessingShape" mc:Ignorable="w14 w15 w16se w16cid w16 w16cex w16sdtdh wp14">
-  <w:comment w:id="22" w:author="Microsoft Office User" w:date="2021-06-24T14:48:00Z" w:initials="MOU">
+  <w:comment w:id="21" w:author="Microsoft Office User" w:date="2021-06-24T14:48:00Z" w:initials="MOU">
     <w:p>
       <w:pPr>
         <w:pStyle w:val="CommentText"/>
@@ -5159,19 +6355,11 @@
         <w:annotationRef/>
       </w:r>
       <w:r>
-        <w:t xml:space="preserve">I really think you could leave </w:t>
-      </w:r>
-      <w:proofErr w:type="gramStart"/>
-      <w:r>
-        <w:t>all of</w:t>
-      </w:r>
-      <w:proofErr w:type="gramEnd"/>
-      <w:r>
-        <w:t xml:space="preserve"> these kmer figures out. They are not going to understand this at all. Keep the text in the report but these are just confusing. </w:t>
+        <w:t xml:space="preserve">I really think you could leave all of these kmer figures out. They are not going to understand this at all. Keep the text in the report but these are just confusing. </w:t>
       </w:r>
     </w:p>
   </w:comment>
-  <w:comment w:id="26" w:author="Microsoft Office User" w:date="2021-06-24T14:42:00Z" w:initials="MOU">
+  <w:comment w:id="25" w:author="Microsoft Office User" w:date="2021-06-24T14:42:00Z" w:initials="MOU">
     <w:p>
       <w:pPr>
         <w:pStyle w:val="CommentText"/>
@@ -5185,17 +6373,12 @@
       <w:r>
         <w:t xml:space="preserve">I don’t’ understand this. What are higher and lower abundance </w:t>
       </w:r>
-      <w:proofErr w:type="spellStart"/>
-      <w:r>
-        <w:t>kmers</w:t>
-      </w:r>
-      <w:proofErr w:type="spellEnd"/>
-      <w:r>
-        <w:t>? Just ones that are shorter or longer?</w:t>
+      <w:r>
+        <w:t>kmers? Just ones that are shorter or longer?</w:t>
       </w:r>
     </w:p>
   </w:comment>
-  <w:comment w:id="27" w:author="Microsoft Office User" w:date="2021-06-24T14:43:00Z" w:initials="MOU">
+  <w:comment w:id="26" w:author="Microsoft Office User" w:date="2021-06-24T14:43:00Z" w:initials="MOU">
     <w:p>
       <w:pPr>
         <w:pStyle w:val="CommentText"/>
@@ -5209,13 +6392,30 @@
       <w:r>
         <w:t xml:space="preserve">Sorry but what is abundance? And how is it related the length of kmer? I assume it’s </w:t>
       </w:r>
-      <w:proofErr w:type="gramStart"/>
-      <w:r>
-        <w:t>that longer ones</w:t>
-      </w:r>
-      <w:proofErr w:type="gramEnd"/>
-      <w:r>
-        <w:t xml:space="preserve"> have a lower abundance. Or is it the abundance across the ale and the female individuals?</w:t>
+      <w:r>
+        <w:t>that longer ones have a lower abundance. Or is it the abundance across the ale and the female individuals?</w:t>
+      </w:r>
+    </w:p>
+  </w:comment>
+  <w:comment w:id="27" w:author="Microsoft Office User" w:date="2021-06-24T14:47:00Z" w:initials="MOU">
+    <w:p>
+      <w:pPr>
+        <w:pStyle w:val="CommentText"/>
+      </w:pPr>
+      <w:r>
+        <w:rPr>
+          <w:rStyle w:val="CommentReference"/>
+        </w:rPr>
+        <w:annotationRef/>
+      </w:r>
+      <w:r>
+        <w:t xml:space="preserve">I’d pick </w:t>
+      </w:r>
+      <w:r>
+        <w:t xml:space="preserve">on of these three kmer figures and leave the rest out. They are </w:t>
+      </w:r>
+      <w:r>
+        <w:t xml:space="preserve">pretty confusing and there is no way they are going to understand. In fact you could probably leave them all out. </w:t>
       </w:r>
     </w:p>
   </w:comment>
@@ -5231,53 +6431,11 @@
         <w:annotationRef/>
       </w:r>
       <w:r>
-        <w:t xml:space="preserve">I’d pick </w:t>
-      </w:r>
-      <w:proofErr w:type="spellStart"/>
-      <w:r>
-        <w:t>on</w:t>
-      </w:r>
-      <w:proofErr w:type="spellEnd"/>
-      <w:r>
-        <w:t xml:space="preserve"> of these three kmer figures and leave the rest out. They are </w:t>
-      </w:r>
-      <w:proofErr w:type="gramStart"/>
-      <w:r>
-        <w:t>pretty confusing</w:t>
-      </w:r>
-      <w:proofErr w:type="gramEnd"/>
-      <w:r>
-        <w:t xml:space="preserve"> and there is no way they are going to understand. In </w:t>
-      </w:r>
-      <w:proofErr w:type="gramStart"/>
-      <w:r>
-        <w:t>fact</w:t>
-      </w:r>
-      <w:proofErr w:type="gramEnd"/>
-      <w:r>
-        <w:t xml:space="preserve"> you could probably leave them all out. </w:t>
-      </w:r>
-    </w:p>
-  </w:comment>
-  <w:comment w:id="29" w:author="Microsoft Office User" w:date="2021-06-24T14:47:00Z" w:initials="MOU">
-    <w:p>
-      <w:pPr>
-        <w:pStyle w:val="CommentText"/>
-      </w:pPr>
-      <w:r>
-        <w:rPr>
-          <w:rStyle w:val="CommentReference"/>
-        </w:rPr>
-        <w:annotationRef/>
-      </w:r>
-      <w:r>
         <w:t xml:space="preserve">Of the specified lengths that you searched </w:t>
       </w:r>
-      <w:proofErr w:type="gramStart"/>
       <w:r>
         <w:t>for?</w:t>
       </w:r>
-      <w:proofErr w:type="gramEnd"/>
     </w:p>
   </w:comment>
 </w:comments>

</xml_diff>

<commit_message>
going thru sex methods
</commit_message>
<xml_diff>
--- a/individual_chapters/Chapter_4-Sex_markers.docx
+++ b/individual_chapters/Chapter_4-Sex_markers.docx
@@ -2,8 +2,8 @@
 <file path=word/document.xml><?xml version="1.0" encoding="utf-8"?>
 <w:document xmlns:wpc="http://schemas.microsoft.com/office/word/2010/wordprocessingCanvas" xmlns:cx="http://schemas.microsoft.com/office/drawing/2014/chartex" xmlns:cx1="http://schemas.microsoft.com/office/drawing/2015/9/8/chartex" xmlns:cx2="http://schemas.microsoft.com/office/drawing/2015/10/21/chartex" xmlns:cx3="http://schemas.microsoft.com/office/drawing/2016/5/9/chartex" xmlns:cx4="http://schemas.microsoft.com/office/drawing/2016/5/10/chartex" xmlns:cx5="http://schemas.microsoft.com/office/drawing/2016/5/11/chartex" xmlns:cx6="http://schemas.microsoft.com/office/drawing/2016/5/12/chartex" xmlns:cx7="http://schemas.microsoft.com/office/drawing/2016/5/13/chartex" xmlns:cx8="http://schemas.microsoft.com/office/drawing/2016/5/14/chartex" xmlns:mc="http://schemas.openxmlformats.org/markup-compatibility/2006" xmlns:aink="http://schemas.microsoft.com/office/drawing/2016/ink" xmlns:am3d="http://schemas.microsoft.com/office/drawing/2017/model3d" xmlns:o="urn:schemas-microsoft-com:office:office" xmlns:r="http://schemas.openxmlformats.org/officeDocument/2006/relationships" xmlns:m="http://schemas.openxmlformats.org/officeDocument/2006/math" xmlns:v="urn:schemas-microsoft-com:vml" xmlns:wp14="http://schemas.microsoft.com/office/word/2010/wordprocessingDrawing" xmlns:wp="http://schemas.openxmlformats.org/drawingml/2006/wordprocessingDrawing" xmlns:w10="urn:schemas-microsoft-com:office:word" xmlns:w="http://schemas.openxmlformats.org/wordprocessingml/2006/main" xmlns:w14="http://schemas.microsoft.com/office/word/2010/wordml" xmlns:w15="http://schemas.microsoft.com/office/word/2012/wordml" xmlns:w16cex="http://schemas.microsoft.com/office/word/2018/wordml/cex" xmlns:w16cid="http://schemas.microsoft.com/office/word/2016/wordml/cid" xmlns:w16="http://schemas.microsoft.com/office/word/2018/wordml" xmlns:w16sdtdh="http://schemas.microsoft.com/office/word/2020/wordml/sdtdatahash" xmlns:w16se="http://schemas.microsoft.com/office/word/2015/wordml/symex" xmlns:wpg="http://schemas.microsoft.com/office/word/2010/wordprocessingGroup" xmlns:wpi="http://schemas.microsoft.com/office/word/2010/wordprocessingInk" xmlns:wne="http://schemas.microsoft.com/office/word/2006/wordml" xmlns:wps="http://schemas.microsoft.com/office/word/2010/wordprocessingShape" mc:Ignorable="w14 w15 w16se w16cid w16 w16cex w16sdtdh wp14">
   <w:body>
-    <w:bookmarkStart w:id="0" w:name="_Toc113273221" w:displacedByCustomXml="next"/>
-    <w:bookmarkStart w:id="1" w:name="_Toc113123182" w:displacedByCustomXml="next"/>
+    <w:bookmarkStart w:id="0" w:name="_Toc113123182" w:displacedByCustomXml="next"/>
+    <w:bookmarkStart w:id="1" w:name="_Toc113273221" w:displacedByCustomXml="next"/>
     <w:sdt>
       <w:sdtPr>
         <w:rPr>
@@ -1201,7 +1201,7 @@
           <w:iCs/>
           <w:color w:val="00000A"/>
         </w:rPr>
-        <w:instrText xml:space="preserve"> ADDIN ZOTERO_ITEM CSL_CITATION {"citationID":"b0QVqwNu","properties":{"formattedCitation":"(Kobayashi et al., 2013; Nakamura et al., 1998; Volff, 2005)","plainCitation":"(Kobayashi et al., 2013; Nakamura et al., 1998; Volff, 2005)","noteIndex":0},"citationItems":[{"id":615,"uris":["http://zotero.org/users/local/3tku6QP0/items/P9PTRC7I"],"itemData":{"id":615,"type":"article-journal","abstract":"Among vertebrates, fishes show an exceptional range of reproductive strategies regarding the expression of their sexuality. Fish sexualities were categorized into gonochorism, synchronous/sequential hermaphrodite, or unisexual reproduction. In gonochoristic fishes, sex is determined genetically or by environmental factors. After sex determination, the gonads are differentiated into ovary or testis, with the sex remaining fixed for the entire life cycle. In contrast, some sequential hermaphrodite fishes can change their sex from male to female (protandrous), female to male (protogynous), or serially (bi-directional sex change) in their life cycle. In many cases, sex change is cued by social factors such as the disappearance of a male or female from a group. This unique diversity in fishes provides an ideal animal model to investigate sex determination and differentiation in vertebrates. This review first discusses genetic-orientated sex determination mechanisms. Then, we address the gonadal sex differentiation process in a gonochoristic fish, using an example of the Nile tilapia. Finally, we discuss various types of sex change that occur in hermaphrodite fishes.","container-title":"Sexual Development","DOI":"10.1159/000342009","ISSN":"1661-5425, 1661-5433","issue":"1-3","journalAbbreviation":"Sex Dev","language":"en","page":"115-125","source":"DOI.org (Crossref)","title":"Diversity and Plasticity of Sex Determination and Differentiation in Fishes","volume":"7","author":[{"family":"Kobayashi","given":"Y."},{"family":"Nagahama","given":"Y."},{"family":"Nakamura","given":"M."}],"issued":{"date-parts":[["2013"]]}}},{"id":437,"uris":["http://zotero.org/users/local/3tku6QP0/items/ZYLD8CMZ"],"itemData":{"id":437,"type":"article-journal","container-title":"Journal of Experimental Zoology","page":"362-372","title":"Gonadal sex differentiation in teleost fish","volume":"281","author":[{"family":"Nakamura","given":"Masaru"},{"family":"Kobayashi","given":"Tohru"},{"family":"Chang","given":"Xiao-tian"}],"issued":{"date-parts":[["1998"]]}}},{"id":"vrfIOilL/98p1DwIi","uris":["http://www.mendeley.com/documents/?uuid=56b7b82a-2bfd-4eaa-ae1f-6d641aa6b290"],"itemData":{"DOI":"10.1038/sj.hdy.6800635","ISSN":"0018067X","abstract":"Teleost fish, which roughly make up half of the extant vertebrate species, exhibit an amazing level of biodiversity affecting their morphology, ecology and behaviour as well as many other aspects of their biology. This huge variability makes fish extremely attractive for the study of many biological questions, particularly of those related to evolution. New insights gained from different teleost species and sequencing projects have recently revealed several peculiar features of fish genomes that might have played a role in fish evolution and speciation. There is now substantial evidence that a round of tetraploidization/rediploidization has taken place during the early evolution of the ray-finned fish lineage, and that hundreds of duplicate pairs generated by this event have been maintained over hundreds of millions of years of evolution. Differential loss or subfunction partitioning of such gene duplicates might have been involved in the generation of fish variability. In contrast to mammalian genomes, teleost genomes also contain multiple families of active transposable elements, which might have played a role in speciation by affecting hybrid sterility and viability. Finally, the amazing diversity of sex determination systems and the plasticity of sex chromosomes observed in teleost might have been involved in both pre- and postmating reproductive isolation. Comparison of data generated by current and future genome projects as well as complementary studies in other species will allow one to approach the molecular and evolutionary mechanisms underlying genome diversity in fish, and will certainly significantly contribute to our understanding of gene evolution and function in humans and other vertebrates.","author":[{"dropping-particle":"","family":"Volff","given":"J. N.","non-dropping-particle":"","parse-names":false,"suffix":""}],"container-title":"Heredity","id":"ITEM-1","issue":"3","issued":{"date-parts":[["2005"]]},"page":"280-294","title":"Genome evolution and biodiversity in teleost fish","type":"article-journal","volume":"94"}}],"schema":"https://github.com/citation-style-language/schema/raw/master/csl-citation.json"} </w:instrText>
+        <w:instrText xml:space="preserve"> ADDIN ZOTERO_ITEM CSL_CITATION {"citationID":"b0QVqwNu","properties":{"formattedCitation":"(Kobayashi et al., 2013; Nakamura et al., 1998; Volff, 2005)","plainCitation":"(Kobayashi et al., 2013; Nakamura et al., 1998; Volff, 2005)","noteIndex":0},"citationItems":[{"id":615,"uris":["http://zotero.org/users/local/3tku6QP0/items/P9PTRC7I"],"itemData":{"id":615,"type":"article-journal","abstract":"Among vertebrates, fishes show an exceptional range of reproductive strategies regarding the expression of their sexuality. Fish sexualities were categorized into gonochorism, synchronous/sequential hermaphrodite, or unisexual reproduction. In gonochoristic fishes, sex is determined genetically or by environmental factors. After sex determination, the gonads are differentiated into ovary or testis, with the sex remaining fixed for the entire life cycle. In contrast, some sequential hermaphrodite fishes can change their sex from male to female (protandrous), female to male (protogynous), or serially (bi-directional sex change) in their life cycle. In many cases, sex change is cued by social factors such as the disappearance of a male or female from a group. This unique diversity in fishes provides an ideal animal model to investigate sex determination and differentiation in vertebrates. This review first discusses genetic-orientated sex determination mechanisms. Then, we address the gonadal sex differentiation process in a gonochoristic fish, using an example of the Nile tilapia. Finally, we discuss various types of sex change that occur in hermaphrodite fishes.","container-title":"Sexual Development","DOI":"10.1159/000342009","ISSN":"1661-5425, 1661-5433","issue":"1-3","journalAbbreviation":"Sex Dev","language":"en","page":"115-125","source":"DOI.org (Crossref)","title":"Diversity and Plasticity of Sex Determination and Differentiation in Fishes","volume":"7","author":[{"family":"Kobayashi","given":"Y."},{"family":"Nagahama","given":"Y."},{"family":"Nakamura","given":"M."}],"issued":{"date-parts":[["2013"]]}}},{"id":437,"uris":["http://zotero.org/users/local/3tku6QP0/items/ZYLD8CMZ"],"itemData":{"id":437,"type":"article-journal","container-title":"Journal of Experimental Zoology","page":"362-372","title":"Gonadal sex differentiation in teleost fish","volume":"281","author":[{"family":"Nakamura","given":"Masaru"},{"family":"Kobayashi","given":"Tohru"},{"family":"Chang","given":"Xiao-tian"}],"issued":{"date-parts":[["1998"]]}}},{"id":"7gRdk0WP/WhK4ImSR","uris":["http://www.mendeley.com/documents/?uuid=56b7b82a-2bfd-4eaa-ae1f-6d641aa6b290"],"itemData":{"DOI":"10.1038/sj.hdy.6800635","ISSN":"0018067X","abstract":"Teleost fish, which roughly make up half of the extant vertebrate species, exhibit an amazing level of biodiversity affecting their morphology, ecology and behaviour as well as many other aspects of their biology. This huge variability makes fish extremely attractive for the study of many biological questions, particularly of those related to evolution. New insights gained from different teleost species and sequencing projects have recently revealed several peculiar features of fish genomes that might have played a role in fish evolution and speciation. There is now substantial evidence that a round of tetraploidization/rediploidization has taken place during the early evolution of the ray-finned fish lineage, and that hundreds of duplicate pairs generated by this event have been maintained over hundreds of millions of years of evolution. Differential loss or subfunction partitioning of such gene duplicates might have been involved in the generation of fish variability. In contrast to mammalian genomes, teleost genomes also contain multiple families of active transposable elements, which might have played a role in speciation by affecting hybrid sterility and viability. Finally, the amazing diversity of sex determination systems and the plasticity of sex chromosomes observed in teleost might have been involved in both pre- and postmating reproductive isolation. Comparison of data generated by current and future genome projects as well as complementary studies in other species will allow one to approach the molecular and evolutionary mechanisms underlying genome diversity in fish, and will certainly significantly contribute to our understanding of gene evolution and function in humans and other vertebrates.","author":[{"dropping-particle":"","family":"Volff","given":"J. N.","non-dropping-particle":"","parse-names":false,"suffix":""}],"container-title":"Heredity","id":"ITEM-1","issue":"3","issued":{"date-parts":[["2005"]]},"page":"280-294","title":"Genome evolution and biodiversity in teleost fish","type":"article-journal","volume":"94"}}],"schema":"https://github.com/citation-style-language/schema/raw/master/csl-citation.json"} </w:instrText>
       </w:r>
       <w:r>
         <w:rPr>
@@ -1294,7 +1294,7 @@
           <w:iCs/>
           <w:color w:val="00000A"/>
         </w:rPr>
-        <w:instrText xml:space="preserve"> ADDIN ZOTERO_ITEM CSL_CITATION {"citationID":"fw2QppLM","properties":{"formattedCitation":"(Mei &amp; Gui, 2015)","plainCitation":"(Mei &amp; Gui, 2015)","noteIndex":0},"citationItems":[{"id":"vrfIOilL/skFvlDaH","uris":["http://www.mendeley.com/documents/?uuid=bf62f766-0bdc-4713-80eb-0c79ca8ca548"],"itemData":{"DOI":"10.1007/s11427-014-4797-9","ISSN":"16747305","abstract":"Aquaculture has made an enormous contribution to the world food production, especially to the sustainable supply of animal proteins. The utility of diverse reproduction strategies in fish, such as the exploiting use of unisexual gynogenesis, has created a typical case of fish genetic breeding. A number of fish species show substantial sexual dimorphism that is closely linked to multiple economic traits including growth rate and body size, and the efficient development of sex-linked genetic markers and sex control biotechnologies has provided significant approaches to increase the production and value for commercial purposes. Along with the rapid development of genomics and molecular genetic techniques, the genetic basis of sexual dimorphism has been gradually deciphered, and great progress has been made in the mechanisms of fish sex determination and identification of sex-determining genes. This review summarizes the progress to provide some directive and objective thinking for further research in this field.","author":[{"dropping-particle":"","family":"Mei","given":"Jie","non-dropping-particle":"","parse-names":false,"suffix":""},{"dropping-particle":"","family":"Gui","given":"Jian Fang","non-dropping-particle":"","parse-names":false,"suffix":""}],"container-title":"Science China Life Sciences","id":"ITEM-1","issue":"2","issued":{"date-parts":[["2015"]]},"page":"124-136","title":"Genetic basis and biotechnological manipulation of sexual dimorphism and sex determination in fish","type":"article-journal","volume":"58"}}],"schema":"https://github.com/citation-style-language/schema/raw/master/csl-citation.json"} </w:instrText>
+        <w:instrText xml:space="preserve"> ADDIN ZOTERO_ITEM CSL_CITATION {"citationID":"fw2QppLM","properties":{"formattedCitation":"(Mei &amp; Gui, 2015)","plainCitation":"(Mei &amp; Gui, 2015)","noteIndex":0},"citationItems":[{"id":"7gRdk0WP/fZA7RtK7","uris":["http://www.mendeley.com/documents/?uuid=bf62f766-0bdc-4713-80eb-0c79ca8ca548"],"itemData":{"DOI":"10.1007/s11427-014-4797-9","ISSN":"16747305","abstract":"Aquaculture has made an enormous contribution to the world food production, especially to the sustainable supply of animal proteins. The utility of diverse reproduction strategies in fish, such as the exploiting use of unisexual gynogenesis, has created a typical case of fish genetic breeding. A number of fish species show substantial sexual dimorphism that is closely linked to multiple economic traits including growth rate and body size, and the efficient development of sex-linked genetic markers and sex control biotechnologies has provided significant approaches to increase the production and value for commercial purposes. Along with the rapid development of genomics and molecular genetic techniques, the genetic basis of sexual dimorphism has been gradually deciphered, and great progress has been made in the mechanisms of fish sex determination and identification of sex-determining genes. This review summarizes the progress to provide some directive and objective thinking for further research in this field.","author":[{"dropping-particle":"","family":"Mei","given":"Jie","non-dropping-particle":"","parse-names":false,"suffix":""},{"dropping-particle":"","family":"Gui","given":"Jian Fang","non-dropping-particle":"","parse-names":false,"suffix":""}],"container-title":"Science China Life Sciences","id":"ITEM-1","issue":"2","issued":{"date-parts":[["2015"]]},"page":"124-136","title":"Genetic basis and biotechnological manipulation of sexual dimorphism and sex determination in fish","type":"article-journal","volume":"58"}}],"schema":"https://github.com/citation-style-language/schema/raw/master/csl-citation.json"} </w:instrText>
       </w:r>
       <w:r>
         <w:rPr>
@@ -1310,7 +1310,23 @@
           <w:rFonts w:asciiTheme="majorHAnsi" w:hAnsiTheme="majorHAnsi" w:cstheme="majorHAnsi"/>
           <w:color w:val="00000A"/>
         </w:rPr>
-        <w:t>(Mei &amp; Gui, 2015)</w:t>
+        <w:t xml:space="preserve">(Mei &amp; </w:t>
+      </w:r>
+      <w:proofErr w:type="spellStart"/>
+      <w:r>
+        <w:rPr>
+          <w:rFonts w:asciiTheme="majorHAnsi" w:hAnsiTheme="majorHAnsi" w:cstheme="majorHAnsi"/>
+          <w:color w:val="00000A"/>
+        </w:rPr>
+        <w:t>Gui</w:t>
+      </w:r>
+      <w:proofErr w:type="spellEnd"/>
+      <w:r>
+        <w:rPr>
+          <w:rFonts w:asciiTheme="majorHAnsi" w:hAnsiTheme="majorHAnsi" w:cstheme="majorHAnsi"/>
+          <w:color w:val="00000A"/>
+        </w:rPr>
+        <w:t>, 2015)</w:t>
       </w:r>
       <w:r>
         <w:rPr>
@@ -1369,7 +1385,7 @@
           <w:iCs/>
           <w:color w:val="00000A"/>
         </w:rPr>
-        <w:instrText xml:space="preserve"> ADDIN ZOTERO_ITEM CSL_CITATION {"citationID":"aQMj26sz","properties":{"formattedCitation":"(Carroll, 1997; Long, 2011; Nelson et al., 2016)","plainCitation":"(Carroll, 1997; Long, 2011; Nelson et al., 2016)","noteIndex":0},"citationItems":[{"id":603,"uris":["http://zotero.org/users/local/3tku6QP0/items/2HFK96Z2"],"itemData":{"id":603,"type":"book","edition":"7","event-place":"New York, NY, USA","ISBN":"978-0-7167-1822-2","publisher":"W.H. Freeman and Company","publisher-place":"New York, NY, USA","title":"Vertebrate Paleontology and Evolution","author":[{"family":"Carroll","given":"Robert L."}],"issued":{"date-parts":[["1997"]]}}},{"id":602,"uris":["http://zotero.org/users/local/3tku6QP0/items/7HLKCG3C"],"itemData":{"id":602,"type":"book","abstract":"This work traces the evolutionary history of fishes over the course of 500 million years, from armoured fishes and monster sharks to fishes with arms that breathe air. It describes the discovery of fossil remains and explains the techniques used in their interpretation.","edition":"2","ISBN":"978-0-8018-4992-3","publisher":"Johns Hopkins University Press","title":"The Rise of Fishes: 500 Million Years of Evolution","author":[{"family":"Long","given":"John A."}],"issued":{"date-parts":[["2011"]]}}},{"id":"vrfIOilL/CZmqLa8r","uris":["http://www.mendeley.com/documents/?uuid=15be4d65-07bf-4803-90e6-835556babe79"],"itemData":{"ISBN":"9781118342336","author":[{"dropping-particle":"","family":"Nelson","given":"Joseph S.","non-dropping-particle":"","parse-names":false,"suffix":""},{"dropping-particle":"","family":"Grande","given":"Terry C.","non-dropping-particle":"","parse-names":false,"suffix":""},{"dropping-particle":"","family":"Wilson","given":"Mark V. H.","non-dropping-particle":"","parse-names":false,"suffix":""}],"edition":"5th","id":"ITEM-1","issued":{"date-parts":[["2016"]]},"publisher":"John Wiley &amp; Sons","publisher-place":"Hoboken, New Jersey","title":"Fishes of the World","type":"book"}}],"schema":"https://github.com/citation-style-language/schema/raw/master/csl-citation.json"} </w:instrText>
+        <w:instrText xml:space="preserve"> ADDIN ZOTERO_ITEM CSL_CITATION {"citationID":"aQMj26sz","properties":{"formattedCitation":"(Carroll, 1997; Long, 2011; Nelson et al., 2016)","plainCitation":"(Carroll, 1997; Long, 2011; Nelson et al., 2016)","noteIndex":0},"citationItems":[{"id":603,"uris":["http://zotero.org/users/local/3tku6QP0/items/2HFK96Z2"],"itemData":{"id":603,"type":"book","edition":"7","event-place":"New York, NY, USA","ISBN":"978-0-7167-1822-2","publisher":"W.H. Freeman and Company","publisher-place":"New York, NY, USA","title":"Vertebrate Paleontology and Evolution","author":[{"family":"Carroll","given":"Robert L."}],"issued":{"date-parts":[["1997"]]}}},{"id":602,"uris":["http://zotero.org/users/local/3tku6QP0/items/7HLKCG3C"],"itemData":{"id":602,"type":"book","abstract":"This work traces the evolutionary history of fishes over the course of 500 million years, from armoured fishes and monster sharks to fishes with arms that breathe air. It describes the discovery of fossil remains and explains the techniques used in their interpretation.","edition":"2","ISBN":"978-0-8018-4992-3","publisher":"Johns Hopkins University Press","title":"The Rise of Fishes: 500 Million Years of Evolution","author":[{"family":"Long","given":"John A."}],"issued":{"date-parts":[["2011"]]}}},{"id":"7gRdk0WP/AeKDgNJN","uris":["http://www.mendeley.com/documents/?uuid=15be4d65-07bf-4803-90e6-835556babe79"],"itemData":{"ISBN":"9781118342336","author":[{"dropping-particle":"","family":"Nelson","given":"Joseph S.","non-dropping-particle":"","parse-names":false,"suffix":""},{"dropping-particle":"","family":"Grande","given":"Terry C.","non-dropping-particle":"","parse-names":false,"suffix":""},{"dropping-particle":"","family":"Wilson","given":"Mark V. H.","non-dropping-particle":"","parse-names":false,"suffix":""}],"edition":"5th","id":"ITEM-1","issued":{"date-parts":[["2016"]]},"publisher":"John Wiley &amp; Sons","publisher-place":"Hoboken, New Jersey","title":"Fishes of the World","type":"book"}}],"schema":"https://github.com/citation-style-language/schema/raw/master/csl-citation.json"} </w:instrText>
       </w:r>
       <w:r>
         <w:rPr>
@@ -1426,7 +1442,7 @@
           <w:iCs/>
           <w:color w:val="00000A"/>
         </w:rPr>
-        <w:instrText xml:space="preserve"> ADDIN ZOTERO_ITEM CSL_CITATION {"citationID":"u3JVdqnL","properties":{"formattedCitation":"(Baroiller et al., 1999; Kikuchi &amp; Hamaguchi, 2013; Nagahama, 2005; Nakamura et al., 1998)","plainCitation":"(Baroiller et al., 1999; Kikuchi &amp; Hamaguchi, 2013; Nagahama, 2005; Nakamura et al., 1998)","noteIndex":0},"citationItems":[{"id":"vrfIOilL/DGdugVPo","uris":["http://www.mendeley.com/documents/?uuid=195dc493-418d-4e6d-89aa-e5ebfed03d1f"],"itemData":{"DOI":"10.1007/s10695-006-7590-2","ISBN":"1069500675902","ISSN":"09201742","abstract":"We have used various genetic and molecular approaches to investigate the mechanisms of sex determination and gonadal sex differentiation in fish. DMY was identified as the sex-determining gene of medaka. In tilapia, endogenous estrogens act as natural inducers of ovarian differentiation, while DMRT1 may be important for testicular differentiation. The roles of these regulators in sex determination and gonadal sex differentiation were ascertained using a gene or hormonal blockade strategy.","author":[{"dropping-particle":"","family":"Nagahama","given":"Y.","non-dropping-particle":"","parse-names":false,"suffix":""}],"container-title":"Fish Physiology and Biochemistry","id":"ITEM-1","issued":{"date-parts":[["2005"]]},"page":"105-109","title":"Molecular mechanisms of sex determination and gonadal sex differentiation in fish","type":"article-journal","volume":"31"}},{"id":"vrfIOilL/R2jA9riB","uris":["http://www.mendeley.com/documents/?uuid=aa8e43cc-6d00-4ef8-a00c-76b26ae61859"],"itemData":{"DOI":"10.1007/978-3-0348-7781-7_9","abstract":"This paper reviews current knowledge concerning the endocrine and environmental regulation of gonadal sex differentiation in gonochoristic fish. In gonochoristic fish, although potentially active around this period, the hypothalamo-pituitary axis is probably not involved in triggering sex differentiation. Although steroids and steroidogenic enzymes are probably not the initial triggers of sex differentiation, new data, including molecular approaches, have confirmed that they are key physiological steps in the regulation of this process. Environmental factors can strongly influence sex differentiation in gonochoristic fish. The most important environmental determinant of sex would appear to be temperature. Interactions between environmental factors and genotype have been suggested for gonochoristic fish.","author":[{"dropping-particle":"","family":"Baroiller","given":"Jean-François","non-dropping-particle":"","parse-names":false,"suffix":""},{"dropping-particle":"","family":"Guiguen","given":"Yann","non-dropping-particle":"","parse-names":false,"suffix":""},{"dropping-particle":"","family":"Fostier","given":"A","non-dropping-particle":"","parse-names":false,"suffix":""}],"container-title":"Cellular and Molecular Life Sciences","id":"ITEM-2","issued":{"date-parts":[["1999"]]},"page":"910-931","title":"Endocrine and environmental aspects of sex differentiation in fish","type":"article-journal","volume":"55"}},{"id":"vrfIOilL/HJH6t71B","uris":["http://www.mendeley.com/documents/?uuid=31f7b719-a731-4e93-8b61-431457911517"],"itemData":{"DOI":"10.1002/dvdy.23927","ISSN":"10588388","abstract":"Although the molecular mechanisms underlying many developmental events are conserved across vertebrate taxa, the lability at the top of the sex-determining (SD) cascade has been evident from the fact that four master SD genes have been identified: mammalian Sry; chicken DMRT1; medaka Dmy; and Xenopus laevis DM-W. This diversity is thought to be associated with the turnover of sex chromosomes, which is likely to be more frequent in fishes and other poikilotherms than in therian mammals and birds. Recently, four novel candidates for vertebrate SD genes were reported, all of them in fishes. These include amhy in the Patagonian pejerrey, Gsdf in Oryzias luzonensis, Amhr2 in fugu and sdY in rainbow trout. These studies provide a good opportunity to infer patterns from the seemingly chaotic picture of sex determination systems. Here, we review recent advances in our understanding of the master SD genes in fishes.","author":[{"dropping-particle":"","family":"Kikuchi","given":"Kiyoshi","non-dropping-particle":"","parse-names":false,"suffix":""},{"dropping-particle":"","family":"Hamaguchi","given":"Satoshi","non-dropping-particle":"","parse-names":false,"suffix":""}],"container-title":"Developmental Dynamics","id":"ITEM-4","issue":"4","issued":{"date-parts":[["2013"]]},"page":"339-353","title":"Novel sex-determining genes in fish and sex chromosome evolution","type":"article-journal","volume":"242"}},{"id":437,"uris":["http://zotero.org/users/local/3tku6QP0/items/ZYLD8CMZ"],"itemData":{"id":437,"type":"article-journal","container-title":"Journal of Experimental Zoology","page":"362-372","title":"Gonadal sex differentiation in teleost fish","volume":"281","author":[{"family":"Nakamura","given":"Masaru"},{"family":"Kobayashi","given":"Tohru"},{"family":"Chang","given":"Xiao-tian"}],"issued":{"date-parts":[["1998"]]}}}],"schema":"https://github.com/citation-style-language/schema/raw/master/csl-citation.json"} </w:instrText>
+        <w:instrText xml:space="preserve"> ADDIN ZOTERO_ITEM CSL_CITATION {"citationID":"u3JVdqnL","properties":{"formattedCitation":"(Baroiller et al., 1999; Kikuchi &amp; Hamaguchi, 2013; Nagahama, 2005; Nakamura et al., 1998)","plainCitation":"(Baroiller et al., 1999; Kikuchi &amp; Hamaguchi, 2013; Nagahama, 2005; Nakamura et al., 1998)","noteIndex":0},"citationItems":[{"id":"7gRdk0WP/U8j0DYA9","uris":["http://www.mendeley.com/documents/?uuid=195dc493-418d-4e6d-89aa-e5ebfed03d1f"],"itemData":{"DOI":"10.1007/s10695-006-7590-2","ISBN":"1069500675902","ISSN":"09201742","abstract":"We have used various genetic and molecular approaches to investigate the mechanisms of sex determination and gonadal sex differentiation in fish. DMY was identified as the sex-determining gene of medaka. In tilapia, endogenous estrogens act as natural inducers of ovarian differentiation, while DMRT1 may be important for testicular differentiation. The roles of these regulators in sex determination and gonadal sex differentiation were ascertained using a gene or hormonal blockade strategy.","author":[{"dropping-particle":"","family":"Nagahama","given":"Y.","non-dropping-particle":"","parse-names":false,"suffix":""}],"container-title":"Fish Physiology and Biochemistry","id":"ITEM-1","issued":{"date-parts":[["2005"]]},"page":"105-109","title":"Molecular mechanisms of sex determination and gonadal sex differentiation in fish","type":"article-journal","volume":"31"}},{"id":"7gRdk0WP/ZYarCgOk","uris":["http://www.mendeley.com/documents/?uuid=aa8e43cc-6d00-4ef8-a00c-76b26ae61859"],"itemData":{"DOI":"10.1007/978-3-0348-7781-7_9","abstract":"This paper reviews current knowledge concerning the endocrine and environmental regulation of gonadal sex differentiation in gonochoristic fish. In gonochoristic fish, although potentially active around this period, the hypothalamo-pituitary axis is probably not involved in triggering sex differentiation. Although steroids and steroidogenic enzymes are probably not the initial triggers of sex differentiation, new data, including molecular approaches, have confirmed that they are key physiological steps in the regulation of this process. Environmental factors can strongly influence sex differentiation in gonochoristic fish. The most important environmental determinant of sex would appear to be temperature. Interactions between environmental factors and genotype have been suggested for gonochoristic fish.","author":[{"dropping-particle":"","family":"Baroiller","given":"Jean-François","non-dropping-particle":"","parse-names":false,"suffix":""},{"dropping-particle":"","family":"Guiguen","given":"Yann","non-dropping-particle":"","parse-names":false,"suffix":""},{"dropping-particle":"","family":"Fostier","given":"A","non-dropping-particle":"","parse-names":false,"suffix":""}],"container-title":"Cellular and Molecular Life Sciences","id":"ITEM-2","issued":{"date-parts":[["1999"]]},"page":"910-931","title":"Endocrine and environmental aspects of sex differentiation in fish","type":"article-journal","volume":"55"}},{"id":"7gRdk0WP/JCvBPZc2","uris":["http://www.mendeley.com/documents/?uuid=31f7b719-a731-4e93-8b61-431457911517"],"itemData":{"DOI":"10.1002/dvdy.23927","ISSN":"10588388","abstract":"Although the molecular mechanisms underlying many developmental events are conserved across vertebrate taxa, the lability at the top of the sex-determining (SD) cascade has been evident from the fact that four master SD genes have been identified: mammalian Sry; chicken DMRT1; medaka Dmy; and Xenopus laevis DM-W. This diversity is thought to be associated with the turnover of sex chromosomes, which is likely to be more frequent in fishes and other poikilotherms than in therian mammals and birds. Recently, four novel candidates for vertebrate SD genes were reported, all of them in fishes. These include amhy in the Patagonian pejerrey, Gsdf in Oryzias luzonensis, Amhr2 in fugu and sdY in rainbow trout. These studies provide a good opportunity to infer patterns from the seemingly chaotic picture of sex determination systems. Here, we review recent advances in our understanding of the master SD genes in fishes.","author":[{"dropping-particle":"","family":"Kikuchi","given":"Kiyoshi","non-dropping-particle":"","parse-names":false,"suffix":""},{"dropping-particle":"","family":"Hamaguchi","given":"Satoshi","non-dropping-particle":"","parse-names":false,"suffix":""}],"container-title":"Developmental Dynamics","id":"ITEM-4","issue":"4","issued":{"date-parts":[["2013"]]},"page":"339-353","title":"Novel sex-determining genes in fish and sex chromosome evolution","type":"article-journal","volume":"242"}},{"id":437,"uris":["http://zotero.org/users/local/3tku6QP0/items/ZYLD8CMZ"],"itemData":{"id":437,"type":"article-journal","container-title":"Journal of Experimental Zoology","page":"362-372","title":"Gonadal sex differentiation in teleost fish","volume":"281","author":[{"family":"Nakamura","given":"Masaru"},{"family":"Kobayashi","given":"Tohru"},{"family":"Chang","given":"Xiao-tian"}],"issued":{"date-parts":[["1998"]]}}}],"schema":"https://github.com/citation-style-language/schema/raw/master/csl-citation.json"} </w:instrText>
       </w:r>
       <w:r>
         <w:rPr>
@@ -1442,7 +1458,23 @@
           <w:rFonts w:asciiTheme="majorHAnsi" w:hAnsiTheme="majorHAnsi" w:cstheme="majorHAnsi"/>
           <w:color w:val="00000A"/>
         </w:rPr>
-        <w:t>(Baroiller et al., 1999; Kikuchi &amp; Hamaguchi, 2013; Nagahama, 2005; Nakamura et al., 1998)</w:t>
+        <w:t>(</w:t>
+      </w:r>
+      <w:proofErr w:type="spellStart"/>
+      <w:r>
+        <w:rPr>
+          <w:rFonts w:asciiTheme="majorHAnsi" w:hAnsiTheme="majorHAnsi" w:cstheme="majorHAnsi"/>
+          <w:color w:val="00000A"/>
+        </w:rPr>
+        <w:t>Baroiller</w:t>
+      </w:r>
+      <w:proofErr w:type="spellEnd"/>
+      <w:r>
+        <w:rPr>
+          <w:rFonts w:asciiTheme="majorHAnsi" w:hAnsiTheme="majorHAnsi" w:cstheme="majorHAnsi"/>
+          <w:color w:val="00000A"/>
+        </w:rPr>
+        <w:t xml:space="preserve"> et al., 1999; Kikuchi &amp; Hamaguchi, 2013; Nagahama, 2005; Nakamura et al., 1998)</w:t>
       </w:r>
       <w:r>
         <w:rPr>
@@ -1528,7 +1560,7 @@
           <w:iCs/>
           <w:color w:val="00000A"/>
         </w:rPr>
-        <w:instrText xml:space="preserve"> ADDIN ZOTERO_ITEM CSL_CITATION {"citationID":"B7FTBGOW","properties":{"formattedCitation":"(Conover &amp; Kynard, 2013; Devlin &amp; Nagahama, 2002; Mank &amp; Avise, 2009; Volff, 2005)","plainCitation":"(Conover &amp; Kynard, 2013; Devlin &amp; Nagahama, 2002; Mank &amp; Avise, 2009; Volff, 2005)","noteIndex":0},"citationItems":[{"id":"vrfIOilL/mK4We0aQ","uris":["http://www.mendeley.com/documents/?uuid=8b73779d-f525-48e0-ba64-b1dbd7428d63"],"itemData":{"author":[{"dropping-particle":"","family":"Conover","given":"David O","non-dropping-particle":"","parse-names":false,"suffix":""},{"dropping-particle":"","family":"Kynard","given":"Boyd E","non-dropping-particle":"","parse-names":false,"suffix":""}],"id":"ITEM-1","issue":"4507","issued":{"date-parts":[["2013"]]},"page":"577-579","title":"Environmental Sex Determination : Interaction of Temperature and Genotype in a Fish Environmental Sex Determinaffon : Interaction of Temperature and Genotype in a Fish","type":"article-journal","volume":"213"}},{"id":"vrfIOilL/F3z5pLxT","uris":["http://www.mendeley.com/documents/?uuid=a30ee487-33a4-4c79-8bfa-367738cec317"],"itemData":{"DOI":"10.1016/S0044-8486(02)00057-1","ISBN":"0044-8486","ISSN":"00448486","abstract":"A great deal of information is known regarding the process of sex differentiation in fish, and the mechanisms involved in primary sex determination are now beginning to be defined. A range of gonadal differentiation types have been described for fish, including gonochoristic species possessing purely ovarian or testicular tissues, as well as hermaphroditic species that can initially mature either as males (protandrous) or females (protogynous). Sex determination in fish is a very flexible process with respect to evolutionary patterns observed among genera and families, and within individuals is subject to modification by external factors. These influences can affect the fate of both somatic and germ cells within the primordial gonad, and include the action of genetic, environmental (e.g. temperature), behavioural, and physiological factors. Exogenous sex steroids administered at the time of sex determination can strongly influence the course of sex differentiation in fish, suggesting that they play a critical role in assignment of gonad determination as well as subsequent differentiation. Detailed information is available from fish systems describing the production of sex steroids, as well as the enzymes involved in steroid production. Both estradiol and the maturation hormone 17α, 20β-dihydroxy-4-pregnen-3-one (17α, 20β-DP) are produced by a two-step process involving different cell layers in the gonad, and have effects on the differentiation of gonadal and nongonadal tissues. Gonadal development and differentiation in some fish is also controlled by hormones from the pituitary gland (gonadotropins) that are regulated by release hormones (GnRH) and other neuroendocrine and gonadal factors. Genetic determination of sex in fish can involve monogenic or polygenic systems, with factors located on the autosomes or on sex chromosomes. In the latter case, both male (XY) and female (ZW) heterogametic systems have been described, as well as many subtle variations on these themes. Sex chromosomes are found in approximately 10% of fish species examined, and sex-linked phenotypic traits, and protein and molecular genetic markers have been identified in several fish systems. Some species of fish reproduce gynogenetically, producing all-female populations. Several gene families known to be involved in sex determination in other vertebrates have recently been shown to be similarly involved in fish, suggesting conservation of sex determination pathways. The lability o…","author":[{"dropping-particle":"","family":"Devlin","given":"Robert H.","non-dropping-particle":"","parse-names":false,"suffix":""},{"dropping-particle":"","family":"Nagahama","given":"Yoshitaka","non-dropping-particle":"","parse-names":false,"suffix":""}],"container-title":"Aquaculture","id":"ITEM-2","issue":"3-4","issued":{"date-parts":[["2002"]]},"page":"191-364","title":"Sex determination and sex differentiation in fish: An overview of genetic, physiological, and environmental influences","type":"article-journal","volume":"208"}},{"id":"vrfIOilL/H92Hrg4y","uris":["http://www.mendeley.com/documents/?uuid=ca7bd1e9-8e27-4fa2-9b33-fd6639fafc12"],"itemData":{"DOI":"10.1159/000223071","ISSN":"16615425","abstract":"Sex determination, due to the obvious association with re- production and Darwinian fitness, has been traditionally as- sumed to be a relatively conserved trait. However, research on teleost fishes has shown that this need not be the case, as these animals display a remarkable diversity in the ways that they determine sex. These different mechanisms, which include constitutive genetic mechanisms on sex chromo- somes, polygenic constitutive mechanisms, environmental influences, hermaphroditism, and unisexuality have each originated numerous independent times in the teleosts. The evolutionary lability of sex determination, and the corre- sponding rapid rate of turn-over among different modes, makes the teleost clade an excellent model with which to test theories regarding the evolution of sex determining ad- aptations. Much of the plasticity in sex determination likely results from the dynamic teleost genome, and recent ad- vances in fish genetics and genomics have revealed the role of gene and genome duplication in fostering emergence and turn-over of sex determining mechanisms.","author":[{"dropping-particle":"","family":"Mank","given":"J. E.","non-dropping-particle":"","parse-names":false,"suffix":""},{"dropping-particle":"","family":"Avise","given":"J. C.","non-dropping-particle":"","parse-names":false,"suffix":""}],"container-title":"Sexual Development","id":"ITEM-3","issue":"2-3","issued":{"date-parts":[["2009"]]},"page":"60-67","title":"Evolutionary diversity and turn-over of sex determination in teleost fishes","type":"article-journal","volume":"3"}},{"id":"vrfIOilL/98p1DwIi","uris":["http://www.mendeley.com/documents/?uuid=56b7b82a-2bfd-4eaa-ae1f-6d641aa6b290"],"itemData":{"DOI":"10.1038/sj.hdy.6800635","ISSN":"0018067X","abstract":"Teleost fish, which roughly make up half of the extant vertebrate species, exhibit an amazing level of biodiversity affecting their morphology, ecology and behaviour as well as many other aspects of their biology. This huge variability makes fish extremely attractive for the study of many biological questions, particularly of those related to evolution. New insights gained from different teleost species and sequencing projects have recently revealed several peculiar features of fish genomes that might have played a role in fish evolution and speciation. There is now substantial evidence that a round of tetraploidization/rediploidization has taken place during the early evolution of the ray-finned fish lineage, and that hundreds of duplicate pairs generated by this event have been maintained over hundreds of millions of years of evolution. Differential loss or subfunction partitioning of such gene duplicates might have been involved in the generation of fish variability. In contrast to mammalian genomes, teleost genomes also contain multiple families of active transposable elements, which might have played a role in speciation by affecting hybrid sterility and viability. Finally, the amazing diversity of sex determination systems and the plasticity of sex chromosomes observed in teleost might have been involved in both pre- and postmating reproductive isolation. Comparison of data generated by current and future genome projects as well as complementary studies in other species will allow one to approach the molecular and evolutionary mechanisms underlying genome diversity in fish, and will certainly significantly contribute to our understanding of gene evolution and function in humans and other vertebrates.","author":[{"dropping-particle":"","family":"Volff","given":"J. N.","non-dropping-particle":"","parse-names":false,"suffix":""}],"container-title":"Heredity","id":"ITEM-4","issue":"3","issued":{"date-parts":[["2005"]]},"page":"280-294","title":"Genome evolution and biodiversity in teleost fish","type":"article-journal","volume":"94"}}],"schema":"https://github.com/citation-style-language/schema/raw/master/csl-citation.json"} </w:instrText>
+        <w:instrText xml:space="preserve"> ADDIN ZOTERO_ITEM CSL_CITATION {"citationID":"B7FTBGOW","properties":{"formattedCitation":"(Conover &amp; Kynard, 2013; Devlin &amp; Nagahama, 2002; Mank &amp; Avise, 2009; Volff, 2005)","plainCitation":"(Conover &amp; Kynard, 2013; Devlin &amp; Nagahama, 2002; Mank &amp; Avise, 2009; Volff, 2005)","noteIndex":0},"citationItems":[{"id":"7gRdk0WP/WNdzGpuE","uris":["http://www.mendeley.com/documents/?uuid=8b73779d-f525-48e0-ba64-b1dbd7428d63"],"itemData":{"author":[{"dropping-particle":"","family":"Conover","given":"David O","non-dropping-particle":"","parse-names":false,"suffix":""},{"dropping-particle":"","family":"Kynard","given":"Boyd E","non-dropping-particle":"","parse-names":false,"suffix":""}],"id":"ITEM-1","issue":"4507","issued":{"date-parts":[["2013"]]},"page":"577-579","title":"Environmental Sex Determination : Interaction of Temperature and Genotype in a Fish Environmental Sex Determinaffon : Interaction of Temperature and Genotype in a Fish","type":"article-journal","volume":"213"}},{"id":"7gRdk0WP/pAXV7QSQ","uris":["http://www.mendeley.com/documents/?uuid=a30ee487-33a4-4c79-8bfa-367738cec317"],"itemData":{"DOI":"10.1016/S0044-8486(02)00057-1","ISBN":"0044-8486","ISSN":"00448486","abstract":"A great deal of information is known regarding the process of sex differentiation in fish, and the mechanisms involved in primary sex determination are now beginning to be defined. A range of gonadal differentiation types have been described for fish, including gonochoristic species possessing purely ovarian or testicular tissues, as well as hermaphroditic species that can initially mature either as males (protandrous) or females (protogynous). Sex determination in fish is a very flexible process with respect to evolutionary patterns observed among genera and families, and within individuals is subject to modification by external factors. These influences can affect the fate of both somatic and germ cells within the primordial gonad, and include the action of genetic, environmental (e.g. temperature), behavioural, and physiological factors. Exogenous sex steroids administered at the time of sex determination can strongly influence the course of sex differentiation in fish, suggesting that they play a critical role in assignment of gonad determination as well as subsequent differentiation. Detailed information is available from fish systems describing the production of sex steroids, as well as the enzymes involved in steroid production. Both estradiol and the maturation hormone 17α, 20β-dihydroxy-4-pregnen-3-one (17α, 20β-DP) are produced by a two-step process involving different cell layers in the gonad, and have effects on the differentiation of gonadal and nongonadal tissues. Gonadal development and differentiation in some fish is also controlled by hormones from the pituitary gland (gonadotropins) that are regulated by release hormones (GnRH) and other neuroendocrine and gonadal factors. Genetic determination of sex in fish can involve monogenic or polygenic systems, with factors located on the autosomes or on sex chromosomes. In the latter case, both male (XY) and female (ZW) heterogametic systems have been described, as well as many subtle variations on these themes. Sex chromosomes are found in approximately 10% of fish species examined, and sex-linked phenotypic traits, and protein and molecular genetic markers have been identified in several fish systems. Some species of fish reproduce gynogenetically, producing all-female populations. Several gene families known to be involved in sex determination in other vertebrates have recently been shown to be similarly involved in fish, suggesting conservation of sex determination pathways. The lability o…","author":[{"dropping-particle":"","family":"Devlin","given":"Robert H.","non-dropping-particle":"","parse-names":false,"suffix":""},{"dropping-particle":"","family":"Nagahama","given":"Yoshitaka","non-dropping-particle":"","parse-names":false,"suffix":""}],"container-title":"Aquaculture","id":"ITEM-2","issue":"3-4","issued":{"date-parts":[["2002"]]},"page":"191-364","title":"Sex determination and sex differentiation in fish: An overview of genetic, physiological, and environmental influences","type":"article-journal","volume":"208"}},{"id":"7gRdk0WP/FNLgf0T2","uris":["http://www.mendeley.com/documents/?uuid=ca7bd1e9-8e27-4fa2-9b33-fd6639fafc12"],"itemData":{"DOI":"10.1159/000223071","ISSN":"16615425","abstract":"Sex determination, due to the obvious association with re- production and Darwinian fitness, has been traditionally as- sumed to be a relatively conserved trait. However, research on teleost fishes has shown that this need not be the case, as these animals display a remarkable diversity in the ways that they determine sex. These different mechanisms, which include constitutive genetic mechanisms on sex chromo- somes, polygenic constitutive mechanisms, environmental influences, hermaphroditism, and unisexuality have each originated numerous independent times in the teleosts. The evolutionary lability of sex determination, and the corre- sponding rapid rate of turn-over among different modes, makes the teleost clade an excellent model with which to test theories regarding the evolution of sex determining ad- aptations. Much of the plasticity in sex determination likely results from the dynamic teleost genome, and recent ad- vances in fish genetics and genomics have revealed the role of gene and genome duplication in fostering emergence and turn-over of sex determining mechanisms.","author":[{"dropping-particle":"","family":"Mank","given":"J. E.","non-dropping-particle":"","parse-names":false,"suffix":""},{"dropping-particle":"","family":"Avise","given":"J. C.","non-dropping-particle":"","parse-names":false,"suffix":""}],"container-title":"Sexual Development","id":"ITEM-3","issue":"2-3","issued":{"date-parts":[["2009"]]},"page":"60-67","title":"Evolutionary diversity and turn-over of sex determination in teleost fishes","type":"article-journal","volume":"3"}},{"id":"7gRdk0WP/WhK4ImSR","uris":["http://www.mendeley.com/documents/?uuid=56b7b82a-2bfd-4eaa-ae1f-6d641aa6b290"],"itemData":{"DOI":"10.1038/sj.hdy.6800635","ISSN":"0018067X","abstract":"Teleost fish, which roughly make up half of the extant vertebrate species, exhibit an amazing level of biodiversity affecting their morphology, ecology and behaviour as well as many other aspects of their biology. This huge variability makes fish extremely attractive for the study of many biological questions, particularly of those related to evolution. New insights gained from different teleost species and sequencing projects have recently revealed several peculiar features of fish genomes that might have played a role in fish evolution and speciation. There is now substantial evidence that a round of tetraploidization/rediploidization has taken place during the early evolution of the ray-finned fish lineage, and that hundreds of duplicate pairs generated by this event have been maintained over hundreds of millions of years of evolution. Differential loss or subfunction partitioning of such gene duplicates might have been involved in the generation of fish variability. In contrast to mammalian genomes, teleost genomes also contain multiple families of active transposable elements, which might have played a role in speciation by affecting hybrid sterility and viability. Finally, the amazing diversity of sex determination systems and the plasticity of sex chromosomes observed in teleost might have been involved in both pre- and postmating reproductive isolation. Comparison of data generated by current and future genome projects as well as complementary studies in other species will allow one to approach the molecular and evolutionary mechanisms underlying genome diversity in fish, and will certainly significantly contribute to our understanding of gene evolution and function in humans and other vertebrates.","author":[{"dropping-particle":"","family":"Volff","given":"J. N.","non-dropping-particle":"","parse-names":false,"suffix":""}],"container-title":"Heredity","id":"ITEM-4","issue":"3","issued":{"date-parts":[["2005"]]},"page":"280-294","title":"Genome evolution and biodiversity in teleost fish","type":"article-journal","volume":"94"}}],"schema":"https://github.com/citation-style-language/schema/raw/master/csl-citation.json"} </w:instrText>
       </w:r>
       <w:r>
         <w:rPr>
@@ -1639,7 +1671,7 @@
           <w:iCs/>
           <w:color w:val="00000A"/>
         </w:rPr>
-        <w:instrText xml:space="preserve"> ADDIN ZOTERO_ITEM CSL_CITATION {"citationID":"ucXRvtVg","properties":{"formattedCitation":"(Devlin &amp; Nagahama, 2002)","plainCitation":"(Devlin &amp; Nagahama, 2002)","noteIndex":0},"citationItems":[{"id":"vrfIOilL/F3z5pLxT","uris":["http://www.mendeley.com/documents/?uuid=a30ee487-33a4-4c79-8bfa-367738cec317"],"itemData":{"DOI":"10.1016/S0044-8486(02)00057-1","ISBN":"0044-8486","ISSN":"00448486","abstract":"A great deal of information is known regarding the process of sex differentiation in fish, and the mechanisms involved in primary sex determination are now beginning to be defined. A range of gonadal differentiation types have been described for fish, including gonochoristic species possessing purely ovarian or testicular tissues, as well as hermaphroditic species that can initially mature either as males (protandrous) or females (protogynous). Sex determination in fish is a very flexible process with respect to evolutionary patterns observed among genera and families, and within individuals is subject to modification by external factors. These influences can affect the fate of both somatic and germ cells within the primordial gonad, and include the action of genetic, environmental (e.g. temperature), behavioural, and physiological factors. Exogenous sex steroids administered at the time of sex determination can strongly influence the course of sex differentiation in fish, suggesting that they play a critical role in assignment of gonad determination as well as subsequent differentiation. Detailed information is available from fish systems describing the production of sex steroids, as well as the enzymes involved in steroid production. Both estradiol and the maturation hormone 17α, 20β-dihydroxy-4-pregnen-3-one (17α, 20β-DP) are produced by a two-step process involving different cell layers in the gonad, and have effects on the differentiation of gonadal and nongonadal tissues. Gonadal development and differentiation in some fish is also controlled by hormones from the pituitary gland (gonadotropins) that are regulated by release hormones (GnRH) and other neuroendocrine and gonadal factors. Genetic determination of sex in fish can involve monogenic or polygenic systems, with factors located on the autosomes or on sex chromosomes. In the latter case, both male (XY) and female (ZW) heterogametic systems have been described, as well as many subtle variations on these themes. Sex chromosomes are found in approximately 10% of fish species examined, and sex-linked phenotypic traits, and protein and molecular genetic markers have been identified in several fish systems. Some species of fish reproduce gynogenetically, producing all-female populations. Several gene families known to be involved in sex determination in other vertebrates have recently been shown to be similarly involved in fish, suggesting conservation of sex determination pathways. The lability o…","author":[{"dropping-particle":"","family":"Devlin","given":"Robert H.","non-dropping-particle":"","parse-names":false,"suffix":""},{"dropping-particle":"","family":"Nagahama","given":"Yoshitaka","non-dropping-particle":"","parse-names":false,"suffix":""}],"container-title":"Aquaculture","id":"ITEM-1","issue":"3-4","issued":{"date-parts":[["2002"]]},"page":"191-364","title":"Sex determination and sex differentiation in fish: An overview of genetic, physiological, and environmental influences","type":"article-journal","volume":"208"}}],"schema":"https://github.com/citation-style-language/schema/raw/master/csl-citation.json"} </w:instrText>
+        <w:instrText xml:space="preserve"> ADDIN ZOTERO_ITEM CSL_CITATION {"citationID":"ucXRvtVg","properties":{"formattedCitation":"(Devlin &amp; Nagahama, 2002)","plainCitation":"(Devlin &amp; Nagahama, 2002)","noteIndex":0},"citationItems":[{"id":"7gRdk0WP/pAXV7QSQ","uris":["http://www.mendeley.com/documents/?uuid=a30ee487-33a4-4c79-8bfa-367738cec317"],"itemData":{"DOI":"10.1016/S0044-8486(02)00057-1","ISBN":"0044-8486","ISSN":"00448486","abstract":"A great deal of information is known regarding the process of sex differentiation in fish, and the mechanisms involved in primary sex determination are now beginning to be defined. A range of gonadal differentiation types have been described for fish, including gonochoristic species possessing purely ovarian or testicular tissues, as well as hermaphroditic species that can initially mature either as males (protandrous) or females (protogynous). Sex determination in fish is a very flexible process with respect to evolutionary patterns observed among genera and families, and within individuals is subject to modification by external factors. These influences can affect the fate of both somatic and germ cells within the primordial gonad, and include the action of genetic, environmental (e.g. temperature), behavioural, and physiological factors. Exogenous sex steroids administered at the time of sex determination can strongly influence the course of sex differentiation in fish, suggesting that they play a critical role in assignment of gonad determination as well as subsequent differentiation. Detailed information is available from fish systems describing the production of sex steroids, as well as the enzymes involved in steroid production. Both estradiol and the maturation hormone 17α, 20β-dihydroxy-4-pregnen-3-one (17α, 20β-DP) are produced by a two-step process involving different cell layers in the gonad, and have effects on the differentiation of gonadal and nongonadal tissues. Gonadal development and differentiation in some fish is also controlled by hormones from the pituitary gland (gonadotropins) that are regulated by release hormones (GnRH) and other neuroendocrine and gonadal factors. Genetic determination of sex in fish can involve monogenic or polygenic systems, with factors located on the autosomes or on sex chromosomes. In the latter case, both male (XY) and female (ZW) heterogametic systems have been described, as well as many subtle variations on these themes. Sex chromosomes are found in approximately 10% of fish species examined, and sex-linked phenotypic traits, and protein and molecular genetic markers have been identified in several fish systems. Some species of fish reproduce gynogenetically, producing all-female populations. Several gene families known to be involved in sex determination in other vertebrates have recently been shown to be similarly involved in fish, suggesting conservation of sex determination pathways. The lability o…","author":[{"dropping-particle":"","family":"Devlin","given":"Robert H.","non-dropping-particle":"","parse-names":false,"suffix":""},{"dropping-particle":"","family":"Nagahama","given":"Yoshitaka","non-dropping-particle":"","parse-names":false,"suffix":""}],"container-title":"Aquaculture","id":"ITEM-1","issue":"3-4","issued":{"date-parts":[["2002"]]},"page":"191-364","title":"Sex determination and sex differentiation in fish: An overview of genetic, physiological, and environmental influences","type":"article-journal","volume":"208"}}],"schema":"https://github.com/citation-style-language/schema/raw/master/csl-citation.json"} </w:instrText>
       </w:r>
       <w:r>
         <w:rPr>
@@ -1655,7 +1687,23 @@
           <w:rFonts w:asciiTheme="majorHAnsi" w:hAnsiTheme="majorHAnsi" w:cstheme="majorHAnsi"/>
           <w:color w:val="00000A"/>
         </w:rPr>
-        <w:t>(Devlin &amp; Nagahama, 2002)</w:t>
+        <w:t xml:space="preserve">(Devlin &amp; </w:t>
+      </w:r>
+      <w:proofErr w:type="spellStart"/>
+      <w:r>
+        <w:rPr>
+          <w:rFonts w:asciiTheme="majorHAnsi" w:hAnsiTheme="majorHAnsi" w:cstheme="majorHAnsi"/>
+          <w:color w:val="00000A"/>
+        </w:rPr>
+        <w:t>Nagahama</w:t>
+      </w:r>
+      <w:proofErr w:type="spellEnd"/>
+      <w:r>
+        <w:rPr>
+          <w:rFonts w:asciiTheme="majorHAnsi" w:hAnsiTheme="majorHAnsi" w:cstheme="majorHAnsi"/>
+          <w:color w:val="00000A"/>
+        </w:rPr>
+        <w:t>, 2002)</w:t>
       </w:r>
       <w:r>
         <w:rPr>
@@ -2505,7 +2553,7 @@
           <w:iCs/>
           <w:color w:val="00000A"/>
         </w:rPr>
-        <w:instrText xml:space="preserve"> ADDIN ZOTERO_ITEM CSL_CITATION {"citationID":"tuaOsEcr","properties":{"formattedCitation":"(M. E. Gilpin &amp; Soule, 1986; Rankin et al., 2011)","plainCitation":"(M. E. Gilpin &amp; Soule, 1986; Rankin et al., 2011)","noteIndex":0},"citationItems":[{"id":629,"uris":["http://zotero.org/users/local/3tku6QP0/items/87HKJZN8"],"itemData":{"id":629,"type":"chapter","container-title":"Minimum viable populations : Processes of species extinction","event-place":"Cambridge, England","ISBN":"978-0-511-62340-0","publisher":"Cambridge University Press","publisher-place":"Cambridge, England","title":"Viable Populations for Conservation","author":[{"family":"Gilpin","given":"Michael E"},{"family":"Soule","given":"Michael E"}],"issued":{"date-parts":[["1986"]]}}},{"id":631,"uris":["http://zotero.org/users/local/3tku6QP0/items/2W8WB4DM"],"itemData":{"id":631,"type":"article-journal","abstract":"It is widely understood that the costs and beneﬁts of mating can affect the fecundity and survival of individuals. Sexual conﬂict may have profound consequences for populations as a result of the negative effects it causes males and females to have on one another’s ﬁtness. Here we present a model describing the evolution of sexual conﬂict, in which males inﬂict a direct cost on female ﬁtness. We show that these costs can drive the entire population to extinction. To males, females are an essential but ﬁnite resource over which they have to compete. Population extinction owing to sexual conﬂict can therefore be seen as an evolutionary tragedy of the commons. Our model shows that a positive feedback between harassment and the operational sex ratio is responsible for the demise of females and, thus, for population extinction. We further show that the evolution of female resistance to counter harassment can prevent a tragedy of the commons. Our ﬁndings not only demonstrate that sexual conﬂict can drive a population to extinction but also highlight how simple mechanisms, such as harassment costs to males and females and the coevolution between harassment and resistance, can help avert a tragedy of the commons caused by sexual conﬂict.","container-title":"The American Naturalist","DOI":"10.1086/659947","ISSN":"0003-0147, 1537-5323","issue":"6","journalAbbreviation":"The American Naturalist","language":"en","page":"780-791","source":"DOI.org (Crossref)","title":"Sexual Conflict and the Tragedy of the Commons","volume":"177","author":[{"family":"Rankin","given":"Daniel J."},{"family":"Dieckmann","given":"Ulf"},{"family":"Kokko","given":"Hanna"}],"issued":{"date-parts":[["2011",6]]}}}],"schema":"https://github.com/citation-style-language/schema/raw/master/csl-citation.json"} </w:instrText>
+        <w:instrText xml:space="preserve"> ADDIN ZOTERO_ITEM CSL_CITATION {"citationID":"tuaOsEcr","properties":{"formattedCitation":"(Gilpin &amp; Soule, 1986; Rankin et al., 2011)","plainCitation":"(Gilpin &amp; Soule, 1986; Rankin et al., 2011)","noteIndex":0},"citationItems":[{"id":629,"uris":["http://zotero.org/users/local/3tku6QP0/items/87HKJZN8"],"itemData":{"id":629,"type":"chapter","container-title":"Minimum viable populations : Processes of species extinction","event-place":"Cambridge, England","ISBN":"978-0-511-62340-0","publisher":"Cambridge University Press","publisher-place":"Cambridge, England","title":"Viable Populations for Conservation","author":[{"family":"Gilpin","given":"Michael E"},{"family":"Soule","given":"Michael E"}],"issued":{"date-parts":[["1986"]]}}},{"id":631,"uris":["http://zotero.org/users/local/3tku6QP0/items/2W8WB4DM"],"itemData":{"id":631,"type":"article-journal","abstract":"It is widely understood that the costs and beneﬁts of mating can affect the fecundity and survival of individuals. Sexual conﬂict may have profound consequences for populations as a result of the negative effects it causes males and females to have on one another’s ﬁtness. Here we present a model describing the evolution of sexual conﬂict, in which males inﬂict a direct cost on female ﬁtness. We show that these costs can drive the entire population to extinction. To males, females are an essential but ﬁnite resource over which they have to compete. Population extinction owing to sexual conﬂict can therefore be seen as an evolutionary tragedy of the commons. Our model shows that a positive feedback between harassment and the operational sex ratio is responsible for the demise of females and, thus, for population extinction. We further show that the evolution of female resistance to counter harassment can prevent a tragedy of the commons. Our ﬁndings not only demonstrate that sexual conﬂict can drive a population to extinction but also highlight how simple mechanisms, such as harassment costs to males and females and the coevolution between harassment and resistance, can help avert a tragedy of the commons caused by sexual conﬂict.","container-title":"The American Naturalist","DOI":"10.1086/659947","ISSN":"0003-0147, 1537-5323","issue":"6","journalAbbreviation":"The American Naturalist","language":"en","page":"780-791","source":"DOI.org (Crossref)","title":"Sexual Conflict and the Tragedy of the Commons","volume":"177","author":[{"family":"Rankin","given":"Daniel J."},{"family":"Dieckmann","given":"Ulf"},{"family":"Kokko","given":"Hanna"}],"issued":{"date-parts":[["2011",6]]}}}],"schema":"https://github.com/citation-style-language/schema/raw/master/csl-citation.json"} </w:instrText>
       </w:r>
       <w:r>
         <w:rPr>
@@ -2524,7 +2572,7 @@
           <w:noProof/>
           <w:color w:val="00000A"/>
         </w:rPr>
-        <w:t>(M. E. Gilpin &amp; Soule, 1986; Rankin et al., 2011)</w:t>
+        <w:t>(Gilpin &amp; Soule, 1986; Rankin et al., 2011)</w:t>
       </w:r>
       <w:r>
         <w:rPr>
@@ -3079,7 +3127,7 @@
           <w:bCs/>
           <w:iCs/>
         </w:rPr>
-        <w:instrText xml:space="preserve"> ADDIN ZOTERO_ITEM CSL_CITATION {"citationID":"hi9xMhX1","properties":{"formattedCitation":"(Mart\\uc0\\u237{}nez et al., 2014)","plainCitation":"(Martínez et al., 2014)","noteIndex":0},"citationItems":[{"id":"vrfIOilL/9usXbBET","uris":["http://www.mendeley.com/documents/?uuid=3af4d83b-2c36-4da1-8342-03a91ca7e55d"],"itemData":{"DOI":"10.3389/fgene.2014.00340","ISSN":"16648021","abstract":"Controlling the sex ratio is essential in finfish farming. A balanced sex ratio is usually good for broodstock management, since it enables to develop appropriate breeding schemes. However, in some species the production of monosex populations is desirable because the existence of sexual dimorphism, primarily in growth or first time of sexual maturation, but also in color or shape, can render one sex more valuable. The knowledge of the genetic architecture of sex determination (SD) is convenient for controlling sex ratio and for the implementation of breeding programs. Unlike mammals and birds, which show highly conserved master genes that control a conserved genetic network responsible for gonad differentiation (GD), a huge diversity of SD mechanisms has been reported in fish. Despite theory predictions, more than one gene is in many cases involved in fish SD and genetic differences have been observed in the GD network. Environmental factors also play a relevant role and epigenetic mechanisms are becoming increasingly recognized for the establishment and maintenance of the GD pathways. Although major genetic factors are frequently involved in fish SD, these observations strongly suggest that SD in this group resembles a complex trait. Accordingly, the application of quantitative genetics combined with genomic tools is desirable to address its study and in fact, when applied, it has frequently demonstrated a multigene trait interacting with environmental factors in model and cultured fish species. This scenario has notable implications for aquaculture and, depending upon the species, from chromosome manipulation or environmental control techniques up to classical selection or marker assisted selection programs, are being applied. In this review, we selected four relevant species or fish groups to illustrate this diversity and hence the technologies that can be used by the industry for the control of sex ratio: turbot and European sea bass, two reference species of the European aquaculture, and salmonids and tilapia, representing the fish for which there are well established breeding programs.","author":[{"dropping-particle":"","family":"Martínez","given":"Paulino","non-dropping-particle":"","parse-names":false,"suffix":""},{"dropping-particle":"","family":"Viñas","given":"Ana M.","non-dropping-particle":"","parse-names":false,"suffix":""},{"dropping-particle":"","family":"Sánchez","given":"Laura","non-dropping-particle":"","parse-names":false,"suffix":""},{"dropping-particle":"","family":"Díaz","given":"Noelia","non-dropping-particle":"","parse-names":false,"suffix":""},{"dropping-particle":"","family":"Ribas","given":"Laia","non-dropping-particle":"","parse-names":false,"suffix":""},{"dropping-particle":"","family":"Piferrer","given":"Francesc","non-dropping-particle":"","parse-names":false,"suffix":""}],"container-title":"Frontiers in Genetics","id":"ITEM-1","issue":"SEP","issued":{"date-parts":[["2014"]]},"page":"1-13","title":"Genetic architecture of sex determination in fish: Applications to sex ratio control in aquaculture","type":"article-journal","volume":"5"}}],"schema":"https://github.com/citation-style-language/schema/raw/master/csl-citation.json"} </w:instrText>
+        <w:instrText xml:space="preserve"> ADDIN ZOTERO_ITEM CSL_CITATION {"citationID":"hi9xMhX1","properties":{"formattedCitation":"(Mart\\uc0\\u237{}nez et al., 2014)","plainCitation":"(Martínez et al., 2014)","noteIndex":0},"citationItems":[{"id":"7gRdk0WP/QCQ3Ql6S","uris":["http://www.mendeley.com/documents/?uuid=3af4d83b-2c36-4da1-8342-03a91ca7e55d"],"itemData":{"DOI":"10.3389/fgene.2014.00340","ISSN":"16648021","abstract":"Controlling the sex ratio is essential in finfish farming. A balanced sex ratio is usually good for broodstock management, since it enables to develop appropriate breeding schemes. However, in some species the production of monosex populations is desirable because the existence of sexual dimorphism, primarily in growth or first time of sexual maturation, but also in color or shape, can render one sex more valuable. The knowledge of the genetic architecture of sex determination (SD) is convenient for controlling sex ratio and for the implementation of breeding programs. Unlike mammals and birds, which show highly conserved master genes that control a conserved genetic network responsible for gonad differentiation (GD), a huge diversity of SD mechanisms has been reported in fish. Despite theory predictions, more than one gene is in many cases involved in fish SD and genetic differences have been observed in the GD network. Environmental factors also play a relevant role and epigenetic mechanisms are becoming increasingly recognized for the establishment and maintenance of the GD pathways. Although major genetic factors are frequently involved in fish SD, these observations strongly suggest that SD in this group resembles a complex trait. Accordingly, the application of quantitative genetics combined with genomic tools is desirable to address its study and in fact, when applied, it has frequently demonstrated a multigene trait interacting with environmental factors in model and cultured fish species. This scenario has notable implications for aquaculture and, depending upon the species, from chromosome manipulation or environmental control techniques up to classical selection or marker assisted selection programs, are being applied. In this review, we selected four relevant species or fish groups to illustrate this diversity and hence the technologies that can be used by the industry for the control of sex ratio: turbot and European sea bass, two reference species of the European aquaculture, and salmonids and tilapia, representing the fish for which there are well established breeding programs.","author":[{"dropping-particle":"","family":"Martínez","given":"Paulino","non-dropping-particle":"","parse-names":false,"suffix":""},{"dropping-particle":"","family":"Viñas","given":"Ana M.","non-dropping-particle":"","parse-names":false,"suffix":""},{"dropping-particle":"","family":"Sánchez","given":"Laura","non-dropping-particle":"","parse-names":false,"suffix":""},{"dropping-particle":"","family":"Díaz","given":"Noelia","non-dropping-particle":"","parse-names":false,"suffix":""},{"dropping-particle":"","family":"Ribas","given":"Laia","non-dropping-particle":"","parse-names":false,"suffix":""},{"dropping-particle":"","family":"Piferrer","given":"Francesc","non-dropping-particle":"","parse-names":false,"suffix":""}],"container-title":"Frontiers in Genetics","id":"ITEM-1","issue":"SEP","issued":{"date-parts":[["2014"]]},"page":"1-13","title":"Genetic architecture of sex determination in fish: Applications to sex ratio control in aquaculture","type":"article-journal","volume":"5"}}],"schema":"https://github.com/citation-style-language/schema/raw/master/csl-citation.json"} </w:instrText>
       </w:r>
       <w:r>
         <w:rPr>
@@ -3197,6 +3245,13 @@
         </w:rPr>
         <w:t>analysis, and 3) k-mer analysis.</w:t>
       </w:r>
+    </w:p>
+    <w:p>
+      <w:pPr>
+        <w:rPr>
+          <w:rFonts w:asciiTheme="majorHAnsi" w:hAnsiTheme="majorHAnsi" w:cstheme="majorHAnsi"/>
+        </w:rPr>
+      </w:pPr>
     </w:p>
     <w:p>
       <w:pPr>
@@ -3248,7 +3303,32 @@
           <w:sz w:val="24"/>
           <w:szCs w:val="24"/>
         </w:rPr>
-        <w:t>Sample collection &amp; DNA extraction</w:t>
+        <w:lastRenderedPageBreak/>
+        <w:t>Sample</w:t>
+      </w:r>
+      <w:r>
+        <w:rPr>
+          <w:rFonts w:asciiTheme="majorHAnsi" w:hAnsiTheme="majorHAnsi" w:cstheme="majorHAnsi"/>
+          <w:sz w:val="24"/>
+          <w:szCs w:val="24"/>
+        </w:rPr>
+        <w:t xml:space="preserve"> collection</w:t>
+      </w:r>
+      <w:r>
+        <w:rPr>
+          <w:rFonts w:asciiTheme="majorHAnsi" w:hAnsiTheme="majorHAnsi" w:cstheme="majorHAnsi"/>
+          <w:sz w:val="24"/>
+          <w:szCs w:val="24"/>
+        </w:rPr>
+        <w:t>,</w:t>
+      </w:r>
+      <w:r>
+        <w:rPr>
+          <w:rFonts w:asciiTheme="majorHAnsi" w:hAnsiTheme="majorHAnsi" w:cstheme="majorHAnsi"/>
+          <w:sz w:val="24"/>
+          <w:szCs w:val="24"/>
+        </w:rPr>
+        <w:t xml:space="preserve"> DNA extraction</w:t>
       </w:r>
       <w:bookmarkEnd w:id="9"/>
       <w:bookmarkEnd w:id="10"/>
@@ -3259,6 +3339,14 @@
           <w:sz w:val="24"/>
           <w:szCs w:val="24"/>
         </w:rPr>
+        <w:t xml:space="preserve"> &amp; sequencing</w:t>
+      </w:r>
+      <w:r>
+        <w:rPr>
+          <w:rFonts w:asciiTheme="majorHAnsi" w:hAnsiTheme="majorHAnsi" w:cstheme="majorHAnsi"/>
+          <w:sz w:val="24"/>
+          <w:szCs w:val="24"/>
+        </w:rPr>
         <w:t xml:space="preserve"> </w:t>
       </w:r>
     </w:p>
@@ -3272,14 +3360,13 @@
         <w:rPr>
           <w:rFonts w:asciiTheme="majorHAnsi" w:hAnsiTheme="majorHAnsi" w:cstheme="majorHAnsi"/>
         </w:rPr>
-        <w:lastRenderedPageBreak/>
         <w:t>We</w:t>
       </w:r>
       <w:r>
         <w:rPr>
           <w:rFonts w:asciiTheme="majorHAnsi" w:hAnsiTheme="majorHAnsi" w:cstheme="majorHAnsi"/>
         </w:rPr>
-        <w:t xml:space="preserve"> sampled adipose fin clips from 24 female and 24 male captive-bred individuals </w:t>
+        <w:t xml:space="preserve"> sampled adipose fin clips from captive-bred individuals </w:t>
       </w:r>
       <w:r>
         <w:rPr>
@@ -3389,173 +3476,240 @@
       <w:pPr>
         <w:rPr>
           <w:rFonts w:asciiTheme="majorHAnsi" w:hAnsiTheme="majorHAnsi" w:cstheme="majorHAnsi"/>
+        </w:rPr>
+      </w:pPr>
+      <w:r>
+        <w:rPr>
+          <w:rFonts w:asciiTheme="majorHAnsi" w:hAnsiTheme="majorHAnsi" w:cstheme="majorHAnsi"/>
+        </w:rPr>
+        <w:t>Be</w:t>
+      </w:r>
+      <w:r>
+        <w:rPr>
+          <w:rFonts w:asciiTheme="majorHAnsi" w:hAnsiTheme="majorHAnsi" w:cstheme="majorHAnsi"/>
+        </w:rPr>
+        <w:t>c</w:t>
+      </w:r>
+      <w:r>
+        <w:rPr>
+          <w:rFonts w:asciiTheme="majorHAnsi" w:hAnsiTheme="majorHAnsi" w:cstheme="majorHAnsi"/>
+        </w:rPr>
+        <w:t xml:space="preserve">ause prior analyses which attempted to identify sex markers using </w:t>
+      </w:r>
+      <w:proofErr w:type="gramStart"/>
+      <w:r>
+        <w:rPr>
+          <w:rFonts w:asciiTheme="majorHAnsi" w:hAnsiTheme="majorHAnsi" w:cstheme="majorHAnsi"/>
+        </w:rPr>
+        <w:t>RAD</w:t>
+      </w:r>
+      <w:r>
+        <w:rPr>
+          <w:rFonts w:asciiTheme="majorHAnsi" w:hAnsiTheme="majorHAnsi" w:cstheme="majorHAnsi"/>
+        </w:rPr>
+        <w:t>-</w:t>
+      </w:r>
+      <w:r>
+        <w:rPr>
+          <w:rFonts w:asciiTheme="majorHAnsi" w:hAnsiTheme="majorHAnsi" w:cstheme="majorHAnsi"/>
+        </w:rPr>
+        <w:t>seq</w:t>
+      </w:r>
+      <w:r>
+        <w:rPr>
+          <w:rFonts w:asciiTheme="majorHAnsi" w:hAnsiTheme="majorHAnsi" w:cstheme="majorHAnsi"/>
+        </w:rPr>
+        <w:t>uencing</w:t>
+      </w:r>
+      <w:proofErr w:type="gramEnd"/>
+      <w:r>
+        <w:rPr>
+          <w:rFonts w:asciiTheme="majorHAnsi" w:hAnsiTheme="majorHAnsi" w:cstheme="majorHAnsi"/>
+        </w:rPr>
+        <w:t xml:space="preserve"> with </w:t>
+      </w:r>
+      <w:r>
+        <w:rPr>
+          <w:rFonts w:asciiTheme="majorHAnsi" w:hAnsiTheme="majorHAnsi" w:cstheme="majorHAnsi"/>
+          <w:i/>
+          <w:iCs/>
+        </w:rPr>
+        <w:t>Sbf1</w:t>
+      </w:r>
+      <w:r>
+        <w:rPr>
+          <w:rFonts w:asciiTheme="majorHAnsi" w:hAnsiTheme="majorHAnsi" w:cstheme="majorHAnsi"/>
+        </w:rPr>
+        <w:t xml:space="preserve"> restriction enzyme cut sites</w:t>
+      </w:r>
+      <w:r>
+        <w:rPr>
+          <w:rFonts w:asciiTheme="majorHAnsi" w:hAnsiTheme="majorHAnsi" w:cstheme="majorHAnsi"/>
+        </w:rPr>
+        <w:t xml:space="preserve"> did not produce loci diagnostic of sex</w:t>
+      </w:r>
+      <w:r>
+        <w:rPr>
+          <w:rFonts w:asciiTheme="majorHAnsi" w:hAnsiTheme="majorHAnsi" w:cstheme="majorHAnsi"/>
+        </w:rPr>
+        <w:t xml:space="preserve">, we used the </w:t>
+      </w:r>
+      <w:r>
+        <w:rPr>
+          <w:rFonts w:asciiTheme="majorHAnsi" w:hAnsiTheme="majorHAnsi" w:cstheme="majorHAnsi"/>
+          <w:i/>
+          <w:iCs/>
+        </w:rPr>
+        <w:t>Pst1</w:t>
+      </w:r>
+      <w:r>
+        <w:rPr>
+          <w:rFonts w:asciiTheme="majorHAnsi" w:hAnsiTheme="majorHAnsi" w:cstheme="majorHAnsi"/>
+        </w:rPr>
+        <w:t xml:space="preserve"> restriction enzyme to increase the breadth of sampled sites.</w:t>
+      </w:r>
+      <w:r>
+        <w:rPr>
+          <w:rFonts w:asciiTheme="majorHAnsi" w:hAnsiTheme="majorHAnsi" w:cstheme="majorHAnsi"/>
+        </w:rPr>
+        <w:t xml:space="preserve"> RAD</w:t>
+      </w:r>
+      <w:r>
+        <w:rPr>
+          <w:rFonts w:asciiTheme="majorHAnsi" w:hAnsiTheme="majorHAnsi" w:cstheme="majorHAnsi"/>
+        </w:rPr>
+        <w:t>-</w:t>
+      </w:r>
+      <w:r>
+        <w:rPr>
+          <w:rFonts w:asciiTheme="majorHAnsi" w:hAnsiTheme="majorHAnsi" w:cstheme="majorHAnsi"/>
+        </w:rPr>
+        <w:t xml:space="preserve">sequencing libraries were prepared according to Ali </w:t>
+      </w:r>
+      <w:r>
+        <w:rPr>
+          <w:rFonts w:asciiTheme="majorHAnsi" w:hAnsiTheme="majorHAnsi" w:cstheme="majorHAnsi"/>
+          <w:i/>
+          <w:iCs/>
+        </w:rPr>
+        <w:t>et al.</w:t>
+      </w:r>
+      <w:r>
+        <w:rPr>
+          <w:rFonts w:asciiTheme="majorHAnsi" w:hAnsiTheme="majorHAnsi" w:cstheme="majorHAnsi"/>
+        </w:rPr>
+        <w:t xml:space="preserve"> </w:t>
+      </w:r>
+      <w:r>
+        <w:rPr>
+          <w:rFonts w:asciiTheme="majorHAnsi" w:hAnsiTheme="majorHAnsi" w:cstheme="majorHAnsi"/>
+        </w:rPr>
+        <w:fldChar w:fldCharType="begin"/>
+      </w:r>
+      <w:r>
+        <w:rPr>
+          <w:rFonts w:asciiTheme="majorHAnsi" w:hAnsiTheme="majorHAnsi" w:cstheme="majorHAnsi"/>
+        </w:rPr>
+        <w:instrText xml:space="preserve"> ADDIN ZOTERO_ITEM CSL_CITATION {"citationID":"2SW9t8I5","properties":{"formattedCitation":"(Ali et al., 2016)","plainCitation":"(Ali et al., 2016)","noteIndex":0},"citationItems":[{"id":"7gRdk0WP/gf6gLr97","uris":["http://www.mendeley.com/documents/?uuid=108c1601-9e2f-4f7b-81a8-b381c49c5d30"],"itemData":{"DOI":"10.1534/genetics.115.183665","ISBN":"8013186628","ISSN":"19432631","PMID":"26715661","abstract":"Massively parallel sequencing has revolutionized many areas of biology, but sequencing large amounts of DNA in many individuals is cost-prohibitive and unnecessary for many studies. Genomic complexity reduction techniques such as sequence capture and restriction enzyme-based methods enable the analysis of many more individuals per unit cost. Despite their utility, current complexity reduction methods have limitations, especially when large numbers of individuals are analyzed. Here we develop a much improved restriction site-associated DNA (RAD) sequencing protocol and a new method called Rapture ( R: AD c APTURE: ). The new RAD protocol improves versatility by separating RAD tag isolation and sequencing library preparation into two distinct steps. This protocol also recovers more unique (nonclonal) RAD fragments, which improves both standard RAD and Rapture analysis. Rapture then uses an in-solution capture of chosen RAD tags to target sequencing reads to desired loci. Rapture combines the benefits of both RAD and sequence capture, i.e., very inexpensive and rapid library preparation for many individuals as well as high specificity in the number and location of genomic loci analyzed. Our results demonstrate that Rapture is a rapid and flexible technology capable of analyzing a very large number of individuals with minimal sequencing and library preparation cost. The methods presented here should improve the efficiency of genetic analysis for many aspects of agricultural, environmental, and biomedical science.","author":[{"dropping-particle":"","family":"Ali","given":"Omar A.","non-dropping-particle":"","parse-names":false,"suffix":""},{"dropping-particle":"","family":"O’Rourke","given":"Sean M.","non-dropping-particle":"","parse-names":false,"suffix":""},{"dropping-particle":"","family":"Amish","given":"Stephen J.","non-dropping-particle":"","parse-names":false,"suffix":""},{"dropping-particle":"","family":"Meek","given":"Mariah H.","non-dropping-particle":"","parse-names":false,"suffix":""},{"dropping-particle":"","family":"Luikart","given":"Gordon","non-dropping-particle":"","parse-names":false,"suffix":""},{"dropping-particle":"","family":"Jeffres","given":"Carson","non-dropping-particle":"","parse-names":false,"suffix":""},{"dropping-particle":"","family":"Miller","given":"Michael R.","non-dropping-particle":"","parse-names":false,"suffix":""}],"container-title":"Genetics","id":"ptErfmMn/jEDgCDZq","issue":"2","issued":{"date-parts":[["2016"]]},"page":"389-400","title":"Rad capture (Rapture): Flexible and efficient sequence-based genotyping","type":"article-journal","volume":"202"}}],"schema":"https://github.com/citation-style-language/schema/raw/master/csl-citation.json"} </w:instrText>
+      </w:r>
+      <w:r>
+        <w:rPr>
+          <w:rFonts w:asciiTheme="majorHAnsi" w:hAnsiTheme="majorHAnsi" w:cstheme="majorHAnsi"/>
+        </w:rPr>
+        <w:fldChar w:fldCharType="separate"/>
+      </w:r>
+      <w:r>
+        <w:rPr>
+          <w:rFonts w:asciiTheme="majorHAnsi" w:hAnsiTheme="majorHAnsi" w:cstheme="majorHAnsi"/>
+        </w:rPr>
+        <w:t>(Ali et al., 2016)</w:t>
+      </w:r>
+      <w:r>
+        <w:rPr>
+          <w:rFonts w:asciiTheme="majorHAnsi" w:hAnsiTheme="majorHAnsi" w:cstheme="majorHAnsi"/>
+        </w:rPr>
+        <w:fldChar w:fldCharType="end"/>
+      </w:r>
+      <w:r>
+        <w:rPr>
+          <w:rFonts w:asciiTheme="majorHAnsi" w:hAnsiTheme="majorHAnsi" w:cstheme="majorHAnsi"/>
+        </w:rPr>
+        <w:t xml:space="preserve"> and sequenced with 150 bp paired-end reads on an Illumina </w:t>
+      </w:r>
+      <w:proofErr w:type="spellStart"/>
+      <w:r>
+        <w:rPr>
+          <w:rFonts w:asciiTheme="majorHAnsi" w:hAnsiTheme="majorHAnsi" w:cstheme="majorHAnsi"/>
+        </w:rPr>
+        <w:t>HiSeq</w:t>
+      </w:r>
+      <w:proofErr w:type="spellEnd"/>
+      <w:r>
+        <w:rPr>
+          <w:rFonts w:asciiTheme="majorHAnsi" w:hAnsiTheme="majorHAnsi" w:cstheme="majorHAnsi"/>
+        </w:rPr>
+        <w:t xml:space="preserve"> 4000 sequencer.</w:t>
+      </w:r>
+    </w:p>
+    <w:p>
+      <w:pPr>
+        <w:rPr>
+          <w:rFonts w:asciiTheme="majorHAnsi" w:hAnsiTheme="majorHAnsi" w:cstheme="majorHAnsi"/>
+        </w:rPr>
+      </w:pPr>
+    </w:p>
+    <w:p>
+      <w:pPr>
+        <w:rPr>
+          <w:rFonts w:asciiTheme="majorHAnsi" w:hAnsiTheme="majorHAnsi" w:cstheme="majorHAnsi"/>
+        </w:rPr>
+      </w:pPr>
+      <w:r>
+        <w:rPr>
+          <w:rFonts w:asciiTheme="majorHAnsi" w:hAnsiTheme="majorHAnsi" w:cstheme="majorHAnsi"/>
+        </w:rPr>
+        <w:t xml:space="preserve">Female and male linked-read data generated for the </w:t>
+      </w:r>
+      <w:r>
+        <w:rPr>
+          <w:rFonts w:asciiTheme="majorHAnsi" w:hAnsiTheme="majorHAnsi" w:cstheme="majorHAnsi"/>
+          <w:i/>
+          <w:iCs/>
+        </w:rPr>
+        <w:t xml:space="preserve">de </w:t>
+      </w:r>
+      <w:r>
+        <w:rPr>
+          <w:rFonts w:asciiTheme="majorHAnsi" w:hAnsiTheme="majorHAnsi" w:cstheme="majorHAnsi"/>
+          <w:i/>
+          <w:iCs/>
+        </w:rPr>
+        <w:t>novo</w:t>
+      </w:r>
+      <w:r>
+        <w:rPr>
+          <w:rFonts w:asciiTheme="majorHAnsi" w:hAnsiTheme="majorHAnsi" w:cstheme="majorHAnsi"/>
+          <w:i/>
+          <w:iCs/>
+        </w:rPr>
+        <w:t xml:space="preserve"> </w:t>
+      </w:r>
+      <w:r>
+        <w:rPr>
+          <w:rFonts w:asciiTheme="majorHAnsi" w:hAnsiTheme="majorHAnsi" w:cstheme="majorHAnsi"/>
+        </w:rPr>
+        <w:t>genome assembly were used for k-mer analyses below.</w:t>
+      </w:r>
+    </w:p>
+    <w:p>
+      <w:pPr>
+        <w:rPr>
+          <w:rFonts w:asciiTheme="majorHAnsi" w:hAnsiTheme="majorHAnsi" w:cstheme="majorHAnsi"/>
           <w:b/>
           <w:bCs/>
           <w:u w:val="single"/>
         </w:rPr>
       </w:pPr>
-      <w:proofErr w:type="spellStart"/>
-      <w:r>
-        <w:rPr>
-          <w:rFonts w:asciiTheme="majorHAnsi" w:hAnsiTheme="majorHAnsi" w:cstheme="majorHAnsi"/>
-        </w:rPr>
-        <w:t>Beause</w:t>
-      </w:r>
-      <w:proofErr w:type="spellEnd"/>
-      <w:r>
-        <w:rPr>
-          <w:rFonts w:asciiTheme="majorHAnsi" w:hAnsiTheme="majorHAnsi" w:cstheme="majorHAnsi"/>
-        </w:rPr>
-        <w:t xml:space="preserve"> prior analyses which attempted to identify sex markers using Restriction Site Associated sequencing (</w:t>
-      </w:r>
-      <w:proofErr w:type="gramStart"/>
-      <w:r>
-        <w:rPr>
-          <w:rFonts w:asciiTheme="majorHAnsi" w:hAnsiTheme="majorHAnsi" w:cstheme="majorHAnsi"/>
-        </w:rPr>
-        <w:t>RAD</w:t>
-      </w:r>
-      <w:r>
-        <w:rPr>
-          <w:rFonts w:asciiTheme="majorHAnsi" w:hAnsiTheme="majorHAnsi" w:cstheme="majorHAnsi"/>
-        </w:rPr>
-        <w:t>-</w:t>
-      </w:r>
-      <w:r>
-        <w:rPr>
-          <w:rFonts w:asciiTheme="majorHAnsi" w:hAnsiTheme="majorHAnsi" w:cstheme="majorHAnsi"/>
-        </w:rPr>
-        <w:t>seq</w:t>
-      </w:r>
-      <w:r>
-        <w:rPr>
-          <w:rFonts w:asciiTheme="majorHAnsi" w:hAnsiTheme="majorHAnsi" w:cstheme="majorHAnsi"/>
-        </w:rPr>
-        <w:t>uencing</w:t>
-      </w:r>
-      <w:proofErr w:type="gramEnd"/>
-      <w:r>
-        <w:rPr>
-          <w:rFonts w:asciiTheme="majorHAnsi" w:hAnsiTheme="majorHAnsi" w:cstheme="majorHAnsi"/>
-        </w:rPr>
-        <w:t xml:space="preserve">) with </w:t>
-      </w:r>
-      <w:r>
-        <w:rPr>
-          <w:rFonts w:asciiTheme="majorHAnsi" w:hAnsiTheme="majorHAnsi" w:cstheme="majorHAnsi"/>
-          <w:i/>
-          <w:iCs/>
-        </w:rPr>
-        <w:t>Sbf1</w:t>
-      </w:r>
-      <w:r>
-        <w:rPr>
-          <w:rFonts w:asciiTheme="majorHAnsi" w:hAnsiTheme="majorHAnsi" w:cstheme="majorHAnsi"/>
-        </w:rPr>
-        <w:t xml:space="preserve"> restriction enzyme cut sites, we used the </w:t>
-      </w:r>
-      <w:r>
-        <w:rPr>
-          <w:rFonts w:asciiTheme="majorHAnsi" w:hAnsiTheme="majorHAnsi" w:cstheme="majorHAnsi"/>
-          <w:i/>
-          <w:iCs/>
-        </w:rPr>
-        <w:t>Pst1</w:t>
-      </w:r>
-      <w:r>
-        <w:rPr>
-          <w:rFonts w:asciiTheme="majorHAnsi" w:hAnsiTheme="majorHAnsi" w:cstheme="majorHAnsi"/>
-        </w:rPr>
-        <w:t xml:space="preserve"> restriction enzyme to increase the breadth of sampled sites.</w:t>
-      </w:r>
-      <w:r>
-        <w:rPr>
-          <w:rFonts w:asciiTheme="majorHAnsi" w:hAnsiTheme="majorHAnsi" w:cstheme="majorHAnsi"/>
-        </w:rPr>
-        <w:t xml:space="preserve"> RAD</w:t>
-      </w:r>
-      <w:r>
-        <w:rPr>
-          <w:rFonts w:asciiTheme="majorHAnsi" w:hAnsiTheme="majorHAnsi" w:cstheme="majorHAnsi"/>
-        </w:rPr>
-        <w:t>-</w:t>
-      </w:r>
-      <w:r>
-        <w:rPr>
-          <w:rFonts w:asciiTheme="majorHAnsi" w:hAnsiTheme="majorHAnsi" w:cstheme="majorHAnsi"/>
-        </w:rPr>
-        <w:t xml:space="preserve">sequencing libraries were prepared according to Ali </w:t>
-      </w:r>
-      <w:r>
-        <w:rPr>
-          <w:rFonts w:asciiTheme="majorHAnsi" w:hAnsiTheme="majorHAnsi" w:cstheme="majorHAnsi"/>
-          <w:i/>
-          <w:iCs/>
-        </w:rPr>
-        <w:t>et al.</w:t>
-      </w:r>
-      <w:r>
-        <w:rPr>
-          <w:rFonts w:asciiTheme="majorHAnsi" w:hAnsiTheme="majorHAnsi" w:cstheme="majorHAnsi"/>
-        </w:rPr>
-        <w:t xml:space="preserve"> </w:t>
-      </w:r>
-      <w:r>
-        <w:rPr>
-          <w:rFonts w:asciiTheme="majorHAnsi" w:hAnsiTheme="majorHAnsi" w:cstheme="majorHAnsi"/>
-        </w:rPr>
-        <w:fldChar w:fldCharType="begin"/>
-      </w:r>
-      <w:r>
-        <w:rPr>
-          <w:rFonts w:asciiTheme="majorHAnsi" w:hAnsiTheme="majorHAnsi" w:cstheme="majorHAnsi"/>
-        </w:rPr>
-        <w:instrText xml:space="preserve"> ADDIN ZOTERO_ITEM CSL_CITATION {"citationID":"2SW9t8I5","properties":{"formattedCitation":"(Ali et al., 2016)","plainCitation":"(Ali et al., 2016)","noteIndex":0},"citationItems":[{"id":"vrfIOilL/bp6rzzsb","uris":["http://www.mendeley.com/documents/?uuid=108c1601-9e2f-4f7b-81a8-b381c49c5d30"],"itemData":{"DOI":"10.1534/genetics.115.183665","ISBN":"8013186628","ISSN":"19432631","PMID":"26715661","abstract":"Massively parallel sequencing has revolutionized many areas of biology, but sequencing large amounts of DNA in many individuals is cost-prohibitive and unnecessary for many studies. Genomic complexity reduction techniques such as sequence capture and restriction enzyme-based methods enable the analysis of many more individuals per unit cost. Despite their utility, current complexity reduction methods have limitations, especially when large numbers of individuals are analyzed. Here we develop a much improved restriction site-associated DNA (RAD) sequencing protocol and a new method called Rapture ( R: AD c APTURE: ). The new RAD protocol improves versatility by separating RAD tag isolation and sequencing library preparation into two distinct steps. This protocol also recovers more unique (nonclonal) RAD fragments, which improves both standard RAD and Rapture analysis. Rapture then uses an in-solution capture of chosen RAD tags to target sequencing reads to desired loci. Rapture combines the benefits of both RAD and sequence capture, i.e., very inexpensive and rapid library preparation for many individuals as well as high specificity in the number and location of genomic loci analyzed. Our results demonstrate that Rapture is a rapid and flexible technology capable of analyzing a very large number of individuals with minimal sequencing and library preparation cost. The methods presented here should improve the efficiency of genetic analysis for many aspects of agricultural, environmental, and biomedical science.","author":[{"dropping-particle":"","family":"Ali","given":"Omar A.","non-dropping-particle":"","parse-names":false,"suffix":""},{"dropping-particle":"","family":"O’Rourke","given":"Sean M.","non-dropping-particle":"","parse-names":false,"suffix":""},{"dropping-particle":"","family":"Amish","given":"Stephen J.","non-dropping-particle":"","parse-names":false,"suffix":""},{"dropping-particle":"","family":"Meek","given":"Mariah H.","non-dropping-particle":"","parse-names":false,"suffix":""},{"dropping-particle":"","family":"Luikart","given":"Gordon","non-dropping-particle":"","parse-names":false,"suffix":""},{"dropping-particle":"","family":"Jeffres","given":"Carson","non-dropping-particle":"","parse-names":false,"suffix":""},{"dropping-particle":"","family":"Miller","given":"Michael R.","non-dropping-particle":"","parse-names":false,"suffix":""}],"container-title":"Genetics","id":"ptErfmMn/jEDgCDZq","issue":"2","issued":{"date-parts":[["2016"]]},"page":"389-400","title":"Rad capture (Rapture): Flexible and efficient sequence-based genotyping","type":"article-journal","volume":"202"}}],"schema":"https://github.com/citation-style-language/schema/raw/master/csl-citation.json"} </w:instrText>
-      </w:r>
-      <w:r>
-        <w:rPr>
-          <w:rFonts w:asciiTheme="majorHAnsi" w:hAnsiTheme="majorHAnsi" w:cstheme="majorHAnsi"/>
-        </w:rPr>
-        <w:fldChar w:fldCharType="separate"/>
-      </w:r>
-      <w:r>
-        <w:rPr>
-          <w:rFonts w:asciiTheme="majorHAnsi" w:hAnsiTheme="majorHAnsi" w:cstheme="majorHAnsi"/>
-        </w:rPr>
-        <w:t>(</w:t>
-      </w:r>
-      <w:r>
-        <w:rPr>
-          <w:rFonts w:asciiTheme="majorHAnsi" w:hAnsiTheme="majorHAnsi" w:cstheme="majorHAnsi"/>
-        </w:rPr>
-        <w:t>2016)</w:t>
-      </w:r>
-      <w:r>
-        <w:rPr>
-          <w:rFonts w:asciiTheme="majorHAnsi" w:hAnsiTheme="majorHAnsi" w:cstheme="majorHAnsi"/>
-        </w:rPr>
-        <w:fldChar w:fldCharType="end"/>
-      </w:r>
-      <w:r>
-        <w:rPr>
-          <w:rFonts w:asciiTheme="majorHAnsi" w:hAnsiTheme="majorHAnsi" w:cstheme="majorHAnsi"/>
-        </w:rPr>
-        <w:t xml:space="preserve"> and sequenced with 150 bp paired-end reads on an Illumina </w:t>
-      </w:r>
-      <w:proofErr w:type="spellStart"/>
-      <w:r>
-        <w:rPr>
-          <w:rFonts w:asciiTheme="majorHAnsi" w:hAnsiTheme="majorHAnsi" w:cstheme="majorHAnsi"/>
-        </w:rPr>
-        <w:t>HiSeq</w:t>
-      </w:r>
-      <w:proofErr w:type="spellEnd"/>
-      <w:r>
-        <w:rPr>
-          <w:rFonts w:asciiTheme="majorHAnsi" w:hAnsiTheme="majorHAnsi" w:cstheme="majorHAnsi"/>
-        </w:rPr>
-        <w:t xml:space="preserve"> 4000 sequencer.</w:t>
-      </w:r>
     </w:p>
     <w:p>
       <w:pPr>
@@ -3656,7 +3810,19 @@
         <w:rPr>
           <w:rFonts w:asciiTheme="majorHAnsi" w:hAnsiTheme="majorHAnsi" w:cstheme="majorHAnsi"/>
         </w:rPr>
-        <w:t xml:space="preserve"> we aligned raw RAD sequencing data from 24 male and 24 female sexed fish to the reference genome</w:t>
+        <w:t xml:space="preserve"> we aligned raw RAD</w:t>
+      </w:r>
+      <w:r>
+        <w:rPr>
+          <w:rFonts w:asciiTheme="majorHAnsi" w:hAnsiTheme="majorHAnsi" w:cstheme="majorHAnsi"/>
+        </w:rPr>
+        <w:t>-</w:t>
+      </w:r>
+      <w:r>
+        <w:rPr>
+          <w:rFonts w:asciiTheme="majorHAnsi" w:hAnsiTheme="majorHAnsi" w:cstheme="majorHAnsi"/>
+        </w:rPr>
+        <w:t>sequencing data from 24 male and 24 female sexed fish to the reference genome</w:t>
       </w:r>
       <w:r>
         <w:rPr>
@@ -3861,7 +4027,7 @@
         <w:rPr>
           <w:rFonts w:asciiTheme="majorHAnsi" w:hAnsiTheme="majorHAnsi" w:cstheme="majorHAnsi"/>
         </w:rPr>
-        <w:instrText xml:space="preserve"> ADDIN ZOTERO_ITEM CSL_CITATION {"citationID":"BASK10z8","properties":{"formattedCitation":"(Korneliussen et al., 2014)","plainCitation":"(Korneliussen et al., 2014)","noteIndex":0},"citationItems":[{"id":"vrfIOilL/DaLslGSD","uris":["http://www.mendeley.com/documents/?uuid=46f586f0-ecac-4bdd-8896-3541f7bbbfd8"],"itemData":{"DOI":"10.1186/s12859-014-0356-4","ISBN":"9783319072111","ISSN":"14712105","PMID":"25420514","abstract":"BACKGROUND: High-throughput DNA sequencing technologies are generating vast amounts of data. Fast, flexible and memory efficient implementations are needed in order to facilitate analyses of thousands of samples simultaneously. RESULTS: We present a multithreaded program suite called ANGSD. This program can calculate various summary statistics, and perform association mapping and population genetic analyses utilizing the full information in next generation sequencing data by working directly on the raw sequencing data or by using genotype likelihoods. CONCLUSIONS: The open source c/c++ program ANGSD is available at http://www.popgen.dk/angsd . The program is tested and validated on GNU/Linux systems. The program facilitates multiple input formats including BAM and imputed beagle genotype probability files. The program allow the user to choose between combinations of existing methods and can perform analysis that is not implemented elsewhere.","author":[{"dropping-particle":"","family":"Korneliussen","given":"Thorfinn Sand","non-dropping-particle":"","parse-names":false,"suffix":""},{"dropping-particle":"","family":"Albrechtsen","given":"Anders","non-dropping-particle":"","parse-names":false,"suffix":""},{"dropping-particle":"","family":"Nielsen","given":"Rasmus","non-dropping-particle":"","parse-names":false,"suffix":""}],"container-title":"BMC Bioinformatics","id":"ITEM-1","issue":"1","issued":{"date-parts":[["2014"]]},"page":"1-13","title":"ANGSD: Analysis of Next Generation Sequencing Data","type":"article-journal","volume":"15"}}],"schema":"https://github.com/citation-style-language/schema/raw/master/csl-citation.json"} </w:instrText>
+        <w:instrText xml:space="preserve"> ADDIN ZOTERO_ITEM CSL_CITATION {"citationID":"BASK10z8","properties":{"formattedCitation":"(Korneliussen et al., 2014)","plainCitation":"(Korneliussen et al., 2014)","noteIndex":0},"citationItems":[{"id":"7gRdk0WP/dYRVftNg","uris":["http://www.mendeley.com/documents/?uuid=46f586f0-ecac-4bdd-8896-3541f7bbbfd8"],"itemData":{"DOI":"10.1186/s12859-014-0356-4","ISBN":"9783319072111","ISSN":"14712105","PMID":"25420514","abstract":"BACKGROUND: High-throughput DNA sequencing technologies are generating vast amounts of data. Fast, flexible and memory efficient implementations are needed in order to facilitate analyses of thousands of samples simultaneously. RESULTS: We present a multithreaded program suite called ANGSD. This program can calculate various summary statistics, and perform association mapping and population genetic analyses utilizing the full information in next generation sequencing data by working directly on the raw sequencing data or by using genotype likelihoods. CONCLUSIONS: The open source c/c++ program ANGSD is available at http://www.popgen.dk/angsd . The program is tested and validated on GNU/Linux systems. The program facilitates multiple input formats including BAM and imputed beagle genotype probability files. The program allow the user to choose between combinations of existing methods and can perform analysis that is not implemented elsewhere.","author":[{"dropping-particle":"","family":"Korneliussen","given":"Thorfinn Sand","non-dropping-particle":"","parse-names":false,"suffix":""},{"dropping-particle":"","family":"Albrechtsen","given":"Anders","non-dropping-particle":"","parse-names":false,"suffix":""},{"dropping-particle":"","family":"Nielsen","given":"Rasmus","non-dropping-particle":"","parse-names":false,"suffix":""}],"container-title":"BMC Bioinformatics","id":"ITEM-1","issue":"1","issued":{"date-parts":[["2014"]]},"page":"1-13","title":"ANGSD: Analysis of Next Generation Sequencing Data","type":"article-journal","volume":"15"}}],"schema":"https://github.com/citation-style-language/schema/raw/master/csl-citation.json"} </w:instrText>
       </w:r>
       <w:r>
         <w:rPr>
@@ -4170,160 +4336,153 @@
         <w:rPr>
           <w:rFonts w:asciiTheme="majorHAnsi" w:hAnsiTheme="majorHAnsi" w:cstheme="majorHAnsi"/>
         </w:rPr>
+        <w:t xml:space="preserve"> one using the male genome as a reference and </w:t>
+      </w:r>
+      <w:r>
+        <w:rPr>
+          <w:rFonts w:asciiTheme="majorHAnsi" w:hAnsiTheme="majorHAnsi" w:cstheme="majorHAnsi"/>
+        </w:rPr>
+        <w:t>second</w:t>
+      </w:r>
+      <w:r>
+        <w:rPr>
+          <w:rFonts w:asciiTheme="majorHAnsi" w:hAnsiTheme="majorHAnsi" w:cstheme="majorHAnsi"/>
+        </w:rPr>
+        <w:t xml:space="preserve"> using the female genome as a reference. Each experiment used the 24 male and 24 female alignment files from the GWAS. First, we acquired the depth of aligned reads at each location in the reference genome using </w:t>
+      </w:r>
+      <w:proofErr w:type="spellStart"/>
+      <w:r>
+        <w:rPr>
+          <w:rFonts w:asciiTheme="majorHAnsi" w:hAnsiTheme="majorHAnsi" w:cstheme="majorHAnsi"/>
+        </w:rPr>
+        <w:t>samtools</w:t>
+      </w:r>
+      <w:proofErr w:type="spellEnd"/>
+      <w:r>
+        <w:rPr>
+          <w:rFonts w:asciiTheme="majorHAnsi" w:hAnsiTheme="majorHAnsi" w:cstheme="majorHAnsi"/>
+        </w:rPr>
+        <w:t xml:space="preserve"> v1.9 </w:t>
+      </w:r>
+      <w:r>
+        <w:rPr>
+          <w:rFonts w:asciiTheme="majorHAnsi" w:hAnsiTheme="majorHAnsi" w:cstheme="majorHAnsi"/>
+        </w:rPr>
+        <w:fldChar w:fldCharType="begin"/>
+      </w:r>
+      <w:r>
+        <w:rPr>
+          <w:rFonts w:asciiTheme="majorHAnsi" w:hAnsiTheme="majorHAnsi" w:cstheme="majorHAnsi"/>
+        </w:rPr>
+        <w:instrText xml:space="preserve"> ADDIN ZOTERO_ITEM CSL_CITATION {"citationID":"WUpsn2hS","properties":{"formattedCitation":"(Li et al., 2009)","plainCitation":"(Li et al., 2009)","noteIndex":0},"citationItems":[{"id":307,"uris":["http://zotero.org/users/local/3tku6QP0/items/3AY6NC6Y"],"itemData":{"id":307,"type":"article-journal","abstract":"SUMMARY: The Sequence Alignment/Map (SAM) format is a generic alignment format for storing read alignments against reference sequences, supporting short and long reads (up to 128 Mbp) produced by different sequencing platforms. It is flexible in style, compact in size, efficient in random access and is the format in which alignments from the 1000 Genomes Project are released. SAMtools implements various utilities for post-processing alignments in the SAM format, such as indexing, variant caller and alignment viewer, and thus provides universal tools for processing read alignments. AVAILABILITY: http://samtools.sourceforge.net.","container-title":"Bioinformatics","DOI":"10.1093/bioinformatics/btp352","ISSN":"1367-4803\\r1460-2059","issue":"16","page":"2078-2079","title":"The Sequence Alignment/Map format and SAMtools","volume":"25","author":[{"family":"Li","given":"Heng"},{"family":"Handsaker","given":"Bob"},{"family":"Wysoker","given":"Alec"},{"family":"Fennell","given":"Tim"},{"family":"Ruan","given":"Jue"},{"family":"Homer","given":"Nils"},{"family":"Marth","given":"Gabor"},{"family":"Abecasis","given":"Goncalo"},{"family":"Durbin","given":"Richard"}],"issued":{"date-parts":[["2009"]]}}}],"schema":"https://github.com/citation-style-language/schema/raw/master/csl-citation.json"} </w:instrText>
+      </w:r>
+      <w:r>
+        <w:rPr>
+          <w:rFonts w:asciiTheme="majorHAnsi" w:hAnsiTheme="majorHAnsi" w:cstheme="majorHAnsi"/>
+        </w:rPr>
+        <w:fldChar w:fldCharType="separate"/>
+      </w:r>
+      <w:r>
+        <w:rPr>
+          <w:rFonts w:asciiTheme="majorHAnsi" w:hAnsiTheme="majorHAnsi" w:cstheme="majorHAnsi"/>
+          <w:noProof/>
+        </w:rPr>
+        <w:t>(Li et al., 2009)</w:t>
+      </w:r>
+      <w:r>
+        <w:rPr>
+          <w:rFonts w:asciiTheme="majorHAnsi" w:hAnsiTheme="majorHAnsi" w:cstheme="majorHAnsi"/>
+        </w:rPr>
+        <w:fldChar w:fldCharType="end"/>
+      </w:r>
+      <w:r>
+        <w:rPr>
+          <w:rFonts w:asciiTheme="majorHAnsi" w:hAnsiTheme="majorHAnsi" w:cstheme="majorHAnsi"/>
+        </w:rPr>
+        <w:t xml:space="preserve">. Next, using custom bash and </w:t>
+      </w:r>
+      <w:proofErr w:type="spellStart"/>
+      <w:r>
+        <w:rPr>
+          <w:rFonts w:asciiTheme="majorHAnsi" w:hAnsiTheme="majorHAnsi" w:cstheme="majorHAnsi"/>
+        </w:rPr>
+        <w:t>perl</w:t>
+      </w:r>
+      <w:proofErr w:type="spellEnd"/>
+      <w:r>
+        <w:rPr>
+          <w:rFonts w:asciiTheme="majorHAnsi" w:hAnsiTheme="majorHAnsi" w:cstheme="majorHAnsi"/>
+        </w:rPr>
+        <w:t xml:space="preserve"> scripts</w:t>
+      </w:r>
+      <w:r>
+        <w:rPr>
+          <w:rFonts w:asciiTheme="majorHAnsi" w:hAnsiTheme="majorHAnsi" w:cstheme="majorHAnsi"/>
+        </w:rPr>
+        <w:t xml:space="preserve"> (</w:t>
+      </w:r>
+      <w:proofErr w:type="spellStart"/>
+      <w:r>
+        <w:rPr>
+          <w:rFonts w:asciiTheme="majorHAnsi" w:hAnsiTheme="majorHAnsi" w:cstheme="majorHAnsi"/>
+        </w:rPr>
+        <w:t>tk</w:t>
+      </w:r>
+      <w:proofErr w:type="spellEnd"/>
+      <w:r>
+        <w:rPr>
+          <w:rFonts w:asciiTheme="majorHAnsi" w:hAnsiTheme="majorHAnsi" w:cstheme="majorHAnsi"/>
+        </w:rPr>
+        <w:t xml:space="preserve"> INSERT GITHUB LINK 2 SCRIPTS)</w:t>
+      </w:r>
+      <w:r>
+        <w:rPr>
+          <w:rFonts w:asciiTheme="majorHAnsi" w:hAnsiTheme="majorHAnsi" w:cstheme="majorHAnsi"/>
+        </w:rPr>
+        <w:t xml:space="preserve"> we discarded </w:t>
+      </w:r>
+      <w:r>
+        <w:rPr>
+          <w:rFonts w:asciiTheme="majorHAnsi" w:hAnsiTheme="majorHAnsi" w:cstheme="majorHAnsi"/>
+        </w:rPr>
+        <w:t>loci</w:t>
+      </w:r>
+      <w:r>
+        <w:rPr>
+          <w:rFonts w:asciiTheme="majorHAnsi" w:hAnsiTheme="majorHAnsi" w:cstheme="majorHAnsi"/>
+        </w:rPr>
+        <w:t xml:space="preserve"> where </w:t>
+      </w:r>
+      <w:r>
+        <w:rPr>
+          <w:rFonts w:asciiTheme="majorHAnsi" w:hAnsiTheme="majorHAnsi" w:cstheme="majorHAnsi"/>
+        </w:rPr>
+        <w:t>neither</w:t>
+      </w:r>
+      <w:r>
+        <w:rPr>
+          <w:rFonts w:asciiTheme="majorHAnsi" w:hAnsiTheme="majorHAnsi" w:cstheme="majorHAnsi"/>
+        </w:rPr>
         <w:t xml:space="preserve"> </w:t>
       </w:r>
-      <w:proofErr w:type="spellStart"/>
-      <w:r>
-        <w:rPr>
-          <w:rFonts w:asciiTheme="majorHAnsi" w:hAnsiTheme="majorHAnsi" w:cstheme="majorHAnsi"/>
-        </w:rPr>
-        <w:t>one</w:t>
-      </w:r>
-      <w:proofErr w:type="spellEnd"/>
-      <w:r>
-        <w:rPr>
-          <w:rFonts w:asciiTheme="majorHAnsi" w:hAnsiTheme="majorHAnsi" w:cstheme="majorHAnsi"/>
-        </w:rPr>
-        <w:t xml:space="preserve"> using the male genome as a reference and </w:t>
-      </w:r>
-      <w:r>
-        <w:rPr>
-          <w:rFonts w:asciiTheme="majorHAnsi" w:hAnsiTheme="majorHAnsi" w:cstheme="majorHAnsi"/>
-        </w:rPr>
-        <w:t>second</w:t>
-      </w:r>
-      <w:r>
-        <w:rPr>
-          <w:rFonts w:asciiTheme="majorHAnsi" w:hAnsiTheme="majorHAnsi" w:cstheme="majorHAnsi"/>
-        </w:rPr>
-        <w:t xml:space="preserve"> using the female genome as a reference. Each experiment used the 24 male and 24 female alignment files from the </w:t>
-      </w:r>
-      <w:r>
-        <w:rPr>
-          <w:rFonts w:asciiTheme="majorHAnsi" w:hAnsiTheme="majorHAnsi" w:cstheme="majorHAnsi"/>
-        </w:rPr>
-        <w:t>GWAS</w:t>
-      </w:r>
-      <w:r>
-        <w:rPr>
-          <w:rFonts w:asciiTheme="majorHAnsi" w:hAnsiTheme="majorHAnsi" w:cstheme="majorHAnsi"/>
-        </w:rPr>
-        <w:t xml:space="preserve">. First, we acquired the depth of aligned reads at each location in the reference genome using </w:t>
-      </w:r>
-      <w:proofErr w:type="spellStart"/>
-      <w:r>
-        <w:rPr>
-          <w:rFonts w:asciiTheme="majorHAnsi" w:hAnsiTheme="majorHAnsi" w:cstheme="majorHAnsi"/>
-        </w:rPr>
-        <w:t>samtools</w:t>
-      </w:r>
-      <w:proofErr w:type="spellEnd"/>
-      <w:r>
-        <w:rPr>
-          <w:rFonts w:asciiTheme="majorHAnsi" w:hAnsiTheme="majorHAnsi" w:cstheme="majorHAnsi"/>
-        </w:rPr>
-        <w:t xml:space="preserve"> v1.9 </w:t>
-      </w:r>
-      <w:r>
-        <w:rPr>
-          <w:rFonts w:asciiTheme="majorHAnsi" w:hAnsiTheme="majorHAnsi" w:cstheme="majorHAnsi"/>
-        </w:rPr>
-        <w:fldChar w:fldCharType="begin"/>
-      </w:r>
-      <w:r>
-        <w:rPr>
-          <w:rFonts w:asciiTheme="majorHAnsi" w:hAnsiTheme="majorHAnsi" w:cstheme="majorHAnsi"/>
-        </w:rPr>
-        <w:instrText xml:space="preserve"> ADDIN ZOTERO_ITEM CSL_CITATION {"citationID":"WUpsn2hS","properties":{"formattedCitation":"(Li et al., 2009)","plainCitation":"(Li et al., 2009)","noteIndex":0},"citationItems":[{"id":307,"uris":["http://zotero.org/users/local/3tku6QP0/items/3AY6NC6Y"],"itemData":{"id":307,"type":"article-journal","abstract":"SUMMARY: The Sequence Alignment/Map (SAM) format is a generic alignment format for storing read alignments against reference sequences, supporting short and long reads (up to 128 Mbp) produced by different sequencing platforms. It is flexible in style, compact in size, efficient in random access and is the format in which alignments from the 1000 Genomes Project are released. SAMtools implements various utilities for post-processing alignments in the SAM format, such as indexing, variant caller and alignment viewer, and thus provides universal tools for processing read alignments. AVAILABILITY: http://samtools.sourceforge.net.","container-title":"Bioinformatics","DOI":"10.1093/bioinformatics/btp352","ISSN":"1367-4803\\r1460-2059","issue":"16","page":"2078-2079","title":"The Sequence Alignment/Map format and SAMtools","volume":"25","author":[{"family":"Li","given":"Heng"},{"family":"Handsaker","given":"Bob"},{"family":"Wysoker","given":"Alec"},{"family":"Fennell","given":"Tim"},{"family":"Ruan","given":"Jue"},{"family":"Homer","given":"Nils"},{"family":"Marth","given":"Gabor"},{"family":"Abecasis","given":"Goncalo"},{"family":"Durbin","given":"Richard"}],"issued":{"date-parts":[["2009"]]}}}],"schema":"https://github.com/citation-style-language/schema/raw/master/csl-citation.json"} </w:instrText>
-      </w:r>
-      <w:r>
-        <w:rPr>
-          <w:rFonts w:asciiTheme="majorHAnsi" w:hAnsiTheme="majorHAnsi" w:cstheme="majorHAnsi"/>
-        </w:rPr>
-        <w:fldChar w:fldCharType="separate"/>
-      </w:r>
-      <w:r>
-        <w:rPr>
-          <w:rFonts w:asciiTheme="majorHAnsi" w:hAnsiTheme="majorHAnsi" w:cstheme="majorHAnsi"/>
-          <w:noProof/>
-        </w:rPr>
-        <w:t>(Li et al., 2009)</w:t>
-      </w:r>
-      <w:r>
-        <w:rPr>
-          <w:rFonts w:asciiTheme="majorHAnsi" w:hAnsiTheme="majorHAnsi" w:cstheme="majorHAnsi"/>
-        </w:rPr>
-        <w:fldChar w:fldCharType="end"/>
-      </w:r>
-      <w:r>
-        <w:rPr>
-          <w:rFonts w:asciiTheme="majorHAnsi" w:hAnsiTheme="majorHAnsi" w:cstheme="majorHAnsi"/>
-        </w:rPr>
-        <w:t xml:space="preserve">. Next, using custom bash and </w:t>
-      </w:r>
-      <w:proofErr w:type="spellStart"/>
-      <w:r>
-        <w:rPr>
-          <w:rFonts w:asciiTheme="majorHAnsi" w:hAnsiTheme="majorHAnsi" w:cstheme="majorHAnsi"/>
-        </w:rPr>
-        <w:t>perl</w:t>
-      </w:r>
-      <w:proofErr w:type="spellEnd"/>
-      <w:r>
-        <w:rPr>
-          <w:rFonts w:asciiTheme="majorHAnsi" w:hAnsiTheme="majorHAnsi" w:cstheme="majorHAnsi"/>
-        </w:rPr>
-        <w:t xml:space="preserve"> scripts</w:t>
-      </w:r>
-      <w:r>
-        <w:rPr>
-          <w:rFonts w:asciiTheme="majorHAnsi" w:hAnsiTheme="majorHAnsi" w:cstheme="majorHAnsi"/>
-        </w:rPr>
-        <w:t xml:space="preserve"> (</w:t>
-      </w:r>
-      <w:proofErr w:type="spellStart"/>
-      <w:r>
-        <w:rPr>
-          <w:rFonts w:asciiTheme="majorHAnsi" w:hAnsiTheme="majorHAnsi" w:cstheme="majorHAnsi"/>
-        </w:rPr>
-        <w:t>tk</w:t>
-      </w:r>
-      <w:proofErr w:type="spellEnd"/>
-      <w:r>
-        <w:rPr>
-          <w:rFonts w:asciiTheme="majorHAnsi" w:hAnsiTheme="majorHAnsi" w:cstheme="majorHAnsi"/>
-        </w:rPr>
-        <w:t xml:space="preserve"> INSERT GITHUB LINK 2 SCRIPTS)</w:t>
-      </w:r>
-      <w:r>
-        <w:rPr>
-          <w:rFonts w:asciiTheme="majorHAnsi" w:hAnsiTheme="majorHAnsi" w:cstheme="majorHAnsi"/>
-        </w:rPr>
-        <w:t xml:space="preserve"> we discarded </w:t>
-      </w:r>
-      <w:r>
-        <w:rPr>
-          <w:rFonts w:asciiTheme="majorHAnsi" w:hAnsiTheme="majorHAnsi" w:cstheme="majorHAnsi"/>
-        </w:rPr>
-        <w:t>loci</w:t>
-      </w:r>
-      <w:r>
-        <w:rPr>
-          <w:rFonts w:asciiTheme="majorHAnsi" w:hAnsiTheme="majorHAnsi" w:cstheme="majorHAnsi"/>
-        </w:rPr>
-        <w:t xml:space="preserve"> where </w:t>
-      </w:r>
-      <w:r>
-        <w:rPr>
-          <w:rFonts w:asciiTheme="majorHAnsi" w:hAnsiTheme="majorHAnsi" w:cstheme="majorHAnsi"/>
-        </w:rPr>
-        <w:t>neither</w:t>
-      </w:r>
-      <w:r>
-        <w:rPr>
-          <w:rFonts w:asciiTheme="majorHAnsi" w:hAnsiTheme="majorHAnsi" w:cstheme="majorHAnsi"/>
-        </w:rPr>
-        <w:t xml:space="preserve"> male or female RAD sequencing data aligned, </w:t>
+      <w:r>
+        <w:rPr>
+          <w:rFonts w:asciiTheme="majorHAnsi" w:hAnsiTheme="majorHAnsi" w:cstheme="majorHAnsi"/>
+        </w:rPr>
+        <w:lastRenderedPageBreak/>
+        <w:t>male or female RAD</w:t>
+      </w:r>
+      <w:r>
+        <w:rPr>
+          <w:rFonts w:asciiTheme="majorHAnsi" w:hAnsiTheme="majorHAnsi" w:cstheme="majorHAnsi"/>
+        </w:rPr>
+        <w:t>-</w:t>
+      </w:r>
+      <w:r>
+        <w:rPr>
+          <w:rFonts w:asciiTheme="majorHAnsi" w:hAnsiTheme="majorHAnsi" w:cstheme="majorHAnsi"/>
+        </w:rPr>
+        <w:t xml:space="preserve">sequencing data aligned, </w:t>
       </w:r>
       <w:r>
         <w:rPr>
@@ -4392,7 +4551,6 @@
         <w:rPr>
           <w:rFonts w:asciiTheme="majorHAnsi" w:hAnsiTheme="majorHAnsi" w:cstheme="majorHAnsi"/>
         </w:rPr>
-        <w:lastRenderedPageBreak/>
         <w:t>W</w:t>
       </w:r>
       <w:r>
@@ -4518,19 +4676,13 @@
         </w:rPr>
         <w:t>sourmash</w:t>
       </w:r>
-      <w:r>
-        <w:rPr>
-          <w:rFonts w:asciiTheme="majorHAnsi" w:hAnsiTheme="majorHAnsi" w:cstheme="majorHAnsi"/>
-        </w:rPr>
-        <w:t xml:space="preserve"> </w:t>
-      </w:r>
-      <w:r>
-        <w:rPr>
-          <w:rFonts w:asciiTheme="majorHAnsi" w:hAnsiTheme="majorHAnsi" w:cstheme="majorHAnsi"/>
-        </w:rPr>
-        <w:t xml:space="preserve">v3.5.0 </w:t>
-      </w:r>
       <w:proofErr w:type="spellEnd"/>
+      <w:r>
+        <w:rPr>
+          <w:rFonts w:asciiTheme="majorHAnsi" w:hAnsiTheme="majorHAnsi" w:cstheme="majorHAnsi"/>
+        </w:rPr>
+        <w:t xml:space="preserve"> v3.5.0 </w:t>
+      </w:r>
       <w:r>
         <w:rPr>
           <w:rFonts w:asciiTheme="majorHAnsi" w:hAnsiTheme="majorHAnsi" w:cstheme="majorHAnsi"/>
@@ -4754,7 +4906,31 @@
         <w:rPr>
           <w:rFonts w:asciiTheme="majorHAnsi" w:hAnsiTheme="majorHAnsi" w:cstheme="majorHAnsi"/>
         </w:rPr>
-        <w:t xml:space="preserve"> to a contig length of roughly 5,000 bp. We then compared the abundance of male and female k-mers found within those contigs. After, we took the median abundance of k-mers within a contig to find its abundance in each sex. We compared the male contig abundance to the female contig abundance and isolated male-only contigs deemed “putative Y” sequences for further validation.</w:t>
+        <w:t xml:space="preserve"> to a contig length of roughly 5,000 bp. We then compared the abundance of male and female k-mers found within those contigs. After, we took the median abundance of k-mers within </w:t>
+      </w:r>
+      <w:r>
+        <w:rPr>
+          <w:rFonts w:asciiTheme="majorHAnsi" w:hAnsiTheme="majorHAnsi" w:cstheme="majorHAnsi"/>
+        </w:rPr>
+        <w:t>every</w:t>
+      </w:r>
+      <w:r>
+        <w:rPr>
+          <w:rFonts w:asciiTheme="majorHAnsi" w:hAnsiTheme="majorHAnsi" w:cstheme="majorHAnsi"/>
+        </w:rPr>
+        <w:t xml:space="preserve"> contig to find </w:t>
+      </w:r>
+      <w:r>
+        <w:rPr>
+          <w:rFonts w:asciiTheme="majorHAnsi" w:hAnsiTheme="majorHAnsi" w:cstheme="majorHAnsi"/>
+        </w:rPr>
+        <w:t>the given contig’s</w:t>
+      </w:r>
+      <w:r>
+        <w:rPr>
+          <w:rFonts w:asciiTheme="majorHAnsi" w:hAnsiTheme="majorHAnsi" w:cstheme="majorHAnsi"/>
+        </w:rPr>
+        <w:t xml:space="preserve"> abundance in each sex. We compared the male contig abundance to the female contig abundance and isolated male-only contigs deemed “putative Y” sequences for further validation.</w:t>
       </w:r>
     </w:p>
     <w:p>
@@ -4777,21 +4953,74 @@
         <w:rPr>
           <w:rFonts w:asciiTheme="majorHAnsi" w:hAnsiTheme="majorHAnsi" w:cstheme="majorHAnsi"/>
         </w:rPr>
-        <w:t xml:space="preserve">To validate our results, we mapped RAD sequencing data to the putative Y sequences and ran a depth analysis. </w:t>
-      </w:r>
-      <w:proofErr w:type="gramStart"/>
-      <w:r>
-        <w:rPr>
-          <w:rFonts w:asciiTheme="majorHAnsi" w:hAnsiTheme="majorHAnsi" w:cstheme="majorHAnsi"/>
-        </w:rPr>
-        <w:t>In order to</w:t>
-      </w:r>
-      <w:proofErr w:type="gramEnd"/>
-      <w:r>
-        <w:rPr>
-          <w:rFonts w:asciiTheme="majorHAnsi" w:hAnsiTheme="majorHAnsi" w:cstheme="majorHAnsi"/>
-        </w:rPr>
-        <w:t xml:space="preserve"> ensure the putative Y reads were indeed mapping to one location in the genome, we performed a stringent end-to-end alignment of the putative Y sequencing data using bowtie2. Only reads that entirely aligned to regions in the genome were used in the subsequent analysis. To find depth locations, we aligned the RAD sequencing data to the male reference genome using </w:t>
+        <w:t>To validate our results, we mapped RAD</w:t>
+      </w:r>
+      <w:r>
+        <w:rPr>
+          <w:rFonts w:asciiTheme="majorHAnsi" w:hAnsiTheme="majorHAnsi" w:cstheme="majorHAnsi"/>
+        </w:rPr>
+        <w:t>-</w:t>
+      </w:r>
+      <w:r>
+        <w:rPr>
+          <w:rFonts w:asciiTheme="majorHAnsi" w:hAnsiTheme="majorHAnsi" w:cstheme="majorHAnsi"/>
+        </w:rPr>
+        <w:t>sequencing data to the putative Y sequences and ran a depth analysis. In order to ensure the putative Y reads were indeed mapping to one location in the genome, we performed a stringent end-to-end alignment of the putative Y sequencing data using bowtie2</w:t>
+      </w:r>
+      <w:r>
+        <w:rPr>
+          <w:rFonts w:asciiTheme="majorHAnsi" w:hAnsiTheme="majorHAnsi" w:cstheme="majorHAnsi"/>
+        </w:rPr>
+        <w:t xml:space="preserve"> </w:t>
+      </w:r>
+      <w:r>
+        <w:rPr>
+          <w:rFonts w:asciiTheme="majorHAnsi" w:hAnsiTheme="majorHAnsi" w:cstheme="majorHAnsi"/>
+        </w:rPr>
+        <w:fldChar w:fldCharType="begin"/>
+      </w:r>
+      <w:r>
+        <w:rPr>
+          <w:rFonts w:asciiTheme="majorHAnsi" w:hAnsiTheme="majorHAnsi" w:cstheme="majorHAnsi"/>
+        </w:rPr>
+        <w:instrText xml:space="preserve"> ADDIN ZOTERO_ITEM CSL_CITATION {"citationID":"zIcbnaYd","properties":{"formattedCitation":"(Langmead &amp; Salzberg, 2012)","plainCitation":"(Langmead &amp; Salzberg, 2012)","noteIndex":0},"citationItems":[{"id":633,"uris":["http://zotero.org/users/local/3tku6QP0/items/QSMWZ2A2"],"itemData":{"id":633,"type":"article-journal","abstract":"The Bowtie 2 software achieves fast, sensitive, accurate and memory-efficient gapped alignment of sequencing reads using the full-text minute index and hardware-accelerated dynamic programming algorithms.","container-title":"Nature Methods","DOI":"10.1038/nmeth.1923","ISSN":"1548-7105","issue":"4","journalAbbreviation":"Nature Methods","page":"357-359","title":"Fast gapped-read alignment with Bowtie 2","volume":"9","author":[{"family":"Langmead","given":"Ben"},{"family":"Salzberg","given":"Steven L"}],"issued":{"date-parts":[["2012",4,1]]}}}],"schema":"https://github.com/citation-style-language/schema/raw/master/csl-citation.json"} </w:instrText>
+      </w:r>
+      <w:r>
+        <w:rPr>
+          <w:rFonts w:asciiTheme="majorHAnsi" w:hAnsiTheme="majorHAnsi" w:cstheme="majorHAnsi"/>
+        </w:rPr>
+        <w:fldChar w:fldCharType="separate"/>
+      </w:r>
+      <w:r>
+        <w:rPr>
+          <w:rFonts w:asciiTheme="majorHAnsi" w:hAnsiTheme="majorHAnsi" w:cstheme="majorHAnsi"/>
+          <w:noProof/>
+        </w:rPr>
+        <w:t>(Langmead &amp; Salzberg, 2012)</w:t>
+      </w:r>
+      <w:r>
+        <w:rPr>
+          <w:rFonts w:asciiTheme="majorHAnsi" w:hAnsiTheme="majorHAnsi" w:cstheme="majorHAnsi"/>
+        </w:rPr>
+        <w:fldChar w:fldCharType="end"/>
+      </w:r>
+      <w:r>
+        <w:rPr>
+          <w:rFonts w:asciiTheme="majorHAnsi" w:hAnsiTheme="majorHAnsi" w:cstheme="majorHAnsi"/>
+        </w:rPr>
+        <w:t>. Only reads that entirely aligned to regions in the genome were used in the subsequent analysis. To find depth locations, we aligned the RAD</w:t>
+      </w:r>
+      <w:r>
+        <w:rPr>
+          <w:rFonts w:asciiTheme="majorHAnsi" w:hAnsiTheme="majorHAnsi" w:cstheme="majorHAnsi"/>
+        </w:rPr>
+        <w:t>-</w:t>
+      </w:r>
+      <w:r>
+        <w:rPr>
+          <w:rFonts w:asciiTheme="majorHAnsi" w:hAnsiTheme="majorHAnsi" w:cstheme="majorHAnsi"/>
+        </w:rPr>
+        <w:t xml:space="preserve">sequencing data to the male reference genome using </w:t>
       </w:r>
       <w:proofErr w:type="spellStart"/>
       <w:r>
@@ -4805,35 +5034,107 @@
         <w:rPr>
           <w:rFonts w:asciiTheme="majorHAnsi" w:hAnsiTheme="majorHAnsi" w:cstheme="majorHAnsi"/>
         </w:rPr>
-        <w:t xml:space="preserve">. We then extracted RAD alignment depth information from </w:t>
-      </w:r>
-      <w:proofErr w:type="gramStart"/>
-      <w:r>
-        <w:rPr>
-          <w:rFonts w:asciiTheme="majorHAnsi" w:hAnsiTheme="majorHAnsi" w:cstheme="majorHAnsi"/>
-        </w:rPr>
-        <w:t>all of</w:t>
-      </w:r>
-      <w:proofErr w:type="gramEnd"/>
-      <w:r>
-        <w:rPr>
-          <w:rFonts w:asciiTheme="majorHAnsi" w:hAnsiTheme="majorHAnsi" w:cstheme="majorHAnsi"/>
-        </w:rPr>
-        <w:t xml:space="preserve"> the locations where the putative Y sequencing data had also aligned using the software </w:t>
+        <w:t xml:space="preserve"> </w:t>
+      </w:r>
+      <w:r>
+        <w:rPr>
+          <w:rFonts w:asciiTheme="majorHAnsi" w:hAnsiTheme="majorHAnsi" w:cstheme="majorHAnsi"/>
+        </w:rPr>
+        <w:fldChar w:fldCharType="begin"/>
+      </w:r>
+      <w:r>
+        <w:rPr>
+          <w:rFonts w:asciiTheme="majorHAnsi" w:hAnsiTheme="majorHAnsi" w:cstheme="majorHAnsi"/>
+        </w:rPr>
+        <w:instrText xml:space="preserve"> ADDIN ZOTERO_ITEM CSL_CITATION {"citationID":"DiudCr5a","properties":{"formattedCitation":"(Li et al., 2009)","plainCitation":"(Li et al., 2009)","noteIndex":0},"citationItems":[{"id":307,"uris":["http://zotero.org/users/local/3tku6QP0/items/3AY6NC6Y"],"itemData":{"id":307,"type":"article-journal","abstract":"SUMMARY: The Sequence Alignment/Map (SAM) format is a generic alignment format for storing read alignments against reference sequences, supporting short and long reads (up to 128 Mbp) produced by different sequencing platforms. It is flexible in style, compact in size, efficient in random access and is the format in which alignments from the 1000 Genomes Project are released. SAMtools implements various utilities for post-processing alignments in the SAM format, such as indexing, variant caller and alignment viewer, and thus provides universal tools for processing read alignments. AVAILABILITY: http://samtools.sourceforge.net.","container-title":"Bioinformatics","DOI":"10.1093/bioinformatics/btp352","ISSN":"1367-4803\\r1460-2059","issue":"16","page":"2078-2079","title":"The Sequence Alignment/Map format and SAMtools","volume":"25","author":[{"family":"Li","given":"Heng"},{"family":"Handsaker","given":"Bob"},{"family":"Wysoker","given":"Alec"},{"family":"Fennell","given":"Tim"},{"family":"Ruan","given":"Jue"},{"family":"Homer","given":"Nils"},{"family":"Marth","given":"Gabor"},{"family":"Abecasis","given":"Goncalo"},{"family":"Durbin","given":"Richard"}],"issued":{"date-parts":[["2009"]]}}}],"schema":"https://github.com/citation-style-language/schema/raw/master/csl-citation.json"} </w:instrText>
+      </w:r>
+      <w:r>
+        <w:rPr>
+          <w:rFonts w:asciiTheme="majorHAnsi" w:hAnsiTheme="majorHAnsi" w:cstheme="majorHAnsi"/>
+        </w:rPr>
+        <w:fldChar w:fldCharType="separate"/>
+      </w:r>
+      <w:r>
+        <w:rPr>
+          <w:rFonts w:asciiTheme="majorHAnsi" w:hAnsiTheme="majorHAnsi" w:cstheme="majorHAnsi"/>
+          <w:noProof/>
+        </w:rPr>
+        <w:t>(Li et al., 2009)</w:t>
+      </w:r>
+      <w:r>
+        <w:rPr>
+          <w:rFonts w:asciiTheme="majorHAnsi" w:hAnsiTheme="majorHAnsi" w:cstheme="majorHAnsi"/>
+        </w:rPr>
+        <w:fldChar w:fldCharType="end"/>
+      </w:r>
+      <w:r>
+        <w:rPr>
+          <w:rFonts w:asciiTheme="majorHAnsi" w:hAnsiTheme="majorHAnsi" w:cstheme="majorHAnsi"/>
+        </w:rPr>
+        <w:t xml:space="preserve">. We then extracted RAD alignment depth information from all of the locations where the putative Y sequencing data had also aligned using the software </w:t>
       </w:r>
       <w:proofErr w:type="spellStart"/>
       <w:r>
         <w:rPr>
           <w:rFonts w:asciiTheme="majorHAnsi" w:hAnsiTheme="majorHAnsi" w:cstheme="majorHAnsi"/>
         </w:rPr>
-        <w:t>bedtools</w:t>
+        <w:t>BED</w:t>
+      </w:r>
+      <w:r>
+        <w:rPr>
+          <w:rFonts w:asciiTheme="majorHAnsi" w:hAnsiTheme="majorHAnsi" w:cstheme="majorHAnsi"/>
+        </w:rPr>
+        <w:t>tools</w:t>
       </w:r>
       <w:proofErr w:type="spellEnd"/>
       <w:r>
         <w:rPr>
           <w:rFonts w:asciiTheme="majorHAnsi" w:hAnsiTheme="majorHAnsi" w:cstheme="majorHAnsi"/>
         </w:rPr>
-        <w:t xml:space="preserve"> and custom bash and </w:t>
+        <w:t xml:space="preserve"> </w:t>
+      </w:r>
+      <w:r>
+        <w:rPr>
+          <w:rFonts w:asciiTheme="majorHAnsi" w:hAnsiTheme="majorHAnsi" w:cstheme="majorHAnsi"/>
+        </w:rPr>
+        <w:fldChar w:fldCharType="begin"/>
+      </w:r>
+      <w:r>
+        <w:rPr>
+          <w:rFonts w:asciiTheme="majorHAnsi" w:hAnsiTheme="majorHAnsi" w:cstheme="majorHAnsi"/>
+        </w:rPr>
+        <w:instrText xml:space="preserve"> ADDIN ZOTERO_ITEM CSL_CITATION {"citationID":"ewMd1rWc","properties":{"formattedCitation":"(Quinlan &amp; Hall, 2010)","plainCitation":"(Quinlan &amp; Hall, 2010)","noteIndex":0},"citationItems":[{"id":486,"uris":["http://zotero.org/users/local/3tku6QP0/items/YEZPTZCZ"],"itemData":{"id":486,"type":"article-journal","abstract":"Motivation: Testing for correlations between different sets of genomic features is a fundamental task in genomics research. However, searching for overlaps between features with existing webbased methods is complicated by the massive datasets that are routinely produced with current sequencing technologies. Fast and ﬂexible tools are therefore required to ask complex questions of these data in an efﬁcient manner.","container-title":"Bioinformatics","DOI":"10.1093/bioinformatics/btq033","ISSN":"1460-2059, 1367-4803","issue":"6","language":"en","page":"841-842","source":"DOI.org (Crossref)","title":"BEDTools: a flexible suite of utilities for comparing genomic features","title-short":"BEDTools","volume":"26","author":[{"family":"Quinlan","given":"Aaron R."},{"family":"Hall","given":"Ira M."}],"issued":{"date-parts":[["2010",3,15]]}}}],"schema":"https://github.com/citation-style-language/schema/raw/master/csl-citation.json"} </w:instrText>
+      </w:r>
+      <w:r>
+        <w:rPr>
+          <w:rFonts w:asciiTheme="majorHAnsi" w:hAnsiTheme="majorHAnsi" w:cstheme="majorHAnsi"/>
+        </w:rPr>
+        <w:fldChar w:fldCharType="separate"/>
+      </w:r>
+      <w:r>
+        <w:rPr>
+          <w:rFonts w:asciiTheme="majorHAnsi" w:hAnsiTheme="majorHAnsi" w:cstheme="majorHAnsi"/>
+          <w:noProof/>
+        </w:rPr>
+        <w:t>(Quinlan &amp; Hall, 2010)</w:t>
+      </w:r>
+      <w:r>
+        <w:rPr>
+          <w:rFonts w:asciiTheme="majorHAnsi" w:hAnsiTheme="majorHAnsi" w:cstheme="majorHAnsi"/>
+        </w:rPr>
+        <w:fldChar w:fldCharType="end"/>
+      </w:r>
+      <w:r>
+        <w:rPr>
+          <w:rFonts w:asciiTheme="majorHAnsi" w:hAnsiTheme="majorHAnsi" w:cstheme="majorHAnsi"/>
+        </w:rPr>
+        <w:t xml:space="preserve"> </w:t>
+      </w:r>
+      <w:r>
+        <w:rPr>
+          <w:rFonts w:asciiTheme="majorHAnsi" w:hAnsiTheme="majorHAnsi" w:cstheme="majorHAnsi"/>
+        </w:rPr>
+        <w:t xml:space="preserve">and custom bash and </w:t>
       </w:r>
       <w:proofErr w:type="spellStart"/>
       <w:r>
@@ -4847,8 +5148,30 @@
         <w:rPr>
           <w:rFonts w:asciiTheme="majorHAnsi" w:hAnsiTheme="majorHAnsi" w:cstheme="majorHAnsi"/>
         </w:rPr>
-        <w:t xml:space="preserve"> scripts. After we obtained depth information across all putative Y regions, we ran the same depth analysis as above.</w:t>
-      </w:r>
+        <w:t xml:space="preserve"> scripts. After </w:t>
+      </w:r>
+      <w:r>
+        <w:rPr>
+          <w:rFonts w:asciiTheme="majorHAnsi" w:hAnsiTheme="majorHAnsi" w:cstheme="majorHAnsi"/>
+        </w:rPr>
+        <w:t>obtaining</w:t>
+      </w:r>
+      <w:r>
+        <w:rPr>
+          <w:rFonts w:asciiTheme="majorHAnsi" w:hAnsiTheme="majorHAnsi" w:cstheme="majorHAnsi"/>
+        </w:rPr>
+        <w:t xml:space="preserve"> depth information across all putative Y regions, we ran the same depth analysis as above.</w:t>
+      </w:r>
+    </w:p>
+    <w:p>
+      <w:pPr>
+        <w:rPr>
+          <w:rFonts w:asciiTheme="majorHAnsi" w:hAnsiTheme="majorHAnsi" w:cstheme="majorHAnsi"/>
+          <w:b/>
+          <w:bCs/>
+          <w:u w:val="single"/>
+        </w:rPr>
+      </w:pPr>
     </w:p>
     <w:p>
       <w:pPr>
@@ -4897,17 +5220,51 @@
           <w:sz w:val="24"/>
           <w:szCs w:val="24"/>
         </w:rPr>
-        <w:t>Sample collection &amp; DNA extraction</w:t>
-      </w:r>
-      <w:bookmarkEnd w:id="15"/>
+        <w:t>Sample collection</w:t>
+      </w:r>
       <w:r>
         <w:rPr>
           <w:rFonts w:asciiTheme="majorHAnsi" w:hAnsiTheme="majorHAnsi" w:cstheme="majorHAnsi"/>
           <w:sz w:val="24"/>
           <w:szCs w:val="24"/>
         </w:rPr>
+        <w:t>,</w:t>
+      </w:r>
+      <w:r>
+        <w:rPr>
+          <w:rFonts w:asciiTheme="majorHAnsi" w:hAnsiTheme="majorHAnsi" w:cstheme="majorHAnsi"/>
+          <w:sz w:val="24"/>
+          <w:szCs w:val="24"/>
+        </w:rPr>
+        <w:t xml:space="preserve"> DNA extraction</w:t>
+      </w:r>
+      <w:bookmarkEnd w:id="15"/>
+      <w:r>
+        <w:rPr>
+          <w:rFonts w:asciiTheme="majorHAnsi" w:hAnsiTheme="majorHAnsi" w:cstheme="majorHAnsi"/>
+          <w:sz w:val="24"/>
+          <w:szCs w:val="24"/>
+        </w:rPr>
         <w:t xml:space="preserve"> </w:t>
       </w:r>
+      <w:r>
+        <w:rPr>
+          <w:rFonts w:asciiTheme="majorHAnsi" w:hAnsiTheme="majorHAnsi" w:cstheme="majorHAnsi"/>
+          <w:sz w:val="24"/>
+          <w:szCs w:val="24"/>
+        </w:rPr>
+        <w:t xml:space="preserve">&amp; </w:t>
+      </w:r>
+      <w:proofErr w:type="spellStart"/>
+      <w:r>
+        <w:rPr>
+          <w:rFonts w:asciiTheme="majorHAnsi" w:hAnsiTheme="majorHAnsi" w:cstheme="majorHAnsi"/>
+          <w:sz w:val="24"/>
+          <w:szCs w:val="24"/>
+        </w:rPr>
+        <w:t>sequncing</w:t>
+      </w:r>
+      <w:proofErr w:type="spellEnd"/>
     </w:p>
     <w:p>
       <w:pPr>
@@ -4919,7 +5276,55 @@
         <w:rPr>
           <w:rFonts w:asciiTheme="majorHAnsi" w:hAnsiTheme="majorHAnsi" w:cstheme="majorHAnsi"/>
         </w:rPr>
-        <w:t>TKTK</w:t>
+        <w:t>We</w:t>
+      </w:r>
+      <w:r>
+        <w:rPr>
+          <w:rFonts w:asciiTheme="majorHAnsi" w:hAnsiTheme="majorHAnsi" w:cstheme="majorHAnsi"/>
+        </w:rPr>
+        <w:t xml:space="preserve"> </w:t>
+      </w:r>
+      <w:r>
+        <w:rPr>
+          <w:rFonts w:asciiTheme="majorHAnsi" w:hAnsiTheme="majorHAnsi" w:cstheme="majorHAnsi"/>
+        </w:rPr>
+        <w:t>acquired sequencing data from</w:t>
+      </w:r>
+      <w:r>
+        <w:rPr>
+          <w:rFonts w:asciiTheme="majorHAnsi" w:hAnsiTheme="majorHAnsi" w:cstheme="majorHAnsi"/>
+        </w:rPr>
+        <w:t xml:space="preserve"> </w:t>
+      </w:r>
+      <w:r>
+        <w:rPr>
+          <w:rFonts w:asciiTheme="majorHAnsi" w:hAnsiTheme="majorHAnsi" w:cstheme="majorHAnsi"/>
+        </w:rPr>
+        <w:t>a total of 48 (</w:t>
+      </w:r>
+      <w:r>
+        <w:rPr>
+          <w:rFonts w:asciiTheme="majorHAnsi" w:hAnsiTheme="majorHAnsi" w:cstheme="majorHAnsi"/>
+        </w:rPr>
+        <w:t>24 female and 24 male</w:t>
+      </w:r>
+      <w:r>
+        <w:rPr>
+          <w:rFonts w:asciiTheme="majorHAnsi" w:hAnsiTheme="majorHAnsi" w:cstheme="majorHAnsi"/>
+        </w:rPr>
+        <w:t>)</w:t>
+      </w:r>
+      <w:r>
+        <w:rPr>
+          <w:rFonts w:asciiTheme="majorHAnsi" w:hAnsiTheme="majorHAnsi" w:cstheme="majorHAnsi"/>
+        </w:rPr>
+        <w:t xml:space="preserve"> captive-bred individuals</w:t>
+      </w:r>
+      <w:r>
+        <w:rPr>
+          <w:rFonts w:asciiTheme="majorHAnsi" w:hAnsiTheme="majorHAnsi" w:cstheme="majorHAnsi"/>
+        </w:rPr>
+        <w:t xml:space="preserve">. </w:t>
       </w:r>
     </w:p>
     <w:p>
@@ -4961,6 +5366,7 @@
         <w:rPr>
           <w:rFonts w:asciiTheme="majorHAnsi" w:hAnsiTheme="majorHAnsi" w:cstheme="majorHAnsi"/>
         </w:rPr>
+        <w:lastRenderedPageBreak/>
         <w:t xml:space="preserve">We analyzed 848,444 and 922,975 loci spread across the male and female genome assemblies, respectively. These loci correspond to a Bonferroni corrected p-value cutoff of 5.893141e-08 in loci found within the male reference genome and 5.417265e-08 in loci analyzed within the female reference genome. No significant association in sex was found using the female reference genome. Two loci located in the male reference genome on Chromosome 5 were significantly associated with sex in delta smelt (Figure 15). Two </w:t>
       </w:r>
       <w:r>
@@ -5027,14 +5433,7 @@
         <w:rPr>
           <w:rFonts w:asciiTheme="majorHAnsi" w:hAnsiTheme="majorHAnsi" w:cstheme="majorHAnsi"/>
         </w:rPr>
-        <w:t xml:space="preserve"> to p-values of 7.621e-10 and 2.183e-9, respectively. </w:t>
-      </w:r>
-      <w:r>
-        <w:rPr>
-          <w:rFonts w:asciiTheme="majorHAnsi" w:hAnsiTheme="majorHAnsi" w:cstheme="majorHAnsi"/>
-        </w:rPr>
-        <w:lastRenderedPageBreak/>
-        <w:t>Despite being highly associated with sex the genotypes at these loci were not diagnostic of sex (Table 10).</w:t>
+        <w:t xml:space="preserve"> to p-values of 7.621e-10 and 2.183e-9, respectively. Despite being highly associated with sex the genotypes at these loci were not diagnostic of sex (Table 10).</w:t>
       </w:r>
     </w:p>
     <w:p>
@@ -5336,7 +5735,7 @@
         <w:rPr>
           <w:rFonts w:asciiTheme="majorHAnsi" w:hAnsiTheme="majorHAnsi" w:cstheme="majorHAnsi"/>
         </w:rPr>
-        <w:instrText xml:space="preserve"> ADDIN ZOTERO_ITEM CSL_CITATION {"citationID":"WUpsn2hS","properties":{"formattedCitation":"(Li et al., 2009)","plainCitation":"(Li et al., 2009)","noteIndex":0},"citationItems":[{"id":307,"uris":["http://zotero.org/users/local/3tku6QP0/items/3AY6NC6Y"],"itemData":{"id":307,"type":"article-journal","abstract":"SUMMARY: The Sequence Alignment/Map (SAM) format is a generic alignment format for storing read alignments against reference sequences, supporting short and long reads (up to 128 Mbp) produced by different sequencing platforms. It is flexible in style, compact in size, efficient in random access and is the format in which alignments from the 1000 Genomes Project are released. SAMtools implements various utilities for post-processing alignments in the SAM format, such as indexing, variant caller and alignment viewer, and thus provides universal tools for processing read alignments. AVAILABILITY: http://samtools.sourceforge.net.","container-title":"Bioinformatics","DOI":"10.1093/bioinformatics/btp352","ISSN":"1367-4803\\r1460-2059","issue":"16","page":"2078-2079","title":"The Sequence Alignment/Map format and SAMtools","volume":"25","author":[{"family":"Li","given":"Heng"},{"family":"Handsaker","given":"Bob"},{"family":"Wysoker","given":"Alec"},{"family":"Fennell","given":"Tim"},{"family":"Ruan","given":"Jue"},{"family":"Homer","given":"Nils"},{"family":"Marth","given":"Gabor"},{"family":"Abecasis","given":"Goncalo"},{"family":"Durbin","given":"Richard"}],"issued":{"date-parts":[["2009"]]}}}],"schema":"https://github.com/citation-style-language/schema/raw/master/csl-citation.json"} </w:instrText>
+        <w:instrText xml:space="preserve"> ADDIN ZOTERO_ITEM CSL_CITATION {"citationID":"m9OMuavQ","properties":{"formattedCitation":"(Li et al., 2009)","plainCitation":"(Li et al., 2009)","noteIndex":0},"citationItems":[{"id":307,"uris":["http://zotero.org/users/local/3tku6QP0/items/3AY6NC6Y"],"itemData":{"id":307,"type":"article-journal","abstract":"SUMMARY: The Sequence Alignment/Map (SAM) format is a generic alignment format for storing read alignments against reference sequences, supporting short and long reads (up to 128 Mbp) produced by different sequencing platforms. It is flexible in style, compact in size, efficient in random access and is the format in which alignments from the 1000 Genomes Project are released. SAMtools implements various utilities for post-processing alignments in the SAM format, such as indexing, variant caller and alignment viewer, and thus provides universal tools for processing read alignments. AVAILABILITY: http://samtools.sourceforge.net.","container-title":"Bioinformatics","DOI":"10.1093/bioinformatics/btp352","ISSN":"1367-4803\\r1460-2059","issue":"16","page":"2078-2079","title":"The Sequence Alignment/Map format and SAMtools","volume":"25","author":[{"family":"Li","given":"Heng"},{"family":"Handsaker","given":"Bob"},{"family":"Wysoker","given":"Alec"},{"family":"Fennell","given":"Tim"},{"family":"Ruan","given":"Jue"},{"family":"Homer","given":"Nils"},{"family":"Marth","given":"Gabor"},{"family":"Abecasis","given":"Goncalo"},{"family":"Durbin","given":"Richard"}],"issued":{"date-parts":[["2009"]]}}}],"schema":"https://github.com/citation-style-language/schema/raw/master/csl-citation.json"} </w:instrText>
       </w:r>
       <w:r>
         <w:rPr>
@@ -5425,7 +5824,19 @@
         <w:rPr>
           <w:rFonts w:asciiTheme="majorHAnsi" w:hAnsiTheme="majorHAnsi" w:cstheme="majorHAnsi"/>
         </w:rPr>
-        <w:t xml:space="preserve"> male or female RAD sequencing data aligned, </w:t>
+        <w:t xml:space="preserve"> male or female RAD</w:t>
+      </w:r>
+      <w:r>
+        <w:rPr>
+          <w:rFonts w:asciiTheme="majorHAnsi" w:hAnsiTheme="majorHAnsi" w:cstheme="majorHAnsi"/>
+        </w:rPr>
+        <w:t>-</w:t>
+      </w:r>
+      <w:r>
+        <w:rPr>
+          <w:rFonts w:asciiTheme="majorHAnsi" w:hAnsiTheme="majorHAnsi" w:cstheme="majorHAnsi"/>
+        </w:rPr>
+        <w:t xml:space="preserve">sequencing data aligned, </w:t>
       </w:r>
       <w:r>
         <w:rPr>
@@ -5535,7 +5946,14 @@
         <w:rPr>
           <w:rFonts w:asciiTheme="majorHAnsi" w:hAnsiTheme="majorHAnsi" w:cstheme="majorHAnsi"/>
         </w:rPr>
-        <w:t>After abundance filtration, there were approximately 118,191,000 male-only k-mers and 494,251,000 female-only k-mers. There was a clear distinction between the distribution of male and female abundances, where males had more high abundance k-mers compared to females. Upon filtering k-mers for those found on long contigs (contigs containing 5 k-mers or more) there was a clear increase of male-specific k-mers at half the abundance of the main distribution of female and male k-mers. We found 44 contigs with k-mer mean abundance above 5 in the male sequencing data that had zero abundance in the female sequencing data.</w:t>
+        <w:t xml:space="preserve">After abundance filtration, there were approximately 118,191,000 male-only k-mers and 494,251,000 female-only k-mers. There was a clear distinction between the distribution of male and female abundances, where males had more high abundance k-mers compared to females. Upon filtering k-mers for those found on long contigs (contigs containing 5 k-mers or more) there was a clear increase of male-specific k-mers at half the abundance of the main distribution </w:t>
+      </w:r>
+      <w:r>
+        <w:rPr>
+          <w:rFonts w:asciiTheme="majorHAnsi" w:hAnsiTheme="majorHAnsi" w:cstheme="majorHAnsi"/>
+        </w:rPr>
+        <w:lastRenderedPageBreak/>
+        <w:t>of female and male k-mers. We found 44 contigs with k-mer mean abundance above 5 in the male sequencing data that had zero abundance in the female sequencing data.</w:t>
       </w:r>
     </w:p>
     <w:p>
@@ -5604,8 +6022,31 @@
         <w:rPr>
           <w:rFonts w:asciiTheme="majorHAnsi" w:hAnsiTheme="majorHAnsi" w:cstheme="majorHAnsi"/>
         </w:rPr>
-        <w:lastRenderedPageBreak/>
-        <w:t xml:space="preserve">Our study thoroughly probed the genome and two RAD sequencing data sets in multiple ways to identify sex-specific markers, but we did not find diagnostic SNPs. This means that delta smelt may not have straightforward chromosomal sex-determination, though we cannot yet completely rule it out. While we did not find diagnostic SNPs, we did find paths forward for further analysis that may result in understanding delta smelt sex determination. For example, we found candidate loci via GWAS using our RAD sequencing dataset </w:t>
+        <w:t>Our study thoroughly probed the genome and two RAD</w:t>
+      </w:r>
+      <w:r>
+        <w:rPr>
+          <w:rFonts w:asciiTheme="majorHAnsi" w:hAnsiTheme="majorHAnsi" w:cstheme="majorHAnsi"/>
+        </w:rPr>
+        <w:t>-</w:t>
+      </w:r>
+      <w:r>
+        <w:rPr>
+          <w:rFonts w:asciiTheme="majorHAnsi" w:hAnsiTheme="majorHAnsi" w:cstheme="majorHAnsi"/>
+        </w:rPr>
+        <w:t>sequencing data sets in multiple ways to identify sex-specific markers, but we did not find diagnostic SNPs. This means that delta smelt may not have straightforward chromosomal sex-determination, though we cannot yet completely rule it out. While we did not find diagnostic SNPs, we did find paths forward for further analysis that may result in understanding delta smelt sex determination. For example, we found candidate loci via GWAS using our RAD</w:t>
+      </w:r>
+      <w:r>
+        <w:rPr>
+          <w:rFonts w:asciiTheme="majorHAnsi" w:hAnsiTheme="majorHAnsi" w:cstheme="majorHAnsi"/>
+        </w:rPr>
+        <w:t>-</w:t>
+      </w:r>
+      <w:r>
+        <w:rPr>
+          <w:rFonts w:asciiTheme="majorHAnsi" w:hAnsiTheme="majorHAnsi" w:cstheme="majorHAnsi"/>
+        </w:rPr>
+        <w:t xml:space="preserve">sequencing dataset </w:t>
       </w:r>
       <w:proofErr w:type="gramStart"/>
       <w:r>
@@ -5619,7 +6060,19 @@
         <w:rPr>
           <w:rFonts w:asciiTheme="majorHAnsi" w:hAnsiTheme="majorHAnsi" w:cstheme="majorHAnsi"/>
         </w:rPr>
-        <w:t xml:space="preserve"> via k-mer analysis using the linked-read sequencing data generated for the genome assembly. The GWAS found two markers on Chromosome 5 that were significantly associated with sex but did not have alleles diagnostic of sex. Interestingly, k-mer analysis detected DNA sequences only found within the male individual’s linked-read sequencing––one or more of these loci could contain a sex determining region or SNPs diagnostic of sex. The post k-mer analysis depth analysis showed that the observed increase in male specific k-mers at roughly 50% abundance of the normally distributed peak of the female k-mer abundance is consistent with the male sequencing data potentially having heterogametic (male sex-specific) regions in its genome (such as the 50:50 ratio between Y chromosomes paired with X chromosomes in human males). However, we could not identify or confirm sex-specific markers with the RAD sequencing data generated for this project. </w:t>
+        <w:t xml:space="preserve"> via k-mer analysis using the linked-read sequencing data generated for the genome assembly. The GWAS found two markers on Chromosome 5 that were significantly associated with sex but did not have alleles diagnostic of sex. Interestingly, k-mer analysis detected DNA sequences only found within the male individual’s linked-read sequencing––one or more of these loci could contain a sex determining region or SNPs diagnostic of sex. The post k-mer analysis depth analysis showed that the observed increase in male specific k-mers at roughly 50% abundance of the normally distributed peak of the female k-mer abundance is consistent with the male sequencing data potentially having heterogametic (male sex-specific) regions in its genome (such as the 50:50 ratio between Y chromosomes paired with X chromosomes in human males). However, we could not identify or confirm sex-specific markers with the RAD</w:t>
+      </w:r>
+      <w:r>
+        <w:rPr>
+          <w:rFonts w:asciiTheme="majorHAnsi" w:hAnsiTheme="majorHAnsi" w:cstheme="majorHAnsi"/>
+        </w:rPr>
+        <w:t>-</w:t>
+      </w:r>
+      <w:r>
+        <w:rPr>
+          <w:rFonts w:asciiTheme="majorHAnsi" w:hAnsiTheme="majorHAnsi" w:cstheme="majorHAnsi"/>
+        </w:rPr>
+        <w:t xml:space="preserve">sequencing data generated for this project. </w:t>
       </w:r>
     </w:p>
     <w:p>
@@ -5685,7 +6138,19 @@
         <w:rPr>
           <w:rFonts w:asciiTheme="majorHAnsi" w:hAnsiTheme="majorHAnsi" w:cstheme="majorHAnsi"/>
         </w:rPr>
-        <w:t xml:space="preserve"> in hopes of identifying sex-specific markers. While RAD sequencing data provide an adequate distribution of discrete locations throughout the genome of individuals, high-coverage WGS data more comprehensively survey the entire genome of individuals, rather than just a fraction. Furthermore, including </w:t>
+        <w:t xml:space="preserve"> in hopes of identifying sex-specific markers. While RAD</w:t>
+      </w:r>
+      <w:r>
+        <w:rPr>
+          <w:rFonts w:asciiTheme="majorHAnsi" w:hAnsiTheme="majorHAnsi" w:cstheme="majorHAnsi"/>
+        </w:rPr>
+        <w:t>-</w:t>
+      </w:r>
+      <w:r>
+        <w:rPr>
+          <w:rFonts w:asciiTheme="majorHAnsi" w:hAnsiTheme="majorHAnsi" w:cstheme="majorHAnsi"/>
+        </w:rPr>
+        <w:t xml:space="preserve">sequencing data provide an adequate distribution of discrete locations throughout the genome of individuals, high-coverage WGS data more comprehensively survey the entire genome of individuals, rather than just a fraction. Furthermore, including </w:t>
       </w:r>
       <w:proofErr w:type="gramStart"/>
       <w:r>
@@ -6371,10 +6836,7 @@
         <w:annotationRef/>
       </w:r>
       <w:r>
-        <w:t xml:space="preserve">I don’t’ understand this. What are higher and lower abundance </w:t>
-      </w:r>
-      <w:r>
-        <w:t>kmers? Just ones that are shorter or longer?</w:t>
+        <w:t>I don’t’ understand this. What are higher and lower abundance kmers? Just ones that are shorter or longer?</w:t>
       </w:r>
     </w:p>
   </w:comment>
@@ -6390,10 +6852,7 @@
         <w:annotationRef/>
       </w:r>
       <w:r>
-        <w:t xml:space="preserve">Sorry but what is abundance? And how is it related the length of kmer? I assume it’s </w:t>
-      </w:r>
-      <w:r>
-        <w:t>that longer ones have a lower abundance. Or is it the abundance across the ale and the female individuals?</w:t>
+        <w:t>Sorry but what is abundance? And how is it related the length of kmer? I assume it’s that longer ones have a lower abundance. Or is it the abundance across the ale and the female individuals?</w:t>
       </w:r>
     </w:p>
   </w:comment>
@@ -6409,13 +6868,7 @@
         <w:annotationRef/>
       </w:r>
       <w:r>
-        <w:t xml:space="preserve">I’d pick </w:t>
-      </w:r>
-      <w:r>
-        <w:t xml:space="preserve">on of these three kmer figures and leave the rest out. They are </w:t>
-      </w:r>
-      <w:r>
-        <w:t xml:space="preserve">pretty confusing and there is no way they are going to understand. In fact you could probably leave them all out. </w:t>
+        <w:t xml:space="preserve">I’d pick on of these three kmer figures and leave the rest out. They are pretty confusing and there is no way they are going to understand. In fact you could probably leave them all out. </w:t>
       </w:r>
     </w:p>
   </w:comment>
@@ -6431,10 +6884,7 @@
         <w:annotationRef/>
       </w:r>
       <w:r>
-        <w:t xml:space="preserve">Of the specified lengths that you searched </w:t>
-      </w:r>
-      <w:r>
-        <w:t>for?</w:t>
+        <w:t>Of the specified lengths that you searched for?</w:t>
       </w:r>
     </w:p>
   </w:comment>

</xml_diff>

<commit_message>
first wave of Andrea'a edits incorporated
</commit_message>
<xml_diff>
--- a/individual_chapters/Chapter_4-Sex_markers.docx
+++ b/individual_chapters/Chapter_4-Sex_markers.docx
@@ -3494,39 +3494,13 @@
         <w:rPr>
           <w:rFonts w:asciiTheme="majorHAnsi" w:hAnsiTheme="majorHAnsi" w:cstheme="majorHAnsi"/>
         </w:rPr>
-        <w:t xml:space="preserve">ause prior analyses which attempted to identify sex markers using </w:t>
-      </w:r>
-      <w:proofErr w:type="gramStart"/>
-      <w:r>
-        <w:rPr>
-          <w:rFonts w:asciiTheme="majorHAnsi" w:hAnsiTheme="majorHAnsi" w:cstheme="majorHAnsi"/>
-        </w:rPr>
-        <w:t>RAD</w:t>
-      </w:r>
-      <w:r>
-        <w:rPr>
-          <w:rFonts w:asciiTheme="majorHAnsi" w:hAnsiTheme="majorHAnsi" w:cstheme="majorHAnsi"/>
-        </w:rPr>
-        <w:t>-</w:t>
-      </w:r>
-      <w:r>
-        <w:rPr>
-          <w:rFonts w:asciiTheme="majorHAnsi" w:hAnsiTheme="majorHAnsi" w:cstheme="majorHAnsi"/>
-        </w:rPr>
-        <w:t>seq</w:t>
-      </w:r>
-      <w:r>
-        <w:rPr>
-          <w:rFonts w:asciiTheme="majorHAnsi" w:hAnsiTheme="majorHAnsi" w:cstheme="majorHAnsi"/>
-        </w:rPr>
-        <w:t>uencing</w:t>
-      </w:r>
-      <w:proofErr w:type="gramEnd"/>
-      <w:r>
-        <w:rPr>
-          <w:rFonts w:asciiTheme="majorHAnsi" w:hAnsiTheme="majorHAnsi" w:cstheme="majorHAnsi"/>
-        </w:rPr>
-        <w:t xml:space="preserve"> with </w:t>
+        <w:t xml:space="preserve">ause prior analyses attempted to identify sex markers using </w:t>
+      </w:r>
+      <w:r>
+        <w:rPr>
+          <w:rFonts w:asciiTheme="majorHAnsi" w:hAnsiTheme="majorHAnsi" w:cstheme="majorHAnsi"/>
+        </w:rPr>
+        <w:t xml:space="preserve">the </w:t>
       </w:r>
       <w:r>
         <w:rPr>
@@ -3540,7 +3514,7 @@
         <w:rPr>
           <w:rFonts w:asciiTheme="majorHAnsi" w:hAnsiTheme="majorHAnsi" w:cstheme="majorHAnsi"/>
         </w:rPr>
-        <w:t xml:space="preserve"> restriction enzyme cut sites</w:t>
+        <w:t xml:space="preserve"> restriction enzyme</w:t>
       </w:r>
       <w:r>
         <w:rPr>
@@ -3872,6 +3846,26 @@
           <w:rFonts w:asciiTheme="majorHAnsi" w:hAnsiTheme="majorHAnsi" w:cstheme="majorHAnsi"/>
         </w:rPr>
         <w:fldChar w:fldCharType="end"/>
+      </w:r>
+      <w:r>
+        <w:rPr>
+          <w:rFonts w:asciiTheme="majorHAnsi" w:hAnsiTheme="majorHAnsi" w:cstheme="majorHAnsi"/>
+        </w:rPr>
+        <w:t xml:space="preserve"> and </w:t>
+      </w:r>
+      <w:proofErr w:type="spellStart"/>
+      <w:r>
+        <w:rPr>
+          <w:rFonts w:asciiTheme="majorHAnsi" w:hAnsiTheme="majorHAnsi" w:cstheme="majorHAnsi"/>
+        </w:rPr>
+        <w:t>samtools</w:t>
+      </w:r>
+      <w:proofErr w:type="spellEnd"/>
+      <w:r>
+        <w:rPr>
+          <w:rFonts w:asciiTheme="majorHAnsi" w:hAnsiTheme="majorHAnsi" w:cstheme="majorHAnsi"/>
+        </w:rPr>
+        <w:t xml:space="preserve"> v</w:t>
       </w:r>
       <w:r>
         <w:rPr>
@@ -4242,6 +4236,13 @@
     </w:p>
     <w:p>
       <w:pPr>
+        <w:rPr>
+          <w:rFonts w:asciiTheme="majorHAnsi" w:hAnsiTheme="majorHAnsi" w:cstheme="majorHAnsi"/>
+        </w:rPr>
+      </w:pPr>
+    </w:p>
+    <w:p>
+      <w:pPr>
         <w:pStyle w:val="HTMLAddress"/>
         <w:spacing w:line="240" w:lineRule="auto"/>
         <w:outlineLvl w:val="2"/>
@@ -4270,7 +4271,33 @@
         <w:rPr>
           <w:rFonts w:asciiTheme="majorHAnsi" w:hAnsiTheme="majorHAnsi" w:cstheme="majorHAnsi"/>
         </w:rPr>
-        <w:t xml:space="preserve">To test for a heterogametic sex, we </w:t>
+        <w:t xml:space="preserve">To test for read depth disparities expected </w:t>
+      </w:r>
+      <w:r>
+        <w:rPr>
+          <w:rFonts w:asciiTheme="majorHAnsi" w:hAnsiTheme="majorHAnsi" w:cstheme="majorHAnsi"/>
+        </w:rPr>
+        <w:t>between sexes in</w:t>
+      </w:r>
+      <w:r>
+        <w:rPr>
+          <w:rFonts w:asciiTheme="majorHAnsi" w:hAnsiTheme="majorHAnsi" w:cstheme="majorHAnsi"/>
+        </w:rPr>
+        <w:t xml:space="preserve"> </w:t>
+      </w:r>
+      <w:proofErr w:type="spellStart"/>
+      <w:r>
+        <w:rPr>
+          <w:rFonts w:asciiTheme="majorHAnsi" w:hAnsiTheme="majorHAnsi" w:cstheme="majorHAnsi"/>
+        </w:rPr>
+        <w:t>digametic</w:t>
+      </w:r>
+      <w:proofErr w:type="spellEnd"/>
+      <w:r>
+        <w:rPr>
+          <w:rFonts w:asciiTheme="majorHAnsi" w:hAnsiTheme="majorHAnsi" w:cstheme="majorHAnsi"/>
+        </w:rPr>
+        <w:t xml:space="preserve"> species, we </w:t>
       </w:r>
       <w:r>
         <w:rPr>
@@ -4288,7 +4315,19 @@
         <w:rPr>
           <w:rFonts w:asciiTheme="majorHAnsi" w:hAnsiTheme="majorHAnsi" w:cstheme="majorHAnsi"/>
         </w:rPr>
-        <w:t xml:space="preserve"> for signs of sex specific sequencing depth differences, </w:t>
+        <w:t xml:space="preserve"> for signs of sex</w:t>
+      </w:r>
+      <w:r>
+        <w:rPr>
+          <w:rFonts w:asciiTheme="majorHAnsi" w:hAnsiTheme="majorHAnsi" w:cstheme="majorHAnsi"/>
+        </w:rPr>
+        <w:t>-</w:t>
+      </w:r>
+      <w:r>
+        <w:rPr>
+          <w:rFonts w:asciiTheme="majorHAnsi" w:hAnsiTheme="majorHAnsi" w:cstheme="majorHAnsi"/>
+        </w:rPr>
+        <w:t xml:space="preserve">specific sequencing depth differences </w:t>
       </w:r>
       <w:r>
         <w:rPr>
@@ -4312,19 +4351,19 @@
         <w:rPr>
           <w:rFonts w:asciiTheme="majorHAnsi" w:hAnsiTheme="majorHAnsi" w:cstheme="majorHAnsi"/>
         </w:rPr>
-        <w:t xml:space="preserve"> To </w:t>
-      </w:r>
-      <w:r>
-        <w:rPr>
-          <w:rFonts w:asciiTheme="majorHAnsi" w:hAnsiTheme="majorHAnsi" w:cstheme="majorHAnsi"/>
-        </w:rPr>
-        <w:t>test the possibility of having a male or female heterogametic sex,</w:t>
-      </w:r>
-      <w:r>
-        <w:rPr>
-          <w:rFonts w:asciiTheme="majorHAnsi" w:hAnsiTheme="majorHAnsi" w:cstheme="majorHAnsi"/>
-        </w:rPr>
-        <w:t xml:space="preserve"> we performed two experiments</w:t>
+        <w:t xml:space="preserve"> </w:t>
+      </w:r>
+      <w:r>
+        <w:rPr>
+          <w:rFonts w:asciiTheme="majorHAnsi" w:hAnsiTheme="majorHAnsi" w:cstheme="majorHAnsi"/>
+        </w:rPr>
+        <w:t>We</w:t>
+      </w:r>
+      <w:r>
+        <w:rPr>
+          <w:rFonts w:asciiTheme="majorHAnsi" w:hAnsiTheme="majorHAnsi" w:cstheme="majorHAnsi"/>
+        </w:rPr>
+        <w:t xml:space="preserve"> performed two experiments</w:t>
       </w:r>
       <w:r>
         <w:rPr>
@@ -4336,7 +4375,31 @@
         <w:rPr>
           <w:rFonts w:asciiTheme="majorHAnsi" w:hAnsiTheme="majorHAnsi" w:cstheme="majorHAnsi"/>
         </w:rPr>
-        <w:t xml:space="preserve"> one using the male genome as a reference and </w:t>
+        <w:t xml:space="preserve"> one using the male </w:t>
+      </w:r>
+      <w:r>
+        <w:rPr>
+          <w:rFonts w:asciiTheme="majorHAnsi" w:hAnsiTheme="majorHAnsi" w:cstheme="majorHAnsi"/>
+        </w:rPr>
+        <w:t>assembly</w:t>
+      </w:r>
+      <w:r>
+        <w:rPr>
+          <w:rFonts w:asciiTheme="majorHAnsi" w:hAnsiTheme="majorHAnsi" w:cstheme="majorHAnsi"/>
+        </w:rPr>
+        <w:t xml:space="preserve"> as a reference</w:t>
+      </w:r>
+      <w:r>
+        <w:rPr>
+          <w:rFonts w:asciiTheme="majorHAnsi" w:hAnsiTheme="majorHAnsi" w:cstheme="majorHAnsi"/>
+        </w:rPr>
+        <w:t xml:space="preserve"> genome</w:t>
+      </w:r>
+      <w:r>
+        <w:rPr>
+          <w:rFonts w:asciiTheme="majorHAnsi" w:hAnsiTheme="majorHAnsi" w:cstheme="majorHAnsi"/>
+        </w:rPr>
+        <w:t xml:space="preserve"> and </w:t>
       </w:r>
       <w:r>
         <w:rPr>
@@ -4348,7 +4411,67 @@
         <w:rPr>
           <w:rFonts w:asciiTheme="majorHAnsi" w:hAnsiTheme="majorHAnsi" w:cstheme="majorHAnsi"/>
         </w:rPr>
-        <w:t xml:space="preserve"> using the female genome as a reference. Each experiment used the 24 male and 24 female alignment files from the GWAS. First, we acquired the depth of aligned reads at each location in the reference genome using </w:t>
+        <w:t xml:space="preserve"> using the female </w:t>
+      </w:r>
+      <w:r>
+        <w:rPr>
+          <w:rFonts w:asciiTheme="majorHAnsi" w:hAnsiTheme="majorHAnsi" w:cstheme="majorHAnsi"/>
+        </w:rPr>
+        <w:t>assembly</w:t>
+      </w:r>
+      <w:r>
+        <w:rPr>
+          <w:rFonts w:asciiTheme="majorHAnsi" w:hAnsiTheme="majorHAnsi" w:cstheme="majorHAnsi"/>
+        </w:rPr>
+        <w:t xml:space="preserve"> as a reference</w:t>
+      </w:r>
+      <w:r>
+        <w:rPr>
+          <w:rFonts w:asciiTheme="majorHAnsi" w:hAnsiTheme="majorHAnsi" w:cstheme="majorHAnsi"/>
+        </w:rPr>
+        <w:t xml:space="preserve"> genome</w:t>
+      </w:r>
+      <w:r>
+        <w:rPr>
+          <w:rFonts w:asciiTheme="majorHAnsi" w:hAnsiTheme="majorHAnsi" w:cstheme="majorHAnsi"/>
+        </w:rPr>
+        <w:t xml:space="preserve">. Each experiment used the 24 male and 24 female alignment files from the </w:t>
+      </w:r>
+      <w:r>
+        <w:rPr>
+          <w:rFonts w:asciiTheme="majorHAnsi" w:hAnsiTheme="majorHAnsi" w:cstheme="majorHAnsi"/>
+        </w:rPr>
+        <w:t xml:space="preserve">prior </w:t>
+      </w:r>
+      <w:r>
+        <w:rPr>
+          <w:rFonts w:asciiTheme="majorHAnsi" w:hAnsiTheme="majorHAnsi" w:cstheme="majorHAnsi"/>
+        </w:rPr>
+        <w:t xml:space="preserve">GWAS. First, we acquired the depth of aligned reads at </w:t>
+      </w:r>
+      <w:r>
+        <w:rPr>
+          <w:rFonts w:asciiTheme="majorHAnsi" w:hAnsiTheme="majorHAnsi" w:cstheme="majorHAnsi"/>
+        </w:rPr>
+        <w:t>every</w:t>
+      </w:r>
+      <w:r>
+        <w:rPr>
+          <w:rFonts w:asciiTheme="majorHAnsi" w:hAnsiTheme="majorHAnsi" w:cstheme="majorHAnsi"/>
+        </w:rPr>
+        <w:t xml:space="preserve"> </w:t>
+      </w:r>
+      <w:r>
+        <w:rPr>
+          <w:rFonts w:asciiTheme="majorHAnsi" w:hAnsiTheme="majorHAnsi" w:cstheme="majorHAnsi"/>
+        </w:rPr>
+        <w:t>nucleotide</w:t>
+      </w:r>
+      <w:r>
+        <w:rPr>
+          <w:rFonts w:asciiTheme="majorHAnsi" w:hAnsiTheme="majorHAnsi" w:cstheme="majorHAnsi"/>
+        </w:rPr>
+        <w:t xml:space="preserve"> in the reference genome using </w:t>
       </w:r>
       <w:proofErr w:type="spellStart"/>
       <w:r>
@@ -4421,14 +4544,12 @@
         </w:rPr>
         <w:t xml:space="preserve"> (</w:t>
       </w:r>
-      <w:proofErr w:type="spellStart"/>
-      <w:r>
-        <w:rPr>
-          <w:rFonts w:asciiTheme="majorHAnsi" w:hAnsiTheme="majorHAnsi" w:cstheme="majorHAnsi"/>
-        </w:rPr>
-        <w:t>tk</w:t>
-      </w:r>
-      <w:proofErr w:type="spellEnd"/>
+      <w:r>
+        <w:rPr>
+          <w:rFonts w:asciiTheme="majorHAnsi" w:hAnsiTheme="majorHAnsi" w:cstheme="majorHAnsi"/>
+        </w:rPr>
+        <w:t>TKTKT</w:t>
+      </w:r>
       <w:r>
         <w:rPr>
           <w:rFonts w:asciiTheme="majorHAnsi" w:hAnsiTheme="majorHAnsi" w:cstheme="majorHAnsi"/>
@@ -4457,7 +4578,28 @@
         <w:rPr>
           <w:rFonts w:asciiTheme="majorHAnsi" w:hAnsiTheme="majorHAnsi" w:cstheme="majorHAnsi"/>
         </w:rPr>
-        <w:t>neither</w:t>
+        <w:lastRenderedPageBreak/>
+        <w:t xml:space="preserve">both </w:t>
+      </w:r>
+      <w:r>
+        <w:rPr>
+          <w:rFonts w:asciiTheme="majorHAnsi" w:hAnsiTheme="majorHAnsi" w:cstheme="majorHAnsi"/>
+        </w:rPr>
+        <w:t xml:space="preserve">female </w:t>
+      </w:r>
+      <w:proofErr w:type="gramStart"/>
+      <w:r>
+        <w:rPr>
+          <w:rFonts w:asciiTheme="majorHAnsi" w:hAnsiTheme="majorHAnsi" w:cstheme="majorHAnsi"/>
+        </w:rPr>
+        <w:t>or</w:t>
+      </w:r>
+      <w:proofErr w:type="gramEnd"/>
+      <w:r>
+        <w:rPr>
+          <w:rFonts w:asciiTheme="majorHAnsi" w:hAnsiTheme="majorHAnsi" w:cstheme="majorHAnsi"/>
+        </w:rPr>
+        <w:t xml:space="preserve"> male reads</w:t>
       </w:r>
       <w:r>
         <w:rPr>
@@ -4469,45 +4611,217 @@
         <w:rPr>
           <w:rFonts w:asciiTheme="majorHAnsi" w:hAnsiTheme="majorHAnsi" w:cstheme="majorHAnsi"/>
         </w:rPr>
-        <w:lastRenderedPageBreak/>
-        <w:t>male or female RAD</w:t>
-      </w:r>
-      <w:r>
-        <w:rPr>
-          <w:rFonts w:asciiTheme="majorHAnsi" w:hAnsiTheme="majorHAnsi" w:cstheme="majorHAnsi"/>
-        </w:rPr>
-        <w:t>-</w:t>
-      </w:r>
-      <w:r>
-        <w:rPr>
-          <w:rFonts w:asciiTheme="majorHAnsi" w:hAnsiTheme="majorHAnsi" w:cstheme="majorHAnsi"/>
-        </w:rPr>
-        <w:t xml:space="preserve">sequencing data aligned, </w:t>
-      </w:r>
-      <w:r>
-        <w:rPr>
-          <w:rFonts w:asciiTheme="majorHAnsi" w:hAnsiTheme="majorHAnsi" w:cstheme="majorHAnsi"/>
-        </w:rPr>
-        <w:t>then</w:t>
-      </w:r>
-      <w:r>
-        <w:rPr>
-          <w:rFonts w:asciiTheme="majorHAnsi" w:hAnsiTheme="majorHAnsi" w:cstheme="majorHAnsi"/>
-        </w:rPr>
-        <w:t xml:space="preserve"> we totaled the number of alignments</w:t>
-      </w:r>
-      <w:r>
-        <w:rPr>
-          <w:rFonts w:asciiTheme="majorHAnsi" w:hAnsiTheme="majorHAnsi" w:cstheme="majorHAnsi"/>
-        </w:rPr>
-        <w:t xml:space="preserve"> for each sex</w:t>
-      </w:r>
-      <w:r>
-        <w:rPr>
-          <w:rFonts w:asciiTheme="majorHAnsi" w:hAnsiTheme="majorHAnsi" w:cstheme="majorHAnsi"/>
-        </w:rPr>
-        <w:t xml:space="preserve"> and gathered the total coverage for each sex. Finally, we totaled the difference of coverage between male and females and sorted the output to look for locations in the genome where one sex had high and consistent coverage and the other sex had low or no coverage.</w:t>
-      </w:r>
+        <w:t>had zero coverage</w:t>
+      </w:r>
+      <w:r>
+        <w:rPr>
+          <w:rFonts w:asciiTheme="majorHAnsi" w:hAnsiTheme="majorHAnsi" w:cstheme="majorHAnsi"/>
+        </w:rPr>
+        <w:t>.</w:t>
+      </w:r>
+      <w:r>
+        <w:rPr>
+          <w:rFonts w:asciiTheme="majorHAnsi" w:hAnsiTheme="majorHAnsi" w:cstheme="majorHAnsi"/>
+        </w:rPr>
+        <w:t xml:space="preserve"> We then </w:t>
+      </w:r>
+      <w:r>
+        <w:rPr>
+          <w:rFonts w:asciiTheme="majorHAnsi" w:hAnsiTheme="majorHAnsi" w:cstheme="majorHAnsi"/>
+        </w:rPr>
+        <w:t>summed</w:t>
+      </w:r>
+      <w:r>
+        <w:rPr>
+          <w:rFonts w:asciiTheme="majorHAnsi" w:hAnsiTheme="majorHAnsi" w:cstheme="majorHAnsi"/>
+        </w:rPr>
+        <w:t xml:space="preserve"> the number of alignments</w:t>
+      </w:r>
+      <w:r>
+        <w:rPr>
+          <w:rFonts w:asciiTheme="majorHAnsi" w:hAnsiTheme="majorHAnsi" w:cstheme="majorHAnsi"/>
+        </w:rPr>
+        <w:t xml:space="preserve"> </w:t>
+      </w:r>
+      <w:r>
+        <w:rPr>
+          <w:rFonts w:asciiTheme="majorHAnsi" w:hAnsiTheme="majorHAnsi" w:cstheme="majorHAnsi"/>
+        </w:rPr>
+        <w:t>from</w:t>
+      </w:r>
+      <w:r>
+        <w:rPr>
+          <w:rFonts w:asciiTheme="majorHAnsi" w:hAnsiTheme="majorHAnsi" w:cstheme="majorHAnsi"/>
+        </w:rPr>
+        <w:t xml:space="preserve"> each </w:t>
+      </w:r>
+      <w:r>
+        <w:rPr>
+          <w:rFonts w:asciiTheme="majorHAnsi" w:hAnsiTheme="majorHAnsi" w:cstheme="majorHAnsi"/>
+        </w:rPr>
+        <w:t>individual</w:t>
+      </w:r>
+      <w:r>
+        <w:rPr>
+          <w:rFonts w:asciiTheme="majorHAnsi" w:hAnsiTheme="majorHAnsi" w:cstheme="majorHAnsi"/>
+        </w:rPr>
+        <w:t xml:space="preserve"> </w:t>
+      </w:r>
+      <w:r>
+        <w:rPr>
+          <w:rFonts w:asciiTheme="majorHAnsi" w:hAnsiTheme="majorHAnsi" w:cstheme="majorHAnsi"/>
+        </w:rPr>
+        <w:t>to get the</w:t>
+      </w:r>
+      <w:r>
+        <w:rPr>
+          <w:rFonts w:asciiTheme="majorHAnsi" w:hAnsiTheme="majorHAnsi" w:cstheme="majorHAnsi"/>
+        </w:rPr>
+        <w:t xml:space="preserve"> total coverage</w:t>
+      </w:r>
+      <w:r>
+        <w:rPr>
+          <w:rFonts w:asciiTheme="majorHAnsi" w:hAnsiTheme="majorHAnsi" w:cstheme="majorHAnsi"/>
+        </w:rPr>
+        <w:t xml:space="preserve"> for female and males at each </w:t>
+      </w:r>
+      <w:proofErr w:type="gramStart"/>
+      <w:r>
+        <w:rPr>
+          <w:rFonts w:asciiTheme="majorHAnsi" w:hAnsiTheme="majorHAnsi" w:cstheme="majorHAnsi"/>
+        </w:rPr>
+        <w:t>loci</w:t>
+      </w:r>
+      <w:proofErr w:type="gramEnd"/>
+      <w:r>
+        <w:rPr>
+          <w:rFonts w:asciiTheme="majorHAnsi" w:hAnsiTheme="majorHAnsi" w:cstheme="majorHAnsi"/>
+        </w:rPr>
+        <w:t xml:space="preserve">, </w:t>
+      </w:r>
+      <w:r>
+        <w:rPr>
+          <w:rFonts w:asciiTheme="majorHAnsi" w:hAnsiTheme="majorHAnsi" w:cstheme="majorHAnsi"/>
+        </w:rPr>
+        <w:t xml:space="preserve">took the mean coverage and sorted by the per sex coverage ratio. We then </w:t>
+      </w:r>
+      <w:proofErr w:type="gramStart"/>
+      <w:r>
+        <w:rPr>
+          <w:rFonts w:asciiTheme="majorHAnsi" w:hAnsiTheme="majorHAnsi" w:cstheme="majorHAnsi"/>
+        </w:rPr>
+        <w:t xml:space="preserve">looked for </w:t>
+      </w:r>
+      <w:r>
+        <w:rPr>
+          <w:rFonts w:asciiTheme="majorHAnsi" w:hAnsiTheme="majorHAnsi" w:cstheme="majorHAnsi"/>
+        </w:rPr>
+        <w:t>high fidelity</w:t>
+      </w:r>
+      <w:proofErr w:type="gramEnd"/>
+      <w:r>
+        <w:rPr>
+          <w:rFonts w:asciiTheme="majorHAnsi" w:hAnsiTheme="majorHAnsi" w:cstheme="majorHAnsi"/>
+        </w:rPr>
+        <w:t xml:space="preserve"> </w:t>
+      </w:r>
+      <w:r>
+        <w:rPr>
+          <w:rFonts w:asciiTheme="majorHAnsi" w:hAnsiTheme="majorHAnsi" w:cstheme="majorHAnsi"/>
+        </w:rPr>
+        <w:t xml:space="preserve">regions </w:t>
+      </w:r>
+      <w:r>
+        <w:rPr>
+          <w:rFonts w:asciiTheme="majorHAnsi" w:hAnsiTheme="majorHAnsi" w:cstheme="majorHAnsi"/>
+        </w:rPr>
+        <w:t>which exhibited a sex coverage ratio greater than or equal to two</w:t>
+      </w:r>
+      <w:r>
+        <w:rPr>
+          <w:rFonts w:asciiTheme="majorHAnsi" w:hAnsiTheme="majorHAnsi" w:cstheme="majorHAnsi"/>
+        </w:rPr>
+        <w:t xml:space="preserve"> to </w:t>
+      </w:r>
+      <w:r>
+        <w:rPr>
+          <w:rFonts w:asciiTheme="majorHAnsi" w:hAnsiTheme="majorHAnsi" w:cstheme="majorHAnsi"/>
+        </w:rPr>
+        <w:t>identify</w:t>
+      </w:r>
+      <w:r>
+        <w:rPr>
+          <w:rFonts w:asciiTheme="majorHAnsi" w:hAnsiTheme="majorHAnsi" w:cstheme="majorHAnsi"/>
+        </w:rPr>
+        <w:t xml:space="preserve"> locations in the genome where one sex had consistent</w:t>
+      </w:r>
+      <w:r>
+        <w:rPr>
+          <w:rFonts w:asciiTheme="majorHAnsi" w:hAnsiTheme="majorHAnsi" w:cstheme="majorHAnsi"/>
+        </w:rPr>
+        <w:t>ly high</w:t>
+      </w:r>
+      <w:r>
+        <w:rPr>
+          <w:rFonts w:asciiTheme="majorHAnsi" w:hAnsiTheme="majorHAnsi" w:cstheme="majorHAnsi"/>
+        </w:rPr>
+        <w:t xml:space="preserve"> coverage and the </w:t>
+      </w:r>
+      <w:r>
+        <w:rPr>
+          <w:rFonts w:asciiTheme="majorHAnsi" w:hAnsiTheme="majorHAnsi" w:cstheme="majorHAnsi"/>
+        </w:rPr>
+        <w:t>opposite</w:t>
+      </w:r>
+      <w:r>
+        <w:rPr>
+          <w:rFonts w:asciiTheme="majorHAnsi" w:hAnsiTheme="majorHAnsi" w:cstheme="majorHAnsi"/>
+        </w:rPr>
+        <w:t xml:space="preserve"> sex had </w:t>
+      </w:r>
+      <w:r>
+        <w:rPr>
+          <w:rFonts w:asciiTheme="majorHAnsi" w:hAnsiTheme="majorHAnsi" w:cstheme="majorHAnsi"/>
+        </w:rPr>
+        <w:t xml:space="preserve">consistently </w:t>
+      </w:r>
+      <w:r>
+        <w:rPr>
+          <w:rFonts w:asciiTheme="majorHAnsi" w:hAnsiTheme="majorHAnsi" w:cstheme="majorHAnsi"/>
+        </w:rPr>
+        <w:t xml:space="preserve">low or </w:t>
+      </w:r>
+      <w:r>
+        <w:rPr>
+          <w:rFonts w:asciiTheme="majorHAnsi" w:hAnsiTheme="majorHAnsi" w:cstheme="majorHAnsi"/>
+        </w:rPr>
+        <w:t>half</w:t>
+      </w:r>
+      <w:r>
+        <w:rPr>
+          <w:rFonts w:asciiTheme="majorHAnsi" w:hAnsiTheme="majorHAnsi" w:cstheme="majorHAnsi"/>
+        </w:rPr>
+        <w:t xml:space="preserve"> </w:t>
+      </w:r>
+      <w:r>
+        <w:rPr>
+          <w:rFonts w:asciiTheme="majorHAnsi" w:hAnsiTheme="majorHAnsi" w:cstheme="majorHAnsi"/>
+        </w:rPr>
+        <w:t xml:space="preserve">the amount of </w:t>
+      </w:r>
+      <w:r>
+        <w:rPr>
+          <w:rFonts w:asciiTheme="majorHAnsi" w:hAnsiTheme="majorHAnsi" w:cstheme="majorHAnsi"/>
+        </w:rPr>
+        <w:t>coverage.</w:t>
+      </w:r>
+    </w:p>
+    <w:p>
+      <w:pPr>
+        <w:rPr>
+          <w:rFonts w:asciiTheme="majorHAnsi" w:hAnsiTheme="majorHAnsi" w:cstheme="majorHAnsi"/>
+        </w:rPr>
+      </w:pPr>
     </w:p>
     <w:p>
       <w:pPr>
@@ -5253,18 +5567,24 @@
           <w:sz w:val="24"/>
           <w:szCs w:val="24"/>
         </w:rPr>
-        <w:t xml:space="preserve">&amp; </w:t>
-      </w:r>
-      <w:proofErr w:type="spellStart"/>
+        <w:t>&amp; sequ</w:t>
+      </w:r>
       <w:r>
         <w:rPr>
           <w:rFonts w:asciiTheme="majorHAnsi" w:hAnsiTheme="majorHAnsi" w:cstheme="majorHAnsi"/>
           <w:sz w:val="24"/>
           <w:szCs w:val="24"/>
         </w:rPr>
-        <w:t>sequncing</w:t>
-      </w:r>
-      <w:proofErr w:type="spellEnd"/>
+        <w:t>e</w:t>
+      </w:r>
+      <w:r>
+        <w:rPr>
+          <w:rFonts w:asciiTheme="majorHAnsi" w:hAnsiTheme="majorHAnsi" w:cstheme="majorHAnsi"/>
+          <w:sz w:val="24"/>
+          <w:szCs w:val="24"/>
+        </w:rPr>
+        <w:t>ncing</w:t>
+      </w:r>
     </w:p>
     <w:p>
       <w:pPr>
@@ -5276,6 +5596,7 @@
         <w:rPr>
           <w:rFonts w:asciiTheme="majorHAnsi" w:hAnsiTheme="majorHAnsi" w:cstheme="majorHAnsi"/>
         </w:rPr>
+        <w:lastRenderedPageBreak/>
         <w:t>We</w:t>
       </w:r>
       <w:r>
@@ -5319,6 +5640,158 @@
           <w:rFonts w:asciiTheme="majorHAnsi" w:hAnsiTheme="majorHAnsi" w:cstheme="majorHAnsi"/>
         </w:rPr>
         <w:t xml:space="preserve"> captive-bred individuals</w:t>
+      </w:r>
+      <w:r>
+        <w:rPr>
+          <w:rFonts w:asciiTheme="majorHAnsi" w:hAnsiTheme="majorHAnsi" w:cstheme="majorHAnsi"/>
+        </w:rPr>
+        <w:t xml:space="preserve">. </w:t>
+      </w:r>
+      <w:r>
+        <w:rPr>
+          <w:rFonts w:asciiTheme="majorHAnsi" w:hAnsiTheme="majorHAnsi" w:cstheme="majorHAnsi"/>
+        </w:rPr>
+        <w:t xml:space="preserve">The average </w:t>
+      </w:r>
+      <w:proofErr w:type="spellStart"/>
+      <w:r>
+        <w:rPr>
+          <w:rFonts w:asciiTheme="majorHAnsi" w:hAnsiTheme="majorHAnsi" w:cstheme="majorHAnsi"/>
+        </w:rPr>
+        <w:t>Phred</w:t>
+      </w:r>
+      <w:proofErr w:type="spellEnd"/>
+      <w:r>
+        <w:rPr>
+          <w:rFonts w:asciiTheme="majorHAnsi" w:hAnsiTheme="majorHAnsi" w:cstheme="majorHAnsi"/>
+        </w:rPr>
+        <w:t xml:space="preserve"> score for all reads was 39 and </w:t>
+      </w:r>
+      <w:r>
+        <w:rPr>
+          <w:rFonts w:asciiTheme="majorHAnsi" w:hAnsiTheme="majorHAnsi" w:cstheme="majorHAnsi"/>
+        </w:rPr>
+        <w:t>number of reads captured</w:t>
+      </w:r>
+      <w:r>
+        <w:rPr>
+          <w:rFonts w:asciiTheme="majorHAnsi" w:hAnsiTheme="majorHAnsi" w:cstheme="majorHAnsi"/>
+        </w:rPr>
+        <w:t xml:space="preserve"> per individual</w:t>
+      </w:r>
+      <w:r>
+        <w:rPr>
+          <w:rFonts w:asciiTheme="majorHAnsi" w:hAnsiTheme="majorHAnsi" w:cstheme="majorHAnsi"/>
+        </w:rPr>
+        <w:t xml:space="preserve"> was </w:t>
+      </w:r>
+      <w:r>
+        <w:rPr>
+          <w:rFonts w:asciiTheme="majorHAnsi" w:hAnsiTheme="majorHAnsi" w:cstheme="majorHAnsi"/>
+        </w:rPr>
+        <w:t>10</w:t>
+      </w:r>
+      <w:r>
+        <w:rPr>
+          <w:rFonts w:asciiTheme="majorHAnsi" w:hAnsiTheme="majorHAnsi" w:cstheme="majorHAnsi"/>
+        </w:rPr>
+        <w:t>,</w:t>
+      </w:r>
+      <w:r>
+        <w:rPr>
+          <w:rFonts w:asciiTheme="majorHAnsi" w:hAnsiTheme="majorHAnsi" w:cstheme="majorHAnsi"/>
+        </w:rPr>
+        <w:t>644</w:t>
+      </w:r>
+      <w:r>
+        <w:rPr>
+          <w:rFonts w:asciiTheme="majorHAnsi" w:hAnsiTheme="majorHAnsi" w:cstheme="majorHAnsi"/>
+        </w:rPr>
+        <w:t>,</w:t>
+      </w:r>
+      <w:r>
+        <w:rPr>
+          <w:rFonts w:asciiTheme="majorHAnsi" w:hAnsiTheme="majorHAnsi" w:cstheme="majorHAnsi"/>
+        </w:rPr>
+        <w:t>266</w:t>
+      </w:r>
+      <w:r>
+        <w:rPr>
+          <w:rFonts w:asciiTheme="majorHAnsi" w:hAnsiTheme="majorHAnsi" w:cstheme="majorHAnsi"/>
+        </w:rPr>
+        <w:t xml:space="preserve"> </w:t>
+      </w:r>
+      <w:r>
+        <w:rPr>
+          <w:rFonts w:asciiTheme="majorHAnsi" w:hAnsiTheme="majorHAnsi" w:cstheme="majorHAnsi"/>
+        </w:rPr>
+        <w:t xml:space="preserve">and </w:t>
+      </w:r>
+      <w:r>
+        <w:rPr>
+          <w:rFonts w:asciiTheme="majorHAnsi" w:hAnsiTheme="majorHAnsi" w:cstheme="majorHAnsi"/>
+        </w:rPr>
+        <w:t>9</w:t>
+      </w:r>
+      <w:r>
+        <w:rPr>
+          <w:rFonts w:asciiTheme="majorHAnsi" w:hAnsiTheme="majorHAnsi" w:cstheme="majorHAnsi"/>
+        </w:rPr>
+        <w:t>,</w:t>
+      </w:r>
+      <w:r>
+        <w:rPr>
+          <w:rFonts w:asciiTheme="majorHAnsi" w:hAnsiTheme="majorHAnsi" w:cstheme="majorHAnsi"/>
+        </w:rPr>
+        <w:t>698</w:t>
+      </w:r>
+      <w:r>
+        <w:rPr>
+          <w:rFonts w:asciiTheme="majorHAnsi" w:hAnsiTheme="majorHAnsi" w:cstheme="majorHAnsi"/>
+        </w:rPr>
+        <w:t>,</w:t>
+      </w:r>
+      <w:r>
+        <w:rPr>
+          <w:rFonts w:asciiTheme="majorHAnsi" w:hAnsiTheme="majorHAnsi" w:cstheme="majorHAnsi"/>
+        </w:rPr>
+        <w:t>327</w:t>
+      </w:r>
+      <w:r>
+        <w:rPr>
+          <w:rFonts w:asciiTheme="majorHAnsi" w:hAnsiTheme="majorHAnsi" w:cstheme="majorHAnsi"/>
+        </w:rPr>
+        <w:t xml:space="preserve"> </w:t>
+      </w:r>
+      <w:r>
+        <w:rPr>
+          <w:rFonts w:asciiTheme="majorHAnsi" w:hAnsiTheme="majorHAnsi" w:cstheme="majorHAnsi"/>
+        </w:rPr>
+        <w:t>in female</w:t>
+      </w:r>
+      <w:r>
+        <w:rPr>
+          <w:rFonts w:asciiTheme="majorHAnsi" w:hAnsiTheme="majorHAnsi" w:cstheme="majorHAnsi"/>
+        </w:rPr>
+        <w:t xml:space="preserve"> and male</w:t>
+      </w:r>
+      <w:r>
+        <w:rPr>
+          <w:rFonts w:asciiTheme="majorHAnsi" w:hAnsiTheme="majorHAnsi" w:cstheme="majorHAnsi"/>
+        </w:rPr>
+        <w:t xml:space="preserve"> sequencing data</w:t>
+      </w:r>
+      <w:r>
+        <w:rPr>
+          <w:rFonts w:asciiTheme="majorHAnsi" w:hAnsiTheme="majorHAnsi" w:cstheme="majorHAnsi"/>
+        </w:rPr>
+        <w:t>,</w:t>
+      </w:r>
+      <w:r>
+        <w:rPr>
+          <w:rFonts w:asciiTheme="majorHAnsi" w:hAnsiTheme="majorHAnsi" w:cstheme="majorHAnsi"/>
+        </w:rPr>
+        <w:t xml:space="preserve"> respectively</w:t>
       </w:r>
       <w:r>
         <w:rPr>
@@ -5366,8 +5839,79 @@
         <w:rPr>
           <w:rFonts w:asciiTheme="majorHAnsi" w:hAnsiTheme="majorHAnsi" w:cstheme="majorHAnsi"/>
         </w:rPr>
-        <w:lastRenderedPageBreak/>
-        <w:t xml:space="preserve">We analyzed 848,444 and 922,975 loci spread across the male and female genome assemblies, respectively. These loci correspond to a Bonferroni corrected p-value cutoff of 5.893141e-08 in loci found within the male reference genome and 5.417265e-08 in loci analyzed within the female reference genome. No significant association in sex was found using the female reference genome. Two loci located in the male reference genome on Chromosome 5 were significantly associated with sex in delta smelt (Figure 15). Two </w:t>
+        <w:t xml:space="preserve">Post filtration alignment scores were </w:t>
+      </w:r>
+      <w:r>
+        <w:rPr>
+          <w:rFonts w:asciiTheme="majorHAnsi" w:hAnsiTheme="majorHAnsi" w:cstheme="majorHAnsi"/>
+        </w:rPr>
+        <w:t>92.</w:t>
+      </w:r>
+      <w:r>
+        <w:rPr>
+          <w:rFonts w:asciiTheme="majorHAnsi" w:hAnsiTheme="majorHAnsi" w:cstheme="majorHAnsi"/>
+        </w:rPr>
+        <w:t xml:space="preserve">64% and 91.90% to the female and male reference genome, respectively. </w:t>
+      </w:r>
+      <w:r>
+        <w:rPr>
+          <w:rFonts w:asciiTheme="majorHAnsi" w:hAnsiTheme="majorHAnsi" w:cstheme="majorHAnsi"/>
+        </w:rPr>
+        <w:t xml:space="preserve">We analyzed </w:t>
+      </w:r>
+      <w:r>
+        <w:rPr>
+          <w:rFonts w:asciiTheme="majorHAnsi" w:hAnsiTheme="majorHAnsi" w:cstheme="majorHAnsi"/>
+        </w:rPr>
+        <w:t>922,975</w:t>
+      </w:r>
+      <w:r>
+        <w:rPr>
+          <w:rFonts w:asciiTheme="majorHAnsi" w:hAnsiTheme="majorHAnsi" w:cstheme="majorHAnsi"/>
+        </w:rPr>
+        <w:t xml:space="preserve"> and </w:t>
+      </w:r>
+      <w:r>
+        <w:rPr>
+          <w:rFonts w:asciiTheme="majorHAnsi" w:hAnsiTheme="majorHAnsi" w:cstheme="majorHAnsi"/>
+        </w:rPr>
+        <w:t xml:space="preserve">848,444 loci spread across the </w:t>
+      </w:r>
+      <w:r>
+        <w:rPr>
+          <w:rFonts w:asciiTheme="majorHAnsi" w:hAnsiTheme="majorHAnsi" w:cstheme="majorHAnsi"/>
+        </w:rPr>
+        <w:t>fe</w:t>
+      </w:r>
+      <w:r>
+        <w:rPr>
+          <w:rFonts w:asciiTheme="majorHAnsi" w:hAnsiTheme="majorHAnsi" w:cstheme="majorHAnsi"/>
+        </w:rPr>
+        <w:t xml:space="preserve">male and male </w:t>
+      </w:r>
+      <w:r>
+        <w:rPr>
+          <w:rFonts w:asciiTheme="majorHAnsi" w:hAnsiTheme="majorHAnsi" w:cstheme="majorHAnsi"/>
+        </w:rPr>
+        <w:t>reference</w:t>
+      </w:r>
+      <w:r>
+        <w:rPr>
+          <w:rFonts w:asciiTheme="majorHAnsi" w:hAnsiTheme="majorHAnsi" w:cstheme="majorHAnsi"/>
+        </w:rPr>
+        <w:t xml:space="preserve"> </w:t>
+      </w:r>
+      <w:r>
+        <w:rPr>
+          <w:rFonts w:asciiTheme="majorHAnsi" w:hAnsiTheme="majorHAnsi" w:cstheme="majorHAnsi"/>
+        </w:rPr>
+        <w:t>genome</w:t>
+      </w:r>
+      <w:r>
+        <w:rPr>
+          <w:rFonts w:asciiTheme="majorHAnsi" w:hAnsiTheme="majorHAnsi" w:cstheme="majorHAnsi"/>
+        </w:rPr>
+        <w:t xml:space="preserve">, respectively. These loci correspond to a Bonferroni corrected p-value cutoff of 5.893141e-08 in loci found within the male reference genome and 5.417265e-08 in loci analyzed within the female reference genome. No significant association in sex was found using the female reference genome. Two loci located in the male reference genome on Chromosome 5 were significantly associated with sex in delta smelt (Figure 15). Two </w:t>
       </w:r>
       <w:r>
         <w:rPr>
@@ -5475,7 +6019,7 @@
         <w:rPr>
           <w:rFonts w:asciiTheme="majorHAnsi" w:hAnsiTheme="majorHAnsi" w:cstheme="majorHAnsi"/>
         </w:rPr>
-        <w:t xml:space="preserve">After removal of reads which did not align, we carried out a depth analyses using </w:t>
+        <w:t xml:space="preserve">After removal of reads, we carried out depth analyses using </w:t>
       </w:r>
       <w:r>
         <w:rPr>
@@ -5523,7 +6067,31 @@
         <w:rPr>
           <w:rFonts w:asciiTheme="majorHAnsi" w:hAnsiTheme="majorHAnsi" w:cstheme="majorHAnsi"/>
         </w:rPr>
-        <w:t xml:space="preserve"> loci which aligned to the female and male genome, respectively. In both analyses we</w:t>
+        <w:t xml:space="preserve"> loci </w:t>
+      </w:r>
+      <w:r>
+        <w:rPr>
+          <w:rFonts w:asciiTheme="majorHAnsi" w:hAnsiTheme="majorHAnsi" w:cstheme="majorHAnsi"/>
+        </w:rPr>
+        <w:t>aligned to</w:t>
+      </w:r>
+      <w:r>
+        <w:rPr>
+          <w:rFonts w:asciiTheme="majorHAnsi" w:hAnsiTheme="majorHAnsi" w:cstheme="majorHAnsi"/>
+        </w:rPr>
+        <w:t xml:space="preserve"> the female and male </w:t>
+      </w:r>
+      <w:r>
+        <w:rPr>
+          <w:rFonts w:asciiTheme="majorHAnsi" w:hAnsiTheme="majorHAnsi" w:cstheme="majorHAnsi"/>
+        </w:rPr>
+        <w:t xml:space="preserve">reference </w:t>
+      </w:r>
+      <w:r>
+        <w:rPr>
+          <w:rFonts w:asciiTheme="majorHAnsi" w:hAnsiTheme="majorHAnsi" w:cstheme="majorHAnsi"/>
+        </w:rPr>
+        <w:t>genome, respectively. In both analyses we</w:t>
       </w:r>
       <w:r>
         <w:rPr>
@@ -5591,27 +6159,121 @@
         <w:rPr>
           <w:rFonts w:asciiTheme="majorHAnsi" w:hAnsiTheme="majorHAnsi" w:cstheme="majorHAnsi"/>
         </w:rPr>
-        <w:t xml:space="preserve"> </w:t>
-      </w:r>
-      <w:r>
-        <w:rPr>
-          <w:rFonts w:asciiTheme="majorHAnsi" w:hAnsiTheme="majorHAnsi" w:cstheme="majorHAnsi"/>
-        </w:rPr>
-        <w:t xml:space="preserve">and </w:t>
-      </w:r>
-      <w:proofErr w:type="gramStart"/>
-      <w:r>
-        <w:rPr>
-          <w:rFonts w:asciiTheme="majorHAnsi" w:hAnsiTheme="majorHAnsi" w:cstheme="majorHAnsi"/>
-        </w:rPr>
-        <w:t>therefore</w:t>
-      </w:r>
-      <w:proofErr w:type="gramEnd"/>
-      <w:r>
-        <w:rPr>
-          <w:rFonts w:asciiTheme="majorHAnsi" w:hAnsiTheme="majorHAnsi" w:cstheme="majorHAnsi"/>
-        </w:rPr>
-        <w:t xml:space="preserve"> did not identify any sex-specific loci in this analysis. </w:t>
+        <w:t xml:space="preserve">Next, using custom bash and </w:t>
+      </w:r>
+      <w:proofErr w:type="spellStart"/>
+      <w:r>
+        <w:rPr>
+          <w:rFonts w:asciiTheme="majorHAnsi" w:hAnsiTheme="majorHAnsi" w:cstheme="majorHAnsi"/>
+        </w:rPr>
+        <w:t>perl</w:t>
+      </w:r>
+      <w:proofErr w:type="spellEnd"/>
+      <w:r>
+        <w:rPr>
+          <w:rFonts w:asciiTheme="majorHAnsi" w:hAnsiTheme="majorHAnsi" w:cstheme="majorHAnsi"/>
+        </w:rPr>
+        <w:t xml:space="preserve"> scripts</w:t>
+      </w:r>
+      <w:r>
+        <w:rPr>
+          <w:rFonts w:asciiTheme="majorHAnsi" w:hAnsiTheme="majorHAnsi" w:cstheme="majorHAnsi"/>
+        </w:rPr>
+        <w:t xml:space="preserve"> (</w:t>
+      </w:r>
+      <w:proofErr w:type="spellStart"/>
+      <w:r>
+        <w:rPr>
+          <w:rFonts w:asciiTheme="majorHAnsi" w:hAnsiTheme="majorHAnsi" w:cstheme="majorHAnsi"/>
+        </w:rPr>
+        <w:t>tk</w:t>
+      </w:r>
+      <w:proofErr w:type="spellEnd"/>
+      <w:r>
+        <w:rPr>
+          <w:rFonts w:asciiTheme="majorHAnsi" w:hAnsiTheme="majorHAnsi" w:cstheme="majorHAnsi"/>
+        </w:rPr>
+        <w:t xml:space="preserve"> INSERT GITHUB LINK 2 SCRIPTS)</w:t>
+      </w:r>
+      <w:r>
+        <w:rPr>
+          <w:rFonts w:asciiTheme="majorHAnsi" w:hAnsiTheme="majorHAnsi" w:cstheme="majorHAnsi"/>
+        </w:rPr>
+        <w:t xml:space="preserve"> we discarded </w:t>
+      </w:r>
+      <w:r>
+        <w:rPr>
+          <w:rFonts w:asciiTheme="majorHAnsi" w:hAnsiTheme="majorHAnsi" w:cstheme="majorHAnsi"/>
+        </w:rPr>
+        <w:t>loci</w:t>
+      </w:r>
+      <w:r>
+        <w:rPr>
+          <w:rFonts w:asciiTheme="majorHAnsi" w:hAnsiTheme="majorHAnsi" w:cstheme="majorHAnsi"/>
+        </w:rPr>
+        <w:t xml:space="preserve"> where </w:t>
+      </w:r>
+      <w:r>
+        <w:rPr>
+          <w:rFonts w:asciiTheme="majorHAnsi" w:hAnsiTheme="majorHAnsi" w:cstheme="majorHAnsi"/>
+        </w:rPr>
+        <w:t>neither</w:t>
+      </w:r>
+      <w:r>
+        <w:rPr>
+          <w:rFonts w:asciiTheme="majorHAnsi" w:hAnsiTheme="majorHAnsi" w:cstheme="majorHAnsi"/>
+        </w:rPr>
+        <w:t xml:space="preserve"> male or female RAD</w:t>
+      </w:r>
+      <w:r>
+        <w:rPr>
+          <w:rFonts w:asciiTheme="majorHAnsi" w:hAnsiTheme="majorHAnsi" w:cstheme="majorHAnsi"/>
+        </w:rPr>
+        <w:t>-</w:t>
+      </w:r>
+      <w:r>
+        <w:rPr>
+          <w:rFonts w:asciiTheme="majorHAnsi" w:hAnsiTheme="majorHAnsi" w:cstheme="majorHAnsi"/>
+        </w:rPr>
+        <w:t xml:space="preserve">sequencing data aligned, </w:t>
+      </w:r>
+      <w:r>
+        <w:rPr>
+          <w:rFonts w:asciiTheme="majorHAnsi" w:hAnsiTheme="majorHAnsi" w:cstheme="majorHAnsi"/>
+        </w:rPr>
+        <w:t>then</w:t>
+      </w:r>
+      <w:r>
+        <w:rPr>
+          <w:rFonts w:asciiTheme="majorHAnsi" w:hAnsiTheme="majorHAnsi" w:cstheme="majorHAnsi"/>
+        </w:rPr>
+        <w:t xml:space="preserve"> we totaled the number of alignments</w:t>
+      </w:r>
+      <w:r>
+        <w:rPr>
+          <w:rFonts w:asciiTheme="majorHAnsi" w:hAnsiTheme="majorHAnsi" w:cstheme="majorHAnsi"/>
+        </w:rPr>
+        <w:t xml:space="preserve"> for each sex</w:t>
+      </w:r>
+      <w:r>
+        <w:rPr>
+          <w:rFonts w:asciiTheme="majorHAnsi" w:hAnsiTheme="majorHAnsi" w:cstheme="majorHAnsi"/>
+        </w:rPr>
+        <w:t xml:space="preserve"> and gathered the total coverage for each sex. Finally, we totaled the difference of coverage between male and females and sorted the output to look for locations in the genome where one sex had high and consistent coverage and the other sex had low or no </w:t>
+      </w:r>
+      <w:commentRangeStart w:id="18"/>
+      <w:r>
+        <w:rPr>
+          <w:rFonts w:asciiTheme="majorHAnsi" w:hAnsiTheme="majorHAnsi" w:cstheme="majorHAnsi"/>
+        </w:rPr>
+        <w:t>coverage.</w:t>
+      </w:r>
+      <w:commentRangeEnd w:id="18"/>
+      <w:r>
+        <w:rPr>
+          <w:rStyle w:val="CommentReference"/>
+        </w:rPr>
+        <w:commentReference w:id="18"/>
       </w:r>
     </w:p>
     <w:p>
@@ -5627,241 +6289,6 @@
           <w:rFonts w:asciiTheme="majorHAnsi" w:hAnsiTheme="majorHAnsi" w:cstheme="majorHAnsi"/>
         </w:rPr>
       </w:pPr>
-      <w:r>
-        <w:rPr>
-          <w:rFonts w:asciiTheme="majorHAnsi" w:hAnsiTheme="majorHAnsi" w:cstheme="majorHAnsi"/>
-        </w:rPr>
-        <w:t xml:space="preserve">To test for a heterogametic sex, we </w:t>
-      </w:r>
-      <w:r>
-        <w:rPr>
-          <w:rFonts w:asciiTheme="majorHAnsi" w:hAnsiTheme="majorHAnsi" w:cstheme="majorHAnsi"/>
-        </w:rPr>
-        <w:t>look</w:t>
-      </w:r>
-      <w:r>
-        <w:rPr>
-          <w:rFonts w:asciiTheme="majorHAnsi" w:hAnsiTheme="majorHAnsi" w:cstheme="majorHAnsi"/>
-        </w:rPr>
-        <w:t>ed</w:t>
-      </w:r>
-      <w:r>
-        <w:rPr>
-          <w:rFonts w:asciiTheme="majorHAnsi" w:hAnsiTheme="majorHAnsi" w:cstheme="majorHAnsi"/>
-        </w:rPr>
-        <w:t xml:space="preserve"> for signs of sex specific sequencing depth differences, </w:t>
-      </w:r>
-      <w:r>
-        <w:rPr>
-          <w:rFonts w:asciiTheme="majorHAnsi" w:hAnsiTheme="majorHAnsi" w:cstheme="majorHAnsi"/>
-        </w:rPr>
-        <w:t>between</w:t>
-      </w:r>
-      <w:r>
-        <w:rPr>
-          <w:rFonts w:asciiTheme="majorHAnsi" w:hAnsiTheme="majorHAnsi" w:cstheme="majorHAnsi"/>
-        </w:rPr>
-        <w:t xml:space="preserve"> male and female </w:t>
-      </w:r>
-      <w:r>
-        <w:rPr>
-          <w:rFonts w:asciiTheme="majorHAnsi" w:hAnsiTheme="majorHAnsi" w:cstheme="majorHAnsi"/>
-        </w:rPr>
-        <w:t>RAD-sequencing data.</w:t>
-      </w:r>
-      <w:r>
-        <w:rPr>
-          <w:rFonts w:asciiTheme="majorHAnsi" w:hAnsiTheme="majorHAnsi" w:cstheme="majorHAnsi"/>
-        </w:rPr>
-        <w:t xml:space="preserve"> To </w:t>
-      </w:r>
-      <w:r>
-        <w:rPr>
-          <w:rFonts w:asciiTheme="majorHAnsi" w:hAnsiTheme="majorHAnsi" w:cstheme="majorHAnsi"/>
-        </w:rPr>
-        <w:t>test the possibility of having a male or female heterogametic sex,</w:t>
-      </w:r>
-      <w:r>
-        <w:rPr>
-          <w:rFonts w:asciiTheme="majorHAnsi" w:hAnsiTheme="majorHAnsi" w:cstheme="majorHAnsi"/>
-        </w:rPr>
-        <w:t xml:space="preserve"> we performed two experiments</w:t>
-      </w:r>
-      <w:r>
-        <w:rPr>
-          <w:rFonts w:asciiTheme="majorHAnsi" w:hAnsiTheme="majorHAnsi" w:cstheme="majorHAnsi"/>
-        </w:rPr>
-        <w:t xml:space="preserve"> –</w:t>
-      </w:r>
-      <w:r>
-        <w:rPr>
-          <w:rFonts w:asciiTheme="majorHAnsi" w:hAnsiTheme="majorHAnsi" w:cstheme="majorHAnsi"/>
-        </w:rPr>
-        <w:t xml:space="preserve"> one using the male genome as a reference and </w:t>
-      </w:r>
-      <w:r>
-        <w:rPr>
-          <w:rFonts w:asciiTheme="majorHAnsi" w:hAnsiTheme="majorHAnsi" w:cstheme="majorHAnsi"/>
-        </w:rPr>
-        <w:t>second</w:t>
-      </w:r>
-      <w:r>
-        <w:rPr>
-          <w:rFonts w:asciiTheme="majorHAnsi" w:hAnsiTheme="majorHAnsi" w:cstheme="majorHAnsi"/>
-        </w:rPr>
-        <w:t xml:space="preserve"> using the female genome as a reference. Each experiment used the 24 male and 24 female alignment files from the GWAS. First, we acquired the depth of aligned reads at each location in the reference genome using </w:t>
-      </w:r>
-      <w:proofErr w:type="spellStart"/>
-      <w:r>
-        <w:rPr>
-          <w:rFonts w:asciiTheme="majorHAnsi" w:hAnsiTheme="majorHAnsi" w:cstheme="majorHAnsi"/>
-        </w:rPr>
-        <w:t>samtools</w:t>
-      </w:r>
-      <w:proofErr w:type="spellEnd"/>
-      <w:r>
-        <w:rPr>
-          <w:rFonts w:asciiTheme="majorHAnsi" w:hAnsiTheme="majorHAnsi" w:cstheme="majorHAnsi"/>
-        </w:rPr>
-        <w:t xml:space="preserve"> v1.9 </w:t>
-      </w:r>
-      <w:r>
-        <w:rPr>
-          <w:rFonts w:asciiTheme="majorHAnsi" w:hAnsiTheme="majorHAnsi" w:cstheme="majorHAnsi"/>
-        </w:rPr>
-        <w:fldChar w:fldCharType="begin"/>
-      </w:r>
-      <w:r>
-        <w:rPr>
-          <w:rFonts w:asciiTheme="majorHAnsi" w:hAnsiTheme="majorHAnsi" w:cstheme="majorHAnsi"/>
-        </w:rPr>
-        <w:instrText xml:space="preserve"> ADDIN ZOTERO_ITEM CSL_CITATION {"citationID":"m9OMuavQ","properties":{"formattedCitation":"(Li et al., 2009)","plainCitation":"(Li et al., 2009)","noteIndex":0},"citationItems":[{"id":307,"uris":["http://zotero.org/users/local/3tku6QP0/items/3AY6NC6Y"],"itemData":{"id":307,"type":"article-journal","abstract":"SUMMARY: The Sequence Alignment/Map (SAM) format is a generic alignment format for storing read alignments against reference sequences, supporting short and long reads (up to 128 Mbp) produced by different sequencing platforms. It is flexible in style, compact in size, efficient in random access and is the format in which alignments from the 1000 Genomes Project are released. SAMtools implements various utilities for post-processing alignments in the SAM format, such as indexing, variant caller and alignment viewer, and thus provides universal tools for processing read alignments. AVAILABILITY: http://samtools.sourceforge.net.","container-title":"Bioinformatics","DOI":"10.1093/bioinformatics/btp352","ISSN":"1367-4803\\r1460-2059","issue":"16","page":"2078-2079","title":"The Sequence Alignment/Map format and SAMtools","volume":"25","author":[{"family":"Li","given":"Heng"},{"family":"Handsaker","given":"Bob"},{"family":"Wysoker","given":"Alec"},{"family":"Fennell","given":"Tim"},{"family":"Ruan","given":"Jue"},{"family":"Homer","given":"Nils"},{"family":"Marth","given":"Gabor"},{"family":"Abecasis","given":"Goncalo"},{"family":"Durbin","given":"Richard"}],"issued":{"date-parts":[["2009"]]}}}],"schema":"https://github.com/citation-style-language/schema/raw/master/csl-citation.json"} </w:instrText>
-      </w:r>
-      <w:r>
-        <w:rPr>
-          <w:rFonts w:asciiTheme="majorHAnsi" w:hAnsiTheme="majorHAnsi" w:cstheme="majorHAnsi"/>
-        </w:rPr>
-        <w:fldChar w:fldCharType="separate"/>
-      </w:r>
-      <w:r>
-        <w:rPr>
-          <w:rFonts w:asciiTheme="majorHAnsi" w:hAnsiTheme="majorHAnsi" w:cstheme="majorHAnsi"/>
-          <w:noProof/>
-        </w:rPr>
-        <w:t>(Li et al., 2009)</w:t>
-      </w:r>
-      <w:r>
-        <w:rPr>
-          <w:rFonts w:asciiTheme="majorHAnsi" w:hAnsiTheme="majorHAnsi" w:cstheme="majorHAnsi"/>
-        </w:rPr>
-        <w:fldChar w:fldCharType="end"/>
-      </w:r>
-      <w:r>
-        <w:rPr>
-          <w:rFonts w:asciiTheme="majorHAnsi" w:hAnsiTheme="majorHAnsi" w:cstheme="majorHAnsi"/>
-        </w:rPr>
-        <w:t xml:space="preserve">. Next, using custom bash and </w:t>
-      </w:r>
-      <w:proofErr w:type="spellStart"/>
-      <w:r>
-        <w:rPr>
-          <w:rFonts w:asciiTheme="majorHAnsi" w:hAnsiTheme="majorHAnsi" w:cstheme="majorHAnsi"/>
-        </w:rPr>
-        <w:t>perl</w:t>
-      </w:r>
-      <w:proofErr w:type="spellEnd"/>
-      <w:r>
-        <w:rPr>
-          <w:rFonts w:asciiTheme="majorHAnsi" w:hAnsiTheme="majorHAnsi" w:cstheme="majorHAnsi"/>
-        </w:rPr>
-        <w:t xml:space="preserve"> scripts</w:t>
-      </w:r>
-      <w:r>
-        <w:rPr>
-          <w:rFonts w:asciiTheme="majorHAnsi" w:hAnsiTheme="majorHAnsi" w:cstheme="majorHAnsi"/>
-        </w:rPr>
-        <w:t xml:space="preserve"> (</w:t>
-      </w:r>
-      <w:proofErr w:type="spellStart"/>
-      <w:r>
-        <w:rPr>
-          <w:rFonts w:asciiTheme="majorHAnsi" w:hAnsiTheme="majorHAnsi" w:cstheme="majorHAnsi"/>
-        </w:rPr>
-        <w:t>tk</w:t>
-      </w:r>
-      <w:proofErr w:type="spellEnd"/>
-      <w:r>
-        <w:rPr>
-          <w:rFonts w:asciiTheme="majorHAnsi" w:hAnsiTheme="majorHAnsi" w:cstheme="majorHAnsi"/>
-        </w:rPr>
-        <w:t xml:space="preserve"> INSERT GITHUB LINK 2 SCRIPTS)</w:t>
-      </w:r>
-      <w:r>
-        <w:rPr>
-          <w:rFonts w:asciiTheme="majorHAnsi" w:hAnsiTheme="majorHAnsi" w:cstheme="majorHAnsi"/>
-        </w:rPr>
-        <w:t xml:space="preserve"> we discarded </w:t>
-      </w:r>
-      <w:r>
-        <w:rPr>
-          <w:rFonts w:asciiTheme="majorHAnsi" w:hAnsiTheme="majorHAnsi" w:cstheme="majorHAnsi"/>
-        </w:rPr>
-        <w:t>loci</w:t>
-      </w:r>
-      <w:r>
-        <w:rPr>
-          <w:rFonts w:asciiTheme="majorHAnsi" w:hAnsiTheme="majorHAnsi" w:cstheme="majorHAnsi"/>
-        </w:rPr>
-        <w:t xml:space="preserve"> where </w:t>
-      </w:r>
-      <w:r>
-        <w:rPr>
-          <w:rFonts w:asciiTheme="majorHAnsi" w:hAnsiTheme="majorHAnsi" w:cstheme="majorHAnsi"/>
-        </w:rPr>
-        <w:t>neither</w:t>
-      </w:r>
-      <w:r>
-        <w:rPr>
-          <w:rFonts w:asciiTheme="majorHAnsi" w:hAnsiTheme="majorHAnsi" w:cstheme="majorHAnsi"/>
-        </w:rPr>
-        <w:t xml:space="preserve"> male or female RAD</w:t>
-      </w:r>
-      <w:r>
-        <w:rPr>
-          <w:rFonts w:asciiTheme="majorHAnsi" w:hAnsiTheme="majorHAnsi" w:cstheme="majorHAnsi"/>
-        </w:rPr>
-        <w:t>-</w:t>
-      </w:r>
-      <w:r>
-        <w:rPr>
-          <w:rFonts w:asciiTheme="majorHAnsi" w:hAnsiTheme="majorHAnsi" w:cstheme="majorHAnsi"/>
-        </w:rPr>
-        <w:t xml:space="preserve">sequencing data aligned, </w:t>
-      </w:r>
-      <w:r>
-        <w:rPr>
-          <w:rFonts w:asciiTheme="majorHAnsi" w:hAnsiTheme="majorHAnsi" w:cstheme="majorHAnsi"/>
-        </w:rPr>
-        <w:t>then</w:t>
-      </w:r>
-      <w:r>
-        <w:rPr>
-          <w:rFonts w:asciiTheme="majorHAnsi" w:hAnsiTheme="majorHAnsi" w:cstheme="majorHAnsi"/>
-        </w:rPr>
-        <w:t xml:space="preserve"> we totaled the number of alignments</w:t>
-      </w:r>
-      <w:r>
-        <w:rPr>
-          <w:rFonts w:asciiTheme="majorHAnsi" w:hAnsiTheme="majorHAnsi" w:cstheme="majorHAnsi"/>
-        </w:rPr>
-        <w:t xml:space="preserve"> for each sex</w:t>
-      </w:r>
-      <w:r>
-        <w:rPr>
-          <w:rFonts w:asciiTheme="majorHAnsi" w:hAnsiTheme="majorHAnsi" w:cstheme="majorHAnsi"/>
-        </w:rPr>
-        <w:t xml:space="preserve"> and gathered the total coverage for each sex. Finally, we totaled the difference of coverage between male and females and sorted the output to look for locations in the genome where one sex had high and consistent coverage and the other sex had low or no coverage.</w:t>
-      </w:r>
     </w:p>
     <w:p>
       <w:pPr>
@@ -5869,39 +6296,11 @@
           <w:rFonts w:asciiTheme="majorHAnsi" w:hAnsiTheme="majorHAnsi" w:cstheme="majorHAnsi"/>
         </w:rPr>
       </w:pPr>
-    </w:p>
-    <w:p>
-      <w:pPr>
-        <w:rPr>
-          <w:rFonts w:asciiTheme="majorHAnsi" w:hAnsiTheme="majorHAnsi" w:cstheme="majorHAnsi"/>
-        </w:rPr>
-      </w:pPr>
-    </w:p>
-    <w:p>
-      <w:pPr>
-        <w:rPr>
-          <w:rFonts w:asciiTheme="majorHAnsi" w:hAnsiTheme="majorHAnsi" w:cstheme="majorHAnsi"/>
-        </w:rPr>
-      </w:pPr>
-      <w:r>
-        <w:rPr>
-          <w:rFonts w:asciiTheme="majorHAnsi" w:hAnsiTheme="majorHAnsi" w:cstheme="majorHAnsi"/>
-        </w:rPr>
-        <w:t xml:space="preserve">**could be due to sex determining area </w:t>
-      </w:r>
-      <w:proofErr w:type="gramStart"/>
-      <w:r>
-        <w:rPr>
-          <w:rFonts w:asciiTheme="majorHAnsi" w:hAnsiTheme="majorHAnsi" w:cstheme="majorHAnsi"/>
-        </w:rPr>
-        <w:t>being located in</w:t>
-      </w:r>
-      <w:proofErr w:type="gramEnd"/>
-      <w:r>
-        <w:rPr>
-          <w:rFonts w:asciiTheme="majorHAnsi" w:hAnsiTheme="majorHAnsi" w:cstheme="majorHAnsi"/>
-        </w:rPr>
-        <w:t xml:space="preserve"> a region where markers did not sample or assemble</w:t>
+      <w:r>
+        <w:rPr>
+          <w:rFonts w:asciiTheme="majorHAnsi" w:hAnsiTheme="majorHAnsi" w:cstheme="majorHAnsi"/>
+        </w:rPr>
+        <w:t>**could be due to sex determining area being in a region where markers did not sample or assemble</w:t>
       </w:r>
     </w:p>
     <w:p>
@@ -5922,7 +6321,7 @@
           <w:szCs w:val="24"/>
         </w:rPr>
       </w:pPr>
-      <w:bookmarkStart w:id="18" w:name="_Toc113440569"/>
+      <w:bookmarkStart w:id="19" w:name="_Toc113440569"/>
       <w:r>
         <w:rPr>
           <w:rFonts w:asciiTheme="majorHAnsi" w:hAnsiTheme="majorHAnsi" w:cstheme="majorHAnsi"/>
@@ -5931,7 +6330,7 @@
         </w:rPr>
         <w:t>K-mer analysis</w:t>
       </w:r>
-      <w:bookmarkEnd w:id="18"/>
+      <w:bookmarkEnd w:id="19"/>
     </w:p>
     <w:p>
       <w:pPr>
@@ -5946,14 +6345,7 @@
         <w:rPr>
           <w:rFonts w:asciiTheme="majorHAnsi" w:hAnsiTheme="majorHAnsi" w:cstheme="majorHAnsi"/>
         </w:rPr>
-        <w:t xml:space="preserve">After abundance filtration, there were approximately 118,191,000 male-only k-mers and 494,251,000 female-only k-mers. There was a clear distinction between the distribution of male and female abundances, where males had more high abundance k-mers compared to females. Upon filtering k-mers for those found on long contigs (contigs containing 5 k-mers or more) there was a clear increase of male-specific k-mers at half the abundance of the main distribution </w:t>
-      </w:r>
-      <w:r>
-        <w:rPr>
-          <w:rFonts w:asciiTheme="majorHAnsi" w:hAnsiTheme="majorHAnsi" w:cstheme="majorHAnsi"/>
-        </w:rPr>
-        <w:lastRenderedPageBreak/>
-        <w:t>of female and male k-mers. We found 44 contigs with k-mer mean abundance above 5 in the male sequencing data that had zero abundance in the female sequencing data.</w:t>
+        <w:t>After abundance filtration, there were approximately 118,191,000 male-only k-mers and 494,251,000 female-only k-mers. There was a clear distinction between the distribution of male and female abundances, where males had more high abundance k-mers compared to females. Upon filtering k-mers for those found on long contigs (contigs containing 5 k-mers or more) there was a clear increase of male-specific k-mers at half the abundance of the main distribution of female and male k-mers. We found 44 contigs with k-mer mean abundance above 5 in the male sequencing data that had zero abundance in the female sequencing data.</w:t>
       </w:r>
     </w:p>
     <w:p>
@@ -5998,7 +6390,7 @@
           <w:szCs w:val="24"/>
         </w:rPr>
       </w:pPr>
-      <w:bookmarkStart w:id="19" w:name="_Toc113440570"/>
+      <w:bookmarkStart w:id="20" w:name="_Toc113440570"/>
       <w:r>
         <w:rPr>
           <w:rFonts w:asciiTheme="majorHAnsi" w:hAnsiTheme="majorHAnsi" w:cstheme="majorHAnsi"/>
@@ -6006,7 +6398,7 @@
         </w:rPr>
         <w:t>Discussion &amp; Conclusion</w:t>
       </w:r>
-      <w:bookmarkEnd w:id="19"/>
+      <w:bookmarkEnd w:id="20"/>
     </w:p>
     <w:p/>
     <w:p>
@@ -6203,7 +6595,7 @@
           <w:szCs w:val="24"/>
         </w:rPr>
       </w:pPr>
-      <w:bookmarkStart w:id="20" w:name="_Toc113440571"/>
+      <w:bookmarkStart w:id="21" w:name="_Toc113440571"/>
       <w:r>
         <w:rPr>
           <w:rFonts w:asciiTheme="majorHAnsi" w:hAnsiTheme="majorHAnsi" w:cstheme="majorHAnsi"/>
@@ -6211,7 +6603,7 @@
         </w:rPr>
         <w:t>Tables &amp; Figures</w:t>
       </w:r>
-      <w:bookmarkEnd w:id="20"/>
+      <w:bookmarkEnd w:id="21"/>
     </w:p>
     <w:p>
       <w:pPr>
@@ -6247,7 +6639,7 @@
                     <pic:cNvPicPr/>
                   </pic:nvPicPr>
                   <pic:blipFill>
-                    <a:blip r:embed="rId6" cstate="print">
+                    <a:blip r:embed="rId10" cstate="print">
                       <a:extLst>
                         <a:ext uri="{28A0092B-C50C-407E-A947-70E740481C1C}">
                           <a14:useLocalDpi xmlns:a14="http://schemas.microsoft.com/office/drawing/2010/main" val="0"/>
@@ -6405,7 +6797,7 @@
                     </pic:cNvPicPr>
                   </pic:nvPicPr>
                   <pic:blipFill>
-                    <a:blip r:embed="rId7">
+                    <a:blip r:embed="rId11">
                       <a:extLst>
                         <a:ext uri="{28A0092B-C50C-407E-A947-70E740481C1C}">
                           <a14:useLocalDpi xmlns:a14="http://schemas.microsoft.com/office/drawing/2010/main" val="0"/>
@@ -6443,7 +6835,7 @@
           <w:rFonts w:asciiTheme="majorHAnsi" w:eastAsia="Times New Roman" w:hAnsiTheme="majorHAnsi" w:cstheme="majorHAnsi"/>
         </w:rPr>
       </w:pPr>
-      <w:commentRangeStart w:id="21"/>
+      <w:commentRangeStart w:id="22"/>
       <w:r>
         <w:rPr>
           <w:rFonts w:asciiTheme="majorHAnsi" w:eastAsia="Times New Roman" w:hAnsiTheme="majorHAnsi" w:cstheme="majorHAnsi"/>
@@ -6458,13 +6850,13 @@
         </w:rPr>
         <w:t xml:space="preserve">. </w:t>
       </w:r>
-      <w:commentRangeEnd w:id="21"/>
+      <w:commentRangeEnd w:id="22"/>
       <w:r>
         <w:rPr>
           <w:rStyle w:val="CommentReference"/>
           <w:rFonts w:asciiTheme="majorHAnsi" w:hAnsiTheme="majorHAnsi" w:cstheme="majorHAnsi"/>
         </w:rPr>
-        <w:commentReference w:id="21"/>
+        <w:commentReference w:id="22"/>
       </w:r>
       <w:r>
         <w:rPr>
@@ -6472,7 +6864,7 @@
         </w:rPr>
         <w:t xml:space="preserve">Histogram of male-only and female -only k-mer abundances of sequencing data. The male sequencing data appears to have </w:t>
       </w:r>
-      <w:ins w:id="22" w:author="Microsoft Office User" w:date="2021-06-24T14:42:00Z">
+      <w:ins w:id="23" w:author="Microsoft Office User" w:date="2021-06-24T14:42:00Z">
         <w:r>
           <w:rPr>
             <w:rFonts w:asciiTheme="majorHAnsi" w:eastAsia="Times New Roman" w:hAnsiTheme="majorHAnsi" w:cstheme="majorHAnsi"/>
@@ -6485,27 +6877,6 @@
           <w:rFonts w:asciiTheme="majorHAnsi" w:eastAsia="Times New Roman" w:hAnsiTheme="majorHAnsi" w:cstheme="majorHAnsi"/>
         </w:rPr>
         <w:t xml:space="preserve"> higher abundance k-mers</w:t>
-      </w:r>
-      <w:ins w:id="23" w:author="Microsoft Office User" w:date="2021-06-24T14:42:00Z">
-        <w:r>
-          <w:rPr>
-            <w:rFonts w:asciiTheme="majorHAnsi" w:eastAsia="Times New Roman" w:hAnsiTheme="majorHAnsi" w:cstheme="majorHAnsi"/>
-          </w:rPr>
-          <w:t>?</w:t>
-        </w:r>
-      </w:ins>
-      <w:r>
-        <w:rPr>
-          <w:rFonts w:asciiTheme="majorHAnsi" w:eastAsia="Times New Roman" w:hAnsiTheme="majorHAnsi" w:cstheme="majorHAnsi"/>
-        </w:rPr>
-        <w:t xml:space="preserve"> while the female sequencing data has more lower abundance k-</w:t>
-      </w:r>
-      <w:proofErr w:type="gramStart"/>
-      <w:r>
-        <w:rPr>
-          <w:rFonts w:asciiTheme="majorHAnsi" w:eastAsia="Times New Roman" w:hAnsiTheme="majorHAnsi" w:cstheme="majorHAnsi"/>
-        </w:rPr>
-        <w:t>mers</w:t>
       </w:r>
       <w:ins w:id="24" w:author="Microsoft Office User" w:date="2021-06-24T14:42:00Z">
         <w:r>
@@ -6519,6 +6890,27 @@
         <w:rPr>
           <w:rFonts w:asciiTheme="majorHAnsi" w:eastAsia="Times New Roman" w:hAnsiTheme="majorHAnsi" w:cstheme="majorHAnsi"/>
         </w:rPr>
+        <w:t xml:space="preserve"> while the female sequencing data has more lower abundance k-</w:t>
+      </w:r>
+      <w:proofErr w:type="gramStart"/>
+      <w:r>
+        <w:rPr>
+          <w:rFonts w:asciiTheme="majorHAnsi" w:eastAsia="Times New Roman" w:hAnsiTheme="majorHAnsi" w:cstheme="majorHAnsi"/>
+        </w:rPr>
+        <w:t>mers</w:t>
+      </w:r>
+      <w:ins w:id="25" w:author="Microsoft Office User" w:date="2021-06-24T14:42:00Z">
+        <w:r>
+          <w:rPr>
+            <w:rFonts w:asciiTheme="majorHAnsi" w:eastAsia="Times New Roman" w:hAnsiTheme="majorHAnsi" w:cstheme="majorHAnsi"/>
+          </w:rPr>
+          <w:t>?</w:t>
+        </w:r>
+      </w:ins>
+      <w:r>
+        <w:rPr>
+          <w:rFonts w:asciiTheme="majorHAnsi" w:eastAsia="Times New Roman" w:hAnsiTheme="majorHAnsi" w:cstheme="majorHAnsi"/>
+        </w:rPr>
         <w:t>.</w:t>
       </w:r>
       <w:proofErr w:type="gramEnd"/>
@@ -6528,20 +6920,20 @@
         </w:rPr>
         <w:t xml:space="preserve"> </w:t>
       </w:r>
-      <w:commentRangeStart w:id="25"/>
+      <w:commentRangeStart w:id="26"/>
       <w:r>
         <w:rPr>
           <w:rFonts w:asciiTheme="majorHAnsi" w:eastAsia="Times New Roman" w:hAnsiTheme="majorHAnsi" w:cstheme="majorHAnsi"/>
         </w:rPr>
         <w:t>Low abundance sex-specific k-mers are likely the result of sequencing errors, while the higher abundance male-only k-mer peak indicates the male sample contains real variation only contained within the male sample.</w:t>
       </w:r>
-      <w:commentRangeEnd w:id="25"/>
+      <w:commentRangeEnd w:id="26"/>
       <w:r>
         <w:rPr>
           <w:rStyle w:val="CommentReference"/>
           <w:rFonts w:asciiTheme="majorHAnsi" w:hAnsiTheme="majorHAnsi" w:cstheme="majorHAnsi"/>
         </w:rPr>
-        <w:commentReference w:id="25"/>
+        <w:commentReference w:id="26"/>
       </w:r>
     </w:p>
     <w:p>
@@ -6640,20 +7032,20 @@
         </w:rPr>
         <w:t xml:space="preserve"> All k-mer </w:t>
       </w:r>
-      <w:commentRangeStart w:id="26"/>
+      <w:commentRangeStart w:id="27"/>
       <w:r>
         <w:rPr>
           <w:rFonts w:asciiTheme="majorHAnsi" w:eastAsia="Times New Roman" w:hAnsiTheme="majorHAnsi" w:cstheme="majorHAnsi"/>
         </w:rPr>
         <w:t>abundances</w:t>
       </w:r>
-      <w:commentRangeEnd w:id="26"/>
+      <w:commentRangeEnd w:id="27"/>
       <w:r>
         <w:rPr>
           <w:rStyle w:val="CommentReference"/>
           <w:rFonts w:asciiTheme="majorHAnsi" w:hAnsiTheme="majorHAnsi" w:cstheme="majorHAnsi"/>
         </w:rPr>
-        <w:commentReference w:id="26"/>
+        <w:commentReference w:id="27"/>
       </w:r>
       <w:r>
         <w:rPr>
@@ -6736,7 +7128,7 @@
           <w:rFonts w:asciiTheme="majorHAnsi" w:eastAsia="Times New Roman" w:hAnsiTheme="majorHAnsi" w:cstheme="majorHAnsi"/>
         </w:rPr>
       </w:pPr>
-      <w:commentRangeStart w:id="27"/>
+      <w:commentRangeStart w:id="28"/>
       <w:r>
         <w:rPr>
           <w:rFonts w:asciiTheme="majorHAnsi" w:eastAsia="Times New Roman" w:hAnsiTheme="majorHAnsi" w:cstheme="majorHAnsi"/>
@@ -6745,13 +7137,13 @@
         </w:rPr>
         <w:t>Figure 18</w:t>
       </w:r>
-      <w:commentRangeEnd w:id="27"/>
+      <w:commentRangeEnd w:id="28"/>
       <w:r>
         <w:rPr>
           <w:rStyle w:val="CommentReference"/>
           <w:rFonts w:asciiTheme="majorHAnsi" w:hAnsiTheme="majorHAnsi" w:cstheme="majorHAnsi"/>
         </w:rPr>
-        <w:commentReference w:id="27"/>
+        <w:commentReference w:id="28"/>
       </w:r>
       <w:r>
         <w:rPr>
@@ -6767,20 +7159,20 @@
         </w:rPr>
         <w:t xml:space="preserve"> Male (x-axis) versus female (y-axis) median k-mer abundance on contigs with 5 or more </w:t>
       </w:r>
-      <w:commentRangeStart w:id="28"/>
+      <w:commentRangeStart w:id="29"/>
       <w:r>
         <w:rPr>
           <w:rFonts w:asciiTheme="majorHAnsi" w:eastAsia="Times New Roman" w:hAnsiTheme="majorHAnsi" w:cstheme="majorHAnsi"/>
         </w:rPr>
         <w:t>k-mers</w:t>
       </w:r>
-      <w:commentRangeEnd w:id="28"/>
+      <w:commentRangeEnd w:id="29"/>
       <w:r>
         <w:rPr>
           <w:rStyle w:val="CommentReference"/>
           <w:rFonts w:asciiTheme="majorHAnsi" w:hAnsiTheme="majorHAnsi" w:cstheme="majorHAnsi"/>
         </w:rPr>
-        <w:commentReference w:id="28"/>
+        <w:commentReference w:id="29"/>
       </w:r>
       <w:r>
         <w:rPr>
@@ -6808,7 +7200,7 @@
 
 <file path=word/comments.xml><?xml version="1.0" encoding="utf-8"?>
 <w:comments xmlns:wpc="http://schemas.microsoft.com/office/word/2010/wordprocessingCanvas" xmlns:cx="http://schemas.microsoft.com/office/drawing/2014/chartex" xmlns:cx1="http://schemas.microsoft.com/office/drawing/2015/9/8/chartex" xmlns:cx2="http://schemas.microsoft.com/office/drawing/2015/10/21/chartex" xmlns:cx3="http://schemas.microsoft.com/office/drawing/2016/5/9/chartex" xmlns:cx4="http://schemas.microsoft.com/office/drawing/2016/5/10/chartex" xmlns:cx5="http://schemas.microsoft.com/office/drawing/2016/5/11/chartex" xmlns:cx6="http://schemas.microsoft.com/office/drawing/2016/5/12/chartex" xmlns:cx7="http://schemas.microsoft.com/office/drawing/2016/5/13/chartex" xmlns:cx8="http://schemas.microsoft.com/office/drawing/2016/5/14/chartex" xmlns:mc="http://schemas.openxmlformats.org/markup-compatibility/2006" xmlns:aink="http://schemas.microsoft.com/office/drawing/2016/ink" xmlns:am3d="http://schemas.microsoft.com/office/drawing/2017/model3d" xmlns:o="urn:schemas-microsoft-com:office:office" xmlns:r="http://schemas.openxmlformats.org/officeDocument/2006/relationships" xmlns:m="http://schemas.openxmlformats.org/officeDocument/2006/math" xmlns:v="urn:schemas-microsoft-com:vml" xmlns:wp14="http://schemas.microsoft.com/office/word/2010/wordprocessingDrawing" xmlns:wp="http://schemas.openxmlformats.org/drawingml/2006/wordprocessingDrawing" xmlns:w10="urn:schemas-microsoft-com:office:word" xmlns:w="http://schemas.openxmlformats.org/wordprocessingml/2006/main" xmlns:w14="http://schemas.microsoft.com/office/word/2010/wordml" xmlns:w15="http://schemas.microsoft.com/office/word/2012/wordml" xmlns:w16cex="http://schemas.microsoft.com/office/word/2018/wordml/cex" xmlns:w16cid="http://schemas.microsoft.com/office/word/2016/wordml/cid" xmlns:w16="http://schemas.microsoft.com/office/word/2018/wordml" xmlns:w16sdtdh="http://schemas.microsoft.com/office/word/2020/wordml/sdtdatahash" xmlns:w16se="http://schemas.microsoft.com/office/word/2015/wordml/symex" xmlns:wpg="http://schemas.microsoft.com/office/word/2010/wordprocessingGroup" xmlns:wpi="http://schemas.microsoft.com/office/word/2010/wordprocessingInk" xmlns:wne="http://schemas.microsoft.com/office/word/2006/wordml" xmlns:wps="http://schemas.microsoft.com/office/word/2010/wordprocessingShape" mc:Ignorable="w14 w15 w16se w16cid w16 w16cex w16sdtdh wp14">
-  <w:comment w:id="21" w:author="Microsoft Office User" w:date="2021-06-24T14:48:00Z" w:initials="MOU">
+  <w:comment w:id="18" w:author="Shannon Erica Kendal Joslin" w:date="2022-11-06T18:38:00Z" w:initials="SEKJ">
     <w:p>
       <w:pPr>
         <w:pStyle w:val="CommentText"/>
@@ -6820,11 +7212,19 @@
         <w:annotationRef/>
       </w:r>
       <w:r>
-        <w:t xml:space="preserve">I really think you could leave all of these kmer figures out. They are not going to understand this at all. Keep the text in the report but these are just confusing. </w:t>
+        <w:t xml:space="preserve">Start here 06 </w:t>
+      </w:r>
+      <w:proofErr w:type="spellStart"/>
+      <w:r>
+        <w:t>november</w:t>
+      </w:r>
+      <w:proofErr w:type="spellEnd"/>
+      <w:r>
+        <w:t xml:space="preserve"> 2022</w:t>
       </w:r>
     </w:p>
   </w:comment>
-  <w:comment w:id="25" w:author="Microsoft Office User" w:date="2021-06-24T14:42:00Z" w:initials="MOU">
+  <w:comment w:id="22" w:author="Microsoft Office User" w:date="2021-06-24T14:48:00Z" w:initials="MOU">
     <w:p>
       <w:pPr>
         <w:pStyle w:val="CommentText"/>
@@ -6836,11 +7236,19 @@
         <w:annotationRef/>
       </w:r>
       <w:r>
-        <w:t>I don’t’ understand this. What are higher and lower abundance kmers? Just ones that are shorter or longer?</w:t>
+        <w:t xml:space="preserve">I really think you could leave </w:t>
+      </w:r>
+      <w:proofErr w:type="gramStart"/>
+      <w:r>
+        <w:t>all of</w:t>
+      </w:r>
+      <w:proofErr w:type="gramEnd"/>
+      <w:r>
+        <w:t xml:space="preserve"> these kmer figures out. They are not going to understand this at all. Keep the text in the report but these are just confusing. </w:t>
       </w:r>
     </w:p>
   </w:comment>
-  <w:comment w:id="26" w:author="Microsoft Office User" w:date="2021-06-24T14:43:00Z" w:initials="MOU">
+  <w:comment w:id="26" w:author="Microsoft Office User" w:date="2021-06-24T14:42:00Z" w:initials="MOU">
     <w:p>
       <w:pPr>
         <w:pStyle w:val="CommentText"/>
@@ -6852,11 +7260,11 @@
         <w:annotationRef/>
       </w:r>
       <w:r>
-        <w:t>Sorry but what is abundance? And how is it related the length of kmer? I assume it’s that longer ones have a lower abundance. Or is it the abundance across the ale and the female individuals?</w:t>
+        <w:t>I don’t’ understand this. What are higher and lower abundance kmers? Just ones that are shorter or longer?</w:t>
       </w:r>
     </w:p>
   </w:comment>
-  <w:comment w:id="27" w:author="Microsoft Office User" w:date="2021-06-24T14:47:00Z" w:initials="MOU">
+  <w:comment w:id="27" w:author="Microsoft Office User" w:date="2021-06-24T14:43:00Z" w:initials="MOU">
     <w:p>
       <w:pPr>
         <w:pStyle w:val="CommentText"/>
@@ -6868,11 +7276,27 @@
         <w:annotationRef/>
       </w:r>
       <w:r>
-        <w:t xml:space="preserve">I’d pick on of these three kmer figures and leave the rest out. They are pretty confusing and there is no way they are going to understand. In fact you could probably leave them all out. </w:t>
+        <w:t>Sorry but what is abundance? And how is it related the length of kmer? I assume it’s that longer ones have a lower abundance. Or is it the abundance across the ale and the female individuals?</w:t>
       </w:r>
     </w:p>
   </w:comment>
   <w:comment w:id="28" w:author="Microsoft Office User" w:date="2021-06-24T14:47:00Z" w:initials="MOU">
+    <w:p>
+      <w:pPr>
+        <w:pStyle w:val="CommentText"/>
+      </w:pPr>
+      <w:r>
+        <w:rPr>
+          <w:rStyle w:val="CommentReference"/>
+        </w:rPr>
+        <w:annotationRef/>
+      </w:r>
+      <w:r>
+        <w:t xml:space="preserve">I’d pick on of these three kmer figures and leave the rest out. They are pretty confusing and there is no way they are going to understand. In fact you could probably leave them all out. </w:t>
+      </w:r>
+    </w:p>
+  </w:comment>
+  <w:comment w:id="29" w:author="Microsoft Office User" w:date="2021-06-24T14:47:00Z" w:initials="MOU">
     <w:p>
       <w:pPr>
         <w:pStyle w:val="CommentText"/>
@@ -6893,6 +7317,7 @@
 
 <file path=word/commentsExtended.xml><?xml version="1.0" encoding="utf-8"?>
 <w15:commentsEx xmlns:wpc="http://schemas.microsoft.com/office/word/2010/wordprocessingCanvas" xmlns:cx="http://schemas.microsoft.com/office/drawing/2014/chartex" xmlns:cx1="http://schemas.microsoft.com/office/drawing/2015/9/8/chartex" xmlns:cx2="http://schemas.microsoft.com/office/drawing/2015/10/21/chartex" xmlns:cx3="http://schemas.microsoft.com/office/drawing/2016/5/9/chartex" xmlns:cx4="http://schemas.microsoft.com/office/drawing/2016/5/10/chartex" xmlns:cx5="http://schemas.microsoft.com/office/drawing/2016/5/11/chartex" xmlns:cx6="http://schemas.microsoft.com/office/drawing/2016/5/12/chartex" xmlns:cx7="http://schemas.microsoft.com/office/drawing/2016/5/13/chartex" xmlns:cx8="http://schemas.microsoft.com/office/drawing/2016/5/14/chartex" xmlns:mc="http://schemas.openxmlformats.org/markup-compatibility/2006" xmlns:aink="http://schemas.microsoft.com/office/drawing/2016/ink" xmlns:am3d="http://schemas.microsoft.com/office/drawing/2017/model3d" xmlns:o="urn:schemas-microsoft-com:office:office" xmlns:r="http://schemas.openxmlformats.org/officeDocument/2006/relationships" xmlns:m="http://schemas.openxmlformats.org/officeDocument/2006/math" xmlns:v="urn:schemas-microsoft-com:vml" xmlns:wp14="http://schemas.microsoft.com/office/word/2010/wordprocessingDrawing" xmlns:wp="http://schemas.openxmlformats.org/drawingml/2006/wordprocessingDrawing" xmlns:w10="urn:schemas-microsoft-com:office:word" xmlns:w="http://schemas.openxmlformats.org/wordprocessingml/2006/main" xmlns:w14="http://schemas.microsoft.com/office/word/2010/wordml" xmlns:w15="http://schemas.microsoft.com/office/word/2012/wordml" xmlns:w16cex="http://schemas.microsoft.com/office/word/2018/wordml/cex" xmlns:w16cid="http://schemas.microsoft.com/office/word/2016/wordml/cid" xmlns:w16="http://schemas.microsoft.com/office/word/2018/wordml" xmlns:w16sdtdh="http://schemas.microsoft.com/office/word/2020/wordml/sdtdatahash" xmlns:w16se="http://schemas.microsoft.com/office/word/2015/wordml/symex" xmlns:wpg="http://schemas.microsoft.com/office/word/2010/wordprocessingGroup" xmlns:wpi="http://schemas.microsoft.com/office/word/2010/wordprocessingInk" xmlns:wne="http://schemas.microsoft.com/office/word/2006/wordml" xmlns:wps="http://schemas.microsoft.com/office/word/2010/wordprocessingShape" mc:Ignorable="w14 w15 w16se w16cid w16 w16cex w16sdtdh wp14">
+  <w15:commentEx w15:paraId="7F13EA01" w15:done="0"/>
   <w15:commentEx w15:paraId="7B02A1A9" w15:done="0"/>
   <w15:commentEx w15:paraId="2F00C1EA" w15:done="0"/>
   <w15:commentEx w15:paraId="4B1BE8AD" w15:done="0"/>
@@ -6903,6 +7328,7 @@
 
 <file path=word/commentsExtensible.xml><?xml version="1.0" encoding="utf-8"?>
 <w16cex:commentsExtensible xmlns:wpc="http://schemas.microsoft.com/office/word/2010/wordprocessingCanvas" xmlns:cx="http://schemas.microsoft.com/office/drawing/2014/chartex" xmlns:cx1="http://schemas.microsoft.com/office/drawing/2015/9/8/chartex" xmlns:cx2="http://schemas.microsoft.com/office/drawing/2015/10/21/chartex" xmlns:cx3="http://schemas.microsoft.com/office/drawing/2016/5/9/chartex" xmlns:cx4="http://schemas.microsoft.com/office/drawing/2016/5/10/chartex" xmlns:cx5="http://schemas.microsoft.com/office/drawing/2016/5/11/chartex" xmlns:cx6="http://schemas.microsoft.com/office/drawing/2016/5/12/chartex" xmlns:cx7="http://schemas.microsoft.com/office/drawing/2016/5/13/chartex" xmlns:cx8="http://schemas.microsoft.com/office/drawing/2016/5/14/chartex" xmlns:mc="http://schemas.openxmlformats.org/markup-compatibility/2006" xmlns:aink="http://schemas.microsoft.com/office/drawing/2016/ink" xmlns:am3d="http://schemas.microsoft.com/office/drawing/2017/model3d" xmlns:o="urn:schemas-microsoft-com:office:office" xmlns:r="http://schemas.openxmlformats.org/officeDocument/2006/relationships" xmlns:m="http://schemas.openxmlformats.org/officeDocument/2006/math" xmlns:v="urn:schemas-microsoft-com:vml" xmlns:wp14="http://schemas.microsoft.com/office/word/2010/wordprocessingDrawing" xmlns:wp="http://schemas.openxmlformats.org/drawingml/2006/wordprocessingDrawing" xmlns:w10="urn:schemas-microsoft-com:office:word" xmlns:w="http://schemas.openxmlformats.org/wordprocessingml/2006/main" xmlns:w14="http://schemas.microsoft.com/office/word/2010/wordml" xmlns:w15="http://schemas.microsoft.com/office/word/2012/wordml" xmlns:w16cex="http://schemas.microsoft.com/office/word/2018/wordml/cex" xmlns:w16cid="http://schemas.microsoft.com/office/word/2016/wordml/cid" xmlns:w16="http://schemas.microsoft.com/office/word/2018/wordml" xmlns:w16sdtdh="http://schemas.microsoft.com/office/word/2020/wordml/sdtdatahash" xmlns:w16se="http://schemas.microsoft.com/office/word/2015/wordml/symex" xmlns:wpg="http://schemas.microsoft.com/office/word/2010/wordprocessingGroup" xmlns:wpi="http://schemas.microsoft.com/office/word/2010/wordprocessingInk" xmlns:wne="http://schemas.microsoft.com/office/word/2006/wordml" xmlns:wps="http://schemas.microsoft.com/office/word/2010/wordprocessingShape" mc:Ignorable="w14 w15 w16se w16cid w16 w16cex w16sdtdh wp14">
+  <w16cex:commentExtensible w16cex:durableId="27127DAB" w16cex:dateUtc="2022-11-07T02:38:00Z"/>
   <w16cex:commentExtensible w16cex:durableId="247F19CC" w16cex:dateUtc="2021-06-24T21:48:00Z"/>
   <w16cex:commentExtensible w16cex:durableId="247F184D" w16cex:dateUtc="2021-06-24T21:42:00Z"/>
   <w16cex:commentExtensible w16cex:durableId="247F1893" w16cex:dateUtc="2021-06-24T21:43:00Z"/>
@@ -6913,6 +7339,7 @@
 
 <file path=word/commentsIds.xml><?xml version="1.0" encoding="utf-8"?>
 <w16cid:commentsIds xmlns:wpc="http://schemas.microsoft.com/office/word/2010/wordprocessingCanvas" xmlns:cx="http://schemas.microsoft.com/office/drawing/2014/chartex" xmlns:cx1="http://schemas.microsoft.com/office/drawing/2015/9/8/chartex" xmlns:cx2="http://schemas.microsoft.com/office/drawing/2015/10/21/chartex" xmlns:cx3="http://schemas.microsoft.com/office/drawing/2016/5/9/chartex" xmlns:cx4="http://schemas.microsoft.com/office/drawing/2016/5/10/chartex" xmlns:cx5="http://schemas.microsoft.com/office/drawing/2016/5/11/chartex" xmlns:cx6="http://schemas.microsoft.com/office/drawing/2016/5/12/chartex" xmlns:cx7="http://schemas.microsoft.com/office/drawing/2016/5/13/chartex" xmlns:cx8="http://schemas.microsoft.com/office/drawing/2016/5/14/chartex" xmlns:mc="http://schemas.openxmlformats.org/markup-compatibility/2006" xmlns:aink="http://schemas.microsoft.com/office/drawing/2016/ink" xmlns:am3d="http://schemas.microsoft.com/office/drawing/2017/model3d" xmlns:o="urn:schemas-microsoft-com:office:office" xmlns:r="http://schemas.openxmlformats.org/officeDocument/2006/relationships" xmlns:m="http://schemas.openxmlformats.org/officeDocument/2006/math" xmlns:v="urn:schemas-microsoft-com:vml" xmlns:wp14="http://schemas.microsoft.com/office/word/2010/wordprocessingDrawing" xmlns:wp="http://schemas.openxmlformats.org/drawingml/2006/wordprocessingDrawing" xmlns:w10="urn:schemas-microsoft-com:office:word" xmlns:w="http://schemas.openxmlformats.org/wordprocessingml/2006/main" xmlns:w14="http://schemas.microsoft.com/office/word/2010/wordml" xmlns:w15="http://schemas.microsoft.com/office/word/2012/wordml" xmlns:w16cex="http://schemas.microsoft.com/office/word/2018/wordml/cex" xmlns:w16cid="http://schemas.microsoft.com/office/word/2016/wordml/cid" xmlns:w16="http://schemas.microsoft.com/office/word/2018/wordml" xmlns:w16sdtdh="http://schemas.microsoft.com/office/word/2020/wordml/sdtdatahash" xmlns:w16se="http://schemas.microsoft.com/office/word/2015/wordml/symex" xmlns:wpg="http://schemas.microsoft.com/office/word/2010/wordprocessingGroup" xmlns:wpi="http://schemas.microsoft.com/office/word/2010/wordprocessingInk" xmlns:wne="http://schemas.microsoft.com/office/word/2006/wordml" xmlns:wps="http://schemas.microsoft.com/office/word/2010/wordprocessingShape" mc:Ignorable="w14 w15 w16se w16cid w16 w16cex w16sdtdh wp14">
+  <w16cid:commentId w16cid:paraId="7F13EA01" w16cid:durableId="27127DAB"/>
   <w16cid:commentId w16cid:paraId="7B02A1A9" w16cid:durableId="247F19CC"/>
   <w16cid:commentId w16cid:paraId="2F00C1EA" w16cid:durableId="247F184D"/>
   <w16cid:commentId w16cid:paraId="4B1BE8AD" w16cid:durableId="247F1893"/>
@@ -7228,6 +7655,9 @@
 
 <file path=word/people.xml><?xml version="1.0" encoding="utf-8"?>
 <w15:people xmlns:wpc="http://schemas.microsoft.com/office/word/2010/wordprocessingCanvas" xmlns:cx="http://schemas.microsoft.com/office/drawing/2014/chartex" xmlns:cx1="http://schemas.microsoft.com/office/drawing/2015/9/8/chartex" xmlns:cx2="http://schemas.microsoft.com/office/drawing/2015/10/21/chartex" xmlns:cx3="http://schemas.microsoft.com/office/drawing/2016/5/9/chartex" xmlns:cx4="http://schemas.microsoft.com/office/drawing/2016/5/10/chartex" xmlns:cx5="http://schemas.microsoft.com/office/drawing/2016/5/11/chartex" xmlns:cx6="http://schemas.microsoft.com/office/drawing/2016/5/12/chartex" xmlns:cx7="http://schemas.microsoft.com/office/drawing/2016/5/13/chartex" xmlns:cx8="http://schemas.microsoft.com/office/drawing/2016/5/14/chartex" xmlns:mc="http://schemas.openxmlformats.org/markup-compatibility/2006" xmlns:aink="http://schemas.microsoft.com/office/drawing/2016/ink" xmlns:am3d="http://schemas.microsoft.com/office/drawing/2017/model3d" xmlns:o="urn:schemas-microsoft-com:office:office" xmlns:r="http://schemas.openxmlformats.org/officeDocument/2006/relationships" xmlns:m="http://schemas.openxmlformats.org/officeDocument/2006/math" xmlns:v="urn:schemas-microsoft-com:vml" xmlns:wp14="http://schemas.microsoft.com/office/word/2010/wordprocessingDrawing" xmlns:wp="http://schemas.openxmlformats.org/drawingml/2006/wordprocessingDrawing" xmlns:w10="urn:schemas-microsoft-com:office:word" xmlns:w="http://schemas.openxmlformats.org/wordprocessingml/2006/main" xmlns:w14="http://schemas.microsoft.com/office/word/2010/wordml" xmlns:w15="http://schemas.microsoft.com/office/word/2012/wordml" xmlns:w16cex="http://schemas.microsoft.com/office/word/2018/wordml/cex" xmlns:w16cid="http://schemas.microsoft.com/office/word/2016/wordml/cid" xmlns:w16="http://schemas.microsoft.com/office/word/2018/wordml" xmlns:w16sdtdh="http://schemas.microsoft.com/office/word/2020/wordml/sdtdatahash" xmlns:w16se="http://schemas.microsoft.com/office/word/2015/wordml/symex" xmlns:wpg="http://schemas.microsoft.com/office/word/2010/wordprocessingGroup" xmlns:wpi="http://schemas.microsoft.com/office/word/2010/wordprocessingInk" xmlns:wne="http://schemas.microsoft.com/office/word/2006/wordml" xmlns:wps="http://schemas.microsoft.com/office/word/2010/wordprocessingShape" mc:Ignorable="w14 w15 w16se w16cid w16 w16cex w16sdtdh wp14">
+  <w15:person w15:author="Shannon Erica Kendal Joslin">
+    <w15:presenceInfo w15:providerId="AD" w15:userId="S::sejoslin@ucdavis.edu::fba5f07c-7645-477e-8024-5109d1824112"/>
+  </w15:person>
   <w15:person w15:author="Microsoft Office User">
     <w15:presenceInfo w15:providerId="None" w15:userId="Microsoft Office User"/>
   </w15:person>
@@ -7679,7 +8109,6 @@
   <w:style w:type="character" w:default="1" w:styleId="DefaultParagraphFont">
     <w:name w:val="Default Paragraph Font"/>
     <w:uiPriority w:val="1"/>
-    <w:semiHidden/>
     <w:unhideWhenUsed/>
   </w:style>
   <w:style w:type="table" w:default="1" w:styleId="TableNormal">
@@ -8063,6 +8492,50 @@
       <w:szCs w:val="20"/>
     </w:rPr>
   </w:style>
+  <w:style w:type="table" w:styleId="TableGrid">
+    <w:name w:val="Table Grid"/>
+    <w:basedOn w:val="TableNormal"/>
+    <w:uiPriority w:val="39"/>
+    <w:rsid w:val="00747209"/>
+    <w:tblPr>
+      <w:tblBorders>
+        <w:top w:val="single" w:sz="4" w:space="0" w:color="auto"/>
+        <w:left w:val="single" w:sz="4" w:space="0" w:color="auto"/>
+        <w:bottom w:val="single" w:sz="4" w:space="0" w:color="auto"/>
+        <w:right w:val="single" w:sz="4" w:space="0" w:color="auto"/>
+        <w:insideH w:val="single" w:sz="4" w:space="0" w:color="auto"/>
+        <w:insideV w:val="single" w:sz="4" w:space="0" w:color="auto"/>
+      </w:tblBorders>
+    </w:tblPr>
+  </w:style>
+  <w:style w:type="paragraph" w:styleId="CommentSubject">
+    <w:name w:val="annotation subject"/>
+    <w:basedOn w:val="CommentText"/>
+    <w:next w:val="CommentText"/>
+    <w:link w:val="CommentSubjectChar"/>
+    <w:uiPriority w:val="99"/>
+    <w:semiHidden/>
+    <w:unhideWhenUsed/>
+    <w:rsid w:val="00A52786"/>
+    <w:rPr>
+      <w:b/>
+      <w:bCs/>
+    </w:rPr>
+  </w:style>
+  <w:style w:type="character" w:customStyle="1" w:styleId="CommentSubjectChar">
+    <w:name w:val="Comment Subject Char"/>
+    <w:basedOn w:val="CommentTextChar"/>
+    <w:link w:val="CommentSubject"/>
+    <w:uiPriority w:val="99"/>
+    <w:semiHidden/>
+    <w:rsid w:val="00A52786"/>
+    <w:rPr>
+      <w:b/>
+      <w:bCs/>
+      <w:sz w:val="20"/>
+      <w:szCs w:val="20"/>
+    </w:rPr>
+  </w:style>
 </w:styles>
 </file>
 

</xml_diff>

<commit_message>
add more kmer analysis figs...ughhhh
</commit_message>
<xml_diff>
--- a/individual_chapters/Chapter_4-Sex_markers.docx
+++ b/individual_chapters/Chapter_4-Sex_markers.docx
@@ -1727,26 +1727,15 @@
         </w:rPr>
         <w:t xml:space="preserve"> biological </w:t>
       </w:r>
-      <w:proofErr w:type="gramStart"/>
-      <w:r>
-        <w:rPr>
-          <w:rFonts w:asciiTheme="majorHAnsi" w:hAnsiTheme="majorHAnsi" w:cstheme="majorHAnsi"/>
-          <w:bCs/>
-          <w:iCs/>
-          <w:color w:val="00000A"/>
-        </w:rPr>
-        <w:t>variation</w:t>
-      </w:r>
-      <w:r>
-        <w:rPr>
-          <w:rFonts w:asciiTheme="majorHAnsi" w:hAnsiTheme="majorHAnsi" w:cstheme="majorHAnsi"/>
-          <w:bCs/>
-          <w:iCs/>
-          <w:color w:val="00000A"/>
-        </w:rPr>
-        <w:t>, and</w:t>
-      </w:r>
-      <w:proofErr w:type="gramEnd"/>
+      <w:r>
+        <w:rPr>
+          <w:rFonts w:asciiTheme="majorHAnsi" w:hAnsiTheme="majorHAnsi" w:cstheme="majorHAnsi"/>
+          <w:bCs/>
+          <w:iCs/>
+          <w:color w:val="00000A"/>
+        </w:rPr>
+        <w:t>variation and</w:t>
+      </w:r>
       <w:r>
         <w:rPr>
           <w:rFonts w:asciiTheme="majorHAnsi" w:hAnsiTheme="majorHAnsi" w:cstheme="majorHAnsi"/>
@@ -4081,7 +4070,19 @@
         <w:rPr>
           <w:rFonts w:asciiTheme="majorHAnsi" w:hAnsiTheme="majorHAnsi" w:cstheme="majorHAnsi"/>
         </w:rPr>
-        <w:t xml:space="preserve">ssociation with sex category was reported as a likelihood ratio test (LRT) statistic and is chi square distributed with one degree of freedom. We applied a conservative significance cutoff with a Bonferroni corrected p-value of 0.05 using the formula </w:t>
+        <w:t>ssociation with sex category was reported as a likelihood ratio test (LRT) statistic and is chi</w:t>
+      </w:r>
+      <w:r>
+        <w:rPr>
+          <w:rFonts w:asciiTheme="majorHAnsi" w:hAnsiTheme="majorHAnsi" w:cstheme="majorHAnsi"/>
+        </w:rPr>
+        <w:t>-</w:t>
+      </w:r>
+      <w:r>
+        <w:rPr>
+          <w:rFonts w:asciiTheme="majorHAnsi" w:hAnsiTheme="majorHAnsi" w:cstheme="majorHAnsi"/>
+        </w:rPr>
+        <w:t xml:space="preserve">square distributed with one degree of freedom. We applied a conservative significance cutoff with a Bonferroni corrected p-value of 0.05 using the formula </w:t>
       </w:r>
       <m:oMath>
         <m:r>
@@ -4845,7 +4846,19 @@
         <w:rPr>
           <w:rFonts w:asciiTheme="majorHAnsi" w:hAnsiTheme="majorHAnsi" w:cstheme="majorHAnsi"/>
         </w:rPr>
-        <w:t xml:space="preserve">the male and female individuals </w:t>
+        <w:t>male and female individual</w:t>
+      </w:r>
+      <w:r>
+        <w:rPr>
+          <w:rFonts w:asciiTheme="majorHAnsi" w:hAnsiTheme="majorHAnsi" w:cstheme="majorHAnsi"/>
+        </w:rPr>
+        <w:t>’</w:t>
+      </w:r>
+      <w:r>
+        <w:rPr>
+          <w:rFonts w:asciiTheme="majorHAnsi" w:hAnsiTheme="majorHAnsi" w:cstheme="majorHAnsi"/>
+        </w:rPr>
+        <w:t xml:space="preserve">s </w:t>
       </w:r>
       <w:r>
         <w:rPr>
@@ -4857,7 +4870,13 @@
         <w:rPr>
           <w:rFonts w:asciiTheme="majorHAnsi" w:hAnsiTheme="majorHAnsi" w:cstheme="majorHAnsi"/>
         </w:rPr>
-        <w:t xml:space="preserve"> generated for our genome assemblies</w:t>
+        <w:t xml:space="preserve"> generated for </w:t>
+      </w:r>
+      <w:r>
+        <w:rPr>
+          <w:rFonts w:asciiTheme="majorHAnsi" w:hAnsiTheme="majorHAnsi" w:cstheme="majorHAnsi"/>
+        </w:rPr>
+        <w:t>the</w:t>
       </w:r>
       <w:r>
         <w:rPr>
@@ -4869,7 +4888,289 @@
         <w:rPr>
           <w:rFonts w:asciiTheme="majorHAnsi" w:hAnsiTheme="majorHAnsi" w:cstheme="majorHAnsi"/>
         </w:rPr>
-        <w:t>to create sex-specific sequence signature files</w:t>
+        <w:t xml:space="preserve">prior </w:t>
+      </w:r>
+      <w:r>
+        <w:rPr>
+          <w:rFonts w:asciiTheme="majorHAnsi" w:hAnsiTheme="majorHAnsi" w:cstheme="majorHAnsi"/>
+        </w:rPr>
+        <w:t>genome assemblies</w:t>
+      </w:r>
+      <w:r>
+        <w:rPr>
+          <w:rFonts w:asciiTheme="majorHAnsi" w:hAnsiTheme="majorHAnsi" w:cstheme="majorHAnsi"/>
+        </w:rPr>
+        <w:t xml:space="preserve"> </w:t>
+      </w:r>
+      <w:r>
+        <w:rPr>
+          <w:rFonts w:asciiTheme="majorHAnsi" w:hAnsiTheme="majorHAnsi" w:cstheme="majorHAnsi"/>
+        </w:rPr>
+        <w:t xml:space="preserve">to create </w:t>
+      </w:r>
+      <w:r>
+        <w:rPr>
+          <w:rFonts w:asciiTheme="majorHAnsi" w:hAnsiTheme="majorHAnsi" w:cstheme="majorHAnsi"/>
+        </w:rPr>
+        <w:t xml:space="preserve">and filter </w:t>
+      </w:r>
+      <w:r>
+        <w:rPr>
+          <w:rFonts w:asciiTheme="majorHAnsi" w:hAnsiTheme="majorHAnsi" w:cstheme="majorHAnsi"/>
+        </w:rPr>
+        <w:t>sex-specific sequence signature files</w:t>
+      </w:r>
+      <w:r>
+        <w:rPr>
+          <w:rFonts w:asciiTheme="majorHAnsi" w:hAnsiTheme="majorHAnsi" w:cstheme="majorHAnsi"/>
+        </w:rPr>
+        <w:t xml:space="preserve"> </w:t>
+      </w:r>
+      <w:r>
+        <w:rPr>
+          <w:rFonts w:asciiTheme="majorHAnsi" w:hAnsiTheme="majorHAnsi" w:cstheme="majorHAnsi"/>
+        </w:rPr>
+        <w:t xml:space="preserve">with </w:t>
+      </w:r>
+      <w:proofErr w:type="spellStart"/>
+      <w:r>
+        <w:rPr>
+          <w:rFonts w:asciiTheme="majorHAnsi" w:hAnsiTheme="majorHAnsi" w:cstheme="majorHAnsi"/>
+        </w:rPr>
+        <w:t>sourmash</w:t>
+      </w:r>
+      <w:proofErr w:type="spellEnd"/>
+      <w:r>
+        <w:rPr>
+          <w:rFonts w:asciiTheme="majorHAnsi" w:hAnsiTheme="majorHAnsi" w:cstheme="majorHAnsi"/>
+        </w:rPr>
+        <w:t xml:space="preserve"> c3.5.0 </w:t>
+      </w:r>
+      <w:r>
+        <w:rPr>
+          <w:rFonts w:asciiTheme="majorHAnsi" w:hAnsiTheme="majorHAnsi" w:cstheme="majorHAnsi"/>
+        </w:rPr>
+        <w:fldChar w:fldCharType="begin"/>
+      </w:r>
+      <w:r>
+        <w:rPr>
+          <w:rFonts w:asciiTheme="majorHAnsi" w:hAnsiTheme="majorHAnsi" w:cstheme="majorHAnsi"/>
+        </w:rPr>
+        <w:instrText xml:space="preserve"> ADDIN ZOTERO_ITEM CSL_CITATION {"citationID":"PMuEi7NF","properties":{"formattedCitation":"(Brown &amp; Irber, 2016)","plainCitation":"(Brown &amp; Irber, 2016)","noteIndex":0},"citationItems":[{"id":508,"uris":["http://zotero.org/users/local/3tku6QP0/items/K5M8IMDZ"],"itemData":{"id":508,"type":"article-journal","container-title":"The Journal of Open Source Software","DOI":"10.21105/joss.00027","ISSN":"2475-9066","issue":"5","journalAbbreviation":"JOSS","language":"en","page":"27","source":"DOI.org (Crossref)","title":"sourmash: a library for MinHash sketching of DNA","title-short":"sourmash","volume":"1","author":[{"family":"Brown","given":"C. Titus"},{"family":"Irber","given":"Luiz"}],"issued":{"date-parts":[["2016",9,14]]}}}],"schema":"https://github.com/citation-style-language/schema/raw/master/csl-citation.json"} </w:instrText>
+      </w:r>
+      <w:r>
+        <w:rPr>
+          <w:rFonts w:asciiTheme="majorHAnsi" w:hAnsiTheme="majorHAnsi" w:cstheme="majorHAnsi"/>
+        </w:rPr>
+        <w:fldChar w:fldCharType="separate"/>
+      </w:r>
+      <w:r>
+        <w:rPr>
+          <w:rFonts w:asciiTheme="majorHAnsi" w:hAnsiTheme="majorHAnsi" w:cstheme="majorHAnsi"/>
+        </w:rPr>
+        <w:t xml:space="preserve">(Brown &amp; </w:t>
+      </w:r>
+      <w:proofErr w:type="spellStart"/>
+      <w:r>
+        <w:rPr>
+          <w:rFonts w:asciiTheme="majorHAnsi" w:hAnsiTheme="majorHAnsi" w:cstheme="majorHAnsi"/>
+        </w:rPr>
+        <w:t>Irber</w:t>
+      </w:r>
+      <w:proofErr w:type="spellEnd"/>
+      <w:r>
+        <w:rPr>
+          <w:rFonts w:asciiTheme="majorHAnsi" w:hAnsiTheme="majorHAnsi" w:cstheme="majorHAnsi"/>
+        </w:rPr>
+        <w:t>, 2016)</w:t>
+      </w:r>
+      <w:r>
+        <w:rPr>
+          <w:rFonts w:asciiTheme="majorHAnsi" w:hAnsiTheme="majorHAnsi" w:cstheme="majorHAnsi"/>
+        </w:rPr>
+        <w:fldChar w:fldCharType="end"/>
+      </w:r>
+      <w:r>
+        <w:rPr>
+          <w:rFonts w:asciiTheme="majorHAnsi" w:hAnsiTheme="majorHAnsi" w:cstheme="majorHAnsi"/>
+        </w:rPr>
+        <w:t>. First</w:t>
+      </w:r>
+      <w:r>
+        <w:rPr>
+          <w:rFonts w:asciiTheme="majorHAnsi" w:hAnsiTheme="majorHAnsi" w:cstheme="majorHAnsi"/>
+        </w:rPr>
+        <w:t>, we created</w:t>
+      </w:r>
+      <w:r>
+        <w:rPr>
+          <w:rFonts w:asciiTheme="majorHAnsi" w:hAnsiTheme="majorHAnsi" w:cstheme="majorHAnsi"/>
+        </w:rPr>
+        <w:t xml:space="preserve"> </w:t>
+      </w:r>
+      <w:proofErr w:type="spellStart"/>
+      <w:r>
+        <w:rPr>
+          <w:rFonts w:asciiTheme="majorHAnsi" w:hAnsiTheme="majorHAnsi" w:cstheme="majorHAnsi"/>
+        </w:rPr>
+        <w:t>MinHash</w:t>
+      </w:r>
+      <w:proofErr w:type="spellEnd"/>
+      <w:r>
+        <w:rPr>
+          <w:rFonts w:asciiTheme="majorHAnsi" w:hAnsiTheme="majorHAnsi" w:cstheme="majorHAnsi"/>
+        </w:rPr>
+        <w:t xml:space="preserve"> sketches of 21-mers </w:t>
+      </w:r>
+      <w:r>
+        <w:rPr>
+          <w:rFonts w:asciiTheme="majorHAnsi" w:hAnsiTheme="majorHAnsi" w:cstheme="majorHAnsi"/>
+        </w:rPr>
+        <w:t>for each sequencing data file (</w:t>
+      </w:r>
+      <w:proofErr w:type="spellStart"/>
+      <w:r>
+        <w:rPr>
+          <w:rFonts w:ascii="Courier" w:hAnsi="Courier" w:cstheme="majorHAnsi"/>
+        </w:rPr>
+        <w:t>sourmash</w:t>
+      </w:r>
+      <w:proofErr w:type="spellEnd"/>
+      <w:r>
+        <w:rPr>
+          <w:rFonts w:ascii="Courier" w:hAnsi="Courier" w:cstheme="majorHAnsi"/>
+        </w:rPr>
+        <w:t xml:space="preserve"> compute</w:t>
+      </w:r>
+      <w:r>
+        <w:rPr>
+          <w:rFonts w:asciiTheme="majorHAnsi" w:hAnsiTheme="majorHAnsi" w:cstheme="majorHAnsi"/>
+        </w:rPr>
+        <w:t xml:space="preserve"> </w:t>
+      </w:r>
+      <w:r>
+        <w:rPr>
+          <w:rFonts w:ascii="Courier" w:hAnsi="Courier" w:cstheme="majorHAnsi"/>
+        </w:rPr>
+        <w:t>-k 21, 31, 51</w:t>
+      </w:r>
+      <w:r>
+        <w:rPr>
+          <w:rFonts w:asciiTheme="majorHAnsi" w:hAnsiTheme="majorHAnsi" w:cstheme="majorHAnsi"/>
+        </w:rPr>
+        <w:t>,</w:t>
+      </w:r>
+      <w:r>
+        <w:rPr>
+          <w:rFonts w:ascii="Courier" w:hAnsi="Courier" w:cstheme="majorHAnsi"/>
+        </w:rPr>
+        <w:t xml:space="preserve"> --scaled 100 --track-abundance</w:t>
+      </w:r>
+      <w:r>
+        <w:rPr>
+          <w:rFonts w:asciiTheme="majorHAnsi" w:hAnsiTheme="majorHAnsi" w:cstheme="majorHAnsi"/>
+        </w:rPr>
+        <w:t>)</w:t>
+      </w:r>
+      <w:r>
+        <w:rPr>
+          <w:rFonts w:asciiTheme="majorHAnsi" w:hAnsiTheme="majorHAnsi" w:cstheme="majorHAnsi"/>
+        </w:rPr>
+        <w:t xml:space="preserve"> and merge the resulting signature files together (</w:t>
+      </w:r>
+      <w:proofErr w:type="spellStart"/>
+      <w:r>
+        <w:rPr>
+          <w:rFonts w:ascii="Courier" w:hAnsi="Courier" w:cstheme="majorHAnsi"/>
+        </w:rPr>
+        <w:t>sourmash</w:t>
+      </w:r>
+      <w:proofErr w:type="spellEnd"/>
+      <w:r>
+        <w:rPr>
+          <w:rFonts w:ascii="Courier" w:hAnsi="Courier" w:cstheme="majorHAnsi"/>
+        </w:rPr>
+        <w:t xml:space="preserve"> sig </w:t>
+      </w:r>
+      <w:r>
+        <w:rPr>
+          <w:rFonts w:ascii="Courier" w:hAnsi="Courier" w:cstheme="majorHAnsi"/>
+        </w:rPr>
+        <w:t>merge</w:t>
+      </w:r>
+      <w:r>
+        <w:rPr>
+          <w:rFonts w:asciiTheme="majorHAnsi" w:hAnsiTheme="majorHAnsi" w:cstheme="majorHAnsi"/>
+        </w:rPr>
+        <w:t xml:space="preserve"> </w:t>
+      </w:r>
+      <w:r>
+        <w:rPr>
+          <w:rFonts w:ascii="Courier" w:hAnsi="Courier" w:cstheme="majorHAnsi"/>
+        </w:rPr>
+        <w:t>-k 21</w:t>
+      </w:r>
+      <w:r>
+        <w:rPr>
+          <w:rFonts w:asciiTheme="majorHAnsi" w:hAnsiTheme="majorHAnsi" w:cstheme="majorHAnsi"/>
+        </w:rPr>
+        <w:t>). Next, we</w:t>
+      </w:r>
+      <w:r>
+        <w:rPr>
+          <w:rFonts w:asciiTheme="majorHAnsi" w:hAnsiTheme="majorHAnsi" w:cstheme="majorHAnsi"/>
+        </w:rPr>
+        <w:t xml:space="preserve"> </w:t>
+      </w:r>
+      <w:r>
+        <w:rPr>
+          <w:rFonts w:asciiTheme="majorHAnsi" w:hAnsiTheme="majorHAnsi" w:cstheme="majorHAnsi"/>
+        </w:rPr>
+        <w:t>purged signature files of k-mers</w:t>
+      </w:r>
+      <w:r>
+        <w:rPr>
+          <w:rFonts w:asciiTheme="majorHAnsi" w:hAnsiTheme="majorHAnsi" w:cstheme="majorHAnsi"/>
+        </w:rPr>
+        <w:t xml:space="preserve"> with abundances less than five (</w:t>
+      </w:r>
+      <w:proofErr w:type="spellStart"/>
+      <w:r>
+        <w:rPr>
+          <w:rFonts w:ascii="Courier" w:hAnsi="Courier" w:cstheme="majorHAnsi"/>
+        </w:rPr>
+        <w:t>sourmash</w:t>
+      </w:r>
+      <w:proofErr w:type="spellEnd"/>
+      <w:r>
+        <w:rPr>
+          <w:rFonts w:ascii="Courier" w:hAnsi="Courier" w:cstheme="majorHAnsi"/>
+        </w:rPr>
+        <w:t xml:space="preserve"> sig filter -m 5</w:t>
+      </w:r>
+      <w:r>
+        <w:rPr>
+          <w:rFonts w:asciiTheme="majorHAnsi" w:hAnsiTheme="majorHAnsi" w:cstheme="majorHAnsi"/>
+        </w:rPr>
+        <w:t xml:space="preserve">) </w:t>
+      </w:r>
+      <w:r>
+        <w:rPr>
+          <w:rFonts w:asciiTheme="majorHAnsi" w:hAnsiTheme="majorHAnsi" w:cstheme="majorHAnsi"/>
+        </w:rPr>
+        <w:t xml:space="preserve">to eliminate k-mers </w:t>
+      </w:r>
+      <w:r>
+        <w:rPr>
+          <w:rFonts w:asciiTheme="majorHAnsi" w:hAnsiTheme="majorHAnsi" w:cstheme="majorHAnsi"/>
+        </w:rPr>
+        <w:t>likely to be the product of</w:t>
+      </w:r>
+      <w:r>
+        <w:rPr>
+          <w:rFonts w:asciiTheme="majorHAnsi" w:hAnsiTheme="majorHAnsi" w:cstheme="majorHAnsi"/>
+        </w:rPr>
+        <w:t xml:space="preserve"> sequencing errors</w:t>
       </w:r>
       <w:r>
         <w:rPr>
@@ -4881,39 +5182,33 @@
         <w:rPr>
           <w:rFonts w:asciiTheme="majorHAnsi" w:hAnsiTheme="majorHAnsi" w:cstheme="majorHAnsi"/>
         </w:rPr>
-        <w:t>For each sex</w:t>
-      </w:r>
-      <w:r>
-        <w:rPr>
-          <w:rFonts w:asciiTheme="majorHAnsi" w:hAnsiTheme="majorHAnsi" w:cstheme="majorHAnsi"/>
-        </w:rPr>
-        <w:t xml:space="preserve">, we </w:t>
-      </w:r>
-      <w:r>
-        <w:rPr>
-          <w:rFonts w:asciiTheme="majorHAnsi" w:hAnsiTheme="majorHAnsi" w:cstheme="majorHAnsi"/>
-        </w:rPr>
-        <w:t xml:space="preserve">created </w:t>
-      </w:r>
-      <w:proofErr w:type="spellStart"/>
-      <w:r>
-        <w:rPr>
-          <w:rFonts w:asciiTheme="majorHAnsi" w:hAnsiTheme="majorHAnsi" w:cstheme="majorHAnsi"/>
-        </w:rPr>
-        <w:t>MinHash</w:t>
-      </w:r>
-      <w:proofErr w:type="spellEnd"/>
-      <w:r>
-        <w:rPr>
-          <w:rFonts w:asciiTheme="majorHAnsi" w:hAnsiTheme="majorHAnsi" w:cstheme="majorHAnsi"/>
-        </w:rPr>
-        <w:t xml:space="preserve"> sketches of 17-mers sampled at a scaled rate of 1000</w:t>
-      </w:r>
-      <w:r>
-        <w:rPr>
-          <w:rFonts w:asciiTheme="majorHAnsi" w:hAnsiTheme="majorHAnsi" w:cstheme="majorHAnsi"/>
-        </w:rPr>
-        <w:t xml:space="preserve"> in</w:t>
+        <w:t>We extracted all unique k-mers from the dataset, normalized abundances for each sex and observed the ratios of male to female abundances (FIG TK).</w:t>
+      </w:r>
+    </w:p>
+    <w:p>
+      <w:pPr>
+        <w:rPr>
+          <w:rFonts w:asciiTheme="majorHAnsi" w:hAnsiTheme="majorHAnsi" w:cstheme="majorHAnsi"/>
+        </w:rPr>
+      </w:pPr>
+    </w:p>
+    <w:p>
+      <w:pPr>
+        <w:rPr>
+          <w:rFonts w:asciiTheme="majorHAnsi" w:hAnsiTheme="majorHAnsi" w:cstheme="majorHAnsi"/>
+        </w:rPr>
+      </w:pPr>
+      <w:r>
+        <w:rPr>
+          <w:rFonts w:asciiTheme="majorHAnsi" w:hAnsiTheme="majorHAnsi" w:cstheme="majorHAnsi"/>
+        </w:rPr>
+        <w:t>Finally</w:t>
+      </w:r>
+      <w:r>
+        <w:rPr>
+          <w:rFonts w:asciiTheme="majorHAnsi" w:hAnsiTheme="majorHAnsi" w:cstheme="majorHAnsi"/>
+        </w:rPr>
+        <w:t>,</w:t>
       </w:r>
       <w:r>
         <w:rPr>
@@ -4921,92 +5216,6 @@
         </w:rPr>
         <w:t xml:space="preserve"> </w:t>
       </w:r>
-      <w:proofErr w:type="spellStart"/>
-      <w:r>
-        <w:rPr>
-          <w:rFonts w:asciiTheme="majorHAnsi" w:hAnsiTheme="majorHAnsi" w:cstheme="majorHAnsi"/>
-        </w:rPr>
-        <w:t>sourmash</w:t>
-      </w:r>
-      <w:proofErr w:type="spellEnd"/>
-      <w:r>
-        <w:rPr>
-          <w:rFonts w:asciiTheme="majorHAnsi" w:hAnsiTheme="majorHAnsi" w:cstheme="majorHAnsi"/>
-        </w:rPr>
-        <w:t xml:space="preserve"> v3.5.0 </w:t>
-      </w:r>
-      <w:r>
-        <w:rPr>
-          <w:rFonts w:asciiTheme="majorHAnsi" w:hAnsiTheme="majorHAnsi" w:cstheme="majorHAnsi"/>
-        </w:rPr>
-        <w:fldChar w:fldCharType="begin"/>
-      </w:r>
-      <w:r>
-        <w:rPr>
-          <w:rFonts w:asciiTheme="majorHAnsi" w:hAnsiTheme="majorHAnsi" w:cstheme="majorHAnsi"/>
-        </w:rPr>
-        <w:instrText xml:space="preserve"> ADDIN ZOTERO_ITEM CSL_CITATION {"citationID":"PMuEi7NF","properties":{"formattedCitation":"(Brown &amp; Irber, 2016)","plainCitation":"(Brown &amp; Irber, 2016)","noteIndex":0},"citationItems":[{"id":508,"uris":["http://zotero.org/users/local/3tku6QP0/items/K5M8IMDZ"],"itemData":{"id":508,"type":"article-journal","container-title":"The Journal of Open Source Software","DOI":"10.21105/joss.00027","ISSN":"2475-9066","issue":"5","journalAbbreviation":"JOSS","language":"en","page":"27","source":"DOI.org (Crossref)","title":"sourmash: a library for MinHash sketching of DNA","title-short":"sourmash","volume":"1","author":[{"family":"Brown","given":"C. Titus"},{"family":"Irber","given":"Luiz"}],"issued":{"date-parts":[["2016",9,14]]}}}],"schema":"https://github.com/citation-style-language/schema/raw/master/csl-citation.json"} </w:instrText>
-      </w:r>
-      <w:r>
-        <w:rPr>
-          <w:rFonts w:asciiTheme="majorHAnsi" w:hAnsiTheme="majorHAnsi" w:cstheme="majorHAnsi"/>
-        </w:rPr>
-        <w:fldChar w:fldCharType="separate"/>
-      </w:r>
-      <w:r>
-        <w:rPr>
-          <w:rFonts w:asciiTheme="majorHAnsi" w:hAnsiTheme="majorHAnsi" w:cstheme="majorHAnsi"/>
-        </w:rPr>
-        <w:t>(Brown &amp; Irber, 2016)</w:t>
-      </w:r>
-      <w:r>
-        <w:rPr>
-          <w:rFonts w:asciiTheme="majorHAnsi" w:hAnsiTheme="majorHAnsi" w:cstheme="majorHAnsi"/>
-        </w:rPr>
-        <w:fldChar w:fldCharType="end"/>
-      </w:r>
-      <w:r>
-        <w:rPr>
-          <w:rFonts w:asciiTheme="majorHAnsi" w:hAnsiTheme="majorHAnsi" w:cstheme="majorHAnsi"/>
-        </w:rPr>
-        <w:t xml:space="preserve">. </w:t>
-      </w:r>
-      <w:r>
-        <w:rPr>
-          <w:rFonts w:asciiTheme="majorHAnsi" w:hAnsiTheme="majorHAnsi" w:cstheme="majorHAnsi"/>
-        </w:rPr>
-        <w:t>Next, w</w:t>
-      </w:r>
-      <w:r>
-        <w:rPr>
-          <w:rFonts w:asciiTheme="majorHAnsi" w:hAnsiTheme="majorHAnsi" w:cstheme="majorHAnsi"/>
-        </w:rPr>
-        <w:t xml:space="preserve">e purged the signature files of low abundance k-mers (abundance &lt; 5) to eliminate k-mers </w:t>
-      </w:r>
-      <w:r>
-        <w:rPr>
-          <w:rFonts w:asciiTheme="majorHAnsi" w:hAnsiTheme="majorHAnsi" w:cstheme="majorHAnsi"/>
-        </w:rPr>
-        <w:t>likely to be the product of</w:t>
-      </w:r>
-      <w:r>
-        <w:rPr>
-          <w:rFonts w:asciiTheme="majorHAnsi" w:hAnsiTheme="majorHAnsi" w:cstheme="majorHAnsi"/>
-        </w:rPr>
-        <w:t xml:space="preserve"> sequencing errors</w:t>
-      </w:r>
-      <w:r>
-        <w:rPr>
-          <w:rFonts w:asciiTheme="majorHAnsi" w:hAnsiTheme="majorHAnsi" w:cstheme="majorHAnsi"/>
-        </w:rPr>
-        <w:t>. Then</w:t>
-      </w:r>
-      <w:r>
-        <w:rPr>
-          <w:rFonts w:asciiTheme="majorHAnsi" w:hAnsiTheme="majorHAnsi" w:cstheme="majorHAnsi"/>
-        </w:rPr>
-        <w:t xml:space="preserve"> </w:t>
-      </w:r>
       <w:r>
         <w:rPr>
           <w:rFonts w:asciiTheme="majorHAnsi" w:hAnsiTheme="majorHAnsi" w:cstheme="majorHAnsi"/>
@@ -5043,12 +5252,13 @@
         </w:rPr>
         <w:t>s.</w:t>
       </w:r>
-      <w:r>
-        <w:rPr>
-          <w:rFonts w:asciiTheme="majorHAnsi" w:hAnsiTheme="majorHAnsi" w:cstheme="majorHAnsi"/>
-        </w:rPr>
-        <w:br/>
-      </w:r>
+    </w:p>
+    <w:p>
+      <w:pPr>
+        <w:rPr>
+          <w:rFonts w:asciiTheme="majorHAnsi" w:hAnsiTheme="majorHAnsi" w:cstheme="majorHAnsi"/>
+        </w:rPr>
+      </w:pPr>
     </w:p>
     <w:p>
       <w:pPr>
@@ -5072,7 +5282,25 @@
         <w:rPr>
           <w:rFonts w:asciiTheme="majorHAnsi" w:hAnsiTheme="majorHAnsi" w:cstheme="majorHAnsi"/>
         </w:rPr>
-        <w:t>, we plotted and compared k-mer abundance for each sex</w:t>
+        <w:t xml:space="preserve">, </w:t>
+      </w:r>
+      <w:r>
+        <w:rPr>
+          <w:rFonts w:asciiTheme="majorHAnsi" w:hAnsiTheme="majorHAnsi" w:cstheme="majorHAnsi"/>
+        </w:rPr>
+        <w:t>by comparing normalized</w:t>
+      </w:r>
+      <w:r>
+        <w:rPr>
+          <w:rFonts w:asciiTheme="majorHAnsi" w:hAnsiTheme="majorHAnsi" w:cstheme="majorHAnsi"/>
+        </w:rPr>
+        <w:t xml:space="preserve"> k-mer abundance for each sex</w:t>
+      </w:r>
+      <w:r>
+        <w:rPr>
+          <w:rFonts w:asciiTheme="majorHAnsi" w:hAnsiTheme="majorHAnsi" w:cstheme="majorHAnsi"/>
+        </w:rPr>
+        <w:t>,</w:t>
       </w:r>
       <w:r>
         <w:rPr>
@@ -5144,7 +5372,19 @@
         <w:rPr>
           <w:rFonts w:asciiTheme="majorHAnsi" w:hAnsiTheme="majorHAnsi" w:cstheme="majorHAnsi"/>
         </w:rPr>
-        <w:t xml:space="preserve"> to a contig length of roughly 5,000 bp. We then compared the abundance of male and female k-mers found within those contigs. After, we took the median abundance of k-mers within </w:t>
+        <w:t xml:space="preserve"> to a contig length of roughly 5,000 bp. We compared the abundance of male and female k-mers found within those contigs. </w:t>
+      </w:r>
+      <w:r>
+        <w:rPr>
+          <w:rFonts w:asciiTheme="majorHAnsi" w:hAnsiTheme="majorHAnsi" w:cstheme="majorHAnsi"/>
+        </w:rPr>
+        <w:t>Then</w:t>
+      </w:r>
+      <w:r>
+        <w:rPr>
+          <w:rFonts w:asciiTheme="majorHAnsi" w:hAnsiTheme="majorHAnsi" w:cstheme="majorHAnsi"/>
+        </w:rPr>
+        <w:t xml:space="preserve">, we took the median abundance of k-mers within </w:t>
       </w:r>
       <w:r>
         <w:rPr>
@@ -5520,7 +5760,6 @@
         <w:rPr>
           <w:rFonts w:asciiTheme="majorHAnsi" w:hAnsiTheme="majorHAnsi" w:cstheme="majorHAnsi"/>
         </w:rPr>
-        <w:lastRenderedPageBreak/>
         <w:t>We</w:t>
       </w:r>
       <w:r>
@@ -5829,7 +6068,79 @@
         <w:rPr>
           <w:rFonts w:asciiTheme="majorHAnsi" w:hAnsiTheme="majorHAnsi" w:cstheme="majorHAnsi"/>
         </w:rPr>
-        <w:t xml:space="preserve">, respectively. These loci correspond to a Bonferroni corrected p-value cutoff of 5.893141e-08 in loci found within the male reference genome and 5.417265e-08 in loci analyzed within the female reference genome. No significant association in sex was found using the female reference genome. Two loci located in the male reference genome on Chromosome 5 were significantly associated with sex in delta smelt (Figure 15). Two </w:t>
+        <w:t>, respectively. These loci correspond to a Bonferroni corrected p-value cutoff of</w:t>
+      </w:r>
+      <w:r>
+        <w:rPr>
+          <w:rFonts w:asciiTheme="majorHAnsi" w:hAnsiTheme="majorHAnsi" w:cstheme="majorHAnsi"/>
+        </w:rPr>
+        <w:t xml:space="preserve"> </w:t>
+      </w:r>
+      <w:r>
+        <w:rPr>
+          <w:rFonts w:asciiTheme="majorHAnsi" w:hAnsiTheme="majorHAnsi" w:cstheme="majorHAnsi"/>
+        </w:rPr>
+        <w:t xml:space="preserve">5.417265e-08 </w:t>
+      </w:r>
+      <w:r>
+        <w:rPr>
+          <w:rFonts w:asciiTheme="majorHAnsi" w:hAnsiTheme="majorHAnsi" w:cstheme="majorHAnsi"/>
+        </w:rPr>
+        <w:t>and</w:t>
+      </w:r>
+      <w:r>
+        <w:rPr>
+          <w:rFonts w:asciiTheme="majorHAnsi" w:hAnsiTheme="majorHAnsi" w:cstheme="majorHAnsi"/>
+        </w:rPr>
+        <w:t xml:space="preserve"> 5.893141e-08 </w:t>
+      </w:r>
+      <w:r>
+        <w:rPr>
+          <w:rFonts w:asciiTheme="majorHAnsi" w:hAnsiTheme="majorHAnsi" w:cstheme="majorHAnsi"/>
+        </w:rPr>
+        <w:t xml:space="preserve">required for significance of </w:t>
+      </w:r>
+      <w:r>
+        <w:rPr>
+          <w:rFonts w:asciiTheme="majorHAnsi" w:hAnsiTheme="majorHAnsi" w:cstheme="majorHAnsi"/>
+        </w:rPr>
+        <w:t xml:space="preserve">in </w:t>
+      </w:r>
+      <w:r>
+        <w:rPr>
+          <w:rFonts w:asciiTheme="majorHAnsi" w:hAnsiTheme="majorHAnsi" w:cstheme="majorHAnsi"/>
+        </w:rPr>
+        <w:t>associations</w:t>
+      </w:r>
+      <w:r>
+        <w:rPr>
+          <w:rFonts w:asciiTheme="majorHAnsi" w:hAnsiTheme="majorHAnsi" w:cstheme="majorHAnsi"/>
+        </w:rPr>
+        <w:t xml:space="preserve"> found within the </w:t>
+      </w:r>
+      <w:r>
+        <w:rPr>
+          <w:rFonts w:asciiTheme="majorHAnsi" w:hAnsiTheme="majorHAnsi" w:cstheme="majorHAnsi"/>
+        </w:rPr>
+        <w:t xml:space="preserve">female and </w:t>
+      </w:r>
+      <w:r>
+        <w:rPr>
+          <w:rFonts w:asciiTheme="majorHAnsi" w:hAnsiTheme="majorHAnsi" w:cstheme="majorHAnsi"/>
+        </w:rPr>
+        <w:t>male reference genome</w:t>
+      </w:r>
+      <w:r>
+        <w:rPr>
+          <w:rFonts w:asciiTheme="majorHAnsi" w:hAnsiTheme="majorHAnsi" w:cstheme="majorHAnsi"/>
+        </w:rPr>
+        <w:t>, respectively</w:t>
+      </w:r>
+      <w:r>
+        <w:rPr>
+          <w:rFonts w:asciiTheme="majorHAnsi" w:hAnsiTheme="majorHAnsi" w:cstheme="majorHAnsi"/>
+        </w:rPr>
+        <w:t xml:space="preserve">. No significant association in sex was found using the female reference genome. Two loci located in the male reference genome on Chromosome 5 were significantly associated with sex in delta smelt (Figure 15). Two </w:t>
       </w:r>
       <w:r>
         <w:rPr>
@@ -6133,6 +6444,12 @@
         <w:rPr>
           <w:rFonts w:asciiTheme="majorHAnsi" w:hAnsiTheme="majorHAnsi" w:cstheme="majorHAnsi"/>
         </w:rPr>
+        <w:t xml:space="preserve"> for each sex</w:t>
+      </w:r>
+      <w:r>
+        <w:rPr>
+          <w:rFonts w:asciiTheme="majorHAnsi" w:hAnsiTheme="majorHAnsi" w:cstheme="majorHAnsi"/>
+        </w:rPr>
         <w:t xml:space="preserve">, totaled the absolute difference of coverage between sexes, and calculated the ratios of the mean depth of coverage between sexes at each </w:t>
       </w:r>
       <w:proofErr w:type="gramStart"/>
@@ -6165,14 +6482,21 @@
         <w:rPr>
           <w:rFonts w:asciiTheme="majorHAnsi" w:hAnsiTheme="majorHAnsi" w:cstheme="majorHAnsi"/>
         </w:rPr>
-        <w:t xml:space="preserve">low difference in coverage and a sex coverage ratio equal to or </w:t>
+        <w:t xml:space="preserve">low difference in coverage and a sex coverage ratio equal to or greater than </w:t>
       </w:r>
       <w:commentRangeStart w:id="18"/>
       <w:r>
         <w:rPr>
           <w:rFonts w:asciiTheme="majorHAnsi" w:hAnsiTheme="majorHAnsi" w:cstheme="majorHAnsi"/>
         </w:rPr>
-        <w:t>greater than two</w:t>
+        <w:t>two</w:t>
+      </w:r>
+      <w:commentRangeEnd w:id="18"/>
+      <w:r>
+        <w:rPr>
+          <w:rStyle w:val="CommentReference"/>
+        </w:rPr>
+        <w:commentReference w:id="18"/>
       </w:r>
       <w:r>
         <w:rPr>
@@ -6180,32 +6504,39 @@
         </w:rPr>
         <w:t>.</w:t>
       </w:r>
-      <w:commentRangeEnd w:id="18"/>
+    </w:p>
+    <w:p>
+      <w:pPr>
+        <w:rPr>
+          <w:rFonts w:asciiTheme="majorHAnsi" w:hAnsiTheme="majorHAnsi" w:cstheme="majorHAnsi"/>
+        </w:rPr>
+      </w:pPr>
+    </w:p>
+    <w:p>
+      <w:pPr>
+        <w:rPr>
+          <w:rFonts w:asciiTheme="majorHAnsi" w:hAnsiTheme="majorHAnsi" w:cstheme="majorHAnsi"/>
+        </w:rPr>
+      </w:pPr>
+      <w:commentRangeStart w:id="19"/>
+      <w:r>
+        <w:rPr>
+          <w:rFonts w:asciiTheme="majorHAnsi" w:hAnsiTheme="majorHAnsi" w:cstheme="majorHAnsi"/>
+        </w:rPr>
+        <w:t xml:space="preserve">Next, </w:t>
+      </w:r>
+      <w:commentRangeEnd w:id="19"/>
       <w:r>
         <w:rPr>
           <w:rStyle w:val="CommentReference"/>
         </w:rPr>
-        <w:commentReference w:id="18"/>
-      </w:r>
-    </w:p>
-    <w:p>
-      <w:pPr>
-        <w:rPr>
-          <w:rFonts w:asciiTheme="majorHAnsi" w:hAnsiTheme="majorHAnsi" w:cstheme="majorHAnsi"/>
-        </w:rPr>
-      </w:pPr>
-    </w:p>
-    <w:p>
-      <w:pPr>
-        <w:rPr>
-          <w:rFonts w:asciiTheme="majorHAnsi" w:hAnsiTheme="majorHAnsi" w:cstheme="majorHAnsi"/>
-        </w:rPr>
-      </w:pPr>
-      <w:r>
-        <w:rPr>
-          <w:rFonts w:asciiTheme="majorHAnsi" w:hAnsiTheme="majorHAnsi" w:cstheme="majorHAnsi"/>
-        </w:rPr>
-        <w:t xml:space="preserve">Next, using custom bash and </w:t>
+        <w:commentReference w:id="19"/>
+      </w:r>
+      <w:r>
+        <w:rPr>
+          <w:rFonts w:asciiTheme="majorHAnsi" w:hAnsiTheme="majorHAnsi" w:cstheme="majorHAnsi"/>
+        </w:rPr>
+        <w:t xml:space="preserve">using custom bash and </w:t>
       </w:r>
       <w:proofErr w:type="spellStart"/>
       <w:r>
@@ -6345,7 +6676,7 @@
           <w:szCs w:val="24"/>
         </w:rPr>
       </w:pPr>
-      <w:bookmarkStart w:id="19" w:name="_Toc113440569"/>
+      <w:bookmarkStart w:id="20" w:name="_Toc113440569"/>
       <w:r>
         <w:rPr>
           <w:rFonts w:asciiTheme="majorHAnsi" w:hAnsiTheme="majorHAnsi" w:cstheme="majorHAnsi"/>
@@ -6354,7 +6685,606 @@
         </w:rPr>
         <w:t>K-mer analysis</w:t>
       </w:r>
-      <w:bookmarkEnd w:id="19"/>
+      <w:bookmarkEnd w:id="20"/>
+    </w:p>
+    <w:p>
+      <w:pPr>
+        <w:rPr>
+          <w:rFonts w:asciiTheme="majorHAnsi" w:hAnsiTheme="majorHAnsi" w:cstheme="majorHAnsi"/>
+        </w:rPr>
+      </w:pPr>
+      <w:r>
+        <w:rPr>
+          <w:rFonts w:asciiTheme="majorHAnsi" w:hAnsiTheme="majorHAnsi" w:cstheme="majorHAnsi"/>
+        </w:rPr>
+        <w:t xml:space="preserve">We observed </w:t>
+      </w:r>
+      <w:proofErr w:type="gramStart"/>
+      <w:r>
+        <w:rPr>
+          <w:rFonts w:asciiTheme="majorHAnsi" w:hAnsiTheme="majorHAnsi" w:cstheme="majorHAnsi"/>
+        </w:rPr>
+        <w:t>a three distinct peaks</w:t>
+      </w:r>
+      <w:proofErr w:type="gramEnd"/>
+      <w:r>
+        <w:rPr>
+          <w:rFonts w:asciiTheme="majorHAnsi" w:hAnsiTheme="majorHAnsi" w:cstheme="majorHAnsi"/>
+        </w:rPr>
+        <w:t xml:space="preserve"> in the distribution of male to female k-mer abundance (Figure TK log ratio) female </w:t>
+      </w:r>
+      <w:r>
+        <w:rPr>
+          <w:rFonts w:asciiTheme="majorHAnsi" w:hAnsiTheme="majorHAnsi" w:cstheme="majorHAnsi"/>
+        </w:rPr>
+        <w:t xml:space="preserve">First pass filtration resulting in distinct k-mers for each sex resulted in a total of </w:t>
+      </w:r>
+      <w:r>
+        <w:rPr>
+          <w:rFonts w:asciiTheme="majorHAnsi" w:hAnsiTheme="majorHAnsi" w:cstheme="majorHAnsi"/>
+        </w:rPr>
+        <w:t>1</w:t>
+      </w:r>
+      <w:r>
+        <w:rPr>
+          <w:rFonts w:asciiTheme="majorHAnsi" w:hAnsiTheme="majorHAnsi" w:cstheme="majorHAnsi"/>
+        </w:rPr>
+        <w:t>,</w:t>
+      </w:r>
+      <w:r>
+        <w:rPr>
+          <w:rFonts w:asciiTheme="majorHAnsi" w:hAnsiTheme="majorHAnsi" w:cstheme="majorHAnsi"/>
+        </w:rPr>
+        <w:t>284</w:t>
+      </w:r>
+      <w:r>
+        <w:rPr>
+          <w:rFonts w:asciiTheme="majorHAnsi" w:hAnsiTheme="majorHAnsi" w:cstheme="majorHAnsi"/>
+        </w:rPr>
+        <w:t>,</w:t>
+      </w:r>
+      <w:r>
+        <w:rPr>
+          <w:rFonts w:asciiTheme="majorHAnsi" w:hAnsiTheme="majorHAnsi" w:cstheme="majorHAnsi"/>
+        </w:rPr>
+        <w:t xml:space="preserve">592 distinct hashes from combined data sets, implying </w:t>
+      </w:r>
+      <w:r>
+        <w:rPr>
+          <w:rFonts w:asciiTheme="majorHAnsi" w:hAnsiTheme="majorHAnsi" w:cstheme="majorHAnsi"/>
+        </w:rPr>
+        <w:t xml:space="preserve">roughly </w:t>
+      </w:r>
+      <w:r>
+        <w:rPr>
+          <w:rFonts w:asciiTheme="majorHAnsi" w:hAnsiTheme="majorHAnsi" w:cstheme="majorHAnsi"/>
+        </w:rPr>
+        <w:t>1.284592e+09 original k-mers</w:t>
+      </w:r>
+      <w:r>
+        <w:rPr>
+          <w:rFonts w:asciiTheme="majorHAnsi" w:hAnsiTheme="majorHAnsi" w:cstheme="majorHAnsi"/>
+        </w:rPr>
+        <w:t xml:space="preserve">. After removing k-mer shared between sexes there were </w:t>
+      </w:r>
+      <w:r>
+        <w:rPr>
+          <w:rFonts w:asciiTheme="majorHAnsi" w:hAnsiTheme="majorHAnsi" w:cstheme="majorHAnsi"/>
+        </w:rPr>
+        <w:t>494,251,000 female-only</w:t>
+      </w:r>
+      <w:r>
+        <w:rPr>
+          <w:rFonts w:asciiTheme="majorHAnsi" w:hAnsiTheme="majorHAnsi" w:cstheme="majorHAnsi"/>
+        </w:rPr>
+        <w:t xml:space="preserve"> and </w:t>
+      </w:r>
+      <w:r>
+        <w:rPr>
+          <w:rFonts w:asciiTheme="majorHAnsi" w:hAnsiTheme="majorHAnsi" w:cstheme="majorHAnsi"/>
+        </w:rPr>
+        <w:t>118,191,000 male-only</w:t>
+      </w:r>
+    </w:p>
+    <w:p>
+      <w:pPr>
+        <w:rPr>
+          <w:rFonts w:asciiTheme="majorHAnsi" w:hAnsiTheme="majorHAnsi" w:cstheme="majorHAnsi"/>
+        </w:rPr>
+      </w:pPr>
+    </w:p>
+    <w:p>
+      <w:pPr>
+        <w:rPr>
+          <w:rFonts w:asciiTheme="majorHAnsi" w:hAnsiTheme="majorHAnsi" w:cstheme="majorHAnsi"/>
+        </w:rPr>
+      </w:pPr>
+      <w:r>
+        <w:rPr>
+          <w:rFonts w:asciiTheme="majorHAnsi" w:hAnsiTheme="majorHAnsi" w:cstheme="majorHAnsi"/>
+        </w:rPr>
+        <w:t xml:space="preserve">Female and male median k-mer abundance </w:t>
+      </w:r>
+      <w:r>
+        <w:rPr>
+          <w:rFonts w:asciiTheme="majorHAnsi" w:hAnsiTheme="majorHAnsi" w:cstheme="majorHAnsi"/>
+        </w:rPr>
+        <w:t>was</w:t>
+      </w:r>
+      <w:r>
+        <w:rPr>
+          <w:rFonts w:asciiTheme="majorHAnsi" w:hAnsiTheme="majorHAnsi" w:cstheme="majorHAnsi"/>
+        </w:rPr>
+        <w:t xml:space="preserve"> 13.0 and 7.0, respectively</w:t>
+      </w:r>
+      <w:r>
+        <w:rPr>
+          <w:rFonts w:asciiTheme="majorHAnsi" w:hAnsiTheme="majorHAnsi" w:cstheme="majorHAnsi"/>
+        </w:rPr>
+        <w:t xml:space="preserve">, resulting in a </w:t>
+      </w:r>
+      <w:r>
+        <w:rPr>
+          <w:rFonts w:asciiTheme="majorHAnsi" w:hAnsiTheme="majorHAnsi" w:cstheme="majorHAnsi"/>
+        </w:rPr>
+        <w:t xml:space="preserve">female correction </w:t>
+      </w:r>
+      <w:proofErr w:type="gramStart"/>
+      <w:r>
+        <w:rPr>
+          <w:rFonts w:asciiTheme="majorHAnsi" w:hAnsiTheme="majorHAnsi" w:cstheme="majorHAnsi"/>
+        </w:rPr>
+        <w:t xml:space="preserve">of </w:t>
+      </w:r>
+      <w:r>
+        <w:rPr>
+          <w:rFonts w:asciiTheme="majorHAnsi" w:hAnsiTheme="majorHAnsi" w:cstheme="majorHAnsi"/>
+        </w:rPr>
+        <w:t xml:space="preserve"> </w:t>
+      </w:r>
+      <w:r>
+        <w:rPr>
+          <w:rFonts w:asciiTheme="majorHAnsi" w:hAnsiTheme="majorHAnsi" w:cstheme="majorHAnsi"/>
+        </w:rPr>
+        <w:t>0.5384615384615384</w:t>
+      </w:r>
+      <w:r>
+        <w:rPr>
+          <w:rFonts w:asciiTheme="majorHAnsi" w:hAnsiTheme="majorHAnsi" w:cstheme="majorHAnsi"/>
+        </w:rPr>
+        <w:t>.</w:t>
+      </w:r>
+      <w:proofErr w:type="gramEnd"/>
+    </w:p>
+    <w:p>
+      <w:pPr>
+        <w:rPr>
+          <w:rFonts w:asciiTheme="majorHAnsi" w:hAnsiTheme="majorHAnsi" w:cstheme="majorHAnsi"/>
+        </w:rPr>
+      </w:pPr>
+    </w:p>
+    <w:p>
+      <w:pPr>
+        <w:rPr>
+          <w:rFonts w:asciiTheme="majorHAnsi" w:hAnsiTheme="majorHAnsi" w:cstheme="majorHAnsi"/>
+        </w:rPr>
+      </w:pPr>
+    </w:p>
+    <w:p>
+      <w:pPr>
+        <w:rPr>
+          <w:rFonts w:asciiTheme="majorHAnsi" w:hAnsiTheme="majorHAnsi" w:cstheme="majorHAnsi"/>
+        </w:rPr>
+      </w:pPr>
+      <w:r>
+        <w:rPr>
+          <w:rFonts w:asciiTheme="majorHAnsi" w:hAnsiTheme="majorHAnsi" w:cstheme="majorHAnsi"/>
+        </w:rPr>
+        <w:t>3</w:t>
+      </w:r>
+      <w:r>
+        <w:rPr>
+          <w:rFonts w:asciiTheme="majorHAnsi" w:hAnsiTheme="majorHAnsi" w:cstheme="majorHAnsi"/>
+        </w:rPr>
+        <w:t xml:space="preserve">. </w:t>
+      </w:r>
+      <w:r>
+        <w:rPr>
+          <w:rFonts w:asciiTheme="majorHAnsi" w:hAnsiTheme="majorHAnsi" w:cstheme="majorHAnsi"/>
+        </w:rPr>
+        <w:t>118191000 male only k-mers (</w:t>
+      </w:r>
+      <w:proofErr w:type="spellStart"/>
+      <w:r>
+        <w:rPr>
+          <w:rFonts w:asciiTheme="majorHAnsi" w:hAnsiTheme="majorHAnsi" w:cstheme="majorHAnsi"/>
+        </w:rPr>
+        <w:t>est</w:t>
+      </w:r>
+      <w:proofErr w:type="spellEnd"/>
+      <w:r>
+        <w:rPr>
+          <w:rFonts w:asciiTheme="majorHAnsi" w:hAnsiTheme="majorHAnsi" w:cstheme="majorHAnsi"/>
+        </w:rPr>
+        <w:t>)</w:t>
+      </w:r>
+      <w:r>
+        <w:rPr>
+          <w:rFonts w:asciiTheme="majorHAnsi" w:hAnsiTheme="majorHAnsi" w:cstheme="majorHAnsi"/>
+        </w:rPr>
+        <w:t xml:space="preserve">; </w:t>
+      </w:r>
+      <w:r>
+        <w:rPr>
+          <w:rFonts w:asciiTheme="majorHAnsi" w:hAnsiTheme="majorHAnsi" w:cstheme="majorHAnsi"/>
+        </w:rPr>
+        <w:t xml:space="preserve">494251000 </w:t>
+      </w:r>
+      <w:proofErr w:type="gramStart"/>
+      <w:r>
+        <w:rPr>
+          <w:rFonts w:asciiTheme="majorHAnsi" w:hAnsiTheme="majorHAnsi" w:cstheme="majorHAnsi"/>
+        </w:rPr>
+        <w:t>female</w:t>
+      </w:r>
+      <w:proofErr w:type="gramEnd"/>
+      <w:r>
+        <w:rPr>
+          <w:rFonts w:asciiTheme="majorHAnsi" w:hAnsiTheme="majorHAnsi" w:cstheme="majorHAnsi"/>
+        </w:rPr>
+        <w:t xml:space="preserve"> only k-mers (</w:t>
+      </w:r>
+      <w:proofErr w:type="spellStart"/>
+      <w:r>
+        <w:rPr>
+          <w:rFonts w:asciiTheme="majorHAnsi" w:hAnsiTheme="majorHAnsi" w:cstheme="majorHAnsi"/>
+        </w:rPr>
+        <w:t>est</w:t>
+      </w:r>
+      <w:proofErr w:type="spellEnd"/>
+      <w:r>
+        <w:rPr>
+          <w:rFonts w:asciiTheme="majorHAnsi" w:hAnsiTheme="majorHAnsi" w:cstheme="majorHAnsi"/>
+        </w:rPr>
+        <w:t>)</w:t>
+      </w:r>
+    </w:p>
+    <w:p>
+      <w:pPr>
+        <w:rPr>
+          <w:rFonts w:asciiTheme="majorHAnsi" w:hAnsiTheme="majorHAnsi" w:cstheme="majorHAnsi"/>
+        </w:rPr>
+      </w:pPr>
+      <w:r>
+        <w:rPr>
+          <w:rFonts w:asciiTheme="majorHAnsi" w:hAnsiTheme="majorHAnsi" w:cstheme="majorHAnsi"/>
+        </w:rPr>
+        <w:t xml:space="preserve">4. </w:t>
+      </w:r>
+      <w:r>
+        <w:rPr>
+          <w:rFonts w:asciiTheme="majorHAnsi" w:hAnsiTheme="majorHAnsi" w:cstheme="majorHAnsi"/>
+        </w:rPr>
+        <w:t>hashes unique to males w elevated male abundance vs female =</w:t>
+      </w:r>
+      <w:r>
+        <w:rPr>
+          <w:rFonts w:asciiTheme="majorHAnsi" w:hAnsiTheme="majorHAnsi" w:cstheme="majorHAnsi"/>
+        </w:rPr>
+        <w:tab/>
+        <w:t xml:space="preserve"> </w:t>
+      </w:r>
+      <w:r>
+        <w:rPr>
+          <w:rFonts w:asciiTheme="majorHAnsi" w:hAnsiTheme="majorHAnsi" w:cstheme="majorHAnsi"/>
+        </w:rPr>
+        <w:t>selected 4964 hashes total</w:t>
+      </w:r>
+    </w:p>
+    <w:p>
+      <w:pPr>
+        <w:rPr>
+          <w:rFonts w:asciiTheme="majorHAnsi" w:hAnsiTheme="majorHAnsi" w:cstheme="majorHAnsi"/>
+        </w:rPr>
+      </w:pPr>
+    </w:p>
+    <w:p>
+      <w:pPr>
+        <w:rPr>
+          <w:rFonts w:asciiTheme="majorHAnsi" w:hAnsiTheme="majorHAnsi" w:cstheme="majorHAnsi"/>
+        </w:rPr>
+      </w:pPr>
+      <w:r>
+        <w:rPr>
+          <w:rFonts w:asciiTheme="majorHAnsi" w:hAnsiTheme="majorHAnsi" w:cstheme="majorHAnsi"/>
+        </w:rPr>
+        <w:t>We</w:t>
+      </w:r>
+      <w:r>
+        <w:rPr>
+          <w:rFonts w:asciiTheme="majorHAnsi" w:hAnsiTheme="majorHAnsi" w:cstheme="majorHAnsi"/>
+        </w:rPr>
+        <w:t xml:space="preserve"> sought to identify unique differences of sequence content in males versus females</w:t>
+      </w:r>
+      <w:r>
+        <w:rPr>
+          <w:rFonts w:asciiTheme="majorHAnsi" w:hAnsiTheme="majorHAnsi" w:cstheme="majorHAnsi"/>
+        </w:rPr>
+        <w:t xml:space="preserve"> using a k-mer based approach</w:t>
+      </w:r>
+      <w:r>
+        <w:rPr>
+          <w:rFonts w:asciiTheme="majorHAnsi" w:hAnsiTheme="majorHAnsi" w:cstheme="majorHAnsi"/>
+        </w:rPr>
+        <w:t>. To do this, we</w:t>
+      </w:r>
+      <w:r>
+        <w:rPr>
+          <w:rFonts w:asciiTheme="majorHAnsi" w:hAnsiTheme="majorHAnsi" w:cstheme="majorHAnsi"/>
+        </w:rPr>
+        <w:t xml:space="preserve"> </w:t>
+      </w:r>
+      <w:r>
+        <w:rPr>
+          <w:rFonts w:asciiTheme="majorHAnsi" w:hAnsiTheme="majorHAnsi" w:cstheme="majorHAnsi"/>
+        </w:rPr>
+        <w:t xml:space="preserve">used </w:t>
+      </w:r>
+      <w:r>
+        <w:rPr>
+          <w:rFonts w:asciiTheme="majorHAnsi" w:hAnsiTheme="majorHAnsi" w:cstheme="majorHAnsi"/>
+        </w:rPr>
+        <w:t xml:space="preserve">male and female individual’s </w:t>
+      </w:r>
+      <w:r>
+        <w:rPr>
+          <w:rFonts w:asciiTheme="majorHAnsi" w:hAnsiTheme="majorHAnsi" w:cstheme="majorHAnsi"/>
+        </w:rPr>
+        <w:t>linked-read data</w:t>
+      </w:r>
+      <w:r>
+        <w:rPr>
+          <w:rFonts w:asciiTheme="majorHAnsi" w:hAnsiTheme="majorHAnsi" w:cstheme="majorHAnsi"/>
+        </w:rPr>
+        <w:t xml:space="preserve"> generated for the prior genome assemblies</w:t>
+      </w:r>
+      <w:r>
+        <w:rPr>
+          <w:rFonts w:asciiTheme="majorHAnsi" w:hAnsiTheme="majorHAnsi" w:cstheme="majorHAnsi"/>
+        </w:rPr>
+        <w:t xml:space="preserve"> </w:t>
+      </w:r>
+      <w:r>
+        <w:rPr>
+          <w:rFonts w:asciiTheme="majorHAnsi" w:hAnsiTheme="majorHAnsi" w:cstheme="majorHAnsi"/>
+        </w:rPr>
+        <w:t xml:space="preserve">to create sex-specific sequence signature files using </w:t>
+      </w:r>
+      <w:proofErr w:type="spellStart"/>
+      <w:r>
+        <w:rPr>
+          <w:rFonts w:ascii="Courier" w:hAnsi="Courier" w:cstheme="majorHAnsi"/>
+        </w:rPr>
+        <w:t>sourmash</w:t>
+      </w:r>
+      <w:proofErr w:type="spellEnd"/>
+      <w:r>
+        <w:rPr>
+          <w:rFonts w:ascii="Courier" w:hAnsi="Courier" w:cstheme="majorHAnsi"/>
+        </w:rPr>
+        <w:t xml:space="preserve"> compute</w:t>
+      </w:r>
+      <w:r>
+        <w:rPr>
+          <w:rFonts w:asciiTheme="majorHAnsi" w:hAnsiTheme="majorHAnsi" w:cstheme="majorHAnsi"/>
+        </w:rPr>
+        <w:t xml:space="preserve"> with options </w:t>
+      </w:r>
+      <w:r>
+        <w:rPr>
+          <w:rFonts w:ascii="Courier" w:hAnsi="Courier" w:cstheme="majorHAnsi"/>
+        </w:rPr>
+        <w:t>-k 21, 31, 51</w:t>
+      </w:r>
+      <w:r>
+        <w:rPr>
+          <w:rFonts w:asciiTheme="majorHAnsi" w:hAnsiTheme="majorHAnsi" w:cstheme="majorHAnsi"/>
+        </w:rPr>
+        <w:t>,</w:t>
+      </w:r>
+      <w:r>
+        <w:rPr>
+          <w:rFonts w:ascii="Courier" w:hAnsi="Courier" w:cstheme="majorHAnsi"/>
+        </w:rPr>
+        <w:t xml:space="preserve"> --scaled 100 </w:t>
+      </w:r>
+      <w:r>
+        <w:rPr>
+          <w:rFonts w:asciiTheme="majorHAnsi" w:hAnsiTheme="majorHAnsi" w:cstheme="majorHAnsi"/>
+        </w:rPr>
+        <w:t>and</w:t>
+      </w:r>
+      <w:r>
+        <w:rPr>
+          <w:rFonts w:asciiTheme="majorHAnsi" w:hAnsiTheme="majorHAnsi" w:cstheme="majorHAnsi"/>
+        </w:rPr>
+        <w:t xml:space="preserve"> </w:t>
+      </w:r>
+      <w:r>
+        <w:rPr>
+          <w:rFonts w:ascii="Courier" w:hAnsi="Courier" w:cstheme="majorHAnsi"/>
+        </w:rPr>
+        <w:t>--track-abundance</w:t>
+      </w:r>
+      <w:r>
+        <w:rPr>
+          <w:rFonts w:asciiTheme="majorHAnsi" w:hAnsiTheme="majorHAnsi" w:cstheme="majorHAnsi"/>
+        </w:rPr>
+        <w:t xml:space="preserve"> in</w:t>
+      </w:r>
+      <w:r>
+        <w:rPr>
+          <w:rFonts w:asciiTheme="majorHAnsi" w:hAnsiTheme="majorHAnsi" w:cstheme="majorHAnsi"/>
+        </w:rPr>
+        <w:t xml:space="preserve"> </w:t>
+      </w:r>
+      <w:proofErr w:type="spellStart"/>
+      <w:r>
+        <w:rPr>
+          <w:rFonts w:asciiTheme="majorHAnsi" w:hAnsiTheme="majorHAnsi" w:cstheme="majorHAnsi"/>
+        </w:rPr>
+        <w:t>sourmash</w:t>
+      </w:r>
+      <w:proofErr w:type="spellEnd"/>
+      <w:r>
+        <w:rPr>
+          <w:rFonts w:asciiTheme="majorHAnsi" w:hAnsiTheme="majorHAnsi" w:cstheme="majorHAnsi"/>
+        </w:rPr>
+        <w:t xml:space="preserve"> v3.5.0 </w:t>
+      </w:r>
+      <w:r>
+        <w:rPr>
+          <w:rFonts w:asciiTheme="majorHAnsi" w:hAnsiTheme="majorHAnsi" w:cstheme="majorHAnsi"/>
+        </w:rPr>
+        <w:fldChar w:fldCharType="begin"/>
+      </w:r>
+      <w:r>
+        <w:rPr>
+          <w:rFonts w:asciiTheme="majorHAnsi" w:hAnsiTheme="majorHAnsi" w:cstheme="majorHAnsi"/>
+        </w:rPr>
+        <w:instrText xml:space="preserve"> ADDIN ZOTERO_ITEM CSL_CITATION {"citationID":"PMuEi7NF","properties":{"formattedCitation":"(Brown &amp; Irber, 2016)","plainCitation":"(Brown &amp; Irber, 2016)","noteIndex":0},"citationItems":[{"id":508,"uris":["http://zotero.org/users/local/3tku6QP0/items/K5M8IMDZ"],"itemData":{"id":508,"type":"article-journal","container-title":"The Journal of Open Source Software","DOI":"10.21105/joss.00027","ISSN":"2475-9066","issue":"5","journalAbbreviation":"JOSS","language":"en","page":"27","source":"DOI.org (Crossref)","title":"sourmash: a library for MinHash sketching of DNA","title-short":"sourmash","volume":"1","author":[{"family":"Brown","given":"C. Titus"},{"family":"Irber","given":"Luiz"}],"issued":{"date-parts":[["2016",9,14]]}}}],"schema":"https://github.com/citation-style-language/schema/raw/master/csl-citation.json"} </w:instrText>
+      </w:r>
+      <w:r>
+        <w:rPr>
+          <w:rFonts w:asciiTheme="majorHAnsi" w:hAnsiTheme="majorHAnsi" w:cstheme="majorHAnsi"/>
+        </w:rPr>
+        <w:fldChar w:fldCharType="separate"/>
+      </w:r>
+      <w:r>
+        <w:rPr>
+          <w:rFonts w:asciiTheme="majorHAnsi" w:hAnsiTheme="majorHAnsi" w:cstheme="majorHAnsi"/>
+        </w:rPr>
+        <w:t xml:space="preserve">(Brown &amp; </w:t>
+      </w:r>
+      <w:proofErr w:type="spellStart"/>
+      <w:r>
+        <w:rPr>
+          <w:rFonts w:asciiTheme="majorHAnsi" w:hAnsiTheme="majorHAnsi" w:cstheme="majorHAnsi"/>
+        </w:rPr>
+        <w:t>Irber</w:t>
+      </w:r>
+      <w:proofErr w:type="spellEnd"/>
+      <w:r>
+        <w:rPr>
+          <w:rFonts w:asciiTheme="majorHAnsi" w:hAnsiTheme="majorHAnsi" w:cstheme="majorHAnsi"/>
+        </w:rPr>
+        <w:t>, 2016)</w:t>
+      </w:r>
+      <w:r>
+        <w:rPr>
+          <w:rFonts w:asciiTheme="majorHAnsi" w:hAnsiTheme="majorHAnsi" w:cstheme="majorHAnsi"/>
+        </w:rPr>
+        <w:fldChar w:fldCharType="end"/>
+      </w:r>
+      <w:r>
+        <w:rPr>
+          <w:rFonts w:asciiTheme="majorHAnsi" w:hAnsiTheme="majorHAnsi" w:cstheme="majorHAnsi"/>
+        </w:rPr>
+        <w:t xml:space="preserve">. Next, we created </w:t>
+      </w:r>
+      <w:proofErr w:type="spellStart"/>
+      <w:r>
+        <w:rPr>
+          <w:rFonts w:asciiTheme="majorHAnsi" w:hAnsiTheme="majorHAnsi" w:cstheme="majorHAnsi"/>
+        </w:rPr>
+        <w:t>MinHash</w:t>
+      </w:r>
+      <w:proofErr w:type="spellEnd"/>
+      <w:r>
+        <w:rPr>
+          <w:rFonts w:asciiTheme="majorHAnsi" w:hAnsiTheme="majorHAnsi" w:cstheme="majorHAnsi"/>
+        </w:rPr>
+        <w:t xml:space="preserve"> sketches of 21-mers sampled, </w:t>
+      </w:r>
+      <w:r>
+        <w:rPr>
+          <w:rFonts w:asciiTheme="majorHAnsi" w:hAnsiTheme="majorHAnsi" w:cstheme="majorHAnsi"/>
+        </w:rPr>
+        <w:t xml:space="preserve">purged signature files of low abundance k-mers (abundance &lt; 5) to eliminate k-mers </w:t>
+      </w:r>
+      <w:r>
+        <w:rPr>
+          <w:rFonts w:asciiTheme="majorHAnsi" w:hAnsiTheme="majorHAnsi" w:cstheme="majorHAnsi"/>
+        </w:rPr>
+        <w:t>likely to be the product of</w:t>
+      </w:r>
+      <w:r>
+        <w:rPr>
+          <w:rFonts w:asciiTheme="majorHAnsi" w:hAnsiTheme="majorHAnsi" w:cstheme="majorHAnsi"/>
+        </w:rPr>
+        <w:t xml:space="preserve"> sequencing errors</w:t>
+      </w:r>
+      <w:r>
+        <w:rPr>
+          <w:rFonts w:asciiTheme="majorHAnsi" w:hAnsiTheme="majorHAnsi" w:cstheme="majorHAnsi"/>
+        </w:rPr>
+        <w:t>. Then,</w:t>
+      </w:r>
+      <w:r>
+        <w:rPr>
+          <w:rFonts w:asciiTheme="majorHAnsi" w:hAnsiTheme="majorHAnsi" w:cstheme="majorHAnsi"/>
+        </w:rPr>
+        <w:t xml:space="preserve"> </w:t>
+      </w:r>
+      <w:r>
+        <w:rPr>
+          <w:rFonts w:asciiTheme="majorHAnsi" w:hAnsiTheme="majorHAnsi" w:cstheme="majorHAnsi"/>
+        </w:rPr>
+        <w:t>we</w:t>
+      </w:r>
+      <w:r>
+        <w:rPr>
+          <w:rFonts w:asciiTheme="majorHAnsi" w:hAnsiTheme="majorHAnsi" w:cstheme="majorHAnsi"/>
+        </w:rPr>
+        <w:t xml:space="preserve"> discarded k-mers shared between male and females to leave only sex-specific k-mers. The resulting high abundance, single sex k-mers were used in our </w:t>
+      </w:r>
+      <w:r>
+        <w:rPr>
+          <w:rFonts w:asciiTheme="majorHAnsi" w:hAnsiTheme="majorHAnsi" w:cstheme="majorHAnsi"/>
+        </w:rPr>
+        <w:t xml:space="preserve">subsequent </w:t>
+      </w:r>
+      <w:r>
+        <w:rPr>
+          <w:rFonts w:asciiTheme="majorHAnsi" w:hAnsiTheme="majorHAnsi" w:cstheme="majorHAnsi"/>
+        </w:rPr>
+        <w:t>analys</w:t>
+      </w:r>
+      <w:r>
+        <w:rPr>
+          <w:rFonts w:asciiTheme="majorHAnsi" w:hAnsiTheme="majorHAnsi" w:cstheme="majorHAnsi"/>
+        </w:rPr>
+        <w:t>e</w:t>
+      </w:r>
+      <w:r>
+        <w:rPr>
+          <w:rFonts w:asciiTheme="majorHAnsi" w:hAnsiTheme="majorHAnsi" w:cstheme="majorHAnsi"/>
+        </w:rPr>
+        <w:t>s.</w:t>
+      </w:r>
+      <w:r>
+        <w:rPr>
+          <w:rFonts w:asciiTheme="majorHAnsi" w:hAnsiTheme="majorHAnsi" w:cstheme="majorHAnsi"/>
+        </w:rPr>
+        <w:br/>
+      </w:r>
+    </w:p>
+    <w:p>
+      <w:pPr>
+        <w:rPr>
+          <w:rFonts w:asciiTheme="majorHAnsi" w:hAnsiTheme="majorHAnsi" w:cstheme="majorHAnsi"/>
+        </w:rPr>
+      </w:pPr>
     </w:p>
     <w:p>
       <w:pPr>
@@ -6369,7 +7299,6 @@
         <w:rPr>
           <w:rFonts w:asciiTheme="majorHAnsi" w:hAnsiTheme="majorHAnsi" w:cstheme="majorHAnsi"/>
         </w:rPr>
-        <w:lastRenderedPageBreak/>
         <w:t>After abundance filtration, there were approximately 118,191,000 male-only k-mers and 494,251,000 female-only k-mers. There was a clear distinction between the distribution of male and female abundances, where males had more high abundance k-mers compared to females</w:t>
       </w:r>
       <w:r>
@@ -6482,7 +7411,7 @@
           <w:szCs w:val="24"/>
         </w:rPr>
       </w:pPr>
-      <w:bookmarkStart w:id="20" w:name="_Toc113440570"/>
+      <w:bookmarkStart w:id="21" w:name="_Toc113440570"/>
       <w:r>
         <w:rPr>
           <w:rFonts w:asciiTheme="majorHAnsi" w:hAnsiTheme="majorHAnsi" w:cstheme="majorHAnsi"/>
@@ -6490,7 +7419,7 @@
         </w:rPr>
         <w:t>Discussion &amp; Conclusion</w:t>
       </w:r>
-      <w:bookmarkEnd w:id="20"/>
+      <w:bookmarkEnd w:id="21"/>
     </w:p>
     <w:p/>
     <w:p>
@@ -6506,6 +7435,7 @@
         <w:rPr>
           <w:rFonts w:asciiTheme="majorHAnsi" w:hAnsiTheme="majorHAnsi" w:cstheme="majorHAnsi"/>
         </w:rPr>
+        <w:lastRenderedPageBreak/>
         <w:t xml:space="preserve">Our study thoroughly probed </w:t>
       </w:r>
       <w:r>
@@ -6748,14 +7678,7 @@
         <w:rPr>
           <w:rFonts w:asciiTheme="majorHAnsi" w:hAnsiTheme="majorHAnsi" w:cstheme="majorHAnsi"/>
         </w:rPr>
-        <w:t xml:space="preserve">sequencing data provide an </w:t>
-      </w:r>
-      <w:r>
-        <w:rPr>
-          <w:rFonts w:asciiTheme="majorHAnsi" w:hAnsiTheme="majorHAnsi" w:cstheme="majorHAnsi"/>
-        </w:rPr>
-        <w:lastRenderedPageBreak/>
-        <w:t xml:space="preserve">adequate distribution of discrete locations throughout the genome of individuals, high-coverage WGS data more comprehensively survey the entire genome of individuals rather than </w:t>
+        <w:t xml:space="preserve">sequencing data provide an adequate distribution of discrete locations throughout the genome of individuals, high-coverage WGS data more comprehensively survey the entire genome of individuals rather than </w:t>
       </w:r>
       <w:r>
         <w:rPr>
@@ -6820,7 +7743,7 @@
           <w:szCs w:val="24"/>
         </w:rPr>
       </w:pPr>
-      <w:bookmarkStart w:id="21" w:name="_Toc113440571"/>
+      <w:bookmarkStart w:id="22" w:name="_Toc113440571"/>
       <w:r>
         <w:rPr>
           <w:rFonts w:asciiTheme="majorHAnsi" w:hAnsiTheme="majorHAnsi" w:cstheme="majorHAnsi"/>
@@ -6828,7 +7751,7 @@
         </w:rPr>
         <w:t>Tables &amp; Figures</w:t>
       </w:r>
-      <w:bookmarkEnd w:id="21"/>
+      <w:bookmarkEnd w:id="22"/>
     </w:p>
     <w:p>
       <w:pPr>
@@ -7053,14 +7976,286 @@
           </wp:inline>
         </w:drawing>
       </w:r>
-    </w:p>
-    <w:p>
-      <w:pPr>
+      <w:r>
         <w:rPr>
           <w:rFonts w:asciiTheme="majorHAnsi" w:eastAsia="Times New Roman" w:hAnsiTheme="majorHAnsi" w:cstheme="majorHAnsi"/>
-        </w:rPr>
-      </w:pPr>
-      <w:commentRangeStart w:id="22"/>
+          <w:noProof/>
+        </w:rPr>
+        <w:lastRenderedPageBreak/>
+        <w:drawing>
+          <wp:inline distT="0" distB="0" distL="0" distR="0" wp14:anchorId="356DCD85" wp14:editId="6D25EDB9">
+            <wp:extent cx="5943600" cy="4253865"/>
+            <wp:effectExtent l="0" t="0" r="0" b="635"/>
+            <wp:docPr id="15" name="Picture 15" descr="Chart&#10;&#10;Description automatically generated with medium confidence"/>
+            <wp:cNvGraphicFramePr>
+              <a:graphicFrameLocks xmlns:a="http://schemas.openxmlformats.org/drawingml/2006/main" noChangeAspect="1"/>
+            </wp:cNvGraphicFramePr>
+            <a:graphic xmlns:a="http://schemas.openxmlformats.org/drawingml/2006/main">
+              <a:graphicData uri="http://schemas.openxmlformats.org/drawingml/2006/picture">
+                <pic:pic xmlns:pic="http://schemas.openxmlformats.org/drawingml/2006/picture">
+                  <pic:nvPicPr>
+                    <pic:cNvPr id="15" name="Picture 15" descr="Chart&#10;&#10;Description automatically generated with medium confidence"/>
+                    <pic:cNvPicPr/>
+                  </pic:nvPicPr>
+                  <pic:blipFill>
+                    <a:blip r:embed="rId12">
+                      <a:extLst>
+                        <a:ext uri="{28A0092B-C50C-407E-A947-70E740481C1C}">
+                          <a14:useLocalDpi xmlns:a14="http://schemas.microsoft.com/office/drawing/2010/main" val="0"/>
+                        </a:ext>
+                      </a:extLst>
+                    </a:blip>
+                    <a:stretch>
+                      <a:fillRect/>
+                    </a:stretch>
+                  </pic:blipFill>
+                  <pic:spPr>
+                    <a:xfrm>
+                      <a:off x="0" y="0"/>
+                      <a:ext cx="5943600" cy="4253865"/>
+                    </a:xfrm>
+                    <a:prstGeom prst="rect">
+                      <a:avLst/>
+                    </a:prstGeom>
+                  </pic:spPr>
+                </pic:pic>
+              </a:graphicData>
+            </a:graphic>
+          </wp:inline>
+        </w:drawing>
+      </w:r>
+    </w:p>
+    <w:p>
+      <w:pPr>
+        <w:rPr>
+          <w:rFonts w:asciiTheme="majorHAnsi" w:eastAsia="Times New Roman" w:hAnsiTheme="majorHAnsi" w:cstheme="majorHAnsi"/>
+        </w:rPr>
+      </w:pPr>
+      <w:r>
+        <w:rPr>
+          <w:rFonts w:asciiTheme="majorHAnsi" w:eastAsia="Times New Roman" w:hAnsiTheme="majorHAnsi" w:cstheme="majorHAnsi"/>
+          <w:noProof/>
+        </w:rPr>
+        <w:drawing>
+          <wp:inline distT="0" distB="0" distL="0" distR="0" wp14:anchorId="68DBF22B" wp14:editId="0DE4C8C2">
+            <wp:extent cx="5943600" cy="3612515"/>
+            <wp:effectExtent l="0" t="0" r="0" b="0"/>
+            <wp:docPr id="13" name="Picture 13" descr="Chart, histogram&#10;&#10;Description automatically generated"/>
+            <wp:cNvGraphicFramePr>
+              <a:graphicFrameLocks xmlns:a="http://schemas.openxmlformats.org/drawingml/2006/main" noChangeAspect="1"/>
+            </wp:cNvGraphicFramePr>
+            <a:graphic xmlns:a="http://schemas.openxmlformats.org/drawingml/2006/main">
+              <a:graphicData uri="http://schemas.openxmlformats.org/drawingml/2006/picture">
+                <pic:pic xmlns:pic="http://schemas.openxmlformats.org/drawingml/2006/picture">
+                  <pic:nvPicPr>
+                    <pic:cNvPr id="13" name="Picture 13" descr="Chart, histogram&#10;&#10;Description automatically generated"/>
+                    <pic:cNvPicPr/>
+                  </pic:nvPicPr>
+                  <pic:blipFill>
+                    <a:blip r:embed="rId13">
+                      <a:extLst>
+                        <a:ext uri="{28A0092B-C50C-407E-A947-70E740481C1C}">
+                          <a14:useLocalDpi xmlns:a14="http://schemas.microsoft.com/office/drawing/2010/main" val="0"/>
+                        </a:ext>
+                      </a:extLst>
+                    </a:blip>
+                    <a:stretch>
+                      <a:fillRect/>
+                    </a:stretch>
+                  </pic:blipFill>
+                  <pic:spPr>
+                    <a:xfrm>
+                      <a:off x="0" y="0"/>
+                      <a:ext cx="5943600" cy="3612515"/>
+                    </a:xfrm>
+                    <a:prstGeom prst="rect">
+                      <a:avLst/>
+                    </a:prstGeom>
+                  </pic:spPr>
+                </pic:pic>
+              </a:graphicData>
+            </a:graphic>
+          </wp:inline>
+        </w:drawing>
+      </w:r>
+    </w:p>
+    <w:p>
+      <w:pPr>
+        <w:rPr>
+          <w:rFonts w:asciiTheme="majorHAnsi" w:eastAsia="Times New Roman" w:hAnsiTheme="majorHAnsi" w:cstheme="majorHAnsi"/>
+        </w:rPr>
+      </w:pPr>
+      <w:r>
+        <w:rPr>
+          <w:rFonts w:asciiTheme="majorHAnsi" w:eastAsia="Times New Roman" w:hAnsiTheme="majorHAnsi" w:cstheme="majorHAnsi"/>
+          <w:noProof/>
+        </w:rPr>
+        <w:lastRenderedPageBreak/>
+        <w:drawing>
+          <wp:inline distT="0" distB="0" distL="0" distR="0" wp14:anchorId="6F7A0D37" wp14:editId="328F221E">
+            <wp:extent cx="5943600" cy="3612515"/>
+            <wp:effectExtent l="0" t="0" r="0" b="0"/>
+            <wp:docPr id="16" name="Picture 16" descr="Chart, histogram&#10;&#10;Description automatically generated"/>
+            <wp:cNvGraphicFramePr>
+              <a:graphicFrameLocks xmlns:a="http://schemas.openxmlformats.org/drawingml/2006/main" noChangeAspect="1"/>
+            </wp:cNvGraphicFramePr>
+            <a:graphic xmlns:a="http://schemas.openxmlformats.org/drawingml/2006/main">
+              <a:graphicData uri="http://schemas.openxmlformats.org/drawingml/2006/picture">
+                <pic:pic xmlns:pic="http://schemas.openxmlformats.org/drawingml/2006/picture">
+                  <pic:nvPicPr>
+                    <pic:cNvPr id="16" name="Picture 16" descr="Chart, histogram&#10;&#10;Description automatically generated"/>
+                    <pic:cNvPicPr/>
+                  </pic:nvPicPr>
+                  <pic:blipFill>
+                    <a:blip r:embed="rId14">
+                      <a:extLst>
+                        <a:ext uri="{28A0092B-C50C-407E-A947-70E740481C1C}">
+                          <a14:useLocalDpi xmlns:a14="http://schemas.microsoft.com/office/drawing/2010/main" val="0"/>
+                        </a:ext>
+                      </a:extLst>
+                    </a:blip>
+                    <a:stretch>
+                      <a:fillRect/>
+                    </a:stretch>
+                  </pic:blipFill>
+                  <pic:spPr>
+                    <a:xfrm>
+                      <a:off x="0" y="0"/>
+                      <a:ext cx="5943600" cy="3612515"/>
+                    </a:xfrm>
+                    <a:prstGeom prst="rect">
+                      <a:avLst/>
+                    </a:prstGeom>
+                  </pic:spPr>
+                </pic:pic>
+              </a:graphicData>
+            </a:graphic>
+          </wp:inline>
+        </w:drawing>
+      </w:r>
+    </w:p>
+    <w:p>
+      <w:pPr>
+        <w:rPr>
+          <w:rFonts w:asciiTheme="majorHAnsi" w:eastAsia="Times New Roman" w:hAnsiTheme="majorHAnsi" w:cstheme="majorHAnsi"/>
+        </w:rPr>
+      </w:pPr>
+      <w:r>
+        <w:rPr>
+          <w:rFonts w:asciiTheme="majorHAnsi" w:eastAsia="Times New Roman" w:hAnsiTheme="majorHAnsi" w:cstheme="majorHAnsi"/>
+          <w:noProof/>
+        </w:rPr>
+        <w:lastRenderedPageBreak/>
+        <w:drawing>
+          <wp:inline distT="0" distB="0" distL="0" distR="0" wp14:anchorId="318A2DF9" wp14:editId="041FF900">
+            <wp:extent cx="5943600" cy="3670935"/>
+            <wp:effectExtent l="0" t="0" r="0" b="0"/>
+            <wp:docPr id="12" name="Picture 12" descr="Chart, scatter chart&#10;&#10;Description automatically generated"/>
+            <wp:cNvGraphicFramePr>
+              <a:graphicFrameLocks xmlns:a="http://schemas.openxmlformats.org/drawingml/2006/main" noChangeAspect="1"/>
+            </wp:cNvGraphicFramePr>
+            <a:graphic xmlns:a="http://schemas.openxmlformats.org/drawingml/2006/main">
+              <a:graphicData uri="http://schemas.openxmlformats.org/drawingml/2006/picture">
+                <pic:pic xmlns:pic="http://schemas.openxmlformats.org/drawingml/2006/picture">
+                  <pic:nvPicPr>
+                    <pic:cNvPr id="12" name="Picture 12" descr="Chart, scatter chart&#10;&#10;Description automatically generated"/>
+                    <pic:cNvPicPr/>
+                  </pic:nvPicPr>
+                  <pic:blipFill>
+                    <a:blip r:embed="rId15">
+                      <a:extLst>
+                        <a:ext uri="{28A0092B-C50C-407E-A947-70E740481C1C}">
+                          <a14:useLocalDpi xmlns:a14="http://schemas.microsoft.com/office/drawing/2010/main" val="0"/>
+                        </a:ext>
+                      </a:extLst>
+                    </a:blip>
+                    <a:stretch>
+                      <a:fillRect/>
+                    </a:stretch>
+                  </pic:blipFill>
+                  <pic:spPr>
+                    <a:xfrm>
+                      <a:off x="0" y="0"/>
+                      <a:ext cx="5943600" cy="3670935"/>
+                    </a:xfrm>
+                    <a:prstGeom prst="rect">
+                      <a:avLst/>
+                    </a:prstGeom>
+                  </pic:spPr>
+                </pic:pic>
+              </a:graphicData>
+            </a:graphic>
+          </wp:inline>
+        </w:drawing>
+      </w:r>
+      <w:r>
+        <w:rPr>
+          <w:rFonts w:asciiTheme="majorHAnsi" w:eastAsia="Times New Roman" w:hAnsiTheme="majorHAnsi" w:cstheme="majorHAnsi"/>
+          <w:noProof/>
+        </w:rPr>
+        <w:drawing>
+          <wp:inline distT="0" distB="0" distL="0" distR="0" wp14:anchorId="4E09932D" wp14:editId="65FF600C">
+            <wp:extent cx="4572000" cy="3302000"/>
+            <wp:effectExtent l="0" t="0" r="0" b="0"/>
+            <wp:docPr id="6" name="Picture 6" descr="Chart, histogram&#10;&#10;Description automatically generated with medium confidence"/>
+            <wp:cNvGraphicFramePr>
+              <a:graphicFrameLocks xmlns:a="http://schemas.openxmlformats.org/drawingml/2006/main" noChangeAspect="1"/>
+            </wp:cNvGraphicFramePr>
+            <a:graphic xmlns:a="http://schemas.openxmlformats.org/drawingml/2006/main">
+              <a:graphicData uri="http://schemas.openxmlformats.org/drawingml/2006/picture">
+                <pic:pic xmlns:pic="http://schemas.openxmlformats.org/drawingml/2006/picture">
+                  <pic:nvPicPr>
+                    <pic:cNvPr id="6" name="Picture 6" descr="Chart, histogram&#10;&#10;Description automatically generated with medium confidence"/>
+                    <pic:cNvPicPr/>
+                  </pic:nvPicPr>
+                  <pic:blipFill>
+                    <a:blip r:embed="rId16">
+                      <a:extLst>
+                        <a:ext uri="{28A0092B-C50C-407E-A947-70E740481C1C}">
+                          <a14:useLocalDpi xmlns:a14="http://schemas.microsoft.com/office/drawing/2010/main" val="0"/>
+                        </a:ext>
+                      </a:extLst>
+                    </a:blip>
+                    <a:stretch>
+                      <a:fillRect/>
+                    </a:stretch>
+                  </pic:blipFill>
+                  <pic:spPr>
+                    <a:xfrm>
+                      <a:off x="0" y="0"/>
+                      <a:ext cx="4572000" cy="3302000"/>
+                    </a:xfrm>
+                    <a:prstGeom prst="rect">
+                      <a:avLst/>
+                    </a:prstGeom>
+                  </pic:spPr>
+                </pic:pic>
+              </a:graphicData>
+            </a:graphic>
+          </wp:inline>
+        </w:drawing>
+      </w:r>
+    </w:p>
+    <w:p>
+      <w:pPr>
+        <w:rPr>
+          <w:rFonts w:asciiTheme="majorHAnsi" w:eastAsia="Times New Roman" w:hAnsiTheme="majorHAnsi" w:cstheme="majorHAnsi"/>
+        </w:rPr>
+      </w:pPr>
+    </w:p>
+    <w:p>
+      <w:pPr>
+        <w:rPr>
+          <w:rFonts w:asciiTheme="majorHAnsi" w:eastAsia="Times New Roman" w:hAnsiTheme="majorHAnsi" w:cstheme="majorHAnsi"/>
+        </w:rPr>
+      </w:pPr>
+    </w:p>
+    <w:p>
+      <w:pPr>
+        <w:rPr>
+          <w:rFonts w:asciiTheme="majorHAnsi" w:eastAsia="Times New Roman" w:hAnsiTheme="majorHAnsi" w:cstheme="majorHAnsi"/>
+        </w:rPr>
+      </w:pPr>
       <w:r>
         <w:rPr>
           <w:rFonts w:asciiTheme="majorHAnsi" w:eastAsia="Times New Roman" w:hAnsiTheme="majorHAnsi" w:cstheme="majorHAnsi"/>
@@ -7073,21 +8268,7 @@
         <w:rPr>
           <w:rFonts w:asciiTheme="majorHAnsi" w:eastAsia="Times New Roman" w:hAnsiTheme="majorHAnsi" w:cstheme="majorHAnsi"/>
         </w:rPr>
-        <w:t xml:space="preserve">. </w:t>
-      </w:r>
-      <w:commentRangeEnd w:id="22"/>
-      <w:r>
-        <w:rPr>
-          <w:rStyle w:val="CommentReference"/>
-          <w:rFonts w:asciiTheme="majorHAnsi" w:hAnsiTheme="majorHAnsi" w:cstheme="majorHAnsi"/>
-        </w:rPr>
-        <w:commentReference w:id="22"/>
-      </w:r>
-      <w:r>
-        <w:rPr>
-          <w:rFonts w:asciiTheme="majorHAnsi" w:eastAsia="Times New Roman" w:hAnsiTheme="majorHAnsi" w:cstheme="majorHAnsi"/>
-        </w:rPr>
-        <w:t xml:space="preserve">Histogram of male-only and female -only k-mer abundances of sequencing data. The male sequencing data appears to have </w:t>
+        <w:t xml:space="preserve">. Histogram of male-only and female -only k-mer abundances of sequencing data. The male sequencing data appears to have </w:t>
       </w:r>
       <w:ins w:id="23" w:author="Microsoft Office User" w:date="2021-06-24T14:42:00Z">
         <w:r>
@@ -7150,7 +8331,14 @@
         <w:rPr>
           <w:rFonts w:asciiTheme="majorHAnsi" w:eastAsia="Times New Roman" w:hAnsiTheme="majorHAnsi" w:cstheme="majorHAnsi"/>
         </w:rPr>
-        <w:t>Low abundance sex-specific k-mers are likely the result of sequencing errors, while the higher abundance male-only k-mer peak indicates the male sample contains real variation only contained within the male sample.</w:t>
+        <w:t xml:space="preserve">Low abundance sex-specific k-mers are </w:t>
+      </w:r>
+      <w:r>
+        <w:rPr>
+          <w:rFonts w:asciiTheme="majorHAnsi" w:eastAsia="Times New Roman" w:hAnsiTheme="majorHAnsi" w:cstheme="majorHAnsi"/>
+        </w:rPr>
+        <w:lastRenderedPageBreak/>
+        <w:t>likely the result of sequencing errors, while the higher abundance male-only k-mer peak indicates the male sample contains real variation only contained within the male sample.</w:t>
       </w:r>
       <w:commentRangeEnd w:id="26"/>
       <w:r>
@@ -7205,7 +8393,7 @@
                     </pic:cNvPicPr>
                   </pic:nvPicPr>
                   <pic:blipFill>
-                    <a:blip r:embed="rId12">
+                    <a:blip r:embed="rId17">
                       <a:extLst>
                         <a:ext uri="{28A0092B-C50C-407E-A947-70E740481C1C}">
                           <a14:useLocalDpi xmlns:a14="http://schemas.microsoft.com/office/drawing/2010/main" val="0"/>
@@ -7320,7 +8508,7 @@
                     <pic:cNvPicPr/>
                   </pic:nvPicPr>
                   <pic:blipFill>
-                    <a:blip r:embed="rId13" cstate="print">
+                    <a:blip r:embed="rId18" cstate="print">
                       <a:extLst>
                         <a:ext uri="{28A0092B-C50C-407E-A947-70E740481C1C}">
                           <a14:useLocalDpi xmlns:a14="http://schemas.microsoft.com/office/drawing/2010/main" val="0"/>
@@ -7425,7 +8613,7 @@
 
 <file path=word/comments.xml><?xml version="1.0" encoding="utf-8"?>
 <w:comments xmlns:wpc="http://schemas.microsoft.com/office/word/2010/wordprocessingCanvas" xmlns:cx="http://schemas.microsoft.com/office/drawing/2014/chartex" xmlns:cx1="http://schemas.microsoft.com/office/drawing/2015/9/8/chartex" xmlns:cx2="http://schemas.microsoft.com/office/drawing/2015/10/21/chartex" xmlns:cx3="http://schemas.microsoft.com/office/drawing/2016/5/9/chartex" xmlns:cx4="http://schemas.microsoft.com/office/drawing/2016/5/10/chartex" xmlns:cx5="http://schemas.microsoft.com/office/drawing/2016/5/11/chartex" xmlns:cx6="http://schemas.microsoft.com/office/drawing/2016/5/12/chartex" xmlns:cx7="http://schemas.microsoft.com/office/drawing/2016/5/13/chartex" xmlns:cx8="http://schemas.microsoft.com/office/drawing/2016/5/14/chartex" xmlns:mc="http://schemas.openxmlformats.org/markup-compatibility/2006" xmlns:aink="http://schemas.microsoft.com/office/drawing/2016/ink" xmlns:am3d="http://schemas.microsoft.com/office/drawing/2017/model3d" xmlns:o="urn:schemas-microsoft-com:office:office" xmlns:r="http://schemas.openxmlformats.org/officeDocument/2006/relationships" xmlns:m="http://schemas.openxmlformats.org/officeDocument/2006/math" xmlns:v="urn:schemas-microsoft-com:vml" xmlns:wp14="http://schemas.microsoft.com/office/word/2010/wordprocessingDrawing" xmlns:wp="http://schemas.openxmlformats.org/drawingml/2006/wordprocessingDrawing" xmlns:w10="urn:schemas-microsoft-com:office:word" xmlns:w="http://schemas.openxmlformats.org/wordprocessingml/2006/main" xmlns:w14="http://schemas.microsoft.com/office/word/2010/wordml" xmlns:w15="http://schemas.microsoft.com/office/word/2012/wordml" xmlns:w16cex="http://schemas.microsoft.com/office/word/2018/wordml/cex" xmlns:w16cid="http://schemas.microsoft.com/office/word/2016/wordml/cid" xmlns:w16="http://schemas.microsoft.com/office/word/2018/wordml" xmlns:w16sdtdh="http://schemas.microsoft.com/office/word/2020/wordml/sdtdatahash" xmlns:w16se="http://schemas.microsoft.com/office/word/2015/wordml/symex" xmlns:wpg="http://schemas.microsoft.com/office/word/2010/wordprocessingGroup" xmlns:wpi="http://schemas.microsoft.com/office/word/2010/wordprocessingInk" xmlns:wne="http://schemas.microsoft.com/office/word/2006/wordml" xmlns:wps="http://schemas.microsoft.com/office/word/2010/wordprocessingShape" mc:Ignorable="w14 w15 w16se w16cid w16 w16cex w16sdtdh wp14">
-  <w:comment w:id="18" w:author="Shannon Erica Kendal Joslin" w:date="2022-11-08T07:24:00Z" w:initials="SEKJ">
+  <w:comment w:id="18" w:author="Shannon Erica Kendal Joslin" w:date="2022-11-18T07:05:00Z" w:initials="SEKJ">
     <w:p>
       <w:pPr>
         <w:pStyle w:val="CommentText"/>
@@ -7437,11 +8625,19 @@
         <w:annotationRef/>
       </w:r>
       <w:r>
-        <w:t>start here Nov 7</w:t>
+        <w:t>need to factor in outliers…</w:t>
+      </w:r>
+    </w:p>
+    <w:p>
+      <w:pPr>
+        <w:pStyle w:val="CommentText"/>
+      </w:pPr>
+      <w:r>
+        <w:t>10 10 10 10 10 /= 5 5 5 5 30</w:t>
       </w:r>
     </w:p>
   </w:comment>
-  <w:comment w:id="22" w:author="Microsoft Office User" w:date="2021-06-24T14:48:00Z" w:initials="MOU">
+  <w:comment w:id="19" w:author="Shannon Erica Kendal Joslin" w:date="2022-11-12T07:16:00Z" w:initials="SEKJ">
     <w:p>
       <w:pPr>
         <w:pStyle w:val="CommentText"/>
@@ -7453,15 +8649,7 @@
         <w:annotationRef/>
       </w:r>
       <w:r>
-        <w:t xml:space="preserve">I really think you could leave </w:t>
-      </w:r>
-      <w:proofErr w:type="gramStart"/>
-      <w:r>
-        <w:t>all of</w:t>
-      </w:r>
-      <w:proofErr w:type="gramEnd"/>
-      <w:r>
-        <w:t xml:space="preserve"> these kmer figures out. They are not going to understand this at all. Keep the text in the report but these are just confusing. </w:t>
+        <w:t>Start here 11/12</w:t>
       </w:r>
     </w:p>
   </w:comment>
@@ -7534,8 +8722,8 @@
 
 <file path=word/commentsExtended.xml><?xml version="1.0" encoding="utf-8"?>
 <w15:commentsEx xmlns:wpc="http://schemas.microsoft.com/office/word/2010/wordprocessingCanvas" xmlns:cx="http://schemas.microsoft.com/office/drawing/2014/chartex" xmlns:cx1="http://schemas.microsoft.com/office/drawing/2015/9/8/chartex" xmlns:cx2="http://schemas.microsoft.com/office/drawing/2015/10/21/chartex" xmlns:cx3="http://schemas.microsoft.com/office/drawing/2016/5/9/chartex" xmlns:cx4="http://schemas.microsoft.com/office/drawing/2016/5/10/chartex" xmlns:cx5="http://schemas.microsoft.com/office/drawing/2016/5/11/chartex" xmlns:cx6="http://schemas.microsoft.com/office/drawing/2016/5/12/chartex" xmlns:cx7="http://schemas.microsoft.com/office/drawing/2016/5/13/chartex" xmlns:cx8="http://schemas.microsoft.com/office/drawing/2016/5/14/chartex" xmlns:mc="http://schemas.openxmlformats.org/markup-compatibility/2006" xmlns:aink="http://schemas.microsoft.com/office/drawing/2016/ink" xmlns:am3d="http://schemas.microsoft.com/office/drawing/2017/model3d" xmlns:o="urn:schemas-microsoft-com:office:office" xmlns:r="http://schemas.openxmlformats.org/officeDocument/2006/relationships" xmlns:m="http://schemas.openxmlformats.org/officeDocument/2006/math" xmlns:v="urn:schemas-microsoft-com:vml" xmlns:wp14="http://schemas.microsoft.com/office/word/2010/wordprocessingDrawing" xmlns:wp="http://schemas.openxmlformats.org/drawingml/2006/wordprocessingDrawing" xmlns:w10="urn:schemas-microsoft-com:office:word" xmlns:w="http://schemas.openxmlformats.org/wordprocessingml/2006/main" xmlns:w14="http://schemas.microsoft.com/office/word/2010/wordml" xmlns:w15="http://schemas.microsoft.com/office/word/2012/wordml" xmlns:w16cex="http://schemas.microsoft.com/office/word/2018/wordml/cex" xmlns:w16cid="http://schemas.microsoft.com/office/word/2016/wordml/cid" xmlns:w16="http://schemas.microsoft.com/office/word/2018/wordml" xmlns:w16sdtdh="http://schemas.microsoft.com/office/word/2020/wordml/sdtdatahash" xmlns:w16se="http://schemas.microsoft.com/office/word/2015/wordml/symex" xmlns:wpg="http://schemas.microsoft.com/office/word/2010/wordprocessingGroup" xmlns:wpi="http://schemas.microsoft.com/office/word/2010/wordprocessingInk" xmlns:wne="http://schemas.microsoft.com/office/word/2006/wordml" xmlns:wps="http://schemas.microsoft.com/office/word/2010/wordprocessingShape" mc:Ignorable="w14 w15 w16se w16cid w16 w16cex w16sdtdh wp14">
-  <w15:commentEx w15:paraId="6BB850F7" w15:done="0"/>
-  <w15:commentEx w15:paraId="7B02A1A9" w15:done="0"/>
+  <w15:commentEx w15:paraId="51AA2831" w15:done="0"/>
+  <w15:commentEx w15:paraId="6CB71870" w15:done="0"/>
   <w15:commentEx w15:paraId="2F00C1EA" w15:done="0"/>
   <w15:commentEx w15:paraId="4B1BE8AD" w15:done="0"/>
   <w15:commentEx w15:paraId="08BA174F" w15:done="0"/>
@@ -7545,8 +8733,8 @@
 
 <file path=word/commentsExtensible.xml><?xml version="1.0" encoding="utf-8"?>
 <w16cex:commentsExtensible xmlns:wpc="http://schemas.microsoft.com/office/word/2010/wordprocessingCanvas" xmlns:cx="http://schemas.microsoft.com/office/drawing/2014/chartex" xmlns:cx1="http://schemas.microsoft.com/office/drawing/2015/9/8/chartex" xmlns:cx2="http://schemas.microsoft.com/office/drawing/2015/10/21/chartex" xmlns:cx3="http://schemas.microsoft.com/office/drawing/2016/5/9/chartex" xmlns:cx4="http://schemas.microsoft.com/office/drawing/2016/5/10/chartex" xmlns:cx5="http://schemas.microsoft.com/office/drawing/2016/5/11/chartex" xmlns:cx6="http://schemas.microsoft.com/office/drawing/2016/5/12/chartex" xmlns:cx7="http://schemas.microsoft.com/office/drawing/2016/5/13/chartex" xmlns:cx8="http://schemas.microsoft.com/office/drawing/2016/5/14/chartex" xmlns:mc="http://schemas.openxmlformats.org/markup-compatibility/2006" xmlns:aink="http://schemas.microsoft.com/office/drawing/2016/ink" xmlns:am3d="http://schemas.microsoft.com/office/drawing/2017/model3d" xmlns:o="urn:schemas-microsoft-com:office:office" xmlns:r="http://schemas.openxmlformats.org/officeDocument/2006/relationships" xmlns:m="http://schemas.openxmlformats.org/officeDocument/2006/math" xmlns:v="urn:schemas-microsoft-com:vml" xmlns:wp14="http://schemas.microsoft.com/office/word/2010/wordprocessingDrawing" xmlns:wp="http://schemas.openxmlformats.org/drawingml/2006/wordprocessingDrawing" xmlns:w10="urn:schemas-microsoft-com:office:word" xmlns:w="http://schemas.openxmlformats.org/wordprocessingml/2006/main" xmlns:w14="http://schemas.microsoft.com/office/word/2010/wordml" xmlns:w15="http://schemas.microsoft.com/office/word/2012/wordml" xmlns:w16cex="http://schemas.microsoft.com/office/word/2018/wordml/cex" xmlns:w16cid="http://schemas.microsoft.com/office/word/2016/wordml/cid" xmlns:w16="http://schemas.microsoft.com/office/word/2018/wordml" xmlns:w16sdtdh="http://schemas.microsoft.com/office/word/2020/wordml/sdtdatahash" xmlns:w16se="http://schemas.microsoft.com/office/word/2015/wordml/symex" xmlns:wpg="http://schemas.microsoft.com/office/word/2010/wordprocessingGroup" xmlns:wpi="http://schemas.microsoft.com/office/word/2010/wordprocessingInk" xmlns:wne="http://schemas.microsoft.com/office/word/2006/wordml" xmlns:wps="http://schemas.microsoft.com/office/word/2010/wordprocessingShape" mc:Ignorable="w14 w15 w16se w16cid w16 w16cex w16sdtdh wp14">
-  <w16cex:commentExtensible w16cex:durableId="271482BB" w16cex:dateUtc="2022-11-08T15:24:00Z"/>
-  <w16cex:commentExtensible w16cex:durableId="247F19CC" w16cex:dateUtc="2021-06-24T21:48:00Z"/>
+  <w16cex:commentExtensible w16cex:durableId="2721AD4E" w16cex:dateUtc="2022-11-18T15:05:00Z"/>
+  <w16cex:commentExtensible w16cex:durableId="2719C6BD" w16cex:dateUtc="2022-11-12T15:16:00Z"/>
   <w16cex:commentExtensible w16cex:durableId="247F184D" w16cex:dateUtc="2021-06-24T21:42:00Z"/>
   <w16cex:commentExtensible w16cex:durableId="247F1893" w16cex:dateUtc="2021-06-24T21:43:00Z"/>
   <w16cex:commentExtensible w16cex:durableId="247F199F" w16cex:dateUtc="2021-06-24T21:47:00Z"/>
@@ -7556,8 +8744,8 @@
 
 <file path=word/commentsIds.xml><?xml version="1.0" encoding="utf-8"?>
 <w16cid:commentsIds xmlns:wpc="http://schemas.microsoft.com/office/word/2010/wordprocessingCanvas" xmlns:cx="http://schemas.microsoft.com/office/drawing/2014/chartex" xmlns:cx1="http://schemas.microsoft.com/office/drawing/2015/9/8/chartex" xmlns:cx2="http://schemas.microsoft.com/office/drawing/2015/10/21/chartex" xmlns:cx3="http://schemas.microsoft.com/office/drawing/2016/5/9/chartex" xmlns:cx4="http://schemas.microsoft.com/office/drawing/2016/5/10/chartex" xmlns:cx5="http://schemas.microsoft.com/office/drawing/2016/5/11/chartex" xmlns:cx6="http://schemas.microsoft.com/office/drawing/2016/5/12/chartex" xmlns:cx7="http://schemas.microsoft.com/office/drawing/2016/5/13/chartex" xmlns:cx8="http://schemas.microsoft.com/office/drawing/2016/5/14/chartex" xmlns:mc="http://schemas.openxmlformats.org/markup-compatibility/2006" xmlns:aink="http://schemas.microsoft.com/office/drawing/2016/ink" xmlns:am3d="http://schemas.microsoft.com/office/drawing/2017/model3d" xmlns:o="urn:schemas-microsoft-com:office:office" xmlns:r="http://schemas.openxmlformats.org/officeDocument/2006/relationships" xmlns:m="http://schemas.openxmlformats.org/officeDocument/2006/math" xmlns:v="urn:schemas-microsoft-com:vml" xmlns:wp14="http://schemas.microsoft.com/office/word/2010/wordprocessingDrawing" xmlns:wp="http://schemas.openxmlformats.org/drawingml/2006/wordprocessingDrawing" xmlns:w10="urn:schemas-microsoft-com:office:word" xmlns:w="http://schemas.openxmlformats.org/wordprocessingml/2006/main" xmlns:w14="http://schemas.microsoft.com/office/word/2010/wordml" xmlns:w15="http://schemas.microsoft.com/office/word/2012/wordml" xmlns:w16cex="http://schemas.microsoft.com/office/word/2018/wordml/cex" xmlns:w16cid="http://schemas.microsoft.com/office/word/2016/wordml/cid" xmlns:w16="http://schemas.microsoft.com/office/word/2018/wordml" xmlns:w16sdtdh="http://schemas.microsoft.com/office/word/2020/wordml/sdtdatahash" xmlns:w16se="http://schemas.microsoft.com/office/word/2015/wordml/symex" xmlns:wpg="http://schemas.microsoft.com/office/word/2010/wordprocessingGroup" xmlns:wpi="http://schemas.microsoft.com/office/word/2010/wordprocessingInk" xmlns:wne="http://schemas.microsoft.com/office/word/2006/wordml" xmlns:wps="http://schemas.microsoft.com/office/word/2010/wordprocessingShape" mc:Ignorable="w14 w15 w16se w16cid w16 w16cex w16sdtdh wp14">
-  <w16cid:commentId w16cid:paraId="6BB850F7" w16cid:durableId="271482BB"/>
-  <w16cid:commentId w16cid:paraId="7B02A1A9" w16cid:durableId="247F19CC"/>
+  <w16cid:commentId w16cid:paraId="51AA2831" w16cid:durableId="2721AD4E"/>
+  <w16cid:commentId w16cid:paraId="6CB71870" w16cid:durableId="2719C6BD"/>
   <w16cid:commentId w16cid:paraId="2F00C1EA" w16cid:durableId="247F184D"/>
   <w16cid:commentId w16cid:paraId="4B1BE8AD" w16cid:durableId="247F1893"/>
   <w16cid:commentId w16cid:paraId="08BA174F" w16cid:durableId="247F199F"/>
@@ -7858,6 +9046,95 @@
       </w:pPr>
     </w:lvl>
   </w:abstractNum>
+  <w:abstractNum w:abstractNumId="3" w15:restartNumberingAfterBreak="0">
+    <w:nsid w:val="6467207B"/>
+    <w:multiLevelType w:val="hybridMultilevel"/>
+    <w:tmpl w:val="DF4864D8"/>
+    <w:lvl w:ilvl="0" w:tplc="0409000F">
+      <w:start w:val="1"/>
+      <w:numFmt w:val="decimal"/>
+      <w:lvlText w:val="%1."/>
+      <w:lvlJc w:val="left"/>
+      <w:pPr>
+        <w:ind w:left="720" w:hanging="360"/>
+      </w:pPr>
+      <w:rPr>
+        <w:rFonts w:hint="default"/>
+      </w:rPr>
+    </w:lvl>
+    <w:lvl w:ilvl="1" w:tplc="04090019" w:tentative="1">
+      <w:start w:val="1"/>
+      <w:numFmt w:val="lowerLetter"/>
+      <w:lvlText w:val="%2."/>
+      <w:lvlJc w:val="left"/>
+      <w:pPr>
+        <w:ind w:left="1440" w:hanging="360"/>
+      </w:pPr>
+    </w:lvl>
+    <w:lvl w:ilvl="2" w:tplc="0409001B" w:tentative="1">
+      <w:start w:val="1"/>
+      <w:numFmt w:val="lowerRoman"/>
+      <w:lvlText w:val="%3."/>
+      <w:lvlJc w:val="right"/>
+      <w:pPr>
+        <w:ind w:left="2160" w:hanging="180"/>
+      </w:pPr>
+    </w:lvl>
+    <w:lvl w:ilvl="3" w:tplc="0409000F" w:tentative="1">
+      <w:start w:val="1"/>
+      <w:numFmt w:val="decimal"/>
+      <w:lvlText w:val="%4."/>
+      <w:lvlJc w:val="left"/>
+      <w:pPr>
+        <w:ind w:left="2880" w:hanging="360"/>
+      </w:pPr>
+    </w:lvl>
+    <w:lvl w:ilvl="4" w:tplc="04090019" w:tentative="1">
+      <w:start w:val="1"/>
+      <w:numFmt w:val="lowerLetter"/>
+      <w:lvlText w:val="%5."/>
+      <w:lvlJc w:val="left"/>
+      <w:pPr>
+        <w:ind w:left="3600" w:hanging="360"/>
+      </w:pPr>
+    </w:lvl>
+    <w:lvl w:ilvl="5" w:tplc="0409001B" w:tentative="1">
+      <w:start w:val="1"/>
+      <w:numFmt w:val="lowerRoman"/>
+      <w:lvlText w:val="%6."/>
+      <w:lvlJc w:val="right"/>
+      <w:pPr>
+        <w:ind w:left="4320" w:hanging="180"/>
+      </w:pPr>
+    </w:lvl>
+    <w:lvl w:ilvl="6" w:tplc="0409000F" w:tentative="1">
+      <w:start w:val="1"/>
+      <w:numFmt w:val="decimal"/>
+      <w:lvlText w:val="%7."/>
+      <w:lvlJc w:val="left"/>
+      <w:pPr>
+        <w:ind w:left="5040" w:hanging="360"/>
+      </w:pPr>
+    </w:lvl>
+    <w:lvl w:ilvl="7" w:tplc="04090019" w:tentative="1">
+      <w:start w:val="1"/>
+      <w:numFmt w:val="lowerLetter"/>
+      <w:lvlText w:val="%8."/>
+      <w:lvlJc w:val="left"/>
+      <w:pPr>
+        <w:ind w:left="5760" w:hanging="360"/>
+      </w:pPr>
+    </w:lvl>
+    <w:lvl w:ilvl="8" w:tplc="0409001B" w:tentative="1">
+      <w:start w:val="1"/>
+      <w:numFmt w:val="lowerRoman"/>
+      <w:lvlText w:val="%9."/>
+      <w:lvlJc w:val="right"/>
+      <w:pPr>
+        <w:ind w:left="6480" w:hanging="180"/>
+      </w:pPr>
+    </w:lvl>
+  </w:abstractNum>
   <w:num w:numId="1">
     <w:abstractNumId w:val="0"/>
   </w:num>
@@ -7866,6 +9143,9 @@
   </w:num>
   <w:num w:numId="3">
     <w:abstractNumId w:val="2"/>
+  </w:num>
+  <w:num w:numId="4">
+    <w:abstractNumId w:val="3"/>
   </w:num>
 </w:numbering>
 </file>

</xml_diff>

<commit_message>
added k-mer analysis figs
</commit_message>
<xml_diff>
--- a/individual_chapters/Chapter_4-Sex_markers.docx
+++ b/individual_chapters/Chapter_4-Sex_markers.docx
@@ -4840,13 +4840,37 @@
         <w:rPr>
           <w:rFonts w:asciiTheme="majorHAnsi" w:hAnsiTheme="majorHAnsi" w:cstheme="majorHAnsi"/>
         </w:rPr>
-        <w:t xml:space="preserve">used </w:t>
-      </w:r>
-      <w:r>
-        <w:rPr>
-          <w:rFonts w:asciiTheme="majorHAnsi" w:hAnsiTheme="majorHAnsi" w:cstheme="majorHAnsi"/>
-        </w:rPr>
-        <w:t>male and female individual</w:t>
+        <w:t>created and filtered sex-specific sequence signatures from</w:t>
+      </w:r>
+      <w:r>
+        <w:rPr>
+          <w:rFonts w:asciiTheme="majorHAnsi" w:hAnsiTheme="majorHAnsi" w:cstheme="majorHAnsi"/>
+        </w:rPr>
+        <w:t xml:space="preserve"> </w:t>
+      </w:r>
+      <w:r>
+        <w:rPr>
+          <w:rFonts w:asciiTheme="majorHAnsi" w:hAnsiTheme="majorHAnsi" w:cstheme="majorHAnsi"/>
+        </w:rPr>
+        <w:t xml:space="preserve">one </w:t>
+      </w:r>
+      <w:r>
+        <w:rPr>
+          <w:rFonts w:asciiTheme="majorHAnsi" w:hAnsiTheme="majorHAnsi" w:cstheme="majorHAnsi"/>
+        </w:rPr>
+        <w:t>male and</w:t>
+      </w:r>
+      <w:r>
+        <w:rPr>
+          <w:rFonts w:asciiTheme="majorHAnsi" w:hAnsiTheme="majorHAnsi" w:cstheme="majorHAnsi"/>
+        </w:rPr>
+        <w:t xml:space="preserve"> one</w:t>
+      </w:r>
+      <w:r>
+        <w:rPr>
+          <w:rFonts w:asciiTheme="majorHAnsi" w:hAnsiTheme="majorHAnsi" w:cstheme="majorHAnsi"/>
+        </w:rPr>
+        <w:t xml:space="preserve"> female individual</w:t>
       </w:r>
       <w:r>
         <w:rPr>
@@ -4900,25 +4924,53 @@
         <w:rPr>
           <w:rFonts w:asciiTheme="majorHAnsi" w:hAnsiTheme="majorHAnsi" w:cstheme="majorHAnsi"/>
         </w:rPr>
+        <w:t>. First</w:t>
+      </w:r>
+      <w:r>
+        <w:rPr>
+          <w:rFonts w:asciiTheme="majorHAnsi" w:hAnsiTheme="majorHAnsi" w:cstheme="majorHAnsi"/>
+        </w:rPr>
+        <w:t>, we created</w:t>
+      </w:r>
+      <w:r>
+        <w:rPr>
+          <w:rFonts w:asciiTheme="majorHAnsi" w:hAnsiTheme="majorHAnsi" w:cstheme="majorHAnsi"/>
+        </w:rPr>
         <w:t xml:space="preserve"> </w:t>
       </w:r>
-      <w:r>
-        <w:rPr>
-          <w:rFonts w:asciiTheme="majorHAnsi" w:hAnsiTheme="majorHAnsi" w:cstheme="majorHAnsi"/>
-        </w:rPr>
-        <w:t xml:space="preserve">to create </w:t>
-      </w:r>
-      <w:r>
-        <w:rPr>
-          <w:rFonts w:asciiTheme="majorHAnsi" w:hAnsiTheme="majorHAnsi" w:cstheme="majorHAnsi"/>
-        </w:rPr>
-        <w:t xml:space="preserve">and filter </w:t>
-      </w:r>
-      <w:r>
-        <w:rPr>
-          <w:rFonts w:asciiTheme="majorHAnsi" w:hAnsiTheme="majorHAnsi" w:cstheme="majorHAnsi"/>
-        </w:rPr>
-        <w:t>sex-specific sequence signature files</w:t>
+      <w:proofErr w:type="spellStart"/>
+      <w:r>
+        <w:rPr>
+          <w:rFonts w:asciiTheme="majorHAnsi" w:hAnsiTheme="majorHAnsi" w:cstheme="majorHAnsi"/>
+        </w:rPr>
+        <w:t>MinHash</w:t>
+      </w:r>
+      <w:proofErr w:type="spellEnd"/>
+      <w:r>
+        <w:rPr>
+          <w:rFonts w:asciiTheme="majorHAnsi" w:hAnsiTheme="majorHAnsi" w:cstheme="majorHAnsi"/>
+        </w:rPr>
+        <w:t xml:space="preserve"> sketches of 21-mers </w:t>
+      </w:r>
+      <w:r>
+        <w:rPr>
+          <w:rFonts w:asciiTheme="majorHAnsi" w:hAnsiTheme="majorHAnsi" w:cstheme="majorHAnsi"/>
+        </w:rPr>
+        <w:t>for each sequencing data file (</w:t>
+      </w:r>
+      <w:proofErr w:type="spellStart"/>
+      <w:r>
+        <w:rPr>
+          <w:rFonts w:ascii="Courier" w:hAnsi="Courier" w:cstheme="majorHAnsi"/>
+        </w:rPr>
+        <w:t>sourmash</w:t>
+      </w:r>
+      <w:proofErr w:type="spellEnd"/>
+      <w:r>
+        <w:rPr>
+          <w:rFonts w:ascii="Courier" w:hAnsi="Courier" w:cstheme="majorHAnsi"/>
+        </w:rPr>
+        <w:t xml:space="preserve"> compute</w:t>
       </w:r>
       <w:r>
         <w:rPr>
@@ -4928,20 +4980,100 @@
       </w:r>
       <w:r>
         <w:rPr>
-          <w:rFonts w:asciiTheme="majorHAnsi" w:hAnsiTheme="majorHAnsi" w:cstheme="majorHAnsi"/>
-        </w:rPr>
-        <w:t xml:space="preserve">with </w:t>
+          <w:rFonts w:ascii="Courier" w:hAnsi="Courier" w:cstheme="majorHAnsi"/>
+        </w:rPr>
+        <w:t>-k 21, 31, 51</w:t>
+      </w:r>
+      <w:r>
+        <w:rPr>
+          <w:rFonts w:asciiTheme="majorHAnsi" w:hAnsiTheme="majorHAnsi" w:cstheme="majorHAnsi"/>
+        </w:rPr>
+        <w:t>,</w:t>
+      </w:r>
+      <w:r>
+        <w:rPr>
+          <w:rFonts w:ascii="Courier" w:hAnsi="Courier" w:cstheme="majorHAnsi"/>
+        </w:rPr>
+        <w:t xml:space="preserve"> --scaled 100 --track-abundance</w:t>
+      </w:r>
+      <w:r>
+        <w:rPr>
+          <w:rFonts w:asciiTheme="majorHAnsi" w:hAnsiTheme="majorHAnsi" w:cstheme="majorHAnsi"/>
+        </w:rPr>
+        <w:t>)</w:t>
+      </w:r>
+      <w:r>
+        <w:rPr>
+          <w:rFonts w:asciiTheme="majorHAnsi" w:hAnsiTheme="majorHAnsi" w:cstheme="majorHAnsi"/>
+        </w:rPr>
+        <w:t xml:space="preserve"> and merge</w:t>
+      </w:r>
+      <w:r>
+        <w:rPr>
+          <w:rFonts w:asciiTheme="majorHAnsi" w:hAnsiTheme="majorHAnsi" w:cstheme="majorHAnsi"/>
+        </w:rPr>
+        <w:t>d</w:t>
+      </w:r>
+      <w:r>
+        <w:rPr>
+          <w:rFonts w:asciiTheme="majorHAnsi" w:hAnsiTheme="majorHAnsi" w:cstheme="majorHAnsi"/>
+        </w:rPr>
+        <w:t xml:space="preserve"> the resulting signature files together (</w:t>
       </w:r>
       <w:proofErr w:type="spellStart"/>
       <w:r>
         <w:rPr>
-          <w:rFonts w:asciiTheme="majorHAnsi" w:hAnsiTheme="majorHAnsi" w:cstheme="majorHAnsi"/>
+          <w:rFonts w:ascii="Courier" w:hAnsi="Courier" w:cstheme="majorHAnsi"/>
         </w:rPr>
         <w:t>sourmash</w:t>
       </w:r>
       <w:proofErr w:type="spellEnd"/>
       <w:r>
         <w:rPr>
+          <w:rFonts w:ascii="Courier" w:hAnsi="Courier" w:cstheme="majorHAnsi"/>
+        </w:rPr>
+        <w:t xml:space="preserve"> sig </w:t>
+      </w:r>
+      <w:r>
+        <w:rPr>
+          <w:rFonts w:ascii="Courier" w:hAnsi="Courier" w:cstheme="majorHAnsi"/>
+        </w:rPr>
+        <w:t>merge</w:t>
+      </w:r>
+      <w:r>
+        <w:rPr>
+          <w:rFonts w:asciiTheme="majorHAnsi" w:hAnsiTheme="majorHAnsi" w:cstheme="majorHAnsi"/>
+        </w:rPr>
+        <w:t xml:space="preserve"> </w:t>
+      </w:r>
+      <w:r>
+        <w:rPr>
+          <w:rFonts w:ascii="Courier" w:hAnsi="Courier" w:cstheme="majorHAnsi"/>
+        </w:rPr>
+        <w:t>-k 21</w:t>
+      </w:r>
+      <w:r>
+        <w:rPr>
+          <w:rFonts w:asciiTheme="majorHAnsi" w:hAnsiTheme="majorHAnsi" w:cstheme="majorHAnsi"/>
+        </w:rPr>
+        <w:t>)</w:t>
+      </w:r>
+      <w:r>
+        <w:rPr>
+          <w:rFonts w:asciiTheme="majorHAnsi" w:hAnsiTheme="majorHAnsi" w:cstheme="majorHAnsi"/>
+        </w:rPr>
+        <w:t xml:space="preserve"> using </w:t>
+      </w:r>
+      <w:proofErr w:type="spellStart"/>
+      <w:r>
+        <w:rPr>
+          <w:rFonts w:asciiTheme="majorHAnsi" w:hAnsiTheme="majorHAnsi" w:cstheme="majorHAnsi"/>
+        </w:rPr>
+        <w:t>sourmash</w:t>
+      </w:r>
+      <w:proofErr w:type="spellEnd"/>
+      <w:r>
+        <w:rPr>
           <w:rFonts w:asciiTheme="majorHAnsi" w:hAnsiTheme="majorHAnsi" w:cstheme="majorHAnsi"/>
         </w:rPr>
         <w:t xml:space="preserve"> c3.5.0 </w:t>
@@ -4994,13 +5126,7 @@
         <w:rPr>
           <w:rFonts w:asciiTheme="majorHAnsi" w:hAnsiTheme="majorHAnsi" w:cstheme="majorHAnsi"/>
         </w:rPr>
-        <w:t>. First</w:t>
-      </w:r>
-      <w:r>
-        <w:rPr>
-          <w:rFonts w:asciiTheme="majorHAnsi" w:hAnsiTheme="majorHAnsi" w:cstheme="majorHAnsi"/>
-        </w:rPr>
-        <w:t>, we created</w:t>
+        <w:t>. Next, we</w:t>
       </w:r>
       <w:r>
         <w:rPr>
@@ -5008,169 +5134,55 @@
         </w:rPr>
         <w:t xml:space="preserve"> </w:t>
       </w:r>
+      <w:r>
+        <w:rPr>
+          <w:rFonts w:asciiTheme="majorHAnsi" w:hAnsiTheme="majorHAnsi" w:cstheme="majorHAnsi"/>
+        </w:rPr>
+        <w:t xml:space="preserve">eliminated k-mers likely to be the produce of sequencing errors by </w:t>
+      </w:r>
+      <w:r>
+        <w:rPr>
+          <w:rFonts w:asciiTheme="majorHAnsi" w:hAnsiTheme="majorHAnsi" w:cstheme="majorHAnsi"/>
+        </w:rPr>
+        <w:t>purg</w:t>
+      </w:r>
+      <w:r>
+        <w:rPr>
+          <w:rFonts w:asciiTheme="majorHAnsi" w:hAnsiTheme="majorHAnsi" w:cstheme="majorHAnsi"/>
+        </w:rPr>
+        <w:t>ing</w:t>
+      </w:r>
+      <w:r>
+        <w:rPr>
+          <w:rFonts w:asciiTheme="majorHAnsi" w:hAnsiTheme="majorHAnsi" w:cstheme="majorHAnsi"/>
+        </w:rPr>
+        <w:t xml:space="preserve"> signature files of k-mers</w:t>
+      </w:r>
+      <w:r>
+        <w:rPr>
+          <w:rFonts w:asciiTheme="majorHAnsi" w:hAnsiTheme="majorHAnsi" w:cstheme="majorHAnsi"/>
+        </w:rPr>
+        <w:t xml:space="preserve"> with abundances less than five (</w:t>
+      </w:r>
       <w:proofErr w:type="spellStart"/>
       <w:r>
         <w:rPr>
-          <w:rFonts w:asciiTheme="majorHAnsi" w:hAnsiTheme="majorHAnsi" w:cstheme="majorHAnsi"/>
-        </w:rPr>
-        <w:t>MinHash</w:t>
+          <w:rFonts w:ascii="Courier" w:hAnsi="Courier" w:cstheme="majorHAnsi"/>
+        </w:rPr>
+        <w:t>sourmash</w:t>
       </w:r>
       <w:proofErr w:type="spellEnd"/>
       <w:r>
         <w:rPr>
-          <w:rFonts w:asciiTheme="majorHAnsi" w:hAnsiTheme="majorHAnsi" w:cstheme="majorHAnsi"/>
-        </w:rPr>
-        <w:t xml:space="preserve"> sketches of 21-mers </w:t>
-      </w:r>
-      <w:r>
-        <w:rPr>
-          <w:rFonts w:asciiTheme="majorHAnsi" w:hAnsiTheme="majorHAnsi" w:cstheme="majorHAnsi"/>
-        </w:rPr>
-        <w:t>for each sequencing data file (</w:t>
-      </w:r>
-      <w:proofErr w:type="spellStart"/>
-      <w:r>
-        <w:rPr>
           <w:rFonts w:ascii="Courier" w:hAnsi="Courier" w:cstheme="majorHAnsi"/>
         </w:rPr>
-        <w:t>sourmash</w:t>
-      </w:r>
-      <w:proofErr w:type="spellEnd"/>
-      <w:r>
-        <w:rPr>
-          <w:rFonts w:ascii="Courier" w:hAnsi="Courier" w:cstheme="majorHAnsi"/>
-        </w:rPr>
-        <w:t xml:space="preserve"> compute</w:t>
-      </w:r>
-      <w:r>
-        <w:rPr>
-          <w:rFonts w:asciiTheme="majorHAnsi" w:hAnsiTheme="majorHAnsi" w:cstheme="majorHAnsi"/>
-        </w:rPr>
-        <w:t xml:space="preserve"> </w:t>
-      </w:r>
-      <w:r>
-        <w:rPr>
-          <w:rFonts w:ascii="Courier" w:hAnsi="Courier" w:cstheme="majorHAnsi"/>
-        </w:rPr>
-        <w:t>-k 21, 31, 51</w:t>
-      </w:r>
-      <w:r>
-        <w:rPr>
-          <w:rFonts w:asciiTheme="majorHAnsi" w:hAnsiTheme="majorHAnsi" w:cstheme="majorHAnsi"/>
-        </w:rPr>
-        <w:t>,</w:t>
-      </w:r>
-      <w:r>
-        <w:rPr>
-          <w:rFonts w:ascii="Courier" w:hAnsi="Courier" w:cstheme="majorHAnsi"/>
-        </w:rPr>
-        <w:t xml:space="preserve"> --scaled 100 --track-abundance</w:t>
+        <w:t xml:space="preserve"> sig filter -m 5</w:t>
       </w:r>
       <w:r>
         <w:rPr>
           <w:rFonts w:asciiTheme="majorHAnsi" w:hAnsiTheme="majorHAnsi" w:cstheme="majorHAnsi"/>
         </w:rPr>
         <w:t>)</w:t>
-      </w:r>
-      <w:r>
-        <w:rPr>
-          <w:rFonts w:asciiTheme="majorHAnsi" w:hAnsiTheme="majorHAnsi" w:cstheme="majorHAnsi"/>
-        </w:rPr>
-        <w:t xml:space="preserve"> and merge the resulting signature files together (</w:t>
-      </w:r>
-      <w:proofErr w:type="spellStart"/>
-      <w:r>
-        <w:rPr>
-          <w:rFonts w:ascii="Courier" w:hAnsi="Courier" w:cstheme="majorHAnsi"/>
-        </w:rPr>
-        <w:t>sourmash</w:t>
-      </w:r>
-      <w:proofErr w:type="spellEnd"/>
-      <w:r>
-        <w:rPr>
-          <w:rFonts w:ascii="Courier" w:hAnsi="Courier" w:cstheme="majorHAnsi"/>
-        </w:rPr>
-        <w:t xml:space="preserve"> sig </w:t>
-      </w:r>
-      <w:r>
-        <w:rPr>
-          <w:rFonts w:ascii="Courier" w:hAnsi="Courier" w:cstheme="majorHAnsi"/>
-        </w:rPr>
-        <w:t>merge</w:t>
-      </w:r>
-      <w:r>
-        <w:rPr>
-          <w:rFonts w:asciiTheme="majorHAnsi" w:hAnsiTheme="majorHAnsi" w:cstheme="majorHAnsi"/>
-        </w:rPr>
-        <w:t xml:space="preserve"> </w:t>
-      </w:r>
-      <w:r>
-        <w:rPr>
-          <w:rFonts w:ascii="Courier" w:hAnsi="Courier" w:cstheme="majorHAnsi"/>
-        </w:rPr>
-        <w:t>-k 21</w:t>
-      </w:r>
-      <w:r>
-        <w:rPr>
-          <w:rFonts w:asciiTheme="majorHAnsi" w:hAnsiTheme="majorHAnsi" w:cstheme="majorHAnsi"/>
-        </w:rPr>
-        <w:t>). Next, we</w:t>
-      </w:r>
-      <w:r>
-        <w:rPr>
-          <w:rFonts w:asciiTheme="majorHAnsi" w:hAnsiTheme="majorHAnsi" w:cstheme="majorHAnsi"/>
-        </w:rPr>
-        <w:t xml:space="preserve"> </w:t>
-      </w:r>
-      <w:r>
-        <w:rPr>
-          <w:rFonts w:asciiTheme="majorHAnsi" w:hAnsiTheme="majorHAnsi" w:cstheme="majorHAnsi"/>
-        </w:rPr>
-        <w:t>purged signature files of k-mers</w:t>
-      </w:r>
-      <w:r>
-        <w:rPr>
-          <w:rFonts w:asciiTheme="majorHAnsi" w:hAnsiTheme="majorHAnsi" w:cstheme="majorHAnsi"/>
-        </w:rPr>
-        <w:t xml:space="preserve"> with abundances less than five (</w:t>
-      </w:r>
-      <w:proofErr w:type="spellStart"/>
-      <w:r>
-        <w:rPr>
-          <w:rFonts w:ascii="Courier" w:hAnsi="Courier" w:cstheme="majorHAnsi"/>
-        </w:rPr>
-        <w:t>sourmash</w:t>
-      </w:r>
-      <w:proofErr w:type="spellEnd"/>
-      <w:r>
-        <w:rPr>
-          <w:rFonts w:ascii="Courier" w:hAnsi="Courier" w:cstheme="majorHAnsi"/>
-        </w:rPr>
-        <w:t xml:space="preserve"> sig filter -m 5</w:t>
-      </w:r>
-      <w:r>
-        <w:rPr>
-          <w:rFonts w:asciiTheme="majorHAnsi" w:hAnsiTheme="majorHAnsi" w:cstheme="majorHAnsi"/>
-        </w:rPr>
-        <w:t xml:space="preserve">) </w:t>
-      </w:r>
-      <w:r>
-        <w:rPr>
-          <w:rFonts w:asciiTheme="majorHAnsi" w:hAnsiTheme="majorHAnsi" w:cstheme="majorHAnsi"/>
-        </w:rPr>
-        <w:t xml:space="preserve">to eliminate k-mers </w:t>
-      </w:r>
-      <w:r>
-        <w:rPr>
-          <w:rFonts w:asciiTheme="majorHAnsi" w:hAnsiTheme="majorHAnsi" w:cstheme="majorHAnsi"/>
-        </w:rPr>
-        <w:t>likely to be the product of</w:t>
-      </w:r>
-      <w:r>
-        <w:rPr>
-          <w:rFonts w:asciiTheme="majorHAnsi" w:hAnsiTheme="majorHAnsi" w:cstheme="majorHAnsi"/>
-        </w:rPr>
-        <w:t xml:space="preserve"> sequencing errors</w:t>
       </w:r>
       <w:r>
         <w:rPr>
@@ -6655,6 +6667,7 @@
         <w:rPr>
           <w:rFonts w:asciiTheme="majorHAnsi" w:hAnsiTheme="majorHAnsi" w:cstheme="majorHAnsi"/>
         </w:rPr>
+        <w:lastRenderedPageBreak/>
         <w:t>**could be due to sex determining area being in a region where markers did not sample or assemble</w:t>
       </w:r>
     </w:p>
@@ -6697,21 +6710,7 @@
         <w:rPr>
           <w:rFonts w:asciiTheme="majorHAnsi" w:hAnsiTheme="majorHAnsi" w:cstheme="majorHAnsi"/>
         </w:rPr>
-        <w:t xml:space="preserve">We observed </w:t>
-      </w:r>
-      <w:proofErr w:type="gramStart"/>
-      <w:r>
-        <w:rPr>
-          <w:rFonts w:asciiTheme="majorHAnsi" w:hAnsiTheme="majorHAnsi" w:cstheme="majorHAnsi"/>
-        </w:rPr>
-        <w:t>a three distinct peaks</w:t>
-      </w:r>
-      <w:proofErr w:type="gramEnd"/>
-      <w:r>
-        <w:rPr>
-          <w:rFonts w:asciiTheme="majorHAnsi" w:hAnsiTheme="majorHAnsi" w:cstheme="majorHAnsi"/>
-        </w:rPr>
-        <w:t xml:space="preserve"> in the distribution of male to female k-mer abundance (Figure TK log ratio) female </w:t>
+        <w:t xml:space="preserve">We observed three distinct peaks in the distribution of male to female k-mer abundance (Figure TK log ratio) female </w:t>
       </w:r>
       <w:r>
         <w:rPr>
@@ -6829,12 +6828,11 @@
         </w:rPr>
         <w:t xml:space="preserve">female correction </w:t>
       </w:r>
-      <w:proofErr w:type="gramStart"/>
-      <w:r>
-        <w:rPr>
-          <w:rFonts w:asciiTheme="majorHAnsi" w:hAnsiTheme="majorHAnsi" w:cstheme="majorHAnsi"/>
-        </w:rPr>
-        <w:t xml:space="preserve">of </w:t>
+      <w:r>
+        <w:rPr>
+          <w:rFonts w:asciiTheme="majorHAnsi" w:hAnsiTheme="majorHAnsi" w:cstheme="majorHAnsi"/>
+        </w:rPr>
+        <w:t>of</w:t>
       </w:r>
       <w:r>
         <w:rPr>
@@ -6854,7 +6852,6 @@
         </w:rPr>
         <w:t>.</w:t>
       </w:r>
-      <w:proofErr w:type="gramEnd"/>
     </w:p>
     <w:p>
       <w:pPr>
@@ -7435,7 +7432,6 @@
         <w:rPr>
           <w:rFonts w:asciiTheme="majorHAnsi" w:hAnsiTheme="majorHAnsi" w:cstheme="majorHAnsi"/>
         </w:rPr>
-        <w:lastRenderedPageBreak/>
         <w:t xml:space="preserve">Our study thoroughly probed </w:t>
       </w:r>
       <w:r>
@@ -7825,7 +7821,21 @@
           <w:rFonts w:asciiTheme="majorHAnsi" w:eastAsia="Times New Roman" w:hAnsiTheme="majorHAnsi" w:cstheme="majorHAnsi"/>
           <w:b/>
         </w:rPr>
-        <w:t>Figure 15.</w:t>
+        <w:t xml:space="preserve">Figure </w:t>
+      </w:r>
+      <w:r>
+        <w:rPr>
+          <w:rFonts w:asciiTheme="majorHAnsi" w:eastAsia="Times New Roman" w:hAnsiTheme="majorHAnsi" w:cstheme="majorHAnsi"/>
+          <w:b/>
+        </w:rPr>
+        <w:t>3.1</w:t>
+      </w:r>
+      <w:r>
+        <w:rPr>
+          <w:rFonts w:asciiTheme="majorHAnsi" w:eastAsia="Times New Roman" w:hAnsiTheme="majorHAnsi" w:cstheme="majorHAnsi"/>
+          <w:b/>
+        </w:rPr>
+        <w:t>.</w:t>
       </w:r>
       <w:r>
         <w:rPr>
@@ -7983,10 +7993,10 @@
         </w:rPr>
         <w:lastRenderedPageBreak/>
         <w:drawing>
-          <wp:inline distT="0" distB="0" distL="0" distR="0" wp14:anchorId="356DCD85" wp14:editId="6D25EDB9">
+          <wp:inline distT="0" distB="0" distL="0" distR="0" wp14:anchorId="49231546" wp14:editId="492069C2">
             <wp:extent cx="5943600" cy="4253865"/>
             <wp:effectExtent l="0" t="0" r="0" b="635"/>
-            <wp:docPr id="15" name="Picture 15" descr="Chart&#10;&#10;Description automatically generated with medium confidence"/>
+            <wp:docPr id="17" name="Picture 17" descr="Chart, histogram&#10;&#10;Description automatically generated"/>
             <wp:cNvGraphicFramePr>
               <a:graphicFrameLocks xmlns:a="http://schemas.openxmlformats.org/drawingml/2006/main" noChangeAspect="1"/>
             </wp:cNvGraphicFramePr>
@@ -7994,7 +8004,7 @@
               <a:graphicData uri="http://schemas.openxmlformats.org/drawingml/2006/picture">
                 <pic:pic xmlns:pic="http://schemas.openxmlformats.org/drawingml/2006/picture">
                   <pic:nvPicPr>
-                    <pic:cNvPr id="15" name="Picture 15" descr="Chart&#10;&#10;Description automatically generated with medium confidence"/>
+                    <pic:cNvPr id="17" name="Picture 17" descr="Chart, histogram&#10;&#10;Description automatically generated"/>
                     <pic:cNvPicPr/>
                   </pic:nvPicPr>
                   <pic:blipFill>
@@ -8034,8 +8044,541 @@
       <w:r>
         <w:rPr>
           <w:rFonts w:asciiTheme="majorHAnsi" w:eastAsia="Times New Roman" w:hAnsiTheme="majorHAnsi" w:cstheme="majorHAnsi"/>
+          <w:b/>
+        </w:rPr>
+        <w:t xml:space="preserve">Figure </w:t>
+      </w:r>
+      <w:r>
+        <w:rPr>
+          <w:rFonts w:asciiTheme="majorHAnsi" w:eastAsia="Times New Roman" w:hAnsiTheme="majorHAnsi" w:cstheme="majorHAnsi"/>
+          <w:b/>
+        </w:rPr>
+        <w:t>3.</w:t>
+      </w:r>
+      <w:r>
+        <w:rPr>
+          <w:rFonts w:asciiTheme="majorHAnsi" w:eastAsia="Times New Roman" w:hAnsiTheme="majorHAnsi" w:cstheme="majorHAnsi"/>
+          <w:b/>
+        </w:rPr>
+        <w:t>2</w:t>
+      </w:r>
+      <w:r>
+        <w:rPr>
+          <w:rFonts w:asciiTheme="majorHAnsi" w:eastAsia="Times New Roman" w:hAnsiTheme="majorHAnsi" w:cstheme="majorHAnsi"/>
+          <w:b/>
+        </w:rPr>
+        <w:t>.</w:t>
+      </w:r>
+      <w:r>
+        <w:rPr>
+          <w:rFonts w:asciiTheme="majorHAnsi" w:eastAsia="Times New Roman" w:hAnsiTheme="majorHAnsi" w:cstheme="majorHAnsi"/>
+        </w:rPr>
+        <w:t xml:space="preserve"> </w:t>
+      </w:r>
+      <w:r>
+        <w:rPr>
+          <w:rFonts w:asciiTheme="majorHAnsi" w:eastAsia="Times New Roman" w:hAnsiTheme="majorHAnsi" w:cstheme="majorHAnsi"/>
+        </w:rPr>
+        <w:t xml:space="preserve">Distribution of the proportion of change from </w:t>
+      </w:r>
+      <m:oMath>
+        <m:func>
+          <m:funcPr>
+            <m:ctrlPr>
+              <w:rPr>
+                <w:rFonts w:ascii="Cambria Math" w:eastAsia="Times New Roman" w:hAnsi="Cambria Math" w:cstheme="majorHAnsi"/>
+                <w:i/>
+              </w:rPr>
+            </m:ctrlPr>
+          </m:funcPr>
+          <m:fName>
+            <m:sSub>
+              <m:sSubPr>
+                <m:ctrlPr>
+                  <w:rPr>
+                    <w:rFonts w:ascii="Cambria Math" w:eastAsia="Times New Roman" w:hAnsi="Cambria Math" w:cstheme="majorHAnsi"/>
+                    <w:i/>
+                  </w:rPr>
+                </m:ctrlPr>
+              </m:sSubPr>
+              <m:e>
+                <m:r>
+                  <m:rPr>
+                    <m:sty m:val="p"/>
+                  </m:rPr>
+                  <w:rPr>
+                    <w:rFonts w:ascii="Cambria Math" w:eastAsia="Times New Roman" w:hAnsi="Cambria Math" w:cstheme="majorHAnsi"/>
+                  </w:rPr>
+                  <m:t>log</m:t>
+                </m:r>
+                <m:ctrlPr>
+                  <w:rPr>
+                    <w:rFonts w:ascii="Cambria Math" w:eastAsia="Times New Roman" w:hAnsi="Cambria Math" w:cstheme="majorHAnsi"/>
+                  </w:rPr>
+                </m:ctrlPr>
+              </m:e>
+              <m:sub>
+                <m:r>
+                  <w:rPr>
+                    <w:rFonts w:ascii="Cambria Math" w:eastAsia="Times New Roman" w:hAnsi="Cambria Math" w:cstheme="majorHAnsi"/>
+                  </w:rPr>
+                  <m:t>2</m:t>
+                </m:r>
+                <m:ctrlPr>
+                  <w:rPr>
+                    <w:rFonts w:ascii="Cambria Math" w:eastAsia="Times New Roman" w:hAnsi="Cambria Math" w:cstheme="majorHAnsi"/>
+                  </w:rPr>
+                </m:ctrlPr>
+              </m:sub>
+            </m:sSub>
+          </m:fName>
+          <m:e>
+            <m:f>
+              <m:fPr>
+                <m:ctrlPr>
+                  <w:rPr>
+                    <w:rFonts w:ascii="Cambria Math" w:eastAsia="Times New Roman" w:hAnsi="Cambria Math" w:cstheme="majorHAnsi"/>
+                    <w:i/>
+                  </w:rPr>
+                </m:ctrlPr>
+              </m:fPr>
+              <m:num>
+                <m:r>
+                  <w:rPr>
+                    <w:rFonts w:ascii="Cambria Math" w:eastAsia="Times New Roman" w:hAnsi="Cambria Math" w:cstheme="majorHAnsi"/>
+                  </w:rPr>
+                  <m:t>(</m:t>
+                </m:r>
+                <m:r>
+                  <w:rPr>
+                    <w:rFonts w:ascii="Cambria Math" w:eastAsia="Times New Roman" w:hAnsi="Cambria Math" w:cstheme="majorHAnsi"/>
+                  </w:rPr>
+                  <m:t>m</m:t>
+                </m:r>
+                <m:r>
+                  <w:rPr>
+                    <w:rFonts w:ascii="Cambria Math" w:eastAsia="Times New Roman" w:hAnsi="Cambria Math" w:cstheme="majorHAnsi"/>
+                  </w:rPr>
+                  <m:t>+1)</m:t>
+                </m:r>
+              </m:num>
+              <m:den>
+                <m:sSub>
+                  <m:sSubPr>
+                    <m:ctrlPr>
+                      <w:rPr>
+                        <w:rFonts w:ascii="Cambria Math" w:eastAsia="Times New Roman" w:hAnsi="Cambria Math" w:cstheme="majorHAnsi"/>
+                        <w:i/>
+                      </w:rPr>
+                    </m:ctrlPr>
+                  </m:sSubPr>
+                  <m:e>
+                    <m:r>
+                      <w:rPr>
+                        <w:rFonts w:ascii="Cambria Math" w:eastAsia="Times New Roman" w:hAnsi="Cambria Math" w:cstheme="majorHAnsi"/>
+                      </w:rPr>
+                      <m:t>(f</m:t>
+                    </m:r>
+                  </m:e>
+                  <m:sub>
+                    <m:r>
+                      <w:rPr>
+                        <w:rFonts w:ascii="Cambria Math" w:eastAsia="Times New Roman" w:hAnsi="Cambria Math" w:cstheme="majorHAnsi"/>
+                      </w:rPr>
+                      <m:t>cor</m:t>
+                    </m:r>
+                  </m:sub>
+                </m:sSub>
+                <m:r>
+                  <w:rPr>
+                    <w:rFonts w:ascii="Cambria Math" w:eastAsia="Times New Roman" w:hAnsi="Cambria Math" w:cstheme="majorHAnsi"/>
+                  </w:rPr>
+                  <m:t>+1)</m:t>
+                </m:r>
+              </m:den>
+            </m:f>
+          </m:e>
+        </m:func>
+      </m:oMath>
+      <w:r>
+        <w:rPr>
+          <w:rFonts w:asciiTheme="majorHAnsi" w:eastAsia="Times New Roman" w:hAnsiTheme="majorHAnsi" w:cstheme="majorHAnsi"/>
+        </w:rPr>
+        <w:t xml:space="preserve"> </w:t>
+      </w:r>
+      <w:r>
+        <w:rPr>
+          <w:rFonts w:asciiTheme="majorHAnsi" w:eastAsia="Times New Roman" w:hAnsiTheme="majorHAnsi" w:cstheme="majorHAnsi"/>
+        </w:rPr>
+        <w:t xml:space="preserve"> where m = male k-mer abundance and </w:t>
+      </w:r>
+      <w:proofErr w:type="spellStart"/>
+      <w:r>
+        <w:rPr>
+          <w:rFonts w:asciiTheme="majorHAnsi" w:eastAsia="Times New Roman" w:hAnsiTheme="majorHAnsi" w:cstheme="majorHAnsi"/>
+        </w:rPr>
+        <w:t>f</w:t>
+      </w:r>
+      <w:r>
+        <w:rPr>
+          <w:rFonts w:asciiTheme="majorHAnsi" w:eastAsia="Times New Roman" w:hAnsiTheme="majorHAnsi" w:cstheme="majorHAnsi"/>
+          <w:vertAlign w:val="subscript"/>
+        </w:rPr>
+        <w:t>cor</w:t>
+      </w:r>
+      <w:proofErr w:type="spellEnd"/>
+      <w:r>
+        <w:rPr>
+          <w:rFonts w:asciiTheme="majorHAnsi" w:eastAsia="Times New Roman" w:hAnsiTheme="majorHAnsi" w:cstheme="majorHAnsi"/>
+        </w:rPr>
+        <w:t xml:space="preserve"> = corrected female abundance (</w:t>
+      </w:r>
+      <m:oMath>
+        <m:sSub>
+          <m:sSubPr>
+            <m:ctrlPr>
+              <w:rPr>
+                <w:rFonts w:ascii="Cambria Math" w:eastAsia="Times New Roman" w:hAnsi="Cambria Math" w:cstheme="majorHAnsi"/>
+                <w:i/>
+              </w:rPr>
+            </m:ctrlPr>
+          </m:sSubPr>
+          <m:e>
+            <m:r>
+              <w:rPr>
+                <w:rFonts w:ascii="Cambria Math" w:eastAsia="Times New Roman" w:hAnsi="Cambria Math" w:cstheme="majorHAnsi"/>
+              </w:rPr>
+              <m:t>f</m:t>
+            </m:r>
+          </m:e>
+          <m:sub>
+            <m:r>
+              <w:rPr>
+                <w:rFonts w:ascii="Cambria Math" w:eastAsia="Times New Roman" w:hAnsi="Cambria Math" w:cstheme="majorHAnsi"/>
+              </w:rPr>
+              <m:t>cor</m:t>
+            </m:r>
+          </m:sub>
+        </m:sSub>
+        <m:r>
+          <w:rPr>
+            <w:rFonts w:ascii="Cambria Math" w:eastAsia="Times New Roman" w:hAnsi="Cambria Math" w:cstheme="majorHAnsi"/>
+          </w:rPr>
+          <m:t>=f*</m:t>
+        </m:r>
+        <m:sSub>
+          <m:sSubPr>
+            <m:ctrlPr>
+              <w:rPr>
+                <w:rFonts w:ascii="Cambria Math" w:eastAsia="Times New Roman" w:hAnsi="Cambria Math" w:cstheme="majorHAnsi"/>
+                <w:i/>
+              </w:rPr>
+            </m:ctrlPr>
+          </m:sSubPr>
+          <m:e>
+            <m:r>
+              <w:rPr>
+                <w:rFonts w:ascii="Cambria Math" w:eastAsia="Times New Roman" w:hAnsi="Cambria Math" w:cstheme="majorHAnsi"/>
+              </w:rPr>
+              <m:t>A</m:t>
+            </m:r>
+          </m:e>
+          <m:sub>
+            <m:r>
+              <w:rPr>
+                <w:rFonts w:ascii="Cambria Math" w:eastAsia="Times New Roman" w:hAnsi="Cambria Math" w:cstheme="majorHAnsi"/>
+              </w:rPr>
+              <m:t>cor</m:t>
+            </m:r>
+          </m:sub>
+        </m:sSub>
+      </m:oMath>
+      <w:r>
+        <w:rPr>
+          <w:rFonts w:asciiTheme="majorHAnsi" w:eastAsia="Times New Roman" w:hAnsiTheme="majorHAnsi" w:cstheme="majorHAnsi"/>
+        </w:rPr>
+        <w:t xml:space="preserve">, where f = female k-mer abundance and </w:t>
+      </w:r>
+      <w:proofErr w:type="spellStart"/>
+      <w:r>
+        <w:rPr>
+          <w:rFonts w:asciiTheme="majorHAnsi" w:eastAsia="Times New Roman" w:hAnsiTheme="majorHAnsi" w:cstheme="majorHAnsi"/>
+        </w:rPr>
+        <w:t>A</w:t>
+      </w:r>
+      <w:r>
+        <w:rPr>
+          <w:rFonts w:asciiTheme="majorHAnsi" w:eastAsia="Times New Roman" w:hAnsiTheme="majorHAnsi" w:cstheme="majorHAnsi"/>
+          <w:vertAlign w:val="subscript"/>
+        </w:rPr>
+        <w:t>cor</w:t>
+      </w:r>
+      <w:proofErr w:type="spellEnd"/>
+      <w:r>
+        <w:rPr>
+          <w:rFonts w:asciiTheme="majorHAnsi" w:eastAsia="Times New Roman" w:hAnsiTheme="majorHAnsi" w:cstheme="majorHAnsi"/>
+        </w:rPr>
+        <w:t xml:space="preserve"> = male to female abundance correction of </w:t>
+      </w:r>
+      <w:r>
+        <w:rPr>
+          <w:rFonts w:asciiTheme="majorHAnsi" w:hAnsiTheme="majorHAnsi" w:cstheme="majorHAnsi"/>
+        </w:rPr>
+        <w:t>0.538</w:t>
+      </w:r>
+      <w:r>
+        <w:rPr>
+          <w:rFonts w:asciiTheme="majorHAnsi" w:hAnsiTheme="majorHAnsi" w:cstheme="majorHAnsi"/>
+        </w:rPr>
+        <w:t xml:space="preserve"> resulting from the ratio of male to female median abundances </w:t>
+      </w:r>
+      <m:oMath>
+        <m:func>
+          <m:funcPr>
+            <m:ctrlPr>
+              <w:rPr>
+                <w:rFonts w:ascii="Cambria Math" w:eastAsia="Times New Roman" w:hAnsi="Cambria Math" w:cstheme="majorHAnsi"/>
+                <w:i/>
+              </w:rPr>
+            </m:ctrlPr>
+          </m:funcPr>
+          <m:fName>
+            <m:sSub>
+              <m:sSubPr>
+                <m:ctrlPr>
+                  <w:rPr>
+                    <w:rFonts w:ascii="Cambria Math" w:eastAsia="Times New Roman" w:hAnsi="Cambria Math" w:cstheme="majorHAnsi"/>
+                    <w:i/>
+                  </w:rPr>
+                </m:ctrlPr>
+              </m:sSubPr>
+              <m:e>
+                <m:r>
+                  <w:rPr>
+                    <w:rFonts w:ascii="Cambria Math" w:eastAsia="Times New Roman" w:hAnsi="Cambria Math" w:cstheme="majorHAnsi"/>
+                  </w:rPr>
+                  <m:t>A</m:t>
+                </m:r>
+              </m:e>
+              <m:sub>
+                <m:r>
+                  <w:rPr>
+                    <w:rFonts w:ascii="Cambria Math" w:eastAsia="Times New Roman" w:hAnsi="Cambria Math" w:cstheme="majorHAnsi"/>
+                  </w:rPr>
+                  <m:t>cor</m:t>
+                </m:r>
+              </m:sub>
+            </m:sSub>
+            <m:r>
+              <w:rPr>
+                <w:rFonts w:ascii="Cambria Math" w:eastAsia="Times New Roman" w:hAnsi="Cambria Math" w:cstheme="majorHAnsi"/>
+              </w:rPr>
+              <m:t>=</m:t>
+            </m:r>
+          </m:fName>
+          <m:e>
+            <m:f>
+              <m:fPr>
+                <m:ctrlPr>
+                  <w:rPr>
+                    <w:rFonts w:ascii="Cambria Math" w:eastAsia="Times New Roman" w:hAnsi="Cambria Math" w:cstheme="majorHAnsi"/>
+                    <w:i/>
+                  </w:rPr>
+                </m:ctrlPr>
+              </m:fPr>
+              <m:num>
+                <m:r>
+                  <w:rPr>
+                    <w:rFonts w:ascii="Cambria Math" w:eastAsia="Times New Roman" w:hAnsi="Cambria Math" w:cstheme="majorHAnsi"/>
+                  </w:rPr>
+                  <m:t>Med</m:t>
+                </m:r>
+                <m:d>
+                  <m:dPr>
+                    <m:ctrlPr>
+                      <w:rPr>
+                        <w:rFonts w:ascii="Cambria Math" w:eastAsia="Times New Roman" w:hAnsi="Cambria Math" w:cstheme="majorHAnsi"/>
+                        <w:i/>
+                      </w:rPr>
+                    </m:ctrlPr>
+                  </m:dPr>
+                  <m:e>
+                    <m:r>
+                      <w:rPr>
+                        <w:rFonts w:ascii="Cambria Math" w:eastAsia="Times New Roman" w:hAnsi="Cambria Math" w:cstheme="majorHAnsi"/>
+                      </w:rPr>
+                      <m:t>m</m:t>
+                    </m:r>
+                  </m:e>
+                </m:d>
+              </m:num>
+              <m:den>
+                <m:r>
+                  <w:rPr>
+                    <w:rFonts w:ascii="Cambria Math" w:eastAsia="Times New Roman" w:hAnsi="Cambria Math" w:cstheme="majorHAnsi"/>
+                  </w:rPr>
+                  <m:t>Med(f)</m:t>
+                </m:r>
+              </m:den>
+            </m:f>
+          </m:e>
+        </m:func>
+      </m:oMath>
+      <w:r>
+        <w:rPr>
+          <w:rFonts w:asciiTheme="majorHAnsi" w:eastAsiaTheme="minorEastAsia" w:hAnsiTheme="majorHAnsi" w:cstheme="majorHAnsi"/>
+        </w:rPr>
+        <w:t>)</w:t>
+      </w:r>
+      <w:r>
+        <w:rPr>
+          <w:rFonts w:asciiTheme="majorHAnsi" w:eastAsia="Times New Roman" w:hAnsiTheme="majorHAnsi" w:cstheme="majorHAnsi"/>
+        </w:rPr>
+        <w:t xml:space="preserve">. </w:t>
+      </w:r>
+    </w:p>
+    <w:p>
+      <w:pPr>
+        <w:rPr>
+          <w:rFonts w:asciiTheme="majorHAnsi" w:eastAsia="Times New Roman" w:hAnsiTheme="majorHAnsi" w:cstheme="majorHAnsi"/>
+        </w:rPr>
+      </w:pPr>
+    </w:p>
+    <w:p>
+      <w:pPr>
+        <w:rPr>
+          <w:rFonts w:asciiTheme="majorHAnsi" w:eastAsia="Times New Roman" w:hAnsiTheme="majorHAnsi" w:cstheme="majorHAnsi"/>
+        </w:rPr>
+      </w:pPr>
+      <w:r>
+        <w:rPr>
+          <w:rFonts w:asciiTheme="majorHAnsi" w:eastAsia="Times New Roman" w:hAnsiTheme="majorHAnsi" w:cstheme="majorHAnsi"/>
           <w:noProof/>
         </w:rPr>
+        <w:lastRenderedPageBreak/>
+        <w:drawing>
+          <wp:inline distT="0" distB="0" distL="0" distR="0" wp14:anchorId="6C3F0FFB" wp14:editId="12E58A23">
+            <wp:extent cx="5943600" cy="4827270"/>
+            <wp:effectExtent l="0" t="0" r="0" b="0"/>
+            <wp:docPr id="20" name="Picture 20" descr="Graphical user interface&#10;&#10;Description automatically generated"/>
+            <wp:cNvGraphicFramePr>
+              <a:graphicFrameLocks xmlns:a="http://schemas.openxmlformats.org/drawingml/2006/main" noChangeAspect="1"/>
+            </wp:cNvGraphicFramePr>
+            <a:graphic xmlns:a="http://schemas.openxmlformats.org/drawingml/2006/main">
+              <a:graphicData uri="http://schemas.openxmlformats.org/drawingml/2006/picture">
+                <pic:pic xmlns:pic="http://schemas.openxmlformats.org/drawingml/2006/picture">
+                  <pic:nvPicPr>
+                    <pic:cNvPr id="20" name="Picture 20" descr="Graphical user interface&#10;&#10;Description automatically generated"/>
+                    <pic:cNvPicPr/>
+                  </pic:nvPicPr>
+                  <pic:blipFill>
+                    <a:blip r:embed="rId13" cstate="print">
+                      <a:extLst>
+                        <a:ext uri="{28A0092B-C50C-407E-A947-70E740481C1C}">
+                          <a14:useLocalDpi xmlns:a14="http://schemas.microsoft.com/office/drawing/2010/main" val="0"/>
+                        </a:ext>
+                      </a:extLst>
+                    </a:blip>
+                    <a:stretch>
+                      <a:fillRect/>
+                    </a:stretch>
+                  </pic:blipFill>
+                  <pic:spPr>
+                    <a:xfrm>
+                      <a:off x="0" y="0"/>
+                      <a:ext cx="5943600" cy="4827270"/>
+                    </a:xfrm>
+                    <a:prstGeom prst="rect">
+                      <a:avLst/>
+                    </a:prstGeom>
+                  </pic:spPr>
+                </pic:pic>
+              </a:graphicData>
+            </a:graphic>
+          </wp:inline>
+        </w:drawing>
+      </w:r>
+    </w:p>
+    <w:p>
+      <w:pPr>
+        <w:rPr>
+          <w:rFonts w:asciiTheme="majorHAnsi" w:eastAsia="Times New Roman" w:hAnsiTheme="majorHAnsi" w:cstheme="majorHAnsi"/>
+        </w:rPr>
+      </w:pPr>
+      <w:r>
+        <w:rPr>
+          <w:rFonts w:asciiTheme="majorHAnsi" w:eastAsia="Times New Roman" w:hAnsiTheme="majorHAnsi" w:cstheme="majorHAnsi"/>
+          <w:b/>
+        </w:rPr>
+        <w:t xml:space="preserve">Figure </w:t>
+      </w:r>
+      <w:r>
+        <w:rPr>
+          <w:rFonts w:asciiTheme="majorHAnsi" w:eastAsia="Times New Roman" w:hAnsiTheme="majorHAnsi" w:cstheme="majorHAnsi"/>
+          <w:b/>
+        </w:rPr>
+        <w:t>3.</w:t>
+      </w:r>
+      <w:r>
+        <w:rPr>
+          <w:rFonts w:asciiTheme="majorHAnsi" w:eastAsia="Times New Roman" w:hAnsiTheme="majorHAnsi" w:cstheme="majorHAnsi"/>
+          <w:b/>
+        </w:rPr>
+        <w:t>3</w:t>
+      </w:r>
+      <w:r>
+        <w:rPr>
+          <w:rFonts w:asciiTheme="majorHAnsi" w:eastAsia="Times New Roman" w:hAnsiTheme="majorHAnsi" w:cstheme="majorHAnsi"/>
+          <w:b/>
+        </w:rPr>
+        <w:t>.</w:t>
+      </w:r>
+      <w:r>
+        <w:rPr>
+          <w:rFonts w:asciiTheme="majorHAnsi" w:eastAsia="Times New Roman" w:hAnsiTheme="majorHAnsi" w:cstheme="majorHAnsi"/>
+        </w:rPr>
+        <w:t xml:space="preserve"> </w:t>
+      </w:r>
+      <w:r>
+        <w:rPr>
+          <w:rFonts w:asciiTheme="majorHAnsi" w:eastAsia="Times New Roman" w:hAnsiTheme="majorHAnsi" w:cstheme="majorHAnsi"/>
+        </w:rPr>
+        <w:t>Distributions of k-mer abundances in female and male linked-read sequencing data. A.) Corrected female-only k-mer abundances (</w:t>
+      </w:r>
+      <w:proofErr w:type="spellStart"/>
+      <w:r>
+        <w:rPr>
+          <w:rFonts w:asciiTheme="majorHAnsi" w:eastAsia="Times New Roman" w:hAnsiTheme="majorHAnsi" w:cstheme="majorHAnsi"/>
+        </w:rPr>
+        <w:t>A</w:t>
+      </w:r>
+      <w:r>
+        <w:rPr>
+          <w:rFonts w:asciiTheme="majorHAnsi" w:eastAsia="Times New Roman" w:hAnsiTheme="majorHAnsi" w:cstheme="majorHAnsi"/>
+          <w:vertAlign w:val="subscript"/>
+        </w:rPr>
+        <w:t>cor</w:t>
+      </w:r>
+      <w:proofErr w:type="spellEnd"/>
+      <w:r>
+        <w:rPr>
+          <w:rFonts w:asciiTheme="majorHAnsi" w:eastAsia="Times New Roman" w:hAnsiTheme="majorHAnsi" w:cstheme="majorHAnsi"/>
+        </w:rPr>
+        <w:t xml:space="preserve"> = 0.538). B.) Male-only k-mer abundances. C.) Overlay of the of corrected female-only and male-only k-mer abundances and corresponding percent (n) of k-mers for each sex where s = sex.</w:t>
+      </w:r>
+    </w:p>
+    <w:p>
+      <w:pPr>
+        <w:rPr>
+          <w:rFonts w:asciiTheme="majorHAnsi" w:eastAsia="Times New Roman" w:hAnsiTheme="majorHAnsi" w:cstheme="majorHAnsi"/>
+        </w:rPr>
+      </w:pPr>
+      <w:r>
+        <w:rPr>
+          <w:rFonts w:asciiTheme="majorHAnsi" w:eastAsia="Times New Roman" w:hAnsiTheme="majorHAnsi" w:cstheme="majorHAnsi"/>
+          <w:noProof/>
+        </w:rPr>
+        <w:lastRenderedPageBreak/>
         <w:drawing>
           <wp:inline distT="0" distB="0" distL="0" distR="0" wp14:anchorId="68DBF22B" wp14:editId="0DE4C8C2">
             <wp:extent cx="5943600" cy="3612515"/>
@@ -8049,61 +8592,6 @@
                 <pic:pic xmlns:pic="http://schemas.openxmlformats.org/drawingml/2006/picture">
                   <pic:nvPicPr>
                     <pic:cNvPr id="13" name="Picture 13" descr="Chart, histogram&#10;&#10;Description automatically generated"/>
-                    <pic:cNvPicPr/>
-                  </pic:nvPicPr>
-                  <pic:blipFill>
-                    <a:blip r:embed="rId13">
-                      <a:extLst>
-                        <a:ext uri="{28A0092B-C50C-407E-A947-70E740481C1C}">
-                          <a14:useLocalDpi xmlns:a14="http://schemas.microsoft.com/office/drawing/2010/main" val="0"/>
-                        </a:ext>
-                      </a:extLst>
-                    </a:blip>
-                    <a:stretch>
-                      <a:fillRect/>
-                    </a:stretch>
-                  </pic:blipFill>
-                  <pic:spPr>
-                    <a:xfrm>
-                      <a:off x="0" y="0"/>
-                      <a:ext cx="5943600" cy="3612515"/>
-                    </a:xfrm>
-                    <a:prstGeom prst="rect">
-                      <a:avLst/>
-                    </a:prstGeom>
-                  </pic:spPr>
-                </pic:pic>
-              </a:graphicData>
-            </a:graphic>
-          </wp:inline>
-        </w:drawing>
-      </w:r>
-    </w:p>
-    <w:p>
-      <w:pPr>
-        <w:rPr>
-          <w:rFonts w:asciiTheme="majorHAnsi" w:eastAsia="Times New Roman" w:hAnsiTheme="majorHAnsi" w:cstheme="majorHAnsi"/>
-        </w:rPr>
-      </w:pPr>
-      <w:r>
-        <w:rPr>
-          <w:rFonts w:asciiTheme="majorHAnsi" w:eastAsia="Times New Roman" w:hAnsiTheme="majorHAnsi" w:cstheme="majorHAnsi"/>
-          <w:noProof/>
-        </w:rPr>
-        <w:lastRenderedPageBreak/>
-        <w:drawing>
-          <wp:inline distT="0" distB="0" distL="0" distR="0" wp14:anchorId="6F7A0D37" wp14:editId="328F221E">
-            <wp:extent cx="5943600" cy="3612515"/>
-            <wp:effectExtent l="0" t="0" r="0" b="0"/>
-            <wp:docPr id="16" name="Picture 16" descr="Chart, histogram&#10;&#10;Description automatically generated"/>
-            <wp:cNvGraphicFramePr>
-              <a:graphicFrameLocks xmlns:a="http://schemas.openxmlformats.org/drawingml/2006/main" noChangeAspect="1"/>
-            </wp:cNvGraphicFramePr>
-            <a:graphic xmlns:a="http://schemas.openxmlformats.org/drawingml/2006/main">
-              <a:graphicData uri="http://schemas.openxmlformats.org/drawingml/2006/picture">
-                <pic:pic xmlns:pic="http://schemas.openxmlformats.org/drawingml/2006/picture">
-                  <pic:nvPicPr>
-                    <pic:cNvPr id="16" name="Picture 16" descr="Chart, histogram&#10;&#10;Description automatically generated"/>
                     <pic:cNvPicPr/>
                   </pic:nvPicPr>
                   <pic:blipFill>
@@ -8145,6 +8633,60 @@
           <w:rFonts w:asciiTheme="majorHAnsi" w:eastAsia="Times New Roman" w:hAnsiTheme="majorHAnsi" w:cstheme="majorHAnsi"/>
           <w:noProof/>
         </w:rPr>
+        <w:drawing>
+          <wp:inline distT="0" distB="0" distL="0" distR="0" wp14:anchorId="6F7A0D37" wp14:editId="328F221E">
+            <wp:extent cx="5943600" cy="3612515"/>
+            <wp:effectExtent l="0" t="0" r="0" b="0"/>
+            <wp:docPr id="16" name="Picture 16" descr="Chart, histogram&#10;&#10;Description automatically generated"/>
+            <wp:cNvGraphicFramePr>
+              <a:graphicFrameLocks xmlns:a="http://schemas.openxmlformats.org/drawingml/2006/main" noChangeAspect="1"/>
+            </wp:cNvGraphicFramePr>
+            <a:graphic xmlns:a="http://schemas.openxmlformats.org/drawingml/2006/main">
+              <a:graphicData uri="http://schemas.openxmlformats.org/drawingml/2006/picture">
+                <pic:pic xmlns:pic="http://schemas.openxmlformats.org/drawingml/2006/picture">
+                  <pic:nvPicPr>
+                    <pic:cNvPr id="16" name="Picture 16" descr="Chart, histogram&#10;&#10;Description automatically generated"/>
+                    <pic:cNvPicPr/>
+                  </pic:nvPicPr>
+                  <pic:blipFill>
+                    <a:blip r:embed="rId15">
+                      <a:extLst>
+                        <a:ext uri="{28A0092B-C50C-407E-A947-70E740481C1C}">
+                          <a14:useLocalDpi xmlns:a14="http://schemas.microsoft.com/office/drawing/2010/main" val="0"/>
+                        </a:ext>
+                      </a:extLst>
+                    </a:blip>
+                    <a:stretch>
+                      <a:fillRect/>
+                    </a:stretch>
+                  </pic:blipFill>
+                  <pic:spPr>
+                    <a:xfrm>
+                      <a:off x="0" y="0"/>
+                      <a:ext cx="5943600" cy="3612515"/>
+                    </a:xfrm>
+                    <a:prstGeom prst="rect">
+                      <a:avLst/>
+                    </a:prstGeom>
+                  </pic:spPr>
+                </pic:pic>
+              </a:graphicData>
+            </a:graphic>
+          </wp:inline>
+        </w:drawing>
+      </w:r>
+    </w:p>
+    <w:p>
+      <w:pPr>
+        <w:rPr>
+          <w:rFonts w:asciiTheme="majorHAnsi" w:eastAsia="Times New Roman" w:hAnsiTheme="majorHAnsi" w:cstheme="majorHAnsi"/>
+        </w:rPr>
+      </w:pPr>
+      <w:r>
+        <w:rPr>
+          <w:rFonts w:asciiTheme="majorHAnsi" w:eastAsia="Times New Roman" w:hAnsiTheme="majorHAnsi" w:cstheme="majorHAnsi"/>
+          <w:noProof/>
+        </w:rPr>
         <w:lastRenderedPageBreak/>
         <w:drawing>
           <wp:inline distT="0" distB="0" distL="0" distR="0" wp14:anchorId="318A2DF9" wp14:editId="041FF900">
@@ -8162,7 +8704,7 @@
                     <pic:cNvPicPr/>
                   </pic:nvPicPr>
                   <pic:blipFill>
-                    <a:blip r:embed="rId15">
+                    <a:blip r:embed="rId16">
                       <a:extLst>
                         <a:ext uri="{28A0092B-C50C-407E-A947-70E740481C1C}">
                           <a14:useLocalDpi xmlns:a14="http://schemas.microsoft.com/office/drawing/2010/main" val="0"/>
@@ -8209,7 +8751,7 @@
                     <pic:cNvPicPr/>
                   </pic:nvPicPr>
                   <pic:blipFill>
-                    <a:blip r:embed="rId16">
+                    <a:blip r:embed="rId17">
                       <a:extLst>
                         <a:ext uri="{28A0092B-C50C-407E-A947-70E740481C1C}">
                           <a14:useLocalDpi xmlns:a14="http://schemas.microsoft.com/office/drawing/2010/main" val="0"/>
@@ -8393,7 +8935,7 @@
                     </pic:cNvPicPr>
                   </pic:nvPicPr>
                   <pic:blipFill>
-                    <a:blip r:embed="rId17">
+                    <a:blip r:embed="rId18">
                       <a:extLst>
                         <a:ext uri="{28A0092B-C50C-407E-A947-70E740481C1C}">
                           <a14:useLocalDpi xmlns:a14="http://schemas.microsoft.com/office/drawing/2010/main" val="0"/>
@@ -8508,7 +9050,7 @@
                     <pic:cNvPicPr/>
                   </pic:nvPicPr>
                   <pic:blipFill>
-                    <a:blip r:embed="rId18" cstate="print">
+                    <a:blip r:embed="rId19" cstate="print">
                       <a:extLst>
                         <a:ext uri="{28A0092B-C50C-407E-A947-70E740481C1C}">
                           <a14:useLocalDpi xmlns:a14="http://schemas.microsoft.com/office/drawing/2010/main" val="0"/>
@@ -10034,6 +10576,16 @@
       <w:szCs w:val="20"/>
     </w:rPr>
   </w:style>
+  <w:style w:type="character" w:styleId="PlaceholderText">
+    <w:name w:val="Placeholder Text"/>
+    <w:basedOn w:val="DefaultParagraphFont"/>
+    <w:uiPriority w:val="99"/>
+    <w:semiHidden/>
+    <w:rsid w:val="00FC4471"/>
+    <w:rPr>
+      <w:color w:val="808080"/>
+    </w:rPr>
+  </w:style>
 </w:styles>
 </file>
 

</xml_diff>

<commit_message>
this is death by snail
</commit_message>
<xml_diff>
--- a/individual_chapters/Chapter_4-Sex_markers.docx
+++ b/individual_chapters/Chapter_4-Sex_markers.docx
@@ -5194,22 +5194,14 @@
         <w:rPr>
           <w:rFonts w:asciiTheme="majorHAnsi" w:hAnsiTheme="majorHAnsi" w:cstheme="majorHAnsi"/>
         </w:rPr>
-        <w:t>We extracted all unique k-mers from the dataset, normalized abundances for each sex and observed the ratios of male to female abundances (FIG TK).</w:t>
-      </w:r>
-    </w:p>
-    <w:p>
-      <w:pPr>
-        <w:rPr>
-          <w:rFonts w:asciiTheme="majorHAnsi" w:hAnsiTheme="majorHAnsi" w:cstheme="majorHAnsi"/>
-        </w:rPr>
-      </w:pPr>
-    </w:p>
-    <w:p>
-      <w:pPr>
-        <w:rPr>
-          <w:rFonts w:asciiTheme="majorHAnsi" w:hAnsiTheme="majorHAnsi" w:cstheme="majorHAnsi"/>
-        </w:rPr>
-      </w:pPr>
+        <w:t>We extracted all unique k-mers from the dataset, normalized abundances for each sex and observed the ratios of male to female abundances.</w:t>
+      </w:r>
+      <w:r>
+        <w:rPr>
+          <w:rFonts w:asciiTheme="majorHAnsi" w:hAnsiTheme="majorHAnsi" w:cstheme="majorHAnsi"/>
+        </w:rPr>
+        <w:t xml:space="preserve"> </w:t>
+      </w:r>
       <w:r>
         <w:rPr>
           <w:rFonts w:asciiTheme="majorHAnsi" w:hAnsiTheme="majorHAnsi" w:cstheme="majorHAnsi"/>
@@ -5238,7 +5230,31 @@
         <w:rPr>
           <w:rFonts w:asciiTheme="majorHAnsi" w:hAnsiTheme="majorHAnsi" w:cstheme="majorHAnsi"/>
         </w:rPr>
-        <w:t xml:space="preserve"> discarded k-mers shared between male and females to leave only sex-specific k-mers. The resulting high abundance, single sex k-mers were used in our </w:t>
+        <w:t xml:space="preserve"> discarded k-mers shared between </w:t>
+      </w:r>
+      <w:r>
+        <w:rPr>
+          <w:rFonts w:asciiTheme="majorHAnsi" w:hAnsiTheme="majorHAnsi" w:cstheme="majorHAnsi"/>
+        </w:rPr>
+        <w:t>fe</w:t>
+      </w:r>
+      <w:r>
+        <w:rPr>
+          <w:rFonts w:asciiTheme="majorHAnsi" w:hAnsiTheme="majorHAnsi" w:cstheme="majorHAnsi"/>
+        </w:rPr>
+        <w:t xml:space="preserve">male and males to </w:t>
+      </w:r>
+      <w:r>
+        <w:rPr>
+          <w:rFonts w:asciiTheme="majorHAnsi" w:hAnsiTheme="majorHAnsi" w:cstheme="majorHAnsi"/>
+        </w:rPr>
+        <w:t xml:space="preserve">obtain </w:t>
+      </w:r>
+      <w:r>
+        <w:rPr>
+          <w:rFonts w:asciiTheme="majorHAnsi" w:hAnsiTheme="majorHAnsi" w:cstheme="majorHAnsi"/>
+        </w:rPr>
+        <w:t xml:space="preserve">sex-specific k-mers. The resulting high abundance, single sex k-mers were used in </w:t>
       </w:r>
       <w:r>
         <w:rPr>
@@ -5282,6 +5298,131 @@
         <w:rPr>
           <w:rFonts w:asciiTheme="majorHAnsi" w:hAnsiTheme="majorHAnsi" w:cstheme="majorHAnsi"/>
         </w:rPr>
+        <w:t xml:space="preserve">To determine if the high abundance male-only k-mers were consistent elevated a larger region of the genome, we </w:t>
+      </w:r>
+      <w:r>
+        <w:rPr>
+          <w:rFonts w:asciiTheme="majorHAnsi" w:hAnsiTheme="majorHAnsi" w:cstheme="majorHAnsi"/>
+        </w:rPr>
+        <w:t>extracted contigs containing five or more k-mers, correspond</w:t>
+      </w:r>
+      <w:r>
+        <w:rPr>
+          <w:rFonts w:asciiTheme="majorHAnsi" w:hAnsiTheme="majorHAnsi" w:cstheme="majorHAnsi"/>
+        </w:rPr>
+        <w:t>ing</w:t>
+      </w:r>
+      <w:r>
+        <w:rPr>
+          <w:rFonts w:asciiTheme="majorHAnsi" w:hAnsiTheme="majorHAnsi" w:cstheme="majorHAnsi"/>
+        </w:rPr>
+        <w:t xml:space="preserve"> to a contig length of roughly 5,000 bp. </w:t>
+      </w:r>
+    </w:p>
+    <w:p>
+      <w:pPr>
+        <w:rPr>
+          <w:rFonts w:asciiTheme="majorHAnsi" w:hAnsiTheme="majorHAnsi" w:cstheme="majorHAnsi"/>
+        </w:rPr>
+      </w:pPr>
+    </w:p>
+    <w:p>
+      <w:pPr>
+        <w:rPr>
+          <w:rFonts w:asciiTheme="majorHAnsi" w:hAnsiTheme="majorHAnsi" w:cstheme="majorHAnsi"/>
+        </w:rPr>
+      </w:pPr>
+      <w:r>
+        <w:rPr>
+          <w:rFonts w:asciiTheme="majorHAnsi" w:hAnsiTheme="majorHAnsi" w:cstheme="majorHAnsi"/>
+        </w:rPr>
+        <w:t>We compared the abundance of male</w:t>
+      </w:r>
+      <w:r>
+        <w:rPr>
+          <w:rFonts w:asciiTheme="majorHAnsi" w:hAnsiTheme="majorHAnsi" w:cstheme="majorHAnsi"/>
+        </w:rPr>
+        <w:t>-only</w:t>
+      </w:r>
+      <w:r>
+        <w:rPr>
+          <w:rFonts w:asciiTheme="majorHAnsi" w:hAnsiTheme="majorHAnsi" w:cstheme="majorHAnsi"/>
+        </w:rPr>
+        <w:t xml:space="preserve"> and female</w:t>
+      </w:r>
+      <w:r>
+        <w:rPr>
+          <w:rFonts w:asciiTheme="majorHAnsi" w:hAnsiTheme="majorHAnsi" w:cstheme="majorHAnsi"/>
+        </w:rPr>
+        <w:t>-only</w:t>
+      </w:r>
+      <w:r>
+        <w:rPr>
+          <w:rFonts w:asciiTheme="majorHAnsi" w:hAnsiTheme="majorHAnsi" w:cstheme="majorHAnsi"/>
+        </w:rPr>
+        <w:t xml:space="preserve"> k-mers found within those contigs. </w:t>
+      </w:r>
+      <w:r>
+        <w:rPr>
+          <w:rFonts w:asciiTheme="majorHAnsi" w:hAnsiTheme="majorHAnsi" w:cstheme="majorHAnsi"/>
+        </w:rPr>
+        <w:t>Then</w:t>
+      </w:r>
+      <w:r>
+        <w:rPr>
+          <w:rFonts w:asciiTheme="majorHAnsi" w:hAnsiTheme="majorHAnsi" w:cstheme="majorHAnsi"/>
+        </w:rPr>
+        <w:t xml:space="preserve">, we took the median abundance of k-mers within </w:t>
+      </w:r>
+      <w:r>
+        <w:rPr>
+          <w:rFonts w:asciiTheme="majorHAnsi" w:hAnsiTheme="majorHAnsi" w:cstheme="majorHAnsi"/>
+        </w:rPr>
+        <w:t>every</w:t>
+      </w:r>
+      <w:r>
+        <w:rPr>
+          <w:rFonts w:asciiTheme="majorHAnsi" w:hAnsiTheme="majorHAnsi" w:cstheme="majorHAnsi"/>
+        </w:rPr>
+        <w:t xml:space="preserve"> contig to find </w:t>
+      </w:r>
+      <w:r>
+        <w:rPr>
+          <w:rFonts w:asciiTheme="majorHAnsi" w:hAnsiTheme="majorHAnsi" w:cstheme="majorHAnsi"/>
+        </w:rPr>
+        <w:t>the given contig’s</w:t>
+      </w:r>
+      <w:r>
+        <w:rPr>
+          <w:rFonts w:asciiTheme="majorHAnsi" w:hAnsiTheme="majorHAnsi" w:cstheme="majorHAnsi"/>
+        </w:rPr>
+        <w:t xml:space="preserve"> abundance in each sex. We compared the male contig abundance to the female contig abundance and isolated male-only contigs deemed “putative Y” sequences for further validation.</w:t>
+      </w:r>
+    </w:p>
+    <w:p>
+      <w:pPr>
+        <w:rPr>
+          <w:rFonts w:asciiTheme="majorHAnsi" w:hAnsiTheme="majorHAnsi" w:cstheme="majorHAnsi"/>
+        </w:rPr>
+      </w:pPr>
+    </w:p>
+    <w:p>
+      <w:pPr>
+        <w:rPr>
+          <w:rFonts w:asciiTheme="majorHAnsi" w:hAnsiTheme="majorHAnsi" w:cstheme="majorHAnsi"/>
+        </w:rPr>
+      </w:pPr>
+    </w:p>
+    <w:p>
+      <w:pPr>
+        <w:rPr>
+          <w:rFonts w:asciiTheme="majorHAnsi" w:hAnsiTheme="majorHAnsi" w:cstheme="majorHAnsi"/>
+        </w:rPr>
+      </w:pPr>
+      <w:r>
+        <w:rPr>
+          <w:rFonts w:asciiTheme="majorHAnsi" w:hAnsiTheme="majorHAnsi" w:cstheme="majorHAnsi"/>
+        </w:rPr>
         <w:t xml:space="preserve">To </w:t>
       </w:r>
       <w:r>
@@ -5294,13 +5435,13 @@
         <w:rPr>
           <w:rFonts w:asciiTheme="majorHAnsi" w:hAnsiTheme="majorHAnsi" w:cstheme="majorHAnsi"/>
         </w:rPr>
-        <w:t xml:space="preserve">, </w:t>
-      </w:r>
-      <w:r>
-        <w:rPr>
-          <w:rFonts w:asciiTheme="majorHAnsi" w:hAnsiTheme="majorHAnsi" w:cstheme="majorHAnsi"/>
-        </w:rPr>
-        <w:t>by comparing normalized</w:t>
+        <w:t xml:space="preserve"> we compared</w:t>
+      </w:r>
+      <w:r>
+        <w:rPr>
+          <w:rFonts w:asciiTheme="majorHAnsi" w:hAnsiTheme="majorHAnsi" w:cstheme="majorHAnsi"/>
+        </w:rPr>
+        <w:t xml:space="preserve"> normalized</w:t>
       </w:r>
       <w:r>
         <w:rPr>
@@ -5455,7 +5596,14 @@
         <w:rPr>
           <w:rFonts w:asciiTheme="majorHAnsi" w:hAnsiTheme="majorHAnsi" w:cstheme="majorHAnsi"/>
         </w:rPr>
-        <w:t>sequencing data to the putative Y sequences and ran a depth analysis. In order to ensure the putative Y reads were indeed mapping to one location in the genome, we performed a stringent end-to-end alignment of the putative Y sequencing data using bowtie2</w:t>
+        <w:t xml:space="preserve">sequencing data to the putative Y sequences and ran a depth analysis. In order to ensure the putative Y reads were indeed mapping to one location in </w:t>
+      </w:r>
+      <w:r>
+        <w:rPr>
+          <w:rFonts w:asciiTheme="majorHAnsi" w:hAnsiTheme="majorHAnsi" w:cstheme="majorHAnsi"/>
+        </w:rPr>
+        <w:lastRenderedPageBreak/>
+        <w:t>the genome, we performed a stringent end-to-end alignment of the putative Y sequencing data using bowtie2</w:t>
       </w:r>
       <w:r>
         <w:rPr>
@@ -6535,6 +6683,7 @@
         <w:rPr>
           <w:rFonts w:asciiTheme="majorHAnsi" w:hAnsiTheme="majorHAnsi" w:cstheme="majorHAnsi"/>
         </w:rPr>
+        <w:lastRenderedPageBreak/>
         <w:t xml:space="preserve">Next, </w:t>
       </w:r>
       <w:commentRangeEnd w:id="19"/>
@@ -6667,7 +6816,6 @@
         <w:rPr>
           <w:rFonts w:asciiTheme="majorHAnsi" w:hAnsiTheme="majorHAnsi" w:cstheme="majorHAnsi"/>
         </w:rPr>
-        <w:lastRenderedPageBreak/>
         <w:t>**could be due to sex determining area being in a region where markers did not sample or assemble</w:t>
       </w:r>
     </w:p>
@@ -6710,12 +6858,6 @@
         <w:rPr>
           <w:rFonts w:asciiTheme="majorHAnsi" w:hAnsiTheme="majorHAnsi" w:cstheme="majorHAnsi"/>
         </w:rPr>
-        <w:t xml:space="preserve">We observed three distinct peaks in the distribution of male to female k-mer abundance (Figure TK log ratio) female </w:t>
-      </w:r>
-      <w:r>
-        <w:rPr>
-          <w:rFonts w:asciiTheme="majorHAnsi" w:hAnsiTheme="majorHAnsi" w:cstheme="majorHAnsi"/>
-        </w:rPr>
         <w:t xml:space="preserve">First pass filtration resulting in distinct k-mers for each sex resulted in a total of </w:t>
       </w:r>
       <w:r>
@@ -6764,7 +6906,43 @@
         <w:rPr>
           <w:rFonts w:asciiTheme="majorHAnsi" w:hAnsiTheme="majorHAnsi" w:cstheme="majorHAnsi"/>
         </w:rPr>
-        <w:t xml:space="preserve">. After removing k-mer shared between sexes there were </w:t>
+        <w:t xml:space="preserve">. </w:t>
+      </w:r>
+      <w:r>
+        <w:rPr>
+          <w:rFonts w:asciiTheme="majorHAnsi" w:hAnsiTheme="majorHAnsi" w:cstheme="majorHAnsi"/>
+        </w:rPr>
+        <w:t xml:space="preserve">We observed three distinct peaks in the distribution of male to female k-mer abundance (Figure 3.2) female. </w:t>
+      </w:r>
+      <w:r>
+        <w:rPr>
+          <w:rFonts w:asciiTheme="majorHAnsi" w:hAnsiTheme="majorHAnsi" w:cstheme="majorHAnsi"/>
+        </w:rPr>
+        <w:t>After removing k-mer</w:t>
+      </w:r>
+      <w:r>
+        <w:rPr>
+          <w:rFonts w:asciiTheme="majorHAnsi" w:hAnsiTheme="majorHAnsi" w:cstheme="majorHAnsi"/>
+        </w:rPr>
+        <w:t>s</w:t>
+      </w:r>
+      <w:r>
+        <w:rPr>
+          <w:rFonts w:asciiTheme="majorHAnsi" w:hAnsiTheme="majorHAnsi" w:cstheme="majorHAnsi"/>
+        </w:rPr>
+        <w:t xml:space="preserve"> shared between sexes </w:t>
+      </w:r>
+      <w:r>
+        <w:rPr>
+          <w:rFonts w:asciiTheme="majorHAnsi" w:hAnsiTheme="majorHAnsi" w:cstheme="majorHAnsi"/>
+        </w:rPr>
+        <w:t>we found</w:t>
+      </w:r>
+      <w:r>
+        <w:rPr>
+          <w:rFonts w:asciiTheme="majorHAnsi" w:hAnsiTheme="majorHAnsi" w:cstheme="majorHAnsi"/>
+        </w:rPr>
+        <w:t xml:space="preserve"> </w:t>
       </w:r>
       <w:r>
         <w:rPr>
@@ -6784,6 +6962,26 @@
         </w:rPr>
         <w:t>118,191,000 male-only</w:t>
       </w:r>
+      <w:r>
+        <w:rPr>
+          <w:rFonts w:asciiTheme="majorHAnsi" w:hAnsiTheme="majorHAnsi" w:cstheme="majorHAnsi"/>
+        </w:rPr>
+        <w:t xml:space="preserve"> k-mers. We observed a distinct increase of high abundance male-only k-mers (Figure 3.3). </w:t>
+      </w:r>
+    </w:p>
+    <w:p>
+      <w:pPr>
+        <w:rPr>
+          <w:rFonts w:asciiTheme="majorHAnsi" w:hAnsiTheme="majorHAnsi" w:cstheme="majorHAnsi"/>
+        </w:rPr>
+      </w:pPr>
+    </w:p>
+    <w:p>
+      <w:pPr>
+        <w:rPr>
+          <w:rFonts w:asciiTheme="majorHAnsi" w:hAnsiTheme="majorHAnsi" w:cstheme="majorHAnsi"/>
+        </w:rPr>
+      </w:pPr>
     </w:p>
     <w:p>
       <w:pPr>
@@ -7269,12 +7467,6 @@
         </w:rPr>
         <w:t>s.</w:t>
       </w:r>
-      <w:r>
-        <w:rPr>
-          <w:rFonts w:asciiTheme="majorHAnsi" w:hAnsiTheme="majorHAnsi" w:cstheme="majorHAnsi"/>
-        </w:rPr>
-        <w:br/>
-      </w:r>
     </w:p>
     <w:p>
       <w:pPr>
@@ -7320,7 +7512,14 @@
         <w:rPr>
           <w:rFonts w:asciiTheme="majorHAnsi" w:hAnsiTheme="majorHAnsi" w:cstheme="majorHAnsi"/>
         </w:rPr>
-        <w:t xml:space="preserve"> k-mers or more) there was a clear increase of male-specific k-mers at half the abundance of the main distribution of female and male k-mers. </w:t>
+        <w:t xml:space="preserve"> k-mers or more) there was a clear increase of male-specific k-mers at half the abundance of the main </w:t>
+      </w:r>
+      <w:r>
+        <w:rPr>
+          <w:rFonts w:asciiTheme="majorHAnsi" w:hAnsiTheme="majorHAnsi" w:cstheme="majorHAnsi"/>
+        </w:rPr>
+        <w:lastRenderedPageBreak/>
+        <w:t xml:space="preserve">distribution of female and male k-mers. </w:t>
       </w:r>
       <w:r>
         <w:rPr>
@@ -7932,68 +8131,12 @@
       </w:pPr>
       <w:r>
         <w:rPr>
-          <w:rFonts w:asciiTheme="majorHAnsi" w:hAnsiTheme="majorHAnsi" w:cstheme="majorHAnsi"/>
+          <w:rFonts w:asciiTheme="majorHAnsi" w:eastAsia="Times New Roman" w:hAnsiTheme="majorHAnsi" w:cstheme="majorHAnsi"/>
           <w:noProof/>
-          <w:color w:val="000000"/>
         </w:rPr>
         <w:lastRenderedPageBreak/>
         <w:drawing>
-          <wp:inline distT="0" distB="0" distL="0" distR="0" wp14:anchorId="517B594C" wp14:editId="041DA8EE">
-            <wp:extent cx="5943600" cy="4735830"/>
-            <wp:effectExtent l="0" t="0" r="0" b="0"/>
-            <wp:docPr id="2" name="Picture 2" descr="Chart, histogram&#10;&#10;Description automatically generated"/>
-            <wp:cNvGraphicFramePr>
-              <a:graphicFrameLocks xmlns:a="http://schemas.openxmlformats.org/drawingml/2006/main" noChangeAspect="1"/>
-            </wp:cNvGraphicFramePr>
-            <a:graphic xmlns:a="http://schemas.openxmlformats.org/drawingml/2006/main">
-              <a:graphicData uri="http://schemas.openxmlformats.org/drawingml/2006/picture">
-                <pic:pic xmlns:pic="http://schemas.openxmlformats.org/drawingml/2006/picture">
-                  <pic:nvPicPr>
-                    <pic:cNvPr id="2" name="Picture 2" descr="Chart, histogram&#10;&#10;Description automatically generated"/>
-                    <pic:cNvPicPr>
-                      <a:picLocks noChangeAspect="1" noChangeArrowheads="1"/>
-                    </pic:cNvPicPr>
-                  </pic:nvPicPr>
-                  <pic:blipFill>
-                    <a:blip r:embed="rId11">
-                      <a:extLst>
-                        <a:ext uri="{28A0092B-C50C-407E-A947-70E740481C1C}">
-                          <a14:useLocalDpi xmlns:a14="http://schemas.microsoft.com/office/drawing/2010/main" val="0"/>
-                        </a:ext>
-                      </a:extLst>
-                    </a:blip>
-                    <a:srcRect/>
-                    <a:stretch>
-                      <a:fillRect/>
-                    </a:stretch>
-                  </pic:blipFill>
-                  <pic:spPr bwMode="auto">
-                    <a:xfrm>
-                      <a:off x="0" y="0"/>
-                      <a:ext cx="5943600" cy="4735830"/>
-                    </a:xfrm>
-                    <a:prstGeom prst="rect">
-                      <a:avLst/>
-                    </a:prstGeom>
-                    <a:noFill/>
-                    <a:ln>
-                      <a:noFill/>
-                    </a:ln>
-                  </pic:spPr>
-                </pic:pic>
-              </a:graphicData>
-            </a:graphic>
-          </wp:inline>
-        </w:drawing>
-      </w:r>
-      <w:r>
-        <w:rPr>
-          <w:rFonts w:asciiTheme="majorHAnsi" w:eastAsia="Times New Roman" w:hAnsiTheme="majorHAnsi" w:cstheme="majorHAnsi"/>
-          <w:noProof/>
-        </w:rPr>
-        <w:lastRenderedPageBreak/>
-        <w:drawing>
-          <wp:inline distT="0" distB="0" distL="0" distR="0" wp14:anchorId="49231546" wp14:editId="492069C2">
+          <wp:inline distT="0" distB="0" distL="0" distR="0" wp14:anchorId="49231546" wp14:editId="50B6F23E">
             <wp:extent cx="5943600" cy="4253865"/>
             <wp:effectExtent l="0" t="0" r="0" b="635"/>
             <wp:docPr id="17" name="Picture 17" descr="Chart, histogram&#10;&#10;Description automatically generated"/>
@@ -8008,7 +8151,7 @@
                     <pic:cNvPicPr/>
                   </pic:nvPicPr>
                   <pic:blipFill>
-                    <a:blip r:embed="rId12">
+                    <a:blip r:embed="rId11">
                       <a:extLst>
                         <a:ext uri="{28A0092B-C50C-407E-A947-70E740481C1C}">
                           <a14:useLocalDpi xmlns:a14="http://schemas.microsoft.com/office/drawing/2010/main" val="0"/>
@@ -8472,7 +8615,7 @@
                     <pic:cNvPicPr/>
                   </pic:nvPicPr>
                   <pic:blipFill>
-                    <a:blip r:embed="rId13" cstate="print">
+                    <a:blip r:embed="rId12" cstate="print">
                       <a:extLst>
                         <a:ext uri="{28A0092B-C50C-407E-A947-70E740481C1C}">
                           <a14:useLocalDpi xmlns:a14="http://schemas.microsoft.com/office/drawing/2010/main" val="0"/>
@@ -8573,108 +8716,13 @@
           <w:rFonts w:asciiTheme="majorHAnsi" w:eastAsia="Times New Roman" w:hAnsiTheme="majorHAnsi" w:cstheme="majorHAnsi"/>
         </w:rPr>
       </w:pPr>
-      <w:r>
+    </w:p>
+    <w:p>
+      <w:pPr>
         <w:rPr>
           <w:rFonts w:asciiTheme="majorHAnsi" w:eastAsia="Times New Roman" w:hAnsiTheme="majorHAnsi" w:cstheme="majorHAnsi"/>
-          <w:noProof/>
-        </w:rPr>
-        <w:lastRenderedPageBreak/>
-        <w:drawing>
-          <wp:inline distT="0" distB="0" distL="0" distR="0" wp14:anchorId="68DBF22B" wp14:editId="0DE4C8C2">
-            <wp:extent cx="5943600" cy="3612515"/>
-            <wp:effectExtent l="0" t="0" r="0" b="0"/>
-            <wp:docPr id="13" name="Picture 13" descr="Chart, histogram&#10;&#10;Description automatically generated"/>
-            <wp:cNvGraphicFramePr>
-              <a:graphicFrameLocks xmlns:a="http://schemas.openxmlformats.org/drawingml/2006/main" noChangeAspect="1"/>
-            </wp:cNvGraphicFramePr>
-            <a:graphic xmlns:a="http://schemas.openxmlformats.org/drawingml/2006/main">
-              <a:graphicData uri="http://schemas.openxmlformats.org/drawingml/2006/picture">
-                <pic:pic xmlns:pic="http://schemas.openxmlformats.org/drawingml/2006/picture">
-                  <pic:nvPicPr>
-                    <pic:cNvPr id="13" name="Picture 13" descr="Chart, histogram&#10;&#10;Description automatically generated"/>
-                    <pic:cNvPicPr/>
-                  </pic:nvPicPr>
-                  <pic:blipFill>
-                    <a:blip r:embed="rId14">
-                      <a:extLst>
-                        <a:ext uri="{28A0092B-C50C-407E-A947-70E740481C1C}">
-                          <a14:useLocalDpi xmlns:a14="http://schemas.microsoft.com/office/drawing/2010/main" val="0"/>
-                        </a:ext>
-                      </a:extLst>
-                    </a:blip>
-                    <a:stretch>
-                      <a:fillRect/>
-                    </a:stretch>
-                  </pic:blipFill>
-                  <pic:spPr>
-                    <a:xfrm>
-                      <a:off x="0" y="0"/>
-                      <a:ext cx="5943600" cy="3612515"/>
-                    </a:xfrm>
-                    <a:prstGeom prst="rect">
-                      <a:avLst/>
-                    </a:prstGeom>
-                  </pic:spPr>
-                </pic:pic>
-              </a:graphicData>
-            </a:graphic>
-          </wp:inline>
-        </w:drawing>
-      </w:r>
-    </w:p>
-    <w:p>
-      <w:pPr>
-        <w:rPr>
-          <w:rFonts w:asciiTheme="majorHAnsi" w:eastAsia="Times New Roman" w:hAnsiTheme="majorHAnsi" w:cstheme="majorHAnsi"/>
-        </w:rPr>
-      </w:pPr>
-      <w:r>
-        <w:rPr>
-          <w:rFonts w:asciiTheme="majorHAnsi" w:eastAsia="Times New Roman" w:hAnsiTheme="majorHAnsi" w:cstheme="majorHAnsi"/>
-          <w:noProof/>
-        </w:rPr>
-        <w:drawing>
-          <wp:inline distT="0" distB="0" distL="0" distR="0" wp14:anchorId="6F7A0D37" wp14:editId="328F221E">
-            <wp:extent cx="5943600" cy="3612515"/>
-            <wp:effectExtent l="0" t="0" r="0" b="0"/>
-            <wp:docPr id="16" name="Picture 16" descr="Chart, histogram&#10;&#10;Description automatically generated"/>
-            <wp:cNvGraphicFramePr>
-              <a:graphicFrameLocks xmlns:a="http://schemas.openxmlformats.org/drawingml/2006/main" noChangeAspect="1"/>
-            </wp:cNvGraphicFramePr>
-            <a:graphic xmlns:a="http://schemas.openxmlformats.org/drawingml/2006/main">
-              <a:graphicData uri="http://schemas.openxmlformats.org/drawingml/2006/picture">
-                <pic:pic xmlns:pic="http://schemas.openxmlformats.org/drawingml/2006/picture">
-                  <pic:nvPicPr>
-                    <pic:cNvPr id="16" name="Picture 16" descr="Chart, histogram&#10;&#10;Description automatically generated"/>
-                    <pic:cNvPicPr/>
-                  </pic:nvPicPr>
-                  <pic:blipFill>
-                    <a:blip r:embed="rId15">
-                      <a:extLst>
-                        <a:ext uri="{28A0092B-C50C-407E-A947-70E740481C1C}">
-                          <a14:useLocalDpi xmlns:a14="http://schemas.microsoft.com/office/drawing/2010/main" val="0"/>
-                        </a:ext>
-                      </a:extLst>
-                    </a:blip>
-                    <a:stretch>
-                      <a:fillRect/>
-                    </a:stretch>
-                  </pic:blipFill>
-                  <pic:spPr>
-                    <a:xfrm>
-                      <a:off x="0" y="0"/>
-                      <a:ext cx="5943600" cy="3612515"/>
-                    </a:xfrm>
-                    <a:prstGeom prst="rect">
-                      <a:avLst/>
-                    </a:prstGeom>
-                  </pic:spPr>
-                </pic:pic>
-              </a:graphicData>
-            </a:graphic>
-          </wp:inline>
-        </w:drawing>
-      </w:r>
+        </w:rPr>
+      </w:pPr>
     </w:p>
     <w:p>
       <w:pPr>
@@ -8704,7 +8752,7 @@
                     <pic:cNvPicPr/>
                   </pic:nvPicPr>
                   <pic:blipFill>
-                    <a:blip r:embed="rId16">
+                    <a:blip r:embed="rId13">
                       <a:extLst>
                         <a:ext uri="{28A0092B-C50C-407E-A947-70E740481C1C}">
                           <a14:useLocalDpi xmlns:a14="http://schemas.microsoft.com/office/drawing/2010/main" val="0"/>
@@ -8730,67 +8778,6 @@
           </wp:inline>
         </w:drawing>
       </w:r>
-      <w:r>
-        <w:rPr>
-          <w:rFonts w:asciiTheme="majorHAnsi" w:eastAsia="Times New Roman" w:hAnsiTheme="majorHAnsi" w:cstheme="majorHAnsi"/>
-          <w:noProof/>
-        </w:rPr>
-        <w:drawing>
-          <wp:inline distT="0" distB="0" distL="0" distR="0" wp14:anchorId="4E09932D" wp14:editId="65FF600C">
-            <wp:extent cx="4572000" cy="3302000"/>
-            <wp:effectExtent l="0" t="0" r="0" b="0"/>
-            <wp:docPr id="6" name="Picture 6" descr="Chart, histogram&#10;&#10;Description automatically generated with medium confidence"/>
-            <wp:cNvGraphicFramePr>
-              <a:graphicFrameLocks xmlns:a="http://schemas.openxmlformats.org/drawingml/2006/main" noChangeAspect="1"/>
-            </wp:cNvGraphicFramePr>
-            <a:graphic xmlns:a="http://schemas.openxmlformats.org/drawingml/2006/main">
-              <a:graphicData uri="http://schemas.openxmlformats.org/drawingml/2006/picture">
-                <pic:pic xmlns:pic="http://schemas.openxmlformats.org/drawingml/2006/picture">
-                  <pic:nvPicPr>
-                    <pic:cNvPr id="6" name="Picture 6" descr="Chart, histogram&#10;&#10;Description automatically generated with medium confidence"/>
-                    <pic:cNvPicPr/>
-                  </pic:nvPicPr>
-                  <pic:blipFill>
-                    <a:blip r:embed="rId17">
-                      <a:extLst>
-                        <a:ext uri="{28A0092B-C50C-407E-A947-70E740481C1C}">
-                          <a14:useLocalDpi xmlns:a14="http://schemas.microsoft.com/office/drawing/2010/main" val="0"/>
-                        </a:ext>
-                      </a:extLst>
-                    </a:blip>
-                    <a:stretch>
-                      <a:fillRect/>
-                    </a:stretch>
-                  </pic:blipFill>
-                  <pic:spPr>
-                    <a:xfrm>
-                      <a:off x="0" y="0"/>
-                      <a:ext cx="4572000" cy="3302000"/>
-                    </a:xfrm>
-                    <a:prstGeom prst="rect">
-                      <a:avLst/>
-                    </a:prstGeom>
-                  </pic:spPr>
-                </pic:pic>
-              </a:graphicData>
-            </a:graphic>
-          </wp:inline>
-        </w:drawing>
-      </w:r>
-    </w:p>
-    <w:p>
-      <w:pPr>
-        <w:rPr>
-          <w:rFonts w:asciiTheme="majorHAnsi" w:eastAsia="Times New Roman" w:hAnsiTheme="majorHAnsi" w:cstheme="majorHAnsi"/>
-        </w:rPr>
-      </w:pPr>
-    </w:p>
-    <w:p>
-      <w:pPr>
-        <w:rPr>
-          <w:rFonts w:asciiTheme="majorHAnsi" w:eastAsia="Times New Roman" w:hAnsiTheme="majorHAnsi" w:cstheme="majorHAnsi"/>
-        </w:rPr>
-      </w:pPr>
     </w:p>
     <w:p>
       <w:pPr>
@@ -8804,7 +8791,15 @@
           <w:b/>
           <w:bCs/>
         </w:rPr>
-        <w:t>Figure 16</w:t>
+        <w:t xml:space="preserve">Figure </w:t>
+      </w:r>
+      <w:r>
+        <w:rPr>
+          <w:rFonts w:asciiTheme="majorHAnsi" w:eastAsia="Times New Roman" w:hAnsiTheme="majorHAnsi" w:cstheme="majorHAnsi"/>
+          <w:b/>
+          <w:bCs/>
+        </w:rPr>
+        <w:t>3.5</w:t>
       </w:r>
       <w:r>
         <w:rPr>
@@ -8873,14 +8868,7 @@
         <w:rPr>
           <w:rFonts w:asciiTheme="majorHAnsi" w:eastAsia="Times New Roman" w:hAnsiTheme="majorHAnsi" w:cstheme="majorHAnsi"/>
         </w:rPr>
-        <w:t xml:space="preserve">Low abundance sex-specific k-mers are </w:t>
-      </w:r>
-      <w:r>
-        <w:rPr>
-          <w:rFonts w:asciiTheme="majorHAnsi" w:eastAsia="Times New Roman" w:hAnsiTheme="majorHAnsi" w:cstheme="majorHAnsi"/>
-        </w:rPr>
-        <w:lastRenderedPageBreak/>
-        <w:t>likely the result of sequencing errors, while the higher abundance male-only k-mer peak indicates the male sample contains real variation only contained within the male sample.</w:t>
+        <w:t>Low abundance sex-specific k-mers are likely the result of sequencing errors, while the higher abundance male-only k-mer peak indicates the male sample contains real variation only contained within the male sample.</w:t>
       </w:r>
       <w:commentRangeEnd w:id="26"/>
       <w:r>
@@ -8935,7 +8923,7 @@
                     </pic:cNvPicPr>
                   </pic:nvPicPr>
                   <pic:blipFill>
-                    <a:blip r:embed="rId18">
+                    <a:blip r:embed="rId14">
                       <a:extLst>
                         <a:ext uri="{28A0092B-C50C-407E-A947-70E740481C1C}">
                           <a14:useLocalDpi xmlns:a14="http://schemas.microsoft.com/office/drawing/2010/main" val="0"/>
@@ -9021,6 +9009,165 @@
         </w:rPr>
         <w:br w:type="page"/>
       </w:r>
+      <w:r>
+        <w:rPr>
+          <w:rFonts w:asciiTheme="majorHAnsi" w:eastAsia="Times New Roman" w:hAnsiTheme="majorHAnsi" w:cstheme="majorHAnsi"/>
+          <w:noProof/>
+        </w:rPr>
+        <w:lastRenderedPageBreak/>
+        <w:drawing>
+          <wp:inline distT="0" distB="0" distL="0" distR="0" wp14:anchorId="2B9C22EE" wp14:editId="4770569B">
+            <wp:extent cx="5943600" cy="3612515"/>
+            <wp:effectExtent l="0" t="0" r="0" b="0"/>
+            <wp:docPr id="13" name="Picture 13" descr="Chart, histogram&#10;&#10;Description automatically generated"/>
+            <wp:cNvGraphicFramePr>
+              <a:graphicFrameLocks xmlns:a="http://schemas.openxmlformats.org/drawingml/2006/main" noChangeAspect="1"/>
+            </wp:cNvGraphicFramePr>
+            <a:graphic xmlns:a="http://schemas.openxmlformats.org/drawingml/2006/main">
+              <a:graphicData uri="http://schemas.openxmlformats.org/drawingml/2006/picture">
+                <pic:pic xmlns:pic="http://schemas.openxmlformats.org/drawingml/2006/picture">
+                  <pic:nvPicPr>
+                    <pic:cNvPr id="13" name="Picture 13" descr="Chart, histogram&#10;&#10;Description automatically generated"/>
+                    <pic:cNvPicPr/>
+                  </pic:nvPicPr>
+                  <pic:blipFill>
+                    <a:blip r:embed="rId15">
+                      <a:extLst>
+                        <a:ext uri="{28A0092B-C50C-407E-A947-70E740481C1C}">
+                          <a14:useLocalDpi xmlns:a14="http://schemas.microsoft.com/office/drawing/2010/main" val="0"/>
+                        </a:ext>
+                      </a:extLst>
+                    </a:blip>
+                    <a:stretch>
+                      <a:fillRect/>
+                    </a:stretch>
+                  </pic:blipFill>
+                  <pic:spPr>
+                    <a:xfrm>
+                      <a:off x="0" y="0"/>
+                      <a:ext cx="5943600" cy="3612515"/>
+                    </a:xfrm>
+                    <a:prstGeom prst="rect">
+                      <a:avLst/>
+                    </a:prstGeom>
+                  </pic:spPr>
+                </pic:pic>
+              </a:graphicData>
+            </a:graphic>
+          </wp:inline>
+        </w:drawing>
+      </w:r>
+    </w:p>
+    <w:p>
+      <w:pPr>
+        <w:rPr>
+          <w:rFonts w:asciiTheme="majorHAnsi" w:eastAsia="Times New Roman" w:hAnsiTheme="majorHAnsi" w:cstheme="majorHAnsi"/>
+        </w:rPr>
+      </w:pPr>
+      <w:r>
+        <w:rPr>
+          <w:rFonts w:asciiTheme="majorHAnsi" w:eastAsia="Times New Roman" w:hAnsiTheme="majorHAnsi" w:cstheme="majorHAnsi"/>
+          <w:noProof/>
+        </w:rPr>
+        <w:lastRenderedPageBreak/>
+        <w:drawing>
+          <wp:inline distT="0" distB="0" distL="0" distR="0" wp14:anchorId="6FE34E25" wp14:editId="2587A4FF">
+            <wp:extent cx="5943600" cy="3612515"/>
+            <wp:effectExtent l="0" t="0" r="0" b="0"/>
+            <wp:docPr id="16" name="Picture 16" descr="Chart, histogram&#10;&#10;Description automatically generated"/>
+            <wp:cNvGraphicFramePr>
+              <a:graphicFrameLocks xmlns:a="http://schemas.openxmlformats.org/drawingml/2006/main" noChangeAspect="1"/>
+            </wp:cNvGraphicFramePr>
+            <a:graphic xmlns:a="http://schemas.openxmlformats.org/drawingml/2006/main">
+              <a:graphicData uri="http://schemas.openxmlformats.org/drawingml/2006/picture">
+                <pic:pic xmlns:pic="http://schemas.openxmlformats.org/drawingml/2006/picture">
+                  <pic:nvPicPr>
+                    <pic:cNvPr id="16" name="Picture 16" descr="Chart, histogram&#10;&#10;Description automatically generated"/>
+                    <pic:cNvPicPr/>
+                  </pic:nvPicPr>
+                  <pic:blipFill>
+                    <a:blip r:embed="rId16">
+                      <a:extLst>
+                        <a:ext uri="{28A0092B-C50C-407E-A947-70E740481C1C}">
+                          <a14:useLocalDpi xmlns:a14="http://schemas.microsoft.com/office/drawing/2010/main" val="0"/>
+                        </a:ext>
+                      </a:extLst>
+                    </a:blip>
+                    <a:stretch>
+                      <a:fillRect/>
+                    </a:stretch>
+                  </pic:blipFill>
+                  <pic:spPr>
+                    <a:xfrm>
+                      <a:off x="0" y="0"/>
+                      <a:ext cx="5943600" cy="3612515"/>
+                    </a:xfrm>
+                    <a:prstGeom prst="rect">
+                      <a:avLst/>
+                    </a:prstGeom>
+                  </pic:spPr>
+                </pic:pic>
+              </a:graphicData>
+            </a:graphic>
+          </wp:inline>
+        </w:drawing>
+      </w:r>
+      <w:r>
+        <w:rPr>
+          <w:rFonts w:asciiTheme="majorHAnsi" w:hAnsiTheme="majorHAnsi" w:cstheme="majorHAnsi"/>
+          <w:noProof/>
+          <w:color w:val="000000"/>
+        </w:rPr>
+        <w:lastRenderedPageBreak/>
+        <w:drawing>
+          <wp:inline distT="0" distB="0" distL="0" distR="0" wp14:anchorId="391F5F38" wp14:editId="504BDECA">
+            <wp:extent cx="5943600" cy="4735830"/>
+            <wp:effectExtent l="0" t="0" r="0" b="0"/>
+            <wp:docPr id="2" name="Picture 2" descr="Chart, histogram&#10;&#10;Description automatically generated"/>
+            <wp:cNvGraphicFramePr>
+              <a:graphicFrameLocks xmlns:a="http://schemas.openxmlformats.org/drawingml/2006/main" noChangeAspect="1"/>
+            </wp:cNvGraphicFramePr>
+            <a:graphic xmlns:a="http://schemas.openxmlformats.org/drawingml/2006/main">
+              <a:graphicData uri="http://schemas.openxmlformats.org/drawingml/2006/picture">
+                <pic:pic xmlns:pic="http://schemas.openxmlformats.org/drawingml/2006/picture">
+                  <pic:nvPicPr>
+                    <pic:cNvPr id="2" name="Picture 2" descr="Chart, histogram&#10;&#10;Description automatically generated"/>
+                    <pic:cNvPicPr>
+                      <a:picLocks noChangeAspect="1" noChangeArrowheads="1"/>
+                    </pic:cNvPicPr>
+                  </pic:nvPicPr>
+                  <pic:blipFill>
+                    <a:blip r:embed="rId17">
+                      <a:extLst>
+                        <a:ext uri="{28A0092B-C50C-407E-A947-70E740481C1C}">
+                          <a14:useLocalDpi xmlns:a14="http://schemas.microsoft.com/office/drawing/2010/main" val="0"/>
+                        </a:ext>
+                      </a:extLst>
+                    </a:blip>
+                    <a:srcRect/>
+                    <a:stretch>
+                      <a:fillRect/>
+                    </a:stretch>
+                  </pic:blipFill>
+                  <pic:spPr bwMode="auto">
+                    <a:xfrm>
+                      <a:off x="0" y="0"/>
+                      <a:ext cx="5943600" cy="4735830"/>
+                    </a:xfrm>
+                    <a:prstGeom prst="rect">
+                      <a:avLst/>
+                    </a:prstGeom>
+                    <a:noFill/>
+                    <a:ln>
+                      <a:noFill/>
+                    </a:ln>
+                  </pic:spPr>
+                </pic:pic>
+              </a:graphicData>
+            </a:graphic>
+          </wp:inline>
+        </w:drawing>
+      </w:r>
     </w:p>
     <w:p>
       <w:pPr>
@@ -9050,7 +9197,7 @@
                     <pic:cNvPicPr/>
                   </pic:nvPicPr>
                   <pic:blipFill>
-                    <a:blip r:embed="rId19" cstate="print">
+                    <a:blip r:embed="rId18" cstate="print">
                       <a:extLst>
                         <a:ext uri="{28A0092B-C50C-407E-A947-70E740481C1C}">
                           <a14:useLocalDpi xmlns:a14="http://schemas.microsoft.com/office/drawing/2010/main" val="0"/>

</xml_diff>

<commit_message>
add text to figures... still not done
</commit_message>
<xml_diff>
--- a/individual_chapters/Chapter_4-Sex_markers.docx
+++ b/individual_chapters/Chapter_4-Sex_markers.docx
@@ -8575,7 +8575,31 @@
         <w:rPr>
           <w:rFonts w:asciiTheme="majorHAnsi" w:eastAsia="Times New Roman" w:hAnsiTheme="majorHAnsi" w:cstheme="majorHAnsi"/>
         </w:rPr>
-        <w:t>of k-mers located on contigs containing five hashes, or 5,000bl from the male A</w:t>
+        <w:t>of k-mers located on contigs containing five hashes</w:t>
+      </w:r>
+      <w:r>
+        <w:rPr>
+          <w:rFonts w:asciiTheme="majorHAnsi" w:eastAsia="Times New Roman" w:hAnsiTheme="majorHAnsi" w:cstheme="majorHAnsi"/>
+        </w:rPr>
+        <w:t xml:space="preserve"> (approximately</w:t>
+      </w:r>
+      <w:r>
+        <w:rPr>
+          <w:rFonts w:asciiTheme="majorHAnsi" w:eastAsia="Times New Roman" w:hAnsiTheme="majorHAnsi" w:cstheme="majorHAnsi"/>
+        </w:rPr>
+        <w:t xml:space="preserve"> 5,000</w:t>
+      </w:r>
+      <w:r>
+        <w:rPr>
+          <w:rFonts w:asciiTheme="majorHAnsi" w:eastAsia="Times New Roman" w:hAnsiTheme="majorHAnsi" w:cstheme="majorHAnsi"/>
+        </w:rPr>
+        <w:t xml:space="preserve"> bp)</w:t>
+      </w:r>
+      <w:r>
+        <w:rPr>
+          <w:rFonts w:asciiTheme="majorHAnsi" w:eastAsia="Times New Roman" w:hAnsiTheme="majorHAnsi" w:cstheme="majorHAnsi"/>
+        </w:rPr>
+        <w:t xml:space="preserve"> from the male A</w:t>
       </w:r>
       <w:r>
         <w:rPr>
@@ -8590,6 +8614,13 @@
         </w:rPr>
         <w:t xml:space="preserve"> assembly.</w:t>
       </w:r>
+    </w:p>
+    <w:p>
+      <w:pPr>
+        <w:rPr>
+          <w:rFonts w:asciiTheme="majorHAnsi" w:eastAsia="Times New Roman" w:hAnsiTheme="majorHAnsi" w:cstheme="majorHAnsi"/>
+        </w:rPr>
+      </w:pPr>
     </w:p>
     <w:p>
       <w:pPr>
@@ -8713,6 +8744,110 @@
           <w:b/>
           <w:bCs/>
         </w:rPr>
+        <w:t>Figure 18.</w:t>
+      </w:r>
+      <w:r>
+        <w:rPr>
+          <w:rFonts w:asciiTheme="majorHAnsi" w:eastAsia="Times New Roman" w:hAnsiTheme="majorHAnsi" w:cstheme="majorHAnsi"/>
+        </w:rPr>
+        <w:t xml:space="preserve"> </w:t>
+      </w:r>
+      <w:r>
+        <w:rPr>
+          <w:rFonts w:asciiTheme="majorHAnsi" w:eastAsia="Times New Roman" w:hAnsiTheme="majorHAnsi" w:cstheme="majorHAnsi"/>
+        </w:rPr>
+        <w:t>M</w:t>
+      </w:r>
+      <w:r>
+        <w:rPr>
+          <w:rFonts w:asciiTheme="majorHAnsi" w:eastAsia="Times New Roman" w:hAnsiTheme="majorHAnsi" w:cstheme="majorHAnsi"/>
+        </w:rPr>
+        <w:t xml:space="preserve">ale (x-axis) </w:t>
+      </w:r>
+      <w:r>
+        <w:rPr>
+          <w:rFonts w:asciiTheme="majorHAnsi" w:eastAsia="Times New Roman" w:hAnsiTheme="majorHAnsi" w:cstheme="majorHAnsi"/>
+        </w:rPr>
+        <w:t>and</w:t>
+      </w:r>
+      <w:r>
+        <w:rPr>
+          <w:rFonts w:asciiTheme="majorHAnsi" w:eastAsia="Times New Roman" w:hAnsiTheme="majorHAnsi" w:cstheme="majorHAnsi"/>
+        </w:rPr>
+        <w:t xml:space="preserve"> female (y-axis) median k-mer abundance on contigs with 5 or more </w:t>
+      </w:r>
+      <w:r>
+        <w:rPr>
+          <w:rFonts w:asciiTheme="majorHAnsi" w:eastAsia="Times New Roman" w:hAnsiTheme="majorHAnsi" w:cstheme="majorHAnsi"/>
+        </w:rPr>
+        <w:t xml:space="preserve">hashes, corresponding to roughly 5,000 bp. </w:t>
+      </w:r>
+      <w:r>
+        <w:rPr>
+          <w:rFonts w:asciiTheme="majorHAnsi" w:eastAsia="Times New Roman" w:hAnsiTheme="majorHAnsi" w:cstheme="majorHAnsi"/>
+        </w:rPr>
+        <w:t xml:space="preserve">k-mers. </w:t>
+      </w:r>
+    </w:p>
+    <w:p>
+      <w:pPr>
+        <w:rPr>
+          <w:rFonts w:asciiTheme="majorHAnsi" w:eastAsia="Times New Roman" w:hAnsiTheme="majorHAnsi" w:cstheme="majorHAnsi"/>
+        </w:rPr>
+      </w:pPr>
+    </w:p>
+    <w:p>
+      <w:pPr>
+        <w:rPr>
+          <w:rFonts w:asciiTheme="majorHAnsi" w:eastAsia="Times New Roman" w:hAnsiTheme="majorHAnsi" w:cstheme="majorHAnsi"/>
+        </w:rPr>
+      </w:pPr>
+      <w:r>
+        <w:rPr>
+          <w:rFonts w:asciiTheme="majorHAnsi" w:eastAsia="Times New Roman" w:hAnsiTheme="majorHAnsi" w:cstheme="majorHAnsi"/>
+        </w:rPr>
+        <w:t>A) All contigs containing 5 or more k-mers B) Zoomed in view to show clear line of contigs with zero abundance in female sequencing data. There are 40 k-mers that show abundance in males but not females. This indicates the male sequencing data contains sex-specific sequences in high abundance that are not contained in the female sequencing data.</w:t>
+      </w:r>
+    </w:p>
+    <w:p>
+      <w:pPr>
+        <w:rPr>
+          <w:rFonts w:asciiTheme="majorHAnsi" w:eastAsia="Times New Roman" w:hAnsiTheme="majorHAnsi" w:cstheme="majorHAnsi"/>
+          <w:b/>
+          <w:bCs/>
+        </w:rPr>
+      </w:pPr>
+    </w:p>
+    <w:p>
+      <w:pPr>
+        <w:rPr>
+          <w:rFonts w:asciiTheme="majorHAnsi" w:eastAsia="Times New Roman" w:hAnsiTheme="majorHAnsi" w:cstheme="majorHAnsi"/>
+          <w:b/>
+          <w:bCs/>
+        </w:rPr>
+      </w:pPr>
+    </w:p>
+    <w:p>
+      <w:pPr>
+        <w:rPr>
+          <w:rFonts w:asciiTheme="majorHAnsi" w:eastAsia="Times New Roman" w:hAnsiTheme="majorHAnsi" w:cstheme="majorHAnsi"/>
+          <w:b/>
+          <w:bCs/>
+        </w:rPr>
+      </w:pPr>
+    </w:p>
+    <w:p>
+      <w:pPr>
+        <w:rPr>
+          <w:rFonts w:asciiTheme="majorHAnsi" w:eastAsia="Times New Roman" w:hAnsiTheme="majorHAnsi" w:cstheme="majorHAnsi"/>
+        </w:rPr>
+      </w:pPr>
+      <w:r>
+        <w:rPr>
+          <w:rFonts w:asciiTheme="majorHAnsi" w:eastAsia="Times New Roman" w:hAnsiTheme="majorHAnsi" w:cstheme="majorHAnsi"/>
+          <w:b/>
+          <w:bCs/>
+        </w:rPr>
         <w:t xml:space="preserve">Figure </w:t>
       </w:r>
       <w:r>
@@ -8728,20 +8863,39 @@
           <w:rFonts w:asciiTheme="majorHAnsi" w:eastAsia="Times New Roman" w:hAnsiTheme="majorHAnsi" w:cstheme="majorHAnsi"/>
         </w:rPr>
         <w:t xml:space="preserve">. Histogram of male-only and female -only k-mer abundances of sequencing data. The male sequencing data appears to have </w:t>
+      </w:r>
+      <w:r>
+        <w:rPr>
+          <w:rFonts w:asciiTheme="majorHAnsi" w:eastAsia="Times New Roman" w:hAnsiTheme="majorHAnsi" w:cstheme="majorHAnsi"/>
+        </w:rPr>
+        <w:t>more</w:t>
+      </w:r>
+      <w:r>
+        <w:rPr>
+          <w:rFonts w:asciiTheme="majorHAnsi" w:eastAsia="Times New Roman" w:hAnsiTheme="majorHAnsi" w:cstheme="majorHAnsi"/>
+        </w:rPr>
+        <w:t xml:space="preserve"> higher abundance k-mers</w:t>
       </w:r>
       <w:ins w:id="27" w:author="Microsoft Office User" w:date="2021-06-24T14:42:00Z">
         <w:r>
           <w:rPr>
             <w:rFonts w:asciiTheme="majorHAnsi" w:eastAsia="Times New Roman" w:hAnsiTheme="majorHAnsi" w:cstheme="majorHAnsi"/>
           </w:rPr>
-          <w:t>more</w:t>
+          <w:t>?</w:t>
         </w:r>
       </w:ins>
       <w:r>
         <w:rPr>
           <w:rFonts w:asciiTheme="majorHAnsi" w:eastAsia="Times New Roman" w:hAnsiTheme="majorHAnsi" w:cstheme="majorHAnsi"/>
         </w:rPr>
-        <w:t xml:space="preserve"> higher abundance k-mers</w:t>
+        <w:t xml:space="preserve"> while the female sequencing data has more lower abundance k-</w:t>
+      </w:r>
+      <w:proofErr w:type="gramStart"/>
+      <w:r>
+        <w:rPr>
+          <w:rFonts w:asciiTheme="majorHAnsi" w:eastAsia="Times New Roman" w:hAnsiTheme="majorHAnsi" w:cstheme="majorHAnsi"/>
+        </w:rPr>
+        <w:t>mers</w:t>
       </w:r>
       <w:ins w:id="28" w:author="Microsoft Office User" w:date="2021-06-24T14:42:00Z">
         <w:r>
@@ -8755,27 +8909,6 @@
         <w:rPr>
           <w:rFonts w:asciiTheme="majorHAnsi" w:eastAsia="Times New Roman" w:hAnsiTheme="majorHAnsi" w:cstheme="majorHAnsi"/>
         </w:rPr>
-        <w:t xml:space="preserve"> while the female sequencing data has more lower abundance k-</w:t>
-      </w:r>
-      <w:proofErr w:type="gramStart"/>
-      <w:r>
-        <w:rPr>
-          <w:rFonts w:asciiTheme="majorHAnsi" w:eastAsia="Times New Roman" w:hAnsiTheme="majorHAnsi" w:cstheme="majorHAnsi"/>
-        </w:rPr>
-        <w:t>mers</w:t>
-      </w:r>
-      <w:ins w:id="29" w:author="Microsoft Office User" w:date="2021-06-24T14:42:00Z">
-        <w:r>
-          <w:rPr>
-            <w:rFonts w:asciiTheme="majorHAnsi" w:eastAsia="Times New Roman" w:hAnsiTheme="majorHAnsi" w:cstheme="majorHAnsi"/>
-          </w:rPr>
-          <w:t>?</w:t>
-        </w:r>
-      </w:ins>
-      <w:r>
-        <w:rPr>
-          <w:rFonts w:asciiTheme="majorHAnsi" w:eastAsia="Times New Roman" w:hAnsiTheme="majorHAnsi" w:cstheme="majorHAnsi"/>
-        </w:rPr>
         <w:t>.</w:t>
       </w:r>
       <w:proofErr w:type="gramEnd"/>
@@ -8785,20 +8918,20 @@
         </w:rPr>
         <w:t xml:space="preserve"> </w:t>
       </w:r>
-      <w:commentRangeStart w:id="30"/>
+      <w:commentRangeStart w:id="29"/>
       <w:r>
         <w:rPr>
           <w:rFonts w:asciiTheme="majorHAnsi" w:eastAsia="Times New Roman" w:hAnsiTheme="majorHAnsi" w:cstheme="majorHAnsi"/>
         </w:rPr>
         <w:t>Low abundance sex-specific k-mers are likely the result of sequencing errors, while the higher abundance male-only k-mer peak indicates the male sample contains real variation only contained within the male sample.</w:t>
       </w:r>
-      <w:commentRangeEnd w:id="30"/>
+      <w:commentRangeEnd w:id="29"/>
       <w:r>
         <w:rPr>
           <w:rStyle w:val="CommentReference"/>
           <w:rFonts w:asciiTheme="majorHAnsi" w:hAnsiTheme="majorHAnsi" w:cstheme="majorHAnsi"/>
         </w:rPr>
-        <w:commentReference w:id="30"/>
+        <w:commentReference w:id="29"/>
       </w:r>
     </w:p>
     <w:p>
@@ -8897,20 +9030,20 @@
         </w:rPr>
         <w:t xml:space="preserve"> All k-mer </w:t>
       </w:r>
-      <w:commentRangeStart w:id="31"/>
+      <w:commentRangeStart w:id="30"/>
       <w:r>
         <w:rPr>
           <w:rFonts w:asciiTheme="majorHAnsi" w:eastAsia="Times New Roman" w:hAnsiTheme="majorHAnsi" w:cstheme="majorHAnsi"/>
         </w:rPr>
         <w:t>abundances</w:t>
       </w:r>
-      <w:commentRangeEnd w:id="31"/>
+      <w:commentRangeEnd w:id="30"/>
       <w:r>
         <w:rPr>
           <w:rStyle w:val="CommentReference"/>
           <w:rFonts w:asciiTheme="majorHAnsi" w:hAnsiTheme="majorHAnsi" w:cstheme="majorHAnsi"/>
         </w:rPr>
-        <w:commentReference w:id="31"/>
+        <w:commentReference w:id="30"/>
       </w:r>
       <w:r>
         <w:rPr>
@@ -9152,14 +9285,43 @@
           <w:rFonts w:asciiTheme="majorHAnsi" w:eastAsia="Times New Roman" w:hAnsiTheme="majorHAnsi" w:cstheme="majorHAnsi"/>
         </w:rPr>
       </w:pPr>
+      <w:commentRangeStart w:id="31"/>
+      <w:r>
+        <w:rPr>
+          <w:rFonts w:asciiTheme="majorHAnsi" w:eastAsia="Times New Roman" w:hAnsiTheme="majorHAnsi" w:cstheme="majorHAnsi"/>
+          <w:b/>
+          <w:bCs/>
+        </w:rPr>
+        <w:t>Figure 18</w:t>
+      </w:r>
+      <w:commentRangeEnd w:id="31"/>
+      <w:r>
+        <w:rPr>
+          <w:rStyle w:val="CommentReference"/>
+          <w:rFonts w:asciiTheme="majorHAnsi" w:hAnsiTheme="majorHAnsi" w:cstheme="majorHAnsi"/>
+        </w:rPr>
+        <w:commentReference w:id="31"/>
+      </w:r>
+      <w:r>
+        <w:rPr>
+          <w:rFonts w:asciiTheme="majorHAnsi" w:eastAsia="Times New Roman" w:hAnsiTheme="majorHAnsi" w:cstheme="majorHAnsi"/>
+          <w:b/>
+          <w:bCs/>
+        </w:rPr>
+        <w:t>.</w:t>
+      </w:r>
+      <w:r>
+        <w:rPr>
+          <w:rFonts w:asciiTheme="majorHAnsi" w:eastAsia="Times New Roman" w:hAnsiTheme="majorHAnsi" w:cstheme="majorHAnsi"/>
+        </w:rPr>
+        <w:t xml:space="preserve"> Male (x-axis) versus female (y-axis) median k-mer abundance on contigs with 5 or more </w:t>
+      </w:r>
       <w:commentRangeStart w:id="32"/>
       <w:r>
         <w:rPr>
           <w:rFonts w:asciiTheme="majorHAnsi" w:eastAsia="Times New Roman" w:hAnsiTheme="majorHAnsi" w:cstheme="majorHAnsi"/>
-          <w:b/>
-          <w:bCs/>
-        </w:rPr>
-        <w:t>Figure 18</w:t>
+        </w:rPr>
+        <w:t>k-mers</w:t>
       </w:r>
       <w:commentRangeEnd w:id="32"/>
       <w:r>
@@ -9168,35 +9330,6 @@
           <w:rFonts w:asciiTheme="majorHAnsi" w:hAnsiTheme="majorHAnsi" w:cstheme="majorHAnsi"/>
         </w:rPr>
         <w:commentReference w:id="32"/>
-      </w:r>
-      <w:r>
-        <w:rPr>
-          <w:rFonts w:asciiTheme="majorHAnsi" w:eastAsia="Times New Roman" w:hAnsiTheme="majorHAnsi" w:cstheme="majorHAnsi"/>
-          <w:b/>
-          <w:bCs/>
-        </w:rPr>
-        <w:t>.</w:t>
-      </w:r>
-      <w:r>
-        <w:rPr>
-          <w:rFonts w:asciiTheme="majorHAnsi" w:eastAsia="Times New Roman" w:hAnsiTheme="majorHAnsi" w:cstheme="majorHAnsi"/>
-        </w:rPr>
-        <w:t xml:space="preserve"> Male (x-axis) versus female (y-axis) median k-mer abundance on contigs with 5 or more </w:t>
-      </w:r>
-      <w:commentRangeStart w:id="33"/>
-      <w:r>
-        <w:rPr>
-          <w:rFonts w:asciiTheme="majorHAnsi" w:eastAsia="Times New Roman" w:hAnsiTheme="majorHAnsi" w:cstheme="majorHAnsi"/>
-        </w:rPr>
-        <w:t>k-mers</w:t>
-      </w:r>
-      <w:commentRangeEnd w:id="33"/>
-      <w:r>
-        <w:rPr>
-          <w:rStyle w:val="CommentReference"/>
-          <w:rFonts w:asciiTheme="majorHAnsi" w:hAnsiTheme="majorHAnsi" w:cstheme="majorHAnsi"/>
-        </w:rPr>
-        <w:commentReference w:id="33"/>
       </w:r>
       <w:r>
         <w:rPr>
@@ -9328,7 +9461,7 @@
       </w:r>
     </w:p>
   </w:comment>
-  <w:comment w:id="30" w:author="Microsoft Office User" w:date="2021-06-24T14:42:00Z" w:initials="MOU">
+  <w:comment w:id="29" w:author="Microsoft Office User" w:date="2021-06-24T14:42:00Z" w:initials="MOU">
     <w:p>
       <w:pPr>
         <w:pStyle w:val="CommentText"/>
@@ -9344,7 +9477,7 @@
       </w:r>
     </w:p>
   </w:comment>
-  <w:comment w:id="31" w:author="Microsoft Office User" w:date="2021-06-24T14:43:00Z" w:initials="MOU">
+  <w:comment w:id="30" w:author="Microsoft Office User" w:date="2021-06-24T14:43:00Z" w:initials="MOU">
     <w:p>
       <w:pPr>
         <w:pStyle w:val="CommentText"/>
@@ -9357,26 +9490,26 @@
       </w:r>
       <w:r>
         <w:t>Sorry but what is abundance? And how is it related the length of kmer? I assume it’s that longer ones have a lower abundance. Or is it the abundance across the ale and the female individuals?</w:t>
+      </w:r>
+    </w:p>
+  </w:comment>
+  <w:comment w:id="31" w:author="Microsoft Office User" w:date="2021-06-24T14:47:00Z" w:initials="MOU">
+    <w:p>
+      <w:pPr>
+        <w:pStyle w:val="CommentText"/>
+      </w:pPr>
+      <w:r>
+        <w:rPr>
+          <w:rStyle w:val="CommentReference"/>
+        </w:rPr>
+        <w:annotationRef/>
+      </w:r>
+      <w:r>
+        <w:t xml:space="preserve">I’d pick on of these three kmer figures and leave the rest out. They are pretty confusing and there is no way they are going to understand. In fact you could probably leave them all out. </w:t>
       </w:r>
     </w:p>
   </w:comment>
   <w:comment w:id="32" w:author="Microsoft Office User" w:date="2021-06-24T14:47:00Z" w:initials="MOU">
-    <w:p>
-      <w:pPr>
-        <w:pStyle w:val="CommentText"/>
-      </w:pPr>
-      <w:r>
-        <w:rPr>
-          <w:rStyle w:val="CommentReference"/>
-        </w:rPr>
-        <w:annotationRef/>
-      </w:r>
-      <w:r>
-        <w:t xml:space="preserve">I’d pick on of these three kmer figures and leave the rest out. They are pretty confusing and there is no way they are going to understand. In fact you could probably leave them all out. </w:t>
-      </w:r>
-    </w:p>
-  </w:comment>
-  <w:comment w:id="33" w:author="Microsoft Office User" w:date="2021-06-24T14:47:00Z" w:initials="MOU">
     <w:p>
       <w:pPr>
         <w:pStyle w:val="CommentText"/>

</xml_diff>

<commit_message>
add note to self on scatterplot
</commit_message>
<xml_diff>
--- a/individual_chapters/Chapter_4-Sex_markers.docx
+++ b/individual_chapters/Chapter_4-Sex_markers.docx
@@ -8787,6 +8787,26 @@
           <w:rFonts w:asciiTheme="majorHAnsi" w:eastAsia="Times New Roman" w:hAnsiTheme="majorHAnsi" w:cstheme="majorHAnsi"/>
         </w:rPr>
         <w:t xml:space="preserve">k-mers. </w:t>
+      </w:r>
+      <w:r>
+        <w:rPr>
+          <w:rFonts w:asciiTheme="majorHAnsi" w:eastAsia="Times New Roman" w:hAnsiTheme="majorHAnsi" w:cstheme="majorHAnsi"/>
+        </w:rPr>
+        <w:t xml:space="preserve"> (note to self, describe that left is zoomed in of right and </w:t>
+      </w:r>
+      <w:proofErr w:type="spellStart"/>
+      <w:r>
+        <w:rPr>
+          <w:rFonts w:asciiTheme="majorHAnsi" w:eastAsia="Times New Roman" w:hAnsiTheme="majorHAnsi" w:cstheme="majorHAnsi"/>
+        </w:rPr>
+        <w:t>thatthere</w:t>
+      </w:r>
+      <w:proofErr w:type="spellEnd"/>
+      <w:r>
+        <w:rPr>
+          <w:rFonts w:asciiTheme="majorHAnsi" w:eastAsia="Times New Roman" w:hAnsiTheme="majorHAnsi" w:cstheme="majorHAnsi"/>
+        </w:rPr>
+        <w:t xml:space="preserve"> are 44 0 abundance female k-mers)</w:t>
       </w:r>
     </w:p>
     <w:p>

</xml_diff>